<commit_message>
started manuscript and added table 1 (function overview)
</commit_message>
<xml_diff>
--- a/manuscript/manuscript.docx
+++ b/manuscript/manuscript.docx
@@ -62,6 +62,48 @@
       </w:r>
       <w:r>
         <w:t xml:space="preserve">investigations</w:t>
+      </w:r>
+      <w:r>
+        <w:t xml:space="preserve"> </w:t>
+      </w:r>
+      <w:r>
+        <w:t xml:space="preserve">on</w:t>
+      </w:r>
+      <w:r>
+        <w:t xml:space="preserve"> </w:t>
+      </w:r>
+      <w:r>
+        <w:t xml:space="preserve">partially</w:t>
+      </w:r>
+      <w:r>
+        <w:t xml:space="preserve"> </w:t>
+      </w:r>
+      <w:r>
+        <w:t xml:space="preserve">observed</w:t>
+      </w:r>
+      <w:r>
+        <w:t xml:space="preserve"> </w:t>
+      </w:r>
+      <w:r>
+        <w:t xml:space="preserve">confounders</w:t>
+      </w:r>
+      <w:r>
+        <w:t xml:space="preserve"> </w:t>
+      </w:r>
+      <w:r>
+        <w:t xml:space="preserve">in</w:t>
+      </w:r>
+      <w:r>
+        <w:t xml:space="preserve"> </w:t>
+      </w:r>
+      <w:r>
+        <w:t xml:space="preserve">real-world</w:t>
+      </w:r>
+      <w:r>
+        <w:t xml:space="preserve"> </w:t>
+      </w:r>
+      <w:r>
+        <w:t xml:space="preserve">databases</w:t>
       </w:r>
     </w:p>
     <w:p>
@@ -112,7 +154,79 @@
         <w:t xml:space="preserve">4</w:t>
       </w:r>
       <w:r>
-        <w:t xml:space="preserve">, Massimiliano Russo</w:t>
+        <w:t xml:space="preserve">, Bradley G. Hammill</w:t>
+      </w:r>
+      <w:r>
+        <w:rPr>
+          <w:vertAlign w:val="superscript"/>
+        </w:rPr>
+        <w:t xml:space="preserve">2</w:t>
+      </w:r>
+      <w:r>
+        <w:t xml:space="preserve">, Sengwee Toh</w:t>
+      </w:r>
+      <w:r>
+        <w:rPr>
+          <w:vertAlign w:val="superscript"/>
+        </w:rPr>
+        <w:t xml:space="preserve">5</w:t>
+      </w:r>
+      <w:r>
+        <w:t xml:space="preserve">, John G. Connolly</w:t>
+      </w:r>
+      <w:r>
+        <w:rPr>
+          <w:vertAlign w:val="superscript"/>
+        </w:rPr>
+        <w:t xml:space="preserve">5</w:t>
+      </w:r>
+      <w:r>
+        <w:t xml:space="preserve">, Kimberly J. Dandreo</w:t>
+      </w:r>
+      <w:r>
+        <w:rPr>
+          <w:vertAlign w:val="superscript"/>
+        </w:rPr>
+        <w:t xml:space="preserve">5</w:t>
+      </w:r>
+      <w:r>
+        <w:t xml:space="preserve">, Fang Tian</w:t>
+      </w:r>
+      <w:r>
+        <w:rPr>
+          <w:vertAlign w:val="superscript"/>
+        </w:rPr>
+        <w:t xml:space="preserve">4</w:t>
+      </w:r>
+      <w:r>
+        <w:t xml:space="preserve">, Wei Liu</w:t>
+      </w:r>
+      <w:r>
+        <w:rPr>
+          <w:vertAlign w:val="superscript"/>
+        </w:rPr>
+        <w:t xml:space="preserve">4</w:t>
+      </w:r>
+      <w:r>
+        <w:t xml:space="preserve">, Jie Li</w:t>
+      </w:r>
+      <w:r>
+        <w:rPr>
+          <w:vertAlign w:val="superscript"/>
+        </w:rPr>
+        <w:t xml:space="preserve">4</w:t>
+      </w:r>
+      <w:r>
+        <w:t xml:space="preserve">, José J. Hernández-Muñoz</w:t>
+      </w:r>
+      <w:r>
+        <w:rPr>
+          <w:vertAlign w:val="superscript"/>
+        </w:rPr>
+        <w:t xml:space="preserve">4</w:t>
+      </w:r>
+      <w:r>
+        <w:t xml:space="preserve">, Robert J. Glynn</w:t>
       </w:r>
       <w:r>
         <w:rPr>
@@ -121,8 +235,44 @@
         <w:t xml:space="preserve">1</w:t>
       </w:r>
       <w:r>
-        <w:t xml:space="preserve">, Bradley G. Hammill</w:t>
-      </w:r>
+        <w:t xml:space="preserve">, Rishi J. Desai</w:t>
+      </w:r>
+      <w:r>
+        <w:rPr>
+          <w:vertAlign w:val="superscript"/>
+        </w:rPr>
+        <w:t xml:space="preserve">1</w:t>
+      </w:r>
+    </w:p>
+    <w:p>
+      <w:pPr>
+        <w:pStyle w:val="BodyText"/>
+      </w:pPr>
+      <w:r>
+        <w:rPr>
+          <w:u w:val="single"/>
+        </w:rPr>
+        <w:t xml:space="preserve">Author affiliations:</w:t>
+      </w:r>
+    </w:p>
+    <w:p>
+      <w:pPr>
+        <w:pStyle w:val="BodyText"/>
+      </w:pPr>
+      <w:r>
+        <w:rPr>
+          <w:vertAlign w:val="superscript"/>
+        </w:rPr>
+        <w:t xml:space="preserve">1</w:t>
+      </w:r>
+      <w:r>
+        <w:t xml:space="preserve">Division of Pharmacoepidemiology and Pharmacoeconomics, Department of Medicine, Brigham and Women’s Hospital, Harvard Medical School, Boston, MA</w:t>
+      </w:r>
+    </w:p>
+    <w:p>
+      <w:pPr>
+        <w:pStyle w:val="BodyText"/>
+      </w:pPr>
       <w:r>
         <w:rPr>
           <w:vertAlign w:val="superscript"/>
@@ -130,178 +280,46 @@
         <w:t xml:space="preserve">2</w:t>
       </w:r>
       <w:r>
-        <w:t xml:space="preserve">, Sengwee Toh</w:t>
-      </w:r>
+        <w:t xml:space="preserve">Department of Population Health Sciences, Duke University School of Medicine, Durham, NC</w:t>
+      </w:r>
+    </w:p>
+    <w:p>
+      <w:pPr>
+        <w:pStyle w:val="BodyText"/>
+      </w:pPr>
+      <w:r>
+        <w:rPr>
+          <w:vertAlign w:val="superscript"/>
+        </w:rPr>
+        <w:t xml:space="preserve">3</w:t>
+      </w:r>
+      <w:r>
+        <w:t xml:space="preserve">Biostatistics Division, Kaiser Permanente Washington Health Research Institute, Seattle, WA</w:t>
+      </w:r>
+    </w:p>
+    <w:p>
+      <w:pPr>
+        <w:pStyle w:val="BodyText"/>
+      </w:pPr>
+      <w:r>
+        <w:rPr>
+          <w:vertAlign w:val="superscript"/>
+        </w:rPr>
+        <w:t xml:space="preserve">4</w:t>
+      </w:r>
+      <w:r>
+        <w:t xml:space="preserve">Center for Drug Evaluation and Research, Food and Drug Administration, Silver Spring, MD</w:t>
+      </w:r>
+    </w:p>
+    <w:p>
+      <w:pPr>
+        <w:pStyle w:val="BodyText"/>
+      </w:pPr>
       <w:r>
         <w:rPr>
           <w:vertAlign w:val="superscript"/>
         </w:rPr>
         <w:t xml:space="preserve">5</w:t>
-      </w:r>
-      <w:r>
-        <w:t xml:space="preserve">, John G. Connolly</w:t>
-      </w:r>
-      <w:r>
-        <w:rPr>
-          <w:vertAlign w:val="superscript"/>
-        </w:rPr>
-        <w:t xml:space="preserve">5</w:t>
-      </w:r>
-      <w:r>
-        <w:t xml:space="preserve">, Kimberly J. Dandreo</w:t>
-      </w:r>
-      <w:r>
-        <w:rPr>
-          <w:vertAlign w:val="superscript"/>
-        </w:rPr>
-        <w:t xml:space="preserve">5</w:t>
-      </w:r>
-      <w:r>
-        <w:t xml:space="preserve">, Fang Tian</w:t>
-      </w:r>
-      <w:r>
-        <w:rPr>
-          <w:vertAlign w:val="superscript"/>
-        </w:rPr>
-        <w:t xml:space="preserve">4</w:t>
-      </w:r>
-      <w:r>
-        <w:t xml:space="preserve">, Wei Liu</w:t>
-      </w:r>
-      <w:r>
-        <w:rPr>
-          <w:vertAlign w:val="superscript"/>
-        </w:rPr>
-        <w:t xml:space="preserve">4</w:t>
-      </w:r>
-      <w:r>
-        <w:t xml:space="preserve">, Jie Li</w:t>
-      </w:r>
-      <w:r>
-        <w:rPr>
-          <w:vertAlign w:val="superscript"/>
-        </w:rPr>
-        <w:t xml:space="preserve">4</w:t>
-      </w:r>
-      <w:r>
-        <w:t xml:space="preserve">, José J. Hernández-Muñoz</w:t>
-      </w:r>
-      <w:r>
-        <w:rPr>
-          <w:vertAlign w:val="superscript"/>
-        </w:rPr>
-        <w:t xml:space="preserve">4</w:t>
-      </w:r>
-      <w:r>
-        <w:t xml:space="preserve">, Robert J. Glynn</w:t>
-      </w:r>
-      <w:r>
-        <w:rPr>
-          <w:vertAlign w:val="superscript"/>
-        </w:rPr>
-        <w:t xml:space="preserve">1</w:t>
-      </w:r>
-      <w:r>
-        <w:t xml:space="preserve">, Rishi J. Desai</w:t>
-      </w:r>
-      <w:r>
-        <w:rPr>
-          <w:vertAlign w:val="superscript"/>
-        </w:rPr>
-        <w:t xml:space="preserve">1</w:t>
-      </w:r>
-    </w:p>
-    <w:p>
-      <w:pPr>
-        <w:pStyle w:val="BodyText"/>
-      </w:pPr>
-      <w:r>
-        <w:rPr>
-          <w:u w:val="single"/>
-        </w:rPr>
-        <w:t xml:space="preserve">Author affiliations:</w:t>
-      </w:r>
-    </w:p>
-    <w:p>
-      <w:pPr>
-        <w:pStyle w:val="BodyText"/>
-      </w:pPr>
-      <w:r>
-        <w:rPr>
-          <w:vertAlign w:val="superscript"/>
-        </w:rPr>
-        <w:t xml:space="preserve">1</w:t>
-      </w:r>
-      <w:r>
-        <w:t xml:space="preserve"> </w:t>
-      </w:r>
-      <w:r>
-        <w:t xml:space="preserve">Division of Pharmacoepidemiology and Pharmacoeconomics, Department of Medicine, Brigham and Women's Hospital, Harvard Medical School, Boston, MA</w:t>
-      </w:r>
-    </w:p>
-    <w:p>
-      <w:pPr>
-        <w:pStyle w:val="BodyText"/>
-      </w:pPr>
-      <w:r>
-        <w:rPr>
-          <w:vertAlign w:val="superscript"/>
-        </w:rPr>
-        <w:t xml:space="preserve">2</w:t>
-      </w:r>
-      <w:r>
-        <w:t xml:space="preserve"> </w:t>
-      </w:r>
-      <w:r>
-        <w:t xml:space="preserve">Department of Population Health Sciences, Duke University School of Medicine, Durham, NC</w:t>
-      </w:r>
-    </w:p>
-    <w:p>
-      <w:pPr>
-        <w:pStyle w:val="BodyText"/>
-      </w:pPr>
-      <w:r>
-        <w:rPr>
-          <w:vertAlign w:val="superscript"/>
-        </w:rPr>
-        <w:t xml:space="preserve">3</w:t>
-      </w:r>
-      <w:r>
-        <w:t xml:space="preserve"> </w:t>
-      </w:r>
-      <w:r>
-        <w:t xml:space="preserve">Biostatistics Division, Kaiser Permanente Washington Health Research Institute, Seattle, WA</w:t>
-      </w:r>
-    </w:p>
-    <w:p>
-      <w:pPr>
-        <w:pStyle w:val="BodyText"/>
-      </w:pPr>
-      <w:r>
-        <w:rPr>
-          <w:vertAlign w:val="superscript"/>
-        </w:rPr>
-        <w:t xml:space="preserve">4</w:t>
-      </w:r>
-      <w:r>
-        <w:t xml:space="preserve"> </w:t>
-      </w:r>
-      <w:r>
-        <w:t xml:space="preserve">Center for Drug Evaluation and Research, Food and Drug Administration, Silver Spring, MD</w:t>
-      </w:r>
-    </w:p>
-    <w:p>
-      <w:pPr>
-        <w:pStyle w:val="BodyText"/>
-      </w:pPr>
-      <w:r>
-        <w:rPr>
-          <w:vertAlign w:val="superscript"/>
-        </w:rPr>
-        <w:t xml:space="preserve">5</w:t>
-      </w:r>
-      <w:r>
-        <w:t xml:space="preserve"> </w:t>
       </w:r>
       <w:r>
         <w:t xml:space="preserve">Department of Population Medicine, Harvard Medical School and Harvard Pilgrim Health Care Institute, Boston, MA</w:t>
@@ -524,6 +542,8 @@
       </w:pPr>
       <w:r>
         <w:rPr>
+          <w:bCs/>
+          <w:b/>
           <w:u w:val="single"/>
         </w:rPr>
         <w:t xml:space="preserve">Analytical code and data sharing statement:</w:t>
@@ -587,7 +607,7 @@
         <w:t xml:space="preserve"> </w:t>
       </w:r>
       <w:r>
-        <w:t xml:space="preserve">file in the linked repository. The R package and data used in this study can be downloaded from</w:t>
+        <w:t xml:space="preserve">file in the linked repository. The R package and data presented in this study can be downloaded from</w:t>
       </w:r>
       <w:r>
         <w:t xml:space="preserve"> </w:t>
@@ -620,7 +640,22 @@
         <w:t xml:space="preserve"> </w:t>
       </w:r>
       <w:r>
-        <w:t xml:space="preserve">None.</w:t>
+        <w:t xml:space="preserve">We would like to thank all beta testers and attendees of the Division of Pharmacoepidemiology and Pharmacoeconomics Methods Incubator who gave valuable feedback on early versions of the</w:t>
+      </w:r>
+      <w:r>
+        <w:t xml:space="preserve"> </w:t>
+      </w:r>
+      <w:r>
+        <w:rPr>
+          <w:rStyle w:val="VerbatimChar"/>
+        </w:rPr>
+        <w:t xml:space="preserve">smdi</w:t>
+      </w:r>
+      <w:r>
+        <w:t xml:space="preserve"> </w:t>
+      </w:r>
+      <w:r>
+        <w:t xml:space="preserve">R package.</w:t>
       </w:r>
     </w:p>
     <w:p>
@@ -716,13 +751,189 @@
       </w:r>
     </w:p>
     <w:bookmarkEnd w:id="24"/>
-    <w:bookmarkStart w:id="25" w:name="introduction"/>
+    <w:bookmarkStart w:id="25" w:name="background"/>
     <w:p>
       <w:pPr>
         <w:pStyle w:val="Heading1"/>
       </w:pPr>
       <w:r>
-        <w:t xml:space="preserve">Introduction</w:t>
+        <w:t xml:space="preserve">Background</w:t>
+      </w:r>
+    </w:p>
+    <w:p>
+      <w:pPr>
+        <w:pStyle w:val="FirstParagraph"/>
+      </w:pPr>
+      <w:r>
+        <w:t xml:space="preserve">Electronic health records (EHR) are increasingly used to conduct real-world evidence (RWE) studies to complement evidence coming from randomized controlled trials (RCTs)</w:t>
+      </w:r>
+      <w:r>
+        <w:t xml:space="preserve"> </w:t>
+      </w:r>
+      <w:r>
+        <w:t xml:space="preserve">[1,2]</w:t>
+      </w:r>
+      <w:r>
+        <w:t xml:space="preserve">. Due to their detailed capture of clinical parameters such as vital signs, lab measurements, physician assessments and lifestyle factors, EHRs can significantly improve the ability to control for confounding and imbalances in prognostic factors between treatment groups, especially when linked to administrative claims databases</w:t>
+      </w:r>
+      <w:r>
+        <w:t xml:space="preserve"> </w:t>
+      </w:r>
+      <w:r>
+        <w:t xml:space="preserve">[3]</w:t>
+      </w:r>
+      <w:r>
+        <w:t xml:space="preserve">. However, such prognostic factors are often just partially observed which challenges the statistical analysis of the data and can result in severe bias when predicting or estimating treatment effects if not handled appropriately</w:t>
+      </w:r>
+      <w:r>
+        <w:t xml:space="preserve"> </w:t>
+      </w:r>
+      <w:r>
+        <w:t xml:space="preserve">[4–6]</w:t>
+      </w:r>
+      <w:r>
+        <w:t xml:space="preserve">.</w:t>
+      </w:r>
+    </w:p>
+    <w:p>
+      <w:pPr>
+        <w:pStyle w:val="BodyText"/>
+      </w:pPr>
+      <w:r>
+        <w:t xml:space="preserve">In order to make an informed decision about the most appropriate analytic approach to arrive at unbiased estimates, it is crucial to investigate and understand the potential patterns and mechanisms that underlie the partially observed confounder data</w:t>
+      </w:r>
+      <w:r>
+        <w:t xml:space="preserve"> </w:t>
+      </w:r>
+      <w:r>
+        <w:t xml:space="preserve">[7–9]</w:t>
+      </w:r>
+      <w:r>
+        <w:t xml:space="preserve">. Usually these are not known for a given RWE study but general guidance papers and frameworks have suggested various routine diagnostics to investigate missing data patterns and mechanisms. These methods comprise standard procedures such as comparing distributions of baseline characteristics and outcomes between patients with and without the partially observed covariate(s)</w:t>
+      </w:r>
+      <w:r>
+        <w:t xml:space="preserve"> </w:t>
+      </w:r>
+      <w:r>
+        <w:t xml:space="preserve">[10–13]</w:t>
+      </w:r>
+      <w:r>
+        <w:t xml:space="preserve">, checking the ability to predict missingness based on observed data</w:t>
+      </w:r>
+      <w:r>
+        <w:t xml:space="preserve"> </w:t>
+      </w:r>
+      <w:r>
+        <w:t xml:space="preserve">[11]</w:t>
+      </w:r>
+      <w:r>
+        <w:t xml:space="preserve"> </w:t>
+      </w:r>
+      <w:r>
+        <w:t xml:space="preserve">and assessing if causal relationships between variables and their missingness are recoverable based on available data</w:t>
+      </w:r>
+      <w:r>
+        <w:t xml:space="preserve"> </w:t>
+      </w:r>
+      <w:r>
+        <w:t xml:space="preserve">[14]</w:t>
+      </w:r>
+      <w:r>
+        <w:t xml:space="preserve"> </w:t>
+      </w:r>
+      <w:r>
+        <w:t xml:space="preserve">and guided by directed acyclic graphs</w:t>
+      </w:r>
+      <w:r>
+        <w:t xml:space="preserve"> </w:t>
+      </w:r>
+      <w:r>
+        <w:t xml:space="preserve">[15,16]</w:t>
+      </w:r>
+      <w:r>
+        <w:t xml:space="preserve"> </w:t>
+      </w:r>
+      <w:r>
+        <w:t xml:space="preserve">or M-graphs</w:t>
+      </w:r>
+      <w:r>
+        <w:t xml:space="preserve"> </w:t>
+      </w:r>
+      <w:r>
+        <w:t xml:space="preserve">[17]</w:t>
+      </w:r>
+      <w:r>
+        <w:t xml:space="preserve">. However, these methods have so far been only described and tested in isolation from each other and no principled approach exists. In addition, the practical implementation of all of these diagnostics is time-consuming, tedious and is consequently not often performed in both RWE and RCTs</w:t>
+      </w:r>
+      <w:r>
+        <w:t xml:space="preserve"> </w:t>
+      </w:r>
+      <w:r>
+        <w:t xml:space="preserve">[18–20]</w:t>
+      </w:r>
+      <w:r>
+        <w:t xml:space="preserve">.</w:t>
+      </w:r>
+    </w:p>
+    <w:p>
+      <w:pPr>
+        <w:pStyle w:val="BodyText"/>
+      </w:pPr>
+      <w:r>
+        <w:t xml:space="preserve">To overcome these shortcomings, we</w:t>
+      </w:r>
+      <w:r>
+        <w:t xml:space="preserve"> </w:t>
+      </w:r>
+      <w:r>
+        <w:t xml:space="preserve">[21]</w:t>
+      </w:r>
+      <w:r>
+        <w:t xml:space="preserve"> </w:t>
+      </w:r>
+      <w:r>
+        <w:t xml:space="preserve">have recently developed and evaluated a principled approach combining a range of missing data diagnostics in an US EHR-claims database linkage</w:t>
+      </w:r>
+      <w:r>
+        <w:t xml:space="preserve"> </w:t>
+      </w:r>
+      <w:r>
+        <w:t xml:space="preserve">[22]</w:t>
+      </w:r>
+      <w:r>
+        <w:t xml:space="preserve">. The results of this study revealed that the combination of these diagnostics characterized simulated missing data mechanisms well and provided helpful insights for the appropriate choice of analytic methods to handle the partially observed confounder data (e.g., missing data imputation).</w:t>
+      </w:r>
+    </w:p>
+    <w:p>
+      <w:pPr>
+        <w:pStyle w:val="BodyText"/>
+      </w:pPr>
+      <w:r>
+        <w:t xml:space="preserve">To streamline and ease the implementation of these routine missing data diagnostics for confounder data in RWE studies, we here present and demonstrate the use of the</w:t>
+      </w:r>
+      <w:r>
+        <w:t xml:space="preserve"> </w:t>
+      </w:r>
+      <w:r>
+        <w:rPr>
+          <w:rStyle w:val="VerbatimChar"/>
+        </w:rPr>
+        <w:t xml:space="preserve">smdi</w:t>
+      </w:r>
+      <w:r>
+        <w:t xml:space="preserve"> </w:t>
+      </w:r>
+      <w:r>
+        <w:t xml:space="preserve">(structural missing data investigations) R package</w:t>
+      </w:r>
+      <w:r>
+        <w:t xml:space="preserve"> </w:t>
+      </w:r>
+      <w:r>
+        <w:t xml:space="preserve">[23]</w:t>
+      </w:r>
+      <w:r>
+        <w:t xml:space="preserve">. To that end, we first provide some brief background on the theoretical assumptions that underlie the diagnostic functions of this package. We then give an overview of the implemented functions and demonstrate an end-to-end workflow application of the package with a hypothetical RWE study using simulated oncology EHR dataset that comes bundled with the package.</w:t>
       </w:r>
     </w:p>
     <w:p>
@@ -731,7 +942,7 @@
       </w:r>
     </w:p>
     <w:bookmarkEnd w:id="25"/>
-    <w:bookmarkStart w:id="26" w:name="methods"/>
+    <w:bookmarkStart w:id="28" w:name="methods"/>
     <w:p>
       <w:pPr>
         <w:pStyle w:val="Heading1"/>
@@ -740,13 +951,145 @@
         <w:t xml:space="preserve">Methods</w:t>
       </w:r>
     </w:p>
+    <w:bookmarkStart w:id="26" w:name="problem-formalization"/>
+    <w:p>
+      <w:pPr>
+        <w:pStyle w:val="Heading2"/>
+      </w:pPr>
+      <w:r>
+        <w:t xml:space="preserve">Problem formalization</w:t>
+      </w:r>
+    </w:p>
+    <w:p>
+      <w:pPr>
+        <w:pStyle w:val="FirstParagraph"/>
+      </w:pPr>
+      <w:r>
+        <w:t xml:space="preserve">As opposed to clinical trials, which are designed to collect data for research purposes in a harmonized manner, real-world data (RWD) are typically generated for administrative purposes (e.g., health insurance claims for billing purposes) or clinical documentation (e.g., EHR). Hence, confounders and prognostic factors, which need to be balanced between treatment groups in RWE studies are usually not available for all patients at all neccessary time points</w:t>
+      </w:r>
+      <w:r>
+        <w:t xml:space="preserve"> </w:t>
+      </w:r>
+      <w:r>
+        <w:t xml:space="preserve">[24]</w:t>
+      </w:r>
+      <w:r>
+        <w:t xml:space="preserve">. If the underlying mechanism for the missingness of such covariates is informative towards the outcome under study, e.g., patients who have a certain biomarker measured have a significantly increased risk if experiencing the outcome, this can lead to bias in the resulting effect estimates for the studied treatments under common missing data approaches like complete case analysis or imputation</w:t>
+      </w:r>
+      <w:r>
+        <w:t xml:space="preserve"> </w:t>
+      </w:r>
+      <w:r>
+        <w:t xml:space="preserve">[6]</w:t>
+      </w:r>
+      <w:r>
+        <w:t xml:space="preserve">. Hence, it is of utmost importance to investigate the potential patterns and mechanisms to know if assumptions for specific missing data approaches hold</w:t>
+      </w:r>
+      <w:r>
+        <w:t xml:space="preserve"> </w:t>
+      </w:r>
+      <w:r>
+        <w:t xml:space="preserve">[25,26]</w:t>
+      </w:r>
+      <w:r>
+        <w:t xml:space="preserve">.</w:t>
+      </w:r>
+    </w:p>
+    <w:bookmarkEnd w:id="26"/>
+    <w:bookmarkStart w:id="27" w:name="theoretical-background"/>
+    <w:p>
+      <w:pPr>
+        <w:pStyle w:val="Heading2"/>
+      </w:pPr>
+      <w:r>
+        <w:t xml:space="preserve">Theoretical background</w:t>
+      </w:r>
+    </w:p>
+    <w:p>
+      <w:pPr>
+        <w:pStyle w:val="FirstParagraph"/>
+      </w:pPr>
+      <w:r>
+        <w:t xml:space="preserve">In our previous work</w:t>
+      </w:r>
+      <w:r>
+        <w:t xml:space="preserve"> </w:t>
+      </w:r>
+      <w:r>
+        <w:t xml:space="preserve">[22]</w:t>
+      </w:r>
+      <w:r>
+        <w:t xml:space="preserve"> </w:t>
+      </w:r>
+      <w:r>
+        <w:t xml:space="preserve">and for the purpose of the</w:t>
+      </w:r>
+      <w:r>
+        <w:t xml:space="preserve"> </w:t>
+      </w:r>
+      <w:r>
+        <w:rPr>
+          <w:rStyle w:val="VerbatimChar"/>
+        </w:rPr>
+        <w:t xml:space="preserve">smdi</w:t>
+      </w:r>
+      <w:r>
+        <w:t xml:space="preserve"> </w:t>
+      </w:r>
+      <w:r>
+        <w:t xml:space="preserve">R package, we categorize the implemented principled missing data investigations into three groups of diagnostics, which will be discussed in this section</w:t>
+      </w:r>
+      <w:r>
+        <w:t xml:space="preserve"> </w:t>
+      </w:r>
+      <w:r>
+        <w:rPr>
+          <w:bCs/>
+          <w:b/>
+        </w:rPr>
+        <w:t xml:space="preserve">?@tbl-overview</w:t>
+      </w:r>
+    </w:p>
+    <w:p>
+      <w:pPr>
+        <w:pStyle w:val="BodyText"/>
+      </w:pPr>
+      <w:r>
+        <w:t xml:space="preserve">Functions overview</w:t>
+      </w:r>
+    </w:p>
+    <w:p>
+      <w:pPr>
+        <w:pStyle w:val="BodyText"/>
+      </w:pPr>
+      <w:r>
+        <w:t xml:space="preserve">….</w:t>
+      </w:r>
+    </w:p>
+    <w:p>
+      <w:pPr>
+        <w:pStyle w:val="BodyText"/>
+      </w:pPr>
+      <w:r>
+        <w:t xml:space="preserve">Data generation for hypothetical study</w:t>
+      </w:r>
+    </w:p>
+    <w:p>
+      <w:pPr>
+        <w:pStyle w:val="BodyText"/>
+      </w:pPr>
+      <w:r>
+        <w:t xml:space="preserve">….</w:t>
+      </w:r>
+    </w:p>
     <w:p>
       <w:r>
         <w:br w:type="page"/>
       </w:r>
     </w:p>
-    <w:bookmarkEnd w:id="26"/>
-    <w:bookmarkStart w:id="27" w:name="results"/>
+    <w:bookmarkEnd w:id="27"/>
+    <w:bookmarkEnd w:id="28"/>
+    <w:bookmarkStart w:id="29" w:name="results"/>
     <w:p>
       <w:pPr>
         <w:pStyle w:val="Heading1"/>
@@ -760,8 +1103,8 @@
         <w:br w:type="page"/>
       </w:r>
     </w:p>
-    <w:bookmarkEnd w:id="27"/>
-    <w:bookmarkStart w:id="28" w:name="discussion"/>
+    <w:bookmarkEnd w:id="29"/>
+    <w:bookmarkStart w:id="30" w:name="discussion"/>
     <w:p>
       <w:pPr>
         <w:pStyle w:val="Heading1"/>
@@ -775,8 +1118,8 @@
         <w:br w:type="page"/>
       </w:r>
     </w:p>
-    <w:bookmarkEnd w:id="28"/>
-    <w:bookmarkStart w:id="30" w:name="references"/>
+    <w:bookmarkEnd w:id="30"/>
+    <w:bookmarkStart w:id="82" w:name="references"/>
     <w:p>
       <w:pPr>
         <w:pStyle w:val="Heading1"/>
@@ -785,20 +1128,1910 @@
         <w:t xml:space="preserve">References</w:t>
       </w:r>
     </w:p>
-    <w:bookmarkStart w:id="29" w:name="refs"/>
-    <w:bookmarkEnd w:id="29"/>
+    <w:bookmarkStart w:id="79" w:name="refs"/>
+    <w:bookmarkStart w:id="32" w:name="ref-fdaRWE2018"/>
+    <w:p>
+      <w:pPr>
+        <w:pStyle w:val="Bibliography"/>
+      </w:pPr>
+      <w:r>
+        <w:t xml:space="preserve">[1]</w:t>
+      </w:r>
+      <w:r>
+        <w:t xml:space="preserve"> </w:t>
+      </w:r>
+      <w:r>
+        <w:t xml:space="preserve">	</w:t>
+      </w:r>
+      <w:r>
+        <w:t xml:space="preserve">United States Food and Drug Administration, Framework for FDA’s real world evidence program. Dec 2018. Accessed 6/30/2023., (n.d.).</w:t>
+      </w:r>
+      <w:r>
+        <w:t xml:space="preserve"> </w:t>
+      </w:r>
+      <w:hyperlink r:id="rId31">
+        <w:r>
+          <w:rPr>
+            <w:rStyle w:val="Hyperlink"/>
+          </w:rPr>
+          <w:t xml:space="preserve">https://www.fda.gov/downloads/ScienceResearch/SpecialTopics/RealWorldEvidence/UCM627769.pdf</w:t>
+        </w:r>
+      </w:hyperlink>
+      <w:r>
+        <w:t xml:space="preserve">.</w:t>
+      </w:r>
+    </w:p>
+    <w:bookmarkEnd w:id="32"/>
+    <w:bookmarkStart w:id="34" w:name="ref-Desai2021"/>
+    <w:p>
+      <w:pPr>
+        <w:pStyle w:val="Bibliography"/>
+      </w:pPr>
+      <w:r>
+        <w:t xml:space="preserve">[2]</w:t>
+      </w:r>
+      <w:r>
+        <w:t xml:space="preserve"> </w:t>
+      </w:r>
+      <w:r>
+        <w:t xml:space="preserve">	</w:t>
+      </w:r>
+      <w:r>
+        <w:t xml:space="preserve">R.J. Desai, M.E. Matheny, K. Johnson, K. Marsolo, L.H. Curtis, J.C. Nelson, P.J. Heagerty, J. Maro, J. Brown, S. Toh, M. Nguyen, R. Ball, G. Dal Pan, S.V. Wang, J.J. Gagne, S. Schneeweiss, Broadening the reach of the FDA Sentinel system: A roadmap for integrating electronic health record data in a causal analysis framework, Npj Digital Medicine. 4 (2021). https://doi.org/</w:t>
+      </w:r>
+      <w:hyperlink r:id="rId33">
+        <w:r>
+          <w:rPr>
+            <w:rStyle w:val="Hyperlink"/>
+          </w:rPr>
+          <w:t xml:space="preserve">10.1038/s41746-021-00542-0</w:t>
+        </w:r>
+      </w:hyperlink>
+      <w:r>
+        <w:t xml:space="preserve">.</w:t>
+      </w:r>
+    </w:p>
+    <w:bookmarkEnd w:id="34"/>
+    <w:bookmarkStart w:id="36" w:name="ref-asfaw2022"/>
+    <w:p>
+      <w:pPr>
+        <w:pStyle w:val="Bibliography"/>
+      </w:pPr>
+      <w:r>
+        <w:t xml:space="preserve">[3]</w:t>
+      </w:r>
+      <w:r>
+        <w:t xml:space="preserve"> </w:t>
+      </w:r>
+      <w:r>
+        <w:t xml:space="preserve">	</w:t>
+      </w:r>
+      <w:r>
+        <w:t xml:space="preserve">A. Asfaw, M. Ascha, P. Yerram, S. Reiss, S. Brake, N. Wadé, SA27 Comparison of Comorbidity Indices Between Electronic Health Records (EHR) Derived Database and Claims Data Among Patients With Metastatic Breast Cancer, Value in Health. 25 (2022) S488. https://doi.org/</w:t>
+      </w:r>
+      <w:hyperlink r:id="rId35">
+        <w:r>
+          <w:rPr>
+            <w:rStyle w:val="Hyperlink"/>
+          </w:rPr>
+          <w:t xml:space="preserve">10.1016/j.jval.2022.09.2421</w:t>
+        </w:r>
+      </w:hyperlink>
+      <w:r>
+        <w:t xml:space="preserve">.</w:t>
+      </w:r>
+    </w:p>
+    <w:bookmarkEnd w:id="36"/>
+    <w:bookmarkStart w:id="38" w:name="ref-gorelick2006"/>
+    <w:p>
+      <w:pPr>
+        <w:pStyle w:val="Bibliography"/>
+      </w:pPr>
+      <w:r>
+        <w:t xml:space="preserve">[4]</w:t>
+      </w:r>
+      <w:r>
+        <w:t xml:space="preserve"> </w:t>
+      </w:r>
+      <w:r>
+        <w:t xml:space="preserve">	</w:t>
+      </w:r>
+      <w:r>
+        <w:t xml:space="preserve">M.H. Gorelick, Bias arising from missing data in predictive models, Journal of Clinical Epidemiology. 59 (2006) 1115–1123. https://doi.org/</w:t>
+      </w:r>
+      <w:hyperlink r:id="rId37">
+        <w:r>
+          <w:rPr>
+            <w:rStyle w:val="Hyperlink"/>
+          </w:rPr>
+          <w:t xml:space="preserve">10.1016/j.jclinepi.2004.11.029</w:t>
+        </w:r>
+      </w:hyperlink>
+      <w:r>
+        <w:t xml:space="preserve">.</w:t>
+      </w:r>
+    </w:p>
+    <w:bookmarkEnd w:id="38"/>
+    <w:bookmarkStart w:id="40" w:name="ref-ayilara2019"/>
+    <w:p>
+      <w:pPr>
+        <w:pStyle w:val="Bibliography"/>
+      </w:pPr>
+      <w:r>
+        <w:t xml:space="preserve">[5]</w:t>
+      </w:r>
+      <w:r>
+        <w:t xml:space="preserve"> </w:t>
+      </w:r>
+      <w:r>
+        <w:t xml:space="preserve">	</w:t>
+      </w:r>
+      <w:r>
+        <w:t xml:space="preserve">O.F. Ayilara, L. Zhang, T.T. Sajobi, R. Sawatzky, E. Bohm, L.M. Lix, Impact of missing data on bias and precision when estimating change in patient-reported outcomes from a clinical registry, Health and Quality of Life Outcomes. 17 (2019). https://doi.org/</w:t>
+      </w:r>
+      <w:hyperlink r:id="rId39">
+        <w:r>
+          <w:rPr>
+            <w:rStyle w:val="Hyperlink"/>
+          </w:rPr>
+          <w:t xml:space="preserve">10.1186/s12955-019-1181-2</w:t>
+        </w:r>
+      </w:hyperlink>
+      <w:r>
+        <w:t xml:space="preserve">.</w:t>
+      </w:r>
+    </w:p>
+    <w:bookmarkEnd w:id="40"/>
+    <w:bookmarkStart w:id="42" w:name="ref-groenwold2020"/>
+    <w:p>
+      <w:pPr>
+        <w:pStyle w:val="Bibliography"/>
+      </w:pPr>
+      <w:r>
+        <w:t xml:space="preserve">[6]</w:t>
+      </w:r>
+      <w:r>
+        <w:t xml:space="preserve"> </w:t>
+      </w:r>
+      <w:r>
+        <w:t xml:space="preserve">	</w:t>
+      </w:r>
+      <w:r>
+        <w:t xml:space="preserve">R.H.H. Groenwold, O.M. Dekkers, Missing data: The impact of what is not there, European Journal of Endocrinology. 183 (2020) E7–E9. https://doi.org/</w:t>
+      </w:r>
+      <w:hyperlink r:id="rId41">
+        <w:r>
+          <w:rPr>
+            <w:rStyle w:val="Hyperlink"/>
+          </w:rPr>
+          <w:t xml:space="preserve">10.1530/eje-20-0732</w:t>
+        </w:r>
+      </w:hyperlink>
+      <w:r>
+        <w:t xml:space="preserve">.</w:t>
+      </w:r>
+    </w:p>
+    <w:bookmarkEnd w:id="42"/>
+    <w:bookmarkStart w:id="43" w:name="ref-vanbuuren2018"/>
+    <w:p>
+      <w:pPr>
+        <w:pStyle w:val="Bibliography"/>
+      </w:pPr>
+      <w:r>
+        <w:t xml:space="preserve">[7]</w:t>
+      </w:r>
+      <w:r>
+        <w:t xml:space="preserve"> </w:t>
+      </w:r>
+      <w:r>
+        <w:t xml:space="preserve">	</w:t>
+      </w:r>
+      <w:r>
+        <w:t xml:space="preserve">S. Van Buuren, Flexible imputation of missing data, CRC press, 2018.</w:t>
+      </w:r>
+    </w:p>
+    <w:bookmarkEnd w:id="43"/>
+    <w:bookmarkStart w:id="45" w:name="ref-rubin1976"/>
+    <w:p>
+      <w:pPr>
+        <w:pStyle w:val="Bibliography"/>
+      </w:pPr>
+      <w:r>
+        <w:t xml:space="preserve">[8]</w:t>
+      </w:r>
+      <w:r>
+        <w:t xml:space="preserve"> </w:t>
+      </w:r>
+      <w:r>
+        <w:t xml:space="preserve">	</w:t>
+      </w:r>
+      <w:r>
+        <w:t xml:space="preserve">D.B. RUBIN, Inference and missing data, Biometrika. 63 (1976) 581–592. https://doi.org/</w:t>
+      </w:r>
+      <w:hyperlink r:id="rId44">
+        <w:r>
+          <w:rPr>
+            <w:rStyle w:val="Hyperlink"/>
+          </w:rPr>
+          <w:t xml:space="preserve">10.1093/biomet/63.3.581</w:t>
+        </w:r>
+      </w:hyperlink>
+      <w:r>
+        <w:t xml:space="preserve">.</w:t>
+      </w:r>
+    </w:p>
+    <w:bookmarkEnd w:id="45"/>
+    <w:bookmarkStart w:id="46" w:name="ref-little2019"/>
+    <w:p>
+      <w:pPr>
+        <w:pStyle w:val="Bibliography"/>
+      </w:pPr>
+      <w:r>
+        <w:t xml:space="preserve">[9]</w:t>
+      </w:r>
+      <w:r>
+        <w:t xml:space="preserve"> </w:t>
+      </w:r>
+      <w:r>
+        <w:t xml:space="preserve">	</w:t>
+      </w:r>
+      <w:r>
+        <w:t xml:space="preserve">R.J. Little, D.B. Rubin, Statistical analysis with missing data, John Wiley &amp; Sons, 2019.</w:t>
+      </w:r>
+    </w:p>
+    <w:bookmarkEnd w:id="46"/>
+    <w:bookmarkStart w:id="48" w:name="ref-lee2021"/>
+    <w:p>
+      <w:pPr>
+        <w:pStyle w:val="Bibliography"/>
+      </w:pPr>
+      <w:r>
+        <w:t xml:space="preserve">[10]</w:t>
+      </w:r>
+      <w:r>
+        <w:t xml:space="preserve"> </w:t>
+      </w:r>
+      <w:r>
+        <w:t xml:space="preserve">	</w:t>
+      </w:r>
+      <w:r>
+        <w:t xml:space="preserve">K.J. Lee, K.M. Tilling, R.P. Cornish, R.J.A. Little, M.L. Bell, E. Goetghebeur, J.W. Hogan, J.R. Carpenter, Framework for the treatment and reporting of missing data in observational studies: The Treatment And Reporting of Missing data in Observational Studies framework, Journal of Clinical Epidemiology. 134 (2021) 79–88. https://doi.org/</w:t>
+      </w:r>
+      <w:hyperlink r:id="rId47">
+        <w:r>
+          <w:rPr>
+            <w:rStyle w:val="Hyperlink"/>
+          </w:rPr>
+          <w:t xml:space="preserve">10.1016/j.jclinepi.2021.01.008</w:t>
+        </w:r>
+      </w:hyperlink>
+      <w:r>
+        <w:t xml:space="preserve">.</w:t>
+      </w:r>
+    </w:p>
+    <w:bookmarkEnd w:id="48"/>
+    <w:bookmarkStart w:id="49" w:name="ref-sondhi2023"/>
+    <w:p>
+      <w:pPr>
+        <w:pStyle w:val="Bibliography"/>
+      </w:pPr>
+      <w:r>
+        <w:t xml:space="preserve">[11]</w:t>
+      </w:r>
+      <w:r>
+        <w:t xml:space="preserve"> </w:t>
+      </w:r>
+      <w:r>
+        <w:t xml:space="preserve">	</w:t>
+      </w:r>
+      <w:r>
+        <w:t xml:space="preserve">A. Sondhi, J. Weberpals, P. Yerram, C. Jiang, M.D. Taylor, M. Samant, S. Cherng, A systematic approach towards missing lab data in electronic health records: A case study in non-small cell lung cancer and multiple myeloma. (accepted), CPT Pharmacometrics Syst Pharmacol. (2023).</w:t>
+      </w:r>
+    </w:p>
+    <w:bookmarkEnd w:id="49"/>
+    <w:bookmarkStart w:id="51" w:name="ref-hotelling1931"/>
+    <w:p>
+      <w:pPr>
+        <w:pStyle w:val="Bibliography"/>
+      </w:pPr>
+      <w:r>
+        <w:t xml:space="preserve">[12]</w:t>
+      </w:r>
+      <w:r>
+        <w:t xml:space="preserve"> </w:t>
+      </w:r>
+      <w:r>
+        <w:t xml:space="preserve">	</w:t>
+      </w:r>
+      <w:r>
+        <w:t xml:space="preserve">H. Hotelling, The Generalization of Student’s Ratio, The Annals of Mathematical Statistics. 2 (1931) 360–378. https://doi.org/</w:t>
+      </w:r>
+      <w:hyperlink r:id="rId50">
+        <w:r>
+          <w:rPr>
+            <w:rStyle w:val="Hyperlink"/>
+          </w:rPr>
+          <w:t xml:space="preserve">10.1214/aoms/1177732979</w:t>
+        </w:r>
+      </w:hyperlink>
+      <w:r>
+        <w:t xml:space="preserve">.</w:t>
+      </w:r>
+    </w:p>
+    <w:bookmarkEnd w:id="51"/>
+    <w:bookmarkStart w:id="53" w:name="ref-little1988"/>
+    <w:p>
+      <w:pPr>
+        <w:pStyle w:val="Bibliography"/>
+      </w:pPr>
+      <w:r>
+        <w:t xml:space="preserve">[13]</w:t>
+      </w:r>
+      <w:r>
+        <w:t xml:space="preserve"> </w:t>
+      </w:r>
+      <w:r>
+        <w:t xml:space="preserve">	</w:t>
+      </w:r>
+      <w:r>
+        <w:t xml:space="preserve">R.J.A. Little, A Test of Missing Completely at Random for Multivariate Data with Missing Values, Journal of the American Statistical Association. 83 (1988) 1198–1202. https://doi.org/</w:t>
+      </w:r>
+      <w:hyperlink r:id="rId52">
+        <w:r>
+          <w:rPr>
+            <w:rStyle w:val="Hyperlink"/>
+          </w:rPr>
+          <w:t xml:space="preserve">10.1080/01621459.1988.10478722</w:t>
+        </w:r>
+      </w:hyperlink>
+      <w:r>
+        <w:t xml:space="preserve">.</w:t>
+      </w:r>
+    </w:p>
+    <w:bookmarkEnd w:id="53"/>
+    <w:bookmarkStart w:id="55" w:name="ref-madley-dowd2019"/>
+    <w:p>
+      <w:pPr>
+        <w:pStyle w:val="Bibliography"/>
+      </w:pPr>
+      <w:r>
+        <w:t xml:space="preserve">[14]</w:t>
+      </w:r>
+      <w:r>
+        <w:t xml:space="preserve"> </w:t>
+      </w:r>
+      <w:r>
+        <w:t xml:space="preserve">	</w:t>
+      </w:r>
+      <w:r>
+        <w:t xml:space="preserve">P. Madley-Dowd, R. Hughes, K. Tilling, J. Heron, The proportion of missing data should not be used to guide decisions on multiple imputation, Journal of Clinical Epidemiology. 110 (2019) 63–73. https://doi.org/</w:t>
+      </w:r>
+      <w:hyperlink r:id="rId54">
+        <w:r>
+          <w:rPr>
+            <w:rStyle w:val="Hyperlink"/>
+          </w:rPr>
+          <w:t xml:space="preserve">10.1016/j.jclinepi.2019.02.016</w:t>
+        </w:r>
+      </w:hyperlink>
+      <w:r>
+        <w:t xml:space="preserve">.</w:t>
+      </w:r>
+    </w:p>
+    <w:bookmarkEnd w:id="55"/>
+    <w:bookmarkStart w:id="57" w:name="ref-Lee2023"/>
+    <w:p>
+      <w:pPr>
+        <w:pStyle w:val="Bibliography"/>
+      </w:pPr>
+      <w:r>
+        <w:t xml:space="preserve">[15]</w:t>
+      </w:r>
+      <w:r>
+        <w:t xml:space="preserve"> </w:t>
+      </w:r>
+      <w:r>
+        <w:t xml:space="preserve">	</w:t>
+      </w:r>
+      <w:r>
+        <w:t xml:space="preserve">K.J. Lee, J.B. Carlin, J.A. Simpson, M. Moreno-Betancur, Assumptions and analysis planning in studies with missing data in multiple variables: moving beyond the MCAR/MAR/MNAR classification, International Journal of Epidemiology. (2023). https://doi.org/</w:t>
+      </w:r>
+      <w:hyperlink r:id="rId56">
+        <w:r>
+          <w:rPr>
+            <w:rStyle w:val="Hyperlink"/>
+          </w:rPr>
+          <w:t xml:space="preserve">10.1093/ije/dyad008</w:t>
+        </w:r>
+      </w:hyperlink>
+      <w:r>
+        <w:t xml:space="preserve">.</w:t>
+      </w:r>
+    </w:p>
+    <w:bookmarkEnd w:id="57"/>
+    <w:bookmarkStart w:id="59" w:name="ref-Moreno-Betancur2018"/>
+    <w:p>
+      <w:pPr>
+        <w:pStyle w:val="Bibliography"/>
+      </w:pPr>
+      <w:r>
+        <w:t xml:space="preserve">[16]</w:t>
+      </w:r>
+      <w:r>
+        <w:t xml:space="preserve"> </w:t>
+      </w:r>
+      <w:r>
+        <w:t xml:space="preserve">	</w:t>
+      </w:r>
+      <w:r>
+        <w:t xml:space="preserve">M. Moreno-Betancur, K.J. Lee, F.P. Leacy, I.R. White, J.A. Simpson, J.B. Carlin, Canonical Causal Diagrams to Guide the Treatment of Missing Data in Epidemiologic Studies, American Journal of Epidemiology. 187 (2018) 2705–2715. https://doi.org/</w:t>
+      </w:r>
+      <w:hyperlink r:id="rId58">
+        <w:r>
+          <w:rPr>
+            <w:rStyle w:val="Hyperlink"/>
+          </w:rPr>
+          <w:t xml:space="preserve">10.1093/aje/kwy173</w:t>
+        </w:r>
+      </w:hyperlink>
+      <w:r>
+        <w:t xml:space="preserve">.</w:t>
+      </w:r>
+    </w:p>
+    <w:bookmarkEnd w:id="59"/>
+    <w:bookmarkStart w:id="61" w:name="ref-mohan2021"/>
+    <w:p>
+      <w:pPr>
+        <w:pStyle w:val="Bibliography"/>
+      </w:pPr>
+      <w:r>
+        <w:t xml:space="preserve">[17]</w:t>
+      </w:r>
+      <w:r>
+        <w:t xml:space="preserve"> </w:t>
+      </w:r>
+      <w:r>
+        <w:t xml:space="preserve">	</w:t>
+      </w:r>
+      <w:r>
+        <w:t xml:space="preserve">K. Mohan, J. Pearl, Graphical Models for Processing Missing Data, Journal of the American Statistical Association. 116 (2021) 1023–1037. https://doi.org/</w:t>
+      </w:r>
+      <w:hyperlink r:id="rId60">
+        <w:r>
+          <w:rPr>
+            <w:rStyle w:val="Hyperlink"/>
+          </w:rPr>
+          <w:t xml:space="preserve">10.1080/01621459.2021.1874961</w:t>
+        </w:r>
+      </w:hyperlink>
+      <w:r>
+        <w:t xml:space="preserve">.</w:t>
+      </w:r>
+    </w:p>
+    <w:bookmarkEnd w:id="61"/>
+    <w:bookmarkStart w:id="63" w:name="ref-carroll2020"/>
+    <w:p>
+      <w:pPr>
+        <w:pStyle w:val="Bibliography"/>
+      </w:pPr>
+      <w:r>
+        <w:t xml:space="preserve">[18]</w:t>
+      </w:r>
+      <w:r>
+        <w:t xml:space="preserve"> </w:t>
+      </w:r>
+      <w:r>
+        <w:t xml:space="preserve">	</w:t>
+      </w:r>
+      <w:r>
+        <w:t xml:space="preserve">O.U. Carroll, T.P. Morris, R.H. Keogh, How are missing data in covariates handled in observational time-to-event studies in oncology? A systematic review, BMC Medical Research Methodology. 20 (2020). https://doi.org/</w:t>
+      </w:r>
+      <w:hyperlink r:id="rId62">
+        <w:r>
+          <w:rPr>
+            <w:rStyle w:val="Hyperlink"/>
+          </w:rPr>
+          <w:t xml:space="preserve">10.1186/s12874-020-01018-7</w:t>
+        </w:r>
+      </w:hyperlink>
+      <w:r>
+        <w:t xml:space="preserve">.</w:t>
+      </w:r>
+    </w:p>
+    <w:bookmarkEnd w:id="63"/>
+    <w:bookmarkStart w:id="65" w:name="ref-wood2004"/>
+    <w:p>
+      <w:pPr>
+        <w:pStyle w:val="Bibliography"/>
+      </w:pPr>
+      <w:r>
+        <w:t xml:space="preserve">[19]</w:t>
+      </w:r>
+      <w:r>
+        <w:t xml:space="preserve"> </w:t>
+      </w:r>
+      <w:r>
+        <w:t xml:space="preserve">	</w:t>
+      </w:r>
+      <w:r>
+        <w:t xml:space="preserve">A.M. Wood, I.R. White, S.G. Thompson, Are missing outcome data adequately handled? A review of published randomized controlled trials in major medical journals, Clinical Trials. 1 (2004) 368–376. https://doi.org/</w:t>
+      </w:r>
+      <w:hyperlink r:id="rId64">
+        <w:r>
+          <w:rPr>
+            <w:rStyle w:val="Hyperlink"/>
+          </w:rPr>
+          <w:t xml:space="preserve">10.1191/1740774504cn032oa</w:t>
+        </w:r>
+      </w:hyperlink>
+      <w:r>
+        <w:t xml:space="preserve">.</w:t>
+      </w:r>
+    </w:p>
+    <w:bookmarkEnd w:id="65"/>
+    <w:bookmarkStart w:id="67" w:name="ref-harel2012"/>
+    <w:p>
+      <w:pPr>
+        <w:pStyle w:val="Bibliography"/>
+      </w:pPr>
+      <w:r>
+        <w:t xml:space="preserve">[20]</w:t>
+      </w:r>
+      <w:r>
+        <w:t xml:space="preserve"> </w:t>
+      </w:r>
+      <w:r>
+        <w:t xml:space="preserve">	</w:t>
+      </w:r>
+      <w:r>
+        <w:t xml:space="preserve">O. Harel, J. Pellowski, S. Kalichman, Are We Missing the Importance of Missing Values in HIV Prevention Randomized Clinical Trials? Review and Recommendations, AIDS and Behavior. 16 (2012) 1382–1393. https://doi.org/</w:t>
+      </w:r>
+      <w:hyperlink r:id="rId66">
+        <w:r>
+          <w:rPr>
+            <w:rStyle w:val="Hyperlink"/>
+          </w:rPr>
+          <w:t xml:space="preserve">10.1007/s10461-011-0125-6</w:t>
+        </w:r>
+      </w:hyperlink>
+      <w:r>
+        <w:t xml:space="preserve">.</w:t>
+      </w:r>
+    </w:p>
+    <w:bookmarkEnd w:id="67"/>
+    <w:bookmarkStart w:id="69" w:name="ref-SentinelCI3"/>
+    <w:p>
+      <w:pPr>
+        <w:pStyle w:val="Bibliography"/>
+      </w:pPr>
+      <w:r>
+        <w:t xml:space="preserve">[21]</w:t>
+      </w:r>
+      <w:r>
+        <w:t xml:space="preserve"> </w:t>
+      </w:r>
+      <w:r>
+        <w:t xml:space="preserve">	</w:t>
+      </w:r>
+      <w:r>
+        <w:t xml:space="preserve">Sentinel Initiative Workstream, Approaches to handling partially observed confounder data from electronic health records (EHR) in non-randomized studies of medication outcomes. Accessed 7/14/2023., (n.d.).</w:t>
+      </w:r>
+      <w:r>
+        <w:t xml:space="preserve"> </w:t>
+      </w:r>
+      <w:hyperlink r:id="rId68">
+        <w:r>
+          <w:rPr>
+            <w:rStyle w:val="Hyperlink"/>
+          </w:rPr>
+          <w:t xml:space="preserve">https://www.sentinelinitiative.org/methods-data-tools/methods/approaches-handling-partially-observed-confounder-data-electronic-health</w:t>
+        </w:r>
+      </w:hyperlink>
+      <w:r>
+        <w:t xml:space="preserve">.</w:t>
+      </w:r>
+    </w:p>
+    <w:bookmarkEnd w:id="69"/>
+    <w:bookmarkStart w:id="70" w:name="ref-weberpals2023"/>
+    <w:p>
+      <w:pPr>
+        <w:pStyle w:val="Bibliography"/>
+      </w:pPr>
+      <w:r>
+        <w:t xml:space="preserve">[22]</w:t>
+      </w:r>
+      <w:r>
+        <w:t xml:space="preserve"> </w:t>
+      </w:r>
+      <w:r>
+        <w:t xml:space="preserve">	</w:t>
+      </w:r>
+      <w:r>
+        <w:t xml:space="preserve">J. Weberpals, S.R. Raman, P.A. Shaw, H. Lee, B.G. Hammill, S. Toh, J.G. Connolly, K.J. Dandreo, F. Tian, W. Liu, J. Li, J.J. Hernández-Muñoz, R.J. Glynn, R.J. Desai, A principled approach to characterize and analyze partially observed confounder data from electronic health records, Submitted. (2023).</w:t>
+      </w:r>
+    </w:p>
+    <w:bookmarkEnd w:id="70"/>
+    <w:bookmarkStart w:id="72" w:name="ref-smdi"/>
+    <w:p>
+      <w:pPr>
+        <w:pStyle w:val="Bibliography"/>
+      </w:pPr>
+      <w:r>
+        <w:t xml:space="preserve">[23]</w:t>
+      </w:r>
+      <w:r>
+        <w:t xml:space="preserve"> </w:t>
+      </w:r>
+      <w:r>
+        <w:t xml:space="preserve">	</w:t>
+      </w:r>
+      <w:r>
+        <w:t xml:space="preserve">J. Weberpals, Smdi: Perform structural missing data investigations, (2023).</w:t>
+      </w:r>
+      <w:r>
+        <w:t xml:space="preserve"> </w:t>
+      </w:r>
+      <w:hyperlink r:id="rId71">
+        <w:r>
+          <w:rPr>
+            <w:rStyle w:val="Hyperlink"/>
+          </w:rPr>
+          <w:t xml:space="preserve">https://CRAN.R-project.org/package=smdi</w:t>
+        </w:r>
+      </w:hyperlink>
+      <w:r>
+        <w:t xml:space="preserve">.</w:t>
+      </w:r>
+    </w:p>
+    <w:bookmarkEnd w:id="72"/>
+    <w:bookmarkStart w:id="74" w:name="ref-toh2012a"/>
+    <w:p>
+      <w:pPr>
+        <w:pStyle w:val="Bibliography"/>
+      </w:pPr>
+      <w:r>
+        <w:t xml:space="preserve">[24]</w:t>
+      </w:r>
+      <w:r>
+        <w:t xml:space="preserve"> </w:t>
+      </w:r>
+      <w:r>
+        <w:t xml:space="preserve">	</w:t>
+      </w:r>
+      <w:r>
+        <w:t xml:space="preserve">S. Toh, L.A. García Rodríguez, M.A. Hernán, Analyzing partially missing confounder information in comparative effectiveness and safety research of therapeutics, Pharmacoepidemiology and Drug Safety. 21 (2012) 13–20. https://doi.org/</w:t>
+      </w:r>
+      <w:hyperlink r:id="rId73">
+        <w:r>
+          <w:rPr>
+            <w:rStyle w:val="Hyperlink"/>
+          </w:rPr>
+          <w:t xml:space="preserve">10.1002/pds.3248</w:t>
+        </w:r>
+      </w:hyperlink>
+      <w:r>
+        <w:t xml:space="preserve">.</w:t>
+      </w:r>
+    </w:p>
+    <w:bookmarkEnd w:id="74"/>
+    <w:bookmarkStart w:id="76" w:name="ref-pedersen2017"/>
+    <w:p>
+      <w:pPr>
+        <w:pStyle w:val="Bibliography"/>
+      </w:pPr>
+      <w:r>
+        <w:t xml:space="preserve">[25]</w:t>
+      </w:r>
+      <w:r>
+        <w:t xml:space="preserve"> </w:t>
+      </w:r>
+      <w:r>
+        <w:t xml:space="preserve">	</w:t>
+      </w:r>
+      <w:r>
+        <w:t xml:space="preserve">A. Pedersen, E. Mikkelsen, D. Cronin-Fenton, N. Kristensen, T.M. Pham, L. Pedersen, I. Petersen, Missing data and multiple imputation in clinical epidemiological research, Clinical Epidemiology. Volume 9 (2017) 157–166. https://doi.org/</w:t>
+      </w:r>
+      <w:hyperlink r:id="rId75">
+        <w:r>
+          <w:rPr>
+            <w:rStyle w:val="Hyperlink"/>
+          </w:rPr>
+          <w:t xml:space="preserve">10.2147/clep.s129785</w:t>
+        </w:r>
+      </w:hyperlink>
+      <w:r>
+        <w:t xml:space="preserve">.</w:t>
+      </w:r>
+    </w:p>
+    <w:bookmarkEnd w:id="76"/>
+    <w:bookmarkStart w:id="78" w:name="ref-lee2013"/>
+    <w:p>
+      <w:pPr>
+        <w:pStyle w:val="Bibliography"/>
+      </w:pPr>
+      <w:r>
+        <w:t xml:space="preserve">[26]</w:t>
+      </w:r>
+      <w:r>
+        <w:t xml:space="preserve"> </w:t>
+      </w:r>
+      <w:r>
+        <w:t xml:space="preserve">	</w:t>
+      </w:r>
+      <w:r>
+        <w:t xml:space="preserve">K.J. Lee, J.A. Simpson, Introduction to multiple imputation for dealing with missing data, Respirology. 19 (2013) 162–167. https://doi.org/</w:t>
+      </w:r>
+      <w:hyperlink r:id="rId77">
+        <w:r>
+          <w:rPr>
+            <w:rStyle w:val="Hyperlink"/>
+          </w:rPr>
+          <w:t xml:space="preserve">10.1111/resp.12226</w:t>
+        </w:r>
+      </w:hyperlink>
+      <w:r>
+        <w:t xml:space="preserve">.</w:t>
+      </w:r>
+    </w:p>
+    <w:bookmarkEnd w:id="78"/>
+    <w:bookmarkEnd w:id="79"/>
     <w:p>
       <w:r>
         <w:br w:type="page"/>
       </w:r>
     </w:p>
-    <w:bookmarkEnd w:id="30"/>
-    <w:bookmarkStart w:id="31" w:name="figures"/>
+    <w:p>
+      <w:pPr>
+        <w:sectPr/>
+      </w:pPr>
+    </w:p>
+    <w:bookmarkStart w:id="81" w:name="tables"/>
     <w:p>
       <w:pPr>
         <w:pStyle w:val="Heading1"/>
       </w:pPr>
       <w:r>
+        <w:t xml:space="preserve">Tables</w:t>
+      </w:r>
+    </w:p>
+    <w:bookmarkStart w:id="80" w:name="tbl-overview"/>
+    <w:p>
+      <w:pPr>
+        <w:spacing w:before="0" w:after="60"/>
+        <w:keepNext/>
+        <w:jc w:val="start"/>
+        <w:pStyle w:val="caption"/>
+      </w:pPr>
+      <w:r>
+        <w:rPr>
+          <w:rFonts w:ascii="Calibri" w:hAnsi="Calibri"/>
+          <w:sz w:val="24"/>
+        </w:rPr>
+        <w:t xml:space="preserve">Table </w:t>
+      </w:r>
+      <w:r>
+        <w:fldChar w:fldCharType="begin" w:dirty="true"/>
+      </w:r>
+      <w:r>
+        <w:instrText xml:space="preserve" w:dirty="true"> SEQ Table \* ARABIC </w:instrText>
+      </w:r>
+      <w:r>
+        <w:fldChar w:fldCharType="separate" w:dirty="true"/>
+      </w:r>
+      <w:r>
+        <w:rPr>
+          <w:noProof/>
+          <w:rFonts w:ascii="Calibri" w:hAnsi="Calibri"/>
+          <w:sz w:val="24"/>
+        </w:rPr>
+        <w:t xml:space="default">1</w:t>
+      </w:r>
+      <w:r>
+        <w:fldChar w:fldCharType="end" w:dirty="true"/>
+      </w:r>
+      <w:r>
+        <w:rPr>
+          <w:rFonts w:ascii="Calibri" w:hAnsi="Calibri"/>
+          <w:sz w:val="24"/>
+        </w:rPr>
+        <w:t xml:space="preserve">: </w:t>
+      </w:r>
+      <w:r>
+        <w:rPr>
+          <w:rFonts w:ascii="Calibri" w:hAnsi="Calibri"/>
+          <w:sz w:val="24"/>
+          <w:color w:val="333333"/>
+        </w:rPr>
+        <w:t xml:space="default">Overview of the main functions of the smdi package.</w:t>
+      </w:r>
+    </w:p>
+    <w:tbl xmlns:w="http://schemas.openxmlformats.org/wordprocessingml/2006/main" xmlns:wp="http://schemas.openxmlformats.org/drawingml/2006/wordprocessingDrawing" xmlns:r="http://schemas.openxmlformats.org/officeDocument/2006/relationships" xmlns:w14="http://schemas.microsoft.com/office/word/2010/wordml">
+      <w:tblPr>
+        <w:tblCellMar>
+          <w:top w:w="0" w:type="dxa"/>
+          <w:bottom w:w="0" w:type="dxa"/>
+          <w:start w:w="60" w:type="dxa"/>
+          <w:end w:w="60" w:type="dxa"/>
+        </w:tblCellMar>
+        <w:tblW w:type="pct" w:w="100%"/>
+        <w:tblLook w:firstRow="0" w:lastRow="0" w:firstColumn="0" w:lastColumn="0" w:noHBand="0" w:noVBand="0"/>
+        <w:jc w:val="center"/>
+      </w:tblPr>
+      <w:tr>
+        <w:trPr>
+          <w:cantSplit/>
+          <w:tblHeader/>
+        </w:trPr>
+        <w:tc>
+          <w:tcPr>
+            <w:tcBorders>
+              <w:top w:val="single" w:sz="16" w:space="0" w:color="D3D3D3"/>
+              <w:bottom w:val="single" w:sz="16" w:space="0" w:color="D3D3D3"/>
+              <w:start w:val="single" w:space="0" w:color="D3D3D3"/>
+            </w:tcBorders>
+          </w:tcPr>
+          <w:p>
+            <w:pPr>
+              <w:spacing w:before="0" w:after="60"/>
+              <w:keepNext/>
+              <w:jc w:val="start"/>
+            </w:pPr>
+            <w:r>
+              <w:rPr>
+                <w:rFonts w:ascii="Calibri" w:hAnsi="Calibri"/>
+                <w:sz w:val="20"/>
+              </w:rPr>
+              <w:t xml:space="default">Function</w:t>
+            </w:r>
+          </w:p>
+        </w:tc>
+        <w:tc>
+          <w:tcPr>
+            <w:tcBorders>
+              <w:top w:val="single" w:sz="16" w:space="0" w:color="D3D3D3"/>
+              <w:bottom w:val="single" w:sz="16" w:space="0" w:color="D3D3D3"/>
+            </w:tcBorders>
+          </w:tcPr>
+          <w:p>
+            <w:pPr>
+              <w:spacing w:before="0" w:after="60"/>
+              <w:keepNext/>
+              <w:jc w:val="start"/>
+            </w:pPr>
+            <w:r>
+              <w:rPr>
+                <w:rFonts w:ascii="Calibri" w:hAnsi="Calibri"/>
+                <w:sz w:val="20"/>
+              </w:rPr>
+              <w:t xml:space="default">Description</w:t>
+            </w:r>
+          </w:p>
+        </w:tc>
+        <w:tc>
+          <w:tcPr>
+            <w:tcBorders>
+              <w:top w:val="single" w:sz="16" w:space="0" w:color="D3D3D3"/>
+              <w:bottom w:val="single" w:sz="16" w:space="0" w:color="D3D3D3"/>
+            </w:tcBorders>
+          </w:tcPr>
+          <w:p>
+            <w:pPr>
+              <w:spacing w:before="0" w:after="60"/>
+              <w:keepNext/>
+              <w:jc w:val="start"/>
+            </w:pPr>
+            <w:r>
+              <w:rPr>
+                <w:rFonts w:ascii="Calibri" w:hAnsi="Calibri"/>
+                <w:sz w:val="20"/>
+              </w:rPr>
+              <w:t xml:space="default">Generic S3 print() output</w:t>
+            </w:r>
+          </w:p>
+        </w:tc>
+        <w:tc>
+          <w:tcPr>
+            <w:tcBorders>
+              <w:top w:val="single" w:sz="16" w:space="0" w:color="D3D3D3"/>
+              <w:bottom w:val="single" w:sz="16" w:space="0" w:color="D3D3D3"/>
+            </w:tcBorders>
+          </w:tcPr>
+          <w:p>
+            <w:pPr>
+              <w:spacing w:before="0" w:after="60"/>
+              <w:keepNext/>
+              <w:jc w:val="start"/>
+            </w:pPr>
+            <w:r>
+              <w:rPr>
+                <w:rFonts w:ascii="Calibri" w:hAnsi="Calibri"/>
+                <w:sz w:val="20"/>
+              </w:rPr>
+              <w:t xml:space="default">Object output</w:t>
+            </w:r>
+          </w:p>
+        </w:tc>
+        <w:tc>
+          <w:tcPr>
+            <w:tcBorders>
+              <w:top w:val="single" w:sz="16" w:space="0" w:color="D3D3D3"/>
+              <w:bottom w:val="single" w:sz="16" w:space="0" w:color="D3D3D3"/>
+              <w:end w:val="single" w:space="0" w:color="D3D3D3"/>
+            </w:tcBorders>
+          </w:tcPr>
+          <w:p>
+            <w:pPr>
+              <w:spacing w:before="0" w:after="60"/>
+              <w:keepNext/>
+              <w:jc w:val="start"/>
+            </w:pPr>
+            <w:r>
+              <w:rPr>
+                <w:rFonts w:ascii="Calibri" w:hAnsi="Calibri"/>
+                <w:sz w:val="20"/>
+              </w:rPr>
+              <w:t xml:space="default">Interpretation</w:t>
+            </w:r>
+          </w:p>
+        </w:tc>
+      </w:tr>
+      <w:tr>
+        <w:trPr>
+          <w:cantSplit/>
+        </w:trPr>
+        <w:tc>
+          <w:tcPr>
+            <w:tcBorders>
+              <w:top w:val="single" w:sz="16" w:space="0" w:color="D3D3D3"/>
+              <w:bottom w:val="single" w:sz="16" w:space="0" w:color="D3D3D3"/>
+              <w:start w:val="single" w:space="0" w:color="D3D3D3"/>
+              <w:end w:val="single" w:space="0" w:color="D3D3D3"/>
+            </w:tcBorders>
+            <w:tcMar>
+              <w:top w:w="25" w:type="dxa"/>
+            </w:tcMar>
+            <w:gridSpan w:val="5"/>
+          </w:tcPr>
+          <w:p>
+            <w:pPr>
+              <w:spacing w:before="0" w:after="60"/>
+              <w:keepNext/>
+            </w:pPr>
+            <w:r>
+              <w:rPr>
+                <w:rFonts w:ascii="Calibri" w:hAnsi="Calibri"/>
+                <w:sz w:val="20"/>
+              </w:rPr>
+              <w:t xml:space="default">Group 1 Diagnostics - Comparing the distribution of observed covariates between patients with versus without a value for the partially observed covariate</w:t>
+            </w:r>
+          </w:p>
+        </w:tc>
+      </w:tr>
+      <w:tr>
+        <w:trPr>
+          <w:cantSplit/>
+        </w:trPr>
+        <w:tc>
+          <w:tcPr>
+            <w:tcBorders>
+              <w:top w:val="single" w:space="0" w:color="D3D3D3"/>
+              <w:bottom w:val="single" w:space="0" w:color="D3D3D3"/>
+              <w:start w:val="single" w:space="0" w:color="D3D3D3"/>
+              <w:end w:val="single" w:space="0" w:color="D3D3D3"/>
+            </w:tcBorders>
+          </w:tcPr>
+          <w:p>
+            <w:pPr>
+              <w:spacing w:before="0" w:after="60"/>
+              <w:keepNext/>
+              <w:jc w:val="start"/>
+            </w:pPr>
+            <w:r>
+              <w:rPr>
+                <w:b w:val="true"/>
+                <w:rFonts w:ascii="Calibri" w:hAnsi="Calibri"/>
+                <w:sz w:val="20"/>
+              </w:rPr>
+              <w:t xml:space="preserve">smdi_asmd()</w:t>
+            </w:r>
+          </w:p>
+        </w:tc>
+        <w:tc>
+          <w:tcPr>
+            <w:tcBorders>
+              <w:top w:val="single" w:space="0" w:color="D3D3D3"/>
+              <w:bottom w:val="single" w:space="0" w:color="D3D3D3"/>
+              <w:start w:val="single" w:space="0" w:color="D3D3D3"/>
+              <w:end w:val="single" w:space="0" w:color="D3D3D3"/>
+            </w:tcBorders>
+          </w:tcPr>
+          <w:p>
+            <w:pPr>
+              <w:spacing w:before="0" w:after="60"/>
+              <w:keepNext/>
+              <w:jc w:val="start"/>
+            </w:pPr>
+            <w:r>
+              <w:rPr>
+                <w:rFonts w:ascii="Calibri" w:hAnsi="Calibri"/>
+                <w:sz w:val="20"/>
+              </w:rPr>
+              <w:t xml:space="preserve">Computes the absolute standardized mean differences (ASMD) of patient characteristics between patients with versus without a value for the partially observed covariate(s)</w:t>
+            </w:r>
+          </w:p>
+        </w:tc>
+        <w:tc>
+          <w:tcPr>
+            <w:tcBorders>
+              <w:top w:val="single" w:space="0" w:color="D3D3D3"/>
+              <w:bottom w:val="single" w:space="0" w:color="D3D3D3"/>
+              <w:start w:val="single" w:space="0" w:color="D3D3D3"/>
+              <w:end w:val="single" w:space="0" w:color="D3D3D3"/>
+            </w:tcBorders>
+          </w:tcPr>
+          <w:p>
+            <w:pPr>
+              <w:spacing w:before="0" w:after="60"/>
+              <w:keepNext/>
+              <w:jc w:val="start"/>
+            </w:pPr>
+            <w:r>
+              <w:rPr>
+                <w:rFonts w:ascii="Calibri" w:hAnsi="Calibri"/>
+                <w:sz w:val="20"/>
+              </w:rPr>
+              <w:t xml:space="preserve">Aggregated summary table of the average/median and minimum/maximum ASMD range for all specified partially observed covariates</w:t>
+            </w:r>
+          </w:p>
+        </w:tc>
+        <w:tc>
+          <w:tcPr>
+            <w:tcBorders>
+              <w:top w:val="single" w:space="0" w:color="D3D3D3"/>
+              <w:bottom w:val="single" w:space="0" w:color="D3D3D3"/>
+              <w:start w:val="single" w:space="0" w:color="D3D3D3"/>
+              <w:end w:val="single" w:space="0" w:color="D3D3D3"/>
+            </w:tcBorders>
+          </w:tcPr>
+          <w:p>
+            <w:pPr>
+              <w:pStyle w:val="ListParagraph"/>
+              <w:numPr>
+                <w:ilvl w:val="0"/>
+              </w:numPr>
+              <w:spacing w:before="0" w:after="60"/>
+              <w:keepNext/>
+              <w:jc w:val="start"/>
+            </w:pPr>
+            <w:r>
+              <w:t xml:space="preserve">- </w:t>
+            </w:r>
+            <w:r>
+              <w:rPr>
+                <w:rFonts w:ascii="Calibri" w:hAnsi="Calibri"/>
+                <w:sz w:val="20"/>
+              </w:rPr>
+              <w:t xml:space="preserve">Detailed </w:t>
+            </w:r>
+            <w:r>
+              <w:rPr>
+                <w:i/>
+                <w:rFonts w:ascii="Calibri" w:hAnsi="Calibri"/>
+                <w:sz w:val="20"/>
+              </w:rPr>
+              <w:t xml:space="preserve">Table 1</w:t>
+            </w:r>
+            <w:r>
+              <w:rPr>
+                <w:rFonts w:ascii="Calibri" w:hAnsi="Calibri"/>
+                <w:sz w:val="20"/>
+              </w:rPr>
+              <w:t xml:space="preserve"> illustrating distributions and individual ASMD for each compared patient characteristic</w:t>
+            </w:r>
+          </w:p>
+          <w:p>
+            <w:pPr>
+              <w:pStyle w:val="ListParagraph"/>
+              <w:numPr>
+                <w:ilvl w:val="0"/>
+              </w:numPr>
+              <w:spacing w:before="0" w:after="60"/>
+              <w:keepNext/>
+              <w:jc w:val="start"/>
+            </w:pPr>
+            <w:r>
+              <w:t xml:space="preserve">- </w:t>
+            </w:r>
+            <w:r>
+              <w:rPr>
+                <w:rFonts w:ascii="Calibri" w:hAnsi="Calibri"/>
+                <w:sz w:val="20"/>
+              </w:rPr>
+              <w:t xml:space="preserve">ggplot2 graph illustrating the individual ASMD for each compared patient characteristic in descending order</w:t>
+            </w:r>
+          </w:p>
+          <w:p>
+            <w:pPr>
+              <w:pStyle w:val="ListParagraph"/>
+              <w:numPr>
+                <w:ilvl w:val="0"/>
+              </w:numPr>
+              <w:spacing w:before="0" w:after="60"/>
+              <w:keepNext/>
+              <w:jc w:val="start"/>
+            </w:pPr>
+            <w:r>
+              <w:t xml:space="preserve">- </w:t>
+            </w:r>
+            <w:r>
+              <w:rPr>
+                <w:rFonts w:ascii="Calibri" w:hAnsi="Calibri"/>
+                <w:sz w:val="20"/>
+              </w:rPr>
+              <w:t xml:space="preserve">Aggregate summary of the average/median and minimum/maximum ASMD range for the selected partially observed covariate</w:t>
+            </w:r>
+          </w:p>
+        </w:tc>
+        <w:tc>
+          <w:tcPr>
+            <w:tcBorders>
+              <w:top w:val="single" w:space="0" w:color="D3D3D3"/>
+              <w:bottom w:val="single" w:space="0" w:color="D3D3D3"/>
+              <w:start w:val="single" w:space="0" w:color="D3D3D3"/>
+              <w:end w:val="single" w:space="0" w:color="D3D3D3"/>
+            </w:tcBorders>
+          </w:tcPr>
+          <w:p>
+            <w:pPr>
+              <w:pStyle w:val="ListParagraph"/>
+              <w:numPr>
+                <w:ilvl w:val="0"/>
+              </w:numPr>
+              <w:spacing w:before="0" w:after="60"/>
+              <w:keepNext/>
+              <w:jc w:val="start"/>
+            </w:pPr>
+            <w:r>
+              <w:t xml:space="preserve">- </w:t>
+            </w:r>
+            <w:r>
+              <w:rPr>
+                <w:rFonts w:ascii="Calibri" w:hAnsi="Calibri"/>
+                <w:sz w:val="20"/>
+              </w:rPr>
+              <w:t xml:space="preserve">ASMD &lt; 0.1: no imbalances in observed patient characteristics; missingness may be likely completely at random or not at random (~MCAR, ~MNAR)</w:t>
+            </w:r>
+          </w:p>
+          <w:p>
+            <w:pPr>
+              <w:pStyle w:val="ListParagraph"/>
+              <w:numPr>
+                <w:ilvl w:val="0"/>
+              </w:numPr>
+              <w:spacing w:before="0" w:after="60"/>
+              <w:keepNext/>
+              <w:jc w:val="start"/>
+            </w:pPr>
+            <w:r>
+              <w:t xml:space="preserve">- </w:t>
+            </w:r>
+            <w:r>
+              <w:rPr>
+                <w:rFonts w:ascii="Calibri" w:hAnsi="Calibri"/>
+                <w:sz w:val="20"/>
+              </w:rPr>
+              <w:t xml:space="preserve">ASMD &gt; 0.1: imbalances in observed patient characteristics; missingness may be likely at random (~MAR)</w:t>
+            </w:r>
+          </w:p>
+        </w:tc>
+      </w:tr>
+      <w:tr>
+        <w:trPr>
+          <w:cantSplit/>
+        </w:trPr>
+        <w:tc>
+          <w:tcPr>
+            <w:tcBorders>
+              <w:top w:val="single" w:space="0" w:color="D3D3D3"/>
+              <w:bottom w:val="single" w:space="0" w:color="D3D3D3"/>
+              <w:start w:val="single" w:space="0" w:color="D3D3D3"/>
+              <w:end w:val="single" w:space="0" w:color="D3D3D3"/>
+            </w:tcBorders>
+          </w:tcPr>
+          <w:p>
+            <w:pPr>
+              <w:spacing w:before="0" w:after="60"/>
+              <w:keepNext/>
+              <w:jc w:val="start"/>
+            </w:pPr>
+            <w:r>
+              <w:rPr>
+                <w:b w:val="true"/>
+                <w:rFonts w:ascii="Calibri" w:hAnsi="Calibri"/>
+                <w:sz w:val="20"/>
+              </w:rPr>
+              <w:t xml:space="preserve">smdi_hotelling()</w:t>
+            </w:r>
+          </w:p>
+        </w:tc>
+        <w:tc>
+          <w:tcPr>
+            <w:tcBorders>
+              <w:top w:val="single" w:space="0" w:color="D3D3D3"/>
+              <w:bottom w:val="single" w:space="0" w:color="D3D3D3"/>
+              <w:start w:val="single" w:space="0" w:color="D3D3D3"/>
+              <w:end w:val="single" w:space="0" w:color="D3D3D3"/>
+            </w:tcBorders>
+          </w:tcPr>
+          <w:p>
+            <w:pPr>
+              <w:spacing w:before="0" w:after="60"/>
+              <w:keepNext/>
+              <w:jc w:val="start"/>
+            </w:pPr>
+            <w:r>
+              <w:rPr>
+                <w:rFonts w:ascii="Calibri" w:hAnsi="Calibri"/>
+                <w:sz w:val="20"/>
+              </w:rPr>
+              <w:t xml:space="preserve">Computes Hotelling's multivariate T^2^ t-test for each partially observed covariate, examining patient differences conditional on having an observed covariate value or not.</w:t>
+            </w:r>
+          </w:p>
+        </w:tc>
+        <w:tc>
+          <w:tcPr>
+            <w:tcBorders>
+              <w:top w:val="single" w:space="0" w:color="D3D3D3"/>
+              <w:bottom w:val="single" w:space="0" w:color="D3D3D3"/>
+              <w:start w:val="single" w:space="0" w:color="D3D3D3"/>
+              <w:end w:val="single" w:space="0" w:color="D3D3D3"/>
+            </w:tcBorders>
+          </w:tcPr>
+          <w:p>
+            <w:pPr>
+              <w:spacing w:before="0" w:after="60"/>
+              <w:keepNext/>
+              <w:jc w:val="start"/>
+            </w:pPr>
+            <w:r>
+              <w:rPr>
+                <w:rFonts w:ascii="Calibri" w:hAnsi="Calibri"/>
+                <w:sz w:val="20"/>
+              </w:rPr>
+              <w:t xml:space="preserve">Aggregated summary table of the Hotelling's test p-values for all specified partially observed covariates</w:t>
+            </w:r>
+          </w:p>
+        </w:tc>
+        <w:tc>
+          <w:tcPr>
+            <w:tcBorders>
+              <w:top w:val="single" w:space="0" w:color="D3D3D3"/>
+              <w:bottom w:val="single" w:space="0" w:color="D3D3D3"/>
+              <w:start w:val="single" w:space="0" w:color="D3D3D3"/>
+              <w:end w:val="single" w:space="0" w:color="D3D3D3"/>
+            </w:tcBorders>
+          </w:tcPr>
+          <w:p>
+            <w:pPr>
+              <w:spacing w:before="0" w:after="60"/>
+              <w:keepNext/>
+              <w:jc w:val="start"/>
+            </w:pPr>
+            <w:r>
+              <w:rPr>
+                <w:rFonts w:ascii="Calibri" w:hAnsi="Calibri"/>
+                <w:sz w:val="20"/>
+              </w:rPr>
+              <w:t xml:space="preserve">Detailed Hotelling test statistics</w:t>
+            </w:r>
+          </w:p>
+        </w:tc>
+        <w:tc>
+          <w:tcPr>
+            <w:tcBorders>
+              <w:top w:val="single" w:space="0" w:color="D3D3D3"/>
+              <w:bottom w:val="single" w:space="0" w:color="D3D3D3"/>
+              <w:start w:val="single" w:space="0" w:color="D3D3D3"/>
+              <w:end w:val="single" w:space="0" w:color="D3D3D3"/>
+            </w:tcBorders>
+          </w:tcPr>
+          <w:p>
+            <w:pPr>
+              <w:spacing w:before="0" w:after="60"/>
+              <w:keepNext/>
+              <w:jc w:val="start"/>
+            </w:pPr>
+            <w:r>
+              <w:rPr>
+                <w:rFonts w:ascii="Calibri" w:hAnsi="Calibri"/>
+                <w:sz w:val="20"/>
+              </w:rPr>
+              <w:t xml:space="preserve">High test statistics and low p-values indicate differences in baseline covariate distributions and null hypothesis would be rejected (~MAR)</w:t>
+            </w:r>
+          </w:p>
+        </w:tc>
+      </w:tr>
+      <w:tr>
+        <w:trPr>
+          <w:cantSplit/>
+        </w:trPr>
+        <w:tc>
+          <w:tcPr>
+            <w:tcBorders>
+              <w:top w:val="single" w:space="0" w:color="D3D3D3"/>
+              <w:bottom w:val="single" w:space="0" w:color="D3D3D3"/>
+              <w:start w:val="single" w:space="0" w:color="D3D3D3"/>
+              <w:end w:val="single" w:space="0" w:color="D3D3D3"/>
+            </w:tcBorders>
+          </w:tcPr>
+          <w:p>
+            <w:pPr>
+              <w:spacing w:before="0" w:after="60"/>
+              <w:keepNext/>
+              <w:jc w:val="start"/>
+            </w:pPr>
+            <w:r>
+              <w:rPr>
+                <w:b w:val="true"/>
+                <w:rFonts w:ascii="Calibri" w:hAnsi="Calibri"/>
+                <w:sz w:val="20"/>
+              </w:rPr>
+              <w:t xml:space="preserve">smdi_little()</w:t>
+            </w:r>
+          </w:p>
+        </w:tc>
+        <w:tc>
+          <w:tcPr>
+            <w:tcBorders>
+              <w:top w:val="single" w:space="0" w:color="D3D3D3"/>
+              <w:bottom w:val="single" w:space="0" w:color="D3D3D3"/>
+              <w:start w:val="single" w:space="0" w:color="D3D3D3"/>
+              <w:end w:val="single" w:space="0" w:color="D3D3D3"/>
+            </w:tcBorders>
+          </w:tcPr>
+          <w:p>
+            <w:pPr>
+              <w:spacing w:before="0" w:after="60"/>
+              <w:keepNext/>
+              <w:jc w:val="start"/>
+            </w:pPr>
+            <w:r>
+              <w:rPr>
+                <w:rFonts w:ascii="Calibri" w:hAnsi="Calibri"/>
+                <w:sz w:val="20"/>
+              </w:rPr>
+              <w:t xml:space="preserve">Computes a single global chi-square test statistic across all partially observed covariates with a null hypothesis that the data is missing completely at random.</w:t>
+            </w:r>
+          </w:p>
+        </w:tc>
+        <w:tc>
+          <w:tcPr>
+            <w:tcBorders>
+              <w:top w:val="single" w:space="0" w:color="D3D3D3"/>
+              <w:bottom w:val="single" w:space="0" w:color="D3D3D3"/>
+              <w:start w:val="single" w:space="0" w:color="D3D3D3"/>
+              <w:end w:val="single" w:space="0" w:color="D3D3D3"/>
+            </w:tcBorders>
+          </w:tcPr>
+          <w:p>
+            <w:pPr>
+              <w:spacing w:before="0" w:after="60"/>
+              <w:keepNext/>
+              <w:jc w:val="start"/>
+            </w:pPr>
+            <w:r>
+              <w:rPr>
+                <w:rFonts w:ascii="Calibri" w:hAnsi="Calibri"/>
+                <w:sz w:val="20"/>
+              </w:rPr>
+              <w:t xml:space="preserve">Detailed Little's test statistics</w:t>
+            </w:r>
+          </w:p>
+        </w:tc>
+        <w:tc>
+          <w:tcPr>
+            <w:tcBorders>
+              <w:top w:val="single" w:space="0" w:color="D3D3D3"/>
+              <w:bottom w:val="single" w:space="0" w:color="D3D3D3"/>
+              <w:start w:val="single" w:space="0" w:color="D3D3D3"/>
+              <w:end w:val="single" w:space="0" w:color="D3D3D3"/>
+            </w:tcBorders>
+          </w:tcPr>
+          <w:p>
+            <w:pPr>
+              <w:spacing w:before="0" w:after="60"/>
+              <w:keepNext/>
+              <w:jc w:val="start"/>
+            </w:pPr>
+            <w:r>
+              <w:rPr>
+                <w:rFonts w:ascii="Calibri" w:hAnsi="Calibri"/>
+                <w:sz w:val="20"/>
+              </w:rPr>
+              <w:t xml:space="preserve">Detailed Little's test statistics</w:t>
+            </w:r>
+          </w:p>
+        </w:tc>
+        <w:tc>
+          <w:tcPr>
+            <w:tcBorders>
+              <w:top w:val="single" w:space="0" w:color="D3D3D3"/>
+              <w:bottom w:val="single" w:space="0" w:color="D3D3D3"/>
+              <w:start w:val="single" w:space="0" w:color="D3D3D3"/>
+              <w:end w:val="single" w:space="0" w:color="D3D3D3"/>
+            </w:tcBorders>
+          </w:tcPr>
+          <w:p>
+            <w:pPr>
+              <w:spacing w:before="0" w:after="60"/>
+              <w:keepNext/>
+              <w:jc w:val="start"/>
+            </w:pPr>
+            <w:r>
+              <w:rPr>
+                <w:rFonts w:ascii="Calibri" w:hAnsi="Calibri"/>
+                <w:sz w:val="20"/>
+              </w:rPr>
+              <w:t xml:space="preserve">High test statistics and low p-values indicate differences in baseline covariate distributions and null hypothesis would be rejected (~MAR)</w:t>
+            </w:r>
+          </w:p>
+        </w:tc>
+      </w:tr>
+      <w:tr>
+        <w:trPr>
+          <w:cantSplit/>
+        </w:trPr>
+        <w:tc>
+          <w:tcPr>
+            <w:tcBorders>
+              <w:top w:val="single" w:sz="16" w:space="0" w:color="D3D3D3"/>
+              <w:bottom w:val="single" w:sz="16" w:space="0" w:color="D3D3D3"/>
+              <w:start w:val="single" w:space="0" w:color="D3D3D3"/>
+              <w:end w:val="single" w:space="0" w:color="D3D3D3"/>
+            </w:tcBorders>
+            <w:tcMar>
+              <w:top w:w="25" w:type="dxa"/>
+            </w:tcMar>
+            <w:gridSpan w:val="5"/>
+          </w:tcPr>
+          <w:p>
+            <w:pPr>
+              <w:spacing w:before="0" w:after="60"/>
+              <w:keepNext/>
+            </w:pPr>
+            <w:r>
+              <w:rPr>
+                <w:rFonts w:ascii="Calibri" w:hAnsi="Calibri"/>
+                <w:sz w:val="20"/>
+              </w:rPr>
+              <w:t xml:space="default">Group 2 Diagnostics - Assessing the ability to predic missingness based on observed covariates</w:t>
+            </w:r>
+          </w:p>
+        </w:tc>
+      </w:tr>
+      <w:tr>
+        <w:trPr>
+          <w:cantSplit/>
+        </w:trPr>
+        <w:tc>
+          <w:tcPr>
+            <w:tcBorders>
+              <w:top w:val="single" w:space="0" w:color="D3D3D3"/>
+              <w:bottom w:val="single" w:space="0" w:color="D3D3D3"/>
+              <w:start w:val="single" w:space="0" w:color="D3D3D3"/>
+              <w:end w:val="single" w:space="0" w:color="D3D3D3"/>
+            </w:tcBorders>
+          </w:tcPr>
+          <w:p>
+            <w:pPr>
+              <w:spacing w:before="0" w:after="60"/>
+              <w:keepNext/>
+              <w:jc w:val="start"/>
+            </w:pPr>
+            <w:r>
+              <w:rPr>
+                <w:b w:val="true"/>
+                <w:rFonts w:ascii="Calibri" w:hAnsi="Calibri"/>
+                <w:sz w:val="20"/>
+              </w:rPr>
+              <w:t xml:space="preserve">smdi_rf()</w:t>
+            </w:r>
+          </w:p>
+        </w:tc>
+        <w:tc>
+          <w:tcPr>
+            <w:tcBorders>
+              <w:top w:val="single" w:space="0" w:color="D3D3D3"/>
+              <w:bottom w:val="single" w:space="0" w:color="D3D3D3"/>
+              <w:start w:val="single" w:space="0" w:color="D3D3D3"/>
+              <w:end w:val="single" w:space="0" w:color="D3D3D3"/>
+            </w:tcBorders>
+          </w:tcPr>
+          <w:p>
+            <w:pPr>
+              <w:spacing w:before="0" w:after="60"/>
+              <w:keepNext/>
+              <w:jc w:val="start"/>
+            </w:pPr>
+            <w:r>
+              <w:rPr>
+                <w:rFonts w:ascii="Calibri" w:hAnsi="Calibri"/>
+                <w:sz w:val="20"/>
+              </w:rPr>
+              <w:t xml:space="preserve">Trains and fits a random forest classification model to assess the ability to predict missingness indicator for the partially observed covariate(s).</w:t>
+            </w:r>
+          </w:p>
+        </w:tc>
+        <w:tc>
+          <w:tcPr>
+            <w:tcBorders>
+              <w:top w:val="single" w:space="0" w:color="D3D3D3"/>
+              <w:bottom w:val="single" w:space="0" w:color="D3D3D3"/>
+              <w:start w:val="single" w:space="0" w:color="D3D3D3"/>
+              <w:end w:val="single" w:space="0" w:color="D3D3D3"/>
+            </w:tcBorders>
+          </w:tcPr>
+          <w:p>
+            <w:pPr>
+              <w:spacing w:before="0" w:after="60"/>
+              <w:keepNext/>
+              <w:jc w:val="start"/>
+            </w:pPr>
+            <w:r>
+              <w:rPr>
+                <w:rFonts w:ascii="Calibri" w:hAnsi="Calibri"/>
+                <w:sz w:val="20"/>
+              </w:rPr>
+              <w:t xml:space="preserve">Aggregated summary table with the area under the receiver operating characteristic curve (AUC) value for each partially observed covariate</w:t>
+            </w:r>
+          </w:p>
+        </w:tc>
+        <w:tc>
+          <w:tcPr>
+            <w:tcBorders>
+              <w:top w:val="single" w:space="0" w:color="D3D3D3"/>
+              <w:bottom w:val="single" w:space="0" w:color="D3D3D3"/>
+              <w:start w:val="single" w:space="0" w:color="D3D3D3"/>
+              <w:end w:val="single" w:space="0" w:color="D3D3D3"/>
+            </w:tcBorders>
+          </w:tcPr>
+          <w:p>
+            <w:pPr>
+              <w:pStyle w:val="ListParagraph"/>
+              <w:numPr>
+                <w:ilvl w:val="0"/>
+              </w:numPr>
+              <w:spacing w:before="0" w:after="60"/>
+              <w:keepNext/>
+              <w:jc w:val="start"/>
+            </w:pPr>
+            <w:r>
+              <w:t xml:space="preserve">- </w:t>
+            </w:r>
+            <w:r>
+              <w:rPr>
+                <w:rFonts w:ascii="Calibri" w:hAnsi="Calibri"/>
+                <w:sz w:val="20"/>
+              </w:rPr>
+              <w:t xml:space="preserve">Individual AUC value</w:t>
+            </w:r>
+          </w:p>
+          <w:p>
+            <w:pPr>
+              <w:pStyle w:val="ListParagraph"/>
+              <w:numPr>
+                <w:ilvl w:val="0"/>
+              </w:numPr>
+              <w:spacing w:before="0" w:after="60"/>
+              <w:keepNext/>
+              <w:jc w:val="start"/>
+            </w:pPr>
+            <w:r>
+              <w:t xml:space="preserve">- </w:t>
+            </w:r>
+            <w:r>
+              <w:rPr>
+                <w:rFonts w:ascii="Calibri" w:hAnsi="Calibri"/>
+                <w:sz w:val="20"/>
+              </w:rPr>
+              <w:t xml:space="preserve">ggplot2 figure illustrating the variable importance for the prediction made expressed by the mean decrease in accuracy per predictor</w:t>
+            </w:r>
+          </w:p>
+        </w:tc>
+        <w:tc>
+          <w:tcPr>
+            <w:tcBorders>
+              <w:top w:val="single" w:space="0" w:color="D3D3D3"/>
+              <w:bottom w:val="single" w:space="0" w:color="D3D3D3"/>
+              <w:start w:val="single" w:space="0" w:color="D3D3D3"/>
+              <w:end w:val="single" w:space="0" w:color="D3D3D3"/>
+            </w:tcBorders>
+          </w:tcPr>
+          <w:p>
+            <w:pPr>
+              <w:pStyle w:val="ListParagraph"/>
+              <w:numPr>
+                <w:ilvl w:val="0"/>
+              </w:numPr>
+              <w:spacing w:before="0" w:after="60"/>
+              <w:keepNext/>
+              <w:jc w:val="start"/>
+            </w:pPr>
+            <w:r>
+              <w:t xml:space="preserve">- </w:t>
+            </w:r>
+            <w:r>
+              <w:rPr>
+                <w:rFonts w:ascii="Calibri" w:hAnsi="Calibri"/>
+                <w:sz w:val="20"/>
+              </w:rPr>
+              <w:t xml:space="preserve">AUC values ~ 0.5 indicate completely random or not at random prediction (~MCAR, ~MNAR)</w:t>
+            </w:r>
+          </w:p>
+          <w:p>
+            <w:pPr>
+              <w:pStyle w:val="ListParagraph"/>
+              <w:numPr>
+                <w:ilvl w:val="0"/>
+              </w:numPr>
+              <w:spacing w:before="0" w:after="60"/>
+              <w:keepNext/>
+              <w:jc w:val="start"/>
+            </w:pPr>
+            <w:r>
+              <w:t xml:space="preserve">- </w:t>
+            </w:r>
+            <w:r>
+              <w:rPr>
+                <w:rFonts w:ascii="Calibri" w:hAnsi="Calibri"/>
+                <w:sz w:val="20"/>
+              </w:rPr>
+              <w:t xml:space="preserve">Values meaningfully above 0.5 indicate stronger relationships between covariates and missingness (~MAR)</w:t>
+            </w:r>
+          </w:p>
+        </w:tc>
+      </w:tr>
+      <w:tr>
+        <w:trPr>
+          <w:cantSplit/>
+        </w:trPr>
+        <w:tc>
+          <w:tcPr>
+            <w:tcBorders>
+              <w:top w:val="single" w:sz="16" w:space="0" w:color="D3D3D3"/>
+              <w:bottom w:val="single" w:sz="16" w:space="0" w:color="D3D3D3"/>
+              <w:start w:val="single" w:space="0" w:color="D3D3D3"/>
+              <w:end w:val="single" w:space="0" w:color="D3D3D3"/>
+            </w:tcBorders>
+            <w:tcMar>
+              <w:top w:w="25" w:type="dxa"/>
+            </w:tcMar>
+            <w:gridSpan w:val="5"/>
+          </w:tcPr>
+          <w:p>
+            <w:pPr>
+              <w:spacing w:before="0" w:after="60"/>
+              <w:keepNext/>
+            </w:pPr>
+            <w:r>
+              <w:rPr>
+                <w:rFonts w:ascii="Calibri" w:hAnsi="Calibri"/>
+                <w:sz w:val="20"/>
+              </w:rPr>
+              <w:t xml:space="default">Group 3 Diagnostics - Evaluates whether missingness of a covariate is associated with the outcome</w:t>
+            </w:r>
+          </w:p>
+        </w:tc>
+      </w:tr>
+      <w:tr>
+        <w:trPr>
+          <w:cantSplit/>
+        </w:trPr>
+        <w:tc>
+          <w:tcPr>
+            <w:tcBorders>
+              <w:top w:val="single" w:space="0" w:color="D3D3D3"/>
+              <w:bottom w:val="single" w:space="0" w:color="D3D3D3"/>
+              <w:start w:val="single" w:space="0" w:color="D3D3D3"/>
+              <w:end w:val="single" w:space="0" w:color="D3D3D3"/>
+            </w:tcBorders>
+          </w:tcPr>
+          <w:p>
+            <w:pPr>
+              <w:spacing w:before="0" w:after="60"/>
+              <w:keepNext/>
+              <w:jc w:val="start"/>
+            </w:pPr>
+            <w:r>
+              <w:rPr>
+                <w:b w:val="true"/>
+                <w:rFonts w:ascii="Calibri" w:hAnsi="Calibri"/>
+                <w:sz w:val="20"/>
+              </w:rPr>
+              <w:t xml:space="preserve">smdi_outcome()</w:t>
+            </w:r>
+          </w:p>
+        </w:tc>
+        <w:tc>
+          <w:tcPr>
+            <w:tcBorders>
+              <w:top w:val="single" w:space="0" w:color="D3D3D3"/>
+              <w:bottom w:val="single" w:space="0" w:color="D3D3D3"/>
+              <w:start w:val="single" w:space="0" w:color="D3D3D3"/>
+              <w:end w:val="single" w:space="0" w:color="D3D3D3"/>
+            </w:tcBorders>
+          </w:tcPr>
+          <w:p>
+            <w:pPr>
+              <w:spacing w:before="0" w:after="60"/>
+              <w:keepNext/>
+              <w:jc w:val="start"/>
+            </w:pPr>
+            <w:r>
+              <w:rPr>
+                <w:rFonts w:ascii="Calibri" w:hAnsi="Calibri"/>
+                <w:sz w:val="20"/>
+              </w:rPr>
+              <w:t xml:space="preserve">Fits outcome model (linear, logistic or proportional hazards depending on the outcome under study) with the missingness indicator of the partially observed covariate(s). The estimates are computed both as a univariate model (just considering the missingness indicator) and an adjusted model with all covariates in the dataset.</w:t>
+            </w:r>
+          </w:p>
+        </w:tc>
+        <w:tc>
+          <w:tcPr>
+            <w:tcBorders>
+              <w:top w:val="single" w:space="0" w:color="D3D3D3"/>
+              <w:bottom w:val="single" w:space="0" w:color="D3D3D3"/>
+              <w:start w:val="single" w:space="0" w:color="D3D3D3"/>
+              <w:end w:val="single" w:space="0" w:color="D3D3D3"/>
+            </w:tcBorders>
+          </w:tcPr>
+          <w:p>
+            <w:pPr>
+              <w:spacing w:before="0" w:after="60"/>
+              <w:keepNext/>
+              <w:jc w:val="start"/>
+            </w:pPr>
+            <w:r>
+              <w:rPr>
+                <w:rFonts w:ascii="Calibri" w:hAnsi="Calibri"/>
+                <w:sz w:val="20"/>
+              </w:rPr>
+              <w:t xml:space="preserve">Aggregated summary table with the univariate and adjusted estimate for each partially observed covariate</w:t>
+            </w:r>
+          </w:p>
+        </w:tc>
+        <w:tc>
+          <w:tcPr>
+            <w:tcBorders>
+              <w:top w:val="single" w:space="0" w:color="D3D3D3"/>
+              <w:bottom w:val="single" w:space="0" w:color="D3D3D3"/>
+              <w:start w:val="single" w:space="0" w:color="D3D3D3"/>
+              <w:end w:val="single" w:space="0" w:color="D3D3D3"/>
+            </w:tcBorders>
+          </w:tcPr>
+          <w:p>
+            <w:pPr>
+              <w:spacing w:before="0" w:after="60"/>
+              <w:keepNext/>
+              <w:jc w:val="start"/>
+            </w:pPr>
+            <w:r>
+              <w:rPr>
+                <w:rFonts w:ascii="Calibri" w:hAnsi="Calibri"/>
+                <w:sz w:val="20"/>
+              </w:rPr>
+              <w:t xml:space="preserve">Aggregated summary table with the univariate and adjusted estimate for each partially observed covariate</w:t>
+            </w:r>
+          </w:p>
+        </w:tc>
+        <w:tc>
+          <w:tcPr>
+            <w:tcBorders>
+              <w:top w:val="single" w:space="0" w:color="D3D3D3"/>
+              <w:bottom w:val="single" w:space="0" w:color="D3D3D3"/>
+              <w:start w:val="single" w:space="0" w:color="D3D3D3"/>
+              <w:end w:val="single" w:space="0" w:color="D3D3D3"/>
+            </w:tcBorders>
+          </w:tcPr>
+          <w:p>
+            <w:pPr>
+              <w:pStyle w:val="ListParagraph"/>
+              <w:numPr>
+                <w:ilvl w:val="0"/>
+              </w:numPr>
+              <w:spacing w:before="0" w:after="60"/>
+              <w:keepNext/>
+              <w:jc w:val="start"/>
+            </w:pPr>
+            <w:r>
+              <w:t xml:space="preserve">- </w:t>
+            </w:r>
+            <w:r>
+              <w:rPr>
+                <w:rFonts w:ascii="Calibri" w:hAnsi="Calibri"/>
+                <w:sz w:val="20"/>
+              </w:rPr>
+              <w:t xml:space="preserve">No association in either univariate or adjusted model and no meaningful difference in the log HR after full adjustment (~MCAR).</w:t>
+            </w:r>
+          </w:p>
+          <w:p>
+            <w:pPr>
+              <w:pStyle w:val="ListParagraph"/>
+              <w:numPr>
+                <w:ilvl w:val="0"/>
+              </w:numPr>
+              <w:spacing w:before="0" w:after="60"/>
+              <w:keepNext/>
+              <w:jc w:val="start"/>
+            </w:pPr>
+            <w:r>
+              <w:t xml:space="preserve">- </w:t>
+            </w:r>
+            <w:r>
+              <w:rPr>
+                <w:rFonts w:ascii="Calibri" w:hAnsi="Calibri"/>
+                <w:sz w:val="20"/>
+              </w:rPr>
+              <w:t xml:space="preserve">Association in univariate but not fully adjusted model (~MAR).</w:t>
+            </w:r>
+          </w:p>
+          <w:p>
+            <w:pPr>
+              <w:pStyle w:val="ListParagraph"/>
+              <w:numPr>
+                <w:ilvl w:val="0"/>
+              </w:numPr>
+              <w:spacing w:before="0" w:after="60"/>
+              <w:keepNext/>
+              <w:jc w:val="start"/>
+            </w:pPr>
+            <w:r>
+              <w:t xml:space="preserve">- </w:t>
+            </w:r>
+            <w:r>
+              <w:rPr>
+                <w:rFonts w:ascii="Calibri" w:hAnsi="Calibri"/>
+                <w:sz w:val="20"/>
+              </w:rPr>
+              <w:t xml:space="preserve">Meaningful difference in the log HR also after full adjustment (~MNAR).</w:t>
+            </w:r>
+          </w:p>
+        </w:tc>
+      </w:tr>
+    </w:tbl>
+    <w:p>
+      <w:pPr>
+        <w:pStyle w:val="FirstParagraph"/>
+      </w:pPr>
+      <w:r>
+        <w:rPr>
+          <w:bCs/>
+          <w:b/>
+        </w:rPr>
+        <w:t xml:space="preserve">?(caption)</w:t>
+      </w:r>
+    </w:p>
+    <w:bookmarkEnd w:id="80"/>
+    <w:p>
+      <w:pPr>
+        <w:sectPr>
+          <w:pgSz w:h="11906" w:w="16838" w:orient="landscape"/>
+        </w:sectPr>
+      </w:pPr>
+    </w:p>
+    <w:bookmarkEnd w:id="81"/>
+    <w:p>
+      <w:r>
+        <w:br w:type="page"/>
+      </w:r>
+    </w:p>
+    <w:bookmarkEnd w:id="82"/>
+    <w:bookmarkStart w:id="83" w:name="figures"/>
+    <w:p>
+      <w:pPr>
+        <w:pStyle w:val="Heading1"/>
+      </w:pPr>
+      <w:r>
         <w:t xml:space="preserve">Figures</w:t>
       </w:r>
     </w:p>
@@ -807,7 +3040,7 @@
         <w:br w:type="page"/>
       </w:r>
     </w:p>
-    <w:bookmarkEnd w:id="31"/>
+    <w:bookmarkEnd w:id="83"/>
     <w:sectPr>
       <w:footerReference r:id="rId9" w:type="even"/>
       <w:footerReference r:id="rId10" w:type="default"/>

</xml_diff>

<commit_message>
call it a day
</commit_message>
<xml_diff>
--- a/manuscript/manuscript.docx
+++ b/manuscript/manuscript.docx
@@ -1037,17 +1037,7 @@
         <w:t xml:space="preserve"> </w:t>
       </w:r>
       <w:r>
-        <w:t xml:space="preserve">R package, we categorize the implemented principled missing data investigations into three groups of diagnostics, which will be discussed in this section</w:t>
-      </w:r>
-      <w:r>
-        <w:t xml:space="preserve"> </w:t>
-      </w:r>
-      <w:r>
-        <w:rPr>
-          <w:bCs/>
-          <w:b/>
-        </w:rPr>
-        <w:t xml:space="preserve">?@tbl-overview</w:t>
+        <w:t xml:space="preserve">R package, we categorized the implemented principled missing data investigations into three groups of diagnostics, which will be discussed in this section (Table 1).</w:t>
       </w:r>
     </w:p>
     <w:p>
@@ -1119,7 +1109,7 @@
       </w:r>
     </w:p>
     <w:bookmarkEnd w:id="30"/>
-    <w:bookmarkStart w:id="82" w:name="references"/>
+    <w:bookmarkStart w:id="81" w:name="references"/>
     <w:p>
       <w:pPr>
         <w:pStyle w:val="Heading1"/>
@@ -1885,7 +1875,7 @@
         <w:sectPr/>
       </w:pPr>
     </w:p>
-    <w:bookmarkStart w:id="81" w:name="tables"/>
+    <w:bookmarkStart w:id="80" w:name="tables"/>
     <w:p>
       <w:pPr>
         <w:pStyle w:val="Heading1"/>
@@ -1894,7 +1884,6 @@
         <w:t xml:space="preserve">Tables</w:t>
       </w:r>
     </w:p>
-    <w:bookmarkStart w:id="80" w:name="tbl-overview"/>
     <w:p>
       <w:pPr>
         <w:spacing w:before="0" w:after="60"/>
@@ -1942,7 +1931,7 @@
           <w:sz w:val="24"/>
           <w:color w:val="333333"/>
         </w:rPr>
-        <w:t xml:space="default">Overview of the main functions of the smdi package.</w:t>
+        <w:t xml:space="default">Overview of the main functions in smdi.</w:t>
       </w:r>
     </w:p>
     <w:tbl xmlns:w="http://schemas.openxmlformats.org/wordprocessingml/2006/main" xmlns:wp="http://schemas.openxmlformats.org/drawingml/2006/wordprocessingDrawing" xmlns:r="http://schemas.openxmlformats.org/officeDocument/2006/relationships" xmlns:w14="http://schemas.microsoft.com/office/word/2010/wordml">
@@ -3001,46 +2990,33 @@
     </w:tbl>
     <w:p>
       <w:pPr>
-        <w:pStyle w:val="FirstParagraph"/>
-      </w:pPr>
-      <w:r>
-        <w:rPr>
-          <w:bCs/>
-          <w:b/>
-        </w:rPr>
-        <w:t xml:space="preserve">?(caption)</w:t>
-      </w:r>
-    </w:p>
-    <w:bookmarkEnd w:id="80"/>
-    <w:p>
-      <w:pPr>
         <w:sectPr>
           <w:pgSz w:h="11906" w:w="16838" w:orient="landscape"/>
         </w:sectPr>
       </w:pPr>
     </w:p>
+    <w:bookmarkEnd w:id="80"/>
+    <w:p>
+      <w:r>
+        <w:br w:type="page"/>
+      </w:r>
+    </w:p>
     <w:bookmarkEnd w:id="81"/>
+    <w:bookmarkStart w:id="82" w:name="figures"/>
+    <w:p>
+      <w:pPr>
+        <w:pStyle w:val="Heading1"/>
+      </w:pPr>
+      <w:r>
+        <w:t xml:space="preserve">Figures</w:t>
+      </w:r>
+    </w:p>
     <w:p>
       <w:r>
         <w:br w:type="page"/>
       </w:r>
     </w:p>
     <w:bookmarkEnd w:id="82"/>
-    <w:bookmarkStart w:id="83" w:name="figures"/>
-    <w:p>
-      <w:pPr>
-        <w:pStyle w:val="Heading1"/>
-      </w:pPr>
-      <w:r>
-        <w:t xml:space="preserve">Figures</w:t>
-      </w:r>
-    </w:p>
-    <w:p>
-      <w:r>
-        <w:br w:type="page"/>
-      </w:r>
-    </w:p>
-    <w:bookmarkEnd w:id="83"/>
     <w:sectPr>
       <w:footerReference r:id="rId9" w:type="even"/>
       <w:footerReference r:id="rId10" w:type="default"/>

</xml_diff>

<commit_message>
added section describing functions
</commit_message>
<xml_diff>
--- a/manuscript/manuscript.docx
+++ b/manuscript/manuscript.docx
@@ -815,7 +815,7 @@
         <w:t xml:space="preserve"> </w:t>
       </w:r>
       <w:r>
-        <w:t xml:space="preserve">[10–13]</w:t>
+        <w:t xml:space="preserve">[10–14]</w:t>
       </w:r>
       <w:r>
         <w:t xml:space="preserve">, checking the ability to predict missingness based on observed data</w:t>
@@ -836,19 +836,19 @@
         <w:t xml:space="preserve"> </w:t>
       </w:r>
       <w:r>
-        <w:t xml:space="preserve">[14]</w:t>
-      </w:r>
-      <w:r>
-        <w:t xml:space="preserve"> </w:t>
-      </w:r>
-      <w:r>
-        <w:t xml:space="preserve">and guided by directed acyclic graphs</w:t>
-      </w:r>
-      <w:r>
-        <w:t xml:space="preserve"> </w:t>
-      </w:r>
-      <w:r>
-        <w:t xml:space="preserve">[15,16]</w:t>
+        <w:t xml:space="preserve">[15]</w:t>
+      </w:r>
+      <w:r>
+        <w:t xml:space="preserve"> </w:t>
+      </w:r>
+      <w:r>
+        <w:t xml:space="preserve">guided by directed acyclic graphs</w:t>
+      </w:r>
+      <w:r>
+        <w:t xml:space="preserve"> </w:t>
+      </w:r>
+      <w:r>
+        <w:t xml:space="preserve">[16,17]</w:t>
       </w:r>
       <w:r>
         <w:t xml:space="preserve"> </w:t>
@@ -860,7 +860,7 @@
         <w:t xml:space="preserve"> </w:t>
       </w:r>
       <w:r>
-        <w:t xml:space="preserve">[17]</w:t>
+        <w:t xml:space="preserve">[18]</w:t>
       </w:r>
       <w:r>
         <w:t xml:space="preserve">. However, these methods have so far been only described and tested in isolation from each other and no principled approach exists. In addition, the practical implementation of all of these diagnostics is time-consuming, tedious and is consequently not often performed in both RWE and RCTs</w:t>
@@ -869,7 +869,7 @@
         <w:t xml:space="preserve"> </w:t>
       </w:r>
       <w:r>
-        <w:t xml:space="preserve">[18–20]</w:t>
+        <w:t xml:space="preserve">[19–21]</w:t>
       </w:r>
       <w:r>
         <w:t xml:space="preserve">.</w:t>
@@ -886,7 +886,7 @@
         <w:t xml:space="preserve"> </w:t>
       </w:r>
       <w:r>
-        <w:t xml:space="preserve">[21]</w:t>
+        <w:t xml:space="preserve">[22]</w:t>
       </w:r>
       <w:r>
         <w:t xml:space="preserve"> </w:t>
@@ -898,7 +898,7 @@
         <w:t xml:space="preserve"> </w:t>
       </w:r>
       <w:r>
-        <w:t xml:space="preserve">[22]</w:t>
+        <w:t xml:space="preserve">[23]</w:t>
       </w:r>
       <w:r>
         <w:t xml:space="preserve">. The results of this study revealed that the combination of these diagnostics characterized simulated missing data mechanisms well and provided helpful insights for the appropriate choice of analytic methods to handle the partially observed confounder data (e.g., missing data imputation).</w:t>
@@ -930,10 +930,10 @@
         <w:t xml:space="preserve"> </w:t>
       </w:r>
       <w:r>
-        <w:t xml:space="preserve">[23]</w:t>
-      </w:r>
-      <w:r>
-        <w:t xml:space="preserve">. To that end, we first provide some brief background on the theoretical assumptions that underlie the diagnostic functions of this package. We then give an overview of the implemented functions and demonstrate an end-to-end workflow application of the package with a hypothetical RWE study using simulated oncology EHR dataset that comes bundled with the package.</w:t>
+        <w:t xml:space="preserve">[24]</w:t>
+      </w:r>
+      <w:r>
+        <w:t xml:space="preserve">. To that end, we first provide some brief background on the theoretical assumptions that underlie the diagnostic functions of this package. We then give an overview of the implemented functions and demonstrate an end-to-end workflow application of the package with a hypothetical RWE study using a simulated oncology EHR dataset that comes bundled with the package.</w:t>
       </w:r>
     </w:p>
     <w:p>
@@ -942,7 +942,7 @@
       </w:r>
     </w:p>
     <w:bookmarkEnd w:id="25"/>
-    <w:bookmarkStart w:id="28" w:name="methods"/>
+    <w:bookmarkStart w:id="31" w:name="methods"/>
     <w:p>
       <w:pPr>
         <w:pStyle w:val="Heading1"/>
@@ -965,16 +965,16 @@
         <w:pStyle w:val="FirstParagraph"/>
       </w:pPr>
       <w:r>
-        <w:t xml:space="preserve">As opposed to clinical trials, which are designed to collect data for research purposes in a harmonized manner, real-world data (RWD) are typically generated for administrative purposes (e.g., health insurance claims for billing purposes) or clinical documentation (e.g., EHR). Hence, confounders and prognostic factors, which need to be balanced between treatment groups in RWE studies are usually not available for all patients at all neccessary time points</w:t>
-      </w:r>
-      <w:r>
-        <w:t xml:space="preserve"> </w:t>
-      </w:r>
-      <w:r>
-        <w:t xml:space="preserve">[24]</w:t>
-      </w:r>
-      <w:r>
-        <w:t xml:space="preserve">. If the underlying mechanism for the missingness of such covariates is informative towards the outcome under study, e.g., patients who have a certain biomarker measured have a significantly increased risk if experiencing the outcome, this can lead to bias in the resulting effect estimates for the studied treatments under common missing data approaches like complete case analysis or imputation</w:t>
+        <w:t xml:space="preserve">As opposed to clinical trials, which are designed to collect data for research purposes in a harmonized manner, real-world data (RWD) are typically generated for administrative purposes (e.g., health insurance claims for billing purposes) or clinical documentation (e.g., EHR). Hence, confounders and prognostic factors, which need to be balanced between treatment groups in RWE studies, are usually not available for all patients at all necessary time points</w:t>
+      </w:r>
+      <w:r>
+        <w:t xml:space="preserve"> </w:t>
+      </w:r>
+      <w:r>
+        <w:t xml:space="preserve">[25]</w:t>
+      </w:r>
+      <w:r>
+        <w:t xml:space="preserve">. If the underlying mechanism for the missingness of such covariates is not at random, e.g., patients with higher levels of a prognostic biomarker are more likely to be missing, this can lead to bias in the resulting effect estimates for the studied treatments under common missing data approaches like complete case analysis or imputation</w:t>
       </w:r>
       <w:r>
         <w:t xml:space="preserve"> </w:t>
@@ -989,20 +989,20 @@
         <w:t xml:space="preserve"> </w:t>
       </w:r>
       <w:r>
-        <w:t xml:space="preserve">[25,26]</w:t>
+        <w:t xml:space="preserve">[14,26]</w:t>
       </w:r>
       <w:r>
         <w:t xml:space="preserve">.</w:t>
       </w:r>
     </w:p>
     <w:bookmarkEnd w:id="26"/>
-    <w:bookmarkStart w:id="27" w:name="theoretical-background"/>
+    <w:bookmarkStart w:id="29" w:name="Xcb70a4214cdc3e05c3ba327f4bca43522b795a8"/>
     <w:p>
       <w:pPr>
         <w:pStyle w:val="Heading2"/>
       </w:pPr>
       <w:r>
-        <w:t xml:space="preserve">Theoretical background</w:t>
+        <w:t xml:space="preserve">Theoretical background and main package functions</w:t>
       </w:r>
     </w:p>
     <w:p>
@@ -1010,19 +1010,7 @@
         <w:pStyle w:val="FirstParagraph"/>
       </w:pPr>
       <w:r>
-        <w:t xml:space="preserve">In our previous work</w:t>
-      </w:r>
-      <w:r>
-        <w:t xml:space="preserve"> </w:t>
-      </w:r>
-      <w:r>
-        <w:t xml:space="preserve">[22]</w:t>
-      </w:r>
-      <w:r>
-        <w:t xml:space="preserve"> </w:t>
-      </w:r>
-      <w:r>
-        <w:t xml:space="preserve">and for the purpose of the</w:t>
+        <w:t xml:space="preserve">For the implementation of these routine diagnostics checks, we categorized the main functions of the</w:t>
       </w:r>
       <w:r>
         <w:t xml:space="preserve"> </w:t>
@@ -1037,7 +1025,75 @@
         <w:t xml:space="preserve"> </w:t>
       </w:r>
       <w:r>
-        <w:t xml:space="preserve">R package, we categorized the implemented principled missing data investigations into three groups of diagnostics, which will be discussed in this section (Table 1).</w:t>
+        <w:t xml:space="preserve">R package into three group diagnostics based on their general analytic purpose (Table 1).</w:t>
+      </w:r>
+    </w:p>
+    <w:bookmarkStart w:id="27" w:name="group-1-diagnostics"/>
+    <w:p>
+      <w:pPr>
+        <w:pStyle w:val="Heading3"/>
+      </w:pPr>
+      <w:r>
+        <w:t xml:space="preserve">Group 1 diagnostics</w:t>
+      </w:r>
+    </w:p>
+    <w:p>
+      <w:pPr>
+        <w:pStyle w:val="FirstParagraph"/>
+      </w:pPr>
+      <w:r>
+        <w:t xml:space="preserve">The aim of the</w:t>
+      </w:r>
+      <w:r>
+        <w:t xml:space="preserve"> </w:t>
+      </w:r>
+      <w:r>
+        <w:rPr>
+          <w:rStyle w:val="VerbatimChar"/>
+        </w:rPr>
+        <w:t xml:space="preserve">smdi_asmd()</w:t>
+      </w:r>
+      <w:r>
+        <w:t xml:space="preserve">,</w:t>
+      </w:r>
+      <w:r>
+        <w:t xml:space="preserve"> </w:t>
+      </w:r>
+      <w:r>
+        <w:rPr>
+          <w:rStyle w:val="VerbatimChar"/>
+        </w:rPr>
+        <w:t xml:space="preserve">smdi_hotelling()</w:t>
+      </w:r>
+      <w:r>
+        <w:t xml:space="preserve"> </w:t>
+      </w:r>
+      <w:r>
+        <w:t xml:space="preserve">and</w:t>
+      </w:r>
+      <w:r>
+        <w:t xml:space="preserve"> </w:t>
+      </w:r>
+      <w:r>
+        <w:rPr>
+          <w:rStyle w:val="VerbatimChar"/>
+        </w:rPr>
+        <w:t xml:space="preserve">smdi_little()</w:t>
+      </w:r>
+      <w:r>
+        <w:t xml:space="preserve"> </w:t>
+      </w:r>
+      <w:r>
+        <w:t xml:space="preserve">functions is to explore dissimilarities in patient characteristics between those with and without observed values for the partially observed covariate. Following Rubin’s framework on inference and missing data</w:t>
+      </w:r>
+      <w:r>
+        <w:t xml:space="preserve"> </w:t>
+      </w:r>
+      <w:r>
+        <w:t xml:space="preserve">[8]</w:t>
+      </w:r>
+      <w:r>
+        <w:t xml:space="preserve">, under a missing at random (MAR) mechanism, the missingness can be explained based on observed covariates and hence, observed patient characteristics would exhibit significant differences between strata of patients with and without the partially observed covariate. If the missingness depends only on unobserved factors (missing not at random [MNAR]) or does not depend on either observed or unobserved covariates (missing completely at random [MCAR]), differences should not be observable.</w:t>
       </w:r>
     </w:p>
     <w:p>
@@ -1045,7 +1101,109 @@
         <w:pStyle w:val="BodyText"/>
       </w:pPr>
       <w:r>
-        <w:t xml:space="preserve">Functions overview</w:t>
+        <w:t xml:space="preserve">To quantify and test such differences, the</w:t>
+      </w:r>
+      <w:r>
+        <w:t xml:space="preserve"> </w:t>
+      </w:r>
+      <w:r>
+        <w:rPr>
+          <w:rStyle w:val="VerbatimChar"/>
+        </w:rPr>
+        <w:t xml:space="preserve">smdi_asmd()</w:t>
+      </w:r>
+      <w:r>
+        <w:t xml:space="preserve"> </w:t>
+      </w:r>
+      <w:r>
+        <w:t xml:space="preserve">function computes absolute standardized mean differences (ASMD) of observed patient characteristics in the dataset</w:t>
+      </w:r>
+      <w:r>
+        <w:t xml:space="preserve"> </w:t>
+      </w:r>
+      <w:r>
+        <w:t xml:space="preserve">[27–29]</w:t>
+      </w:r>
+      <w:r>
+        <w:t xml:space="preserve">. The function returns an</w:t>
+      </w:r>
+      <w:r>
+        <w:t xml:space="preserve"> </w:t>
+      </w:r>
+      <w:r>
+        <w:rPr>
+          <w:iCs/>
+          <w:i/>
+        </w:rPr>
+        <w:t xml:space="preserve">amsd</w:t>
+      </w:r>
+      <w:r>
+        <w:t xml:space="preserve"> </w:t>
+      </w:r>
+      <w:r>
+        <w:t xml:space="preserve">object which displays an aggregated summary of the average or median (depending on the analyst’s choice) and the minimum/maximum range of the derived ASMDs. The</w:t>
+      </w:r>
+      <w:r>
+        <w:t xml:space="preserve"> </w:t>
+      </w:r>
+      <w:r>
+        <w:rPr>
+          <w:iCs/>
+          <w:i/>
+        </w:rPr>
+        <w:t xml:space="preserve">amsd</w:t>
+      </w:r>
+      <w:r>
+        <w:t xml:space="preserve"> </w:t>
+      </w:r>
+      <w:r>
+        <w:t xml:space="preserve">object also returns a detailed</w:t>
+      </w:r>
+      <w:r>
+        <w:t xml:space="preserve"> </w:t>
+      </w:r>
+      <w:r>
+        <w:t xml:space="preserve">‘</w:t>
+      </w:r>
+      <w:r>
+        <w:t xml:space="preserve">Table 1</w:t>
+      </w:r>
+      <w:r>
+        <w:t xml:space="preserve">’</w:t>
+      </w:r>
+      <w:r>
+        <w:t xml:space="preserve"> </w:t>
+      </w:r>
+      <w:r>
+        <w:t xml:space="preserve">for each partially observed covariate displaying the distributions of observed patient characteristics and resulting ASMDs between patients with and without an observed value for the partially observed covariate. For a graphical visualization, the function also creates a</w:t>
+      </w:r>
+      <w:r>
+        <w:t xml:space="preserve"> </w:t>
+      </w:r>
+      <w:r>
+        <w:rPr>
+          <w:iCs/>
+          <w:i/>
+        </w:rPr>
+        <w:t xml:space="preserve">ggplot2</w:t>
+      </w:r>
+      <w:r>
+        <w:t xml:space="preserve"> </w:t>
+      </w:r>
+      <w:r>
+        <w:t xml:space="preserve">graph</w:t>
+      </w:r>
+      <w:r>
+        <w:t xml:space="preserve"> </w:t>
+      </w:r>
+      <w:r>
+        <w:t xml:space="preserve">[30]</w:t>
+      </w:r>
+      <w:r>
+        <w:t xml:space="preserve"> </w:t>
+      </w:r>
+      <w:r>
+        <w:t xml:space="preserve">illustrating the ASMDs for each compared patient characteristic in descending order.</w:t>
       </w:r>
     </w:p>
     <w:p>
@@ -1053,33 +1211,214 @@
         <w:pStyle w:val="BodyText"/>
       </w:pPr>
       <w:r>
+        <w:t xml:space="preserve">The</w:t>
+      </w:r>
+      <w:r>
+        <w:t xml:space="preserve"> </w:t>
+      </w:r>
+      <w:r>
+        <w:rPr>
+          <w:rStyle w:val="VerbatimChar"/>
+        </w:rPr>
+        <w:t xml:space="preserve">smdi_hotelling()</w:t>
+      </w:r>
+      <w:r>
+        <w:t xml:space="preserve"> </w:t>
+      </w:r>
+      <w:r>
+        <w:t xml:space="preserve">and</w:t>
+      </w:r>
+      <w:r>
+        <w:t xml:space="preserve"> </w:t>
+      </w:r>
+      <w:r>
+        <w:rPr>
+          <w:rStyle w:val="VerbatimChar"/>
+        </w:rPr>
+        <w:t xml:space="preserve">smdi_little()</w:t>
+      </w:r>
+      <w:r>
+        <w:t xml:space="preserve"> </w:t>
+      </w:r>
+      <w:r>
+        <w:t xml:space="preserve">functions complement the</w:t>
+      </w:r>
+      <w:r>
+        <w:t xml:space="preserve"> </w:t>
+      </w:r>
+      <w:r>
+        <w:rPr>
+          <w:rStyle w:val="VerbatimChar"/>
+        </w:rPr>
+        <w:t xml:space="preserve">smdi_asmd()</w:t>
+      </w:r>
+      <w:r>
+        <w:t xml:space="preserve"> </w:t>
+      </w:r>
+      <w:r>
+        <w:t xml:space="preserve">function by examining the differences in patient characteristics as a formal statistical hypothesis test. Hotelling’s test</w:t>
+      </w:r>
+      <w:r>
+        <w:t xml:space="preserve"> </w:t>
+      </w:r>
+      <w:r>
+        <w:t xml:space="preserve">[12,31]</w:t>
+      </w:r>
+      <w:r>
+        <w:t xml:space="preserve"> </w:t>
+      </w:r>
+      <w:r>
+        <w:t xml:space="preserve">formalizes this is a multivariate t-test for each partially observed covariate, which means that</w:t>
+      </w:r>
+      <w:r>
+        <w:t xml:space="preserve"> </w:t>
+      </w:r>
+      <w:r>
+        <w:rPr>
+          <w:rStyle w:val="VerbatimChar"/>
+        </w:rPr>
+        <w:t xml:space="preserve">smdi_hotelling()</w:t>
+      </w:r>
+      <w:r>
+        <w:t xml:space="preserve"> </w:t>
+      </w:r>
+      <w:r>
+        <w:t xml:space="preserve">returns a test statistic and a corresponding p-value for each each partially observed covariate individually. In contrast, Little’s test</w:t>
+      </w:r>
+      <w:r>
+        <w:t xml:space="preserve"> </w:t>
+      </w:r>
+      <w:r>
+        <w:t xml:space="preserve">[13,32]</w:t>
+      </w:r>
+      <w:r>
+        <w:t xml:space="preserve"> </w:t>
+      </w:r>
+      <w:r>
+        <w:t xml:space="preserve">(</w:t>
+      </w:r>
+      <w:r>
+        <w:rPr>
+          <w:rStyle w:val="VerbatimChar"/>
+        </w:rPr>
+        <w:t xml:space="preserve">smdi_little()</w:t>
+      </w:r>
+      <w:r>
+        <w:t xml:space="preserve">) computes a single global chi-square test statistic and p-value across all partially observed covariates with the null hypothesis that the data is MCAR.</w:t>
+      </w:r>
+    </w:p>
+    <w:bookmarkEnd w:id="27"/>
+    <w:bookmarkStart w:id="28" w:name="group-2-diagnostics"/>
+    <w:p>
+      <w:pPr>
+        <w:pStyle w:val="Heading3"/>
+      </w:pPr>
+      <w:r>
+        <w:t xml:space="preserve">Group 2 diagnostics</w:t>
+      </w:r>
+    </w:p>
+    <w:p>
+      <w:pPr>
+        <w:pStyle w:val="FirstParagraph"/>
+      </w:pPr>
+      <w:r>
+        <w:t xml:space="preserve">The group 2 diagnostics assesses the ability to predict missingness based on observed covariates via the</w:t>
+      </w:r>
+      <w:r>
+        <w:t xml:space="preserve"> </w:t>
+      </w:r>
+      <w:r>
+        <w:rPr>
+          <w:rStyle w:val="VerbatimChar"/>
+        </w:rPr>
+        <w:t xml:space="preserve">smdi_rf()</w:t>
+      </w:r>
+      <w:r>
+        <w:t xml:space="preserve"> </w:t>
+      </w:r>
+      <w:r>
+        <w:t xml:space="preserve">functions. This function trains and fits and random forest classification model</w:t>
+      </w:r>
+      <w:r>
+        <w:t xml:space="preserve"> </w:t>
+      </w:r>
+      <w:r>
+        <w:t xml:space="preserve">[33,34]</w:t>
+      </w:r>
+      <w:r>
+        <w:t xml:space="preserve"> </w:t>
+      </w:r>
+      <w:r>
+        <w:t xml:space="preserve">to predict the missing indicator of the partially observed covariate given observed covariates as the predictors. If the resulting area under the receiver operating characteristic curve (AUC) is meaningfully higher than 0.5, this would give some evidence for MAR being the underlying missingness mechanism. In case of values close 0.5, this would rather indicate a random prediction and translate to a potential MCAR or MNAR mechanism. In addition to the resulting AUC value of the sampled test dataset, the function also returns a</w:t>
+      </w:r>
+      <w:r>
+        <w:t xml:space="preserve"> </w:t>
+      </w:r>
+      <w:r>
+        <w:rPr>
+          <w:iCs/>
+          <w:i/>
+        </w:rPr>
+        <w:t xml:space="preserve">ggplot2</w:t>
+      </w:r>
+      <w:r>
+        <w:t xml:space="preserve"> </w:t>
+      </w:r>
+      <w:r>
+        <w:t xml:space="preserve">graph displaying the relative importance of each observed covariate in the training dataset expressed as the mean decrease in accuracy. This metric can be valuable for interpreting and identifying strong predictors of missingness. It quantifies how much the accuracy of the prediction (i.e., the ratio of correct predictions to the total number of predictions made) would decrease if we excluded a specific predictor from the prediction model. For tuning the random forest model, the</w:t>
+      </w:r>
+      <w:r>
+        <w:t xml:space="preserve"> </w:t>
+      </w:r>
+      <w:r>
+        <w:rPr>
+          <w:rStyle w:val="VerbatimChar"/>
+        </w:rPr>
+        <w:t xml:space="preserve">smdi_rf()</w:t>
+      </w:r>
+      <w:r>
+        <w:t xml:space="preserve"> </w:t>
+      </w:r>
+      <w:r>
+        <w:t xml:space="preserve">function has a few parameters that can be used for optimization such the the number of trees to grow (default is 1,000 trees), the ratio of the size between train and test datasets (default is a 70/30 split) and the number of cores to parallelize the computation on</w:t>
+      </w:r>
+      <w:r>
+        <w:t xml:space="preserve"> </w:t>
+      </w:r>
+      <w:r>
+        <w:t xml:space="preserve">[35]</w:t>
+      </w:r>
+      <w:r>
+        <w:t xml:space="preserve">, since this function may be quite time consuming, especially with larger datasets.</w:t>
+      </w:r>
+    </w:p>
+    <w:bookmarkEnd w:id="28"/>
+    <w:bookmarkEnd w:id="29"/>
+    <w:bookmarkStart w:id="30" w:name="data-generation-for-hypothetical-study"/>
+    <w:p>
+      <w:pPr>
+        <w:pStyle w:val="Heading2"/>
+      </w:pPr>
+      <w:r>
+        <w:t xml:space="preserve">Data generation for hypothetical study</w:t>
+      </w:r>
+    </w:p>
+    <w:p>
+      <w:pPr>
+        <w:pStyle w:val="FirstParagraph"/>
+      </w:pPr>
+      <w:r>
         <w:t xml:space="preserve">….</w:t>
       </w:r>
     </w:p>
     <w:p>
-      <w:pPr>
-        <w:pStyle w:val="BodyText"/>
-      </w:pPr>
-      <w:r>
-        <w:t xml:space="preserve">Data generation for hypothetical study</w:t>
-      </w:r>
-    </w:p>
-    <w:p>
-      <w:pPr>
-        <w:pStyle w:val="BodyText"/>
-      </w:pPr>
-      <w:r>
-        <w:t xml:space="preserve">….</w:t>
-      </w:r>
-    </w:p>
-    <w:p>
       <w:r>
         <w:br w:type="page"/>
       </w:r>
     </w:p>
-    <w:bookmarkEnd w:id="27"/>
-    <w:bookmarkEnd w:id="28"/>
-    <w:bookmarkStart w:id="29" w:name="results"/>
+    <w:bookmarkEnd w:id="30"/>
+    <w:bookmarkEnd w:id="31"/>
+    <w:bookmarkStart w:id="32" w:name="results"/>
     <w:p>
       <w:pPr>
         <w:pStyle w:val="Heading1"/>
@@ -1093,8 +1432,8 @@
         <w:br w:type="page"/>
       </w:r>
     </w:p>
-    <w:bookmarkEnd w:id="29"/>
-    <w:bookmarkStart w:id="30" w:name="discussion"/>
+    <w:bookmarkEnd w:id="32"/>
+    <w:bookmarkStart w:id="33" w:name="discussion"/>
     <w:p>
       <w:pPr>
         <w:pStyle w:val="Heading1"/>
@@ -1108,8 +1447,8 @@
         <w:br w:type="page"/>
       </w:r>
     </w:p>
-    <w:bookmarkEnd w:id="30"/>
-    <w:bookmarkStart w:id="81" w:name="references"/>
+    <w:bookmarkEnd w:id="33"/>
+    <w:bookmarkStart w:id="102" w:name="references"/>
     <w:p>
       <w:pPr>
         <w:pStyle w:val="Heading1"/>
@@ -1118,8 +1457,8 @@
         <w:t xml:space="preserve">References</w:t>
       </w:r>
     </w:p>
-    <w:bookmarkStart w:id="79" w:name="refs"/>
-    <w:bookmarkStart w:id="32" w:name="ref-fdaRWE2018"/>
+    <w:bookmarkStart w:id="100" w:name="refs"/>
+    <w:bookmarkStart w:id="35" w:name="ref-fdaRWE2018"/>
     <w:p>
       <w:pPr>
         <w:pStyle w:val="Bibliography"/>
@@ -1139,7 +1478,7 @@
       <w:r>
         <w:t xml:space="preserve"> </w:t>
       </w:r>
-      <w:hyperlink r:id="rId31">
+      <w:hyperlink r:id="rId34">
         <w:r>
           <w:rPr>
             <w:rStyle w:val="Hyperlink"/>
@@ -1151,8 +1490,8 @@
         <w:t xml:space="preserve">.</w:t>
       </w:r>
     </w:p>
-    <w:bookmarkEnd w:id="32"/>
-    <w:bookmarkStart w:id="34" w:name="ref-Desai2021"/>
+    <w:bookmarkEnd w:id="35"/>
+    <w:bookmarkStart w:id="37" w:name="ref-Desai2021"/>
     <w:p>
       <w:pPr>
         <w:pStyle w:val="Bibliography"/>
@@ -1169,7 +1508,7 @@
       <w:r>
         <w:t xml:space="preserve">R.J. Desai, M.E. Matheny, K. Johnson, K. Marsolo, L.H. Curtis, J.C. Nelson, P.J. Heagerty, J. Maro, J. Brown, S. Toh, M. Nguyen, R. Ball, G. Dal Pan, S.V. Wang, J.J. Gagne, S. Schneeweiss, Broadening the reach of the FDA Sentinel system: A roadmap for integrating electronic health record data in a causal analysis framework, Npj Digital Medicine. 4 (2021). https://doi.org/</w:t>
       </w:r>
-      <w:hyperlink r:id="rId33">
+      <w:hyperlink r:id="rId36">
         <w:r>
           <w:rPr>
             <w:rStyle w:val="Hyperlink"/>
@@ -1181,8 +1520,8 @@
         <w:t xml:space="preserve">.</w:t>
       </w:r>
     </w:p>
-    <w:bookmarkEnd w:id="34"/>
-    <w:bookmarkStart w:id="36" w:name="ref-asfaw2022"/>
+    <w:bookmarkEnd w:id="37"/>
+    <w:bookmarkStart w:id="39" w:name="ref-asfaw2022"/>
     <w:p>
       <w:pPr>
         <w:pStyle w:val="Bibliography"/>
@@ -1199,7 +1538,7 @@
       <w:r>
         <w:t xml:space="preserve">A. Asfaw, M. Ascha, P. Yerram, S. Reiss, S. Brake, N. Wadé, SA27 Comparison of Comorbidity Indices Between Electronic Health Records (EHR) Derived Database and Claims Data Among Patients With Metastatic Breast Cancer, Value in Health. 25 (2022) S488. https://doi.org/</w:t>
       </w:r>
-      <w:hyperlink r:id="rId35">
+      <w:hyperlink r:id="rId38">
         <w:r>
           <w:rPr>
             <w:rStyle w:val="Hyperlink"/>
@@ -1211,8 +1550,8 @@
         <w:t xml:space="preserve">.</w:t>
       </w:r>
     </w:p>
-    <w:bookmarkEnd w:id="36"/>
-    <w:bookmarkStart w:id="38" w:name="ref-gorelick2006"/>
+    <w:bookmarkEnd w:id="39"/>
+    <w:bookmarkStart w:id="41" w:name="ref-gorelick2006"/>
     <w:p>
       <w:pPr>
         <w:pStyle w:val="Bibliography"/>
@@ -1229,7 +1568,7 @@
       <w:r>
         <w:t xml:space="preserve">M.H. Gorelick, Bias arising from missing data in predictive models, Journal of Clinical Epidemiology. 59 (2006) 1115–1123. https://doi.org/</w:t>
       </w:r>
-      <w:hyperlink r:id="rId37">
+      <w:hyperlink r:id="rId40">
         <w:r>
           <w:rPr>
             <w:rStyle w:val="Hyperlink"/>
@@ -1241,8 +1580,8 @@
         <w:t xml:space="preserve">.</w:t>
       </w:r>
     </w:p>
-    <w:bookmarkEnd w:id="38"/>
-    <w:bookmarkStart w:id="40" w:name="ref-ayilara2019"/>
+    <w:bookmarkEnd w:id="41"/>
+    <w:bookmarkStart w:id="43" w:name="ref-ayilara2019"/>
     <w:p>
       <w:pPr>
         <w:pStyle w:val="Bibliography"/>
@@ -1259,7 +1598,7 @@
       <w:r>
         <w:t xml:space="preserve">O.F. Ayilara, L. Zhang, T.T. Sajobi, R. Sawatzky, E. Bohm, L.M. Lix, Impact of missing data on bias and precision when estimating change in patient-reported outcomes from a clinical registry, Health and Quality of Life Outcomes. 17 (2019). https://doi.org/</w:t>
       </w:r>
-      <w:hyperlink r:id="rId39">
+      <w:hyperlink r:id="rId42">
         <w:r>
           <w:rPr>
             <w:rStyle w:val="Hyperlink"/>
@@ -1271,8 +1610,8 @@
         <w:t xml:space="preserve">.</w:t>
       </w:r>
     </w:p>
-    <w:bookmarkEnd w:id="40"/>
-    <w:bookmarkStart w:id="42" w:name="ref-groenwold2020"/>
+    <w:bookmarkEnd w:id="43"/>
+    <w:bookmarkStart w:id="45" w:name="ref-groenwold2020"/>
     <w:p>
       <w:pPr>
         <w:pStyle w:val="Bibliography"/>
@@ -1289,7 +1628,7 @@
       <w:r>
         <w:t xml:space="preserve">R.H.H. Groenwold, O.M. Dekkers, Missing data: The impact of what is not there, European Journal of Endocrinology. 183 (2020) E7–E9. https://doi.org/</w:t>
       </w:r>
-      <w:hyperlink r:id="rId41">
+      <w:hyperlink r:id="rId44">
         <w:r>
           <w:rPr>
             <w:rStyle w:val="Hyperlink"/>
@@ -1301,8 +1640,8 @@
         <w:t xml:space="preserve">.</w:t>
       </w:r>
     </w:p>
-    <w:bookmarkEnd w:id="42"/>
-    <w:bookmarkStart w:id="43" w:name="ref-vanbuuren2018"/>
+    <w:bookmarkEnd w:id="45"/>
+    <w:bookmarkStart w:id="46" w:name="ref-vanbuuren2018"/>
     <w:p>
       <w:pPr>
         <w:pStyle w:val="Bibliography"/>
@@ -1320,8 +1659,8 @@
         <w:t xml:space="preserve">S. Van Buuren, Flexible imputation of missing data, CRC press, 2018.</w:t>
       </w:r>
     </w:p>
-    <w:bookmarkEnd w:id="43"/>
-    <w:bookmarkStart w:id="45" w:name="ref-rubin1976"/>
+    <w:bookmarkEnd w:id="46"/>
+    <w:bookmarkStart w:id="48" w:name="ref-rubin1976"/>
     <w:p>
       <w:pPr>
         <w:pStyle w:val="Bibliography"/>
@@ -1338,7 +1677,7 @@
       <w:r>
         <w:t xml:space="preserve">D.B. RUBIN, Inference and missing data, Biometrika. 63 (1976) 581–592. https://doi.org/</w:t>
       </w:r>
-      <w:hyperlink r:id="rId44">
+      <w:hyperlink r:id="rId47">
         <w:r>
           <w:rPr>
             <w:rStyle w:val="Hyperlink"/>
@@ -1350,8 +1689,8 @@
         <w:t xml:space="preserve">.</w:t>
       </w:r>
     </w:p>
-    <w:bookmarkEnd w:id="45"/>
-    <w:bookmarkStart w:id="46" w:name="ref-little2019"/>
+    <w:bookmarkEnd w:id="48"/>
+    <w:bookmarkStart w:id="49" w:name="ref-little2019"/>
     <w:p>
       <w:pPr>
         <w:pStyle w:val="Bibliography"/>
@@ -1369,8 +1708,8 @@
         <w:t xml:space="preserve">R.J. Little, D.B. Rubin, Statistical analysis with missing data, John Wiley &amp; Sons, 2019.</w:t>
       </w:r>
     </w:p>
-    <w:bookmarkEnd w:id="46"/>
-    <w:bookmarkStart w:id="48" w:name="ref-lee2021"/>
+    <w:bookmarkEnd w:id="49"/>
+    <w:bookmarkStart w:id="51" w:name="ref-lee2021"/>
     <w:p>
       <w:pPr>
         <w:pStyle w:val="Bibliography"/>
@@ -1387,7 +1726,7 @@
       <w:r>
         <w:t xml:space="preserve">K.J. Lee, K.M. Tilling, R.P. Cornish, R.J.A. Little, M.L. Bell, E. Goetghebeur, J.W. Hogan, J.R. Carpenter, Framework for the treatment and reporting of missing data in observational studies: The Treatment And Reporting of Missing data in Observational Studies framework, Journal of Clinical Epidemiology. 134 (2021) 79–88. https://doi.org/</w:t>
       </w:r>
-      <w:hyperlink r:id="rId47">
+      <w:hyperlink r:id="rId50">
         <w:r>
           <w:rPr>
             <w:rStyle w:val="Hyperlink"/>
@@ -1399,8 +1738,8 @@
         <w:t xml:space="preserve">.</w:t>
       </w:r>
     </w:p>
-    <w:bookmarkEnd w:id="48"/>
-    <w:bookmarkStart w:id="49" w:name="ref-sondhi2023"/>
+    <w:bookmarkEnd w:id="51"/>
+    <w:bookmarkStart w:id="52" w:name="ref-sondhi2023"/>
     <w:p>
       <w:pPr>
         <w:pStyle w:val="Bibliography"/>
@@ -1418,8 +1757,8 @@
         <w:t xml:space="preserve">A. Sondhi, J. Weberpals, P. Yerram, C. Jiang, M.D. Taylor, M. Samant, S. Cherng, A systematic approach towards missing lab data in electronic health records: A case study in non-small cell lung cancer and multiple myeloma. (accepted), CPT Pharmacometrics Syst Pharmacol. (2023).</w:t>
       </w:r>
     </w:p>
-    <w:bookmarkEnd w:id="49"/>
-    <w:bookmarkStart w:id="51" w:name="ref-hotelling1931"/>
+    <w:bookmarkEnd w:id="52"/>
+    <w:bookmarkStart w:id="54" w:name="ref-hotelling1931"/>
     <w:p>
       <w:pPr>
         <w:pStyle w:val="Bibliography"/>
@@ -1436,7 +1775,7 @@
       <w:r>
         <w:t xml:space="preserve">H. Hotelling, The Generalization of Student’s Ratio, The Annals of Mathematical Statistics. 2 (1931) 360–378. https://doi.org/</w:t>
       </w:r>
-      <w:hyperlink r:id="rId50">
+      <w:hyperlink r:id="rId53">
         <w:r>
           <w:rPr>
             <w:rStyle w:val="Hyperlink"/>
@@ -1448,8 +1787,8 @@
         <w:t xml:space="preserve">.</w:t>
       </w:r>
     </w:p>
-    <w:bookmarkEnd w:id="51"/>
-    <w:bookmarkStart w:id="53" w:name="ref-little1988"/>
+    <w:bookmarkEnd w:id="54"/>
+    <w:bookmarkStart w:id="56" w:name="ref-little1988"/>
     <w:p>
       <w:pPr>
         <w:pStyle w:val="Bibliography"/>
@@ -1466,7 +1805,7 @@
       <w:r>
         <w:t xml:space="preserve">R.J.A. Little, A Test of Missing Completely at Random for Multivariate Data with Missing Values, Journal of the American Statistical Association. 83 (1988) 1198–1202. https://doi.org/</w:t>
       </w:r>
-      <w:hyperlink r:id="rId52">
+      <w:hyperlink r:id="rId55">
         <w:r>
           <w:rPr>
             <w:rStyle w:val="Hyperlink"/>
@@ -1478,8 +1817,8 @@
         <w:t xml:space="preserve">.</w:t>
       </w:r>
     </w:p>
-    <w:bookmarkEnd w:id="53"/>
-    <w:bookmarkStart w:id="55" w:name="ref-madley-dowd2019"/>
+    <w:bookmarkEnd w:id="56"/>
+    <w:bookmarkStart w:id="58" w:name="ref-pedersen2017"/>
     <w:p>
       <w:pPr>
         <w:pStyle w:val="Bibliography"/>
@@ -1494,9 +1833,39 @@
         <w:t xml:space="preserve">	</w:t>
       </w:r>
       <w:r>
+        <w:t xml:space="preserve">A. Pedersen, E. Mikkelsen, D. Cronin-Fenton, N. Kristensen, T.M. Pham, L. Pedersen, I. Petersen, Missing data and multiple imputation in clinical epidemiological research, Clinical Epidemiology. Volume 9 (2017) 157–166. https://doi.org/</w:t>
+      </w:r>
+      <w:hyperlink r:id="rId57">
+        <w:r>
+          <w:rPr>
+            <w:rStyle w:val="Hyperlink"/>
+          </w:rPr>
+          <w:t xml:space="preserve">10.2147/clep.s129785</w:t>
+        </w:r>
+      </w:hyperlink>
+      <w:r>
+        <w:t xml:space="preserve">.</w:t>
+      </w:r>
+    </w:p>
+    <w:bookmarkEnd w:id="58"/>
+    <w:bookmarkStart w:id="60" w:name="ref-madley-dowd2019"/>
+    <w:p>
+      <w:pPr>
+        <w:pStyle w:val="Bibliography"/>
+      </w:pPr>
+      <w:r>
+        <w:t xml:space="preserve">[15]</w:t>
+      </w:r>
+      <w:r>
+        <w:t xml:space="preserve"> </w:t>
+      </w:r>
+      <w:r>
+        <w:t xml:space="preserve">	</w:t>
+      </w:r>
+      <w:r>
         <w:t xml:space="preserve">P. Madley-Dowd, R. Hughes, K. Tilling, J. Heron, The proportion of missing data should not be used to guide decisions on multiple imputation, Journal of Clinical Epidemiology. 110 (2019) 63–73. https://doi.org/</w:t>
       </w:r>
-      <w:hyperlink r:id="rId54">
+      <w:hyperlink r:id="rId59">
         <w:r>
           <w:rPr>
             <w:rStyle w:val="Hyperlink"/>
@@ -1508,14 +1877,14 @@
         <w:t xml:space="preserve">.</w:t>
       </w:r>
     </w:p>
-    <w:bookmarkEnd w:id="55"/>
-    <w:bookmarkStart w:id="57" w:name="ref-Lee2023"/>
+    <w:bookmarkEnd w:id="60"/>
+    <w:bookmarkStart w:id="62" w:name="ref-Lee2023"/>
     <w:p>
       <w:pPr>
         <w:pStyle w:val="Bibliography"/>
       </w:pPr>
       <w:r>
-        <w:t xml:space="preserve">[15]</w:t>
+        <w:t xml:space="preserve">[16]</w:t>
       </w:r>
       <w:r>
         <w:t xml:space="preserve"> </w:t>
@@ -1526,7 +1895,7 @@
       <w:r>
         <w:t xml:space="preserve">K.J. Lee, J.B. Carlin, J.A. Simpson, M. Moreno-Betancur, Assumptions and analysis planning in studies with missing data in multiple variables: moving beyond the MCAR/MAR/MNAR classification, International Journal of Epidemiology. (2023). https://doi.org/</w:t>
       </w:r>
-      <w:hyperlink r:id="rId56">
+      <w:hyperlink r:id="rId61">
         <w:r>
           <w:rPr>
             <w:rStyle w:val="Hyperlink"/>
@@ -1538,14 +1907,14 @@
         <w:t xml:space="preserve">.</w:t>
       </w:r>
     </w:p>
-    <w:bookmarkEnd w:id="57"/>
-    <w:bookmarkStart w:id="59" w:name="ref-Moreno-Betancur2018"/>
+    <w:bookmarkEnd w:id="62"/>
+    <w:bookmarkStart w:id="64" w:name="ref-Moreno-Betancur2018"/>
     <w:p>
       <w:pPr>
         <w:pStyle w:val="Bibliography"/>
       </w:pPr>
       <w:r>
-        <w:t xml:space="preserve">[16]</w:t>
+        <w:t xml:space="preserve">[17]</w:t>
       </w:r>
       <w:r>
         <w:t xml:space="preserve"> </w:t>
@@ -1556,7 +1925,7 @@
       <w:r>
         <w:t xml:space="preserve">M. Moreno-Betancur, K.J. Lee, F.P. Leacy, I.R. White, J.A. Simpson, J.B. Carlin, Canonical Causal Diagrams to Guide the Treatment of Missing Data in Epidemiologic Studies, American Journal of Epidemiology. 187 (2018) 2705–2715. https://doi.org/</w:t>
       </w:r>
-      <w:hyperlink r:id="rId58">
+      <w:hyperlink r:id="rId63">
         <w:r>
           <w:rPr>
             <w:rStyle w:val="Hyperlink"/>
@@ -1568,14 +1937,14 @@
         <w:t xml:space="preserve">.</w:t>
       </w:r>
     </w:p>
-    <w:bookmarkEnd w:id="59"/>
-    <w:bookmarkStart w:id="61" w:name="ref-mohan2021"/>
+    <w:bookmarkEnd w:id="64"/>
+    <w:bookmarkStart w:id="66" w:name="ref-mohan2021"/>
     <w:p>
       <w:pPr>
         <w:pStyle w:val="Bibliography"/>
       </w:pPr>
       <w:r>
-        <w:t xml:space="preserve">[17]</w:t>
+        <w:t xml:space="preserve">[18]</w:t>
       </w:r>
       <w:r>
         <w:t xml:space="preserve"> </w:t>
@@ -1586,7 +1955,7 @@
       <w:r>
         <w:t xml:space="preserve">K. Mohan, J. Pearl, Graphical Models for Processing Missing Data, Journal of the American Statistical Association. 116 (2021) 1023–1037. https://doi.org/</w:t>
       </w:r>
-      <w:hyperlink r:id="rId60">
+      <w:hyperlink r:id="rId65">
         <w:r>
           <w:rPr>
             <w:rStyle w:val="Hyperlink"/>
@@ -1598,14 +1967,14 @@
         <w:t xml:space="preserve">.</w:t>
       </w:r>
     </w:p>
-    <w:bookmarkEnd w:id="61"/>
-    <w:bookmarkStart w:id="63" w:name="ref-carroll2020"/>
+    <w:bookmarkEnd w:id="66"/>
+    <w:bookmarkStart w:id="68" w:name="ref-carroll2020"/>
     <w:p>
       <w:pPr>
         <w:pStyle w:val="Bibliography"/>
       </w:pPr>
       <w:r>
-        <w:t xml:space="preserve">[18]</w:t>
+        <w:t xml:space="preserve">[19]</w:t>
       </w:r>
       <w:r>
         <w:t xml:space="preserve"> </w:t>
@@ -1616,7 +1985,7 @@
       <w:r>
         <w:t xml:space="preserve">O.U. Carroll, T.P. Morris, R.H. Keogh, How are missing data in covariates handled in observational time-to-event studies in oncology? A systematic review, BMC Medical Research Methodology. 20 (2020). https://doi.org/</w:t>
       </w:r>
-      <w:hyperlink r:id="rId62">
+      <w:hyperlink r:id="rId67">
         <w:r>
           <w:rPr>
             <w:rStyle w:val="Hyperlink"/>
@@ -1628,14 +1997,14 @@
         <w:t xml:space="preserve">.</w:t>
       </w:r>
     </w:p>
-    <w:bookmarkEnd w:id="63"/>
-    <w:bookmarkStart w:id="65" w:name="ref-wood2004"/>
+    <w:bookmarkEnd w:id="68"/>
+    <w:bookmarkStart w:id="70" w:name="ref-wood2004"/>
     <w:p>
       <w:pPr>
         <w:pStyle w:val="Bibliography"/>
       </w:pPr>
       <w:r>
-        <w:t xml:space="preserve">[19]</w:t>
+        <w:t xml:space="preserve">[20]</w:t>
       </w:r>
       <w:r>
         <w:t xml:space="preserve"> </w:t>
@@ -1646,7 +2015,7 @@
       <w:r>
         <w:t xml:space="preserve">A.M. Wood, I.R. White, S.G. Thompson, Are missing outcome data adequately handled? A review of published randomized controlled trials in major medical journals, Clinical Trials. 1 (2004) 368–376. https://doi.org/</w:t>
       </w:r>
-      <w:hyperlink r:id="rId64">
+      <w:hyperlink r:id="rId69">
         <w:r>
           <w:rPr>
             <w:rStyle w:val="Hyperlink"/>
@@ -1658,14 +2027,14 @@
         <w:t xml:space="preserve">.</w:t>
       </w:r>
     </w:p>
-    <w:bookmarkEnd w:id="65"/>
-    <w:bookmarkStart w:id="67" w:name="ref-harel2012"/>
+    <w:bookmarkEnd w:id="70"/>
+    <w:bookmarkStart w:id="72" w:name="ref-harel2012"/>
     <w:p>
       <w:pPr>
         <w:pStyle w:val="Bibliography"/>
       </w:pPr>
       <w:r>
-        <w:t xml:space="preserve">[20]</w:t>
+        <w:t xml:space="preserve">[21]</w:t>
       </w:r>
       <w:r>
         <w:t xml:space="preserve"> </w:t>
@@ -1676,7 +2045,7 @@
       <w:r>
         <w:t xml:space="preserve">O. Harel, J. Pellowski, S. Kalichman, Are We Missing the Importance of Missing Values in HIV Prevention Randomized Clinical Trials? Review and Recommendations, AIDS and Behavior. 16 (2012) 1382–1393. https://doi.org/</w:t>
       </w:r>
-      <w:hyperlink r:id="rId66">
+      <w:hyperlink r:id="rId71">
         <w:r>
           <w:rPr>
             <w:rStyle w:val="Hyperlink"/>
@@ -1688,14 +2057,14 @@
         <w:t xml:space="preserve">.</w:t>
       </w:r>
     </w:p>
-    <w:bookmarkEnd w:id="67"/>
-    <w:bookmarkStart w:id="69" w:name="ref-SentinelCI3"/>
+    <w:bookmarkEnd w:id="72"/>
+    <w:bookmarkStart w:id="74" w:name="ref-SentinelCI3"/>
     <w:p>
       <w:pPr>
         <w:pStyle w:val="Bibliography"/>
       </w:pPr>
       <w:r>
-        <w:t xml:space="preserve">[21]</w:t>
+        <w:t xml:space="preserve">[22]</w:t>
       </w:r>
       <w:r>
         <w:t xml:space="preserve"> </w:t>
@@ -1709,7 +2078,7 @@
       <w:r>
         <w:t xml:space="preserve"> </w:t>
       </w:r>
-      <w:hyperlink r:id="rId68">
+      <w:hyperlink r:id="rId73">
         <w:r>
           <w:rPr>
             <w:rStyle w:val="Hyperlink"/>
@@ -1721,14 +2090,14 @@
         <w:t xml:space="preserve">.</w:t>
       </w:r>
     </w:p>
-    <w:bookmarkEnd w:id="69"/>
-    <w:bookmarkStart w:id="70" w:name="ref-weberpals2023"/>
+    <w:bookmarkEnd w:id="74"/>
+    <w:bookmarkStart w:id="75" w:name="ref-weberpals2023"/>
     <w:p>
       <w:pPr>
         <w:pStyle w:val="Bibliography"/>
       </w:pPr>
       <w:r>
-        <w:t xml:space="preserve">[22]</w:t>
+        <w:t xml:space="preserve">[23]</w:t>
       </w:r>
       <w:r>
         <w:t xml:space="preserve"> </w:t>
@@ -1740,14 +2109,14 @@
         <w:t xml:space="preserve">J. Weberpals, S.R. Raman, P.A. Shaw, H. Lee, B.G. Hammill, S. Toh, J.G. Connolly, K.J. Dandreo, F. Tian, W. Liu, J. Li, J.J. Hernández-Muñoz, R.J. Glynn, R.J. Desai, A principled approach to characterize and analyze partially observed confounder data from electronic health records, Submitted. (2023).</w:t>
       </w:r>
     </w:p>
-    <w:bookmarkEnd w:id="70"/>
-    <w:bookmarkStart w:id="72" w:name="ref-smdi"/>
+    <w:bookmarkEnd w:id="75"/>
+    <w:bookmarkStart w:id="77" w:name="ref-smdi"/>
     <w:p>
       <w:pPr>
         <w:pStyle w:val="Bibliography"/>
       </w:pPr>
       <w:r>
-        <w:t xml:space="preserve">[23]</w:t>
+        <w:t xml:space="preserve">[24]</w:t>
       </w:r>
       <w:r>
         <w:t xml:space="preserve"> </w:t>
@@ -1761,7 +2130,7 @@
       <w:r>
         <w:t xml:space="preserve"> </w:t>
       </w:r>
-      <w:hyperlink r:id="rId71">
+      <w:hyperlink r:id="rId76">
         <w:r>
           <w:rPr>
             <w:rStyle w:val="Hyperlink"/>
@@ -1773,14 +2142,14 @@
         <w:t xml:space="preserve">.</w:t>
       </w:r>
     </w:p>
-    <w:bookmarkEnd w:id="72"/>
-    <w:bookmarkStart w:id="74" w:name="ref-toh2012a"/>
+    <w:bookmarkEnd w:id="77"/>
+    <w:bookmarkStart w:id="79" w:name="ref-toh2012a"/>
     <w:p>
       <w:pPr>
         <w:pStyle w:val="Bibliography"/>
       </w:pPr>
       <w:r>
-        <w:t xml:space="preserve">[24]</w:t>
+        <w:t xml:space="preserve">[25]</w:t>
       </w:r>
       <w:r>
         <w:t xml:space="preserve"> </w:t>
@@ -1791,7 +2160,7 @@
       <w:r>
         <w:t xml:space="preserve">S. Toh, L.A. García Rodríguez, M.A. Hernán, Analyzing partially missing confounder information in comparative effectiveness and safety research of therapeutics, Pharmacoepidemiology and Drug Safety. 21 (2012) 13–20. https://doi.org/</w:t>
       </w:r>
-      <w:hyperlink r:id="rId73">
+      <w:hyperlink r:id="rId78">
         <w:r>
           <w:rPr>
             <w:rStyle w:val="Hyperlink"/>
@@ -1803,14 +2172,14 @@
         <w:t xml:space="preserve">.</w:t>
       </w:r>
     </w:p>
-    <w:bookmarkEnd w:id="74"/>
-    <w:bookmarkStart w:id="76" w:name="ref-pedersen2017"/>
+    <w:bookmarkEnd w:id="79"/>
+    <w:bookmarkStart w:id="81" w:name="ref-lee2013"/>
     <w:p>
       <w:pPr>
         <w:pStyle w:val="Bibliography"/>
       </w:pPr>
       <w:r>
-        <w:t xml:space="preserve">[25]</w:t>
+        <w:t xml:space="preserve">[26]</w:t>
       </w:r>
       <w:r>
         <w:t xml:space="preserve"> </w:t>
@@ -1819,39 +2188,9 @@
         <w:t xml:space="preserve">	</w:t>
       </w:r>
       <w:r>
-        <w:t xml:space="preserve">A. Pedersen, E. Mikkelsen, D. Cronin-Fenton, N. Kristensen, T.M. Pham, L. Pedersen, I. Petersen, Missing data and multiple imputation in clinical epidemiological research, Clinical Epidemiology. Volume 9 (2017) 157–166. https://doi.org/</w:t>
-      </w:r>
-      <w:hyperlink r:id="rId75">
-        <w:r>
-          <w:rPr>
-            <w:rStyle w:val="Hyperlink"/>
-          </w:rPr>
-          <w:t xml:space="preserve">10.2147/clep.s129785</w:t>
-        </w:r>
-      </w:hyperlink>
-      <w:r>
-        <w:t xml:space="preserve">.</w:t>
-      </w:r>
-    </w:p>
-    <w:bookmarkEnd w:id="76"/>
-    <w:bookmarkStart w:id="78" w:name="ref-lee2013"/>
-    <w:p>
-      <w:pPr>
-        <w:pStyle w:val="Bibliography"/>
-      </w:pPr>
-      <w:r>
-        <w:t xml:space="preserve">[26]</w:t>
-      </w:r>
-      <w:r>
-        <w:t xml:space="preserve"> </w:t>
-      </w:r>
-      <w:r>
-        <w:t xml:space="preserve">	</w:t>
-      </w:r>
-      <w:r>
         <w:t xml:space="preserve">K.J. Lee, J.A. Simpson, Introduction to multiple imputation for dealing with missing data, Respirology. 19 (2013) 162–167. https://doi.org/</w:t>
       </w:r>
-      <w:hyperlink r:id="rId77">
+      <w:hyperlink r:id="rId80">
         <w:r>
           <w:rPr>
             <w:rStyle w:val="Hyperlink"/>
@@ -1863,8 +2202,305 @@
         <w:t xml:space="preserve">.</w:t>
       </w:r>
     </w:p>
-    <w:bookmarkEnd w:id="78"/>
-    <w:bookmarkEnd w:id="79"/>
+    <w:bookmarkEnd w:id="81"/>
+    <w:bookmarkStart w:id="83" w:name="ref-schober2019"/>
+    <w:p>
+      <w:pPr>
+        <w:pStyle w:val="Bibliography"/>
+      </w:pPr>
+      <w:r>
+        <w:t xml:space="preserve">[27]</w:t>
+      </w:r>
+      <w:r>
+        <w:t xml:space="preserve"> </w:t>
+      </w:r>
+      <w:r>
+        <w:t xml:space="preserve">	</w:t>
+      </w:r>
+      <w:r>
+        <w:t xml:space="preserve">P. Schober, T.R. Vetter, Correct Baseline Comparisons in a Randomized Trial, Anesthesia &amp; Analgesia. 129 (2019) 639. https://doi.org/</w:t>
+      </w:r>
+      <w:hyperlink r:id="rId82">
+        <w:r>
+          <w:rPr>
+            <w:rStyle w:val="Hyperlink"/>
+          </w:rPr>
+          <w:t xml:space="preserve">10.1213/ane.0000000000004211</w:t>
+        </w:r>
+      </w:hyperlink>
+      <w:r>
+        <w:t xml:space="preserve">.</w:t>
+      </w:r>
+    </w:p>
+    <w:bookmarkEnd w:id="83"/>
+    <w:bookmarkStart w:id="85" w:name="ref-austin2011"/>
+    <w:p>
+      <w:pPr>
+        <w:pStyle w:val="Bibliography"/>
+      </w:pPr>
+      <w:r>
+        <w:t xml:space="preserve">[28]</w:t>
+      </w:r>
+      <w:r>
+        <w:t xml:space="preserve"> </w:t>
+      </w:r>
+      <w:r>
+        <w:t xml:space="preserve">	</w:t>
+      </w:r>
+      <w:r>
+        <w:t xml:space="preserve">P.C. Austin, An Introduction to Propensity Score Methods for Reducing the Effects of Confounding in Observational Studies, Multivariate Behavioral Research. 46 (2011) 399–424. https://doi.org/</w:t>
+      </w:r>
+      <w:hyperlink r:id="rId84">
+        <w:r>
+          <w:rPr>
+            <w:rStyle w:val="Hyperlink"/>
+          </w:rPr>
+          <w:t xml:space="preserve">10.1080/00273171.2011.568786</w:t>
+        </w:r>
+      </w:hyperlink>
+      <w:r>
+        <w:t xml:space="preserve">.</w:t>
+      </w:r>
+    </w:p>
+    <w:bookmarkEnd w:id="85"/>
+    <w:bookmarkStart w:id="87" w:name="ref-tableone"/>
+    <w:p>
+      <w:pPr>
+        <w:pStyle w:val="Bibliography"/>
+      </w:pPr>
+      <w:r>
+        <w:t xml:space="preserve">[29]</w:t>
+      </w:r>
+      <w:r>
+        <w:t xml:space="preserve"> </w:t>
+      </w:r>
+      <w:r>
+        <w:t xml:space="preserve">	</w:t>
+      </w:r>
+      <w:r>
+        <w:t xml:space="preserve">K. Yoshida, A. Bartel, Tableone: Create ’table 1’ to describe baseline characteristics with or without propensity score weights, (2022).</w:t>
+      </w:r>
+      <w:r>
+        <w:t xml:space="preserve"> </w:t>
+      </w:r>
+      <w:hyperlink r:id="rId86">
+        <w:r>
+          <w:rPr>
+            <w:rStyle w:val="Hyperlink"/>
+          </w:rPr>
+          <w:t xml:space="preserve">https://CRAN.R-project.org/package=tableone</w:t>
+        </w:r>
+      </w:hyperlink>
+      <w:r>
+        <w:t xml:space="preserve">.</w:t>
+      </w:r>
+    </w:p>
+    <w:bookmarkEnd w:id="87"/>
+    <w:bookmarkStart w:id="89" w:name="ref-ggplot2"/>
+    <w:p>
+      <w:pPr>
+        <w:pStyle w:val="Bibliography"/>
+      </w:pPr>
+      <w:r>
+        <w:t xml:space="preserve">[30]</w:t>
+      </w:r>
+      <w:r>
+        <w:t xml:space="preserve"> </w:t>
+      </w:r>
+      <w:r>
+        <w:t xml:space="preserve">	</w:t>
+      </w:r>
+      <w:r>
+        <w:t xml:space="preserve">H. Wickham, ggplot2: Elegant graphics for data analysis, (2016).</w:t>
+      </w:r>
+      <w:r>
+        <w:t xml:space="preserve"> </w:t>
+      </w:r>
+      <w:hyperlink r:id="rId88">
+        <w:r>
+          <w:rPr>
+            <w:rStyle w:val="Hyperlink"/>
+          </w:rPr>
+          <w:t xml:space="preserve">https://ggplot2.tidyverse.org</w:t>
+        </w:r>
+      </w:hyperlink>
+      <w:r>
+        <w:t xml:space="preserve">.</w:t>
+      </w:r>
+    </w:p>
+    <w:bookmarkEnd w:id="89"/>
+    <w:bookmarkStart w:id="91" w:name="ref-Hotelling"/>
+    <w:p>
+      <w:pPr>
+        <w:pStyle w:val="Bibliography"/>
+      </w:pPr>
+      <w:r>
+        <w:t xml:space="preserve">[31]</w:t>
+      </w:r>
+      <w:r>
+        <w:t xml:space="preserve"> </w:t>
+      </w:r>
+      <w:r>
+        <w:t xml:space="preserve">	</w:t>
+      </w:r>
+      <w:r>
+        <w:t xml:space="preserve">J. Curran, T. Hersh, Hotelling: Hotelling’s t</w:t>
+      </w:r>
+      <w:r>
+        <w:t xml:space="preserve">^</w:t>
+      </w:r>
+      <w:r>
+        <w:t xml:space="preserve">2 test and variants, (2021).</w:t>
+      </w:r>
+      <w:r>
+        <w:t xml:space="preserve"> </w:t>
+      </w:r>
+      <w:hyperlink r:id="rId90">
+        <w:r>
+          <w:rPr>
+            <w:rStyle w:val="Hyperlink"/>
+          </w:rPr>
+          <w:t xml:space="preserve">https://CRAN.R-project.org/package=Hotelling</w:t>
+        </w:r>
+      </w:hyperlink>
+      <w:r>
+        <w:t xml:space="preserve">.</w:t>
+      </w:r>
+    </w:p>
+    <w:bookmarkEnd w:id="91"/>
+    <w:bookmarkStart w:id="93" w:name="ref-naniar"/>
+    <w:p>
+      <w:pPr>
+        <w:pStyle w:val="Bibliography"/>
+      </w:pPr>
+      <w:r>
+        <w:t xml:space="preserve">[32]</w:t>
+      </w:r>
+      <w:r>
+        <w:t xml:space="preserve"> </w:t>
+      </w:r>
+      <w:r>
+        <w:t xml:space="preserve">	</w:t>
+      </w:r>
+      <w:r>
+        <w:t xml:space="preserve">N. Tierney, D. Cook, Expanding tidy data principles to facilitate missing data exploration, visualization and assessment of imputations, 105 (2023). https://doi.org/</w:t>
+      </w:r>
+      <w:hyperlink r:id="rId92">
+        <w:r>
+          <w:rPr>
+            <w:rStyle w:val="Hyperlink"/>
+          </w:rPr>
+          <w:t xml:space="preserve">10.18637/jss.v105.i07</w:t>
+        </w:r>
+      </w:hyperlink>
+      <w:r>
+        <w:t xml:space="preserve">.</w:t>
+      </w:r>
+    </w:p>
+    <w:bookmarkEnd w:id="93"/>
+    <w:bookmarkStart w:id="95" w:name="ref-randomForest"/>
+    <w:p>
+      <w:pPr>
+        <w:pStyle w:val="Bibliography"/>
+      </w:pPr>
+      <w:r>
+        <w:t xml:space="preserve">[33]</w:t>
+      </w:r>
+      <w:r>
+        <w:t xml:space="preserve"> </w:t>
+      </w:r>
+      <w:r>
+        <w:t xml:space="preserve">	</w:t>
+      </w:r>
+      <w:r>
+        <w:t xml:space="preserve">A. Liaw, M. Wiener, Classification and regression by randomForest, 2 (2002) 18–22.</w:t>
+      </w:r>
+      <w:r>
+        <w:t xml:space="preserve"> </w:t>
+      </w:r>
+      <w:hyperlink r:id="rId94">
+        <w:r>
+          <w:rPr>
+            <w:rStyle w:val="Hyperlink"/>
+          </w:rPr>
+          <w:t xml:space="preserve">https://CRAN.R-project.org/doc/Rnews/</w:t>
+        </w:r>
+      </w:hyperlink>
+      <w:r>
+        <w:t xml:space="preserve">.</w:t>
+      </w:r>
+    </w:p>
+    <w:bookmarkEnd w:id="95"/>
+    <w:bookmarkStart w:id="97" w:name="ref-sondhi2023a"/>
+    <w:p>
+      <w:pPr>
+        <w:pStyle w:val="Bibliography"/>
+      </w:pPr>
+      <w:r>
+        <w:t xml:space="preserve">[34]</w:t>
+      </w:r>
+      <w:r>
+        <w:t xml:space="preserve"> </w:t>
+      </w:r>
+      <w:r>
+        <w:t xml:space="preserve">	</w:t>
+      </w:r>
+      <w:r>
+        <w:t xml:space="preserve">A. Sondhi, J. Weberpals, P. Yerram, C. Jiang, M. Taylor, M. Samant, S. Cherng, A systematic approach towards missing lab data in electronic health records: A case study in non</w:t>
+      </w:r>
+      <w:r>
+        <w:t xml:space="preserve">-</w:t>
+      </w:r>
+      <w:r>
+        <w:t xml:space="preserve">small cell lung cancer and multiple myeloma, CPT: Pharmacometrics &amp; Systems Pharmacology. (2023). https://doi.org/</w:t>
+      </w:r>
+      <w:hyperlink r:id="rId96">
+        <w:r>
+          <w:rPr>
+            <w:rStyle w:val="Hyperlink"/>
+          </w:rPr>
+          <w:t xml:space="preserve">10.1002/psp4.12998</w:t>
+        </w:r>
+      </w:hyperlink>
+      <w:r>
+        <w:t xml:space="preserve">.</w:t>
+      </w:r>
+    </w:p>
+    <w:bookmarkEnd w:id="97"/>
+    <w:bookmarkStart w:id="99" w:name="ref-parallel"/>
+    <w:p>
+      <w:pPr>
+        <w:pStyle w:val="Bibliography"/>
+      </w:pPr>
+      <w:r>
+        <w:t xml:space="preserve">[35]</w:t>
+      </w:r>
+      <w:r>
+        <w:t xml:space="preserve"> </w:t>
+      </w:r>
+      <w:r>
+        <w:t xml:space="preserve">	</w:t>
+      </w:r>
+      <w:r>
+        <w:t xml:space="preserve">R Core Team, R: A language and environment for statistical computing, (2022).</w:t>
+      </w:r>
+      <w:r>
+        <w:t xml:space="preserve"> </w:t>
+      </w:r>
+      <w:hyperlink r:id="rId98">
+        <w:r>
+          <w:rPr>
+            <w:rStyle w:val="Hyperlink"/>
+          </w:rPr>
+          <w:t xml:space="preserve">https://www.R-project.org/</w:t>
+        </w:r>
+      </w:hyperlink>
+      <w:r>
+        <w:t xml:space="preserve">.</w:t>
+      </w:r>
+    </w:p>
+    <w:bookmarkEnd w:id="99"/>
+    <w:bookmarkEnd w:id="100"/>
     <w:p>
       <w:r>
         <w:br w:type="page"/>
@@ -1875,7 +2511,7 @@
         <w:sectPr/>
       </w:pPr>
     </w:p>
-    <w:bookmarkStart w:id="80" w:name="tables"/>
+    <w:bookmarkStart w:id="101" w:name="tables"/>
     <w:p>
       <w:pPr>
         <w:pStyle w:val="Heading1"/>
@@ -2363,7 +2999,7 @@
                 <w:rFonts w:ascii="Calibri" w:hAnsi="Calibri"/>
                 <w:sz w:val="20"/>
               </w:rPr>
-              <w:t xml:space="preserve">Computes Hotelling's multivariate T^2^ t-test for each partially observed covariate, examining patient differences conditional on having an observed covariate value or not.</w:t>
+              <w:t xml:space="preserve">Computes Hotelling's multivariate t-test for each partially observed covariate, examining patient differences conditional on having an observed covariate value or not.</w:t>
             </w:r>
           </w:p>
         </w:tc>
@@ -2593,7 +3229,7 @@
                 <w:rFonts w:ascii="Calibri" w:hAnsi="Calibri"/>
                 <w:sz w:val="20"/>
               </w:rPr>
-              <w:t xml:space="default">Group 2 Diagnostics - Assessing the ability to predic missingness based on observed covariates</w:t>
+              <w:t xml:space="default">Group 2 Diagnostics - Assessing the ability to predict missingness based on observed covariates</w:t>
             </w:r>
           </w:p>
         </w:tc>
@@ -2995,14 +3631,14 @@
         </w:sectPr>
       </w:pPr>
     </w:p>
-    <w:bookmarkEnd w:id="80"/>
+    <w:bookmarkEnd w:id="101"/>
     <w:p>
       <w:r>
         <w:br w:type="page"/>
       </w:r>
     </w:p>
-    <w:bookmarkEnd w:id="81"/>
-    <w:bookmarkStart w:id="82" w:name="figures"/>
+    <w:bookmarkEnd w:id="102"/>
+    <w:bookmarkStart w:id="103" w:name="figures"/>
     <w:p>
       <w:pPr>
         <w:pStyle w:val="Heading1"/>
@@ -3016,7 +3652,7 @@
         <w:br w:type="page"/>
       </w:r>
     </w:p>
-    <w:bookmarkEnd w:id="82"/>
+    <w:bookmarkEnd w:id="103"/>
     <w:sectPr>
       <w:footerReference r:id="rId9" w:type="even"/>
       <w:footerReference r:id="rId10" w:type="default"/>

</xml_diff>

<commit_message>
first draft of function description chapter
</commit_message>
<xml_diff>
--- a/manuscript/manuscript.docx
+++ b/manuscript/manuscript.docx
@@ -942,7 +942,7 @@
       </w:r>
     </w:p>
     <w:bookmarkEnd w:id="25"/>
-    <w:bookmarkStart w:id="31" w:name="methods"/>
+    <w:bookmarkStart w:id="32" w:name="methods"/>
     <w:p>
       <w:pPr>
         <w:pStyle w:val="Heading1"/>
@@ -996,7 +996,7 @@
       </w:r>
     </w:p>
     <w:bookmarkEnd w:id="26"/>
-    <w:bookmarkStart w:id="29" w:name="Xcb70a4214cdc3e05c3ba327f4bca43522b795a8"/>
+    <w:bookmarkStart w:id="30" w:name="Xcb70a4214cdc3e05c3ba327f4bca43522b795a8"/>
     <w:p>
       <w:pPr>
         <w:pStyle w:val="Heading2"/>
@@ -1010,7 +1010,7 @@
         <w:pStyle w:val="FirstParagraph"/>
       </w:pPr>
       <w:r>
-        <w:t xml:space="preserve">For the implementation of these routine diagnostics checks, we categorized the main functions of the</w:t>
+        <w:t xml:space="preserve">For the implementation of these routine missing data diagnostics, we categorized the main functions of the</w:t>
       </w:r>
       <w:r>
         <w:t xml:space="preserve"> </w:t>
@@ -1025,24 +1025,7 @@
         <w:t xml:space="preserve"> </w:t>
       </w:r>
       <w:r>
-        <w:t xml:space="preserve">R package into three group diagnostics based on their general analytic purpose (Table 1).</w:t>
-      </w:r>
-    </w:p>
-    <w:bookmarkStart w:id="27" w:name="group-1-diagnostics"/>
-    <w:p>
-      <w:pPr>
-        <w:pStyle w:val="Heading3"/>
-      </w:pPr>
-      <w:r>
-        <w:t xml:space="preserve">Group 1 diagnostics</w:t>
-      </w:r>
-    </w:p>
-    <w:p>
-      <w:pPr>
-        <w:pStyle w:val="FirstParagraph"/>
-      </w:pPr>
-      <w:r>
-        <w:t xml:space="preserve">The aim of the</w:t>
+        <w:t xml:space="preserve">R package into three group diagnostics based on their general analytic prroperties (Table 1). In this section, we will explain the basic ideas behind the main package functions, the parameters a user can specify, the results that are being returned by calling the functions and the interpretation of results. Generally, for all functions in the</w:t>
       </w:r>
       <w:r>
         <w:t xml:space="preserve"> </w:t>
@@ -1051,81 +1034,13 @@
         <w:rPr>
           <w:rStyle w:val="VerbatimChar"/>
         </w:rPr>
-        <w:t xml:space="preserve">smdi_asmd()</w:t>
-      </w:r>
-      <w:r>
-        <w:t xml:space="preserve">,</w:t>
-      </w:r>
-      <w:r>
-        <w:t xml:space="preserve"> </w:t>
-      </w:r>
-      <w:r>
-        <w:rPr>
-          <w:rStyle w:val="VerbatimChar"/>
-        </w:rPr>
-        <w:t xml:space="preserve">smdi_hotelling()</w:t>
-      </w:r>
-      <w:r>
-        <w:t xml:space="preserve"> </w:t>
-      </w:r>
-      <w:r>
-        <w:t xml:space="preserve">and</w:t>
-      </w:r>
-      <w:r>
-        <w:t xml:space="preserve"> </w:t>
-      </w:r>
-      <w:r>
-        <w:rPr>
-          <w:rStyle w:val="VerbatimChar"/>
-        </w:rPr>
-        <w:t xml:space="preserve">smdi_little()</w:t>
-      </w:r>
-      <w:r>
-        <w:t xml:space="preserve"> </w:t>
-      </w:r>
-      <w:r>
-        <w:t xml:space="preserve">functions is to explore dissimilarities in patient characteristics between those with and without observed values for the partially observed covariate. Following Rubin’s framework on inference and missing data</w:t>
-      </w:r>
-      <w:r>
-        <w:t xml:space="preserve"> </w:t>
-      </w:r>
-      <w:r>
-        <w:t xml:space="preserve">[8]</w:t>
-      </w:r>
-      <w:r>
-        <w:t xml:space="preserve">, under a missing at random (MAR) mechanism, the missingness can be explained based on observed covariates and hence, observed patient characteristics would exhibit significant differences between strata of patients with and without the partially observed covariate. If the missingness depends only on unobserved factors (missing not at random [MNAR]) or does not depend on either observed or unobserved covariates (missing completely at random [MCAR]), differences should not be observable.</w:t>
-      </w:r>
-    </w:p>
-    <w:p>
-      <w:pPr>
-        <w:pStyle w:val="BodyText"/>
-      </w:pPr>
-      <w:r>
-        <w:t xml:space="preserve">To quantify and test such differences, the</w:t>
-      </w:r>
-      <w:r>
-        <w:t xml:space="preserve"> </w:t>
-      </w:r>
-      <w:r>
-        <w:rPr>
-          <w:rStyle w:val="VerbatimChar"/>
-        </w:rPr>
-        <w:t xml:space="preserve">smdi_asmd()</w:t>
-      </w:r>
-      <w:r>
-        <w:t xml:space="preserve"> </w:t>
-      </w:r>
-      <w:r>
-        <w:t xml:space="preserve">function computes absolute standardized mean differences (ASMD) of observed patient characteristics in the dataset</w:t>
-      </w:r>
-      <w:r>
-        <w:t xml:space="preserve"> </w:t>
-      </w:r>
-      <w:r>
-        <w:t xml:space="preserve">[27–29]</w:t>
-      </w:r>
-      <w:r>
-        <w:t xml:space="preserve">. The function returns an</w:t>
+        <w:t xml:space="preserve">smdi</w:t>
+      </w:r>
+      <w:r>
+        <w:t xml:space="preserve"> </w:t>
+      </w:r>
+      <w:r>
+        <w:t xml:space="preserve">package, a</w:t>
       </w:r>
       <w:r>
         <w:t xml:space="preserve"> </w:t>
@@ -1135,13 +1050,137 @@
           <w:iCs/>
           <w:i/>
         </w:rPr>
-        <w:t xml:space="preserve">amsd</w:t>
-      </w:r>
-      <w:r>
-        <w:t xml:space="preserve"> </w:t>
-      </w:r>
-      <w:r>
-        <w:t xml:space="preserve">object which displays an aggregated summary of the average or median (depending on the analyst’s choice) and the minimum/maximum range of the derived ASMDs. The</w:t>
+        <w:t xml:space="preserve">dataframe</w:t>
+      </w:r>
+      <w:r>
+        <w:t xml:space="preserve"> </w:t>
+      </w:r>
+      <w:r>
+        <w:t xml:space="preserve">is expected (</w:t>
+      </w:r>
+      <w:r>
+        <w:rPr>
+          <w:rStyle w:val="VerbatimChar"/>
+        </w:rPr>
+        <w:t xml:space="preserve">data</w:t>
+      </w:r>
+      <w:r>
+        <w:t xml:space="preserve"> </w:t>
+      </w:r>
+      <w:r>
+        <w:t xml:space="preserve">parameter) as input with a format where one row represents one unqiue patient and the columns stand for the variables relevant for the study, i.e., the exposure, outcome, fully observed covariates and the partially observed covariates (one-row-per-patient format). Any non-informative columns, such as patient identifiers, date columns or zip codes should be dropped from the dataframe before calling the function. Throughout all functions, the user has the option to specify a vector with the column name(s) of the partially observed covariate(s) that should be investigated (</w:t>
+      </w:r>
+      <w:r>
+        <w:rPr>
+          <w:rStyle w:val="VerbatimChar"/>
+        </w:rPr>
+        <w:t xml:space="preserve">covar</w:t>
+      </w:r>
+      <w:r>
+        <w:t xml:space="preserve"> </w:t>
+      </w:r>
+      <w:r>
+        <w:t xml:space="preserve">parameter). If nothing is specified, all functions automatically consider any variable in the dataframe that exhibits at least one missing value.</w:t>
+      </w:r>
+    </w:p>
+    <w:bookmarkStart w:id="27" w:name="group-1-diagnostics"/>
+    <w:p>
+      <w:pPr>
+        <w:pStyle w:val="Heading3"/>
+      </w:pPr>
+      <w:r>
+        <w:t xml:space="preserve">Group 1 diagnostics</w:t>
+      </w:r>
+    </w:p>
+    <w:p>
+      <w:pPr>
+        <w:pStyle w:val="FirstParagraph"/>
+      </w:pPr>
+      <w:r>
+        <w:t xml:space="preserve">The aim of the</w:t>
+      </w:r>
+      <w:r>
+        <w:t xml:space="preserve"> </w:t>
+      </w:r>
+      <w:r>
+        <w:rPr>
+          <w:rStyle w:val="VerbatimChar"/>
+        </w:rPr>
+        <w:t xml:space="preserve">smdi_asmd()</w:t>
+      </w:r>
+      <w:r>
+        <w:t xml:space="preserve">,</w:t>
+      </w:r>
+      <w:r>
+        <w:t xml:space="preserve"> </w:t>
+      </w:r>
+      <w:r>
+        <w:rPr>
+          <w:rStyle w:val="VerbatimChar"/>
+        </w:rPr>
+        <w:t xml:space="preserve">smdi_hotelling()</w:t>
+      </w:r>
+      <w:r>
+        <w:t xml:space="preserve"> </w:t>
+      </w:r>
+      <w:r>
+        <w:t xml:space="preserve">and</w:t>
+      </w:r>
+      <w:r>
+        <w:t xml:space="preserve"> </w:t>
+      </w:r>
+      <w:r>
+        <w:rPr>
+          <w:rStyle w:val="VerbatimChar"/>
+        </w:rPr>
+        <w:t xml:space="preserve">smdi_little()</w:t>
+      </w:r>
+      <w:r>
+        <w:t xml:space="preserve"> </w:t>
+      </w:r>
+      <w:r>
+        <w:t xml:space="preserve">functions is to explore dissimilarities in patient characteristics between those with and without observed values for the partially observed covariate. According to Rubin’s framework on inference and missing data</w:t>
+      </w:r>
+      <w:r>
+        <w:t xml:space="preserve"> </w:t>
+      </w:r>
+      <w:r>
+        <w:t xml:space="preserve">[8]</w:t>
+      </w:r>
+      <w:r>
+        <w:t xml:space="preserve">, when missingness is at random (MAR), it can be explained by observed covariates. Consequently, significant differences in patient characteristics would be expected under a MAR mechanism between strata of patients with and without the partially observed covariate. If the missingness depends only on unobserved factors (missing not at random [MNAR]) or does not depend on either observed or unobserved covariates (missing completely at random [MCAR]), differences should not be observable.</w:t>
+      </w:r>
+    </w:p>
+    <w:p>
+      <w:pPr>
+        <w:pStyle w:val="BodyText"/>
+      </w:pPr>
+      <w:r>
+        <w:t xml:space="preserve">To quantify and test such differences, the</w:t>
+      </w:r>
+      <w:r>
+        <w:t xml:space="preserve"> </w:t>
+      </w:r>
+      <w:r>
+        <w:rPr>
+          <w:rStyle w:val="VerbatimChar"/>
+        </w:rPr>
+        <w:t xml:space="preserve">smdi_asmd()</w:t>
+      </w:r>
+      <w:r>
+        <w:t xml:space="preserve"> </w:t>
+      </w:r>
+      <w:r>
+        <w:t xml:space="preserve">function computes absolute standardized mean differences (ASMD) of observed patient characteristics in the dataset</w:t>
+      </w:r>
+      <w:r>
+        <w:t xml:space="preserve"> </w:t>
+      </w:r>
+      <w:r>
+        <w:t xml:space="preserve">[27–29]</w:t>
+      </w:r>
+      <w:r>
+        <w:t xml:space="preserve">. The function returns an</w:t>
       </w:r>
       <w:r>
         <w:t xml:space="preserve"> </w:t>
@@ -1151,31 +1190,28 @@
           <w:iCs/>
           <w:i/>
         </w:rPr>
-        <w:t xml:space="preserve">amsd</w:t>
-      </w:r>
-      <w:r>
-        <w:t xml:space="preserve"> </w:t>
-      </w:r>
-      <w:r>
-        <w:t xml:space="preserve">object also returns a detailed</w:t>
-      </w:r>
-      <w:r>
-        <w:t xml:space="preserve"> </w:t>
-      </w:r>
-      <w:r>
-        <w:t xml:space="preserve">‘</w:t>
-      </w:r>
-      <w:r>
-        <w:t xml:space="preserve">Table 1</w:t>
-      </w:r>
-      <w:r>
-        <w:t xml:space="preserve">’</w:t>
-      </w:r>
-      <w:r>
-        <w:t xml:space="preserve"> </w:t>
-      </w:r>
-      <w:r>
-        <w:t xml:space="preserve">for each partially observed covariate displaying the distributions of observed patient characteristics and resulting ASMDs between patients with and without an observed value for the partially observed covariate. For a graphical visualization, the function also creates a</w:t>
+        <w:t xml:space="preserve">asmd</w:t>
+      </w:r>
+      <w:r>
+        <w:t xml:space="preserve"> </w:t>
+      </w:r>
+      <w:r>
+        <w:t xml:space="preserve">object which displays an aggregated summary of the average or median ASMDs (which can be flexibly chosen using the</w:t>
+      </w:r>
+      <w:r>
+        <w:t xml:space="preserve"> </w:t>
+      </w:r>
+      <w:r>
+        <w:rPr>
+          <w:rStyle w:val="VerbatimChar"/>
+        </w:rPr>
+        <w:t xml:space="preserve">median</w:t>
+      </w:r>
+      <w:r>
+        <w:t xml:space="preserve"> </w:t>
+      </w:r>
+      <w:r>
+        <w:t xml:space="preserve">parameter) along with the corresponding minimum-maximum ASMD range. The</w:t>
       </w:r>
       <w:r>
         <w:t xml:space="preserve"> </w:t>
@@ -1185,6 +1221,40 @@
           <w:iCs/>
           <w:i/>
         </w:rPr>
+        <w:t xml:space="preserve">asmd</w:t>
+      </w:r>
+      <w:r>
+        <w:t xml:space="preserve"> </w:t>
+      </w:r>
+      <w:r>
+        <w:t xml:space="preserve">object also returns a detailed</w:t>
+      </w:r>
+      <w:r>
+        <w:t xml:space="preserve"> </w:t>
+      </w:r>
+      <w:r>
+        <w:t xml:space="preserve">‘</w:t>
+      </w:r>
+      <w:r>
+        <w:t xml:space="preserve">Table 1</w:t>
+      </w:r>
+      <w:r>
+        <w:t xml:space="preserve">’</w:t>
+      </w:r>
+      <w:r>
+        <w:t xml:space="preserve"> </w:t>
+      </w:r>
+      <w:r>
+        <w:t xml:space="preserve">for each partially observed covariate displaying the distributions of observed patient characteristics and resulting ASMDs between patients with and without an observed value for the partially observed covariate. For a graphical visualization of this, the function also creates a</w:t>
+      </w:r>
+      <w:r>
+        <w:t xml:space="preserve"> </w:t>
+      </w:r>
+      <w:r>
+        <w:rPr>
+          <w:iCs/>
+          <w:i/>
+        </w:rPr>
         <w:t xml:space="preserve">ggplot2</w:t>
       </w:r>
       <w:r>
@@ -1337,7 +1407,7 @@
         <w:t xml:space="preserve"> </w:t>
       </w:r>
       <w:r>
-        <w:t xml:space="preserve">functions. This function trains and fits and random forest classification model</w:t>
+        <w:t xml:space="preserve">functions. This function trains and fits a random forest classification model</w:t>
       </w:r>
       <w:r>
         <w:t xml:space="preserve"> </w:t>
@@ -1349,7 +1419,45 @@
         <w:t xml:space="preserve"> </w:t>
       </w:r>
       <w:r>
-        <w:t xml:space="preserve">to predict the missing indicator of the partially observed covariate given observed covariates as the predictors. If the resulting area under the receiver operating characteristic curve (AUC) is meaningfully higher than 0.5, this would give some evidence for MAR being the underlying missingness mechanism. In case of values close 0.5, this would rather indicate a random prediction and translate to a potential MCAR or MNAR mechanism. In addition to the resulting AUC value of the sampled test dataset, the function also returns a</w:t>
+        <w:t xml:space="preserve">to predict the missing indicator of the partially observed covariate given observed covariates as the predictors. If the resulting area under the receiver operating characteristic curve (AUC) is meaningfully higher than 0.5, this would give some evidence for MAR being the underlying missingness mechanism. In case of values close 0.5, this would rather indicate a random prediction and translate to potential MCAR or MNAR mechanisms.</w:t>
+      </w:r>
+    </w:p>
+    <w:p>
+      <w:pPr>
+        <w:pStyle w:val="BodyText"/>
+      </w:pPr>
+      <w:r>
+        <w:t xml:space="preserve">The function returns an object of class</w:t>
+      </w:r>
+      <w:r>
+        <w:t xml:space="preserve"> </w:t>
+      </w:r>
+      <w:r>
+        <w:rPr>
+          <w:rStyle w:val="VerbatimChar"/>
+        </w:rPr>
+        <w:t xml:space="preserve">rf</w:t>
+      </w:r>
+      <w:r>
+        <w:t xml:space="preserve"> </w:t>
+      </w:r>
+      <w:r>
+        <w:t xml:space="preserve">which generically displays an overview of the AUC values of all partially observed covariates. The AUC values are based on the prediction made in the respective test datasets. For more details, the</w:t>
+      </w:r>
+      <w:r>
+        <w:t xml:space="preserve"> </w:t>
+      </w:r>
+      <w:r>
+        <w:rPr>
+          <w:rStyle w:val="VerbatimChar"/>
+        </w:rPr>
+        <w:t xml:space="preserve">rf</w:t>
+      </w:r>
+      <w:r>
+        <w:t xml:space="preserve"> </w:t>
+      </w:r>
+      <w:r>
+        <w:t xml:space="preserve">object additionally includes a</w:t>
       </w:r>
       <w:r>
         <w:t xml:space="preserve"> </w:t>
@@ -1365,7 +1473,7 @@
         <w:t xml:space="preserve"> </w:t>
       </w:r>
       <w:r>
-        <w:t xml:space="preserve">graph displaying the relative importance of each observed covariate in the training dataset expressed as the mean decrease in accuracy. This metric can be valuable for interpreting and identifying strong predictors of missingness. It quantifies how much the accuracy of the prediction (i.e., the ratio of correct predictions to the total number of predictions made) would decrease if we excluded a specific predictor from the prediction model. For tuning the random forest model, the</w:t>
+        <w:t xml:space="preserve">graph for each partially observed covariate displaying the relative importance of the predictors in the training dataset expressed as the mean decrease in accuracy. This metric can be valuable for interpreting and identifying strong predictors of missingness. It quantifies how much the accuracy of the prediction (i.e., the ratio of correct predictions to the total number of predictions made) would decrease if we excluded a specific predictor from the prediction model. For tuning the random forest model, the</w:t>
       </w:r>
       <w:r>
         <w:t xml:space="preserve"> </w:t>
@@ -1380,7 +1488,7 @@
         <w:t xml:space="preserve"> </w:t>
       </w:r>
       <w:r>
-        <w:t xml:space="preserve">function has a few parameters that can be used for optimization such the the number of trees to grow (default is 1,000 trees), the ratio of the size between train and test datasets (default is a 70/30 split) and the number of cores to parallelize the computation on</w:t>
+        <w:t xml:space="preserve">function has a few parameters that can be specified by the user for optimization such as the number of trees to grow (default is 1,000 trees), the ratio of the split between train and test datasets (default is a 70/30 split) and the number of cores to parallelize the computation on</w:t>
       </w:r>
       <w:r>
         <w:t xml:space="preserve"> </w:t>
@@ -1389,12 +1497,156 @@
         <w:t xml:space="preserve">[35]</w:t>
       </w:r>
       <w:r>
-        <w:t xml:space="preserve">, since this function may be quite time consuming, especially with larger datasets.</w:t>
+        <w:t xml:space="preserve">, since this function may be very time consuming, especially with larger datasets.</w:t>
       </w:r>
     </w:p>
     <w:bookmarkEnd w:id="28"/>
+    <w:bookmarkStart w:id="29" w:name="group-3-diagnostics"/>
+    <w:p>
+      <w:pPr>
+        <w:pStyle w:val="Heading3"/>
+      </w:pPr>
+      <w:r>
+        <w:t xml:space="preserve">Group 3 diagnostics</w:t>
+      </w:r>
+    </w:p>
+    <w:p>
+      <w:pPr>
+        <w:pStyle w:val="FirstParagraph"/>
+      </w:pPr>
+      <w:r>
+        <w:t xml:space="preserve">Finally, the third group diagnostics with the</w:t>
+      </w:r>
+      <w:r>
+        <w:t xml:space="preserve"> </w:t>
+      </w:r>
+      <w:r>
+        <w:rPr>
+          <w:rStyle w:val="VerbatimChar"/>
+        </w:rPr>
+        <w:t xml:space="preserve">smdi_outcome()</w:t>
+      </w:r>
+      <w:r>
+        <w:t xml:space="preserve"> </w:t>
+      </w:r>
+      <w:r>
+        <w:t xml:space="preserve">function examines association of the missingness indicator of the partially observed covariate and the outcome under study. The function will compute both a univariate model and a model adjusted for all other covariates included in the dataset. In previous simulations, we observed characteristic patterns for univariate and adjusted associations of the missing indicator and the outcome that matched simulated underlying missingness mechanisms</w:t>
+      </w:r>
+      <w:r>
+        <w:t xml:space="preserve"> </w:t>
+      </w:r>
+      <w:r>
+        <w:t xml:space="preserve">[23]</w:t>
+      </w:r>
+      <w:r>
+        <w:t xml:space="preserve">. As one would expect, under a MCAR mechanism there was no difference in the outcome between patients with and without a value for the partially observed covariate. Under MAR, given that missingness can be explained by observed covariates, a potential spurious association in the univariate model disappeared after adjustment. If the missingness followed any MNAR mechanism, an association was observed in both univariate and adjusted models.</w:t>
+      </w:r>
+    </w:p>
+    <w:p>
+      <w:pPr>
+        <w:pStyle w:val="BodyText"/>
+      </w:pPr>
+      <w:r>
+        <w:t xml:space="preserve">Currently,</w:t>
+      </w:r>
+      <w:r>
+        <w:t xml:space="preserve"> </w:t>
+      </w:r>
+      <w:r>
+        <w:rPr>
+          <w:rStyle w:val="VerbatimChar"/>
+        </w:rPr>
+        <w:t xml:space="preserve">smdi_outcome()</w:t>
+      </w:r>
+      <w:r>
+        <w:t xml:space="preserve"> </w:t>
+      </w:r>
+      <w:r>
+        <w:t xml:space="preserve">supports three outcome regression types: linear regression (</w:t>
+      </w:r>
+      <w:r>
+        <w:rPr>
+          <w:iCs/>
+          <w:i/>
+        </w:rPr>
+        <w:t xml:space="preserve">lm</w:t>
+      </w:r>
+      <w:r>
+        <w:t xml:space="preserve"> </w:t>
+      </w:r>
+      <w:r>
+        <w:t xml:space="preserve">[36]</w:t>
+      </w:r>
+      <w:r>
+        <w:t xml:space="preserve">) for continuous outcomes, logistic regression (</w:t>
+      </w:r>
+      <w:r>
+        <w:rPr>
+          <w:iCs/>
+          <w:i/>
+        </w:rPr>
+        <w:t xml:space="preserve">glm</w:t>
+      </w:r>
+      <w:r>
+        <w:t xml:space="preserve"> </w:t>
+      </w:r>
+      <w:r>
+        <w:t xml:space="preserve">[36]</w:t>
+      </w:r>
+      <w:r>
+        <w:t xml:space="preserve">) for binary outcomes and a Cox proportional hazards model (</w:t>
+      </w:r>
+      <w:r>
+        <w:rPr>
+          <w:iCs/>
+          <w:i/>
+        </w:rPr>
+        <w:t xml:space="preserve">coxph</w:t>
+      </w:r>
+      <w:r>
+        <w:t xml:space="preserve"> </w:t>
+      </w:r>
+      <w:r>
+        <w:t xml:space="preserve">[37]</w:t>
+      </w:r>
+      <w:r>
+        <w:t xml:space="preserve">) for time-to-event outcomes. Besides the specification of the regression type, the user needs to specify the name of the column that contains the outcome using the</w:t>
+      </w:r>
+      <w:r>
+        <w:t xml:space="preserve"> </w:t>
+      </w:r>
+      <w:r>
+        <w:rPr>
+          <w:iCs/>
+          <w:i/>
+        </w:rPr>
+        <w:t xml:space="preserve">form_lhs</w:t>
+      </w:r>
+      <w:r>
+        <w:t xml:space="preserve"> </w:t>
+      </w:r>
+      <w:r>
+        <w:t xml:space="preserve">parameter (e.g.,</w:t>
+      </w:r>
+      <w:r>
+        <w:t xml:space="preserve"> </w:t>
+      </w:r>
+      <w:r>
+        <w:rPr>
+          <w:rStyle w:val="VerbatimChar"/>
+        </w:rPr>
+        <w:t xml:space="preserve">Surv(eventtime, status)</w:t>
+      </w:r>
+      <w:r>
+        <w:t xml:space="preserve"> </w:t>
+      </w:r>
+      <w:r>
+        <w:t xml:space="preserve">in case of a Cox model) and if resulting beta coefficients should be displayed exponentiated or not. The function returns a table with univariate and adjusted beta coefficients and 95% confidence intervals for each partially observed covariate.</w:t>
+      </w:r>
+    </w:p>
     <w:bookmarkEnd w:id="29"/>
-    <w:bookmarkStart w:id="30" w:name="data-generation-for-hypothetical-study"/>
+    <w:bookmarkEnd w:id="30"/>
+    <w:bookmarkStart w:id="31" w:name="data-generation-for-hypothetical-study"/>
     <w:p>
       <w:pPr>
         <w:pStyle w:val="Heading2"/>
@@ -1416,9 +1668,9 @@
         <w:br w:type="page"/>
       </w:r>
     </w:p>
-    <w:bookmarkEnd w:id="30"/>
     <w:bookmarkEnd w:id="31"/>
-    <w:bookmarkStart w:id="32" w:name="results"/>
+    <w:bookmarkEnd w:id="32"/>
+    <w:bookmarkStart w:id="33" w:name="sec-results"/>
     <w:p>
       <w:pPr>
         <w:pStyle w:val="Heading1"/>
@@ -1432,8 +1684,8 @@
         <w:br w:type="page"/>
       </w:r>
     </w:p>
-    <w:bookmarkEnd w:id="32"/>
-    <w:bookmarkStart w:id="33" w:name="discussion"/>
+    <w:bookmarkEnd w:id="33"/>
+    <w:bookmarkStart w:id="34" w:name="discussion"/>
     <w:p>
       <w:pPr>
         <w:pStyle w:val="Heading1"/>
@@ -1447,8 +1699,8 @@
         <w:br w:type="page"/>
       </w:r>
     </w:p>
-    <w:bookmarkEnd w:id="33"/>
-    <w:bookmarkStart w:id="102" w:name="references"/>
+    <w:bookmarkEnd w:id="34"/>
+    <w:bookmarkStart w:id="106" w:name="references"/>
     <w:p>
       <w:pPr>
         <w:pStyle w:val="Heading1"/>
@@ -1457,8 +1709,8 @@
         <w:t xml:space="preserve">References</w:t>
       </w:r>
     </w:p>
-    <w:bookmarkStart w:id="100" w:name="refs"/>
-    <w:bookmarkStart w:id="35" w:name="ref-fdaRWE2018"/>
+    <w:bookmarkStart w:id="104" w:name="refs"/>
+    <w:bookmarkStart w:id="36" w:name="ref-fdaRWE2018"/>
     <w:p>
       <w:pPr>
         <w:pStyle w:val="Bibliography"/>
@@ -1478,7 +1730,7 @@
       <w:r>
         <w:t xml:space="preserve"> </w:t>
       </w:r>
-      <w:hyperlink r:id="rId34">
+      <w:hyperlink r:id="rId35">
         <w:r>
           <w:rPr>
             <w:rStyle w:val="Hyperlink"/>
@@ -1490,8 +1742,8 @@
         <w:t xml:space="preserve">.</w:t>
       </w:r>
     </w:p>
-    <w:bookmarkEnd w:id="35"/>
-    <w:bookmarkStart w:id="37" w:name="ref-Desai2021"/>
+    <w:bookmarkEnd w:id="36"/>
+    <w:bookmarkStart w:id="38" w:name="ref-Desai2021"/>
     <w:p>
       <w:pPr>
         <w:pStyle w:val="Bibliography"/>
@@ -1508,7 +1760,7 @@
       <w:r>
         <w:t xml:space="preserve">R.J. Desai, M.E. Matheny, K. Johnson, K. Marsolo, L.H. Curtis, J.C. Nelson, P.J. Heagerty, J. Maro, J. Brown, S. Toh, M. Nguyen, R. Ball, G. Dal Pan, S.V. Wang, J.J. Gagne, S. Schneeweiss, Broadening the reach of the FDA Sentinel system: A roadmap for integrating electronic health record data in a causal analysis framework, Npj Digital Medicine. 4 (2021). https://doi.org/</w:t>
       </w:r>
-      <w:hyperlink r:id="rId36">
+      <w:hyperlink r:id="rId37">
         <w:r>
           <w:rPr>
             <w:rStyle w:val="Hyperlink"/>
@@ -1520,8 +1772,8 @@
         <w:t xml:space="preserve">.</w:t>
       </w:r>
     </w:p>
-    <w:bookmarkEnd w:id="37"/>
-    <w:bookmarkStart w:id="39" w:name="ref-asfaw2022"/>
+    <w:bookmarkEnd w:id="38"/>
+    <w:bookmarkStart w:id="40" w:name="ref-asfaw2022"/>
     <w:p>
       <w:pPr>
         <w:pStyle w:val="Bibliography"/>
@@ -1538,7 +1790,7 @@
       <w:r>
         <w:t xml:space="preserve">A. Asfaw, M. Ascha, P. Yerram, S. Reiss, S. Brake, N. Wadé, SA27 Comparison of Comorbidity Indices Between Electronic Health Records (EHR) Derived Database and Claims Data Among Patients With Metastatic Breast Cancer, Value in Health. 25 (2022) S488. https://doi.org/</w:t>
       </w:r>
-      <w:hyperlink r:id="rId38">
+      <w:hyperlink r:id="rId39">
         <w:r>
           <w:rPr>
             <w:rStyle w:val="Hyperlink"/>
@@ -1550,8 +1802,8 @@
         <w:t xml:space="preserve">.</w:t>
       </w:r>
     </w:p>
-    <w:bookmarkEnd w:id="39"/>
-    <w:bookmarkStart w:id="41" w:name="ref-gorelick2006"/>
+    <w:bookmarkEnd w:id="40"/>
+    <w:bookmarkStart w:id="42" w:name="ref-gorelick2006"/>
     <w:p>
       <w:pPr>
         <w:pStyle w:val="Bibliography"/>
@@ -1568,7 +1820,7 @@
       <w:r>
         <w:t xml:space="preserve">M.H. Gorelick, Bias arising from missing data in predictive models, Journal of Clinical Epidemiology. 59 (2006) 1115–1123. https://doi.org/</w:t>
       </w:r>
-      <w:hyperlink r:id="rId40">
+      <w:hyperlink r:id="rId41">
         <w:r>
           <w:rPr>
             <w:rStyle w:val="Hyperlink"/>
@@ -1580,8 +1832,8 @@
         <w:t xml:space="preserve">.</w:t>
       </w:r>
     </w:p>
-    <w:bookmarkEnd w:id="41"/>
-    <w:bookmarkStart w:id="43" w:name="ref-ayilara2019"/>
+    <w:bookmarkEnd w:id="42"/>
+    <w:bookmarkStart w:id="44" w:name="ref-ayilara2019"/>
     <w:p>
       <w:pPr>
         <w:pStyle w:val="Bibliography"/>
@@ -1598,7 +1850,7 @@
       <w:r>
         <w:t xml:space="preserve">O.F. Ayilara, L. Zhang, T.T. Sajobi, R. Sawatzky, E. Bohm, L.M. Lix, Impact of missing data on bias and precision when estimating change in patient-reported outcomes from a clinical registry, Health and Quality of Life Outcomes. 17 (2019). https://doi.org/</w:t>
       </w:r>
-      <w:hyperlink r:id="rId42">
+      <w:hyperlink r:id="rId43">
         <w:r>
           <w:rPr>
             <w:rStyle w:val="Hyperlink"/>
@@ -1610,8 +1862,8 @@
         <w:t xml:space="preserve">.</w:t>
       </w:r>
     </w:p>
-    <w:bookmarkEnd w:id="43"/>
-    <w:bookmarkStart w:id="45" w:name="ref-groenwold2020"/>
+    <w:bookmarkEnd w:id="44"/>
+    <w:bookmarkStart w:id="46" w:name="ref-groenwold2020"/>
     <w:p>
       <w:pPr>
         <w:pStyle w:val="Bibliography"/>
@@ -1628,7 +1880,7 @@
       <w:r>
         <w:t xml:space="preserve">R.H.H. Groenwold, O.M. Dekkers, Missing data: The impact of what is not there, European Journal of Endocrinology. 183 (2020) E7–E9. https://doi.org/</w:t>
       </w:r>
-      <w:hyperlink r:id="rId44">
+      <w:hyperlink r:id="rId45">
         <w:r>
           <w:rPr>
             <w:rStyle w:val="Hyperlink"/>
@@ -1640,8 +1892,8 @@
         <w:t xml:space="preserve">.</w:t>
       </w:r>
     </w:p>
-    <w:bookmarkEnd w:id="45"/>
-    <w:bookmarkStart w:id="46" w:name="ref-vanbuuren2018"/>
+    <w:bookmarkEnd w:id="46"/>
+    <w:bookmarkStart w:id="47" w:name="ref-vanbuuren2018"/>
     <w:p>
       <w:pPr>
         <w:pStyle w:val="Bibliography"/>
@@ -1659,8 +1911,8 @@
         <w:t xml:space="preserve">S. Van Buuren, Flexible imputation of missing data, CRC press, 2018.</w:t>
       </w:r>
     </w:p>
-    <w:bookmarkEnd w:id="46"/>
-    <w:bookmarkStart w:id="48" w:name="ref-rubin1976"/>
+    <w:bookmarkEnd w:id="47"/>
+    <w:bookmarkStart w:id="49" w:name="ref-rubin1976"/>
     <w:p>
       <w:pPr>
         <w:pStyle w:val="Bibliography"/>
@@ -1677,7 +1929,7 @@
       <w:r>
         <w:t xml:space="preserve">D.B. RUBIN, Inference and missing data, Biometrika. 63 (1976) 581–592. https://doi.org/</w:t>
       </w:r>
-      <w:hyperlink r:id="rId47">
+      <w:hyperlink r:id="rId48">
         <w:r>
           <w:rPr>
             <w:rStyle w:val="Hyperlink"/>
@@ -1689,8 +1941,8 @@
         <w:t xml:space="preserve">.</w:t>
       </w:r>
     </w:p>
-    <w:bookmarkEnd w:id="48"/>
-    <w:bookmarkStart w:id="49" w:name="ref-little2019"/>
+    <w:bookmarkEnd w:id="49"/>
+    <w:bookmarkStart w:id="50" w:name="ref-little2019"/>
     <w:p>
       <w:pPr>
         <w:pStyle w:val="Bibliography"/>
@@ -1708,8 +1960,8 @@
         <w:t xml:space="preserve">R.J. Little, D.B. Rubin, Statistical analysis with missing data, John Wiley &amp; Sons, 2019.</w:t>
       </w:r>
     </w:p>
-    <w:bookmarkEnd w:id="49"/>
-    <w:bookmarkStart w:id="51" w:name="ref-lee2021"/>
+    <w:bookmarkEnd w:id="50"/>
+    <w:bookmarkStart w:id="52" w:name="ref-lee2021"/>
     <w:p>
       <w:pPr>
         <w:pStyle w:val="Bibliography"/>
@@ -1726,7 +1978,7 @@
       <w:r>
         <w:t xml:space="preserve">K.J. Lee, K.M. Tilling, R.P. Cornish, R.J.A. Little, M.L. Bell, E. Goetghebeur, J.W. Hogan, J.R. Carpenter, Framework for the treatment and reporting of missing data in observational studies: The Treatment And Reporting of Missing data in Observational Studies framework, Journal of Clinical Epidemiology. 134 (2021) 79–88. https://doi.org/</w:t>
       </w:r>
-      <w:hyperlink r:id="rId50">
+      <w:hyperlink r:id="rId51">
         <w:r>
           <w:rPr>
             <w:rStyle w:val="Hyperlink"/>
@@ -1738,8 +1990,8 @@
         <w:t xml:space="preserve">.</w:t>
       </w:r>
     </w:p>
-    <w:bookmarkEnd w:id="51"/>
-    <w:bookmarkStart w:id="52" w:name="ref-sondhi2023"/>
+    <w:bookmarkEnd w:id="52"/>
+    <w:bookmarkStart w:id="53" w:name="ref-sondhi2023"/>
     <w:p>
       <w:pPr>
         <w:pStyle w:val="Bibliography"/>
@@ -1757,8 +2009,8 @@
         <w:t xml:space="preserve">A. Sondhi, J. Weberpals, P. Yerram, C. Jiang, M.D. Taylor, M. Samant, S. Cherng, A systematic approach towards missing lab data in electronic health records: A case study in non-small cell lung cancer and multiple myeloma. (accepted), CPT Pharmacometrics Syst Pharmacol. (2023).</w:t>
       </w:r>
     </w:p>
-    <w:bookmarkEnd w:id="52"/>
-    <w:bookmarkStart w:id="54" w:name="ref-hotelling1931"/>
+    <w:bookmarkEnd w:id="53"/>
+    <w:bookmarkStart w:id="55" w:name="ref-hotelling1931"/>
     <w:p>
       <w:pPr>
         <w:pStyle w:val="Bibliography"/>
@@ -1775,7 +2027,7 @@
       <w:r>
         <w:t xml:space="preserve">H. Hotelling, The Generalization of Student’s Ratio, The Annals of Mathematical Statistics. 2 (1931) 360–378. https://doi.org/</w:t>
       </w:r>
-      <w:hyperlink r:id="rId53">
+      <w:hyperlink r:id="rId54">
         <w:r>
           <w:rPr>
             <w:rStyle w:val="Hyperlink"/>
@@ -1787,8 +2039,8 @@
         <w:t xml:space="preserve">.</w:t>
       </w:r>
     </w:p>
-    <w:bookmarkEnd w:id="54"/>
-    <w:bookmarkStart w:id="56" w:name="ref-little1988"/>
+    <w:bookmarkEnd w:id="55"/>
+    <w:bookmarkStart w:id="57" w:name="ref-little1988"/>
     <w:p>
       <w:pPr>
         <w:pStyle w:val="Bibliography"/>
@@ -1805,7 +2057,7 @@
       <w:r>
         <w:t xml:space="preserve">R.J.A. Little, A Test of Missing Completely at Random for Multivariate Data with Missing Values, Journal of the American Statistical Association. 83 (1988) 1198–1202. https://doi.org/</w:t>
       </w:r>
-      <w:hyperlink r:id="rId55">
+      <w:hyperlink r:id="rId56">
         <w:r>
           <w:rPr>
             <w:rStyle w:val="Hyperlink"/>
@@ -1817,8 +2069,8 @@
         <w:t xml:space="preserve">.</w:t>
       </w:r>
     </w:p>
-    <w:bookmarkEnd w:id="56"/>
-    <w:bookmarkStart w:id="58" w:name="ref-pedersen2017"/>
+    <w:bookmarkEnd w:id="57"/>
+    <w:bookmarkStart w:id="59" w:name="ref-pedersen2017"/>
     <w:p>
       <w:pPr>
         <w:pStyle w:val="Bibliography"/>
@@ -1835,7 +2087,7 @@
       <w:r>
         <w:t xml:space="preserve">A. Pedersen, E. Mikkelsen, D. Cronin-Fenton, N. Kristensen, T.M. Pham, L. Pedersen, I. Petersen, Missing data and multiple imputation in clinical epidemiological research, Clinical Epidemiology. Volume 9 (2017) 157–166. https://doi.org/</w:t>
       </w:r>
-      <w:hyperlink r:id="rId57">
+      <w:hyperlink r:id="rId58">
         <w:r>
           <w:rPr>
             <w:rStyle w:val="Hyperlink"/>
@@ -1847,8 +2099,8 @@
         <w:t xml:space="preserve">.</w:t>
       </w:r>
     </w:p>
-    <w:bookmarkEnd w:id="58"/>
-    <w:bookmarkStart w:id="60" w:name="ref-madley-dowd2019"/>
+    <w:bookmarkEnd w:id="59"/>
+    <w:bookmarkStart w:id="61" w:name="ref-madley-dowd2019"/>
     <w:p>
       <w:pPr>
         <w:pStyle w:val="Bibliography"/>
@@ -1865,7 +2117,7 @@
       <w:r>
         <w:t xml:space="preserve">P. Madley-Dowd, R. Hughes, K. Tilling, J. Heron, The proportion of missing data should not be used to guide decisions on multiple imputation, Journal of Clinical Epidemiology. 110 (2019) 63–73. https://doi.org/</w:t>
       </w:r>
-      <w:hyperlink r:id="rId59">
+      <w:hyperlink r:id="rId60">
         <w:r>
           <w:rPr>
             <w:rStyle w:val="Hyperlink"/>
@@ -1877,8 +2129,8 @@
         <w:t xml:space="preserve">.</w:t>
       </w:r>
     </w:p>
-    <w:bookmarkEnd w:id="60"/>
-    <w:bookmarkStart w:id="62" w:name="ref-Lee2023"/>
+    <w:bookmarkEnd w:id="61"/>
+    <w:bookmarkStart w:id="63" w:name="ref-Lee2023"/>
     <w:p>
       <w:pPr>
         <w:pStyle w:val="Bibliography"/>
@@ -1895,7 +2147,7 @@
       <w:r>
         <w:t xml:space="preserve">K.J. Lee, J.B. Carlin, J.A. Simpson, M. Moreno-Betancur, Assumptions and analysis planning in studies with missing data in multiple variables: moving beyond the MCAR/MAR/MNAR classification, International Journal of Epidemiology. (2023). https://doi.org/</w:t>
       </w:r>
-      <w:hyperlink r:id="rId61">
+      <w:hyperlink r:id="rId62">
         <w:r>
           <w:rPr>
             <w:rStyle w:val="Hyperlink"/>
@@ -1907,8 +2159,8 @@
         <w:t xml:space="preserve">.</w:t>
       </w:r>
     </w:p>
-    <w:bookmarkEnd w:id="62"/>
-    <w:bookmarkStart w:id="64" w:name="ref-Moreno-Betancur2018"/>
+    <w:bookmarkEnd w:id="63"/>
+    <w:bookmarkStart w:id="65" w:name="ref-Moreno-Betancur2018"/>
     <w:p>
       <w:pPr>
         <w:pStyle w:val="Bibliography"/>
@@ -1925,7 +2177,7 @@
       <w:r>
         <w:t xml:space="preserve">M. Moreno-Betancur, K.J. Lee, F.P. Leacy, I.R. White, J.A. Simpson, J.B. Carlin, Canonical Causal Diagrams to Guide the Treatment of Missing Data in Epidemiologic Studies, American Journal of Epidemiology. 187 (2018) 2705–2715. https://doi.org/</w:t>
       </w:r>
-      <w:hyperlink r:id="rId63">
+      <w:hyperlink r:id="rId64">
         <w:r>
           <w:rPr>
             <w:rStyle w:val="Hyperlink"/>
@@ -1937,8 +2189,8 @@
         <w:t xml:space="preserve">.</w:t>
       </w:r>
     </w:p>
-    <w:bookmarkEnd w:id="64"/>
-    <w:bookmarkStart w:id="66" w:name="ref-mohan2021"/>
+    <w:bookmarkEnd w:id="65"/>
+    <w:bookmarkStart w:id="67" w:name="ref-mohan2021"/>
     <w:p>
       <w:pPr>
         <w:pStyle w:val="Bibliography"/>
@@ -1955,7 +2207,7 @@
       <w:r>
         <w:t xml:space="preserve">K. Mohan, J. Pearl, Graphical Models for Processing Missing Data, Journal of the American Statistical Association. 116 (2021) 1023–1037. https://doi.org/</w:t>
       </w:r>
-      <w:hyperlink r:id="rId65">
+      <w:hyperlink r:id="rId66">
         <w:r>
           <w:rPr>
             <w:rStyle w:val="Hyperlink"/>
@@ -1967,8 +2219,8 @@
         <w:t xml:space="preserve">.</w:t>
       </w:r>
     </w:p>
-    <w:bookmarkEnd w:id="66"/>
-    <w:bookmarkStart w:id="68" w:name="ref-carroll2020"/>
+    <w:bookmarkEnd w:id="67"/>
+    <w:bookmarkStart w:id="69" w:name="ref-carroll2020"/>
     <w:p>
       <w:pPr>
         <w:pStyle w:val="Bibliography"/>
@@ -1985,7 +2237,7 @@
       <w:r>
         <w:t xml:space="preserve">O.U. Carroll, T.P. Morris, R.H. Keogh, How are missing data in covariates handled in observational time-to-event studies in oncology? A systematic review, BMC Medical Research Methodology. 20 (2020). https://doi.org/</w:t>
       </w:r>
-      <w:hyperlink r:id="rId67">
+      <w:hyperlink r:id="rId68">
         <w:r>
           <w:rPr>
             <w:rStyle w:val="Hyperlink"/>
@@ -1997,8 +2249,8 @@
         <w:t xml:space="preserve">.</w:t>
       </w:r>
     </w:p>
-    <w:bookmarkEnd w:id="68"/>
-    <w:bookmarkStart w:id="70" w:name="ref-wood2004"/>
+    <w:bookmarkEnd w:id="69"/>
+    <w:bookmarkStart w:id="71" w:name="ref-wood2004"/>
     <w:p>
       <w:pPr>
         <w:pStyle w:val="Bibliography"/>
@@ -2015,7 +2267,7 @@
       <w:r>
         <w:t xml:space="preserve">A.M. Wood, I.R. White, S.G. Thompson, Are missing outcome data adequately handled? A review of published randomized controlled trials in major medical journals, Clinical Trials. 1 (2004) 368–376. https://doi.org/</w:t>
       </w:r>
-      <w:hyperlink r:id="rId69">
+      <w:hyperlink r:id="rId70">
         <w:r>
           <w:rPr>
             <w:rStyle w:val="Hyperlink"/>
@@ -2027,8 +2279,8 @@
         <w:t xml:space="preserve">.</w:t>
       </w:r>
     </w:p>
-    <w:bookmarkEnd w:id="70"/>
-    <w:bookmarkStart w:id="72" w:name="ref-harel2012"/>
+    <w:bookmarkEnd w:id="71"/>
+    <w:bookmarkStart w:id="73" w:name="ref-harel2012"/>
     <w:p>
       <w:pPr>
         <w:pStyle w:val="Bibliography"/>
@@ -2045,7 +2297,7 @@
       <w:r>
         <w:t xml:space="preserve">O. Harel, J. Pellowski, S. Kalichman, Are We Missing the Importance of Missing Values in HIV Prevention Randomized Clinical Trials? Review and Recommendations, AIDS and Behavior. 16 (2012) 1382–1393. https://doi.org/</w:t>
       </w:r>
-      <w:hyperlink r:id="rId71">
+      <w:hyperlink r:id="rId72">
         <w:r>
           <w:rPr>
             <w:rStyle w:val="Hyperlink"/>
@@ -2057,8 +2309,8 @@
         <w:t xml:space="preserve">.</w:t>
       </w:r>
     </w:p>
-    <w:bookmarkEnd w:id="72"/>
-    <w:bookmarkStart w:id="74" w:name="ref-SentinelCI3"/>
+    <w:bookmarkEnd w:id="73"/>
+    <w:bookmarkStart w:id="75" w:name="ref-SentinelCI3"/>
     <w:p>
       <w:pPr>
         <w:pStyle w:val="Bibliography"/>
@@ -2078,7 +2330,7 @@
       <w:r>
         <w:t xml:space="preserve"> </w:t>
       </w:r>
-      <w:hyperlink r:id="rId73">
+      <w:hyperlink r:id="rId74">
         <w:r>
           <w:rPr>
             <w:rStyle w:val="Hyperlink"/>
@@ -2090,8 +2342,8 @@
         <w:t xml:space="preserve">.</w:t>
       </w:r>
     </w:p>
-    <w:bookmarkEnd w:id="74"/>
-    <w:bookmarkStart w:id="75" w:name="ref-weberpals2023"/>
+    <w:bookmarkEnd w:id="75"/>
+    <w:bookmarkStart w:id="76" w:name="ref-weberpals2023"/>
     <w:p>
       <w:pPr>
         <w:pStyle w:val="Bibliography"/>
@@ -2109,8 +2361,8 @@
         <w:t xml:space="preserve">J. Weberpals, S.R. Raman, P.A. Shaw, H. Lee, B.G. Hammill, S. Toh, J.G. Connolly, K.J. Dandreo, F. Tian, W. Liu, J. Li, J.J. Hernández-Muñoz, R.J. Glynn, R.J. Desai, A principled approach to characterize and analyze partially observed confounder data from electronic health records, Submitted. (2023).</w:t>
       </w:r>
     </w:p>
-    <w:bookmarkEnd w:id="75"/>
-    <w:bookmarkStart w:id="77" w:name="ref-smdi"/>
+    <w:bookmarkEnd w:id="76"/>
+    <w:bookmarkStart w:id="78" w:name="ref-smdi"/>
     <w:p>
       <w:pPr>
         <w:pStyle w:val="Bibliography"/>
@@ -2130,7 +2382,7 @@
       <w:r>
         <w:t xml:space="preserve"> </w:t>
       </w:r>
-      <w:hyperlink r:id="rId76">
+      <w:hyperlink r:id="rId77">
         <w:r>
           <w:rPr>
             <w:rStyle w:val="Hyperlink"/>
@@ -2142,8 +2394,8 @@
         <w:t xml:space="preserve">.</w:t>
       </w:r>
     </w:p>
-    <w:bookmarkEnd w:id="77"/>
-    <w:bookmarkStart w:id="79" w:name="ref-toh2012a"/>
+    <w:bookmarkEnd w:id="78"/>
+    <w:bookmarkStart w:id="80" w:name="ref-toh2012a"/>
     <w:p>
       <w:pPr>
         <w:pStyle w:val="Bibliography"/>
@@ -2160,7 +2412,7 @@
       <w:r>
         <w:t xml:space="preserve">S. Toh, L.A. García Rodríguez, M.A. Hernán, Analyzing partially missing confounder information in comparative effectiveness and safety research of therapeutics, Pharmacoepidemiology and Drug Safety. 21 (2012) 13–20. https://doi.org/</w:t>
       </w:r>
-      <w:hyperlink r:id="rId78">
+      <w:hyperlink r:id="rId79">
         <w:r>
           <w:rPr>
             <w:rStyle w:val="Hyperlink"/>
@@ -2172,8 +2424,8 @@
         <w:t xml:space="preserve">.</w:t>
       </w:r>
     </w:p>
-    <w:bookmarkEnd w:id="79"/>
-    <w:bookmarkStart w:id="81" w:name="ref-lee2013"/>
+    <w:bookmarkEnd w:id="80"/>
+    <w:bookmarkStart w:id="82" w:name="ref-lee2013"/>
     <w:p>
       <w:pPr>
         <w:pStyle w:val="Bibliography"/>
@@ -2190,7 +2442,7 @@
       <w:r>
         <w:t xml:space="preserve">K.J. Lee, J.A. Simpson, Introduction to multiple imputation for dealing with missing data, Respirology. 19 (2013) 162–167. https://doi.org/</w:t>
       </w:r>
-      <w:hyperlink r:id="rId80">
+      <w:hyperlink r:id="rId81">
         <w:r>
           <w:rPr>
             <w:rStyle w:val="Hyperlink"/>
@@ -2202,8 +2454,8 @@
         <w:t xml:space="preserve">.</w:t>
       </w:r>
     </w:p>
-    <w:bookmarkEnd w:id="81"/>
-    <w:bookmarkStart w:id="83" w:name="ref-schober2019"/>
+    <w:bookmarkEnd w:id="82"/>
+    <w:bookmarkStart w:id="84" w:name="ref-schober2019"/>
     <w:p>
       <w:pPr>
         <w:pStyle w:val="Bibliography"/>
@@ -2220,7 +2472,7 @@
       <w:r>
         <w:t xml:space="preserve">P. Schober, T.R. Vetter, Correct Baseline Comparisons in a Randomized Trial, Anesthesia &amp; Analgesia. 129 (2019) 639. https://doi.org/</w:t>
       </w:r>
-      <w:hyperlink r:id="rId82">
+      <w:hyperlink r:id="rId83">
         <w:r>
           <w:rPr>
             <w:rStyle w:val="Hyperlink"/>
@@ -2232,8 +2484,8 @@
         <w:t xml:space="preserve">.</w:t>
       </w:r>
     </w:p>
-    <w:bookmarkEnd w:id="83"/>
-    <w:bookmarkStart w:id="85" w:name="ref-austin2011"/>
+    <w:bookmarkEnd w:id="84"/>
+    <w:bookmarkStart w:id="86" w:name="ref-austin2011"/>
     <w:p>
       <w:pPr>
         <w:pStyle w:val="Bibliography"/>
@@ -2250,7 +2502,7 @@
       <w:r>
         <w:t xml:space="preserve">P.C. Austin, An Introduction to Propensity Score Methods for Reducing the Effects of Confounding in Observational Studies, Multivariate Behavioral Research. 46 (2011) 399–424. https://doi.org/</w:t>
       </w:r>
-      <w:hyperlink r:id="rId84">
+      <w:hyperlink r:id="rId85">
         <w:r>
           <w:rPr>
             <w:rStyle w:val="Hyperlink"/>
@@ -2262,8 +2514,8 @@
         <w:t xml:space="preserve">.</w:t>
       </w:r>
     </w:p>
-    <w:bookmarkEnd w:id="85"/>
-    <w:bookmarkStart w:id="87" w:name="ref-tableone"/>
+    <w:bookmarkEnd w:id="86"/>
+    <w:bookmarkStart w:id="88" w:name="ref-tableone"/>
     <w:p>
       <w:pPr>
         <w:pStyle w:val="Bibliography"/>
@@ -2283,7 +2535,7 @@
       <w:r>
         <w:t xml:space="preserve"> </w:t>
       </w:r>
-      <w:hyperlink r:id="rId86">
+      <w:hyperlink r:id="rId87">
         <w:r>
           <w:rPr>
             <w:rStyle w:val="Hyperlink"/>
@@ -2295,8 +2547,8 @@
         <w:t xml:space="preserve">.</w:t>
       </w:r>
     </w:p>
-    <w:bookmarkEnd w:id="87"/>
-    <w:bookmarkStart w:id="89" w:name="ref-ggplot2"/>
+    <w:bookmarkEnd w:id="88"/>
+    <w:bookmarkStart w:id="90" w:name="ref-ggplot2"/>
     <w:p>
       <w:pPr>
         <w:pStyle w:val="Bibliography"/>
@@ -2316,7 +2568,7 @@
       <w:r>
         <w:t xml:space="preserve"> </w:t>
       </w:r>
-      <w:hyperlink r:id="rId88">
+      <w:hyperlink r:id="rId89">
         <w:r>
           <w:rPr>
             <w:rStyle w:val="Hyperlink"/>
@@ -2328,8 +2580,8 @@
         <w:t xml:space="preserve">.</w:t>
       </w:r>
     </w:p>
-    <w:bookmarkEnd w:id="89"/>
-    <w:bookmarkStart w:id="91" w:name="ref-Hotelling"/>
+    <w:bookmarkEnd w:id="90"/>
+    <w:bookmarkStart w:id="92" w:name="ref-Hotelling"/>
     <w:p>
       <w:pPr>
         <w:pStyle w:val="Bibliography"/>
@@ -2355,7 +2607,7 @@
       <w:r>
         <w:t xml:space="preserve"> </w:t>
       </w:r>
-      <w:hyperlink r:id="rId90">
+      <w:hyperlink r:id="rId91">
         <w:r>
           <w:rPr>
             <w:rStyle w:val="Hyperlink"/>
@@ -2367,8 +2619,8 @@
         <w:t xml:space="preserve">.</w:t>
       </w:r>
     </w:p>
-    <w:bookmarkEnd w:id="91"/>
-    <w:bookmarkStart w:id="93" w:name="ref-naniar"/>
+    <w:bookmarkEnd w:id="92"/>
+    <w:bookmarkStart w:id="94" w:name="ref-naniar"/>
     <w:p>
       <w:pPr>
         <w:pStyle w:val="Bibliography"/>
@@ -2385,7 +2637,7 @@
       <w:r>
         <w:t xml:space="preserve">N. Tierney, D. Cook, Expanding tidy data principles to facilitate missing data exploration, visualization and assessment of imputations, 105 (2023). https://doi.org/</w:t>
       </w:r>
-      <w:hyperlink r:id="rId92">
+      <w:hyperlink r:id="rId93">
         <w:r>
           <w:rPr>
             <w:rStyle w:val="Hyperlink"/>
@@ -2397,8 +2649,8 @@
         <w:t xml:space="preserve">.</w:t>
       </w:r>
     </w:p>
-    <w:bookmarkEnd w:id="93"/>
-    <w:bookmarkStart w:id="95" w:name="ref-randomForest"/>
+    <w:bookmarkEnd w:id="94"/>
+    <w:bookmarkStart w:id="96" w:name="ref-randomForest"/>
     <w:p>
       <w:pPr>
         <w:pStyle w:val="Bibliography"/>
@@ -2418,7 +2670,7 @@
       <w:r>
         <w:t xml:space="preserve"> </w:t>
       </w:r>
-      <w:hyperlink r:id="rId94">
+      <w:hyperlink r:id="rId95">
         <w:r>
           <w:rPr>
             <w:rStyle w:val="Hyperlink"/>
@@ -2430,8 +2682,8 @@
         <w:t xml:space="preserve">.</w:t>
       </w:r>
     </w:p>
-    <w:bookmarkEnd w:id="95"/>
-    <w:bookmarkStart w:id="97" w:name="ref-sondhi2023a"/>
+    <w:bookmarkEnd w:id="96"/>
+    <w:bookmarkStart w:id="98" w:name="ref-sondhi2023a"/>
     <w:p>
       <w:pPr>
         <w:pStyle w:val="Bibliography"/>
@@ -2454,7 +2706,7 @@
       <w:r>
         <w:t xml:space="preserve">small cell lung cancer and multiple myeloma, CPT: Pharmacometrics &amp; Systems Pharmacology. (2023). https://doi.org/</w:t>
       </w:r>
-      <w:hyperlink r:id="rId96">
+      <w:hyperlink r:id="rId97">
         <w:r>
           <w:rPr>
             <w:rStyle w:val="Hyperlink"/>
@@ -2466,8 +2718,8 @@
         <w:t xml:space="preserve">.</w:t>
       </w:r>
     </w:p>
-    <w:bookmarkEnd w:id="97"/>
-    <w:bookmarkStart w:id="99" w:name="ref-parallel"/>
+    <w:bookmarkEnd w:id="98"/>
+    <w:bookmarkStart w:id="100" w:name="ref-parallel"/>
     <w:p>
       <w:pPr>
         <w:pStyle w:val="Bibliography"/>
@@ -2487,7 +2739,7 @@
       <w:r>
         <w:t xml:space="preserve"> </w:t>
       </w:r>
-      <w:hyperlink r:id="rId98">
+      <w:hyperlink r:id="rId99">
         <w:r>
           <w:rPr>
             <w:rStyle w:val="Hyperlink"/>
@@ -2499,8 +2751,74 @@
         <w:t xml:space="preserve">.</w:t>
       </w:r>
     </w:p>
-    <w:bookmarkEnd w:id="99"/>
     <w:bookmarkEnd w:id="100"/>
+    <w:bookmarkStart w:id="101" w:name="ref-stats"/>
+    <w:p>
+      <w:pPr>
+        <w:pStyle w:val="Bibliography"/>
+      </w:pPr>
+      <w:r>
+        <w:t xml:space="preserve">[36]</w:t>
+      </w:r>
+      <w:r>
+        <w:t xml:space="preserve"> </w:t>
+      </w:r>
+      <w:r>
+        <w:t xml:space="preserve">	</w:t>
+      </w:r>
+      <w:r>
+        <w:t xml:space="preserve">R Core Team, R: A language and environment for statistical computing, (2022).</w:t>
+      </w:r>
+      <w:r>
+        <w:t xml:space="preserve"> </w:t>
+      </w:r>
+      <w:hyperlink r:id="rId99">
+        <w:r>
+          <w:rPr>
+            <w:rStyle w:val="Hyperlink"/>
+          </w:rPr>
+          <w:t xml:space="preserve">https://www.R-project.org/</w:t>
+        </w:r>
+      </w:hyperlink>
+      <w:r>
+        <w:t xml:space="preserve">.</w:t>
+      </w:r>
+    </w:p>
+    <w:bookmarkEnd w:id="101"/>
+    <w:bookmarkStart w:id="103" w:name="ref-survival"/>
+    <w:p>
+      <w:pPr>
+        <w:pStyle w:val="Bibliography"/>
+      </w:pPr>
+      <w:r>
+        <w:t xml:space="preserve">[37]</w:t>
+      </w:r>
+      <w:r>
+        <w:t xml:space="preserve"> </w:t>
+      </w:r>
+      <w:r>
+        <w:t xml:space="preserve">	</w:t>
+      </w:r>
+      <w:r>
+        <w:t xml:space="preserve">T.M. Therneau, A package for survival analysis in r, (2023).</w:t>
+      </w:r>
+      <w:r>
+        <w:t xml:space="preserve"> </w:t>
+      </w:r>
+      <w:hyperlink r:id="rId102">
+        <w:r>
+          <w:rPr>
+            <w:rStyle w:val="Hyperlink"/>
+          </w:rPr>
+          <w:t xml:space="preserve">https://CRAN.R-project.org/package=survival</w:t>
+        </w:r>
+      </w:hyperlink>
+      <w:r>
+        <w:t xml:space="preserve">.</w:t>
+      </w:r>
+    </w:p>
+    <w:bookmarkEnd w:id="103"/>
+    <w:bookmarkEnd w:id="104"/>
     <w:p>
       <w:r>
         <w:br w:type="page"/>
@@ -2511,7 +2829,7 @@
         <w:sectPr/>
       </w:pPr>
     </w:p>
-    <w:bookmarkStart w:id="101" w:name="tables"/>
+    <w:bookmarkStart w:id="105" w:name="tables"/>
     <w:p>
       <w:pPr>
         <w:pStyle w:val="Heading1"/>
@@ -3631,14 +3949,14 @@
         </w:sectPr>
       </w:pPr>
     </w:p>
-    <w:bookmarkEnd w:id="101"/>
+    <w:bookmarkEnd w:id="105"/>
     <w:p>
       <w:r>
         <w:br w:type="page"/>
       </w:r>
     </w:p>
-    <w:bookmarkEnd w:id="102"/>
-    <w:bookmarkStart w:id="103" w:name="figures"/>
+    <w:bookmarkEnd w:id="106"/>
+    <w:bookmarkStart w:id="107" w:name="figures"/>
     <w:p>
       <w:pPr>
         <w:pStyle w:val="Heading1"/>
@@ -3652,7 +3970,7 @@
         <w:br w:type="page"/>
       </w:r>
     </w:p>
-    <w:bookmarkEnd w:id="103"/>
+    <w:bookmarkEnd w:id="107"/>
     <w:sectPr>
       <w:footerReference r:id="rId9" w:type="even"/>
       <w:footerReference r:id="rId10" w:type="default"/>

</xml_diff>

<commit_message>
started with simulation cohort
</commit_message>
<xml_diff>
--- a/manuscript/manuscript.docx
+++ b/manuscript/manuscript.docx
@@ -901,7 +901,7 @@
         <w:t xml:space="preserve">[23]</w:t>
       </w:r>
       <w:r>
-        <w:t xml:space="preserve">. The results of this study revealed that the combination of these diagnostics characterized simulated missing data mechanisms well and provided helpful insights for the appropriate choice of analytic methods to handle the partially observed confounder data (e.g., missing data imputation).</w:t>
+        <w:t xml:space="preserve">. The results of this large-scale study revealed that the combination of these diagnostics characterized simulated missing data mechanisms well and provided helpful insights for the appropriate choice of analytic methods to handle the partially observed confounder data (e.g., missing data imputation).</w:t>
       </w:r>
     </w:p>
     <w:p>
@@ -933,7 +933,7 @@
         <w:t xml:space="preserve">[24]</w:t>
       </w:r>
       <w:r>
-        <w:t xml:space="preserve">. To that end, we first provide some brief background on the theoretical assumptions that underlie the diagnostic functions of this package. We then give an overview of the implemented functions and demonstrate an end-to-end workflow application of the package with a hypothetical RWE study using a simulated oncology EHR dataset that comes bundled with the package.</w:t>
+        <w:t xml:space="preserve">. To that end, we first provide an overview on the package’s main functions including the underlying theoretical assumptions. We then demonstrate the practical application of the package by illustrating and end-to-end workflow with a hypothetical RWE study using a simulated oncology EHR dataset that comes bundled with the package.</w:t>
       </w:r>
     </w:p>
     <w:p>
@@ -1646,13 +1646,13 @@
     </w:p>
     <w:bookmarkEnd w:id="29"/>
     <w:bookmarkEnd w:id="30"/>
-    <w:bookmarkStart w:id="31" w:name="data-generation-for-hypothetical-study"/>
+    <w:bookmarkStart w:id="31" w:name="exemplary-rwe-study-and-data-generation"/>
     <w:p>
       <w:pPr>
         <w:pStyle w:val="Heading2"/>
       </w:pPr>
       <w:r>
-        <w:t xml:space="preserve">Data generation for hypothetical study</w:t>
+        <w:t xml:space="preserve">Exemplary RWE study and data generation</w:t>
       </w:r>
     </w:p>
     <w:p>
@@ -1660,7 +1660,19 @@
         <w:pStyle w:val="FirstParagraph"/>
       </w:pPr>
       <w:r>
-        <w:t xml:space="preserve">….</w:t>
+        <w:t xml:space="preserve">To showcase the practical implementation of the functions provided in</w:t>
+      </w:r>
+      <w:r>
+        <w:t xml:space="preserve"> </w:t>
+      </w:r>
+      <w:r>
+        <w:rPr>
+          <w:rStyle w:val="VerbatimChar"/>
+        </w:rPr>
+        <w:t xml:space="preserve">smdi</w:t>
+      </w:r>
+      <w:r>
+        <w:t xml:space="preserve">, the package comes with simulated example dataset focusing on an exemplary RWE study in the field of oncology.</w:t>
       </w:r>
     </w:p>
     <w:p>
@@ -3938,6 +3950,2752 @@
               </w:rPr>
               <w:t xml:space="preserve">Meaningful difference in the log HR also after full adjustment (~MNAR).</w:t>
             </w:r>
+          </w:p>
+        </w:tc>
+      </w:tr>
+    </w:tbl>
+    <w:p>
+      <w:r>
+        <w:br w:type="page"/>
+      </w:r>
+    </w:p>
+    <w:tbl>
+      <w:tblPr>
+        <w:tblStyle w:val="Table"/>
+        <w:tblW w:type="pct" w:w="5000"/>
+        <w:tblLook w:firstRow="1" w:lastRow="0" w:firstColumn="0" w:lastColumn="0" w:noHBand="0" w:noVBand="0" w:val="0020"/>
+        <w:jc w:val="start"/>
+      </w:tblPr>
+      <w:tblGrid>
+        <w:gridCol w:w="1213"/>
+        <w:gridCol w:w="1532"/>
+        <w:gridCol w:w="1213"/>
+        <w:gridCol w:w="1213"/>
+        <w:gridCol w:w="1021"/>
+        <w:gridCol w:w="894"/>
+        <w:gridCol w:w="830"/>
+      </w:tblGrid>
+      <w:tr>
+        <w:trPr>
+          <w:tblHeader w:val="true"/>
+        </w:trPr>
+        <w:tc>
+          <w:tcPr/>
+          <w:p>
+            <w:pPr>
+              <w:pStyle w:val="Compact"/>
+              <w:jc w:val="left"/>
+            </w:pPr>
+            <w:r>
+              <w:rPr>
+                <w:bCs/>
+                <w:b/>
+              </w:rPr>
+              <w:t xml:space="preserve">Characteristic</w:t>
+            </w:r>
+          </w:p>
+        </w:tc>
+        <w:tc>
+          <w:tcPr/>
+          <w:p>
+            <w:pPr>
+              <w:pStyle w:val="Compact"/>
+              <w:jc w:val="center"/>
+            </w:pPr>
+            <w:r>
+              <w:rPr>
+                <w:bCs/>
+                <w:b/>
+              </w:rPr>
+              <w:t xml:space="preserve">Overall</w:t>
+            </w:r>
+            <w:r>
+              <w:t xml:space="preserve">, N = 2,500</w:t>
+            </w:r>
+          </w:p>
+        </w:tc>
+        <w:tc>
+          <w:tcPr/>
+          <w:p>
+            <w:pPr>
+              <w:pStyle w:val="Compact"/>
+              <w:jc w:val="center"/>
+            </w:pPr>
+            <w:r>
+              <w:rPr>
+                <w:bCs/>
+                <w:b/>
+              </w:rPr>
+              <w:t xml:space="preserve">0</w:t>
+            </w:r>
+            <w:r>
+              <w:t xml:space="preserve">, N = 1,502</w:t>
+            </w:r>
+          </w:p>
+        </w:tc>
+        <w:tc>
+          <w:tcPr/>
+          <w:p>
+            <w:pPr>
+              <w:pStyle w:val="Compact"/>
+              <w:jc w:val="center"/>
+            </w:pPr>
+            <w:r>
+              <w:rPr>
+                <w:bCs/>
+                <w:b/>
+              </w:rPr>
+              <w:t xml:space="preserve">1</w:t>
+            </w:r>
+            <w:r>
+              <w:t xml:space="preserve">, N = 998</w:t>
+            </w:r>
+          </w:p>
+        </w:tc>
+        <w:tc>
+          <w:tcPr/>
+          <w:p>
+            <w:pPr>
+              <w:pStyle w:val="Compact"/>
+              <w:jc w:val="center"/>
+            </w:pPr>
+            <w:r>
+              <w:rPr>
+                <w:bCs/>
+                <w:b/>
+              </w:rPr>
+              <w:t xml:space="preserve">Difference</w:t>
+            </w:r>
+          </w:p>
+        </w:tc>
+        <w:tc>
+          <w:tcPr/>
+          <w:p>
+            <w:pPr>
+              <w:pStyle w:val="Compact"/>
+              <w:jc w:val="center"/>
+            </w:pPr>
+            <w:r>
+              <w:rPr>
+                <w:bCs/>
+                <w:b/>
+              </w:rPr>
+              <w:t xml:space="preserve">95% CI</w:t>
+            </w:r>
+          </w:p>
+        </w:tc>
+        <w:tc>
+          <w:tcPr/>
+          <w:p>
+            <w:pPr>
+              <w:pStyle w:val="Compact"/>
+              <w:jc w:val="center"/>
+            </w:pPr>
+            <w:r>
+              <w:rPr>
+                <w:bCs/>
+                <w:b/>
+              </w:rPr>
+              <w:t xml:space="preserve">p-value</w:t>
+            </w:r>
+          </w:p>
+        </w:tc>
+      </w:tr>
+      <w:tr>
+        <w:tc>
+          <w:tcPr/>
+          <w:p>
+            <w:pPr>
+              <w:pStyle w:val="Compact"/>
+              <w:jc w:val="left"/>
+            </w:pPr>
+            <w:r>
+              <w:t xml:space="preserve">age_num</w:t>
+            </w:r>
+          </w:p>
+        </w:tc>
+        <w:tc>
+          <w:tcPr/>
+          <w:p>
+            <w:pPr>
+              <w:pStyle w:val="Compact"/>
+              <w:jc w:val="center"/>
+            </w:pPr>
+            <w:r>
+              <w:t xml:space="preserve">61 (51, 70)</w:t>
+            </w:r>
+          </w:p>
+        </w:tc>
+        <w:tc>
+          <w:tcPr/>
+          <w:p>
+            <w:pPr>
+              <w:pStyle w:val="Compact"/>
+              <w:jc w:val="center"/>
+            </w:pPr>
+            <w:r>
+              <w:t xml:space="preserve">63 (54, 73)</w:t>
+            </w:r>
+          </w:p>
+        </w:tc>
+        <w:tc>
+          <w:tcPr/>
+          <w:p>
+            <w:pPr>
+              <w:pStyle w:val="Compact"/>
+              <w:jc w:val="center"/>
+            </w:pPr>
+            <w:r>
+              <w:t xml:space="preserve">57 (48, 66)</w:t>
+            </w:r>
+          </w:p>
+        </w:tc>
+        <w:tc>
+          <w:tcPr/>
+          <w:p>
+            <w:pPr>
+              <w:pStyle w:val="Compact"/>
+              <w:jc w:val="center"/>
+            </w:pPr>
+            <w:r>
+              <w:t xml:space="preserve">6.5</w:t>
+            </w:r>
+          </w:p>
+        </w:tc>
+        <w:tc>
+          <w:tcPr/>
+          <w:p>
+            <w:pPr>
+              <w:pStyle w:val="Compact"/>
+              <w:jc w:val="center"/>
+            </w:pPr>
+            <w:r>
+              <w:t xml:space="preserve">5.4, 7.6</w:t>
+            </w:r>
+          </w:p>
+        </w:tc>
+        <w:tc>
+          <w:tcPr/>
+          <w:p>
+            <w:pPr>
+              <w:pStyle w:val="Compact"/>
+              <w:jc w:val="center"/>
+            </w:pPr>
+            <w:r>
+              <w:t xml:space="preserve">&lt;0.001</w:t>
+            </w:r>
+          </w:p>
+        </w:tc>
+      </w:tr>
+      <w:tr>
+        <w:tc>
+          <w:tcPr/>
+          <w:p>
+            <w:pPr>
+              <w:pStyle w:val="Compact"/>
+              <w:jc w:val="left"/>
+            </w:pPr>
+            <w:r>
+              <w:t xml:space="preserve">female_cat</w:t>
+            </w:r>
+          </w:p>
+        </w:tc>
+        <w:tc>
+          <w:tcPr/>
+          <w:p>
+            <w:pPr>
+              <w:pStyle w:val="Compact"/>
+            </w:pPr>
+          </w:p>
+        </w:tc>
+        <w:tc>
+          <w:tcPr/>
+          <w:p>
+            <w:pPr>
+              <w:pStyle w:val="Compact"/>
+            </w:pPr>
+          </w:p>
+        </w:tc>
+        <w:tc>
+          <w:tcPr/>
+          <w:p>
+            <w:pPr>
+              <w:pStyle w:val="Compact"/>
+            </w:pPr>
+          </w:p>
+        </w:tc>
+        <w:tc>
+          <w:tcPr/>
+          <w:p>
+            <w:pPr>
+              <w:pStyle w:val="Compact"/>
+              <w:jc w:val="center"/>
+            </w:pPr>
+            <w:r>
+              <w:t xml:space="preserve">0.12</w:t>
+            </w:r>
+          </w:p>
+        </w:tc>
+        <w:tc>
+          <w:tcPr/>
+          <w:p>
+            <w:pPr>
+              <w:pStyle w:val="Compact"/>
+              <w:jc w:val="center"/>
+            </w:pPr>
+            <w:r>
+              <w:t xml:space="preserve">0.04, 0.20</w:t>
+            </w:r>
+          </w:p>
+        </w:tc>
+        <w:tc>
+          <w:tcPr/>
+          <w:p>
+            <w:pPr>
+              <w:pStyle w:val="Compact"/>
+            </w:pPr>
+          </w:p>
+        </w:tc>
+      </w:tr>
+      <w:tr>
+        <w:tc>
+          <w:tcPr/>
+          <w:p>
+            <w:pPr>
+              <w:pStyle w:val="Compact"/>
+              <w:jc w:val="left"/>
+            </w:pPr>
+            <w:r>
+              <w:t xml:space="preserve">0</w:t>
+            </w:r>
+          </w:p>
+        </w:tc>
+        <w:tc>
+          <w:tcPr/>
+          <w:p>
+            <w:pPr>
+              <w:pStyle w:val="Compact"/>
+              <w:jc w:val="center"/>
+            </w:pPr>
+            <w:r>
+              <w:t xml:space="preserve">1,578 (63%)</w:t>
+            </w:r>
+          </w:p>
+        </w:tc>
+        <w:tc>
+          <w:tcPr/>
+          <w:p>
+            <w:pPr>
+              <w:pStyle w:val="Compact"/>
+              <w:jc w:val="center"/>
+            </w:pPr>
+            <w:r>
+              <w:t xml:space="preserve">914 (61%)</w:t>
+            </w:r>
+          </w:p>
+        </w:tc>
+        <w:tc>
+          <w:tcPr/>
+          <w:p>
+            <w:pPr>
+              <w:pStyle w:val="Compact"/>
+              <w:jc w:val="center"/>
+            </w:pPr>
+            <w:r>
+              <w:t xml:space="preserve">664 (67%)</w:t>
+            </w:r>
+          </w:p>
+        </w:tc>
+        <w:tc>
+          <w:tcPr/>
+          <w:p>
+            <w:pPr>
+              <w:pStyle w:val="Compact"/>
+            </w:pPr>
+          </w:p>
+        </w:tc>
+        <w:tc>
+          <w:tcPr/>
+          <w:p>
+            <w:pPr>
+              <w:pStyle w:val="Compact"/>
+            </w:pPr>
+          </w:p>
+        </w:tc>
+        <w:tc>
+          <w:tcPr/>
+          <w:p>
+            <w:pPr>
+              <w:pStyle w:val="Compact"/>
+            </w:pPr>
+          </w:p>
+        </w:tc>
+      </w:tr>
+      <w:tr>
+        <w:tc>
+          <w:tcPr/>
+          <w:p>
+            <w:pPr>
+              <w:pStyle w:val="Compact"/>
+              <w:jc w:val="left"/>
+            </w:pPr>
+            <w:r>
+              <w:t xml:space="preserve">1</w:t>
+            </w:r>
+          </w:p>
+        </w:tc>
+        <w:tc>
+          <w:tcPr/>
+          <w:p>
+            <w:pPr>
+              <w:pStyle w:val="Compact"/>
+              <w:jc w:val="center"/>
+            </w:pPr>
+            <w:r>
+              <w:t xml:space="preserve">922 (37%)</w:t>
+            </w:r>
+          </w:p>
+        </w:tc>
+        <w:tc>
+          <w:tcPr/>
+          <w:p>
+            <w:pPr>
+              <w:pStyle w:val="Compact"/>
+              <w:jc w:val="center"/>
+            </w:pPr>
+            <w:r>
+              <w:t xml:space="preserve">588 (39%)</w:t>
+            </w:r>
+          </w:p>
+        </w:tc>
+        <w:tc>
+          <w:tcPr/>
+          <w:p>
+            <w:pPr>
+              <w:pStyle w:val="Compact"/>
+              <w:jc w:val="center"/>
+            </w:pPr>
+            <w:r>
+              <w:t xml:space="preserve">334 (33%)</w:t>
+            </w:r>
+          </w:p>
+        </w:tc>
+        <w:tc>
+          <w:tcPr/>
+          <w:p>
+            <w:pPr>
+              <w:pStyle w:val="Compact"/>
+            </w:pPr>
+          </w:p>
+        </w:tc>
+        <w:tc>
+          <w:tcPr/>
+          <w:p>
+            <w:pPr>
+              <w:pStyle w:val="Compact"/>
+            </w:pPr>
+          </w:p>
+        </w:tc>
+        <w:tc>
+          <w:tcPr/>
+          <w:p>
+            <w:pPr>
+              <w:pStyle w:val="Compact"/>
+            </w:pPr>
+          </w:p>
+        </w:tc>
+      </w:tr>
+      <w:tr>
+        <w:tc>
+          <w:tcPr/>
+          <w:p>
+            <w:pPr>
+              <w:pStyle w:val="Compact"/>
+              <w:jc w:val="left"/>
+            </w:pPr>
+            <w:r>
+              <w:t xml:space="preserve">smoking_cat</w:t>
+            </w:r>
+          </w:p>
+        </w:tc>
+        <w:tc>
+          <w:tcPr/>
+          <w:p>
+            <w:pPr>
+              <w:pStyle w:val="Compact"/>
+            </w:pPr>
+          </w:p>
+        </w:tc>
+        <w:tc>
+          <w:tcPr/>
+          <w:p>
+            <w:pPr>
+              <w:pStyle w:val="Compact"/>
+            </w:pPr>
+          </w:p>
+        </w:tc>
+        <w:tc>
+          <w:tcPr/>
+          <w:p>
+            <w:pPr>
+              <w:pStyle w:val="Compact"/>
+            </w:pPr>
+          </w:p>
+        </w:tc>
+        <w:tc>
+          <w:tcPr/>
+          <w:p>
+            <w:pPr>
+              <w:pStyle w:val="Compact"/>
+              <w:jc w:val="center"/>
+            </w:pPr>
+            <w:r>
+              <w:t xml:space="preserve">0.22</w:t>
+            </w:r>
+          </w:p>
+        </w:tc>
+        <w:tc>
+          <w:tcPr/>
+          <w:p>
+            <w:pPr>
+              <w:pStyle w:val="Compact"/>
+              <w:jc w:val="center"/>
+            </w:pPr>
+            <w:r>
+              <w:t xml:space="preserve">0.14, 0.30</w:t>
+            </w:r>
+          </w:p>
+        </w:tc>
+        <w:tc>
+          <w:tcPr/>
+          <w:p>
+            <w:pPr>
+              <w:pStyle w:val="Compact"/>
+            </w:pPr>
+          </w:p>
+        </w:tc>
+      </w:tr>
+      <w:tr>
+        <w:tc>
+          <w:tcPr/>
+          <w:p>
+            <w:pPr>
+              <w:pStyle w:val="Compact"/>
+              <w:jc w:val="left"/>
+            </w:pPr>
+            <w:r>
+              <w:t xml:space="preserve">0</w:t>
+            </w:r>
+          </w:p>
+        </w:tc>
+        <w:tc>
+          <w:tcPr/>
+          <w:p>
+            <w:pPr>
+              <w:pStyle w:val="Compact"/>
+              <w:jc w:val="center"/>
+            </w:pPr>
+            <w:r>
+              <w:t xml:space="preserve">1,247 (50%)</w:t>
+            </w:r>
+          </w:p>
+        </w:tc>
+        <w:tc>
+          <w:tcPr/>
+          <w:p>
+            <w:pPr>
+              <w:pStyle w:val="Compact"/>
+              <w:jc w:val="center"/>
+            </w:pPr>
+            <w:r>
+              <w:t xml:space="preserve">816 (54%)</w:t>
+            </w:r>
+          </w:p>
+        </w:tc>
+        <w:tc>
+          <w:tcPr/>
+          <w:p>
+            <w:pPr>
+              <w:pStyle w:val="Compact"/>
+              <w:jc w:val="center"/>
+            </w:pPr>
+            <w:r>
+              <w:t xml:space="preserve">431 (43%)</w:t>
+            </w:r>
+          </w:p>
+        </w:tc>
+        <w:tc>
+          <w:tcPr/>
+          <w:p>
+            <w:pPr>
+              <w:pStyle w:val="Compact"/>
+            </w:pPr>
+          </w:p>
+        </w:tc>
+        <w:tc>
+          <w:tcPr/>
+          <w:p>
+            <w:pPr>
+              <w:pStyle w:val="Compact"/>
+            </w:pPr>
+          </w:p>
+        </w:tc>
+        <w:tc>
+          <w:tcPr/>
+          <w:p>
+            <w:pPr>
+              <w:pStyle w:val="Compact"/>
+            </w:pPr>
+          </w:p>
+        </w:tc>
+      </w:tr>
+      <w:tr>
+        <w:tc>
+          <w:tcPr/>
+          <w:p>
+            <w:pPr>
+              <w:pStyle w:val="Compact"/>
+              <w:jc w:val="left"/>
+            </w:pPr>
+            <w:r>
+              <w:t xml:space="preserve">1</w:t>
+            </w:r>
+          </w:p>
+        </w:tc>
+        <w:tc>
+          <w:tcPr/>
+          <w:p>
+            <w:pPr>
+              <w:pStyle w:val="Compact"/>
+              <w:jc w:val="center"/>
+            </w:pPr>
+            <w:r>
+              <w:t xml:space="preserve">1,253 (50%)</w:t>
+            </w:r>
+          </w:p>
+        </w:tc>
+        <w:tc>
+          <w:tcPr/>
+          <w:p>
+            <w:pPr>
+              <w:pStyle w:val="Compact"/>
+              <w:jc w:val="center"/>
+            </w:pPr>
+            <w:r>
+              <w:t xml:space="preserve">686 (46%)</w:t>
+            </w:r>
+          </w:p>
+        </w:tc>
+        <w:tc>
+          <w:tcPr/>
+          <w:p>
+            <w:pPr>
+              <w:pStyle w:val="Compact"/>
+              <w:jc w:val="center"/>
+            </w:pPr>
+            <w:r>
+              <w:t xml:space="preserve">567 (57%)</w:t>
+            </w:r>
+          </w:p>
+        </w:tc>
+        <w:tc>
+          <w:tcPr/>
+          <w:p>
+            <w:pPr>
+              <w:pStyle w:val="Compact"/>
+            </w:pPr>
+          </w:p>
+        </w:tc>
+        <w:tc>
+          <w:tcPr/>
+          <w:p>
+            <w:pPr>
+              <w:pStyle w:val="Compact"/>
+            </w:pPr>
+          </w:p>
+        </w:tc>
+        <w:tc>
+          <w:tcPr/>
+          <w:p>
+            <w:pPr>
+              <w:pStyle w:val="Compact"/>
+            </w:pPr>
+          </w:p>
+        </w:tc>
+      </w:tr>
+      <w:tr>
+        <w:tc>
+          <w:tcPr/>
+          <w:p>
+            <w:pPr>
+              <w:pStyle w:val="Compact"/>
+              <w:jc w:val="left"/>
+            </w:pPr>
+            <w:r>
+              <w:t xml:space="preserve">physical_cat</w:t>
+            </w:r>
+          </w:p>
+        </w:tc>
+        <w:tc>
+          <w:tcPr/>
+          <w:p>
+            <w:pPr>
+              <w:pStyle w:val="Compact"/>
+            </w:pPr>
+          </w:p>
+        </w:tc>
+        <w:tc>
+          <w:tcPr/>
+          <w:p>
+            <w:pPr>
+              <w:pStyle w:val="Compact"/>
+            </w:pPr>
+          </w:p>
+        </w:tc>
+        <w:tc>
+          <w:tcPr/>
+          <w:p>
+            <w:pPr>
+              <w:pStyle w:val="Compact"/>
+            </w:pPr>
+          </w:p>
+        </w:tc>
+        <w:tc>
+          <w:tcPr/>
+          <w:p>
+            <w:pPr>
+              <w:pStyle w:val="Compact"/>
+              <w:jc w:val="center"/>
+            </w:pPr>
+            <w:r>
+              <w:t xml:space="preserve">0.10</w:t>
+            </w:r>
+          </w:p>
+        </w:tc>
+        <w:tc>
+          <w:tcPr/>
+          <w:p>
+            <w:pPr>
+              <w:pStyle w:val="Compact"/>
+              <w:jc w:val="center"/>
+            </w:pPr>
+            <w:r>
+              <w:t xml:space="preserve">0.02, 0.18</w:t>
+            </w:r>
+          </w:p>
+        </w:tc>
+        <w:tc>
+          <w:tcPr/>
+          <w:p>
+            <w:pPr>
+              <w:pStyle w:val="Compact"/>
+            </w:pPr>
+          </w:p>
+        </w:tc>
+      </w:tr>
+      <w:tr>
+        <w:tc>
+          <w:tcPr/>
+          <w:p>
+            <w:pPr>
+              <w:pStyle w:val="Compact"/>
+              <w:jc w:val="left"/>
+            </w:pPr>
+            <w:r>
+              <w:t xml:space="preserve">0</w:t>
+            </w:r>
+          </w:p>
+        </w:tc>
+        <w:tc>
+          <w:tcPr/>
+          <w:p>
+            <w:pPr>
+              <w:pStyle w:val="Compact"/>
+              <w:jc w:val="center"/>
+            </w:pPr>
+            <w:r>
+              <w:t xml:space="preserve">1,618 (65%)</w:t>
+            </w:r>
+          </w:p>
+        </w:tc>
+        <w:tc>
+          <w:tcPr/>
+          <w:p>
+            <w:pPr>
+              <w:pStyle w:val="Compact"/>
+              <w:jc w:val="center"/>
+            </w:pPr>
+            <w:r>
+              <w:t xml:space="preserve">1,000 (67%)</w:t>
+            </w:r>
+          </w:p>
+        </w:tc>
+        <w:tc>
+          <w:tcPr/>
+          <w:p>
+            <w:pPr>
+              <w:pStyle w:val="Compact"/>
+              <w:jc w:val="center"/>
+            </w:pPr>
+            <w:r>
+              <w:t xml:space="preserve">618 (62%)</w:t>
+            </w:r>
+          </w:p>
+        </w:tc>
+        <w:tc>
+          <w:tcPr/>
+          <w:p>
+            <w:pPr>
+              <w:pStyle w:val="Compact"/>
+            </w:pPr>
+          </w:p>
+        </w:tc>
+        <w:tc>
+          <w:tcPr/>
+          <w:p>
+            <w:pPr>
+              <w:pStyle w:val="Compact"/>
+            </w:pPr>
+          </w:p>
+        </w:tc>
+        <w:tc>
+          <w:tcPr/>
+          <w:p>
+            <w:pPr>
+              <w:pStyle w:val="Compact"/>
+            </w:pPr>
+          </w:p>
+        </w:tc>
+      </w:tr>
+      <w:tr>
+        <w:tc>
+          <w:tcPr/>
+          <w:p>
+            <w:pPr>
+              <w:pStyle w:val="Compact"/>
+              <w:jc w:val="left"/>
+            </w:pPr>
+            <w:r>
+              <w:t xml:space="preserve">1</w:t>
+            </w:r>
+          </w:p>
+        </w:tc>
+        <w:tc>
+          <w:tcPr/>
+          <w:p>
+            <w:pPr>
+              <w:pStyle w:val="Compact"/>
+              <w:jc w:val="center"/>
+            </w:pPr>
+            <w:r>
+              <w:t xml:space="preserve">882 (35%)</w:t>
+            </w:r>
+          </w:p>
+        </w:tc>
+        <w:tc>
+          <w:tcPr/>
+          <w:p>
+            <w:pPr>
+              <w:pStyle w:val="Compact"/>
+              <w:jc w:val="center"/>
+            </w:pPr>
+            <w:r>
+              <w:t xml:space="preserve">502 (33%)</w:t>
+            </w:r>
+          </w:p>
+        </w:tc>
+        <w:tc>
+          <w:tcPr/>
+          <w:p>
+            <w:pPr>
+              <w:pStyle w:val="Compact"/>
+              <w:jc w:val="center"/>
+            </w:pPr>
+            <w:r>
+              <w:t xml:space="preserve">380 (38%)</w:t>
+            </w:r>
+          </w:p>
+        </w:tc>
+        <w:tc>
+          <w:tcPr/>
+          <w:p>
+            <w:pPr>
+              <w:pStyle w:val="Compact"/>
+            </w:pPr>
+          </w:p>
+        </w:tc>
+        <w:tc>
+          <w:tcPr/>
+          <w:p>
+            <w:pPr>
+              <w:pStyle w:val="Compact"/>
+            </w:pPr>
+          </w:p>
+        </w:tc>
+        <w:tc>
+          <w:tcPr/>
+          <w:p>
+            <w:pPr>
+              <w:pStyle w:val="Compact"/>
+            </w:pPr>
+          </w:p>
+        </w:tc>
+      </w:tr>
+      <w:tr>
+        <w:tc>
+          <w:tcPr/>
+          <w:p>
+            <w:pPr>
+              <w:pStyle w:val="Compact"/>
+              <w:jc w:val="left"/>
+            </w:pPr>
+            <w:r>
+              <w:t xml:space="preserve">alk_cat</w:t>
+            </w:r>
+          </w:p>
+        </w:tc>
+        <w:tc>
+          <w:tcPr/>
+          <w:p>
+            <w:pPr>
+              <w:pStyle w:val="Compact"/>
+            </w:pPr>
+          </w:p>
+        </w:tc>
+        <w:tc>
+          <w:tcPr/>
+          <w:p>
+            <w:pPr>
+              <w:pStyle w:val="Compact"/>
+            </w:pPr>
+          </w:p>
+        </w:tc>
+        <w:tc>
+          <w:tcPr/>
+          <w:p>
+            <w:pPr>
+              <w:pStyle w:val="Compact"/>
+            </w:pPr>
+          </w:p>
+        </w:tc>
+        <w:tc>
+          <w:tcPr/>
+          <w:p>
+            <w:pPr>
+              <w:pStyle w:val="Compact"/>
+              <w:jc w:val="center"/>
+            </w:pPr>
+            <w:r>
+              <w:t xml:space="preserve">0.02</w:t>
+            </w:r>
+          </w:p>
+        </w:tc>
+        <w:tc>
+          <w:tcPr/>
+          <w:p>
+            <w:pPr>
+              <w:pStyle w:val="Compact"/>
+              <w:jc w:val="center"/>
+            </w:pPr>
+            <w:r>
+              <w:t xml:space="preserve">-0.06, 0.10</w:t>
+            </w:r>
+          </w:p>
+        </w:tc>
+        <w:tc>
+          <w:tcPr/>
+          <w:p>
+            <w:pPr>
+              <w:pStyle w:val="Compact"/>
+            </w:pPr>
+          </w:p>
+        </w:tc>
+      </w:tr>
+      <w:tr>
+        <w:tc>
+          <w:tcPr/>
+          <w:p>
+            <w:pPr>
+              <w:pStyle w:val="Compact"/>
+              <w:jc w:val="left"/>
+            </w:pPr>
+            <w:r>
+              <w:t xml:space="preserve">0</w:t>
+            </w:r>
+          </w:p>
+        </w:tc>
+        <w:tc>
+          <w:tcPr/>
+          <w:p>
+            <w:pPr>
+              <w:pStyle w:val="Compact"/>
+              <w:jc w:val="center"/>
+            </w:pPr>
+            <w:r>
+              <w:t xml:space="preserve">2,431 (97%)</w:t>
+            </w:r>
+          </w:p>
+        </w:tc>
+        <w:tc>
+          <w:tcPr/>
+          <w:p>
+            <w:pPr>
+              <w:pStyle w:val="Compact"/>
+              <w:jc w:val="center"/>
+            </w:pPr>
+            <w:r>
+              <w:t xml:space="preserve">1,463 (97%)</w:t>
+            </w:r>
+          </w:p>
+        </w:tc>
+        <w:tc>
+          <w:tcPr/>
+          <w:p>
+            <w:pPr>
+              <w:pStyle w:val="Compact"/>
+              <w:jc w:val="center"/>
+            </w:pPr>
+            <w:r>
+              <w:t xml:space="preserve">968 (97%)</w:t>
+            </w:r>
+          </w:p>
+        </w:tc>
+        <w:tc>
+          <w:tcPr/>
+          <w:p>
+            <w:pPr>
+              <w:pStyle w:val="Compact"/>
+            </w:pPr>
+          </w:p>
+        </w:tc>
+        <w:tc>
+          <w:tcPr/>
+          <w:p>
+            <w:pPr>
+              <w:pStyle w:val="Compact"/>
+            </w:pPr>
+          </w:p>
+        </w:tc>
+        <w:tc>
+          <w:tcPr/>
+          <w:p>
+            <w:pPr>
+              <w:pStyle w:val="Compact"/>
+            </w:pPr>
+          </w:p>
+        </w:tc>
+      </w:tr>
+      <w:tr>
+        <w:tc>
+          <w:tcPr/>
+          <w:p>
+            <w:pPr>
+              <w:pStyle w:val="Compact"/>
+              <w:jc w:val="left"/>
+            </w:pPr>
+            <w:r>
+              <w:t xml:space="preserve">1</w:t>
+            </w:r>
+          </w:p>
+        </w:tc>
+        <w:tc>
+          <w:tcPr/>
+          <w:p>
+            <w:pPr>
+              <w:pStyle w:val="Compact"/>
+              <w:jc w:val="center"/>
+            </w:pPr>
+            <w:r>
+              <w:t xml:space="preserve">69 (2.8%)</w:t>
+            </w:r>
+          </w:p>
+        </w:tc>
+        <w:tc>
+          <w:tcPr/>
+          <w:p>
+            <w:pPr>
+              <w:pStyle w:val="Compact"/>
+              <w:jc w:val="center"/>
+            </w:pPr>
+            <w:r>
+              <w:t xml:space="preserve">39 (2.6%)</w:t>
+            </w:r>
+          </w:p>
+        </w:tc>
+        <w:tc>
+          <w:tcPr/>
+          <w:p>
+            <w:pPr>
+              <w:pStyle w:val="Compact"/>
+              <w:jc w:val="center"/>
+            </w:pPr>
+            <w:r>
+              <w:t xml:space="preserve">30 (3.0%)</w:t>
+            </w:r>
+          </w:p>
+        </w:tc>
+        <w:tc>
+          <w:tcPr/>
+          <w:p>
+            <w:pPr>
+              <w:pStyle w:val="Compact"/>
+            </w:pPr>
+          </w:p>
+        </w:tc>
+        <w:tc>
+          <w:tcPr/>
+          <w:p>
+            <w:pPr>
+              <w:pStyle w:val="Compact"/>
+            </w:pPr>
+          </w:p>
+        </w:tc>
+        <w:tc>
+          <w:tcPr/>
+          <w:p>
+            <w:pPr>
+              <w:pStyle w:val="Compact"/>
+            </w:pPr>
+          </w:p>
+        </w:tc>
+      </w:tr>
+      <w:tr>
+        <w:tc>
+          <w:tcPr/>
+          <w:p>
+            <w:pPr>
+              <w:pStyle w:val="Compact"/>
+              <w:jc w:val="left"/>
+            </w:pPr>
+            <w:r>
+              <w:t xml:space="preserve">histology_cat</w:t>
+            </w:r>
+          </w:p>
+        </w:tc>
+        <w:tc>
+          <w:tcPr/>
+          <w:p>
+            <w:pPr>
+              <w:pStyle w:val="Compact"/>
+            </w:pPr>
+          </w:p>
+        </w:tc>
+        <w:tc>
+          <w:tcPr/>
+          <w:p>
+            <w:pPr>
+              <w:pStyle w:val="Compact"/>
+            </w:pPr>
+          </w:p>
+        </w:tc>
+        <w:tc>
+          <w:tcPr/>
+          <w:p>
+            <w:pPr>
+              <w:pStyle w:val="Compact"/>
+            </w:pPr>
+          </w:p>
+        </w:tc>
+        <w:tc>
+          <w:tcPr/>
+          <w:p>
+            <w:pPr>
+              <w:pStyle w:val="Compact"/>
+              <w:jc w:val="center"/>
+            </w:pPr>
+            <w:r>
+              <w:t xml:space="preserve">0.07</w:t>
+            </w:r>
+          </w:p>
+        </w:tc>
+        <w:tc>
+          <w:tcPr/>
+          <w:p>
+            <w:pPr>
+              <w:pStyle w:val="Compact"/>
+              <w:jc w:val="center"/>
+            </w:pPr>
+            <w:r>
+              <w:t xml:space="preserve">-0.01, 0.15</w:t>
+            </w:r>
+          </w:p>
+        </w:tc>
+        <w:tc>
+          <w:tcPr/>
+          <w:p>
+            <w:pPr>
+              <w:pStyle w:val="Compact"/>
+            </w:pPr>
+          </w:p>
+        </w:tc>
+      </w:tr>
+      <w:tr>
+        <w:tc>
+          <w:tcPr/>
+          <w:p>
+            <w:pPr>
+              <w:pStyle w:val="Compact"/>
+              <w:jc w:val="left"/>
+            </w:pPr>
+            <w:r>
+              <w:t xml:space="preserve">0</w:t>
+            </w:r>
+          </w:p>
+        </w:tc>
+        <w:tc>
+          <w:tcPr/>
+          <w:p>
+            <w:pPr>
+              <w:pStyle w:val="Compact"/>
+              <w:jc w:val="center"/>
+            </w:pPr>
+            <w:r>
+              <w:t xml:space="preserve">1,992 (80%)</w:t>
+            </w:r>
+          </w:p>
+        </w:tc>
+        <w:tc>
+          <w:tcPr/>
+          <w:p>
+            <w:pPr>
+              <w:pStyle w:val="Compact"/>
+              <w:jc w:val="center"/>
+            </w:pPr>
+            <w:r>
+              <w:t xml:space="preserve">1,214 (81%)</w:t>
+            </w:r>
+          </w:p>
+        </w:tc>
+        <w:tc>
+          <w:tcPr/>
+          <w:p>
+            <w:pPr>
+              <w:pStyle w:val="Compact"/>
+              <w:jc w:val="center"/>
+            </w:pPr>
+            <w:r>
+              <w:t xml:space="preserve">778 (78%)</w:t>
+            </w:r>
+          </w:p>
+        </w:tc>
+        <w:tc>
+          <w:tcPr/>
+          <w:p>
+            <w:pPr>
+              <w:pStyle w:val="Compact"/>
+            </w:pPr>
+          </w:p>
+        </w:tc>
+        <w:tc>
+          <w:tcPr/>
+          <w:p>
+            <w:pPr>
+              <w:pStyle w:val="Compact"/>
+            </w:pPr>
+          </w:p>
+        </w:tc>
+        <w:tc>
+          <w:tcPr/>
+          <w:p>
+            <w:pPr>
+              <w:pStyle w:val="Compact"/>
+            </w:pPr>
+          </w:p>
+        </w:tc>
+      </w:tr>
+      <w:tr>
+        <w:tc>
+          <w:tcPr/>
+          <w:p>
+            <w:pPr>
+              <w:pStyle w:val="Compact"/>
+              <w:jc w:val="left"/>
+            </w:pPr>
+            <w:r>
+              <w:t xml:space="preserve">1</w:t>
+            </w:r>
+          </w:p>
+        </w:tc>
+        <w:tc>
+          <w:tcPr/>
+          <w:p>
+            <w:pPr>
+              <w:pStyle w:val="Compact"/>
+              <w:jc w:val="center"/>
+            </w:pPr>
+            <w:r>
+              <w:t xml:space="preserve">508 (20%)</w:t>
+            </w:r>
+          </w:p>
+        </w:tc>
+        <w:tc>
+          <w:tcPr/>
+          <w:p>
+            <w:pPr>
+              <w:pStyle w:val="Compact"/>
+              <w:jc w:val="center"/>
+            </w:pPr>
+            <w:r>
+              <w:t xml:space="preserve">288 (19%)</w:t>
+            </w:r>
+          </w:p>
+        </w:tc>
+        <w:tc>
+          <w:tcPr/>
+          <w:p>
+            <w:pPr>
+              <w:pStyle w:val="Compact"/>
+              <w:jc w:val="center"/>
+            </w:pPr>
+            <w:r>
+              <w:t xml:space="preserve">220 (22%)</w:t>
+            </w:r>
+          </w:p>
+        </w:tc>
+        <w:tc>
+          <w:tcPr/>
+          <w:p>
+            <w:pPr>
+              <w:pStyle w:val="Compact"/>
+            </w:pPr>
+          </w:p>
+        </w:tc>
+        <w:tc>
+          <w:tcPr/>
+          <w:p>
+            <w:pPr>
+              <w:pStyle w:val="Compact"/>
+            </w:pPr>
+          </w:p>
+        </w:tc>
+        <w:tc>
+          <w:tcPr/>
+          <w:p>
+            <w:pPr>
+              <w:pStyle w:val="Compact"/>
+            </w:pPr>
+          </w:p>
+        </w:tc>
+      </w:tr>
+      <w:tr>
+        <w:tc>
+          <w:tcPr/>
+          <w:p>
+            <w:pPr>
+              <w:pStyle w:val="Compact"/>
+              <w:jc w:val="left"/>
+            </w:pPr>
+            <w:r>
+              <w:t xml:space="preserve">ses_cat</w:t>
+            </w:r>
+          </w:p>
+        </w:tc>
+        <w:tc>
+          <w:tcPr/>
+          <w:p>
+            <w:pPr>
+              <w:pStyle w:val="Compact"/>
+            </w:pPr>
+          </w:p>
+        </w:tc>
+        <w:tc>
+          <w:tcPr/>
+          <w:p>
+            <w:pPr>
+              <w:pStyle w:val="Compact"/>
+            </w:pPr>
+          </w:p>
+        </w:tc>
+        <w:tc>
+          <w:tcPr/>
+          <w:p>
+            <w:pPr>
+              <w:pStyle w:val="Compact"/>
+            </w:pPr>
+          </w:p>
+        </w:tc>
+        <w:tc>
+          <w:tcPr/>
+          <w:p>
+            <w:pPr>
+              <w:pStyle w:val="Compact"/>
+              <w:jc w:val="center"/>
+            </w:pPr>
+            <w:r>
+              <w:t xml:space="preserve">0.05</w:t>
+            </w:r>
+          </w:p>
+        </w:tc>
+        <w:tc>
+          <w:tcPr/>
+          <w:p>
+            <w:pPr>
+              <w:pStyle w:val="Compact"/>
+              <w:jc w:val="center"/>
+            </w:pPr>
+            <w:r>
+              <w:t xml:space="preserve">-0.03, 0.13</w:t>
+            </w:r>
+          </w:p>
+        </w:tc>
+        <w:tc>
+          <w:tcPr/>
+          <w:p>
+            <w:pPr>
+              <w:pStyle w:val="Compact"/>
+            </w:pPr>
+          </w:p>
+        </w:tc>
+      </w:tr>
+      <w:tr>
+        <w:tc>
+          <w:tcPr/>
+          <w:p>
+            <w:pPr>
+              <w:pStyle w:val="Compact"/>
+              <w:jc w:val="left"/>
+            </w:pPr>
+            <w:r>
+              <w:t xml:space="preserve">1_low</w:t>
+            </w:r>
+          </w:p>
+        </w:tc>
+        <w:tc>
+          <w:tcPr/>
+          <w:p>
+            <w:pPr>
+              <w:pStyle w:val="Compact"/>
+              <w:jc w:val="center"/>
+            </w:pPr>
+            <w:r>
+              <w:t xml:space="preserve">524 (21%)</w:t>
+            </w:r>
+          </w:p>
+        </w:tc>
+        <w:tc>
+          <w:tcPr/>
+          <w:p>
+            <w:pPr>
+              <w:pStyle w:val="Compact"/>
+              <w:jc w:val="center"/>
+            </w:pPr>
+            <w:r>
+              <w:t xml:space="preserve">302 (20%)</w:t>
+            </w:r>
+          </w:p>
+        </w:tc>
+        <w:tc>
+          <w:tcPr/>
+          <w:p>
+            <w:pPr>
+              <w:pStyle w:val="Compact"/>
+              <w:jc w:val="center"/>
+            </w:pPr>
+            <w:r>
+              <w:t xml:space="preserve">222 (22%)</w:t>
+            </w:r>
+          </w:p>
+        </w:tc>
+        <w:tc>
+          <w:tcPr/>
+          <w:p>
+            <w:pPr>
+              <w:pStyle w:val="Compact"/>
+            </w:pPr>
+          </w:p>
+        </w:tc>
+        <w:tc>
+          <w:tcPr/>
+          <w:p>
+            <w:pPr>
+              <w:pStyle w:val="Compact"/>
+            </w:pPr>
+          </w:p>
+        </w:tc>
+        <w:tc>
+          <w:tcPr/>
+          <w:p>
+            <w:pPr>
+              <w:pStyle w:val="Compact"/>
+            </w:pPr>
+          </w:p>
+        </w:tc>
+      </w:tr>
+      <w:tr>
+        <w:tc>
+          <w:tcPr/>
+          <w:p>
+            <w:pPr>
+              <w:pStyle w:val="Compact"/>
+              <w:jc w:val="left"/>
+            </w:pPr>
+            <w:r>
+              <w:t xml:space="preserve">2_middle</w:t>
+            </w:r>
+          </w:p>
+        </w:tc>
+        <w:tc>
+          <w:tcPr/>
+          <w:p>
+            <w:pPr>
+              <w:pStyle w:val="Compact"/>
+              <w:jc w:val="center"/>
+            </w:pPr>
+            <w:r>
+              <w:t xml:space="preserve">969 (39%)</w:t>
+            </w:r>
+          </w:p>
+        </w:tc>
+        <w:tc>
+          <w:tcPr/>
+          <w:p>
+            <w:pPr>
+              <w:pStyle w:val="Compact"/>
+              <w:jc w:val="center"/>
+            </w:pPr>
+            <w:r>
+              <w:t xml:space="preserve">592 (39%)</w:t>
+            </w:r>
+          </w:p>
+        </w:tc>
+        <w:tc>
+          <w:tcPr/>
+          <w:p>
+            <w:pPr>
+              <w:pStyle w:val="Compact"/>
+              <w:jc w:val="center"/>
+            </w:pPr>
+            <w:r>
+              <w:t xml:space="preserve">377 (38%)</w:t>
+            </w:r>
+          </w:p>
+        </w:tc>
+        <w:tc>
+          <w:tcPr/>
+          <w:p>
+            <w:pPr>
+              <w:pStyle w:val="Compact"/>
+            </w:pPr>
+          </w:p>
+        </w:tc>
+        <w:tc>
+          <w:tcPr/>
+          <w:p>
+            <w:pPr>
+              <w:pStyle w:val="Compact"/>
+            </w:pPr>
+          </w:p>
+        </w:tc>
+        <w:tc>
+          <w:tcPr/>
+          <w:p>
+            <w:pPr>
+              <w:pStyle w:val="Compact"/>
+            </w:pPr>
+          </w:p>
+        </w:tc>
+      </w:tr>
+      <w:tr>
+        <w:tc>
+          <w:tcPr/>
+          <w:p>
+            <w:pPr>
+              <w:pStyle w:val="Compact"/>
+              <w:jc w:val="left"/>
+            </w:pPr>
+            <w:r>
+              <w:t xml:space="preserve">3_high</w:t>
+            </w:r>
+          </w:p>
+        </w:tc>
+        <w:tc>
+          <w:tcPr/>
+          <w:p>
+            <w:pPr>
+              <w:pStyle w:val="Compact"/>
+              <w:jc w:val="center"/>
+            </w:pPr>
+            <w:r>
+              <w:t xml:space="preserve">1,007 (40%)</w:t>
+            </w:r>
+          </w:p>
+        </w:tc>
+        <w:tc>
+          <w:tcPr/>
+          <w:p>
+            <w:pPr>
+              <w:pStyle w:val="Compact"/>
+              <w:jc w:val="center"/>
+            </w:pPr>
+            <w:r>
+              <w:t xml:space="preserve">608 (40%)</w:t>
+            </w:r>
+          </w:p>
+        </w:tc>
+        <w:tc>
+          <w:tcPr/>
+          <w:p>
+            <w:pPr>
+              <w:pStyle w:val="Compact"/>
+              <w:jc w:val="center"/>
+            </w:pPr>
+            <w:r>
+              <w:t xml:space="preserve">399 (40%)</w:t>
+            </w:r>
+          </w:p>
+        </w:tc>
+        <w:tc>
+          <w:tcPr/>
+          <w:p>
+            <w:pPr>
+              <w:pStyle w:val="Compact"/>
+            </w:pPr>
+          </w:p>
+        </w:tc>
+        <w:tc>
+          <w:tcPr/>
+          <w:p>
+            <w:pPr>
+              <w:pStyle w:val="Compact"/>
+            </w:pPr>
+          </w:p>
+        </w:tc>
+        <w:tc>
+          <w:tcPr/>
+          <w:p>
+            <w:pPr>
+              <w:pStyle w:val="Compact"/>
+            </w:pPr>
+          </w:p>
+        </w:tc>
+      </w:tr>
+      <w:tr>
+        <w:tc>
+          <w:tcPr/>
+          <w:p>
+            <w:pPr>
+              <w:pStyle w:val="Compact"/>
+              <w:jc w:val="left"/>
+            </w:pPr>
+            <w:r>
+              <w:t xml:space="preserve">copd_cat</w:t>
+            </w:r>
+          </w:p>
+        </w:tc>
+        <w:tc>
+          <w:tcPr/>
+          <w:p>
+            <w:pPr>
+              <w:pStyle w:val="Compact"/>
+            </w:pPr>
+          </w:p>
+        </w:tc>
+        <w:tc>
+          <w:tcPr/>
+          <w:p>
+            <w:pPr>
+              <w:pStyle w:val="Compact"/>
+            </w:pPr>
+          </w:p>
+        </w:tc>
+        <w:tc>
+          <w:tcPr/>
+          <w:p>
+            <w:pPr>
+              <w:pStyle w:val="Compact"/>
+            </w:pPr>
+          </w:p>
+        </w:tc>
+        <w:tc>
+          <w:tcPr/>
+          <w:p>
+            <w:pPr>
+              <w:pStyle w:val="Compact"/>
+              <w:jc w:val="center"/>
+            </w:pPr>
+            <w:r>
+              <w:t xml:space="preserve">0.22</w:t>
+            </w:r>
+          </w:p>
+        </w:tc>
+        <w:tc>
+          <w:tcPr/>
+          <w:p>
+            <w:pPr>
+              <w:pStyle w:val="Compact"/>
+              <w:jc w:val="center"/>
+            </w:pPr>
+            <w:r>
+              <w:t xml:space="preserve">0.14, 0.30</w:t>
+            </w:r>
+          </w:p>
+        </w:tc>
+        <w:tc>
+          <w:tcPr/>
+          <w:p>
+            <w:pPr>
+              <w:pStyle w:val="Compact"/>
+            </w:pPr>
+          </w:p>
+        </w:tc>
+      </w:tr>
+      <w:tr>
+        <w:tc>
+          <w:tcPr/>
+          <w:p>
+            <w:pPr>
+              <w:pStyle w:val="Compact"/>
+              <w:jc w:val="left"/>
+            </w:pPr>
+            <w:r>
+              <w:t xml:space="preserve">0</w:t>
+            </w:r>
+          </w:p>
+        </w:tc>
+        <w:tc>
+          <w:tcPr/>
+          <w:p>
+            <w:pPr>
+              <w:pStyle w:val="Compact"/>
+              <w:jc w:val="center"/>
+            </w:pPr>
+            <w:r>
+              <w:t xml:space="preserve">1,162 (46%)</w:t>
+            </w:r>
+          </w:p>
+        </w:tc>
+        <w:tc>
+          <w:tcPr/>
+          <w:p>
+            <w:pPr>
+              <w:pStyle w:val="Compact"/>
+              <w:jc w:val="center"/>
+            </w:pPr>
+            <w:r>
+              <w:t xml:space="preserve">764 (51%)</w:t>
+            </w:r>
+          </w:p>
+        </w:tc>
+        <w:tc>
+          <w:tcPr/>
+          <w:p>
+            <w:pPr>
+              <w:pStyle w:val="Compact"/>
+              <w:jc w:val="center"/>
+            </w:pPr>
+            <w:r>
+              <w:t xml:space="preserve">398 (40%)</w:t>
+            </w:r>
+          </w:p>
+        </w:tc>
+        <w:tc>
+          <w:tcPr/>
+          <w:p>
+            <w:pPr>
+              <w:pStyle w:val="Compact"/>
+            </w:pPr>
+          </w:p>
+        </w:tc>
+        <w:tc>
+          <w:tcPr/>
+          <w:p>
+            <w:pPr>
+              <w:pStyle w:val="Compact"/>
+            </w:pPr>
+          </w:p>
+        </w:tc>
+        <w:tc>
+          <w:tcPr/>
+          <w:p>
+            <w:pPr>
+              <w:pStyle w:val="Compact"/>
+            </w:pPr>
+          </w:p>
+        </w:tc>
+      </w:tr>
+      <w:tr>
+        <w:tc>
+          <w:tcPr/>
+          <w:p>
+            <w:pPr>
+              <w:pStyle w:val="Compact"/>
+              <w:jc w:val="left"/>
+            </w:pPr>
+            <w:r>
+              <w:t xml:space="preserve">1</w:t>
+            </w:r>
+          </w:p>
+        </w:tc>
+        <w:tc>
+          <w:tcPr/>
+          <w:p>
+            <w:pPr>
+              <w:pStyle w:val="Compact"/>
+              <w:jc w:val="center"/>
+            </w:pPr>
+            <w:r>
+              <w:t xml:space="preserve">1,338 (54%)</w:t>
+            </w:r>
+          </w:p>
+        </w:tc>
+        <w:tc>
+          <w:tcPr/>
+          <w:p>
+            <w:pPr>
+              <w:pStyle w:val="Compact"/>
+              <w:jc w:val="center"/>
+            </w:pPr>
+            <w:r>
+              <w:t xml:space="preserve">738 (49%)</w:t>
+            </w:r>
+          </w:p>
+        </w:tc>
+        <w:tc>
+          <w:tcPr/>
+          <w:p>
+            <w:pPr>
+              <w:pStyle w:val="Compact"/>
+              <w:jc w:val="center"/>
+            </w:pPr>
+            <w:r>
+              <w:t xml:space="preserve">600 (60%)</w:t>
+            </w:r>
+          </w:p>
+        </w:tc>
+        <w:tc>
+          <w:tcPr/>
+          <w:p>
+            <w:pPr>
+              <w:pStyle w:val="Compact"/>
+            </w:pPr>
+          </w:p>
+        </w:tc>
+        <w:tc>
+          <w:tcPr/>
+          <w:p>
+            <w:pPr>
+              <w:pStyle w:val="Compact"/>
+            </w:pPr>
+          </w:p>
+        </w:tc>
+        <w:tc>
+          <w:tcPr/>
+          <w:p>
+            <w:pPr>
+              <w:pStyle w:val="Compact"/>
+            </w:pPr>
+          </w:p>
+        </w:tc>
+      </w:tr>
+      <w:tr>
+        <w:tc>
+          <w:tcPr/>
+          <w:p>
+            <w:pPr>
+              <w:pStyle w:val="Compact"/>
+              <w:jc w:val="left"/>
+            </w:pPr>
+            <w:r>
+              <w:t xml:space="preserve">eventtime</w:t>
+            </w:r>
+          </w:p>
+        </w:tc>
+        <w:tc>
+          <w:tcPr/>
+          <w:p>
+            <w:pPr>
+              <w:pStyle w:val="Compact"/>
+              <w:jc w:val="center"/>
+            </w:pPr>
+            <w:r>
+              <w:t xml:space="preserve">1.57 (0.52, 3.95)</w:t>
+            </w:r>
+          </w:p>
+        </w:tc>
+        <w:tc>
+          <w:tcPr/>
+          <w:p>
+            <w:pPr>
+              <w:pStyle w:val="Compact"/>
+              <w:jc w:val="center"/>
+            </w:pPr>
+            <w:r>
+              <w:t xml:space="preserve">1.28 (0.43, 3.13)</w:t>
+            </w:r>
+          </w:p>
+        </w:tc>
+        <w:tc>
+          <w:tcPr/>
+          <w:p>
+            <w:pPr>
+              <w:pStyle w:val="Compact"/>
+              <w:jc w:val="center"/>
+            </w:pPr>
+            <w:r>
+              <w:t xml:space="preserve">2.18 (0.75, 5.00)</w:t>
+            </w:r>
+          </w:p>
+        </w:tc>
+        <w:tc>
+          <w:tcPr/>
+          <w:p>
+            <w:pPr>
+              <w:pStyle w:val="Compact"/>
+              <w:jc w:val="center"/>
+            </w:pPr>
+            <w:r>
+              <w:t xml:space="preserve">-0.64</w:t>
+            </w:r>
+          </w:p>
+        </w:tc>
+        <w:tc>
+          <w:tcPr/>
+          <w:p>
+            <w:pPr>
+              <w:pStyle w:val="Compact"/>
+              <w:jc w:val="center"/>
+            </w:pPr>
+            <w:r>
+              <w:t xml:space="preserve">-0.78, -0.49</w:t>
+            </w:r>
+          </w:p>
+        </w:tc>
+        <w:tc>
+          <w:tcPr/>
+          <w:p>
+            <w:pPr>
+              <w:pStyle w:val="Compact"/>
+              <w:jc w:val="center"/>
+            </w:pPr>
+            <w:r>
+              <w:t xml:space="preserve">&lt;0.001</w:t>
+            </w:r>
+          </w:p>
+        </w:tc>
+      </w:tr>
+      <w:tr>
+        <w:tc>
+          <w:tcPr/>
+          <w:p>
+            <w:pPr>
+              <w:pStyle w:val="Compact"/>
+              <w:jc w:val="left"/>
+            </w:pPr>
+            <w:r>
+              <w:t xml:space="preserve">status</w:t>
+            </w:r>
+          </w:p>
+        </w:tc>
+        <w:tc>
+          <w:tcPr/>
+          <w:p>
+            <w:pPr>
+              <w:pStyle w:val="Compact"/>
+              <w:jc w:val="center"/>
+            </w:pPr>
+            <w:r>
+              <w:t xml:space="preserve">2,017 (81%)</w:t>
+            </w:r>
+          </w:p>
+        </w:tc>
+        <w:tc>
+          <w:tcPr/>
+          <w:p>
+            <w:pPr>
+              <w:pStyle w:val="Compact"/>
+              <w:jc w:val="center"/>
+            </w:pPr>
+            <w:r>
+              <w:t xml:space="preserve">1,277 (85%)</w:t>
+            </w:r>
+          </w:p>
+        </w:tc>
+        <w:tc>
+          <w:tcPr/>
+          <w:p>
+            <w:pPr>
+              <w:pStyle w:val="Compact"/>
+              <w:jc w:val="center"/>
+            </w:pPr>
+            <w:r>
+              <w:t xml:space="preserve">740 (74%)</w:t>
+            </w:r>
+          </w:p>
+        </w:tc>
+        <w:tc>
+          <w:tcPr/>
+          <w:p>
+            <w:pPr>
+              <w:pStyle w:val="Compact"/>
+              <w:jc w:val="center"/>
+            </w:pPr>
+            <w:r>
+              <w:t xml:space="preserve">11%</w:t>
+            </w:r>
+          </w:p>
+        </w:tc>
+        <w:tc>
+          <w:tcPr/>
+          <w:p>
+            <w:pPr>
+              <w:pStyle w:val="Compact"/>
+            </w:pPr>
+          </w:p>
+        </w:tc>
+        <w:tc>
+          <w:tcPr/>
+          <w:p>
+            <w:pPr>
+              <w:pStyle w:val="Compact"/>
+              <w:jc w:val="center"/>
+            </w:pPr>
+            <w:r>
+              <w:t xml:space="preserve">&lt;0.001</w:t>
+            </w:r>
+          </w:p>
+        </w:tc>
+      </w:tr>
+      <w:tr>
+        <w:tc>
+          <w:tcPr/>
+          <w:p>
+            <w:pPr>
+              <w:pStyle w:val="Compact"/>
+              <w:jc w:val="left"/>
+            </w:pPr>
+            <w:r>
+              <w:t xml:space="preserve">ecog_cat</w:t>
+            </w:r>
+          </w:p>
+        </w:tc>
+        <w:tc>
+          <w:tcPr/>
+          <w:p>
+            <w:pPr>
+              <w:pStyle w:val="Compact"/>
+            </w:pPr>
+          </w:p>
+        </w:tc>
+        <w:tc>
+          <w:tcPr/>
+          <w:p>
+            <w:pPr>
+              <w:pStyle w:val="Compact"/>
+            </w:pPr>
+          </w:p>
+        </w:tc>
+        <w:tc>
+          <w:tcPr/>
+          <w:p>
+            <w:pPr>
+              <w:pStyle w:val="Compact"/>
+            </w:pPr>
+          </w:p>
+        </w:tc>
+        <w:tc>
+          <w:tcPr/>
+          <w:p>
+            <w:pPr>
+              <w:pStyle w:val="Compact"/>
+              <w:jc w:val="center"/>
+            </w:pPr>
+            <w:r>
+              <w:t xml:space="preserve">0.04</w:t>
+            </w:r>
+          </w:p>
+        </w:tc>
+        <w:tc>
+          <w:tcPr/>
+          <w:p>
+            <w:pPr>
+              <w:pStyle w:val="Compact"/>
+              <w:jc w:val="center"/>
+            </w:pPr>
+            <w:r>
+              <w:t xml:space="preserve">-0.06, 0.14</w:t>
+            </w:r>
+          </w:p>
+        </w:tc>
+        <w:tc>
+          <w:tcPr/>
+          <w:p>
+            <w:pPr>
+              <w:pStyle w:val="Compact"/>
+            </w:pPr>
+          </w:p>
+        </w:tc>
+      </w:tr>
+      <w:tr>
+        <w:tc>
+          <w:tcPr/>
+          <w:p>
+            <w:pPr>
+              <w:pStyle w:val="Compact"/>
+              <w:jc w:val="left"/>
+            </w:pPr>
+            <w:r>
+              <w:t xml:space="preserve">0</w:t>
+            </w:r>
+          </w:p>
+        </w:tc>
+        <w:tc>
+          <w:tcPr/>
+          <w:p>
+            <w:pPr>
+              <w:pStyle w:val="Compact"/>
+              <w:jc w:val="center"/>
+            </w:pPr>
+            <w:r>
+              <w:t xml:space="preserve">629 (39%)</w:t>
+            </w:r>
+          </w:p>
+        </w:tc>
+        <w:tc>
+          <w:tcPr/>
+          <w:p>
+            <w:pPr>
+              <w:pStyle w:val="Compact"/>
+              <w:jc w:val="center"/>
+            </w:pPr>
+            <w:r>
+              <w:t xml:space="preserve">368 (39%)</w:t>
+            </w:r>
+          </w:p>
+        </w:tc>
+        <w:tc>
+          <w:tcPr/>
+          <w:p>
+            <w:pPr>
+              <w:pStyle w:val="Compact"/>
+              <w:jc w:val="center"/>
+            </w:pPr>
+            <w:r>
+              <w:t xml:space="preserve">261 (40%)</w:t>
+            </w:r>
+          </w:p>
+        </w:tc>
+        <w:tc>
+          <w:tcPr/>
+          <w:p>
+            <w:pPr>
+              <w:pStyle w:val="Compact"/>
+            </w:pPr>
+          </w:p>
+        </w:tc>
+        <w:tc>
+          <w:tcPr/>
+          <w:p>
+            <w:pPr>
+              <w:pStyle w:val="Compact"/>
+            </w:pPr>
+          </w:p>
+        </w:tc>
+        <w:tc>
+          <w:tcPr/>
+          <w:p>
+            <w:pPr>
+              <w:pStyle w:val="Compact"/>
+            </w:pPr>
+          </w:p>
+        </w:tc>
+      </w:tr>
+      <w:tr>
+        <w:tc>
+          <w:tcPr/>
+          <w:p>
+            <w:pPr>
+              <w:pStyle w:val="Compact"/>
+              <w:jc w:val="left"/>
+            </w:pPr>
+            <w:r>
+              <w:t xml:space="preserve">1</w:t>
+            </w:r>
+          </w:p>
+        </w:tc>
+        <w:tc>
+          <w:tcPr/>
+          <w:p>
+            <w:pPr>
+              <w:pStyle w:val="Compact"/>
+              <w:jc w:val="center"/>
+            </w:pPr>
+            <w:r>
+              <w:t xml:space="preserve">972 (61%)</w:t>
+            </w:r>
+          </w:p>
+        </w:tc>
+        <w:tc>
+          <w:tcPr/>
+          <w:p>
+            <w:pPr>
+              <w:pStyle w:val="Compact"/>
+              <w:jc w:val="center"/>
+            </w:pPr>
+            <w:r>
+              <w:t xml:space="preserve">586 (61%)</w:t>
+            </w:r>
+          </w:p>
+        </w:tc>
+        <w:tc>
+          <w:tcPr/>
+          <w:p>
+            <w:pPr>
+              <w:pStyle w:val="Compact"/>
+              <w:jc w:val="center"/>
+            </w:pPr>
+            <w:r>
+              <w:t xml:space="preserve">386 (60%)</w:t>
+            </w:r>
+          </w:p>
+        </w:tc>
+        <w:tc>
+          <w:tcPr/>
+          <w:p>
+            <w:pPr>
+              <w:pStyle w:val="Compact"/>
+            </w:pPr>
+          </w:p>
+        </w:tc>
+        <w:tc>
+          <w:tcPr/>
+          <w:p>
+            <w:pPr>
+              <w:pStyle w:val="Compact"/>
+            </w:pPr>
+          </w:p>
+        </w:tc>
+        <w:tc>
+          <w:tcPr/>
+          <w:p>
+            <w:pPr>
+              <w:pStyle w:val="Compact"/>
+            </w:pPr>
+          </w:p>
+        </w:tc>
+      </w:tr>
+      <w:tr>
+        <w:tc>
+          <w:tcPr/>
+          <w:p>
+            <w:pPr>
+              <w:pStyle w:val="Compact"/>
+              <w:jc w:val="left"/>
+            </w:pPr>
+            <w:r>
+              <w:t xml:space="preserve">Unknown</w:t>
+            </w:r>
+          </w:p>
+        </w:tc>
+        <w:tc>
+          <w:tcPr/>
+          <w:p>
+            <w:pPr>
+              <w:pStyle w:val="Compact"/>
+              <w:jc w:val="center"/>
+            </w:pPr>
+            <w:r>
+              <w:t xml:space="preserve">899</w:t>
+            </w:r>
+          </w:p>
+        </w:tc>
+        <w:tc>
+          <w:tcPr/>
+          <w:p>
+            <w:pPr>
+              <w:pStyle w:val="Compact"/>
+              <w:jc w:val="center"/>
+            </w:pPr>
+            <w:r>
+              <w:t xml:space="preserve">548</w:t>
+            </w:r>
+          </w:p>
+        </w:tc>
+        <w:tc>
+          <w:tcPr/>
+          <w:p>
+            <w:pPr>
+              <w:pStyle w:val="Compact"/>
+              <w:jc w:val="center"/>
+            </w:pPr>
+            <w:r>
+              <w:t xml:space="preserve">351</w:t>
+            </w:r>
+          </w:p>
+        </w:tc>
+        <w:tc>
+          <w:tcPr/>
+          <w:p>
+            <w:pPr>
+              <w:pStyle w:val="Compact"/>
+            </w:pPr>
+          </w:p>
+        </w:tc>
+        <w:tc>
+          <w:tcPr/>
+          <w:p>
+            <w:pPr>
+              <w:pStyle w:val="Compact"/>
+            </w:pPr>
+          </w:p>
+        </w:tc>
+        <w:tc>
+          <w:tcPr/>
+          <w:p>
+            <w:pPr>
+              <w:pStyle w:val="Compact"/>
+            </w:pPr>
+          </w:p>
+        </w:tc>
+      </w:tr>
+      <w:tr>
+        <w:tc>
+          <w:tcPr/>
+          <w:p>
+            <w:pPr>
+              <w:pStyle w:val="Compact"/>
+              <w:jc w:val="left"/>
+            </w:pPr>
+            <w:r>
+              <w:t xml:space="preserve">egfr_cat</w:t>
+            </w:r>
+          </w:p>
+        </w:tc>
+        <w:tc>
+          <w:tcPr/>
+          <w:p>
+            <w:pPr>
+              <w:pStyle w:val="Compact"/>
+            </w:pPr>
+          </w:p>
+        </w:tc>
+        <w:tc>
+          <w:tcPr/>
+          <w:p>
+            <w:pPr>
+              <w:pStyle w:val="Compact"/>
+            </w:pPr>
+          </w:p>
+        </w:tc>
+        <w:tc>
+          <w:tcPr/>
+          <w:p>
+            <w:pPr>
+              <w:pStyle w:val="Compact"/>
+            </w:pPr>
+          </w:p>
+        </w:tc>
+        <w:tc>
+          <w:tcPr/>
+          <w:p>
+            <w:pPr>
+              <w:pStyle w:val="Compact"/>
+              <w:jc w:val="center"/>
+            </w:pPr>
+            <w:r>
+              <w:t xml:space="preserve">0.20</w:t>
+            </w:r>
+          </w:p>
+        </w:tc>
+        <w:tc>
+          <w:tcPr/>
+          <w:p>
+            <w:pPr>
+              <w:pStyle w:val="Compact"/>
+              <w:jc w:val="center"/>
+            </w:pPr>
+            <w:r>
+              <w:t xml:space="preserve">0.09, 0.30</w:t>
+            </w:r>
+          </w:p>
+        </w:tc>
+        <w:tc>
+          <w:tcPr/>
+          <w:p>
+            <w:pPr>
+              <w:pStyle w:val="Compact"/>
+            </w:pPr>
+          </w:p>
+        </w:tc>
+      </w:tr>
+      <w:tr>
+        <w:tc>
+          <w:tcPr/>
+          <w:p>
+            <w:pPr>
+              <w:pStyle w:val="Compact"/>
+              <w:jc w:val="left"/>
+            </w:pPr>
+            <w:r>
+              <w:t xml:space="preserve">0</w:t>
+            </w:r>
+          </w:p>
+        </w:tc>
+        <w:tc>
+          <w:tcPr/>
+          <w:p>
+            <w:pPr>
+              <w:pStyle w:val="Compact"/>
+              <w:jc w:val="center"/>
+            </w:pPr>
+            <w:r>
+              <w:t xml:space="preserve">1,175 (79%)</w:t>
+            </w:r>
+          </w:p>
+        </w:tc>
+        <w:tc>
+          <w:tcPr/>
+          <w:p>
+            <w:pPr>
+              <w:pStyle w:val="Compact"/>
+              <w:jc w:val="center"/>
+            </w:pPr>
+            <w:r>
+              <w:t xml:space="preserve">823 (82%)</w:t>
+            </w:r>
+          </w:p>
+        </w:tc>
+        <w:tc>
+          <w:tcPr/>
+          <w:p>
+            <w:pPr>
+              <w:pStyle w:val="Compact"/>
+              <w:jc w:val="center"/>
+            </w:pPr>
+            <w:r>
+              <w:t xml:space="preserve">352 (74%)</w:t>
+            </w:r>
+          </w:p>
+        </w:tc>
+        <w:tc>
+          <w:tcPr/>
+          <w:p>
+            <w:pPr>
+              <w:pStyle w:val="Compact"/>
+            </w:pPr>
+          </w:p>
+        </w:tc>
+        <w:tc>
+          <w:tcPr/>
+          <w:p>
+            <w:pPr>
+              <w:pStyle w:val="Compact"/>
+            </w:pPr>
+          </w:p>
+        </w:tc>
+        <w:tc>
+          <w:tcPr/>
+          <w:p>
+            <w:pPr>
+              <w:pStyle w:val="Compact"/>
+            </w:pPr>
+          </w:p>
+        </w:tc>
+      </w:tr>
+      <w:tr>
+        <w:tc>
+          <w:tcPr/>
+          <w:p>
+            <w:pPr>
+              <w:pStyle w:val="Compact"/>
+              <w:jc w:val="left"/>
+            </w:pPr>
+            <w:r>
+              <w:t xml:space="preserve">1</w:t>
+            </w:r>
+          </w:p>
+        </w:tc>
+        <w:tc>
+          <w:tcPr/>
+          <w:p>
+            <w:pPr>
+              <w:pStyle w:val="Compact"/>
+              <w:jc w:val="center"/>
+            </w:pPr>
+            <w:r>
+              <w:t xml:space="preserve">310 (21%)</w:t>
+            </w:r>
+          </w:p>
+        </w:tc>
+        <w:tc>
+          <w:tcPr/>
+          <w:p>
+            <w:pPr>
+              <w:pStyle w:val="Compact"/>
+              <w:jc w:val="center"/>
+            </w:pPr>
+            <w:r>
+              <w:t xml:space="preserve">184 (18%)</w:t>
+            </w:r>
+          </w:p>
+        </w:tc>
+        <w:tc>
+          <w:tcPr/>
+          <w:p>
+            <w:pPr>
+              <w:pStyle w:val="Compact"/>
+              <w:jc w:val="center"/>
+            </w:pPr>
+            <w:r>
+              <w:t xml:space="preserve">126 (26%)</w:t>
+            </w:r>
+          </w:p>
+        </w:tc>
+        <w:tc>
+          <w:tcPr/>
+          <w:p>
+            <w:pPr>
+              <w:pStyle w:val="Compact"/>
+            </w:pPr>
+          </w:p>
+        </w:tc>
+        <w:tc>
+          <w:tcPr/>
+          <w:p>
+            <w:pPr>
+              <w:pStyle w:val="Compact"/>
+            </w:pPr>
+          </w:p>
+        </w:tc>
+        <w:tc>
+          <w:tcPr/>
+          <w:p>
+            <w:pPr>
+              <w:pStyle w:val="Compact"/>
+            </w:pPr>
+          </w:p>
+        </w:tc>
+      </w:tr>
+      <w:tr>
+        <w:tc>
+          <w:tcPr/>
+          <w:p>
+            <w:pPr>
+              <w:pStyle w:val="Compact"/>
+              <w:jc w:val="left"/>
+            </w:pPr>
+            <w:r>
+              <w:t xml:space="preserve">Unknown</w:t>
+            </w:r>
+          </w:p>
+        </w:tc>
+        <w:tc>
+          <w:tcPr/>
+          <w:p>
+            <w:pPr>
+              <w:pStyle w:val="Compact"/>
+              <w:jc w:val="center"/>
+            </w:pPr>
+            <w:r>
+              <w:t xml:space="preserve">1,015</w:t>
+            </w:r>
+          </w:p>
+        </w:tc>
+        <w:tc>
+          <w:tcPr/>
+          <w:p>
+            <w:pPr>
+              <w:pStyle w:val="Compact"/>
+              <w:jc w:val="center"/>
+            </w:pPr>
+            <w:r>
+              <w:t xml:space="preserve">495</w:t>
+            </w:r>
+          </w:p>
+        </w:tc>
+        <w:tc>
+          <w:tcPr/>
+          <w:p>
+            <w:pPr>
+              <w:pStyle w:val="Compact"/>
+              <w:jc w:val="center"/>
+            </w:pPr>
+            <w:r>
+              <w:t xml:space="preserve">520</w:t>
+            </w:r>
+          </w:p>
+        </w:tc>
+        <w:tc>
+          <w:tcPr/>
+          <w:p>
+            <w:pPr>
+              <w:pStyle w:val="Compact"/>
+            </w:pPr>
+          </w:p>
+        </w:tc>
+        <w:tc>
+          <w:tcPr/>
+          <w:p>
+            <w:pPr>
+              <w:pStyle w:val="Compact"/>
+            </w:pPr>
+          </w:p>
+        </w:tc>
+        <w:tc>
+          <w:tcPr/>
+          <w:p>
+            <w:pPr>
+              <w:pStyle w:val="Compact"/>
+            </w:pPr>
+          </w:p>
+        </w:tc>
+      </w:tr>
+      <w:tr>
+        <w:tc>
+          <w:tcPr/>
+          <w:p>
+            <w:pPr>
+              <w:pStyle w:val="Compact"/>
+              <w:jc w:val="left"/>
+            </w:pPr>
+            <w:r>
+              <w:t xml:space="preserve">pdl1_num</w:t>
+            </w:r>
+          </w:p>
+        </w:tc>
+        <w:tc>
+          <w:tcPr/>
+          <w:p>
+            <w:pPr>
+              <w:pStyle w:val="Compact"/>
+              <w:jc w:val="center"/>
+            </w:pPr>
+            <w:r>
+              <w:t xml:space="preserve">46 (39, 53)</w:t>
+            </w:r>
+          </w:p>
+        </w:tc>
+        <w:tc>
+          <w:tcPr/>
+          <w:p>
+            <w:pPr>
+              <w:pStyle w:val="Compact"/>
+              <w:jc w:val="center"/>
+            </w:pPr>
+            <w:r>
+              <w:t xml:space="preserve">42 (35, 49)</w:t>
+            </w:r>
+          </w:p>
+        </w:tc>
+        <w:tc>
+          <w:tcPr/>
+          <w:p>
+            <w:pPr>
+              <w:pStyle w:val="Compact"/>
+              <w:jc w:val="center"/>
+            </w:pPr>
+            <w:r>
+              <w:t xml:space="preserve">51 (45, 58)</w:t>
+            </w:r>
+          </w:p>
+        </w:tc>
+        <w:tc>
+          <w:tcPr/>
+          <w:p>
+            <w:pPr>
+              <w:pStyle w:val="Compact"/>
+              <w:jc w:val="center"/>
+            </w:pPr>
+            <w:r>
+              <w:t xml:space="preserve">-9.1</w:t>
+            </w:r>
+          </w:p>
+        </w:tc>
+        <w:tc>
+          <w:tcPr/>
+          <w:p>
+            <w:pPr>
+              <w:pStyle w:val="Compact"/>
+              <w:jc w:val="center"/>
+            </w:pPr>
+            <w:r>
+              <w:t xml:space="preserve">-10, -8.2</w:t>
+            </w:r>
+          </w:p>
+        </w:tc>
+        <w:tc>
+          <w:tcPr/>
+          <w:p>
+            <w:pPr>
+              <w:pStyle w:val="Compact"/>
+              <w:jc w:val="center"/>
+            </w:pPr>
+            <w:r>
+              <w:t xml:space="preserve">&lt;0.001</w:t>
+            </w:r>
+          </w:p>
+        </w:tc>
+      </w:tr>
+      <w:tr>
+        <w:tc>
+          <w:tcPr/>
+          <w:p>
+            <w:pPr>
+              <w:pStyle w:val="Compact"/>
+              <w:jc w:val="left"/>
+            </w:pPr>
+            <w:r>
+              <w:t xml:space="preserve">Unknown</w:t>
+            </w:r>
+          </w:p>
+        </w:tc>
+        <w:tc>
+          <w:tcPr/>
+          <w:p>
+            <w:pPr>
+              <w:pStyle w:val="Compact"/>
+              <w:jc w:val="center"/>
+            </w:pPr>
+            <w:r>
+              <w:t xml:space="preserve">517</w:t>
+            </w:r>
+          </w:p>
+        </w:tc>
+        <w:tc>
+          <w:tcPr/>
+          <w:p>
+            <w:pPr>
+              <w:pStyle w:val="Compact"/>
+              <w:jc w:val="center"/>
+            </w:pPr>
+            <w:r>
+              <w:t xml:space="preserve">376</w:t>
+            </w:r>
+          </w:p>
+        </w:tc>
+        <w:tc>
+          <w:tcPr/>
+          <w:p>
+            <w:pPr>
+              <w:pStyle w:val="Compact"/>
+              <w:jc w:val="center"/>
+            </w:pPr>
+            <w:r>
+              <w:t xml:space="preserve">141</w:t>
+            </w:r>
+          </w:p>
+        </w:tc>
+        <w:tc>
+          <w:tcPr/>
+          <w:p>
+            <w:pPr>
+              <w:pStyle w:val="Compact"/>
+            </w:pPr>
+          </w:p>
+        </w:tc>
+        <w:tc>
+          <w:tcPr/>
+          <w:p>
+            <w:pPr>
+              <w:pStyle w:val="Compact"/>
+            </w:pPr>
+          </w:p>
+        </w:tc>
+        <w:tc>
+          <w:tcPr/>
+          <w:p>
+            <w:pPr>
+              <w:pStyle w:val="Compact"/>
+            </w:pPr>
           </w:p>
         </w:tc>
       </w:tr>

</xml_diff>

<commit_message>
finalized main body text draft; discussion next
</commit_message>
<xml_diff>
--- a/manuscript/manuscript.docx
+++ b/manuscript/manuscript.docx
@@ -710,10 +710,10 @@
         <w:tblStyle w:val="Table"/>
         <w:tblLook w:firstRow="0" w:lastRow="0" w:firstColumn="0" w:lastColumn="0" w:noHBand="0" w:noVBand="0" w:val="0000"/>
         <w:tblBorders>
-          <w:left w:val="single" w:sz="24" w:space="0" w:color="0758E5"/>
-          <w:right w:val="single" w:sz="4" w:space="0" w:color="0758E5"/>
-          <w:top w:val="single" w:sz="4" w:space="0" w:color="0758E5"/>
-          <w:bottom w:val="single" w:sz="4" w:space="0" w:color="0758E5"/>
+          <w:left w:val="single" w:sz="24" w:space="0" w:color="00A047"/>
+          <w:right w:val="single" w:sz="4" w:space="0" w:color="00A047"/>
+          <w:top w:val="single" w:sz="4" w:space="0" w:color="00A047"/>
+          <w:bottom w:val="single" w:sz="4" w:space="0" w:color="00A047"/>
         </w:tblBorders>
         <w:tblCellMar>
           <w:left w:w="144" w:type="dxa"/>
@@ -728,7 +728,7 @@
         </w:trPr>
         <w:tc>
           <w:tcPr>
-            <w:shd w:color="auto" w:fill="dae6fb" w:val="clear"/>
+            <w:shd w:color="auto" w:fill="ccf1e3" w:val="clear"/>
             <w:tcMar>
               <w:top w:w="92" w:type="dxa"/>
               <w:bottom w:w="92" w:type="dxa"/>
@@ -742,7 +742,7 @@
               <w:spacing w:before="16" w:after="16"/>
             </w:pPr>
             <w:r>
-              <w:t xml:space="preserve">Highlights</w:t>
+              <w:t xml:space="preserve">Lay Summary</w:t>
             </w:r>
           </w:p>
         </w:tc>
@@ -891,7 +891,7 @@
         <w:t xml:space="preserve">[18]</w:t>
       </w:r>
       <w:r>
-        <w:t xml:space="preserve">. However, these methods have so far been only described and tested in isolation from each other and no principled approach exists. In addition, the practical implementation of all of these diagnostics is time-consuming, tedious and is consequently not often performed in studies</w:t>
+        <w:t xml:space="preserve">. However, these methods have so far been only described and tested in isolation from each other and no principled approach exists. In addition, the practical implementation of all of these diagnostics is time-consuming, tedious and not often performed</w:t>
       </w:r>
       <w:r>
         <w:t xml:space="preserve"> </w:t>
@@ -901,6 +901,11 @@
       </w:r>
       <w:r>
         <w:t xml:space="preserve">.</w:t>
+      </w:r>
+    </w:p>
+    <w:p>
+      <w:r>
+        <w:br w:type="page"/>
       </w:r>
     </w:p>
     <w:tbl>
@@ -950,7 +955,7 @@
                     <a:graphicData uri="http://schemas.openxmlformats.org/drawingml/2006/picture">
                       <pic:pic>
                         <pic:nvPicPr>
-                          <pic:cNvPr descr="/Applications/RStudio.app/Contents/Resources/app/quarto/share/formats/docx/note.png" id="27" name="Picture"/>
+                          <pic:cNvPr descr="/Applications/quarto/share/formats/docx/note.png" id="27" name="Picture"/>
                           <pic:cNvPicPr>
                             <a:picLocks noChangeArrowheads="1" noChangeAspect="1"/>
                           </pic:cNvPicPr>
@@ -1357,35 +1362,17 @@
         <w:t xml:space="preserve"> </w:t>
       </w:r>
       <w:r>
-        <w:t xml:space="preserve">is to provide a toolbox of different diagnostic analyses to scrutinize partially observed confounder data which had not been implemented elsewhere yet and complement other analytic R packages regularly used in RWE studies.</w:t>
-      </w:r>
-    </w:p>
-    <w:p>
-      <w:r>
-        <w:br w:type="page"/>
+        <w:t xml:space="preserve">is to provide a toolbox of different diagnostics to analyze the potentially underlying missingness patterns and mechanisms of partially observed confounders in RWE studies.</w:t>
       </w:r>
     </w:p>
     <w:bookmarkEnd w:id="31"/>
-    <w:bookmarkStart w:id="42" w:name="methods"/>
+    <w:bookmarkStart w:id="36" w:name="materials-and-methods"/>
     <w:p>
       <w:pPr>
         <w:pStyle w:val="Heading1"/>
       </w:pPr>
       <w:r>
-        <w:t xml:space="preserve">Methods</w:t>
-      </w:r>
-    </w:p>
-    <w:bookmarkStart w:id="35" w:name="Xa45075acd15e9640673475eae8745975975447e"/>
-    <w:p>
-      <w:pPr>
-        <w:pStyle w:val="Heading2"/>
-      </w:pPr>
-      <w:r>
-        <w:rPr>
-          <w:bCs/>
-          <w:b/>
-        </w:rPr>
-        <w:t xml:space="preserve">Package details and installation instructions</w:t>
+        <w:t xml:space="preserve">Materials and Methods</w:t>
       </w:r>
     </w:p>
     <w:p>
@@ -1408,7 +1395,7 @@
         <w:t xml:space="preserve"> </w:t>
       </w:r>
       <w:r>
-        <w:t xml:space="preserve">R package was written in R language (version 4.2.1) and using the devtools</w:t>
+        <w:t xml:space="preserve">R package was written in R language (version 4.2.1) employing the devtools</w:t>
       </w:r>
       <w:r>
         <w:t xml:space="preserve"> </w:t>
@@ -1443,7 +1430,7 @@
         </w:r>
       </w:hyperlink>
       <w:r>
-        <w:t xml:space="preserve">, Posit package manager (</w:t>
+        <w:t xml:space="preserve">, Posit Public Package Manager (</w:t>
       </w:r>
       <w:hyperlink r:id="rId33">
         <w:r>
@@ -1492,17 +1479,40 @@
         <w:t xml:space="preserve"> </w:t>
       </w:r>
       <w:r>
-        <w:t xml:space="preserve">via continuous integration and deployment which are scheduled to execute on a daily basis.</w:t>
-      </w:r>
-    </w:p>
-    <w:bookmarkEnd w:id="35"/>
-    <w:bookmarkStart w:id="41" w:name="Xcb70a4214cdc3e05c3ba327f4bca43522b795a8"/>
+        <w:t xml:space="preserve">via continuous integration and deployment which are scheduled to execute on a daily basis. Additional resources such as documentation, articles and vignettes are provided on the package website under</w:t>
+      </w:r>
+      <w:r>
+        <w:t xml:space="preserve"> </w:t>
+      </w:r>
+      <w:hyperlink r:id="rId35">
+        <w:r>
+          <w:rPr>
+            <w:rStyle w:val="Hyperlink"/>
+          </w:rPr>
+          <w:t xml:space="preserve">https://janickweberpals.gitlab-pages.partners.org/smdi</w:t>
+        </w:r>
+      </w:hyperlink>
+      <w:r>
+        <w:t xml:space="preserve">.</w:t>
+      </w:r>
+    </w:p>
+    <w:bookmarkEnd w:id="36"/>
+    <w:bookmarkStart w:id="45" w:name="sec-results"/>
+    <w:p>
+      <w:pPr>
+        <w:pStyle w:val="Heading1"/>
+      </w:pPr>
+      <w:r>
+        <w:t xml:space="preserve">Results</w:t>
+      </w:r>
+    </w:p>
+    <w:bookmarkStart w:id="44" w:name="main-package-functions"/>
     <w:p>
       <w:pPr>
         <w:pStyle w:val="Heading2"/>
       </w:pPr>
       <w:r>
-        <w:t xml:space="preserve">Theoretical Background and Main Package Functions</w:t>
+        <w:t xml:space="preserve">Main Package Functions</w:t>
       </w:r>
     </w:p>
     <w:p>
@@ -1521,7 +1531,7 @@
         <w:t xml:space="preserve"> </w:t>
       </w:r>
       <w:r>
-        <w:t xml:space="preserve">illustrates the recommended workflow and functions that can be used to systematically approach diagnostics on partially observed confounders.</w:t>
+        <w:t xml:space="preserve">illustrates the recommended workflow and functions to systematically approach diagnostics on partially observed confounders.</w:t>
       </w:r>
     </w:p>
     <w:p>
@@ -1529,7 +1539,21 @@
         <w:pStyle w:val="BodyText"/>
       </w:pPr>
       <w:r>
-        <w:t xml:space="preserve">In general, the workflow comprises two broader diagnostic categories: descriptives and pattern diagnostics and inferential diagnostics on potentially underlying missingness mechanisms. In this section, we will explain the basic ideas behind the main package functions, the parameters a user can specify, the results that are being returned by calling the functions and the interpretation of results. Generally, for all functions in the</w:t>
+        <w:t xml:space="preserve">In general, the workflow comprises two broader diagnostic categories: descriptives/pattern diagnostics and inferential diagnostics on potentially underlying missingness mechanisms. In this section, we cover the principles behind the main package functions, the parameters a user can specify, the returned results and the interpretation of results. Examples are illustrated using a simulated EHR dataset that is part of the package (more details can be found under</w:t>
+      </w:r>
+      <w:r>
+        <w:t xml:space="preserve"> </w:t>
+      </w:r>
+      <w:hyperlink r:id="rId37">
+        <w:r>
+          <w:rPr>
+            <w:rStyle w:val="Hyperlink"/>
+          </w:rPr>
+          <w:t xml:space="preserve">https://janickweberpals.gitlab-pages.partners.org/smdi/articles/a_data_generation.html</w:t>
+        </w:r>
+      </w:hyperlink>
+      <w:r>
+        <w:t xml:space="preserve">). Generally, for all functions in the</w:t>
       </w:r>
       <w:r>
         <w:t xml:space="preserve"> </w:t>
@@ -1572,7 +1596,7 @@
         <w:t xml:space="preserve"> </w:t>
       </w:r>
       <w:r>
-        <w:t xml:space="preserve">parameter) as input with a format where one row represents one unqiue patient and the columns stand for the variables relevant for the study, i.e., the exposure, outcome, fully observed covariates and the partially observed covariates (one-row-per-patient format). Any non-informative columns, such as patient identifiers, date columns or zip codes should be dropped from the dataframe before calling the functions. Throughout all functions, the user has the option to specify a vector with the column name(s) of the partially observed covariate(s) that should be investigated (</w:t>
+        <w:t xml:space="preserve">parameter) as input with a format where one row represents one unique patient and the columns stand for the variables relevant for the study, i.e., the exposure, outcome, fully observed covariates and the partially observed covariates. Any non-informative columns, such as patient identifiers, date columns or zip codes should be dropped from the dataframe before calling the functions. Throughout all functions, the user has the option to specify a vector with the column name(s) of the partially observed covariate(s) that should be investigated (</w:t>
       </w:r>
       <w:r>
         <w:rPr>
@@ -1584,10 +1608,10 @@
         <w:t xml:space="preserve"> </w:t>
       </w:r>
       <w:r>
-        <w:t xml:space="preserve">parameter). If nothing is specified, all functions consider automatically any variable in the dataframe that exhibits at least one missing value.</w:t>
-      </w:r>
-    </w:p>
-    <w:bookmarkStart w:id="36" w:name="descriptives-and-pattern-diagnostics"/>
+        <w:t xml:space="preserve">parameter). If nothing is specified, all functions automatically consider any variable in the dataframe that exhibits at least one missing value.</w:t>
+      </w:r>
+    </w:p>
+    <w:bookmarkStart w:id="38" w:name="descriptives-and-pattern-diagnostics"/>
     <w:p>
       <w:pPr>
         <w:pStyle w:val="Heading3"/>
@@ -1596,8 +1620,136 @@
         <w:t xml:space="preserve">Descriptives and Pattern Diagnostics</w:t>
       </w:r>
     </w:p>
-    <w:bookmarkEnd w:id="36"/>
-    <w:bookmarkStart w:id="40" w:name="inferential-three-group-diagnostics"/>
+    <w:p>
+      <w:pPr>
+        <w:pStyle w:val="FirstParagraph"/>
+      </w:pPr>
+      <w:r>
+        <w:t xml:space="preserve">As a first step to explore the missingness in new datasets, the</w:t>
+      </w:r>
+      <w:r>
+        <w:t xml:space="preserve"> </w:t>
+      </w:r>
+      <w:r>
+        <w:rPr>
+          <w:rStyle w:val="VerbatimChar"/>
+        </w:rPr>
+        <w:t xml:space="preserve">smdi</w:t>
+      </w:r>
+      <w:r>
+        <w:t xml:space="preserve"> </w:t>
+      </w:r>
+      <w:r>
+        <w:t xml:space="preserve">package provides a few basic functions to describe and summarize missingness across all covariates. The</w:t>
+      </w:r>
+      <w:r>
+        <w:t xml:space="preserve"> </w:t>
+      </w:r>
+      <w:r>
+        <w:rPr>
+          <w:rStyle w:val="VerbatimChar"/>
+        </w:rPr>
+        <w:t xml:space="preserve">smdi_summarize()</w:t>
+      </w:r>
+      <w:r>
+        <w:t xml:space="preserve"> </w:t>
+      </w:r>
+      <w:r>
+        <w:t xml:space="preserve">function takes the dataframe as input and returns the amount and proportion of missing observations, which can also be stratified by a grouping variable (e.g., by an exposure or outcome variable). The</w:t>
+      </w:r>
+      <w:r>
+        <w:t xml:space="preserve"> </w:t>
+      </w:r>
+      <w:r>
+        <w:rPr>
+          <w:rStyle w:val="VerbatimChar"/>
+        </w:rPr>
+        <w:t xml:space="preserve">smdi_vis()</w:t>
+      </w:r>
+      <w:r>
+        <w:t xml:space="preserve"> </w:t>
+      </w:r>
+      <w:r>
+        <w:t xml:space="preserve">function returns a corresponding bar chart plot (example</w:t>
+      </w:r>
+      <w:r>
+        <w:t xml:space="preserve"> </w:t>
+      </w:r>
+      <w:hyperlink w:anchor="fig-examples">
+        <w:r>
+          <w:rPr>
+            <w:rStyle w:val="Hyperlink"/>
+          </w:rPr>
+          <w:t xml:space="preserve">Figure 2</w:t>
+        </w:r>
+      </w:hyperlink>
+      <w:r>
+        <w:t xml:space="preserve"> </w:t>
+      </w:r>
+      <w:r>
+        <w:t xml:space="preserve">a).</w:t>
+      </w:r>
+    </w:p>
+    <w:p>
+      <w:pPr>
+        <w:pStyle w:val="BodyText"/>
+      </w:pPr>
+      <w:r>
+        <w:t xml:space="preserve">To visually inspect potential missing data patterns, we re-exported the</w:t>
+      </w:r>
+      <w:r>
+        <w:t xml:space="preserve"> </w:t>
+      </w:r>
+      <w:r>
+        <w:rPr>
+          <w:rStyle w:val="VerbatimChar"/>
+        </w:rPr>
+        <w:t xml:space="preserve">gg_miss_upset()</w:t>
+      </w:r>
+      <w:r>
+        <w:t xml:space="preserve"> </w:t>
+      </w:r>
+      <w:r>
+        <w:t xml:space="preserve">function of the naniar package</w:t>
+      </w:r>
+      <w:r>
+        <w:t xml:space="preserve"> </w:t>
+      </w:r>
+      <w:r>
+        <w:t xml:space="preserve">[28]</w:t>
+      </w:r>
+      <w:r>
+        <w:t xml:space="preserve">. This function uses a set visualization technique to visually infer potential (non-)monotone patterns based on the number of intersecting missing observations across all partially observed covariates</w:t>
+      </w:r>
+      <w:r>
+        <w:t xml:space="preserve"> </w:t>
+      </w:r>
+      <w:r>
+        <w:t xml:space="preserve">[29]</w:t>
+      </w:r>
+      <w:r>
+        <w:t xml:space="preserve">. For example, a monotone pattern would be visually evident if, for a set of two or more variables (e.g., lab1, lab2), all or the majority of missing records would be observed for both labs simultaneously (example</w:t>
+      </w:r>
+      <w:r>
+        <w:t xml:space="preserve"> </w:t>
+      </w:r>
+      <w:hyperlink w:anchor="fig-examples">
+        <w:r>
+          <w:rPr>
+            <w:rStyle w:val="Hyperlink"/>
+          </w:rPr>
+          <w:t xml:space="preserve">Figure 2</w:t>
+        </w:r>
+      </w:hyperlink>
+      <w:r>
+        <w:t xml:space="preserve"> </w:t>
+      </w:r>
+      <w:r>
+        <w:t xml:space="preserve">b).</w:t>
+      </w:r>
+    </w:p>
+    <w:bookmarkEnd w:id="38"/>
+    <w:bookmarkStart w:id="43" w:name="inferential-three-group-diagnostics"/>
     <w:p>
       <w:pPr>
         <w:pStyle w:val="Heading3"/>
@@ -1611,7 +1763,7 @@
         <w:pStyle w:val="FirstParagraph"/>
       </w:pPr>
       <w:r>
-        <w:t xml:space="preserve">The main functions used to investigate the potential underlying missing data mechanisms are categorized into three group diagnostics based on their general analytic properties (</w:t>
+        <w:t xml:space="preserve">The core functions to infer potentially underlying missingness mechanisms are categorized into three group diagnostics based on their general analytic properties (</w:t>
       </w:r>
       <w:r>
         <w:rPr>
@@ -1624,7 +1776,7 @@
         <w:t xml:space="preserve">).</w:t>
       </w:r>
     </w:p>
-    <w:bookmarkStart w:id="37" w:name="group-1-diagnostics"/>
+    <w:bookmarkStart w:id="39" w:name="group-1-diagnostics"/>
     <w:p>
       <w:pPr>
         <w:pStyle w:val="Heading4"/>
@@ -1680,7 +1832,7 @@
         <w:t xml:space="preserve"> </w:t>
       </w:r>
       <w:r>
-        <w:t xml:space="preserve">functions is to explore dissimilarities in patient characteristics between those with and without observed values for the partially observed covariate. According to Rubin’s framework on inference and missing data</w:t>
+        <w:t xml:space="preserve">functions is to explore dissimilarities in patient characteristics between those with and without observed values for the partially observed covariate. According to Rubin’s framework</w:t>
       </w:r>
       <w:r>
         <w:t xml:space="preserve"> </w:t>
@@ -1718,7 +1870,7 @@
         <w:t xml:space="preserve"> </w:t>
       </w:r>
       <w:r>
-        <w:t xml:space="preserve">[28–30]</w:t>
+        <w:t xml:space="preserve">[30–32]</w:t>
       </w:r>
       <w:r>
         <w:t xml:space="preserve">. The function returns an</w:t>
@@ -1752,7 +1904,7 @@
         <w:t xml:space="preserve"> </w:t>
       </w:r>
       <w:r>
-        <w:t xml:space="preserve">parameter) along with corresponding minimum and maximum AMSDs observed. The</w:t>
+        <w:t xml:space="preserve">parameter) along with a corresponding range of minimum and maximum AMSDs observed. The</w:t>
       </w:r>
       <w:r>
         <w:t xml:space="preserve"> </w:t>
@@ -1786,7 +1938,190 @@
         <w:t xml:space="preserve"> </w:t>
       </w:r>
       <w:r>
-        <w:t xml:space="preserve">for each partially observed covariate displaying the distributions of observed patient characteristics and resulting ASMDs between patients with and without an observed value for the partially observed covariate. For a graphical visualization of this, the function also creates a</w:t>
+        <w:t xml:space="preserve">for each partially observed covariate displaying the distributions of observed patient characteristics and resulting ASMDs between patients with and without an observed value for the partially observed covariate. For a graphical visualization of this, the function returns a graph illustrating the ASMD for each compared patient characteristic (example</w:t>
+      </w:r>
+      <w:r>
+        <w:t xml:space="preserve"> </w:t>
+      </w:r>
+      <w:hyperlink w:anchor="fig-examples">
+        <w:r>
+          <w:rPr>
+            <w:rStyle w:val="Hyperlink"/>
+          </w:rPr>
+          <w:t xml:space="preserve">Figure 2</w:t>
+        </w:r>
+      </w:hyperlink>
+      <w:r>
+        <w:t xml:space="preserve"> </w:t>
+      </w:r>
+      <w:r>
+        <w:t xml:space="preserve">c)</w:t>
+      </w:r>
+      <w:r>
+        <w:t xml:space="preserve"> </w:t>
+      </w:r>
+      <w:r>
+        <w:t xml:space="preserve">[33]</w:t>
+      </w:r>
+      <w:r>
+        <w:t xml:space="preserve"> </w:t>
+      </w:r>
+      <w:r>
+        <w:t xml:space="preserve">.</w:t>
+      </w:r>
+    </w:p>
+    <w:p>
+      <w:pPr>
+        <w:pStyle w:val="BodyText"/>
+      </w:pPr>
+      <w:r>
+        <w:t xml:space="preserve">The</w:t>
+      </w:r>
+      <w:r>
+        <w:t xml:space="preserve"> </w:t>
+      </w:r>
+      <w:r>
+        <w:rPr>
+          <w:rStyle w:val="VerbatimChar"/>
+        </w:rPr>
+        <w:t xml:space="preserve">smdi_hotelling()</w:t>
+      </w:r>
+      <w:r>
+        <w:t xml:space="preserve"> </w:t>
+      </w:r>
+      <w:r>
+        <w:t xml:space="preserve">and</w:t>
+      </w:r>
+      <w:r>
+        <w:t xml:space="preserve"> </w:t>
+      </w:r>
+      <w:r>
+        <w:rPr>
+          <w:rStyle w:val="VerbatimChar"/>
+        </w:rPr>
+        <w:t xml:space="preserve">smdi_little()</w:t>
+      </w:r>
+      <w:r>
+        <w:t xml:space="preserve"> </w:t>
+      </w:r>
+      <w:r>
+        <w:t xml:space="preserve">functions complement the</w:t>
+      </w:r>
+      <w:r>
+        <w:t xml:space="preserve"> </w:t>
+      </w:r>
+      <w:r>
+        <w:rPr>
+          <w:rStyle w:val="VerbatimChar"/>
+        </w:rPr>
+        <w:t xml:space="preserve">smdi_asmd()</w:t>
+      </w:r>
+      <w:r>
+        <w:t xml:space="preserve"> </w:t>
+      </w:r>
+      <w:r>
+        <w:t xml:space="preserve">function by examining the differences in patient characteristics as a formal statistical hypothesis test. Hotelling’s test</w:t>
+      </w:r>
+      <w:r>
+        <w:t xml:space="preserve"> </w:t>
+      </w:r>
+      <w:r>
+        <w:t xml:space="preserve">[12,34]</w:t>
+      </w:r>
+      <w:r>
+        <w:t xml:space="preserve"> </w:t>
+      </w:r>
+      <w:r>
+        <w:t xml:space="preserve">formalizes this as a multivariate t-test for each partially observed covariate, which means that</w:t>
+      </w:r>
+      <w:r>
+        <w:t xml:space="preserve"> </w:t>
+      </w:r>
+      <w:r>
+        <w:rPr>
+          <w:rStyle w:val="VerbatimChar"/>
+        </w:rPr>
+        <w:t xml:space="preserve">smdi_hotelling()</w:t>
+      </w:r>
+      <w:r>
+        <w:t xml:space="preserve"> </w:t>
+      </w:r>
+      <w:r>
+        <w:t xml:space="preserve">returns a test statistic and a corresponding p-value for each each partially observed covariate separately. In contrast,</w:t>
+      </w:r>
+      <w:r>
+        <w:t xml:space="preserve"> </w:t>
+      </w:r>
+      <w:r>
+        <w:rPr>
+          <w:rStyle w:val="VerbatimChar"/>
+        </w:rPr>
+        <w:t xml:space="preserve">smdi_little()</w:t>
+      </w:r>
+      <w:r>
+        <w:t xml:space="preserve"> </w:t>
+      </w:r>
+      <w:r>
+        <w:t xml:space="preserve">[13,35]</w:t>
+      </w:r>
+      <w:r>
+        <w:t xml:space="preserve"> </w:t>
+      </w:r>
+      <w:r>
+        <w:t xml:space="preserve">computes a single global chi-square test statistic and p-value across all partially observed covariates with the null hypothesis that the data is MCAR.</w:t>
+      </w:r>
+    </w:p>
+    <w:bookmarkEnd w:id="39"/>
+    <w:bookmarkStart w:id="40" w:name="group-2-diagnostics"/>
+    <w:p>
+      <w:pPr>
+        <w:pStyle w:val="Heading4"/>
+      </w:pPr>
+      <w:r>
+        <w:t xml:space="preserve">Group 2 Diagnostics</w:t>
+      </w:r>
+    </w:p>
+    <w:p>
+      <w:pPr>
+        <w:pStyle w:val="FirstParagraph"/>
+      </w:pPr>
+      <w:r>
+        <w:t xml:space="preserve">The group 2 diagnostics assesses the ability to predict missingness based on observed covariates via the</w:t>
+      </w:r>
+      <w:r>
+        <w:t xml:space="preserve"> </w:t>
+      </w:r>
+      <w:r>
+        <w:rPr>
+          <w:rStyle w:val="VerbatimChar"/>
+        </w:rPr>
+        <w:t xml:space="preserve">smdi_rf()</w:t>
+      </w:r>
+      <w:r>
+        <w:t xml:space="preserve"> </w:t>
+      </w:r>
+      <w:r>
+        <w:t xml:space="preserve">function. This function trains and fits a random forest classification model</w:t>
+      </w:r>
+      <w:r>
+        <w:t xml:space="preserve"> </w:t>
+      </w:r>
+      <w:r>
+        <w:t xml:space="preserve">[11,36]</w:t>
+      </w:r>
+      <w:r>
+        <w:t xml:space="preserve"> </w:t>
+      </w:r>
+      <w:r>
+        <w:t xml:space="preserve">to predict the missing indicator of the partially observed covariate given observed covariates as the predictors. If the resulting area under the receiver operating characteristic curve (AUC) is meaningfully higher than 0.5, this would give some evidence for MAR being the underlying missingness mechanism. In case of values close 0.5, this would rather indicate a random prediction and translate to a potential MCAR or MNAR mechanism.</w:t>
+      </w:r>
+    </w:p>
+    <w:p>
+      <w:pPr>
+        <w:pStyle w:val="BodyText"/>
+      </w:pPr>
+      <w:r>
+        <w:t xml:space="preserve">The function returns an object of class</w:t>
       </w:r>
       <w:r>
         <w:t xml:space="preserve"> </w:t>
@@ -1796,209 +2131,13 @@
           <w:iCs/>
           <w:i/>
         </w:rPr>
-        <w:t xml:space="preserve">ggplot2</w:t>
-      </w:r>
-      <w:r>
-        <w:t xml:space="preserve"> </w:t>
-      </w:r>
-      <w:r>
-        <w:t xml:space="preserve">graph</w:t>
-      </w:r>
-      <w:r>
-        <w:t xml:space="preserve"> </w:t>
-      </w:r>
-      <w:r>
-        <w:t xml:space="preserve">[31]</w:t>
-      </w:r>
-      <w:r>
-        <w:t xml:space="preserve"> </w:t>
-      </w:r>
-      <w:r>
-        <w:t xml:space="preserve">illustrating the ASMDs for each compared patient characteristic in descending order.</w:t>
-      </w:r>
-    </w:p>
-    <w:p>
-      <w:pPr>
-        <w:pStyle w:val="BodyText"/>
-      </w:pPr>
-      <w:r>
-        <w:t xml:space="preserve">The</w:t>
-      </w:r>
-      <w:r>
-        <w:t xml:space="preserve"> </w:t>
-      </w:r>
-      <w:r>
-        <w:rPr>
-          <w:rStyle w:val="VerbatimChar"/>
-        </w:rPr>
-        <w:t xml:space="preserve">smdi_hotelling()</w:t>
-      </w:r>
-      <w:r>
-        <w:t xml:space="preserve"> </w:t>
-      </w:r>
-      <w:r>
-        <w:t xml:space="preserve">and</w:t>
-      </w:r>
-      <w:r>
-        <w:t xml:space="preserve"> </w:t>
-      </w:r>
-      <w:r>
-        <w:rPr>
-          <w:rStyle w:val="VerbatimChar"/>
-        </w:rPr>
-        <w:t xml:space="preserve">smdi_little()</w:t>
-      </w:r>
-      <w:r>
-        <w:t xml:space="preserve"> </w:t>
-      </w:r>
-      <w:r>
-        <w:t xml:space="preserve">functions complement the</w:t>
-      </w:r>
-      <w:r>
-        <w:t xml:space="preserve"> </w:t>
-      </w:r>
-      <w:r>
-        <w:rPr>
-          <w:rStyle w:val="VerbatimChar"/>
-        </w:rPr>
-        <w:t xml:space="preserve">smdi_asmd()</w:t>
-      </w:r>
-      <w:r>
-        <w:t xml:space="preserve"> </w:t>
-      </w:r>
-      <w:r>
-        <w:t xml:space="preserve">function by examining the differences in patient characteristics as a formal statistical hypothesis test. Hotelling’s test</w:t>
-      </w:r>
-      <w:r>
-        <w:t xml:space="preserve"> </w:t>
-      </w:r>
-      <w:r>
-        <w:t xml:space="preserve">[12,32]</w:t>
-      </w:r>
-      <w:r>
-        <w:t xml:space="preserve"> </w:t>
-      </w:r>
-      <w:r>
-        <w:t xml:space="preserve">formalizes this is a multivariate t-test for each partially observed covariate, which means that</w:t>
-      </w:r>
-      <w:r>
-        <w:t xml:space="preserve"> </w:t>
-      </w:r>
-      <w:r>
-        <w:rPr>
-          <w:rStyle w:val="VerbatimChar"/>
-        </w:rPr>
-        <w:t xml:space="preserve">smdi_hotelling()</w:t>
-      </w:r>
-      <w:r>
-        <w:t xml:space="preserve"> </w:t>
-      </w:r>
-      <w:r>
-        <w:t xml:space="preserve">returns a test statistic and a corresponding p-value for each each partially observed covariate individually. In contrast, Little’s test</w:t>
-      </w:r>
-      <w:r>
-        <w:t xml:space="preserve"> </w:t>
-      </w:r>
-      <w:r>
-        <w:t xml:space="preserve">[13,33]</w:t>
-      </w:r>
-      <w:r>
-        <w:t xml:space="preserve"> </w:t>
-      </w:r>
-      <w:r>
-        <w:t xml:space="preserve">(</w:t>
-      </w:r>
-      <w:r>
-        <w:rPr>
-          <w:rStyle w:val="VerbatimChar"/>
-        </w:rPr>
-        <w:t xml:space="preserve">smdi_little()</w:t>
-      </w:r>
-      <w:r>
-        <w:t xml:space="preserve">) computes a single global chi-square test statistic and p-value across all partially observed covariates with the null hypothesis that the data is MCAR.</w:t>
-      </w:r>
-    </w:p>
-    <w:bookmarkEnd w:id="37"/>
-    <w:bookmarkStart w:id="38" w:name="group-2-diagnostics"/>
-    <w:p>
-      <w:pPr>
-        <w:pStyle w:val="Heading4"/>
-      </w:pPr>
-      <w:r>
-        <w:t xml:space="preserve">Group 2 Diagnostics</w:t>
-      </w:r>
-    </w:p>
-    <w:p>
-      <w:pPr>
-        <w:pStyle w:val="FirstParagraph"/>
-      </w:pPr>
-      <w:r>
-        <w:t xml:space="preserve">The group 2 diagnostics assesses the ability to predict missingness based on observed covariates via the</w:t>
-      </w:r>
-      <w:r>
-        <w:t xml:space="preserve"> </w:t>
-      </w:r>
-      <w:r>
-        <w:rPr>
-          <w:rStyle w:val="VerbatimChar"/>
-        </w:rPr>
-        <w:t xml:space="preserve">smdi_rf()</w:t>
-      </w:r>
-      <w:r>
-        <w:t xml:space="preserve"> </w:t>
-      </w:r>
-      <w:r>
-        <w:t xml:space="preserve">functions. This function trains and fits a random forest classification model</w:t>
-      </w:r>
-      <w:r>
-        <w:t xml:space="preserve"> </w:t>
-      </w:r>
-      <w:r>
-        <w:t xml:space="preserve">[11,34]</w:t>
-      </w:r>
-      <w:r>
-        <w:t xml:space="preserve"> </w:t>
-      </w:r>
-      <w:r>
-        <w:t xml:space="preserve">to predict the missing indicator of the partially observed covariate given observed covariates as the predictors. If the resulting area under the receiver operating characteristic curve (AUC) is meaningfully higher than 0.5, this would give some evidence for MAR being the underlying missingness mechanism. In case of values close 0.5, this would rather indicate a random prediction and translate to potential MCAR or MNAR mechanisms.</w:t>
-      </w:r>
-    </w:p>
-    <w:p>
-      <w:pPr>
-        <w:pStyle w:val="BodyText"/>
-      </w:pPr>
-      <w:r>
-        <w:t xml:space="preserve">The function returns an object of class</w:t>
-      </w:r>
-      <w:r>
-        <w:t xml:space="preserve"> </w:t>
-      </w:r>
-      <w:r>
-        <w:rPr>
-          <w:rStyle w:val="VerbatimChar"/>
-        </w:rPr>
         <w:t xml:space="preserve">rf</w:t>
       </w:r>
       <w:r>
         <w:t xml:space="preserve"> </w:t>
       </w:r>
       <w:r>
-        <w:t xml:space="preserve">which generically displays an overview of the AUC values of all partially observed covariates. The AUC values are based on the prediction made in the respective test datasets. For more details, the</w:t>
-      </w:r>
-      <w:r>
-        <w:t xml:space="preserve"> </w:t>
-      </w:r>
-      <w:r>
-        <w:rPr>
-          <w:rStyle w:val="VerbatimChar"/>
-        </w:rPr>
-        <w:t xml:space="preserve">rf</w:t>
-      </w:r>
-      <w:r>
-        <w:t xml:space="preserve"> </w:t>
-      </w:r>
-      <w:r>
-        <w:t xml:space="preserve">object additionally includes a</w:t>
+        <w:t xml:space="preserve">which generically prints an overview of the AUC values of all partially observed covariates. The AUC value is based on the prediction made in the respective test dataset. The</w:t>
       </w:r>
       <w:r>
         <w:t xml:space="preserve"> </w:t>
@@ -2008,59 +2147,34 @@
           <w:iCs/>
           <w:i/>
         </w:rPr>
-        <w:t xml:space="preserve">ggplot2</w:t>
-      </w:r>
-      <w:r>
-        <w:t xml:space="preserve"> </w:t>
-      </w:r>
-      <w:r>
-        <w:t xml:space="preserve">graph for each partially observed covariate displaying the relative importance of the predictors in the training dataset expressed as the mean decrease in accuracy. This metric can be valuable for interpreting and identifying strong predictors of missingness. It quantifies how much the accuracy of the prediction (i.e., the ratio of correct predictions to the total number of predictions made) would decrease if we excluded a specific predictor from the prediction model. For tuning the random forest model, the</w:t>
-      </w:r>
-      <w:r>
-        <w:t xml:space="preserve"> </w:t>
-      </w:r>
-      <w:r>
-        <w:rPr>
-          <w:rStyle w:val="VerbatimChar"/>
-        </w:rPr>
-        <w:t xml:space="preserve">smdi_rf()</w:t>
-      </w:r>
-      <w:r>
-        <w:t xml:space="preserve"> </w:t>
-      </w:r>
-      <w:r>
-        <w:t xml:space="preserve">function has a few parameters that can be specified by the user for optimization such as the number of trees to grow (</w:t>
-      </w:r>
-      <w:r>
-        <w:rPr>
-          <w:rStyle w:val="VerbatimChar"/>
-        </w:rPr>
-        <w:t xml:space="preserve">ntree</w:t>
-      </w:r>
-      <w:r>
-        <w:t xml:space="preserve">; default is 1,000 trees), the ratio of the split between train and test datasets (</w:t>
-      </w:r>
-      <w:r>
-        <w:rPr>
-          <w:rStyle w:val="VerbatimChar"/>
-        </w:rPr>
-        <w:t xml:space="preserve">train_test_ratio</w:t>
-      </w:r>
-      <w:r>
-        <w:t xml:space="preserve">; default is a 70/30 split) and the number of cores to parallelize the computation on (</w:t>
-      </w:r>
-      <w:r>
-        <w:rPr>
-          <w:rStyle w:val="VerbatimChar"/>
-        </w:rPr>
-        <w:t xml:space="preserve">n_cores</w:t>
-      </w:r>
-      <w:r>
-        <w:t xml:space="preserve">, default is 1), since this function can be very time consuming, especially with larger datasets.</w:t>
-      </w:r>
-    </w:p>
-    <w:bookmarkEnd w:id="38"/>
-    <w:bookmarkStart w:id="39" w:name="group-3-diagnostics"/>
+        <w:t xml:space="preserve">rf</w:t>
+      </w:r>
+      <w:r>
+        <w:t xml:space="preserve"> </w:t>
+      </w:r>
+      <w:r>
+        <w:t xml:space="preserve">object further returns a graph for each partially observed covariate displaying the relative importance of the predictors in the training dataset expressed as the mean decrease in accuracy (example</w:t>
+      </w:r>
+      <w:r>
+        <w:t xml:space="preserve"> </w:t>
+      </w:r>
+      <w:hyperlink w:anchor="fig-examples">
+        <w:r>
+          <w:rPr>
+            <w:rStyle w:val="Hyperlink"/>
+          </w:rPr>
+          <w:t xml:space="preserve">Figure 2</w:t>
+        </w:r>
+      </w:hyperlink>
+      <w:r>
+        <w:t xml:space="preserve"> </w:t>
+      </w:r>
+      <w:r>
+        <w:t xml:space="preserve">d). This metric can be valuable for interpreting and identifying strong predictors of missingness. It quantifies how much the accuracy of the prediction (i.e., the ratio of correct predictions to the total number of predictions made) would decrease if we excluded a specific predictor from the prediction model. In case of inflated AUC values (&gt;0.9), the function prompts a message to the user detailing the most important predictor. If another partially observed covariate is identified as a perfect predictor, the presence of a monotone missing data pattern may be likely in which case it is recommended to exclude this covariate and run the diagnostics for each partially observed covariate independently.</w:t>
+      </w:r>
+    </w:p>
+    <w:bookmarkEnd w:id="40"/>
+    <w:bookmarkStart w:id="41" w:name="group-3-diagnostics"/>
     <w:p>
       <w:pPr>
         <w:pStyle w:val="Heading4"/>
@@ -2134,7 +2248,7 @@
         <w:t xml:space="preserve"> </w:t>
       </w:r>
       <w:r>
-        <w:t xml:space="preserve">[35]</w:t>
+        <w:t xml:space="preserve">[37]</w:t>
       </w:r>
       <w:r>
         <w:t xml:space="preserve">) for continuous outcomes, logistic regression (</w:t>
@@ -2150,7 +2264,7 @@
         <w:t xml:space="preserve"> </w:t>
       </w:r>
       <w:r>
-        <w:t xml:space="preserve">[35]</w:t>
+        <w:t xml:space="preserve">[37]</w:t>
       </w:r>
       <w:r>
         <w:t xml:space="preserve">) for binary outcomes and a Cox proportional hazards model (</w:t>
@@ -2166,7 +2280,7 @@
         <w:t xml:space="preserve"> </w:t>
       </w:r>
       <w:r>
-        <w:t xml:space="preserve">[36]</w:t>
+        <w:t xml:space="preserve">[38]</w:t>
       </w:r>
       <w:r>
         <w:t xml:space="preserve">) for time-to-event outcomes. Besides the specification of the regression type, the user needs to specify the name of the column that contains the outcome using the</w:t>
@@ -2203,22 +2317,320 @@
         <w:t xml:space="preserve">in case of a Cox model) and if resulting beta coefficients should be exponentiated or not. The function returns a table with univariate and adjusted beta coefficients and 95% confidence intervals for each partially observed covariate.</w:t>
       </w:r>
     </w:p>
+    <w:bookmarkEnd w:id="41"/>
+    <w:bookmarkStart w:id="42" w:name="Xca156c5c40a183592e191582bcd1b77072f450a"/>
+    <w:p>
+      <w:pPr>
+        <w:pStyle w:val="Heading4"/>
+      </w:pPr>
+      <w:r>
+        <w:rPr>
+          <w:rStyle w:val="VerbatimChar"/>
+        </w:rPr>
+        <w:t xml:space="preserve">smdi_diagnose()</w:t>
+      </w:r>
+      <w:r>
+        <w:t xml:space="preserve"> </w:t>
+      </w:r>
+      <w:r>
+        <w:t xml:space="preserve">to compute all three group diagnostics</w:t>
+      </w:r>
+    </w:p>
+    <w:p>
+      <w:pPr>
+        <w:pStyle w:val="FirstParagraph"/>
+      </w:pPr>
+      <w:r>
+        <w:t xml:space="preserve">The</w:t>
+      </w:r>
+      <w:r>
+        <w:t xml:space="preserve"> </w:t>
+      </w:r>
+      <w:r>
+        <w:rPr>
+          <w:rStyle w:val="VerbatimChar"/>
+        </w:rPr>
+        <w:t xml:space="preserve">smdi_diagnose()</w:t>
+      </w:r>
+      <w:r>
+        <w:t xml:space="preserve"> </w:t>
+      </w:r>
+      <w:r>
+        <w:t xml:space="preserve">function enables a user to compute all of the three group diagnostics introduced above with just one function call.</w:t>
+      </w:r>
+    </w:p>
+    <w:p>
+      <w:pPr>
+        <w:pStyle w:val="SourceCode"/>
+      </w:pPr>
+      <w:r>
+        <w:rPr>
+          <w:rStyle w:val="FunctionTok"/>
+        </w:rPr>
+        <w:t xml:space="preserve">smdi_diagnose</w:t>
+      </w:r>
+      <w:r>
+        <w:rPr>
+          <w:rStyle w:val="NormalTok"/>
+        </w:rPr>
+        <w:t xml:space="preserve">(</w:t>
+      </w:r>
+      <w:r>
+        <w:br/>
+      </w:r>
+      <w:r>
+        <w:rPr>
+          <w:rStyle w:val="NormalTok"/>
+        </w:rPr>
+        <w:t xml:space="preserve">  </w:t>
+      </w:r>
+      <w:r>
+        <w:rPr>
+          <w:rStyle w:val="AttributeTok"/>
+        </w:rPr>
+        <w:t xml:space="preserve">data =</w:t>
+      </w:r>
+      <w:r>
+        <w:rPr>
+          <w:rStyle w:val="NormalTok"/>
+        </w:rPr>
+        <w:t xml:space="preserve"> smdi_data,</w:t>
+      </w:r>
+      <w:r>
+        <w:br/>
+      </w:r>
+      <w:r>
+        <w:rPr>
+          <w:rStyle w:val="NormalTok"/>
+        </w:rPr>
+        <w:t xml:space="preserve">  </w:t>
+      </w:r>
+      <w:r>
+        <w:rPr>
+          <w:rStyle w:val="AttributeTok"/>
+        </w:rPr>
+        <w:t xml:space="preserve">covar =</w:t>
+      </w:r>
+      <w:r>
+        <w:rPr>
+          <w:rStyle w:val="NormalTok"/>
+        </w:rPr>
+        <w:t xml:space="preserve"> </w:t>
+      </w:r>
+      <w:r>
+        <w:rPr>
+          <w:rStyle w:val="ConstantTok"/>
+        </w:rPr>
+        <w:t xml:space="preserve">NULL</w:t>
+      </w:r>
+      <w:r>
+        <w:rPr>
+          <w:rStyle w:val="NormalTok"/>
+        </w:rPr>
+        <w:t xml:space="preserve">, </w:t>
+      </w:r>
+      <w:r>
+        <w:rPr>
+          <w:rStyle w:val="CommentTok"/>
+        </w:rPr>
+        <w:t xml:space="preserve"># NULL includes all covariates with at least one NA</w:t>
+      </w:r>
+      <w:r>
+        <w:br/>
+      </w:r>
+      <w:r>
+        <w:rPr>
+          <w:rStyle w:val="NormalTok"/>
+        </w:rPr>
+        <w:t xml:space="preserve">  </w:t>
+      </w:r>
+      <w:r>
+        <w:rPr>
+          <w:rStyle w:val="AttributeTok"/>
+        </w:rPr>
+        <w:t xml:space="preserve">model =</w:t>
+      </w:r>
+      <w:r>
+        <w:rPr>
+          <w:rStyle w:val="NormalTok"/>
+        </w:rPr>
+        <w:t xml:space="preserve"> </w:t>
+      </w:r>
+      <w:r>
+        <w:rPr>
+          <w:rStyle w:val="StringTok"/>
+        </w:rPr>
+        <w:t xml:space="preserve">"cox"</w:t>
+      </w:r>
+      <w:r>
+        <w:rPr>
+          <w:rStyle w:val="NormalTok"/>
+        </w:rPr>
+        <w:t xml:space="preserve">,</w:t>
+      </w:r>
+      <w:r>
+        <w:br/>
+      </w:r>
+      <w:r>
+        <w:rPr>
+          <w:rStyle w:val="NormalTok"/>
+        </w:rPr>
+        <w:t xml:space="preserve">  </w:t>
+      </w:r>
+      <w:r>
+        <w:rPr>
+          <w:rStyle w:val="AttributeTok"/>
+        </w:rPr>
+        <w:t xml:space="preserve">form_lhs =</w:t>
+      </w:r>
+      <w:r>
+        <w:rPr>
+          <w:rStyle w:val="NormalTok"/>
+        </w:rPr>
+        <w:t xml:space="preserve"> </w:t>
+      </w:r>
+      <w:r>
+        <w:rPr>
+          <w:rStyle w:val="StringTok"/>
+        </w:rPr>
+        <w:t xml:space="preserve">"Surv(eventtime, status)"</w:t>
+      </w:r>
+      <w:r>
+        <w:br/>
+      </w:r>
+      <w:r>
+        <w:rPr>
+          <w:rStyle w:val="NormalTok"/>
+        </w:rPr>
+        <w:t xml:space="preserve">  ) </w:t>
+      </w:r>
+      <w:r>
+        <w:rPr>
+          <w:rStyle w:val="SpecialCharTok"/>
+        </w:rPr>
+        <w:t xml:space="preserve">%&gt;%</w:t>
+      </w:r>
+      <w:r>
+        <w:rPr>
+          <w:rStyle w:val="NormalTok"/>
+        </w:rPr>
+        <w:t xml:space="preserve"> </w:t>
+      </w:r>
+      <w:r>
+        <w:br/>
+      </w:r>
+      <w:r>
+        <w:rPr>
+          <w:rStyle w:val="NormalTok"/>
+        </w:rPr>
+        <w:t xml:space="preserve">  </w:t>
+      </w:r>
+      <w:r>
+        <w:rPr>
+          <w:rStyle w:val="FunctionTok"/>
+        </w:rPr>
+        <w:t xml:space="preserve">smdi_style_gt</w:t>
+      </w:r>
+      <w:r>
+        <w:rPr>
+          <w:rStyle w:val="NormalTok"/>
+        </w:rPr>
+        <w:t xml:space="preserve">()</w:t>
+      </w:r>
+    </w:p>
+    <w:p>
+      <w:pPr>
+        <w:pStyle w:val="FirstParagraph"/>
+      </w:pPr>
+      <w:r>
+        <w:t xml:space="preserve">The function will return an object of class</w:t>
+      </w:r>
+      <w:r>
+        <w:t xml:space="preserve"> </w:t>
+      </w:r>
+      <w:r>
+        <w:rPr>
+          <w:iCs/>
+          <w:i/>
+        </w:rPr>
+        <w:t xml:space="preserve">smdi</w:t>
+      </w:r>
+      <w:r>
+        <w:t xml:space="preserve"> </w:t>
+      </w:r>
+      <w:r>
+        <w:t xml:space="preserve">containing a table with the results of all diagnostics for each specified partially observed covariate and the global Little’s test p-value across all covariates (</w:t>
+      </w:r>
+      <w:r>
+        <w:rPr>
+          <w:bCs/>
+          <w:b/>
+        </w:rPr>
+        <w:t xml:space="preserve">Table 2</w:t>
+      </w:r>
+      <w:r>
+        <w:t xml:space="preserve">). The</w:t>
+      </w:r>
+      <w:r>
+        <w:t xml:space="preserve"> </w:t>
+      </w:r>
+      <w:r>
+        <w:rPr>
+          <w:rStyle w:val="VerbatimChar"/>
+        </w:rPr>
+        <w:t xml:space="preserve">smdi_style_gt()</w:t>
+      </w:r>
+      <w:r>
+        <w:t xml:space="preserve"> </w:t>
+      </w:r>
+      <w:r>
+        <w:t xml:space="preserve">function is an ancillary function that takes an object of class</w:t>
+      </w:r>
+      <w:r>
+        <w:t xml:space="preserve"> </w:t>
+      </w:r>
+      <w:r>
+        <w:rPr>
+          <w:iCs/>
+          <w:i/>
+        </w:rPr>
+        <w:t xml:space="preserve">smdi</w:t>
+      </w:r>
+      <w:r>
+        <w:t xml:space="preserve"> </w:t>
+      </w:r>
+      <w:r>
+        <w:t xml:space="preserve">and produces a formatted and publication-ready gt table</w:t>
+      </w:r>
+      <w:r>
+        <w:t xml:space="preserve"> </w:t>
+      </w:r>
+      <w:r>
+        <w:t xml:space="preserve">[39]</w:t>
+      </w:r>
+      <w:r>
+        <w:t xml:space="preserve"> </w:t>
+      </w:r>
+      <w:r>
+        <w:t xml:space="preserve">which can be seamlessly exported to different file formats (e.g., .docx, .pdf, etc.) for reports or manuscripts.</w:t>
+      </w:r>
+    </w:p>
     <w:p>
       <w:r>
         <w:br w:type="page"/>
       </w:r>
     </w:p>
-    <w:bookmarkEnd w:id="39"/>
-    <w:bookmarkEnd w:id="40"/>
-    <w:bookmarkEnd w:id="41"/>
     <w:bookmarkEnd w:id="42"/>
-    <w:bookmarkStart w:id="43" w:name="sec-results"/>
+    <w:bookmarkEnd w:id="43"/>
+    <w:bookmarkEnd w:id="44"/>
+    <w:bookmarkEnd w:id="45"/>
+    <w:bookmarkStart w:id="46" w:name="discussion"/>
     <w:p>
       <w:pPr>
         <w:pStyle w:val="Heading1"/>
       </w:pPr>
       <w:r>
-        <w:t xml:space="preserve">Results</w:t>
+        <w:t xml:space="preserve">Discussion</w:t>
       </w:r>
     </w:p>
     <w:p>
@@ -2226,33 +2638,18 @@
         <w:br w:type="page"/>
       </w:r>
     </w:p>
-    <w:bookmarkEnd w:id="43"/>
-    <w:bookmarkStart w:id="44" w:name="discussion"/>
+    <w:bookmarkEnd w:id="46"/>
+    <w:bookmarkStart w:id="132" w:name="references"/>
     <w:p>
       <w:pPr>
         <w:pStyle w:val="Heading1"/>
       </w:pPr>
       <w:r>
-        <w:t xml:space="preserve">Discussion</w:t>
-      </w:r>
-    </w:p>
-    <w:p>
-      <w:r>
-        <w:br w:type="page"/>
-      </w:r>
-    </w:p>
-    <w:bookmarkEnd w:id="44"/>
-    <w:bookmarkStart w:id="121" w:name="references"/>
-    <w:p>
-      <w:pPr>
-        <w:pStyle w:val="Heading1"/>
-      </w:pPr>
-      <w:r>
         <w:t xml:space="preserve">References</w:t>
       </w:r>
     </w:p>
-    <w:bookmarkStart w:id="114" w:name="refs"/>
-    <w:bookmarkStart w:id="46" w:name="ref-fdaRWE2018"/>
+    <w:bookmarkStart w:id="121" w:name="refs"/>
+    <w:bookmarkStart w:id="48" w:name="ref-fdaRWE2018"/>
     <w:p>
       <w:pPr>
         <w:pStyle w:val="Bibliography"/>
@@ -2272,7 +2669,7 @@
       <w:r>
         <w:t xml:space="preserve"> </w:t>
       </w:r>
-      <w:hyperlink r:id="rId45">
+      <w:hyperlink r:id="rId47">
         <w:r>
           <w:rPr>
             <w:rStyle w:val="Hyperlink"/>
@@ -2284,8 +2681,8 @@
         <w:t xml:space="preserve">.</w:t>
       </w:r>
     </w:p>
-    <w:bookmarkEnd w:id="46"/>
-    <w:bookmarkStart w:id="48" w:name="ref-Desai2021"/>
+    <w:bookmarkEnd w:id="48"/>
+    <w:bookmarkStart w:id="50" w:name="ref-Desai2021"/>
     <w:p>
       <w:pPr>
         <w:pStyle w:val="Bibliography"/>
@@ -2302,7 +2699,7 @@
       <w:r>
         <w:t xml:space="preserve">R.J. Desai, M.E. Matheny, K. Johnson, K. Marsolo, L.H. Curtis, J.C. Nelson, P.J. Heagerty, J. Maro, J. Brown, S. Toh, M. Nguyen, R. Ball, G. Dal Pan, S.V. Wang, J.J. Gagne, S. Schneeweiss, Broadening the reach of the FDA Sentinel system: A roadmap for integrating electronic health record data in a causal analysis framework, Npj Digital Medicine. 4 (2021). https://doi.org/</w:t>
       </w:r>
-      <w:hyperlink r:id="rId47">
+      <w:hyperlink r:id="rId49">
         <w:r>
           <w:rPr>
             <w:rStyle w:val="Hyperlink"/>
@@ -2314,8 +2711,8 @@
         <w:t xml:space="preserve">.</w:t>
       </w:r>
     </w:p>
-    <w:bookmarkEnd w:id="48"/>
-    <w:bookmarkStart w:id="50" w:name="ref-asfaw2022"/>
+    <w:bookmarkEnd w:id="50"/>
+    <w:bookmarkStart w:id="52" w:name="ref-asfaw2022"/>
     <w:p>
       <w:pPr>
         <w:pStyle w:val="Bibliography"/>
@@ -2332,7 +2729,7 @@
       <w:r>
         <w:t xml:space="preserve">A. Asfaw, M. Ascha, P. Yerram, S. Reiss, S. Brake, N. Wadé, SA27 Comparison of Comorbidity Indices Between Electronic Health Records (EHR) Derived Database and Claims Data Among Patients With Metastatic Breast Cancer, Value in Health. 25 (2022) S488. https://doi.org/</w:t>
       </w:r>
-      <w:hyperlink r:id="rId49">
+      <w:hyperlink r:id="rId51">
         <w:r>
           <w:rPr>
             <w:rStyle w:val="Hyperlink"/>
@@ -2344,8 +2741,8 @@
         <w:t xml:space="preserve">.</w:t>
       </w:r>
     </w:p>
-    <w:bookmarkEnd w:id="50"/>
-    <w:bookmarkStart w:id="52" w:name="ref-gorelick2006"/>
+    <w:bookmarkEnd w:id="52"/>
+    <w:bookmarkStart w:id="54" w:name="ref-gorelick2006"/>
     <w:p>
       <w:pPr>
         <w:pStyle w:val="Bibliography"/>
@@ -2362,7 +2759,7 @@
       <w:r>
         <w:t xml:space="preserve">M.H. Gorelick, Bias arising from missing data in predictive models, Journal of Clinical Epidemiology. 59 (2006) 1115–1123. https://doi.org/</w:t>
       </w:r>
-      <w:hyperlink r:id="rId51">
+      <w:hyperlink r:id="rId53">
         <w:r>
           <w:rPr>
             <w:rStyle w:val="Hyperlink"/>
@@ -2374,8 +2771,8 @@
         <w:t xml:space="preserve">.</w:t>
       </w:r>
     </w:p>
-    <w:bookmarkEnd w:id="52"/>
-    <w:bookmarkStart w:id="54" w:name="ref-ayilara2019"/>
+    <w:bookmarkEnd w:id="54"/>
+    <w:bookmarkStart w:id="56" w:name="ref-ayilara2019"/>
     <w:p>
       <w:pPr>
         <w:pStyle w:val="Bibliography"/>
@@ -2392,7 +2789,7 @@
       <w:r>
         <w:t xml:space="preserve">O.F. Ayilara, L. Zhang, T.T. Sajobi, R. Sawatzky, E. Bohm, L.M. Lix, Impact of missing data on bias and precision when estimating change in patient-reported outcomes from a clinical registry, Health and Quality of Life Outcomes. 17 (2019). https://doi.org/</w:t>
       </w:r>
-      <w:hyperlink r:id="rId53">
+      <w:hyperlink r:id="rId55">
         <w:r>
           <w:rPr>
             <w:rStyle w:val="Hyperlink"/>
@@ -2404,8 +2801,8 @@
         <w:t xml:space="preserve">.</w:t>
       </w:r>
     </w:p>
-    <w:bookmarkEnd w:id="54"/>
-    <w:bookmarkStart w:id="56" w:name="ref-groenwold2020"/>
+    <w:bookmarkEnd w:id="56"/>
+    <w:bookmarkStart w:id="58" w:name="ref-groenwold2020"/>
     <w:p>
       <w:pPr>
         <w:pStyle w:val="Bibliography"/>
@@ -2422,7 +2819,7 @@
       <w:r>
         <w:t xml:space="preserve">R.H.H. Groenwold, O.M. Dekkers, Missing data: The impact of what is not there, European Journal of Endocrinology. 183 (2020) E7–E9. https://doi.org/</w:t>
       </w:r>
-      <w:hyperlink r:id="rId55">
+      <w:hyperlink r:id="rId57">
         <w:r>
           <w:rPr>
             <w:rStyle w:val="Hyperlink"/>
@@ -2434,8 +2831,8 @@
         <w:t xml:space="preserve">.</w:t>
       </w:r>
     </w:p>
-    <w:bookmarkEnd w:id="56"/>
-    <w:bookmarkStart w:id="58" w:name="ref-vanbuuren2018"/>
+    <w:bookmarkEnd w:id="58"/>
+    <w:bookmarkStart w:id="60" w:name="ref-vanbuuren2018"/>
     <w:p>
       <w:pPr>
         <w:pStyle w:val="Bibliography"/>
@@ -2455,7 +2852,7 @@
       <w:r>
         <w:t xml:space="preserve"> </w:t>
       </w:r>
-      <w:hyperlink r:id="rId57">
+      <w:hyperlink r:id="rId59">
         <w:r>
           <w:rPr>
             <w:rStyle w:val="Hyperlink"/>
@@ -2467,8 +2864,8 @@
         <w:t xml:space="preserve">.</w:t>
       </w:r>
     </w:p>
-    <w:bookmarkEnd w:id="58"/>
-    <w:bookmarkStart w:id="60" w:name="ref-rubin1976"/>
+    <w:bookmarkEnd w:id="60"/>
+    <w:bookmarkStart w:id="62" w:name="ref-rubin1976"/>
     <w:p>
       <w:pPr>
         <w:pStyle w:val="Bibliography"/>
@@ -2485,7 +2882,7 @@
       <w:r>
         <w:t xml:space="preserve">D.B. RUBIN, Inference and missing data, Biometrika. 63 (1976) 581–592. https://doi.org/</w:t>
       </w:r>
-      <w:hyperlink r:id="rId59">
+      <w:hyperlink r:id="rId61">
         <w:r>
           <w:rPr>
             <w:rStyle w:val="Hyperlink"/>
@@ -2497,8 +2894,8 @@
         <w:t xml:space="preserve">.</w:t>
       </w:r>
     </w:p>
-    <w:bookmarkEnd w:id="60"/>
-    <w:bookmarkStart w:id="61" w:name="ref-little2019"/>
+    <w:bookmarkEnd w:id="62"/>
+    <w:bookmarkStart w:id="63" w:name="ref-little2019"/>
     <w:p>
       <w:pPr>
         <w:pStyle w:val="Bibliography"/>
@@ -2516,8 +2913,8 @@
         <w:t xml:space="preserve">R.J. Little, D.B. Rubin, Statistical analysis with missing data, John Wiley &amp; Sons, 2019.</w:t>
       </w:r>
     </w:p>
-    <w:bookmarkEnd w:id="61"/>
-    <w:bookmarkStart w:id="63" w:name="ref-lee2021"/>
+    <w:bookmarkEnd w:id="63"/>
+    <w:bookmarkStart w:id="65" w:name="ref-lee2021"/>
     <w:p>
       <w:pPr>
         <w:pStyle w:val="Bibliography"/>
@@ -2534,7 +2931,7 @@
       <w:r>
         <w:t xml:space="preserve">K.J. Lee, K.M. Tilling, R.P. Cornish, R.J.A. Little, M.L. Bell, E. Goetghebeur, J.W. Hogan, J.R. Carpenter, Framework for the treatment and reporting of missing data in observational studies: The Treatment And Reporting of Missing data in Observational Studies framework, Journal of Clinical Epidemiology. 134 (2021) 79–88. https://doi.org/</w:t>
       </w:r>
-      <w:hyperlink r:id="rId62">
+      <w:hyperlink r:id="rId64">
         <w:r>
           <w:rPr>
             <w:rStyle w:val="Hyperlink"/>
@@ -2546,8 +2943,8 @@
         <w:t xml:space="preserve">.</w:t>
       </w:r>
     </w:p>
-    <w:bookmarkEnd w:id="63"/>
-    <w:bookmarkStart w:id="65" w:name="ref-sondhi2023a"/>
+    <w:bookmarkEnd w:id="65"/>
+    <w:bookmarkStart w:id="67" w:name="ref-sondhi2023a"/>
     <w:p>
       <w:pPr>
         <w:pStyle w:val="Bibliography"/>
@@ -2570,7 +2967,7 @@
       <w:r>
         <w:t xml:space="preserve">small cell lung cancer and multiple myeloma, CPT: Pharmacometrics &amp; Systems Pharmacology. (2023). https://doi.org/</w:t>
       </w:r>
-      <w:hyperlink r:id="rId64">
+      <w:hyperlink r:id="rId66">
         <w:r>
           <w:rPr>
             <w:rStyle w:val="Hyperlink"/>
@@ -2582,8 +2979,8 @@
         <w:t xml:space="preserve">.</w:t>
       </w:r>
     </w:p>
-    <w:bookmarkEnd w:id="65"/>
-    <w:bookmarkStart w:id="67" w:name="ref-hotelling1931"/>
+    <w:bookmarkEnd w:id="67"/>
+    <w:bookmarkStart w:id="69" w:name="ref-hotelling1931"/>
     <w:p>
       <w:pPr>
         <w:pStyle w:val="Bibliography"/>
@@ -2600,7 +2997,7 @@
       <w:r>
         <w:t xml:space="preserve">H. Hotelling, The Generalization of Student’s Ratio, The Annals of Mathematical Statistics. 2 (1931) 360–378. https://doi.org/</w:t>
       </w:r>
-      <w:hyperlink r:id="rId66">
+      <w:hyperlink r:id="rId68">
         <w:r>
           <w:rPr>
             <w:rStyle w:val="Hyperlink"/>
@@ -2612,8 +3009,8 @@
         <w:t xml:space="preserve">.</w:t>
       </w:r>
     </w:p>
-    <w:bookmarkEnd w:id="67"/>
-    <w:bookmarkStart w:id="69" w:name="ref-little1988"/>
+    <w:bookmarkEnd w:id="69"/>
+    <w:bookmarkStart w:id="71" w:name="ref-little1988"/>
     <w:p>
       <w:pPr>
         <w:pStyle w:val="Bibliography"/>
@@ -2630,7 +3027,7 @@
       <w:r>
         <w:t xml:space="preserve">R.J.A. Little, A Test of Missing Completely at Random for Multivariate Data with Missing Values, Journal of the American Statistical Association. 83 (1988) 1198–1202. https://doi.org/</w:t>
       </w:r>
-      <w:hyperlink r:id="rId68">
+      <w:hyperlink r:id="rId70">
         <w:r>
           <w:rPr>
             <w:rStyle w:val="Hyperlink"/>
@@ -2642,8 +3039,8 @@
         <w:t xml:space="preserve">.</w:t>
       </w:r>
     </w:p>
-    <w:bookmarkEnd w:id="69"/>
-    <w:bookmarkStart w:id="71" w:name="ref-pedersen2017"/>
+    <w:bookmarkEnd w:id="71"/>
+    <w:bookmarkStart w:id="73" w:name="ref-pedersen2017"/>
     <w:p>
       <w:pPr>
         <w:pStyle w:val="Bibliography"/>
@@ -2660,7 +3057,7 @@
       <w:r>
         <w:t xml:space="preserve">A. Pedersen, E. Mikkelsen, D. Cronin-Fenton, N. Kristensen, T.M. Pham, L. Pedersen, I. Petersen, Missing data and multiple imputation in clinical epidemiological research, Clinical Epidemiology. Volume 9 (2017) 157–166. https://doi.org/</w:t>
       </w:r>
-      <w:hyperlink r:id="rId70">
+      <w:hyperlink r:id="rId72">
         <w:r>
           <w:rPr>
             <w:rStyle w:val="Hyperlink"/>
@@ -2672,8 +3069,8 @@
         <w:t xml:space="preserve">.</w:t>
       </w:r>
     </w:p>
-    <w:bookmarkEnd w:id="71"/>
-    <w:bookmarkStart w:id="73" w:name="ref-madley-dowd2019"/>
+    <w:bookmarkEnd w:id="73"/>
+    <w:bookmarkStart w:id="75" w:name="ref-madley-dowd2019"/>
     <w:p>
       <w:pPr>
         <w:pStyle w:val="Bibliography"/>
@@ -2690,7 +3087,7 @@
       <w:r>
         <w:t xml:space="preserve">P. Madley-Dowd, R. Hughes, K. Tilling, J. Heron, The proportion of missing data should not be used to guide decisions on multiple imputation, Journal of Clinical Epidemiology. 110 (2019) 63–73. https://doi.org/</w:t>
       </w:r>
-      <w:hyperlink r:id="rId72">
+      <w:hyperlink r:id="rId74">
         <w:r>
           <w:rPr>
             <w:rStyle w:val="Hyperlink"/>
@@ -2702,8 +3099,8 @@
         <w:t xml:space="preserve">.</w:t>
       </w:r>
     </w:p>
-    <w:bookmarkEnd w:id="73"/>
-    <w:bookmarkStart w:id="75" w:name="ref-Lee2023"/>
+    <w:bookmarkEnd w:id="75"/>
+    <w:bookmarkStart w:id="77" w:name="ref-Lee2023"/>
     <w:p>
       <w:pPr>
         <w:pStyle w:val="Bibliography"/>
@@ -2720,7 +3117,7 @@
       <w:r>
         <w:t xml:space="preserve">K.J. Lee, J.B. Carlin, J.A. Simpson, M. Moreno-Betancur, Assumptions and analysis planning in studies with missing data in multiple variables: moving beyond the MCAR/MAR/MNAR classification, International Journal of Epidemiology. (2023). https://doi.org/</w:t>
       </w:r>
-      <w:hyperlink r:id="rId74">
+      <w:hyperlink r:id="rId76">
         <w:r>
           <w:rPr>
             <w:rStyle w:val="Hyperlink"/>
@@ -2732,8 +3129,8 @@
         <w:t xml:space="preserve">.</w:t>
       </w:r>
     </w:p>
-    <w:bookmarkEnd w:id="75"/>
-    <w:bookmarkStart w:id="77" w:name="ref-Moreno-Betancur2018"/>
+    <w:bookmarkEnd w:id="77"/>
+    <w:bookmarkStart w:id="79" w:name="ref-Moreno-Betancur2018"/>
     <w:p>
       <w:pPr>
         <w:pStyle w:val="Bibliography"/>
@@ -2750,7 +3147,7 @@
       <w:r>
         <w:t xml:space="preserve">M. Moreno-Betancur, K.J. Lee, F.P. Leacy, I.R. White, J.A. Simpson, J.B. Carlin, Canonical Causal Diagrams to Guide the Treatment of Missing Data in Epidemiologic Studies, American Journal of Epidemiology. 187 (2018) 2705–2715. https://doi.org/</w:t>
       </w:r>
-      <w:hyperlink r:id="rId76">
+      <w:hyperlink r:id="rId78">
         <w:r>
           <w:rPr>
             <w:rStyle w:val="Hyperlink"/>
@@ -2762,8 +3159,8 @@
         <w:t xml:space="preserve">.</w:t>
       </w:r>
     </w:p>
-    <w:bookmarkEnd w:id="77"/>
-    <w:bookmarkStart w:id="79" w:name="ref-mohan2021"/>
+    <w:bookmarkEnd w:id="79"/>
+    <w:bookmarkStart w:id="81" w:name="ref-mohan2021"/>
     <w:p>
       <w:pPr>
         <w:pStyle w:val="Bibliography"/>
@@ -2780,7 +3177,7 @@
       <w:r>
         <w:t xml:space="preserve">K. Mohan, J. Pearl, Graphical Models for Processing Missing Data, Journal of the American Statistical Association. 116 (2021) 1023–1037. https://doi.org/</w:t>
       </w:r>
-      <w:hyperlink r:id="rId78">
+      <w:hyperlink r:id="rId80">
         <w:r>
           <w:rPr>
             <w:rStyle w:val="Hyperlink"/>
@@ -2792,8 +3189,8 @@
         <w:t xml:space="preserve">.</w:t>
       </w:r>
     </w:p>
-    <w:bookmarkEnd w:id="79"/>
-    <w:bookmarkStart w:id="81" w:name="ref-carroll2020"/>
+    <w:bookmarkEnd w:id="81"/>
+    <w:bookmarkStart w:id="83" w:name="ref-carroll2020"/>
     <w:p>
       <w:pPr>
         <w:pStyle w:val="Bibliography"/>
@@ -2810,7 +3207,7 @@
       <w:r>
         <w:t xml:space="preserve">O.U. Carroll, T.P. Morris, R.H. Keogh, How are missing data in covariates handled in observational time-to-event studies in oncology? A systematic review, BMC Medical Research Methodology. 20 (2020). https://doi.org/</w:t>
       </w:r>
-      <w:hyperlink r:id="rId80">
+      <w:hyperlink r:id="rId82">
         <w:r>
           <w:rPr>
             <w:rStyle w:val="Hyperlink"/>
@@ -2822,8 +3219,8 @@
         <w:t xml:space="preserve">.</w:t>
       </w:r>
     </w:p>
-    <w:bookmarkEnd w:id="81"/>
-    <w:bookmarkStart w:id="83" w:name="ref-wood2004"/>
+    <w:bookmarkEnd w:id="83"/>
+    <w:bookmarkStart w:id="85" w:name="ref-wood2004"/>
     <w:p>
       <w:pPr>
         <w:pStyle w:val="Bibliography"/>
@@ -2840,7 +3237,7 @@
       <w:r>
         <w:t xml:space="preserve">A.M. Wood, I.R. White, S.G. Thompson, Are missing outcome data adequately handled? A review of published randomized controlled trials in major medical journals, Clinical Trials. 1 (2004) 368–376. https://doi.org/</w:t>
       </w:r>
-      <w:hyperlink r:id="rId82">
+      <w:hyperlink r:id="rId84">
         <w:r>
           <w:rPr>
             <w:rStyle w:val="Hyperlink"/>
@@ -2852,8 +3249,8 @@
         <w:t xml:space="preserve">.</w:t>
       </w:r>
     </w:p>
-    <w:bookmarkEnd w:id="83"/>
-    <w:bookmarkStart w:id="85" w:name="ref-harel2012"/>
+    <w:bookmarkEnd w:id="85"/>
+    <w:bookmarkStart w:id="87" w:name="ref-harel2012"/>
     <w:p>
       <w:pPr>
         <w:pStyle w:val="Bibliography"/>
@@ -2870,7 +3267,7 @@
       <w:r>
         <w:t xml:space="preserve">O. Harel, J. Pellowski, S. Kalichman, Are We Missing the Importance of Missing Values in HIV Prevention Randomized Clinical Trials? Review and Recommendations, AIDS and Behavior. 16 (2012) 1382–1393. https://doi.org/</w:t>
       </w:r>
-      <w:hyperlink r:id="rId84">
+      <w:hyperlink r:id="rId86">
         <w:r>
           <w:rPr>
             <w:rStyle w:val="Hyperlink"/>
@@ -2882,8 +3279,8 @@
         <w:t xml:space="preserve">.</w:t>
       </w:r>
     </w:p>
-    <w:bookmarkEnd w:id="85"/>
-    <w:bookmarkStart w:id="87" w:name="ref-SentinelCI3"/>
+    <w:bookmarkEnd w:id="87"/>
+    <w:bookmarkStart w:id="89" w:name="ref-SentinelCI3"/>
     <w:p>
       <w:pPr>
         <w:pStyle w:val="Bibliography"/>
@@ -2903,7 +3300,7 @@
       <w:r>
         <w:t xml:space="preserve"> </w:t>
       </w:r>
-      <w:hyperlink r:id="rId86">
+      <w:hyperlink r:id="rId88">
         <w:r>
           <w:rPr>
             <w:rStyle w:val="Hyperlink"/>
@@ -2915,8 +3312,8 @@
         <w:t xml:space="preserve">.</w:t>
       </w:r>
     </w:p>
-    <w:bookmarkEnd w:id="87"/>
-    <w:bookmarkStart w:id="88" w:name="ref-weberpals2023"/>
+    <w:bookmarkEnd w:id="89"/>
+    <w:bookmarkStart w:id="90" w:name="ref-weberpals2023"/>
     <w:p>
       <w:pPr>
         <w:pStyle w:val="Bibliography"/>
@@ -2934,8 +3331,8 @@
         <w:t xml:space="preserve">J. Weberpals, S.R. Raman, P.A. Shaw, H. Lee, B.G. Hammill, S. Toh, J.G. Connolly, K.J. Dandreo, F. Tian, W. Liu, J. Li, J.J. Hernández-Muñoz, R.J. Glynn, R.J. Desai, A principled approach to characterize and analyze partially observed confounder data from electronic health records, Submitted. (2023).</w:t>
       </w:r>
     </w:p>
-    <w:bookmarkEnd w:id="88"/>
-    <w:bookmarkStart w:id="90" w:name="ref-smdi"/>
+    <w:bookmarkEnd w:id="90"/>
+    <w:bookmarkStart w:id="92" w:name="ref-smdi"/>
     <w:p>
       <w:pPr>
         <w:pStyle w:val="Bibliography"/>
@@ -2955,7 +3352,7 @@
       <w:r>
         <w:t xml:space="preserve"> </w:t>
       </w:r>
-      <w:hyperlink r:id="rId89">
+      <w:hyperlink r:id="rId91">
         <w:r>
           <w:rPr>
             <w:rStyle w:val="Hyperlink"/>
@@ -2967,8 +3364,8 @@
         <w:t xml:space="preserve">.</w:t>
       </w:r>
     </w:p>
-    <w:bookmarkEnd w:id="90"/>
-    <w:bookmarkStart w:id="92" w:name="ref-devtools"/>
+    <w:bookmarkEnd w:id="92"/>
+    <w:bookmarkStart w:id="94" w:name="ref-devtools"/>
     <w:p>
       <w:pPr>
         <w:pStyle w:val="Bibliography"/>
@@ -2988,7 +3385,7 @@
       <w:r>
         <w:t xml:space="preserve"> </w:t>
       </w:r>
-      <w:hyperlink r:id="rId91">
+      <w:hyperlink r:id="rId93">
         <w:r>
           <w:rPr>
             <w:rStyle w:val="Hyperlink"/>
@@ -3000,8 +3397,8 @@
         <w:t xml:space="preserve">.</w:t>
       </w:r>
     </w:p>
-    <w:bookmarkEnd w:id="92"/>
-    <w:bookmarkStart w:id="94" w:name="ref-roxygen2"/>
+    <w:bookmarkEnd w:id="94"/>
+    <w:bookmarkStart w:id="96" w:name="ref-roxygen2"/>
     <w:p>
       <w:pPr>
         <w:pStyle w:val="Bibliography"/>
@@ -3021,7 +3418,7 @@
       <w:r>
         <w:t xml:space="preserve"> </w:t>
       </w:r>
-      <w:hyperlink r:id="rId93">
+      <w:hyperlink r:id="rId95">
         <w:r>
           <w:rPr>
             <w:rStyle w:val="Hyperlink"/>
@@ -3033,8 +3430,8 @@
         <w:t xml:space="preserve">.</w:t>
       </w:r>
     </w:p>
-    <w:bookmarkEnd w:id="94"/>
-    <w:bookmarkStart w:id="95" w:name="ref-wickham2023r"/>
+    <w:bookmarkEnd w:id="96"/>
+    <w:bookmarkStart w:id="97" w:name="ref-wickham2023r"/>
     <w:p>
       <w:pPr>
         <w:pStyle w:val="Bibliography"/>
@@ -3052,8 +3449,8 @@
         <w:t xml:space="preserve">H. Wickham, J. Bryan, R packages, " O’Reilly Media, Inc.", 2023.</w:t>
       </w:r>
     </w:p>
-    <w:bookmarkEnd w:id="95"/>
-    <w:bookmarkStart w:id="97" w:name="ref-schober2019"/>
+    <w:bookmarkEnd w:id="97"/>
+    <w:bookmarkStart w:id="99" w:name="ref-naniar-2"/>
     <w:p>
       <w:pPr>
         <w:pStyle w:val="Bibliography"/>
@@ -3068,9 +3465,69 @@
         <w:t xml:space="preserve">	</w:t>
       </w:r>
       <w:r>
+        <w:t xml:space="preserve">N. Tierney, D. Cook, Expanding tidy data principles to facilitate missing data exploration, visualization and assessment of imputations, 105 (2023). https://doi.org/</w:t>
+      </w:r>
+      <w:hyperlink r:id="rId98">
+        <w:r>
+          <w:rPr>
+            <w:rStyle w:val="Hyperlink"/>
+          </w:rPr>
+          <w:t xml:space="preserve">10.18637/jss.v105.i07</w:t>
+        </w:r>
+      </w:hyperlink>
+      <w:r>
+        <w:t xml:space="preserve">.</w:t>
+      </w:r>
+    </w:p>
+    <w:bookmarkEnd w:id="99"/>
+    <w:bookmarkStart w:id="101" w:name="ref-ruddle2022"/>
+    <w:p>
+      <w:pPr>
+        <w:pStyle w:val="Bibliography"/>
+      </w:pPr>
+      <w:r>
+        <w:t xml:space="preserve">[29]</w:t>
+      </w:r>
+      <w:r>
+        <w:t xml:space="preserve"> </w:t>
+      </w:r>
+      <w:r>
+        <w:t xml:space="preserve">	</w:t>
+      </w:r>
+      <w:r>
+        <w:t xml:space="preserve">R.A. Ruddle, M. Adnan, M. Hall, Using set visualisation to find and explain patterns of missing values: a case study with NHS hospital episode statistics data, BMJ Open. 12 (2022) e064887. https://doi.org/</w:t>
+      </w:r>
+      <w:hyperlink r:id="rId100">
+        <w:r>
+          <w:rPr>
+            <w:rStyle w:val="Hyperlink"/>
+          </w:rPr>
+          <w:t xml:space="preserve">10.1136/bmjopen-2022-064887</w:t>
+        </w:r>
+      </w:hyperlink>
+      <w:r>
+        <w:t xml:space="preserve">.</w:t>
+      </w:r>
+    </w:p>
+    <w:bookmarkEnd w:id="101"/>
+    <w:bookmarkStart w:id="103" w:name="ref-schober2019"/>
+    <w:p>
+      <w:pPr>
+        <w:pStyle w:val="Bibliography"/>
+      </w:pPr>
+      <w:r>
+        <w:t xml:space="preserve">[30]</w:t>
+      </w:r>
+      <w:r>
+        <w:t xml:space="preserve"> </w:t>
+      </w:r>
+      <w:r>
+        <w:t xml:space="preserve">	</w:t>
+      </w:r>
+      <w:r>
         <w:t xml:space="preserve">P. Schober, T.R. Vetter, Correct Baseline Comparisons in a Randomized Trial, Anesthesia &amp; Analgesia. 129 (2019) 639. https://doi.org/</w:t>
       </w:r>
-      <w:hyperlink r:id="rId96">
+      <w:hyperlink r:id="rId102">
         <w:r>
           <w:rPr>
             <w:rStyle w:val="Hyperlink"/>
@@ -3082,14 +3539,14 @@
         <w:t xml:space="preserve">.</w:t>
       </w:r>
     </w:p>
-    <w:bookmarkEnd w:id="97"/>
-    <w:bookmarkStart w:id="99" w:name="ref-austin2011"/>
+    <w:bookmarkEnd w:id="103"/>
+    <w:bookmarkStart w:id="105" w:name="ref-austin2011"/>
     <w:p>
       <w:pPr>
         <w:pStyle w:val="Bibliography"/>
       </w:pPr>
       <w:r>
-        <w:t xml:space="preserve">[29]</w:t>
+        <w:t xml:space="preserve">[31]</w:t>
       </w:r>
       <w:r>
         <w:t xml:space="preserve"> </w:t>
@@ -3100,7 +3557,7 @@
       <w:r>
         <w:t xml:space="preserve">P.C. Austin, An Introduction to Propensity Score Methods for Reducing the Effects of Confounding in Observational Studies, Multivariate Behavioral Research. 46 (2011) 399–424. https://doi.org/</w:t>
       </w:r>
-      <w:hyperlink r:id="rId98">
+      <w:hyperlink r:id="rId104">
         <w:r>
           <w:rPr>
             <w:rStyle w:val="Hyperlink"/>
@@ -3112,14 +3569,14 @@
         <w:t xml:space="preserve">.</w:t>
       </w:r>
     </w:p>
-    <w:bookmarkEnd w:id="99"/>
-    <w:bookmarkStart w:id="101" w:name="ref-tableone"/>
+    <w:bookmarkEnd w:id="105"/>
+    <w:bookmarkStart w:id="107" w:name="ref-tableone"/>
     <w:p>
       <w:pPr>
         <w:pStyle w:val="Bibliography"/>
       </w:pPr>
       <w:r>
-        <w:t xml:space="preserve">[30]</w:t>
+        <w:t xml:space="preserve">[32]</w:t>
       </w:r>
       <w:r>
         <w:t xml:space="preserve"> </w:t>
@@ -3133,7 +3590,7 @@
       <w:r>
         <w:t xml:space="preserve"> </w:t>
       </w:r>
-      <w:hyperlink r:id="rId100">
+      <w:hyperlink r:id="rId106">
         <w:r>
           <w:rPr>
             <w:rStyle w:val="Hyperlink"/>
@@ -3145,14 +3602,14 @@
         <w:t xml:space="preserve">.</w:t>
       </w:r>
     </w:p>
-    <w:bookmarkEnd w:id="101"/>
-    <w:bookmarkStart w:id="103" w:name="ref-ggplot2"/>
+    <w:bookmarkEnd w:id="107"/>
+    <w:bookmarkStart w:id="109" w:name="ref-ggplot2"/>
     <w:p>
       <w:pPr>
         <w:pStyle w:val="Bibliography"/>
       </w:pPr>
       <w:r>
-        <w:t xml:space="preserve">[31]</w:t>
+        <w:t xml:space="preserve">[33]</w:t>
       </w:r>
       <w:r>
         <w:t xml:space="preserve"> </w:t>
@@ -3166,7 +3623,7 @@
       <w:r>
         <w:t xml:space="preserve"> </w:t>
       </w:r>
-      <w:hyperlink r:id="rId102">
+      <w:hyperlink r:id="rId108">
         <w:r>
           <w:rPr>
             <w:rStyle w:val="Hyperlink"/>
@@ -3178,14 +3635,14 @@
         <w:t xml:space="preserve">.</w:t>
       </w:r>
     </w:p>
-    <w:bookmarkEnd w:id="103"/>
-    <w:bookmarkStart w:id="105" w:name="ref-Hotelling"/>
+    <w:bookmarkEnd w:id="109"/>
+    <w:bookmarkStart w:id="111" w:name="ref-Hotelling"/>
     <w:p>
       <w:pPr>
         <w:pStyle w:val="Bibliography"/>
       </w:pPr>
       <w:r>
-        <w:t xml:space="preserve">[32]</w:t>
+        <w:t xml:space="preserve">[34]</w:t>
       </w:r>
       <w:r>
         <w:t xml:space="preserve"> </w:t>
@@ -3205,7 +3662,7 @@
       <w:r>
         <w:t xml:space="preserve"> </w:t>
       </w:r>
-      <w:hyperlink r:id="rId104">
+      <w:hyperlink r:id="rId110">
         <w:r>
           <w:rPr>
             <w:rStyle w:val="Hyperlink"/>
@@ -3217,14 +3674,14 @@
         <w:t xml:space="preserve">.</w:t>
       </w:r>
     </w:p>
-    <w:bookmarkEnd w:id="105"/>
-    <w:bookmarkStart w:id="107" w:name="ref-naniar"/>
+    <w:bookmarkEnd w:id="111"/>
+    <w:bookmarkStart w:id="112" w:name="ref-naniar"/>
     <w:p>
       <w:pPr>
         <w:pStyle w:val="Bibliography"/>
       </w:pPr>
       <w:r>
-        <w:t xml:space="preserve">[33]</w:t>
+        <w:t xml:space="preserve">[35]</w:t>
       </w:r>
       <w:r>
         <w:t xml:space="preserve"> </w:t>
@@ -3235,7 +3692,7 @@
       <w:r>
         <w:t xml:space="preserve">N. Tierney, D. Cook, Expanding tidy data principles to facilitate missing data exploration, visualization and assessment of imputations, 105 (2023). https://doi.org/</w:t>
       </w:r>
-      <w:hyperlink r:id="rId106">
+      <w:hyperlink r:id="rId98">
         <w:r>
           <w:rPr>
             <w:rStyle w:val="Hyperlink"/>
@@ -3247,14 +3704,14 @@
         <w:t xml:space="preserve">.</w:t>
       </w:r>
     </w:p>
-    <w:bookmarkEnd w:id="107"/>
-    <w:bookmarkStart w:id="109" w:name="ref-randomForest"/>
+    <w:bookmarkEnd w:id="112"/>
+    <w:bookmarkStart w:id="114" w:name="ref-randomForest"/>
     <w:p>
       <w:pPr>
         <w:pStyle w:val="Bibliography"/>
       </w:pPr>
       <w:r>
-        <w:t xml:space="preserve">[34]</w:t>
+        <w:t xml:space="preserve">[36]</w:t>
       </w:r>
       <w:r>
         <w:t xml:space="preserve"> </w:t>
@@ -3268,7 +3725,7 @@
       <w:r>
         <w:t xml:space="preserve"> </w:t>
       </w:r>
-      <w:hyperlink r:id="rId108">
+      <w:hyperlink r:id="rId113">
         <w:r>
           <w:rPr>
             <w:rStyle w:val="Hyperlink"/>
@@ -3280,14 +3737,14 @@
         <w:t xml:space="preserve">.</w:t>
       </w:r>
     </w:p>
-    <w:bookmarkEnd w:id="109"/>
-    <w:bookmarkStart w:id="111" w:name="ref-stats"/>
+    <w:bookmarkEnd w:id="114"/>
+    <w:bookmarkStart w:id="116" w:name="ref-stats"/>
     <w:p>
       <w:pPr>
         <w:pStyle w:val="Bibliography"/>
       </w:pPr>
       <w:r>
-        <w:t xml:space="preserve">[35]</w:t>
+        <w:t xml:space="preserve">[37]</w:t>
       </w:r>
       <w:r>
         <w:t xml:space="preserve"> </w:t>
@@ -3301,7 +3758,7 @@
       <w:r>
         <w:t xml:space="preserve"> </w:t>
       </w:r>
-      <w:hyperlink r:id="rId110">
+      <w:hyperlink r:id="rId115">
         <w:r>
           <w:rPr>
             <w:rStyle w:val="Hyperlink"/>
@@ -3313,14 +3770,14 @@
         <w:t xml:space="preserve">.</w:t>
       </w:r>
     </w:p>
-    <w:bookmarkEnd w:id="111"/>
-    <w:bookmarkStart w:id="113" w:name="ref-survival"/>
+    <w:bookmarkEnd w:id="116"/>
+    <w:bookmarkStart w:id="118" w:name="ref-survival"/>
     <w:p>
       <w:pPr>
         <w:pStyle w:val="Bibliography"/>
       </w:pPr>
       <w:r>
-        <w:t xml:space="preserve">[36]</w:t>
+        <w:t xml:space="preserve">[38]</w:t>
       </w:r>
       <w:r>
         <w:t xml:space="preserve"> </w:t>
@@ -3334,7 +3791,7 @@
       <w:r>
         <w:t xml:space="preserve"> </w:t>
       </w:r>
-      <w:hyperlink r:id="rId112">
+      <w:hyperlink r:id="rId117">
         <w:r>
           <w:rPr>
             <w:rStyle w:val="Hyperlink"/>
@@ -3346,8 +3803,41 @@
         <w:t xml:space="preserve">.</w:t>
       </w:r>
     </w:p>
-    <w:bookmarkEnd w:id="113"/>
-    <w:bookmarkEnd w:id="114"/>
+    <w:bookmarkEnd w:id="118"/>
+    <w:bookmarkStart w:id="120" w:name="ref-gt"/>
+    <w:p>
+      <w:pPr>
+        <w:pStyle w:val="Bibliography"/>
+      </w:pPr>
+      <w:r>
+        <w:t xml:space="preserve">[39]</w:t>
+      </w:r>
+      <w:r>
+        <w:t xml:space="preserve"> </w:t>
+      </w:r>
+      <w:r>
+        <w:t xml:space="preserve">	</w:t>
+      </w:r>
+      <w:r>
+        <w:t xml:space="preserve">R. Iannone, J. Cheng, B. Schloerke, E. Hughes, A. Lauer, J. Seo, Gt: Easily create presentation-ready display tables, (2023).</w:t>
+      </w:r>
+      <w:r>
+        <w:t xml:space="preserve"> </w:t>
+      </w:r>
+      <w:hyperlink r:id="rId119">
+        <w:r>
+          <w:rPr>
+            <w:rStyle w:val="Hyperlink"/>
+          </w:rPr>
+          <w:t xml:space="preserve">https://CRAN.R-project.org/package=gt</w:t>
+        </w:r>
+      </w:hyperlink>
+      <w:r>
+        <w:t xml:space="preserve">.</w:t>
+      </w:r>
+    </w:p>
+    <w:bookmarkEnd w:id="120"/>
+    <w:bookmarkEnd w:id="121"/>
     <w:p>
       <w:r>
         <w:br w:type="page"/>
@@ -3358,7 +3848,7 @@
         <w:sectPr/>
       </w:pPr>
     </w:p>
-    <w:bookmarkStart w:id="115" w:name="tables"/>
+    <w:bookmarkStart w:id="122" w:name="tables"/>
     <w:p>
       <w:pPr>
         <w:pStyle w:val="Heading1"/>
@@ -4434,8 +4924,785 @@
         <w:br w:type="page"/>
       </w:r>
     </w:p>
-    <w:bookmarkEnd w:id="115"/>
-    <w:bookmarkStart w:id="120" w:name="figures"/>
+    <w:p>
+      <w:pPr>
+        <w:pStyle w:val="BodyText"/>
+      </w:pPr>
+      <w:r>
+        <w:t xml:space="preserve">Table 2: Example output of the smdi_diagnose() function applied to the examplary smdi_data dataset.</w:t>
+      </w:r>
+    </w:p>
+    <w:tbl xmlns:w="http://schemas.openxmlformats.org/wordprocessingml/2006/main" xmlns:wp="http://schemas.openxmlformats.org/drawingml/2006/wordprocessingDrawing" xmlns:r="http://schemas.openxmlformats.org/officeDocument/2006/relationships" xmlns:w14="http://schemas.microsoft.com/office/word/2010/wordml">
+      <w:tblPr>
+        <w:tblCellMar>
+          <w:top w:w="0" w:type="dxa"/>
+          <w:bottom w:w="0" w:type="dxa"/>
+          <w:start w:w="60" w:type="dxa"/>
+          <w:end w:w="60" w:type="dxa"/>
+        </w:tblCellMar>
+        <w:tblW w:type="pct" w:w="100%"/>
+        <w:tblLook w:firstRow="0" w:lastRow="0" w:firstColumn="0" w:lastColumn="0" w:noHBand="0" w:noVBand="0"/>
+        <w:jc w:val="center"/>
+      </w:tblPr>
+      <w:tr>
+        <w:trPr>
+          <w:cantSplit/>
+          <w:tblHeader/>
+        </w:trPr>
+        <w:tc>
+          <w:tcPr>
+            <w:tcBorders>
+              <w:top w:val="single" w:sz="16" w:space="0" w:color="D3D3D3"/>
+              <w:bottom w:val="single" w:sz="16" w:space="0" w:color="D3D3D3"/>
+              <w:start w:val="single" w:space="0" w:color="D3D3D3"/>
+            </w:tcBorders>
+          </w:tcPr>
+          <w:p>
+            <w:pPr>
+              <w:spacing w:before="0" w:after="60"/>
+              <w:keepNext/>
+              <w:jc w:val="start"/>
+            </w:pPr>
+            <w:r>
+              <w:rPr>
+                <w:rFonts w:ascii="Calibri" w:hAnsi="Calibri"/>
+                <w:sz w:val="20"/>
+              </w:rPr>
+              <w:t xml:space="default">Covariate</w:t>
+            </w:r>
+          </w:p>
+        </w:tc>
+        <w:tc>
+          <w:tcPr>
+            <w:tcBorders>
+              <w:top w:val="single" w:sz="16" w:space="0" w:color="D3D3D3"/>
+              <w:bottom w:val="single" w:sz="16" w:space="0" w:color="D3D3D3"/>
+            </w:tcBorders>
+          </w:tcPr>
+          <w:p>
+            <w:pPr>
+              <w:spacing w:before="0" w:after="60"/>
+              <w:keepNext/>
+              <w:jc w:val="start"/>
+            </w:pPr>
+            <w:r>
+              <w:rPr>
+                <w:rFonts w:ascii="Calibri" w:hAnsi="Calibri"/>
+                <w:sz w:val="20"/>
+              </w:rPr>
+              <w:t xml:space="default">ASMD (min/max)</w:t>
+            </w:r>
+            <w:r>
+              <w:rPr>
+                <w:vertAlign w:val="superscript"/>
+                <w:i/>
+                <w:rFonts w:ascii="Calibri" w:hAnsi="Calibri"/>
+                <w:sz w:val="20"/>
+              </w:rPr>
+              <w:t xml:space="default">1</w:t>
+            </w:r>
+          </w:p>
+        </w:tc>
+        <w:tc>
+          <w:tcPr>
+            <w:tcBorders>
+              <w:top w:val="single" w:sz="16" w:space="0" w:color="D3D3D3"/>
+              <w:bottom w:val="single" w:sz="16" w:space="0" w:color="D3D3D3"/>
+            </w:tcBorders>
+          </w:tcPr>
+          <w:p>
+            <w:pPr>
+              <w:spacing w:before="0" w:after="60"/>
+              <w:keepNext/>
+              <w:jc w:val="start"/>
+            </w:pPr>
+            <w:r>
+              <w:rPr>
+                <w:rFonts w:ascii="Calibri" w:hAnsi="Calibri"/>
+                <w:sz w:val="20"/>
+              </w:rPr>
+              <w:t xml:space="preserve">p Hotelling</w:t>
+            </w:r>
+            <w:r>
+              <w:rPr>
+                <w:vertAlign w:val="superscript"/>
+                <w:i/>
+                <w:rFonts w:ascii="Calibri" w:hAnsi="Calibri"/>
+                <w:sz w:val="20"/>
+              </w:rPr>
+              <w:t xml:space="default">1</w:t>
+            </w:r>
+          </w:p>
+        </w:tc>
+        <w:tc>
+          <w:tcPr>
+            <w:tcBorders>
+              <w:top w:val="single" w:sz="16" w:space="0" w:color="D3D3D3"/>
+              <w:bottom w:val="single" w:sz="16" w:space="0" w:color="D3D3D3"/>
+            </w:tcBorders>
+          </w:tcPr>
+          <w:p>
+            <w:pPr>
+              <w:spacing w:before="0" w:after="60"/>
+              <w:keepNext/>
+              <w:jc w:val="start"/>
+            </w:pPr>
+            <w:r>
+              <w:rPr>
+                <w:rFonts w:ascii="Calibri" w:hAnsi="Calibri"/>
+                <w:sz w:val="20"/>
+              </w:rPr>
+              <w:t xml:space="default">AUC</w:t>
+            </w:r>
+            <w:r>
+              <w:rPr>
+                <w:vertAlign w:val="superscript"/>
+                <w:i/>
+                <w:rFonts w:ascii="Calibri" w:hAnsi="Calibri"/>
+                <w:sz w:val="20"/>
+              </w:rPr>
+              <w:t xml:space="default">2</w:t>
+            </w:r>
+          </w:p>
+        </w:tc>
+        <w:tc>
+          <w:tcPr>
+            <w:tcBorders>
+              <w:top w:val="single" w:sz="16" w:space="0" w:color="D3D3D3"/>
+              <w:bottom w:val="single" w:sz="16" w:space="0" w:color="D3D3D3"/>
+            </w:tcBorders>
+          </w:tcPr>
+          <w:p>
+            <w:pPr>
+              <w:spacing w:before="0" w:after="60"/>
+              <w:keepNext/>
+              <w:jc w:val="start"/>
+            </w:pPr>
+            <w:r>
+              <w:rPr>
+                <w:rFonts w:ascii="Calibri" w:hAnsi="Calibri"/>
+                <w:sz w:val="20"/>
+              </w:rPr>
+              <w:t xml:space="preserve">beta univariate (95% CI)</w:t>
+            </w:r>
+            <w:r>
+              <w:rPr>
+                <w:vertAlign w:val="superscript"/>
+                <w:i/>
+                <w:rFonts w:ascii="Calibri" w:hAnsi="Calibri"/>
+                <w:sz w:val="20"/>
+              </w:rPr>
+              <w:t xml:space="default">3</w:t>
+            </w:r>
+          </w:p>
+        </w:tc>
+        <w:tc>
+          <w:tcPr>
+            <w:tcBorders>
+              <w:top w:val="single" w:sz="16" w:space="0" w:color="D3D3D3"/>
+              <w:bottom w:val="single" w:sz="16" w:space="0" w:color="D3D3D3"/>
+              <w:end w:val="single" w:space="0" w:color="D3D3D3"/>
+            </w:tcBorders>
+          </w:tcPr>
+          <w:p>
+            <w:pPr>
+              <w:spacing w:before="0" w:after="60"/>
+              <w:keepNext/>
+              <w:jc w:val="start"/>
+            </w:pPr>
+            <w:r>
+              <w:rPr>
+                <w:rFonts w:ascii="Calibri" w:hAnsi="Calibri"/>
+                <w:sz w:val="20"/>
+              </w:rPr>
+              <w:t xml:space="preserve">beta (95% CI)</w:t>
+            </w:r>
+            <w:r>
+              <w:rPr>
+                <w:vertAlign w:val="superscript"/>
+                <w:i/>
+                <w:rFonts w:ascii="Calibri" w:hAnsi="Calibri"/>
+                <w:sz w:val="20"/>
+              </w:rPr>
+              <w:t xml:space="default">3</w:t>
+            </w:r>
+          </w:p>
+        </w:tc>
+      </w:tr>
+      <w:tr>
+        <w:trPr>
+          <w:cantSplit/>
+        </w:trPr>
+        <w:tc>
+          <w:tcPr>
+            <w:tcBorders>
+              <w:top w:val="single" w:space="0" w:color="D3D3D3"/>
+              <w:bottom w:val="single" w:space="0" w:color="D3D3D3"/>
+              <w:start w:val="single" w:space="0" w:color="D3D3D3"/>
+              <w:end w:val="single" w:space="0" w:color="D3D3D3"/>
+            </w:tcBorders>
+          </w:tcPr>
+          <w:p>
+            <w:pPr>
+              <w:spacing w:before="0" w:after="60"/>
+              <w:keepNext/>
+              <w:jc w:val="start"/>
+            </w:pPr>
+            <w:r>
+              <w:rPr>
+                <w:rFonts w:ascii="Calibri" w:hAnsi="Calibri"/>
+                <w:sz w:val="20"/>
+              </w:rPr>
+              <w:t xml:space="default">ecog_cat</w:t>
+            </w:r>
+          </w:p>
+        </w:tc>
+        <w:tc>
+          <w:tcPr>
+            <w:tcBorders>
+              <w:top w:val="single" w:space="0" w:color="D3D3D3"/>
+              <w:bottom w:val="single" w:space="0" w:color="D3D3D3"/>
+              <w:start w:val="single" w:space="0" w:color="D3D3D3"/>
+              <w:end w:val="single" w:space="0" w:color="D3D3D3"/>
+            </w:tcBorders>
+          </w:tcPr>
+          <w:p>
+            <w:pPr>
+              <w:spacing w:before="0" w:after="60"/>
+              <w:keepNext/>
+              <w:jc w:val="start"/>
+            </w:pPr>
+            <w:r>
+              <w:rPr>
+                <w:rFonts w:ascii="Calibri" w:hAnsi="Calibri"/>
+                <w:sz w:val="20"/>
+              </w:rPr>
+              <w:t xml:space="default">0.029 (0.003, 0.071)</w:t>
+            </w:r>
+          </w:p>
+        </w:tc>
+        <w:tc>
+          <w:tcPr>
+            <w:tcBorders>
+              <w:top w:val="single" w:space="0" w:color="D3D3D3"/>
+              <w:bottom w:val="single" w:space="0" w:color="D3D3D3"/>
+              <w:start w:val="single" w:space="0" w:color="D3D3D3"/>
+              <w:end w:val="single" w:space="0" w:color="D3D3D3"/>
+            </w:tcBorders>
+          </w:tcPr>
+          <w:p>
+            <w:pPr>
+              <w:spacing w:before="0" w:after="60"/>
+              <w:keepNext/>
+              <w:jc w:val="start"/>
+            </w:pPr>
+            <w:r>
+              <w:rPr>
+                <w:rFonts w:ascii="Calibri" w:hAnsi="Calibri"/>
+                <w:sz w:val="20"/>
+              </w:rPr>
+              <w:t xml:space="default">0.783</w:t>
+            </w:r>
+          </w:p>
+        </w:tc>
+        <w:tc>
+          <w:tcPr>
+            <w:tcBorders>
+              <w:top w:val="single" w:space="0" w:color="D3D3D3"/>
+              <w:bottom w:val="single" w:space="0" w:color="D3D3D3"/>
+              <w:start w:val="single" w:space="0" w:color="D3D3D3"/>
+              <w:end w:val="single" w:space="0" w:color="D3D3D3"/>
+            </w:tcBorders>
+          </w:tcPr>
+          <w:p>
+            <w:pPr>
+              <w:spacing w:before="0" w:after="60"/>
+              <w:keepNext/>
+              <w:jc w:val="start"/>
+            </w:pPr>
+            <w:r>
+              <w:rPr>
+                <w:rFonts w:ascii="Calibri" w:hAnsi="Calibri"/>
+                <w:sz w:val="20"/>
+              </w:rPr>
+              <w:t xml:space="default">0.510</w:t>
+            </w:r>
+          </w:p>
+        </w:tc>
+        <w:tc>
+          <w:tcPr>
+            <w:tcBorders>
+              <w:top w:val="single" w:space="0" w:color="D3D3D3"/>
+              <w:bottom w:val="single" w:space="0" w:color="D3D3D3"/>
+              <w:start w:val="single" w:space="0" w:color="D3D3D3"/>
+              <w:end w:val="single" w:space="0" w:color="D3D3D3"/>
+            </w:tcBorders>
+          </w:tcPr>
+          <w:p>
+            <w:pPr>
+              <w:spacing w:before="0" w:after="60"/>
+              <w:keepNext/>
+              <w:jc w:val="start"/>
+            </w:pPr>
+            <w:r>
+              <w:rPr>
+                <w:rFonts w:ascii="Calibri" w:hAnsi="Calibri"/>
+                <w:sz w:val="20"/>
+              </w:rPr>
+              <w:t xml:space="default">-0.06 (95% CI -0.16, 0.03)</w:t>
+            </w:r>
+          </w:p>
+        </w:tc>
+        <w:tc>
+          <w:tcPr>
+            <w:tcBorders>
+              <w:top w:val="single" w:space="0" w:color="D3D3D3"/>
+              <w:bottom w:val="single" w:space="0" w:color="D3D3D3"/>
+              <w:start w:val="single" w:space="0" w:color="D3D3D3"/>
+              <w:end w:val="single" w:space="0" w:color="D3D3D3"/>
+            </w:tcBorders>
+          </w:tcPr>
+          <w:p>
+            <w:pPr>
+              <w:spacing w:before="0" w:after="60"/>
+              <w:keepNext/>
+              <w:jc w:val="start"/>
+            </w:pPr>
+            <w:r>
+              <w:rPr>
+                <w:rFonts w:ascii="Calibri" w:hAnsi="Calibri"/>
+                <w:sz w:val="20"/>
+              </w:rPr>
+              <w:t xml:space="default">-0.06 (95% CI -0.16, 0.03)</w:t>
+            </w:r>
+          </w:p>
+        </w:tc>
+      </w:tr>
+      <w:tr>
+        <w:trPr>
+          <w:cantSplit/>
+        </w:trPr>
+        <w:tc>
+          <w:tcPr>
+            <w:tcBorders>
+              <w:top w:val="single" w:space="0" w:color="D3D3D3"/>
+              <w:bottom w:val="single" w:space="0" w:color="D3D3D3"/>
+              <w:start w:val="single" w:space="0" w:color="D3D3D3"/>
+              <w:end w:val="single" w:space="0" w:color="D3D3D3"/>
+            </w:tcBorders>
+          </w:tcPr>
+          <w:p>
+            <w:pPr>
+              <w:spacing w:before="0" w:after="60"/>
+              <w:keepNext/>
+              <w:jc w:val="start"/>
+            </w:pPr>
+            <w:r>
+              <w:rPr>
+                <w:rFonts w:ascii="Calibri" w:hAnsi="Calibri"/>
+                <w:sz w:val="20"/>
+              </w:rPr>
+              <w:t xml:space="default">egfr_cat</w:t>
+            </w:r>
+          </w:p>
+        </w:tc>
+        <w:tc>
+          <w:tcPr>
+            <w:tcBorders>
+              <w:top w:val="single" w:space="0" w:color="D3D3D3"/>
+              <w:bottom w:val="single" w:space="0" w:color="D3D3D3"/>
+              <w:start w:val="single" w:space="0" w:color="D3D3D3"/>
+              <w:end w:val="single" w:space="0" w:color="D3D3D3"/>
+            </w:tcBorders>
+          </w:tcPr>
+          <w:p>
+            <w:pPr>
+              <w:spacing w:before="0" w:after="60"/>
+              <w:keepNext/>
+              <w:jc w:val="start"/>
+            </w:pPr>
+            <w:r>
+              <w:rPr>
+                <w:rFonts w:ascii="Calibri" w:hAnsi="Calibri"/>
+                <w:sz w:val="20"/>
+              </w:rPr>
+              <w:t xml:space="default">0.243 (0.010, 0.485)</w:t>
+            </w:r>
+          </w:p>
+        </w:tc>
+        <w:tc>
+          <w:tcPr>
+            <w:tcBorders>
+              <w:top w:val="single" w:space="0" w:color="D3D3D3"/>
+              <w:bottom w:val="single" w:space="0" w:color="D3D3D3"/>
+              <w:start w:val="single" w:space="0" w:color="D3D3D3"/>
+              <w:end w:val="single" w:space="0" w:color="D3D3D3"/>
+            </w:tcBorders>
+          </w:tcPr>
+          <w:p>
+            <w:pPr>
+              <w:spacing w:before="0" w:after="60"/>
+              <w:keepNext/>
+              <w:jc w:val="start"/>
+            </w:pPr>
+            <w:r>
+              <w:rPr>
+                <w:rFonts w:ascii="Calibri" w:hAnsi="Calibri"/>
+                <w:sz w:val="20"/>
+              </w:rPr>
+              <w:t xml:space="default">&lt;.001</w:t>
+            </w:r>
+          </w:p>
+        </w:tc>
+        <w:tc>
+          <w:tcPr>
+            <w:tcBorders>
+              <w:top w:val="single" w:space="0" w:color="D3D3D3"/>
+              <w:bottom w:val="single" w:space="0" w:color="D3D3D3"/>
+              <w:start w:val="single" w:space="0" w:color="D3D3D3"/>
+              <w:end w:val="single" w:space="0" w:color="D3D3D3"/>
+            </w:tcBorders>
+          </w:tcPr>
+          <w:p>
+            <w:pPr>
+              <w:spacing w:before="0" w:after="60"/>
+              <w:keepNext/>
+              <w:jc w:val="start"/>
+            </w:pPr>
+            <w:r>
+              <w:rPr>
+                <w:rFonts w:ascii="Calibri" w:hAnsi="Calibri"/>
+                <w:sz w:val="20"/>
+              </w:rPr>
+              <w:t xml:space="default">0.629</w:t>
+            </w:r>
+          </w:p>
+        </w:tc>
+        <w:tc>
+          <w:tcPr>
+            <w:tcBorders>
+              <w:top w:val="single" w:space="0" w:color="D3D3D3"/>
+              <w:bottom w:val="single" w:space="0" w:color="D3D3D3"/>
+              <w:start w:val="single" w:space="0" w:color="D3D3D3"/>
+              <w:end w:val="single" w:space="0" w:color="D3D3D3"/>
+            </w:tcBorders>
+          </w:tcPr>
+          <w:p>
+            <w:pPr>
+              <w:spacing w:before="0" w:after="60"/>
+              <w:keepNext/>
+              <w:jc w:val="start"/>
+            </w:pPr>
+            <w:r>
+              <w:rPr>
+                <w:rFonts w:ascii="Calibri" w:hAnsi="Calibri"/>
+                <w:sz w:val="20"/>
+              </w:rPr>
+              <w:t xml:space="default">0.06 (95% CI -0.03, 0.15)</w:t>
+            </w:r>
+          </w:p>
+        </w:tc>
+        <w:tc>
+          <w:tcPr>
+            <w:tcBorders>
+              <w:top w:val="single" w:space="0" w:color="D3D3D3"/>
+              <w:bottom w:val="single" w:space="0" w:color="D3D3D3"/>
+              <w:start w:val="single" w:space="0" w:color="D3D3D3"/>
+              <w:end w:val="single" w:space="0" w:color="D3D3D3"/>
+            </w:tcBorders>
+          </w:tcPr>
+          <w:p>
+            <w:pPr>
+              <w:spacing w:before="0" w:after="60"/>
+              <w:keepNext/>
+              <w:jc w:val="start"/>
+            </w:pPr>
+            <w:r>
+              <w:rPr>
+                <w:rFonts w:ascii="Calibri" w:hAnsi="Calibri"/>
+                <w:sz w:val="20"/>
+              </w:rPr>
+              <w:t xml:space="default">-0.01 (95% CI -0.10, 0.09)</w:t>
+            </w:r>
+          </w:p>
+        </w:tc>
+      </w:tr>
+      <w:tr>
+        <w:trPr>
+          <w:cantSplit/>
+        </w:trPr>
+        <w:tc>
+          <w:tcPr>
+            <w:tcBorders>
+              <w:top w:val="single" w:space="0" w:color="D3D3D3"/>
+              <w:bottom w:val="single" w:space="0" w:color="D3D3D3"/>
+              <w:start w:val="single" w:space="0" w:color="D3D3D3"/>
+              <w:end w:val="single" w:space="0" w:color="D3D3D3"/>
+            </w:tcBorders>
+          </w:tcPr>
+          <w:p>
+            <w:pPr>
+              <w:spacing w:before="0" w:after="60"/>
+              <w:keepNext/>
+              <w:jc w:val="start"/>
+            </w:pPr>
+            <w:r>
+              <w:rPr>
+                <w:rFonts w:ascii="Calibri" w:hAnsi="Calibri"/>
+                <w:sz w:val="20"/>
+              </w:rPr>
+              <w:t xml:space="default">pdl1_num</w:t>
+            </w:r>
+          </w:p>
+        </w:tc>
+        <w:tc>
+          <w:tcPr>
+            <w:tcBorders>
+              <w:top w:val="single" w:space="0" w:color="D3D3D3"/>
+              <w:bottom w:val="single" w:space="0" w:color="D3D3D3"/>
+              <w:start w:val="single" w:space="0" w:color="D3D3D3"/>
+              <w:end w:val="single" w:space="0" w:color="D3D3D3"/>
+            </w:tcBorders>
+          </w:tcPr>
+          <w:p>
+            <w:pPr>
+              <w:spacing w:before="0" w:after="60"/>
+              <w:keepNext/>
+              <w:jc w:val="start"/>
+            </w:pPr>
+            <w:r>
+              <w:rPr>
+                <w:rFonts w:ascii="Calibri" w:hAnsi="Calibri"/>
+                <w:sz w:val="20"/>
+              </w:rPr>
+              <w:t xml:space="default">0.062 (0.019, 0.338)</w:t>
+            </w:r>
+          </w:p>
+        </w:tc>
+        <w:tc>
+          <w:tcPr>
+            <w:tcBorders>
+              <w:top w:val="single" w:space="0" w:color="D3D3D3"/>
+              <w:bottom w:val="single" w:space="0" w:color="D3D3D3"/>
+              <w:start w:val="single" w:space="0" w:color="D3D3D3"/>
+              <w:end w:val="single" w:space="0" w:color="D3D3D3"/>
+            </w:tcBorders>
+          </w:tcPr>
+          <w:p>
+            <w:pPr>
+              <w:spacing w:before="0" w:after="60"/>
+              <w:keepNext/>
+              <w:jc w:val="start"/>
+            </w:pPr>
+            <w:r>
+              <w:rPr>
+                <w:rFonts w:ascii="Calibri" w:hAnsi="Calibri"/>
+                <w:sz w:val="20"/>
+              </w:rPr>
+              <w:t xml:space="default">&lt;.001</w:t>
+            </w:r>
+          </w:p>
+        </w:tc>
+        <w:tc>
+          <w:tcPr>
+            <w:tcBorders>
+              <w:top w:val="single" w:space="0" w:color="D3D3D3"/>
+              <w:bottom w:val="single" w:space="0" w:color="D3D3D3"/>
+              <w:start w:val="single" w:space="0" w:color="D3D3D3"/>
+              <w:end w:val="single" w:space="0" w:color="D3D3D3"/>
+            </w:tcBorders>
+          </w:tcPr>
+          <w:p>
+            <w:pPr>
+              <w:spacing w:before="0" w:after="60"/>
+              <w:keepNext/>
+              <w:jc w:val="start"/>
+            </w:pPr>
+            <w:r>
+              <w:rPr>
+                <w:rFonts w:ascii="Calibri" w:hAnsi="Calibri"/>
+                <w:sz w:val="20"/>
+              </w:rPr>
+              <w:t xml:space="default">0.516</w:t>
+            </w:r>
+          </w:p>
+        </w:tc>
+        <w:tc>
+          <w:tcPr>
+            <w:tcBorders>
+              <w:top w:val="single" w:space="0" w:color="D3D3D3"/>
+              <w:bottom w:val="single" w:space="0" w:color="D3D3D3"/>
+              <w:start w:val="single" w:space="0" w:color="D3D3D3"/>
+              <w:end w:val="single" w:space="0" w:color="D3D3D3"/>
+            </w:tcBorders>
+          </w:tcPr>
+          <w:p>
+            <w:pPr>
+              <w:spacing w:before="0" w:after="60"/>
+              <w:keepNext/>
+              <w:jc w:val="start"/>
+            </w:pPr>
+            <w:r>
+              <w:rPr>
+                <w:rFonts w:ascii="Calibri" w:hAnsi="Calibri"/>
+                <w:sz w:val="20"/>
+              </w:rPr>
+              <w:t xml:space="default">0.12 (95% CI 0.01, 0.23)</w:t>
+            </w:r>
+          </w:p>
+        </w:tc>
+        <w:tc>
+          <w:tcPr>
+            <w:tcBorders>
+              <w:top w:val="single" w:space="0" w:color="D3D3D3"/>
+              <w:bottom w:val="single" w:space="0" w:color="D3D3D3"/>
+              <w:start w:val="single" w:space="0" w:color="D3D3D3"/>
+              <w:end w:val="single" w:space="0" w:color="D3D3D3"/>
+            </w:tcBorders>
+          </w:tcPr>
+          <w:p>
+            <w:pPr>
+              <w:spacing w:before="0" w:after="60"/>
+              <w:keepNext/>
+              <w:jc w:val="start"/>
+            </w:pPr>
+            <w:r>
+              <w:rPr>
+                <w:rFonts w:ascii="Calibri" w:hAnsi="Calibri"/>
+                <w:sz w:val="20"/>
+              </w:rPr>
+              <w:t xml:space="default">0.11 (95% CI -0.00, 0.22)</w:t>
+            </w:r>
+          </w:p>
+        </w:tc>
+      </w:tr>
+      <w:tr>
+        <w:trPr>
+          <w:cantSplit/>
+        </w:trPr>
+        <w:tc>
+          <w:tcPr>
+            <w:gridSpan w:val="6"/>
+          </w:tcPr>
+          <w:p>
+            <w:pPr>
+              <w:spacing w:before="0" w:after="60"/>
+              <w:keepNext/>
+            </w:pPr>
+            <w:r>
+              <w:rPr>
+                <w:rFonts w:ascii="Calibri" w:hAnsi="Calibri"/>
+                <w:sz w:val="20"/>
+              </w:rPr>
+              <w:t xml:space="default">p little: &lt;.001, Abbreviations: ASMD = Median absolute standardized mean difference across all covariates, AUC = Area under the curve, beta = beta coefficient, CI = Confidence interval, max = Maximum, min = Minimum</w:t>
+            </w:r>
+          </w:p>
+        </w:tc>
+      </w:tr>
+      <w:tr>
+        <w:trPr>
+          <w:cantSplit/>
+        </w:trPr>
+        <w:tc>
+          <w:tcPr>
+            <w:gridSpan w:val="6"/>
+          </w:tcPr>
+          <w:p>
+            <w:pPr>
+              <w:spacing w:before="0" w:after="60"/>
+              <w:keepNext/>
+            </w:pPr>
+            <w:r>
+              <w:rPr>
+                <w:vertAlign w:val="superscript"/>
+                <w:i/>
+                <w:rFonts w:ascii="Calibri" w:hAnsi="Calibri"/>
+                <w:sz w:val="20"/>
+              </w:rPr>
+              <w:t xml:space="default">1</w:t>
+            </w:r>
+            <w:r>
+              <w:rPr>
+                <w:rFonts w:ascii="Calibri" w:hAnsi="Calibri"/>
+                <w:sz w:val="20"/>
+              </w:rPr>
+              <w:t xml:space="default">Group 1 diagnostic: Differences in patient characteristics between patients with and without covariate</w:t>
+            </w:r>
+          </w:p>
+        </w:tc>
+      </w:tr>
+      <w:tr>
+        <w:trPr>
+          <w:cantSplit/>
+        </w:trPr>
+        <w:tc>
+          <w:tcPr>
+            <w:gridSpan w:val="6"/>
+          </w:tcPr>
+          <w:p>
+            <w:pPr>
+              <w:spacing w:before="0" w:after="60"/>
+              <w:keepNext/>
+            </w:pPr>
+            <w:r>
+              <w:rPr>
+                <w:vertAlign w:val="superscript"/>
+                <w:i/>
+                <w:rFonts w:ascii="Calibri" w:hAnsi="Calibri"/>
+                <w:sz w:val="20"/>
+              </w:rPr>
+              <w:t xml:space="default">2</w:t>
+            </w:r>
+            <w:r>
+              <w:rPr>
+                <w:rFonts w:ascii="Calibri" w:hAnsi="Calibri"/>
+                <w:sz w:val="20"/>
+              </w:rPr>
+              <w:t xml:space="default">Group 2 diagnostic: Ability to predict missingness</w:t>
+            </w:r>
+          </w:p>
+        </w:tc>
+      </w:tr>
+      <w:tr>
+        <w:trPr>
+          <w:cantSplit/>
+        </w:trPr>
+        <w:tc>
+          <w:tcPr>
+            <w:gridSpan w:val="6"/>
+          </w:tcPr>
+          <w:p>
+            <w:pPr>
+              <w:spacing w:before="0" w:after="60"/>
+              <w:keepNext/>
+            </w:pPr>
+            <w:r>
+              <w:rPr>
+                <w:vertAlign w:val="superscript"/>
+                <w:i/>
+                <w:rFonts w:ascii="Calibri" w:hAnsi="Calibri"/>
+                <w:sz w:val="20"/>
+              </w:rPr>
+              <w:t xml:space="default">3</w:t>
+            </w:r>
+            <w:r>
+              <w:rPr>
+                <w:rFonts w:ascii="Calibri" w:hAnsi="Calibri"/>
+                <w:sz w:val="20"/>
+              </w:rPr>
+              <w:t xml:space="default">Group 3 diagnostic: Assessment if missingness is associated with the outcome (univariate, adjusted)</w:t>
+            </w:r>
+          </w:p>
+        </w:tc>
+      </w:tr>
+    </w:tbl>
+    <w:p>
+      <w:r>
+        <w:br w:type="page"/>
+      </w:r>
+    </w:p>
+    <w:bookmarkEnd w:id="122"/>
+    <w:bookmarkStart w:id="131" w:name="figures"/>
     <w:p>
       <w:pPr>
         <w:pStyle w:val="Heading1"/>
@@ -4457,7 +5724,7 @@
       <w:tr>
         <w:tc>
           <w:tcPr/>
-          <w:bookmarkStart w:id="119" w:name="fig-workflow"/>
+          <w:bookmarkStart w:id="126" w:name="fig-workflow"/>
           <w:p>
             <w:pPr>
               <w:jc w:val="center"/>
@@ -4467,18 +5734,18 @@
                 <wp:inline>
                   <wp:extent cx="6537960" cy="3677602"/>
                   <wp:effectExtent b="0" l="0" r="0" t="0"/>
-                  <wp:docPr descr="" title="" id="117" name="Picture"/>
+                  <wp:docPr descr="" title="" id="124" name="Picture"/>
                   <a:graphic>
                     <a:graphicData uri="http://schemas.openxmlformats.org/drawingml/2006/picture">
                       <pic:pic>
                         <pic:nvPicPr>
-                          <pic:cNvPr descr="../figures/workflow.jpg" id="118" name="Picture"/>
+                          <pic:cNvPr descr="../figures/Figure_1_workflow.jpg" id="125" name="Picture"/>
                           <pic:cNvPicPr>
                             <a:picLocks noChangeArrowheads="1" noChangeAspect="1"/>
                           </pic:cNvPicPr>
                         </pic:nvPicPr>
                         <pic:blipFill>
-                          <a:blip r:embed="rId116"/>
+                          <a:blip r:embed="rId123"/>
                           <a:stretch>
                             <a:fillRect/>
                           </a:stretch>
@@ -4533,19 +5800,107 @@
               <w:t xml:space="preserve">functions and suggested workflow to conduct missing data diagnostics. *gg_miss_upset() and md.pattern() are re-exports of the naniar and mice package, respectively.</w:t>
             </w:r>
           </w:p>
-          <w:bookmarkEnd w:id="119"/>
+          <w:bookmarkEnd w:id="126"/>
         </w:tc>
       </w:tr>
     </w:tbl>
     <w:p>
+      <w:r>
+        <w:br w:type="page"/>
+      </w:r>
+    </w:p>
+    <w:tbl>
+      <w:tblPr>
+        <w:tblStyle w:val="Table"/>
+        <w:tblW w:type="pct" w:w="5000"/>
+        <w:tblLook w:firstRow="0" w:lastRow="0" w:firstColumn="0" w:lastColumn="0" w:noHBand="0" w:noVBand="0" w:val="0000"/>
+        <w:jc w:val="start"/>
+      </w:tblPr>
+      <w:tblGrid>
+        <w:gridCol w:w="7920"/>
+      </w:tblGrid>
+      <w:tr>
+        <w:tc>
+          <w:tcPr/>
+          <w:bookmarkStart w:id="130" w:name="fig-examples"/>
+          <w:p>
+            <w:pPr>
+              <w:jc w:val="center"/>
+            </w:pPr>
+            <w:r>
+              <w:drawing>
+                <wp:inline>
+                  <wp:extent cx="6537960" cy="4358640"/>
+                  <wp:effectExtent b="0" l="0" r="0" t="0"/>
+                  <wp:docPr descr="" title="" id="128" name="Picture"/>
+                  <a:graphic>
+                    <a:graphicData uri="http://schemas.openxmlformats.org/drawingml/2006/picture">
+                      <pic:pic>
+                        <pic:nvPicPr>
+                          <pic:cNvPr descr="manuscript_files/figure-docx/fig-examples-1.png" id="129" name="Picture"/>
+                          <pic:cNvPicPr>
+                            <a:picLocks noChangeArrowheads="1" noChangeAspect="1"/>
+                          </pic:cNvPicPr>
+                        </pic:nvPicPr>
+                        <pic:blipFill>
+                          <a:blip r:embed="rId127"/>
+                          <a:stretch>
+                            <a:fillRect/>
+                          </a:stretch>
+                        </pic:blipFill>
+                        <pic:spPr bwMode="auto">
+                          <a:xfrm>
+                            <a:off x="0" y="0"/>
+                            <a:ext cx="6537960" cy="4358640"/>
+                          </a:xfrm>
+                          <a:prstGeom prst="rect">
+                            <a:avLst/>
+                          </a:prstGeom>
+                          <a:noFill/>
+                          <a:ln w="9525">
+                            <a:noFill/>
+                            <a:headEnd/>
+                            <a:tailEnd/>
+                          </a:ln>
+                        </pic:spPr>
+                      </pic:pic>
+                    </a:graphicData>
+                  </a:graphic>
+                </wp:inline>
+              </w:drawing>
+            </w:r>
+          </w:p>
+          <w:p>
+            <w:pPr>
+              <w:jc w:val="center"/>
+            </w:pPr>
+            <w:pPr>
+              <w:jc w:val="start"/>
+              <w:spacing w:before="200"/>
+              <w:pStyle w:val="ImageCaption"/>
+            </w:pPr>
+            <w:r>
+              <w:t xml:space="preserve">Figure 2: Exampleary visual outputs of the a) smdi_vis(), b) gg_miss_upset(), c) smdi_asmd() and d) smdi_rf() functions, respectively.</w:t>
+            </w:r>
+          </w:p>
+          <w:bookmarkEnd w:id="130"/>
+        </w:tc>
+      </w:tr>
+    </w:tbl>
+    <w:p>
       <w:pPr>
         <w:sectPr>
           <w:pgSz w:h="11906" w:w="16838" w:orient="landscape"/>
         </w:sectPr>
       </w:pPr>
     </w:p>
-    <w:bookmarkEnd w:id="120"/>
-    <w:bookmarkEnd w:id="121"/>
+    <w:bookmarkEnd w:id="131"/>
+    <w:p>
+      <w:r>
+        <w:br w:type="page"/>
+      </w:r>
+    </w:p>
+    <w:bookmarkEnd w:id="132"/>
     <w:sectPr>
       <w:footerReference r:id="rId9" w:type="even"/>
       <w:footerReference r:id="rId10" w:type="default"/>

</xml_diff>

<commit_message>
first draft of main body text before shortening
</commit_message>
<xml_diff>
--- a/manuscript/manuscript.docx
+++ b/manuscript/manuscript.docx
@@ -404,6 +404,22 @@
           <w:t xml:space="preserve">jweberpals@bwh.harvard.edu</w:t>
         </w:r>
       </w:hyperlink>
+    </w:p>
+    <w:p>
+      <w:pPr>
+        <w:pStyle w:val="BodyText"/>
+      </w:pPr>
+      <w:r>
+        <w:rPr>
+          <w:bCs/>
+          <w:b/>
+          <w:u w:val="single"/>
+        </w:rPr>
+        <w:t xml:space="preserve">Article type:</w:t>
+      </w:r>
+      <w:r>
+        <w:t xml:space="preserve">Application Note</w:t>
+      </w:r>
     </w:p>
     <w:p>
       <w:pPr>
@@ -828,7 +844,7 @@
         <w:pStyle w:val="BodyText"/>
       </w:pPr>
       <w:r>
-        <w:t xml:space="preserve">In order to make an informed decision about the most appropriate analytic approach to arrive at unbiased estimates, it is crucial to investigate and understand the potential patterns and mechanisms that underlie the partially observed confounder data</w:t>
+        <w:t xml:space="preserve">In order to make an informed decision about the most appropriate analytic approach, it is crucial to investigate and understand the potential patterns and mechanisms that underlie the partially observed confounder (POC) data (see definitions box)</w:t>
       </w:r>
       <w:r>
         <w:t xml:space="preserve"> </w:t>
@@ -837,7 +853,7 @@
         <w:t xml:space="preserve">[7–9]</w:t>
       </w:r>
       <w:r>
-        <w:t xml:space="preserve">. Usually these are not known for a given RWE study but general guidance papers and frameworks have suggested various routine diagnostics to investigate missing data patterns and mechanisms (see definitions box). These methods comprise standard procedures such as comparing baseline characteristics and outcomes between patients with and without the partially observed covariate(s)</w:t>
+        <w:t xml:space="preserve">. Usually these are not known for a given RWE study but general guidance papers and frameworks have suggested various routine diagnostics to investigate missing data patterns and mechanisms. These methods comprise standard procedures such as comparing baseline characteristics and outcomes between patients with and without the POC</w:t>
       </w:r>
       <w:r>
         <w:t xml:space="preserve"> </w:t>
@@ -891,7 +907,7 @@
         <w:t xml:space="preserve">[18]</w:t>
       </w:r>
       <w:r>
-        <w:t xml:space="preserve">. However, these methods have so far been only described and tested in isolation from each other and no principled approach exists. In addition, the practical implementation of all of these diagnostics is time-consuming, tedious and not often performed</w:t>
+        <w:t xml:space="preserve">. However, these methods have so far been only described and tested in isolation from each other and no principled approach exists. In addition, the practical implementation of such diagnostics is time-consuming, tedious and consequently not often performed</w:t>
       </w:r>
       <w:r>
         <w:t xml:space="preserve"> </w:t>
@@ -1010,13 +1026,13 @@
               <w:bottom w:w="108" w:type="dxa"/>
             </w:tcMar>
           </w:tcPr>
-          <w:bookmarkStart w:id="28" w:name="Xc6ed6a340c96d6b3a1152225b78be081073810f"/>
+          <w:bookmarkStart w:id="28" w:name="X9f4ac6462845c16841f0a15ed4f2f9667eddde5"/>
           <w:p>
             <w:pPr>
               <w:pStyle w:val="Heading3"/>
             </w:pPr>
             <w:r>
-              <w:t xml:space="preserve">Patterns (taken from Van Buuren</w:t>
+              <w:t xml:space="preserve">Patterns (adapted from Van Buuren</w:t>
             </w:r>
             <w:r>
               <w:t xml:space="preserve"> </w:t>
@@ -1185,22 +1201,19 @@
             </w:r>
           </w:p>
           <w:bookmarkEnd w:id="28"/>
-          <w:bookmarkStart w:id="29" w:name="X0fd4bbc5c4a7f94107974e5068e3d69c572ff83"/>
+          <w:bookmarkStart w:id="29" w:name="mechanisms-sondhi2023a"/>
           <w:p>
             <w:pPr>
               <w:pStyle w:val="Heading3"/>
             </w:pPr>
             <w:r>
-              <w:t xml:space="preserve">Mechanisms (taken from Sondhi and Weberpals et al.</w:t>
+              <w:t xml:space="preserve">Mechanisms</w:t>
             </w:r>
             <w:r>
               <w:t xml:space="preserve"> </w:t>
             </w:r>
             <w:r>
               <w:t xml:space="preserve">[11]</w:t>
-            </w:r>
-            <w:r>
-              <w:t xml:space="preserve">)</w:t>
             </w:r>
           </w:p>
           <w:p>
@@ -1284,7 +1297,7 @@
         <w:pStyle w:val="FirstParagraph"/>
       </w:pPr>
       <w:r>
-        <w:t xml:space="preserve">To overcome these shortcomings, we</w:t>
+        <w:t xml:space="preserve">In light of these limitations, we have recently developed and evaluated a principled approach combining a range of missing data diagnostics in an US EHR-claims database linkage</w:t>
       </w:r>
       <w:r>
         <w:t xml:space="preserve"> </w:t>
@@ -1293,19 +1306,7 @@
         <w:t xml:space="preserve">[22]</w:t>
       </w:r>
       <w:r>
-        <w:t xml:space="preserve"> </w:t>
-      </w:r>
-      <w:r>
-        <w:t xml:space="preserve">have recently developed and evaluated a principled approach combining a range of missing data diagnostics in an US EHR-claims database linkage</w:t>
-      </w:r>
-      <w:r>
-        <w:t xml:space="preserve"> </w:t>
-      </w:r>
-      <w:r>
-        <w:t xml:space="preserve">[23]</w:t>
-      </w:r>
-      <w:r>
-        <w:t xml:space="preserve">. The results of this large-scale study revealed that the combination of these diagnostics characterized missing data mechanisms well and provided helpful guidance for the appropriate choice of analytic methods to handle the partially observed confounder data (e.g., missing data imputation).</w:t>
+        <w:t xml:space="preserve">. The results of this large-scale study revealed that the combination of these diagnostics characterized missing data mechanisms well and provided helpful guidance for the appropriate choice of analytic methods to handle POC data (e.g., missing data imputation).</w:t>
       </w:r>
     </w:p>
     <w:bookmarkEnd w:id="30"/>
@@ -1344,7 +1345,7 @@
         <w:t xml:space="preserve"> </w:t>
       </w:r>
       <w:r>
-        <w:t xml:space="preserve">[24]</w:t>
+        <w:t xml:space="preserve">[23]</w:t>
       </w:r>
       <w:r>
         <w:t xml:space="preserve">. The goal of</w:t>
@@ -1362,11 +1363,11 @@
         <w:t xml:space="preserve"> </w:t>
       </w:r>
       <w:r>
-        <w:t xml:space="preserve">is to provide a toolbox of different diagnostics to analyze the potentially underlying missingness patterns and mechanisms of partially observed confounders in RWE studies.</w:t>
+        <w:t xml:space="preserve">was to provide a toolbox of different diagnostics to analyze the potentially underlying missingness patterns and mechanisms of POCs in RWE studies.</w:t>
       </w:r>
     </w:p>
     <w:bookmarkEnd w:id="31"/>
-    <w:bookmarkStart w:id="36" w:name="materials-and-methods"/>
+    <w:bookmarkStart w:id="35" w:name="materials-and-methods"/>
     <w:p>
       <w:pPr>
         <w:pStyle w:val="Heading1"/>
@@ -1395,55 +1396,20 @@
         <w:t xml:space="preserve"> </w:t>
       </w:r>
       <w:r>
-        <w:t xml:space="preserve">R package was written in R language (version 4.2.1) employing the devtools</w:t>
-      </w:r>
-      <w:r>
-        <w:t xml:space="preserve"> </w:t>
-      </w:r>
-      <w:r>
-        <w:t xml:space="preserve">[25]</w:t>
-      </w:r>
-      <w:r>
-        <w:t xml:space="preserve"> </w:t>
-      </w:r>
-      <w:r>
-        <w:t xml:space="preserve">and roxygen</w:t>
-      </w:r>
-      <w:r>
-        <w:t xml:space="preserve"> </w:t>
-      </w:r>
-      <w:r>
-        <w:t xml:space="preserve">[26]</w:t>
-      </w:r>
-      <w:r>
-        <w:t xml:space="preserve"> </w:t>
-      </w:r>
-      <w:r>
-        <w:t xml:space="preserve">packages. The package is available on CRAN (</w:t>
+        <w:t xml:space="preserve">R package was written in R language (version 4.2.1). The package is available on CRAN (</w:t>
       </w:r>
       <w:hyperlink r:id="rId32">
         <w:r>
           <w:rPr>
             <w:rStyle w:val="Hyperlink"/>
           </w:rPr>
-          <w:t xml:space="preserve">https://cran.r-project.org/web/packages/smdi)</w:t>
+          <w:t xml:space="preserve">https://cran.r-project.org/web/packages/smdi</w:t>
         </w:r>
       </w:hyperlink>
       <w:r>
-        <w:t xml:space="preserve">, Posit Public Package Manager (</w:t>
+        <w:t xml:space="preserve">){.uri}) and GitLab (</w:t>
       </w:r>
       <w:hyperlink r:id="rId33">
-        <w:r>
-          <w:rPr>
-            <w:rStyle w:val="Hyperlink"/>
-          </w:rPr>
-          <w:t xml:space="preserve">https://packagemanager.posit.co/client/#/repos/2/packages/smdi</w:t>
-        </w:r>
-      </w:hyperlink>
-      <w:r>
-        <w:t xml:space="preserve">) and GitLab (</w:t>
-      </w:r>
-      <w:hyperlink r:id="rId34">
         <w:r>
           <w:rPr>
             <w:rStyle w:val="Hyperlink"/>
@@ -1473,18 +1439,18 @@
         <w:t xml:space="preserve"> </w:t>
       </w:r>
       <w:r>
-        <w:t xml:space="preserve">[27]</w:t>
-      </w:r>
-      <w:r>
-        <w:t xml:space="preserve"> </w:t>
-      </w:r>
-      <w:r>
-        <w:t xml:space="preserve">via continuous integration and deployment which are scheduled to execute on a daily basis. Additional resources such as documentation, articles and vignettes are provided on the package website under</w:t>
-      </w:r>
-      <w:r>
-        <w:t xml:space="preserve"> </w:t>
-      </w:r>
-      <w:hyperlink r:id="rId35">
+        <w:t xml:space="preserve">[24]</w:t>
+      </w:r>
+      <w:r>
+        <w:t xml:space="preserve"> </w:t>
+      </w:r>
+      <w:r>
+        <w:t xml:space="preserve">via continuous integration and deployment which are scheduled to execute on a daily basis. Additional resources such as documentation and vignettes are provided on the package website under</w:t>
+      </w:r>
+      <w:r>
+        <w:t xml:space="preserve"> </w:t>
+      </w:r>
+      <w:hyperlink r:id="rId34">
         <w:r>
           <w:rPr>
             <w:rStyle w:val="Hyperlink"/>
@@ -1496,8 +1462,8 @@
         <w:t xml:space="preserve">.</w:t>
       </w:r>
     </w:p>
-    <w:bookmarkEnd w:id="36"/>
-    <w:bookmarkStart w:id="45" w:name="sec-results"/>
+    <w:bookmarkEnd w:id="35"/>
+    <w:bookmarkStart w:id="44" w:name="sec-results"/>
     <w:p>
       <w:pPr>
         <w:pStyle w:val="Heading1"/>
@@ -1506,7 +1472,7 @@
         <w:t xml:space="preserve">Results</w:t>
       </w:r>
     </w:p>
-    <w:bookmarkStart w:id="44" w:name="main-package-functions"/>
+    <w:bookmarkStart w:id="43" w:name="main-package-functions"/>
     <w:p>
       <w:pPr>
         <w:pStyle w:val="Heading2"/>
@@ -1531,7 +1497,7 @@
         <w:t xml:space="preserve"> </w:t>
       </w:r>
       <w:r>
-        <w:t xml:space="preserve">illustrates the recommended workflow and functions to systematically approach diagnostics on partially observed confounders.</w:t>
+        <w:t xml:space="preserve">illustrates the recommended workflow and functions to systematically approach diagnostics on POCs.</w:t>
       </w:r>
     </w:p>
     <w:p>
@@ -1539,12 +1505,12 @@
         <w:pStyle w:val="BodyText"/>
       </w:pPr>
       <w:r>
-        <w:t xml:space="preserve">In general, the workflow comprises two broader diagnostic categories: descriptives/pattern diagnostics and inferential diagnostics on potentially underlying missingness mechanisms. In this section, we cover the principles behind the main package functions, the parameters a user can specify, the returned results and the interpretation of results. Examples are illustrated using a simulated EHR dataset that is part of the package (more details can be found under</w:t>
-      </w:r>
-      <w:r>
-        <w:t xml:space="preserve"> </w:t>
-      </w:r>
-      <w:hyperlink r:id="rId37">
+        <w:t xml:space="preserve">The workflow is generally categorized into descriptives/pattern diagnostics and inferential diagnostics on potentially underlying missingness mechanisms. In this section, we cover the principles behind the main package functions, a selection of parameters a user can specify, the returned results and the results interpretation. Examples are illustrated using a simulated EHR dataset that is part of the package (more details under</w:t>
+      </w:r>
+      <w:r>
+        <w:t xml:space="preserve"> </w:t>
+      </w:r>
+      <w:hyperlink r:id="rId36">
         <w:r>
           <w:rPr>
             <w:rStyle w:val="Hyperlink"/>
@@ -1553,7 +1519,7 @@
         </w:r>
       </w:hyperlink>
       <w:r>
-        <w:t xml:space="preserve">). Generally, for all functions in the</w:t>
+        <w:t xml:space="preserve">). For all functions in the</w:t>
       </w:r>
       <w:r>
         <w:t xml:space="preserve"> </w:t>
@@ -1596,7 +1562,7 @@
         <w:t xml:space="preserve"> </w:t>
       </w:r>
       <w:r>
-        <w:t xml:space="preserve">parameter) as input with a format where one row represents one unique patient and the columns stand for the variables relevant for the study, i.e., the exposure, outcome, fully observed covariates and the partially observed covariates. Any non-informative columns, such as patient identifiers, date columns or zip codes should be dropped from the dataframe before calling the functions. Throughout all functions, the user has the option to specify a vector with the column name(s) of the partially observed covariate(s) that should be investigated (</w:t>
+        <w:t xml:space="preserve">parameter) as input with a format where one row represents one unique patient and the columns stand for the variables relevant for the study, i.e., the exposure, outcome, fully observed covariates and the POCs. Any non-informative columns, such as patient identifiers, date columns or zip codes should be dropped from the dataframe before calling the functions. Throughout all functions, the user has the option to specify a vector with the column name(s) of the POC(s) that should be investigated (</w:t>
       </w:r>
       <w:r>
         <w:rPr>
@@ -1611,7 +1577,7 @@
         <w:t xml:space="preserve">parameter). If nothing is specified, all functions automatically consider any variable in the dataframe that exhibits at least one missing value.</w:t>
       </w:r>
     </w:p>
-    <w:bookmarkStart w:id="38" w:name="descriptives-and-pattern-diagnostics"/>
+    <w:bookmarkStart w:id="37" w:name="descriptives-and-pattern-diagnostics"/>
     <w:p>
       <w:pPr>
         <w:pStyle w:val="Heading3"/>
@@ -1716,16 +1682,16 @@
         <w:t xml:space="preserve"> </w:t>
       </w:r>
       <w:r>
-        <w:t xml:space="preserve">[28]</w:t>
-      </w:r>
-      <w:r>
-        <w:t xml:space="preserve">. This function uses a set visualization technique to visually infer potential (non-)monotone patterns based on the number of intersecting missing observations across all partially observed covariates</w:t>
-      </w:r>
-      <w:r>
-        <w:t xml:space="preserve"> </w:t>
-      </w:r>
-      <w:r>
-        <w:t xml:space="preserve">[29]</w:t>
+        <w:t xml:space="preserve">[25]</w:t>
+      </w:r>
+      <w:r>
+        <w:t xml:space="preserve">. This function uses a set visualization technique to visually infer potential (non-)monotone patterns based on the number of intersecting missing observations across all POCs</w:t>
+      </w:r>
+      <w:r>
+        <w:t xml:space="preserve"> </w:t>
+      </w:r>
+      <w:r>
+        <w:t xml:space="preserve">[26]</w:t>
       </w:r>
       <w:r>
         <w:t xml:space="preserve">. For example, a monotone pattern would be visually evident if, for a set of two or more variables (e.g., lab1, lab2), all or the majority of missing records would be observed for both labs simultaneously (example</w:t>
@@ -1748,8 +1714,8 @@
         <w:t xml:space="preserve">b).</w:t>
       </w:r>
     </w:p>
-    <w:bookmarkEnd w:id="38"/>
-    <w:bookmarkStart w:id="43" w:name="inferential-three-group-diagnostics"/>
+    <w:bookmarkEnd w:id="37"/>
+    <w:bookmarkStart w:id="42" w:name="inferential-three-group-diagnostics"/>
     <w:p>
       <w:pPr>
         <w:pStyle w:val="Heading3"/>
@@ -1776,7 +1742,7 @@
         <w:t xml:space="preserve">).</w:t>
       </w:r>
     </w:p>
-    <w:bookmarkStart w:id="39" w:name="group-1-diagnostics"/>
+    <w:bookmarkStart w:id="38" w:name="group-1-diagnostics"/>
     <w:p>
       <w:pPr>
         <w:pStyle w:val="Heading4"/>
@@ -1832,7 +1798,7 @@
         <w:t xml:space="preserve"> </w:t>
       </w:r>
       <w:r>
-        <w:t xml:space="preserve">functions is to explore dissimilarities in patient characteristics between those with and without observed values for the partially observed covariate. According to Rubin’s framework</w:t>
+        <w:t xml:space="preserve">functions is to explore dissimilarities in patient characteristics between those with and without observed values for the POC. According to Rubin’s framework</w:t>
       </w:r>
       <w:r>
         <w:t xml:space="preserve"> </w:t>
@@ -1841,7 +1807,7 @@
         <w:t xml:space="preserve">[8]</w:t>
       </w:r>
       <w:r>
-        <w:t xml:space="preserve">, when missingness is at random (MAR), it can be explained by observed covariates. Consequently, significant differences in patient characteristics would be expected under a MAR mechanism between strata of patients with and without the partially observed covariate. If the missingness depends only on unobserved factors (missing not at random [MNAR]) or does not depend on either observed or unobserved covariates (missing completely at random [MCAR]), differences should not be observable.</w:t>
+        <w:t xml:space="preserve">, when missingness is at random (MAR), it can be explained by observed covariates. Consequently, significant differences in patient characteristics would be expected under a MAR mechanism between strata of patients with and without the POC. If the missingness depends only on unobserved factors (missing not at random [MNAR]) or does not depend on either observed or unobserved covariates (missing completely at random [MCAR]), differences should not be observable.</w:t>
       </w:r>
     </w:p>
     <w:p>
@@ -1870,7 +1836,7 @@
         <w:t xml:space="preserve"> </w:t>
       </w:r>
       <w:r>
-        <w:t xml:space="preserve">[30–32]</w:t>
+        <w:t xml:space="preserve">[27–29]</w:t>
       </w:r>
       <w:r>
         <w:t xml:space="preserve">. The function returns an</w:t>
@@ -1889,38 +1855,7 @@
         <w:t xml:space="preserve"> </w:t>
       </w:r>
       <w:r>
-        <w:t xml:space="preserve">object which displays an aggregated summary of the average or median ASMDs (which can be flexibly chosen using the</w:t>
-      </w:r>
-      <w:r>
-        <w:t xml:space="preserve"> </w:t>
-      </w:r>
-      <w:r>
-        <w:rPr>
-          <w:rStyle w:val="VerbatimChar"/>
-        </w:rPr>
-        <w:t xml:space="preserve">median</w:t>
-      </w:r>
-      <w:r>
-        <w:t xml:space="preserve"> </w:t>
-      </w:r>
-      <w:r>
-        <w:t xml:space="preserve">parameter) along with a corresponding range of minimum and maximum AMSDs observed. The</w:t>
-      </w:r>
-      <w:r>
-        <w:t xml:space="preserve"> </w:t>
-      </w:r>
-      <w:r>
-        <w:rPr>
-          <w:iCs/>
-          <w:i/>
-        </w:rPr>
-        <w:t xml:space="preserve">asmd</w:t>
-      </w:r>
-      <w:r>
-        <w:t xml:space="preserve"> </w:t>
-      </w:r>
-      <w:r>
-        <w:t xml:space="preserve">object also returns a detailed</w:t>
+        <w:t xml:space="preserve">object which displays an aggregated summary of the average or median ASMDs along with a corresponding range of minimum and maximum AMSDs observed. The object also returns a detailed</w:t>
       </w:r>
       <w:r>
         <w:t xml:space="preserve"> </w:t>
@@ -1938,7 +1873,7 @@
         <w:t xml:space="preserve"> </w:t>
       </w:r>
       <w:r>
-        <w:t xml:space="preserve">for each partially observed covariate displaying the distributions of observed patient characteristics and resulting ASMDs between patients with and without an observed value for the partially observed covariate. For a graphical visualization of this, the function returns a graph illustrating the ASMD for each compared patient characteristic (example</w:t>
+        <w:t xml:space="preserve">for each POC displaying the distributions of observed patient characteristics and resulting ASMDs between patients with and without an observed value for the POC. For a graphical visualization of this, the function returns a figure illustrating the ASMD for each compared patient characteristic (example</w:t>
       </w:r>
       <w:r>
         <w:t xml:space="preserve"> </w:t>
@@ -1961,10 +1896,7 @@
         <w:t xml:space="preserve"> </w:t>
       </w:r>
       <w:r>
-        <w:t xml:space="preserve">[33]</w:t>
-      </w:r>
-      <w:r>
-        <w:t xml:space="preserve"> </w:t>
+        <w:t xml:space="preserve">[30]</w:t>
       </w:r>
       <w:r>
         <w:t xml:space="preserve">.</w:t>
@@ -2026,13 +1958,13 @@
         <w:t xml:space="preserve"> </w:t>
       </w:r>
       <w:r>
-        <w:t xml:space="preserve">[12,34]</w:t>
-      </w:r>
-      <w:r>
-        <w:t xml:space="preserve"> </w:t>
-      </w:r>
-      <w:r>
-        <w:t xml:space="preserve">formalizes this as a multivariate t-test for each partially observed covariate, which means that</w:t>
+        <w:t xml:space="preserve">[12,31]</w:t>
+      </w:r>
+      <w:r>
+        <w:t xml:space="preserve"> </w:t>
+      </w:r>
+      <w:r>
+        <w:t xml:space="preserve">formalizes this as a multivariate t-test for each POC, which means that</w:t>
       </w:r>
       <w:r>
         <w:t xml:space="preserve"> </w:t>
@@ -2047,7 +1979,7 @@
         <w:t xml:space="preserve"> </w:t>
       </w:r>
       <w:r>
-        <w:t xml:space="preserve">returns a test statistic and a corresponding p-value for each each partially observed covariate separately. In contrast,</w:t>
+        <w:t xml:space="preserve">returns a test statistic and a corresponding p-value for each each POC separately. In contrast,</w:t>
       </w:r>
       <w:r>
         <w:t xml:space="preserve"> </w:t>
@@ -2062,17 +1994,17 @@
         <w:t xml:space="preserve"> </w:t>
       </w:r>
       <w:r>
-        <w:t xml:space="preserve">[13,35]</w:t>
-      </w:r>
-      <w:r>
-        <w:t xml:space="preserve"> </w:t>
-      </w:r>
-      <w:r>
-        <w:t xml:space="preserve">computes a single global chi-square test statistic and p-value across all partially observed covariates with the null hypothesis that the data is MCAR.</w:t>
-      </w:r>
-    </w:p>
-    <w:bookmarkEnd w:id="39"/>
-    <w:bookmarkStart w:id="40" w:name="group-2-diagnostics"/>
+        <w:t xml:space="preserve">[13,32]</w:t>
+      </w:r>
+      <w:r>
+        <w:t xml:space="preserve"> </w:t>
+      </w:r>
+      <w:r>
+        <w:t xml:space="preserve">computes a single global chi-square test statistic and p-value across all POCs with the null hypothesis that the data is MCAR.</w:t>
+      </w:r>
+    </w:p>
+    <w:bookmarkEnd w:id="38"/>
+    <w:bookmarkStart w:id="39" w:name="group-2-diagnostics"/>
     <w:p>
       <w:pPr>
         <w:pStyle w:val="Heading4"/>
@@ -2107,13 +2039,13 @@
         <w:t xml:space="preserve"> </w:t>
       </w:r>
       <w:r>
-        <w:t xml:space="preserve">[11,36]</w:t>
-      </w:r>
-      <w:r>
-        <w:t xml:space="preserve"> </w:t>
-      </w:r>
-      <w:r>
-        <w:t xml:space="preserve">to predict the missing indicator of the partially observed covariate given observed covariates as the predictors. If the resulting area under the receiver operating characteristic curve (AUC) is meaningfully higher than 0.5, this would give some evidence for MAR being the underlying missingness mechanism. In case of values close 0.5, this would rather indicate a random prediction and translate to a potential MCAR or MNAR mechanism.</w:t>
+        <w:t xml:space="preserve">[11,33]</w:t>
+      </w:r>
+      <w:r>
+        <w:t xml:space="preserve"> </w:t>
+      </w:r>
+      <w:r>
+        <w:t xml:space="preserve">to predict the missing indicator of the POC given observed covariates as the predictors. If the resulting area under the receiver operating characteristic curve (AUC) is meaningfully higher than 0.5, this would give some evidence for MAR being the underlying missingness mechanism. In case of values close 0.5, this would rather indicate a random prediction and translate to a potential MCAR or MNAR mechanism.</w:t>
       </w:r>
     </w:p>
     <w:p>
@@ -2137,7 +2069,19 @@
         <w:t xml:space="preserve"> </w:t>
       </w:r>
       <w:r>
-        <w:t xml:space="preserve">which generically prints an overview of the AUC values of all partially observed covariates. The AUC value is based on the prediction made in the respective test dataset. The</w:t>
+        <w:t xml:space="preserve">which generically prints an overview of the AUC value of each POC. The AUC is based on the prediction made in the respective test dataset which is sampled as part of the function and for which the train-test split ratio can be chosen by the user (</w:t>
+      </w:r>
+      <w:r>
+        <w:rPr>
+          <w:rStyle w:val="VerbatimChar"/>
+        </w:rPr>
+        <w:t xml:space="preserve">train_test_ratio</w:t>
+      </w:r>
+      <w:r>
+        <w:t xml:space="preserve"> </w:t>
+      </w:r>
+      <w:r>
+        <w:t xml:space="preserve">parameter). The</w:t>
       </w:r>
       <w:r>
         <w:t xml:space="preserve"> </w:t>
@@ -2153,7 +2097,7 @@
         <w:t xml:space="preserve"> </w:t>
       </w:r>
       <w:r>
-        <w:t xml:space="preserve">object further returns a graph for each partially observed covariate displaying the relative importance of the predictors in the training dataset expressed as the mean decrease in accuracy (example</w:t>
+        <w:t xml:space="preserve">object further returns a graph for each POC displaying the relative importance of the predictors in the training dataset expressed as the mean decrease in accuracy (example</w:t>
       </w:r>
       <w:r>
         <w:t xml:space="preserve"> </w:t>
@@ -2170,11 +2114,11 @@
         <w:t xml:space="preserve"> </w:t>
       </w:r>
       <w:r>
-        <w:t xml:space="preserve">d). This metric can be valuable for interpreting and identifying strong predictors of missingness. It quantifies how much the accuracy of the prediction (i.e., the ratio of correct predictions to the total number of predictions made) would decrease if we excluded a specific predictor from the prediction model. In case of inflated AUC values (&gt;0.9), the function prompts a message to the user detailing the most important predictor. If another partially observed covariate is identified as a perfect predictor, the presence of a monotone missing data pattern may be likely in which case it is recommended to exclude this covariate and run the diagnostics for each partially observed covariate independently.</w:t>
-      </w:r>
-    </w:p>
-    <w:bookmarkEnd w:id="40"/>
-    <w:bookmarkStart w:id="41" w:name="group-3-diagnostics"/>
+        <w:t xml:space="preserve">d). This metric can be valuable for interpreting and identifying strong predictors of missingness. It quantifies how much the accuracy of the prediction (i.e., the ratio of correct predictions to the total number of predictions made) would decrease if we excluded a specific predictor from the prediction model. In case of inflated AUC values (&gt;0.9), the function prompts a message to the user detailing the most important predictor. If another POC is identified as a perfect predictor, the presence of a monotone missing data pattern may be likely in which case it is recommended to exclude this POC and run the diagnostics for each POC independently.</w:t>
+      </w:r>
+    </w:p>
+    <w:bookmarkEnd w:id="39"/>
+    <w:bookmarkStart w:id="40" w:name="group-3-diagnostics"/>
     <w:p>
       <w:pPr>
         <w:pStyle w:val="Heading4"/>
@@ -2188,7 +2132,7 @@
         <w:pStyle w:val="FirstParagraph"/>
       </w:pPr>
       <w:r>
-        <w:t xml:space="preserve">Finally, the third group diagnostics with the</w:t>
+        <w:t xml:space="preserve">The third group diagnostics with the</w:t>
       </w:r>
       <w:r>
         <w:t xml:space="preserve"> </w:t>
@@ -2203,16 +2147,16 @@
         <w:t xml:space="preserve"> </w:t>
       </w:r>
       <w:r>
-        <w:t xml:space="preserve">function examines the association of the missingness indicator of the partially observed covariate and the outcome under study. The function will compute both a univariate model and a model adjusted for all other covariates included in the dataset. In previous simulations, we observed characteristic patterns for univariate and adjusted associations of the missing indicator and the outcome that matched simulated underlying missingness mechanisms</w:t>
-      </w:r>
-      <w:r>
-        <w:t xml:space="preserve"> </w:t>
-      </w:r>
-      <w:r>
-        <w:t xml:space="preserve">[23]</w:t>
-      </w:r>
-      <w:r>
-        <w:t xml:space="preserve">. As one would expect, under a MCAR mechanism there was no difference in the outcome between patients with and without a value for the partially observed covariate. Under MAR, given that missingness can be explained by observed covariates, a potential spurious association in the univariate model disappeared after adjustment. If the missingness followed any MNAR mechanism, an association was observed in both univariate and adjusted models.</w:t>
+        <w:t xml:space="preserve">function examines the association of the missingness indicator of the POC and the outcome under study. The function will compute both a univariate model and a model adjusted for all other covariates included in the dataset. In previous simulations, we observed characteristic patterns for univariate and adjusted associations of the missing indicator and the outcome that matched simulated missingness mechanisms</w:t>
+      </w:r>
+      <w:r>
+        <w:t xml:space="preserve"> </w:t>
+      </w:r>
+      <w:r>
+        <w:t xml:space="preserve">[22]</w:t>
+      </w:r>
+      <w:r>
+        <w:t xml:space="preserve">. As one would expect, under a MCAR mechanism there was no difference in the outcome between patients with and without a value for the POC. Under MAR, given that missingness can be explained by observed covariates, a potential spurious association in the univariate model disappeared after adjustment. If the missingness followed any MNAR mechanism, an association was observed in both univariate and adjusted models.</w:t>
       </w:r>
     </w:p>
     <w:p>
@@ -2248,7 +2192,7 @@
         <w:t xml:space="preserve"> </w:t>
       </w:r>
       <w:r>
-        <w:t xml:space="preserve">[37]</w:t>
+        <w:t xml:space="preserve">[34]</w:t>
       </w:r>
       <w:r>
         <w:t xml:space="preserve">) for continuous outcomes, logistic regression (</w:t>
@@ -2264,7 +2208,7 @@
         <w:t xml:space="preserve"> </w:t>
       </w:r>
       <w:r>
-        <w:t xml:space="preserve">[37]</w:t>
+        <w:t xml:space="preserve">[34]</w:t>
       </w:r>
       <w:r>
         <w:t xml:space="preserve">) for binary outcomes and a Cox proportional hazards model (</w:t>
@@ -2280,7 +2224,7 @@
         <w:t xml:space="preserve"> </w:t>
       </w:r>
       <w:r>
-        <w:t xml:space="preserve">[38]</w:t>
+        <w:t xml:space="preserve">[35]</w:t>
       </w:r>
       <w:r>
         <w:t xml:space="preserve">) for time-to-event outcomes. Besides the specification of the regression type, the user needs to specify the name of the column that contains the outcome using the</w:t>
@@ -2314,11 +2258,11 @@
         <w:t xml:space="preserve"> </w:t>
       </w:r>
       <w:r>
-        <w:t xml:space="preserve">in case of a Cox model) and if resulting beta coefficients should be exponentiated or not. The function returns a table with univariate and adjusted beta coefficients and 95% confidence intervals for each partially observed covariate.</w:t>
-      </w:r>
-    </w:p>
-    <w:bookmarkEnd w:id="41"/>
-    <w:bookmarkStart w:id="42" w:name="Xca156c5c40a183592e191582bcd1b77072f450a"/>
+        <w:t xml:space="preserve">in case of a Cox model) and if resulting beta coefficients should be exponentiated or not. The function returns a table with univariate and adjusted beta coefficients and 95% confidence intervals for each POC.</w:t>
+      </w:r>
+    </w:p>
+    <w:bookmarkEnd w:id="40"/>
+    <w:bookmarkStart w:id="41" w:name="Xca156c5c40a183592e191582bcd1b77072f450a"/>
     <w:p>
       <w:pPr>
         <w:pStyle w:val="Heading4"/>
@@ -2341,7 +2285,7 @@
         <w:pStyle w:val="FirstParagraph"/>
       </w:pPr>
       <w:r>
-        <w:t xml:space="preserve">The</w:t>
+        <w:t xml:space="preserve">Finally, the</w:t>
       </w:r>
       <w:r>
         <w:t xml:space="preserve"> </w:t>
@@ -2356,7 +2300,7 @@
         <w:t xml:space="preserve"> </w:t>
       </w:r>
       <w:r>
-        <w:t xml:space="preserve">function enables a user to compute all of the three group diagnostics introduced above with just one function call.</w:t>
+        <w:t xml:space="preserve">function enables a user to compute all three group diagnostics with just one function call.</w:t>
       </w:r>
     </w:p>
     <w:p>
@@ -2365,6 +2309,15 @@
       </w:pPr>
       <w:r>
         <w:rPr>
+          <w:rStyle w:val="CommentTok"/>
+        </w:rPr>
+        <w:t xml:space="preserve"># minimal example of a smdi_diagnose() function call</w:t>
+      </w:r>
+      <w:r>
+        <w:br/>
+      </w:r>
+      <w:r>
+        <w:rPr>
           <w:rStyle w:val="FunctionTok"/>
         </w:rPr>
         <w:t xml:space="preserve">smdi_diagnose</w:t>
@@ -2496,12 +2449,57 @@
         <w:t xml:space="preserve">"Surv(eventtime, status)"</w:t>
       </w:r>
       <w:r>
+        <w:rPr>
+          <w:rStyle w:val="NormalTok"/>
+        </w:rPr>
+        <w:t xml:space="preserve">,</w:t>
+      </w:r>
+      <w:r>
         <w:br/>
       </w:r>
       <w:r>
         <w:rPr>
           <w:rStyle w:val="NormalTok"/>
         </w:rPr>
+        <w:t xml:space="preserve">  </w:t>
+      </w:r>
+      <w:r>
+        <w:rPr>
+          <w:rStyle w:val="AttributeTok"/>
+        </w:rPr>
+        <w:t xml:space="preserve">n_cores =</w:t>
+      </w:r>
+      <w:r>
+        <w:rPr>
+          <w:rStyle w:val="NormalTok"/>
+        </w:rPr>
+        <w:t xml:space="preserve"> </w:t>
+      </w:r>
+      <w:r>
+        <w:rPr>
+          <w:rStyle w:val="DecValTok"/>
+        </w:rPr>
+        <w:t xml:space="preserve">3</w:t>
+      </w:r>
+      <w:r>
+        <w:rPr>
+          <w:rStyle w:val="NormalTok"/>
+        </w:rPr>
+        <w:t xml:space="preserve"> </w:t>
+      </w:r>
+      <w:r>
+        <w:rPr>
+          <w:rStyle w:val="CommentTok"/>
+        </w:rPr>
+        <w:t xml:space="preserve"># number of cores to parallelize computations on</w:t>
+      </w:r>
+      <w:r>
+        <w:br/>
+      </w:r>
+      <w:r>
+        <w:rPr>
+          <w:rStyle w:val="NormalTok"/>
+        </w:rPr>
         <w:t xml:space="preserve">  ) </w:t>
       </w:r>
       <w:r>
@@ -2543,7 +2541,7 @@
         <w:pStyle w:val="FirstParagraph"/>
       </w:pPr>
       <w:r>
-        <w:t xml:space="preserve">The function will return an object of class</w:t>
+        <w:t xml:space="preserve">The function returns an object of class</w:t>
       </w:r>
       <w:r>
         <w:t xml:space="preserve"> </w:t>
@@ -2559,7 +2557,7 @@
         <w:t xml:space="preserve"> </w:t>
       </w:r>
       <w:r>
-        <w:t xml:space="preserve">containing a table with the results of all diagnostics for each specified partially observed covariate and the global Little’s test p-value across all covariates (</w:t>
+        <w:t xml:space="preserve">containing a table with the results of all diagnostics for each specified POC and the global Little’s test p-value across all covariates (</w:t>
       </w:r>
       <w:r>
         <w:rPr>
@@ -2606,7 +2604,7 @@
         <w:t xml:space="preserve"> </w:t>
       </w:r>
       <w:r>
-        <w:t xml:space="preserve">[39]</w:t>
+        <w:t xml:space="preserve">[36]</w:t>
       </w:r>
       <w:r>
         <w:t xml:space="preserve"> </w:t>
@@ -2620,35 +2618,107 @@
         <w:br w:type="page"/>
       </w:r>
     </w:p>
+    <w:bookmarkEnd w:id="41"/>
     <w:bookmarkEnd w:id="42"/>
     <w:bookmarkEnd w:id="43"/>
     <w:bookmarkEnd w:id="44"/>
+    <w:bookmarkStart w:id="46" w:name="discussion"/>
+    <w:p>
+      <w:pPr>
+        <w:pStyle w:val="Heading1"/>
+      </w:pPr>
+      <w:r>
+        <w:t xml:space="preserve">Discussion</w:t>
+      </w:r>
+    </w:p>
+    <w:p>
+      <w:pPr>
+        <w:pStyle w:val="FirstParagraph"/>
+      </w:pPr>
+      <w:r>
+        <w:t xml:space="preserve">Missing data are ubiquitous in real-world databases and may lead to bias if not handled appropriately. We developed</w:t>
+      </w:r>
+      <w:r>
+        <w:t xml:space="preserve"> </w:t>
+      </w:r>
+      <w:r>
+        <w:rPr>
+          <w:rStyle w:val="VerbatimChar"/>
+        </w:rPr>
+        <w:t xml:space="preserve">smdi</w:t>
+      </w:r>
+      <w:r>
+        <w:t xml:space="preserve"> </w:t>
+      </w:r>
+      <w:r>
+        <w:t xml:space="preserve">to streamline routine diagnostics of missing data. By cross-checking the resulting diagnostic parameters to expected estimates, based on the outlined theoretical assumptions and previous simulation results</w:t>
+      </w:r>
+      <w:r>
+        <w:t xml:space="preserve"> </w:t>
+      </w:r>
+      <w:r>
+        <w:t xml:space="preserve">[22]</w:t>
+      </w:r>
+      <w:r>
+        <w:t xml:space="preserve">, the diagnostics can provide valuable insights into underlying missingness structures and help elucidate if analytic approaches such as missing imputation analyses are viable options (example shown in</w:t>
+      </w:r>
+      <w:r>
+        <w:t xml:space="preserve"> </w:t>
+      </w:r>
+      <w:hyperlink w:anchor="fig-results">
+        <w:r>
+          <w:rPr>
+            <w:rStyle w:val="Hyperlink"/>
+          </w:rPr>
+          <w:t xml:space="preserve">Figure 3</w:t>
+        </w:r>
+      </w:hyperlink>
+      <w:r>
+        <w:t xml:space="preserve">).</w:t>
+      </w:r>
+    </w:p>
+    <w:p>
+      <w:pPr>
+        <w:pStyle w:val="BodyText"/>
+      </w:pPr>
+      <w:r>
+        <w:t xml:space="preserve">The package also comes with limitations, such that the true underlying missingness generating mechanism can never be inferred with absolute certainty from the observed data. Hence, it’s important that diagnostic results are complemented with substantive expert knowledge to factor in how covariates are measured in routine care processes and contextualize potential reasons for missingness.</w:t>
+      </w:r>
+    </w:p>
+    <w:bookmarkStart w:id="45" w:name="conclusions"/>
+    <w:p>
+      <w:pPr>
+        <w:pStyle w:val="Heading2"/>
+      </w:pPr>
+      <w:r>
+        <w:t xml:space="preserve">Conclusions</w:t>
+      </w:r>
+    </w:p>
+    <w:p>
+      <w:pPr>
+        <w:pStyle w:val="FirstParagraph"/>
+      </w:pPr>
+      <w:r>
+        <w:t xml:space="preserve">The smdi package is a powerful and convenient tool to implement and carry out principled missing data diagnostics in RWE studies and improve the robustness of studies involving POCs by helping elucidate if certain analytic approaches are viable options for a given dataset.</w:t>
+      </w:r>
+    </w:p>
+    <w:p>
+      <w:r>
+        <w:br w:type="page"/>
+      </w:r>
+    </w:p>
     <w:bookmarkEnd w:id="45"/>
-    <w:bookmarkStart w:id="46" w:name="discussion"/>
+    <w:bookmarkEnd w:id="46"/>
+    <w:bookmarkStart w:id="130" w:name="references"/>
     <w:p>
       <w:pPr>
         <w:pStyle w:val="Heading1"/>
       </w:pPr>
       <w:r>
-        <w:t xml:space="preserve">Discussion</w:t>
-      </w:r>
-    </w:p>
-    <w:p>
-      <w:r>
-        <w:br w:type="page"/>
-      </w:r>
-    </w:p>
-    <w:bookmarkEnd w:id="46"/>
-    <w:bookmarkStart w:id="132" w:name="references"/>
-    <w:p>
-      <w:pPr>
-        <w:pStyle w:val="Heading1"/>
-      </w:pPr>
-      <w:r>
         <w:t xml:space="preserve">References</w:t>
       </w:r>
     </w:p>
-    <w:bookmarkStart w:id="121" w:name="refs"/>
+    <w:bookmarkStart w:id="115" w:name="refs"/>
     <w:bookmarkStart w:id="48" w:name="ref-fdaRWE2018"/>
     <w:p>
       <w:pPr>
@@ -3280,7 +3350,7 @@
       </w:r>
     </w:p>
     <w:bookmarkEnd w:id="87"/>
-    <w:bookmarkStart w:id="89" w:name="ref-SentinelCI3"/>
+    <w:bookmarkStart w:id="88" w:name="ref-weberpals2023"/>
     <w:p>
       <w:pPr>
         <w:pStyle w:val="Bibliography"/>
@@ -3295,25 +3365,11 @@
         <w:t xml:space="preserve">	</w:t>
       </w:r>
       <w:r>
-        <w:t xml:space="preserve">Sentinel Initiative Workstream, Approaches to handling partially observed confounder data from electronic health records (EHR) in non-randomized studies of medication outcomes. Accessed 7/14/2023., (n.d.).</w:t>
-      </w:r>
-      <w:r>
-        <w:t xml:space="preserve"> </w:t>
-      </w:r>
-      <w:hyperlink r:id="rId88">
-        <w:r>
-          <w:rPr>
-            <w:rStyle w:val="Hyperlink"/>
-          </w:rPr>
-          <w:t xml:space="preserve">https://www.sentinelinitiative.org/methods-data-tools/methods/approaches-handling-partially-observed-confounder-data-electronic-health</w:t>
-        </w:r>
-      </w:hyperlink>
-      <w:r>
-        <w:t xml:space="preserve">.</w:t>
-      </w:r>
-    </w:p>
-    <w:bookmarkEnd w:id="89"/>
-    <w:bookmarkStart w:id="90" w:name="ref-weberpals2023"/>
+        <w:t xml:space="preserve">J. Weberpals, S.R. Raman, P.A. Shaw, H. Lee, B.G. Hammill, S. Toh, J.G. Connolly, K.J. Dandreo, F. Tian, W. Liu, J. Li, J.J. Hernández-Muñoz, R.J. Glynn, R.J. Desai, A principled approach to characterize and analyze partially observed confounder data from electronic health records, Submitted. (2023).</w:t>
+      </w:r>
+    </w:p>
+    <w:bookmarkEnd w:id="88"/>
+    <w:bookmarkStart w:id="90" w:name="ref-smdi"/>
     <w:p>
       <w:pPr>
         <w:pStyle w:val="Bibliography"/>
@@ -3328,31 +3384,12 @@
         <w:t xml:space="preserve">	</w:t>
       </w:r>
       <w:r>
-        <w:t xml:space="preserve">J. Weberpals, S.R. Raman, P.A. Shaw, H. Lee, B.G. Hammill, S. Toh, J.G. Connolly, K.J. Dandreo, F. Tian, W. Liu, J. Li, J.J. Hernández-Muñoz, R.J. Glynn, R.J. Desai, A principled approach to characterize and analyze partially observed confounder data from electronic health records, Submitted. (2023).</w:t>
-      </w:r>
-    </w:p>
-    <w:bookmarkEnd w:id="90"/>
-    <w:bookmarkStart w:id="92" w:name="ref-smdi"/>
-    <w:p>
-      <w:pPr>
-        <w:pStyle w:val="Bibliography"/>
-      </w:pPr>
-      <w:r>
-        <w:t xml:space="preserve">[24]</w:t>
-      </w:r>
-      <w:r>
-        <w:t xml:space="preserve"> </w:t>
-      </w:r>
-      <w:r>
-        <w:t xml:space="preserve">	</w:t>
-      </w:r>
-      <w:r>
         <w:t xml:space="preserve">J. Weberpals, Smdi: Perform structural missing data investigations, (2023).</w:t>
       </w:r>
       <w:r>
         <w:t xml:space="preserve"> </w:t>
       </w:r>
-      <w:hyperlink r:id="rId91">
+      <w:hyperlink r:id="rId89">
         <w:r>
           <w:rPr>
             <w:rStyle w:val="Hyperlink"/>
@@ -3364,13 +3401,32 @@
         <w:t xml:space="preserve">.</w:t>
       </w:r>
     </w:p>
-    <w:bookmarkEnd w:id="92"/>
-    <w:bookmarkStart w:id="94" w:name="ref-devtools"/>
+    <w:bookmarkEnd w:id="90"/>
+    <w:bookmarkStart w:id="91" w:name="ref-wickham2023r"/>
     <w:p>
       <w:pPr>
         <w:pStyle w:val="Bibliography"/>
       </w:pPr>
       <w:r>
+        <w:t xml:space="preserve">[24]</w:t>
+      </w:r>
+      <w:r>
+        <w:t xml:space="preserve"> </w:t>
+      </w:r>
+      <w:r>
+        <w:t xml:space="preserve">	</w:t>
+      </w:r>
+      <w:r>
+        <w:t xml:space="preserve">H. Wickham, J. Bryan, R packages, " O’Reilly Media, Inc.", 2023.</w:t>
+      </w:r>
+    </w:p>
+    <w:bookmarkEnd w:id="91"/>
+    <w:bookmarkStart w:id="93" w:name="ref-naniar-2"/>
+    <w:p>
+      <w:pPr>
+        <w:pStyle w:val="Bibliography"/>
+      </w:pPr>
+      <w:r>
         <w:t xml:space="preserve">[25]</w:t>
       </w:r>
       <w:r>
@@ -3380,94 +3436,9 @@
         <w:t xml:space="preserve">	</w:t>
       </w:r>
       <w:r>
-        <w:t xml:space="preserve">H. Wickham, J. Hester, W. Chang, J. Bryan, Devtools: Tools to make developing r packages easier, (2022).</w:t>
-      </w:r>
-      <w:r>
-        <w:t xml:space="preserve"> </w:t>
-      </w:r>
-      <w:hyperlink r:id="rId93">
-        <w:r>
-          <w:rPr>
-            <w:rStyle w:val="Hyperlink"/>
-          </w:rPr>
-          <w:t xml:space="preserve">https://CRAN.R-project.org/package=devtools</w:t>
-        </w:r>
-      </w:hyperlink>
-      <w:r>
-        <w:t xml:space="preserve">.</w:t>
-      </w:r>
-    </w:p>
-    <w:bookmarkEnd w:id="94"/>
-    <w:bookmarkStart w:id="96" w:name="ref-roxygen2"/>
-    <w:p>
-      <w:pPr>
-        <w:pStyle w:val="Bibliography"/>
-      </w:pPr>
-      <w:r>
-        <w:t xml:space="preserve">[26]</w:t>
-      </w:r>
-      <w:r>
-        <w:t xml:space="preserve"> </w:t>
-      </w:r>
-      <w:r>
-        <w:t xml:space="preserve">	</w:t>
-      </w:r>
-      <w:r>
-        <w:t xml:space="preserve">H. Wickham, P. Danenberg, G. Csárdi, M. Eugster, roxygen2: In-line documentation for r, (2022).</w:t>
-      </w:r>
-      <w:r>
-        <w:t xml:space="preserve"> </w:t>
-      </w:r>
-      <w:hyperlink r:id="rId95">
-        <w:r>
-          <w:rPr>
-            <w:rStyle w:val="Hyperlink"/>
-          </w:rPr>
-          <w:t xml:space="preserve">https://CRAN.R-project.org/package=roxygen2</w:t>
-        </w:r>
-      </w:hyperlink>
-      <w:r>
-        <w:t xml:space="preserve">.</w:t>
-      </w:r>
-    </w:p>
-    <w:bookmarkEnd w:id="96"/>
-    <w:bookmarkStart w:id="97" w:name="ref-wickham2023r"/>
-    <w:p>
-      <w:pPr>
-        <w:pStyle w:val="Bibliography"/>
-      </w:pPr>
-      <w:r>
-        <w:t xml:space="preserve">[27]</w:t>
-      </w:r>
-      <w:r>
-        <w:t xml:space="preserve"> </w:t>
-      </w:r>
-      <w:r>
-        <w:t xml:space="preserve">	</w:t>
-      </w:r>
-      <w:r>
-        <w:t xml:space="preserve">H. Wickham, J. Bryan, R packages, " O’Reilly Media, Inc.", 2023.</w:t>
-      </w:r>
-    </w:p>
-    <w:bookmarkEnd w:id="97"/>
-    <w:bookmarkStart w:id="99" w:name="ref-naniar-2"/>
-    <w:p>
-      <w:pPr>
-        <w:pStyle w:val="Bibliography"/>
-      </w:pPr>
-      <w:r>
-        <w:t xml:space="preserve">[28]</w:t>
-      </w:r>
-      <w:r>
-        <w:t xml:space="preserve"> </w:t>
-      </w:r>
-      <w:r>
-        <w:t xml:space="preserve">	</w:t>
-      </w:r>
-      <w:r>
         <w:t xml:space="preserve">N. Tierney, D. Cook, Expanding tidy data principles to facilitate missing data exploration, visualization and assessment of imputations, 105 (2023). https://doi.org/</w:t>
       </w:r>
-      <w:hyperlink r:id="rId98">
+      <w:hyperlink r:id="rId92">
         <w:r>
           <w:rPr>
             <w:rStyle w:val="Hyperlink"/>
@@ -3479,14 +3450,14 @@
         <w:t xml:space="preserve">.</w:t>
       </w:r>
     </w:p>
-    <w:bookmarkEnd w:id="99"/>
-    <w:bookmarkStart w:id="101" w:name="ref-ruddle2022"/>
+    <w:bookmarkEnd w:id="93"/>
+    <w:bookmarkStart w:id="95" w:name="ref-ruddle2022"/>
     <w:p>
       <w:pPr>
         <w:pStyle w:val="Bibliography"/>
       </w:pPr>
       <w:r>
-        <w:t xml:space="preserve">[29]</w:t>
+        <w:t xml:space="preserve">[26]</w:t>
       </w:r>
       <w:r>
         <w:t xml:space="preserve"> </w:t>
@@ -3497,7 +3468,7 @@
       <w:r>
         <w:t xml:space="preserve">R.A. Ruddle, M. Adnan, M. Hall, Using set visualisation to find and explain patterns of missing values: a case study with NHS hospital episode statistics data, BMJ Open. 12 (2022) e064887. https://doi.org/</w:t>
       </w:r>
-      <w:hyperlink r:id="rId100">
+      <w:hyperlink r:id="rId94">
         <w:r>
           <w:rPr>
             <w:rStyle w:val="Hyperlink"/>
@@ -3509,14 +3480,14 @@
         <w:t xml:space="preserve">.</w:t>
       </w:r>
     </w:p>
-    <w:bookmarkEnd w:id="101"/>
-    <w:bookmarkStart w:id="103" w:name="ref-schober2019"/>
+    <w:bookmarkEnd w:id="95"/>
+    <w:bookmarkStart w:id="97" w:name="ref-schober2019"/>
     <w:p>
       <w:pPr>
         <w:pStyle w:val="Bibliography"/>
       </w:pPr>
       <w:r>
-        <w:t xml:space="preserve">[30]</w:t>
+        <w:t xml:space="preserve">[27]</w:t>
       </w:r>
       <w:r>
         <w:t xml:space="preserve"> </w:t>
@@ -3527,7 +3498,7 @@
       <w:r>
         <w:t xml:space="preserve">P. Schober, T.R. Vetter, Correct Baseline Comparisons in a Randomized Trial, Anesthesia &amp; Analgesia. 129 (2019) 639. https://doi.org/</w:t>
       </w:r>
-      <w:hyperlink r:id="rId102">
+      <w:hyperlink r:id="rId96">
         <w:r>
           <w:rPr>
             <w:rStyle w:val="Hyperlink"/>
@@ -3539,14 +3510,14 @@
         <w:t xml:space="preserve">.</w:t>
       </w:r>
     </w:p>
-    <w:bookmarkEnd w:id="103"/>
-    <w:bookmarkStart w:id="105" w:name="ref-austin2011"/>
+    <w:bookmarkEnd w:id="97"/>
+    <w:bookmarkStart w:id="99" w:name="ref-austin2011"/>
     <w:p>
       <w:pPr>
         <w:pStyle w:val="Bibliography"/>
       </w:pPr>
       <w:r>
-        <w:t xml:space="preserve">[31]</w:t>
+        <w:t xml:space="preserve">[28]</w:t>
       </w:r>
       <w:r>
         <w:t xml:space="preserve"> </w:t>
@@ -3557,7 +3528,7 @@
       <w:r>
         <w:t xml:space="preserve">P.C. Austin, An Introduction to Propensity Score Methods for Reducing the Effects of Confounding in Observational Studies, Multivariate Behavioral Research. 46 (2011) 399–424. https://doi.org/</w:t>
       </w:r>
-      <w:hyperlink r:id="rId104">
+      <w:hyperlink r:id="rId98">
         <w:r>
           <w:rPr>
             <w:rStyle w:val="Hyperlink"/>
@@ -3569,14 +3540,14 @@
         <w:t xml:space="preserve">.</w:t>
       </w:r>
     </w:p>
-    <w:bookmarkEnd w:id="105"/>
-    <w:bookmarkStart w:id="107" w:name="ref-tableone"/>
+    <w:bookmarkEnd w:id="99"/>
+    <w:bookmarkStart w:id="101" w:name="ref-tableone"/>
     <w:p>
       <w:pPr>
         <w:pStyle w:val="Bibliography"/>
       </w:pPr>
       <w:r>
-        <w:t xml:space="preserve">[32]</w:t>
+        <w:t xml:space="preserve">[29]</w:t>
       </w:r>
       <w:r>
         <w:t xml:space="preserve"> </w:t>
@@ -3590,7 +3561,7 @@
       <w:r>
         <w:t xml:space="preserve"> </w:t>
       </w:r>
-      <w:hyperlink r:id="rId106">
+      <w:hyperlink r:id="rId100">
         <w:r>
           <w:rPr>
             <w:rStyle w:val="Hyperlink"/>
@@ -3602,14 +3573,14 @@
         <w:t xml:space="preserve">.</w:t>
       </w:r>
     </w:p>
-    <w:bookmarkEnd w:id="107"/>
-    <w:bookmarkStart w:id="109" w:name="ref-ggplot2"/>
+    <w:bookmarkEnd w:id="101"/>
+    <w:bookmarkStart w:id="103" w:name="ref-ggplot2"/>
     <w:p>
       <w:pPr>
         <w:pStyle w:val="Bibliography"/>
       </w:pPr>
       <w:r>
-        <w:t xml:space="preserve">[33]</w:t>
+        <w:t xml:space="preserve">[30]</w:t>
       </w:r>
       <w:r>
         <w:t xml:space="preserve"> </w:t>
@@ -3623,7 +3594,7 @@
       <w:r>
         <w:t xml:space="preserve"> </w:t>
       </w:r>
-      <w:hyperlink r:id="rId108">
+      <w:hyperlink r:id="rId102">
         <w:r>
           <w:rPr>
             <w:rStyle w:val="Hyperlink"/>
@@ -3635,14 +3606,14 @@
         <w:t xml:space="preserve">.</w:t>
       </w:r>
     </w:p>
-    <w:bookmarkEnd w:id="109"/>
-    <w:bookmarkStart w:id="111" w:name="ref-Hotelling"/>
+    <w:bookmarkEnd w:id="103"/>
+    <w:bookmarkStart w:id="105" w:name="ref-Hotelling"/>
     <w:p>
       <w:pPr>
         <w:pStyle w:val="Bibliography"/>
       </w:pPr>
       <w:r>
-        <w:t xml:space="preserve">[34]</w:t>
+        <w:t xml:space="preserve">[31]</w:t>
       </w:r>
       <w:r>
         <w:t xml:space="preserve"> </w:t>
@@ -3662,7 +3633,7 @@
       <w:r>
         <w:t xml:space="preserve"> </w:t>
       </w:r>
-      <w:hyperlink r:id="rId110">
+      <w:hyperlink r:id="rId104">
         <w:r>
           <w:rPr>
             <w:rStyle w:val="Hyperlink"/>
@@ -3674,14 +3645,14 @@
         <w:t xml:space="preserve">.</w:t>
       </w:r>
     </w:p>
-    <w:bookmarkEnd w:id="111"/>
-    <w:bookmarkStart w:id="112" w:name="ref-naniar"/>
+    <w:bookmarkEnd w:id="105"/>
+    <w:bookmarkStart w:id="106" w:name="ref-naniar"/>
     <w:p>
       <w:pPr>
         <w:pStyle w:val="Bibliography"/>
       </w:pPr>
       <w:r>
-        <w:t xml:space="preserve">[35]</w:t>
+        <w:t xml:space="preserve">[32]</w:t>
       </w:r>
       <w:r>
         <w:t xml:space="preserve"> </w:t>
@@ -3692,7 +3663,7 @@
       <w:r>
         <w:t xml:space="preserve">N. Tierney, D. Cook, Expanding tidy data principles to facilitate missing data exploration, visualization and assessment of imputations, 105 (2023). https://doi.org/</w:t>
       </w:r>
-      <w:hyperlink r:id="rId98">
+      <w:hyperlink r:id="rId92">
         <w:r>
           <w:rPr>
             <w:rStyle w:val="Hyperlink"/>
@@ -3704,14 +3675,14 @@
         <w:t xml:space="preserve">.</w:t>
       </w:r>
     </w:p>
-    <w:bookmarkEnd w:id="112"/>
-    <w:bookmarkStart w:id="114" w:name="ref-randomForest"/>
+    <w:bookmarkEnd w:id="106"/>
+    <w:bookmarkStart w:id="108" w:name="ref-randomForest"/>
     <w:p>
       <w:pPr>
         <w:pStyle w:val="Bibliography"/>
       </w:pPr>
       <w:r>
-        <w:t xml:space="preserve">[36]</w:t>
+        <w:t xml:space="preserve">[33]</w:t>
       </w:r>
       <w:r>
         <w:t xml:space="preserve"> </w:t>
@@ -3725,7 +3696,7 @@
       <w:r>
         <w:t xml:space="preserve"> </w:t>
       </w:r>
-      <w:hyperlink r:id="rId113">
+      <w:hyperlink r:id="rId107">
         <w:r>
           <w:rPr>
             <w:rStyle w:val="Hyperlink"/>
@@ -3737,14 +3708,14 @@
         <w:t xml:space="preserve">.</w:t>
       </w:r>
     </w:p>
-    <w:bookmarkEnd w:id="114"/>
-    <w:bookmarkStart w:id="116" w:name="ref-stats"/>
+    <w:bookmarkEnd w:id="108"/>
+    <w:bookmarkStart w:id="110" w:name="ref-stats"/>
     <w:p>
       <w:pPr>
         <w:pStyle w:val="Bibliography"/>
       </w:pPr>
       <w:r>
-        <w:t xml:space="preserve">[37]</w:t>
+        <w:t xml:space="preserve">[34]</w:t>
       </w:r>
       <w:r>
         <w:t xml:space="preserve"> </w:t>
@@ -3758,7 +3729,7 @@
       <w:r>
         <w:t xml:space="preserve"> </w:t>
       </w:r>
-      <w:hyperlink r:id="rId115">
+      <w:hyperlink r:id="rId109">
         <w:r>
           <w:rPr>
             <w:rStyle w:val="Hyperlink"/>
@@ -3770,14 +3741,14 @@
         <w:t xml:space="preserve">.</w:t>
       </w:r>
     </w:p>
-    <w:bookmarkEnd w:id="116"/>
-    <w:bookmarkStart w:id="118" w:name="ref-survival"/>
+    <w:bookmarkEnd w:id="110"/>
+    <w:bookmarkStart w:id="112" w:name="ref-survival"/>
     <w:p>
       <w:pPr>
         <w:pStyle w:val="Bibliography"/>
       </w:pPr>
       <w:r>
-        <w:t xml:space="preserve">[38]</w:t>
+        <w:t xml:space="preserve">[35]</w:t>
       </w:r>
       <w:r>
         <w:t xml:space="preserve"> </w:t>
@@ -3791,7 +3762,7 @@
       <w:r>
         <w:t xml:space="preserve"> </w:t>
       </w:r>
-      <w:hyperlink r:id="rId117">
+      <w:hyperlink r:id="rId111">
         <w:r>
           <w:rPr>
             <w:rStyle w:val="Hyperlink"/>
@@ -3803,14 +3774,14 @@
         <w:t xml:space="preserve">.</w:t>
       </w:r>
     </w:p>
-    <w:bookmarkEnd w:id="118"/>
-    <w:bookmarkStart w:id="120" w:name="ref-gt"/>
+    <w:bookmarkEnd w:id="112"/>
+    <w:bookmarkStart w:id="114" w:name="ref-gt"/>
     <w:p>
       <w:pPr>
         <w:pStyle w:val="Bibliography"/>
       </w:pPr>
       <w:r>
-        <w:t xml:space="preserve">[39]</w:t>
+        <w:t xml:space="preserve">[36]</w:t>
       </w:r>
       <w:r>
         <w:t xml:space="preserve"> </w:t>
@@ -3824,7 +3795,7 @@
       <w:r>
         <w:t xml:space="preserve"> </w:t>
       </w:r>
-      <w:hyperlink r:id="rId119">
+      <w:hyperlink r:id="rId113">
         <w:r>
           <w:rPr>
             <w:rStyle w:val="Hyperlink"/>
@@ -3836,8 +3807,8 @@
         <w:t xml:space="preserve">.</w:t>
       </w:r>
     </w:p>
-    <w:bookmarkEnd w:id="120"/>
-    <w:bookmarkEnd w:id="121"/>
+    <w:bookmarkEnd w:id="114"/>
+    <w:bookmarkEnd w:id="115"/>
     <w:p>
       <w:r>
         <w:br w:type="page"/>
@@ -3848,7 +3819,7 @@
         <w:sectPr/>
       </w:pPr>
     </w:p>
-    <w:bookmarkStart w:id="122" w:name="tables"/>
+    <w:bookmarkStart w:id="116" w:name="tables"/>
     <w:p>
       <w:pPr>
         <w:pStyle w:val="Heading1"/>
@@ -5701,8 +5672,8 @@
         <w:br w:type="page"/>
       </w:r>
     </w:p>
-    <w:bookmarkEnd w:id="122"/>
-    <w:bookmarkStart w:id="131" w:name="figures"/>
+    <w:bookmarkEnd w:id="116"/>
+    <w:bookmarkStart w:id="125" w:name="figures"/>
     <w:p>
       <w:pPr>
         <w:pStyle w:val="Heading1"/>
@@ -5724,7 +5695,7 @@
       <w:tr>
         <w:tc>
           <w:tcPr/>
-          <w:bookmarkStart w:id="126" w:name="fig-workflow"/>
+          <w:bookmarkStart w:id="120" w:name="fig-workflow"/>
           <w:p>
             <w:pPr>
               <w:jc w:val="center"/>
@@ -5734,18 +5705,18 @@
                 <wp:inline>
                   <wp:extent cx="6537960" cy="3677602"/>
                   <wp:effectExtent b="0" l="0" r="0" t="0"/>
-                  <wp:docPr descr="" title="" id="124" name="Picture"/>
+                  <wp:docPr descr="" title="" id="118" name="Picture"/>
                   <a:graphic>
                     <a:graphicData uri="http://schemas.openxmlformats.org/drawingml/2006/picture">
                       <pic:pic>
                         <pic:nvPicPr>
-                          <pic:cNvPr descr="../figures/Figure_1_workflow.jpg" id="125" name="Picture"/>
+                          <pic:cNvPr descr="../figures/Figure_1_workflow.jpg" id="119" name="Picture"/>
                           <pic:cNvPicPr>
                             <a:picLocks noChangeArrowheads="1" noChangeAspect="1"/>
                           </pic:cNvPicPr>
                         </pic:nvPicPr>
                         <pic:blipFill>
-                          <a:blip r:embed="rId123"/>
+                          <a:blip r:embed="rId117"/>
                           <a:stretch>
                             <a:fillRect/>
                           </a:stretch>
@@ -5800,7 +5771,7 @@
               <w:t xml:space="preserve">functions and suggested workflow to conduct missing data diagnostics. *gg_miss_upset() and md.pattern() are re-exports of the naniar and mice package, respectively.</w:t>
             </w:r>
           </w:p>
-          <w:bookmarkEnd w:id="126"/>
+          <w:bookmarkEnd w:id="120"/>
         </w:tc>
       </w:tr>
     </w:tbl>
@@ -5822,7 +5793,7 @@
       <w:tr>
         <w:tc>
           <w:tcPr/>
-          <w:bookmarkStart w:id="130" w:name="fig-examples"/>
+          <w:bookmarkStart w:id="124" w:name="fig-examples"/>
           <w:p>
             <w:pPr>
               <w:jc w:val="center"/>
@@ -5830,20 +5801,20 @@
             <w:r>
               <w:drawing>
                 <wp:inline>
-                  <wp:extent cx="6537960" cy="4358640"/>
+                  <wp:extent cx="5943600" cy="3962400"/>
                   <wp:effectExtent b="0" l="0" r="0" t="0"/>
-                  <wp:docPr descr="" title="" id="128" name="Picture"/>
+                  <wp:docPr descr="" title="" id="122" name="Picture"/>
                   <a:graphic>
                     <a:graphicData uri="http://schemas.openxmlformats.org/drawingml/2006/picture">
                       <pic:pic>
                         <pic:nvPicPr>
-                          <pic:cNvPr descr="manuscript_files/figure-docx/fig-examples-1.png" id="129" name="Picture"/>
+                          <pic:cNvPr descr="manuscript_files/figure-docx/fig-examples-1.png" id="123" name="Picture"/>
                           <pic:cNvPicPr>
                             <a:picLocks noChangeArrowheads="1" noChangeAspect="1"/>
                           </pic:cNvPicPr>
                         </pic:nvPicPr>
                         <pic:blipFill>
-                          <a:blip r:embed="rId127"/>
+                          <a:blip r:embed="rId121"/>
                           <a:stretch>
                             <a:fillRect/>
                           </a:stretch>
@@ -5851,7 +5822,7 @@
                         <pic:spPr bwMode="auto">
                           <a:xfrm>
                             <a:off x="0" y="0"/>
-                            <a:ext cx="6537960" cy="4358640"/>
+                            <a:ext cx="5943600" cy="3962400"/>
                           </a:xfrm>
                           <a:prstGeom prst="rect">
                             <a:avLst/>
@@ -5880,10 +5851,10 @@
               <w:pStyle w:val="ImageCaption"/>
             </w:pPr>
             <w:r>
-              <w:t xml:space="preserve">Figure 2: Exampleary visual outputs of the a) smdi_vis(), b) gg_miss_upset(), c) smdi_asmd() and d) smdi_rf() functions, respectively.</w:t>
+              <w:t xml:space="preserve">Figure 2: Exemplary visual outputs of the a) smdi_vis(), b) gg_miss_upset(), c) smdi_asmd() and d) smdi_rf() functions, respectively.</w:t>
             </w:r>
           </w:p>
-          <w:bookmarkEnd w:id="130"/>
+          <w:bookmarkEnd w:id="124"/>
         </w:tc>
       </w:tr>
     </w:tbl>
@@ -5894,13 +5865,100 @@
         </w:sectPr>
       </w:pPr>
     </w:p>
-    <w:bookmarkEnd w:id="131"/>
+    <w:bookmarkEnd w:id="125"/>
     <w:p>
       <w:r>
         <w:br w:type="page"/>
       </w:r>
     </w:p>
-    <w:bookmarkEnd w:id="132"/>
+    <w:tbl>
+      <w:tblPr>
+        <w:tblStyle w:val="Table"/>
+        <w:tblW w:type="pct" w:w="5000"/>
+        <w:tblLook w:firstRow="0" w:lastRow="0" w:firstColumn="0" w:lastColumn="0" w:noHBand="0" w:noVBand="0" w:val="0000"/>
+        <w:jc w:val="start"/>
+      </w:tblPr>
+      <w:tblGrid>
+        <w:gridCol w:w="7920"/>
+      </w:tblGrid>
+      <w:tr>
+        <w:tc>
+          <w:tcPr/>
+          <w:bookmarkStart w:id="129" w:name="fig-results"/>
+          <w:p>
+            <w:pPr>
+              <w:jc w:val="center"/>
+            </w:pPr>
+            <w:r>
+              <w:drawing>
+                <wp:inline>
+                  <wp:extent cx="5943600" cy="2698134"/>
+                  <wp:effectExtent b="0" l="0" r="0" t="0"/>
+                  <wp:docPr descr="" title="" id="127" name="Picture"/>
+                  <a:graphic>
+                    <a:graphicData uri="http://schemas.openxmlformats.org/drawingml/2006/picture">
+                      <pic:pic>
+                        <pic:nvPicPr>
+                          <pic:cNvPr descr="../figures/Figure_3_results.jpg" id="128" name="Picture"/>
+                          <pic:cNvPicPr>
+                            <a:picLocks noChangeArrowheads="1" noChangeAspect="1"/>
+                          </pic:cNvPicPr>
+                        </pic:nvPicPr>
+                        <pic:blipFill>
+                          <a:blip r:embed="rId126"/>
+                          <a:stretch>
+                            <a:fillRect/>
+                          </a:stretch>
+                        </pic:blipFill>
+                        <pic:spPr bwMode="auto">
+                          <a:xfrm>
+                            <a:off x="0" y="0"/>
+                            <a:ext cx="5943600" cy="2698134"/>
+                          </a:xfrm>
+                          <a:prstGeom prst="rect">
+                            <a:avLst/>
+                          </a:prstGeom>
+                          <a:noFill/>
+                          <a:ln w="9525">
+                            <a:noFill/>
+                            <a:headEnd/>
+                            <a:tailEnd/>
+                          </a:ln>
+                        </pic:spPr>
+                      </pic:pic>
+                    </a:graphicData>
+                  </a:graphic>
+                </wp:inline>
+              </w:drawing>
+            </w:r>
+          </w:p>
+          <w:p>
+            <w:pPr>
+              <w:jc w:val="center"/>
+            </w:pPr>
+            <w:pPr>
+              <w:jc w:val="start"/>
+              <w:spacing w:before="200"/>
+              <w:pStyle w:val="ImageCaption"/>
+            </w:pPr>
+            <w:r>
+              <w:t xml:space="preserve">Figure 3: Example of how smdi diagnostics can be applied to compute and compare diagnostic parameters of partially observed covariates to expected parameters of common missingness mechanisms based on a former large-scale simulation study</w:t>
+            </w:r>
+            <w:r>
+              <w:t xml:space="preserve"> </w:t>
+            </w:r>
+            <w:r>
+              <w:t xml:space="preserve">[22]</w:t>
+            </w:r>
+            <w:r>
+              <w:t xml:space="preserve">.</w:t>
+            </w:r>
+          </w:p>
+          <w:bookmarkEnd w:id="129"/>
+        </w:tc>
+      </w:tr>
+    </w:tbl>
+    <w:bookmarkEnd w:id="130"/>
     <w:sectPr>
       <w:footerReference r:id="rId9" w:type="even"/>
       <w:footerReference r:id="rId10" w:type="default"/>

</xml_diff>

<commit_message>
more main body text shaping and drafted abstracted; lay summary missing
</commit_message>
<xml_diff>
--- a/manuscript/manuscript.docx
+++ b/manuscript/manuscript.docx
@@ -418,6 +418,9 @@
         <w:t xml:space="preserve">Article type:</w:t>
       </w:r>
       <w:r>
+        <w:t xml:space="preserve"> </w:t>
+      </w:r>
+      <w:r>
         <w:t xml:space="preserve">Application Note</w:t>
       </w:r>
     </w:p>
@@ -437,7 +440,7 @@
         <w:t xml:space="preserve"> </w:t>
       </w:r>
       <w:r>
-        <w:t xml:space="preserve">xxxx words/2000 words</w:t>
+        <w:t xml:space="preserve">2,095 words/2,000 words</w:t>
       </w:r>
     </w:p>
     <w:p>
@@ -456,11 +459,14 @@
         <w:t xml:space="preserve"> </w:t>
       </w:r>
       <w:r>
+        <w:t xml:space="preserve">2</w:t>
+      </w:r>
+      <w:r>
         <w:rPr>
           <w:bCs/>
           <w:b/>
         </w:rPr>
-        <w:t xml:space="preserve">x/2</w:t>
+        <w:t xml:space="preserve">/2</w:t>
       </w:r>
     </w:p>
     <w:p>
@@ -479,11 +485,14 @@
         <w:t xml:space="preserve"> </w:t>
       </w:r>
       <w:r>
+        <w:t xml:space="preserve">3</w:t>
+      </w:r>
+      <w:r>
         <w:rPr>
           <w:bCs/>
           <w:b/>
         </w:rPr>
-        <w:t xml:space="preserve">x/3</w:t>
+        <w:t xml:space="preserve">/3</w:t>
       </w:r>
     </w:p>
     <w:p>
@@ -713,7 +722,87 @@
         <w:pStyle w:val="FirstParagraph"/>
       </w:pPr>
       <w:r>
-        <w:t xml:space="preserve">xxx words/150 words</w:t>
+        <w:t xml:space="preserve">148 words/150 words</w:t>
+      </w:r>
+    </w:p>
+    <w:p>
+      <w:pPr>
+        <w:pStyle w:val="BodyText"/>
+      </w:pPr>
+      <w:r>
+        <w:rPr>
+          <w:bCs/>
+          <w:b/>
+        </w:rPr>
+        <w:t xml:space="preserve">Objectives</w:t>
+      </w:r>
+    </w:p>
+    <w:p>
+      <w:pPr>
+        <w:pStyle w:val="BodyText"/>
+      </w:pPr>
+      <w:r>
+        <w:t xml:space="preserve">Partially observed confounder data are a major challenge for the statistical analysis of electronic health records (EHR). While analytic approaches exist (e.g., multiple imputation), assumption on underlying missingness patterns and mechanisms have to hold. We aimed to develop a toolkit to streamline missing data diagnostics to scrutinize if certain analytic approaches are viable options.</w:t>
+      </w:r>
+    </w:p>
+    <w:p>
+      <w:pPr>
+        <w:pStyle w:val="BodyText"/>
+      </w:pPr>
+      <w:r>
+        <w:rPr>
+          <w:bCs/>
+          <w:b/>
+        </w:rPr>
+        <w:t xml:space="preserve">Materials and Methods</w:t>
+      </w:r>
+    </w:p>
+    <w:p>
+      <w:pPr>
+        <w:pStyle w:val="BodyText"/>
+      </w:pPr>
+      <w:r>
+        <w:t xml:space="preserve">We developed the smdi (structural missing data diagnostics) R package based on structural assumptions of common missing data mechanisms in real-world data and results of a previous simulation study using a US EHR-claims database linkage.</w:t>
+      </w:r>
+    </w:p>
+    <w:p>
+      <w:pPr>
+        <w:pStyle w:val="BodyText"/>
+      </w:pPr>
+      <w:r>
+        <w:rPr>
+          <w:bCs/>
+          <w:b/>
+        </w:rPr>
+        <w:t xml:space="preserve">Results</w:t>
+      </w:r>
+    </w:p>
+    <w:p>
+      <w:pPr>
+        <w:pStyle w:val="BodyText"/>
+      </w:pPr>
+      <w:r>
+        <w:t xml:space="preserve">smdi enables users to run principled missing data investigations on partially observed confounders including descriptive analyses and diagnostics on potentially underlying missingness patterns and mechanisms.</w:t>
+      </w:r>
+    </w:p>
+    <w:p>
+      <w:pPr>
+        <w:pStyle w:val="BodyText"/>
+      </w:pPr>
+      <w:r>
+        <w:rPr>
+          <w:bCs/>
+          <w:b/>
+        </w:rPr>
+        <w:t xml:space="preserve">Conclusions</w:t>
+      </w:r>
+    </w:p>
+    <w:p>
+      <w:pPr>
+        <w:pStyle w:val="BodyText"/>
+      </w:pPr>
+      <w:r>
+        <w:t xml:space="preserve">smdi can give valuable insights into underlying missingness patterns and mechanisms and thereby help improve the robustness of real-world evidence studies. smdi is freely available seamlessly integrates to the ecosystem of R packages for healthcare database analytics.</w:t>
       </w:r>
     </w:p>
     <w:p>
@@ -1246,7 +1335,7 @@
                 <w:bCs/>
                 <w:b/>
               </w:rPr>
-              <w:t xml:space="preserve">MCAR</w:t>
+              <w:t xml:space="preserve">MAR</w:t>
             </w:r>
             <w:r>
               <w:t xml:space="preserve">: The missingness depends and can be explained by other observed covariates.</w:t>
@@ -1297,7 +1386,7 @@
         <w:pStyle w:val="FirstParagraph"/>
       </w:pPr>
       <w:r>
-        <w:t xml:space="preserve">In light of these limitations, we have recently developed and evaluated a principled approach combining a range of missing data diagnostics in an US EHR-claims database linkage</w:t>
+        <w:t xml:space="preserve">In light of these limitations, we have recently developed and evaluated a principled approach with multiple missing data diagnostics in an US EHR-claims database linkage</w:t>
       </w:r>
       <w:r>
         <w:t xml:space="preserve"> </w:t>
@@ -1348,22 +1437,7 @@
         <w:t xml:space="preserve">[23]</w:t>
       </w:r>
       <w:r>
-        <w:t xml:space="preserve">. The goal of</w:t>
-      </w:r>
-      <w:r>
-        <w:t xml:space="preserve"> </w:t>
-      </w:r>
-      <w:r>
-        <w:rPr>
-          <w:rStyle w:val="VerbatimChar"/>
-        </w:rPr>
-        <w:t xml:space="preserve">smdi</w:t>
-      </w:r>
-      <w:r>
-        <w:t xml:space="preserve"> </w:t>
-      </w:r>
-      <w:r>
-        <w:t xml:space="preserve">was to provide a toolbox of different diagnostics to analyze the potentially underlying missingness patterns and mechanisms of POCs in RWE studies.</w:t>
+        <w:t xml:space="preserve">.</w:t>
       </w:r>
     </w:p>
     <w:bookmarkEnd w:id="31"/>
@@ -1407,7 +1481,7 @@
         </w:r>
       </w:hyperlink>
       <w:r>
-        <w:t xml:space="preserve">){.uri}) and GitLab (</w:t>
+        <w:t xml:space="preserve">) and GitLab (</w:t>
       </w:r>
       <w:hyperlink r:id="rId33">
         <w:r>
@@ -1418,7 +1492,7 @@
         </w:r>
       </w:hyperlink>
       <w:r>
-        <w:t xml:space="preserve">) and can be installed via the</w:t>
+        <w:t xml:space="preserve">) and can be installed via</w:t>
       </w:r>
       <w:r>
         <w:t xml:space="preserve"> </w:t>
@@ -1430,10 +1504,7 @@
         <w:t xml:space="preserve">install.packages("smdi")</w:t>
       </w:r>
       <w:r>
-        <w:t xml:space="preserve"> </w:t>
-      </w:r>
-      <w:r>
-        <w:t xml:space="preserve">command. To ensure the quality and robustness of the package and corresponding functions, we implemented comprehensive unit tests with a coverage of 95.81% and established automated R CMD checks</w:t>
+        <w:t xml:space="preserve">. To ensure the quality and robustness of the package, we implemented comprehensive unit tests with a coverage of 95.81% and established automated daily R CMD checks</w:t>
       </w:r>
       <w:r>
         <w:t xml:space="preserve"> </w:t>
@@ -1445,7 +1516,7 @@
         <w:t xml:space="preserve"> </w:t>
       </w:r>
       <w:r>
-        <w:t xml:space="preserve">via continuous integration and deployment which are scheduled to execute on a daily basis. Additional resources such as documentation and vignettes are provided on the package website under</w:t>
+        <w:t xml:space="preserve">via continuous integration and deployment. Additional resources such as documentation and vignettes are provided on the package website under</w:t>
       </w:r>
       <w:r>
         <w:t xml:space="preserve"> </w:t>
@@ -1497,7 +1568,7 @@
         <w:t xml:space="preserve"> </w:t>
       </w:r>
       <w:r>
-        <w:t xml:space="preserve">illustrates the recommended workflow and functions to systematically approach diagnostics on POCs.</w:t>
+        <w:t xml:space="preserve">illustrates the recommended workflow to systematically approach diagnostics on POCs.</w:t>
       </w:r>
     </w:p>
     <w:p>
@@ -1505,7 +1576,7 @@
         <w:pStyle w:val="BodyText"/>
       </w:pPr>
       <w:r>
-        <w:t xml:space="preserve">The workflow is generally categorized into descriptives/pattern diagnostics and inferential diagnostics on potentially underlying missingness mechanisms. In this section, we cover the principles behind the main package functions, a selection of parameters a user can specify, the returned results and the results interpretation. Examples are illustrated using a simulated EHR dataset that is part of the package (more details under</w:t>
+        <w:t xml:space="preserve">The workflow is generally categorized into descriptives/pattern diagnostics and inferential diagnostics on potentially underlying missingness mechanisms. In this section, we cover the principles behind the main package functions, a selection of parameters a user can specify, the returned results and how these can be interpreted. Examples are illustrated using a simulated EHR dataset that is part of the package (more details under</w:t>
       </w:r>
       <w:r>
         <w:t xml:space="preserve"> </w:t>
@@ -1562,7 +1633,7 @@
         <w:t xml:space="preserve"> </w:t>
       </w:r>
       <w:r>
-        <w:t xml:space="preserve">parameter) as input with a format where one row represents one unique patient and the columns stand for the variables relevant for the study, i.e., the exposure, outcome, fully observed covariates and the POCs. Any non-informative columns, such as patient identifiers, date columns or zip codes should be dropped from the dataframe before calling the functions. Throughout all functions, the user has the option to specify a vector with the column name(s) of the POC(s) that should be investigated (</w:t>
+        <w:t xml:space="preserve">parameter) as input with a format where one row represents one unique patient and the columns represent the variables relevant for the study, i.e., exposure, outcome, fully observed covariates and the POCs. Any non-informative columns, such as patient identifiers, date columns or zip codes should be dropped from the dataframe before calling the functions. Throughout all functions, the user has the option to specify a vector with the column name(s) of the POC(s) that should be investigated (</w:t>
       </w:r>
       <w:r>
         <w:rPr>
@@ -1694,7 +1765,7 @@
         <w:t xml:space="preserve">[26]</w:t>
       </w:r>
       <w:r>
-        <w:t xml:space="preserve">. For example, a monotone pattern would be visually evident if, for a set of two or more variables (e.g., lab1, lab2), all or the majority of missing records would be observed for both labs simultaneously (example</w:t>
+        <w:t xml:space="preserve">. For example, a monotone pattern would be visually evident if, for a set of two or more variables (e.g., lab1, lab2), all or the majority of missing records would be observed for both variables simultaneously (example</w:t>
       </w:r>
       <w:r>
         <w:t xml:space="preserve"> </w:t>
@@ -1815,7 +1886,7 @@
         <w:pStyle w:val="BodyText"/>
       </w:pPr>
       <w:r>
-        <w:t xml:space="preserve">To quantify and test such differences, the</w:t>
+        <w:t xml:space="preserve">To quantify such differences, the</w:t>
       </w:r>
       <w:r>
         <w:t xml:space="preserve"> </w:t>
@@ -1873,7 +1944,7 @@
         <w:t xml:space="preserve"> </w:t>
       </w:r>
       <w:r>
-        <w:t xml:space="preserve">for each POC displaying the distributions of observed patient characteristics and resulting ASMDs between patients with and without an observed value for the POC. For a graphical visualization of this, the function returns a figure illustrating the ASMD for each compared patient characteristic (example</w:t>
+        <w:t xml:space="preserve">for each POC displaying the distributions of observed patient characteristics and resulting ASMDs between patients with and without an observed value for the POC. For a graphical visualization of this, the function returns a plot illustrating the ASMD for each compared patient characteristic (example</w:t>
       </w:r>
       <w:r>
         <w:t xml:space="preserve"> </w:t>
@@ -1979,7 +2050,7 @@
         <w:t xml:space="preserve"> </w:t>
       </w:r>
       <w:r>
-        <w:t xml:space="preserve">returns a test statistic and a corresponding p-value for each each POC separately. In contrast,</w:t>
+        <w:t xml:space="preserve">returns a test statistic and p-value for each each POC. In contrast,</w:t>
       </w:r>
       <w:r>
         <w:t xml:space="preserve"> </w:t>
@@ -1994,7 +2065,7 @@
         <w:t xml:space="preserve"> </w:t>
       </w:r>
       <w:r>
-        <w:t xml:space="preserve">[13,32]</w:t>
+        <w:t xml:space="preserve">[13,25]</w:t>
       </w:r>
       <w:r>
         <w:t xml:space="preserve"> </w:t>
@@ -2039,7 +2110,7 @@
         <w:t xml:space="preserve"> </w:t>
       </w:r>
       <w:r>
-        <w:t xml:space="preserve">[11,33]</w:t>
+        <w:t xml:space="preserve">[11,32]</w:t>
       </w:r>
       <w:r>
         <w:t xml:space="preserve"> </w:t>
@@ -2114,7 +2185,7 @@
         <w:t xml:space="preserve"> </w:t>
       </w:r>
       <w:r>
-        <w:t xml:space="preserve">d). This metric can be valuable for interpreting and identifying strong predictors of missingness. It quantifies how much the accuracy of the prediction (i.e., the ratio of correct predictions to the total number of predictions made) would decrease if we excluded a specific predictor from the prediction model. In case of inflated AUC values (&gt;0.9), the function prompts a message to the user detailing the most important predictor. If another POC is identified as a perfect predictor, the presence of a monotone missing data pattern may be likely in which case it is recommended to exclude this POC and run the diagnostics for each POC independently.</w:t>
+        <w:t xml:space="preserve">d). This metric can be valuable for interpreting and identifying strong predictors of missingness. It quantifies how much the accuracy of the prediction (i.e., the ratio of correct predictions to the total number of predictions made) would decrease if we excluded a specific predictor from the model. In case of inflated AUC values (&gt;0.9), the function prompts a message to the user reporting the most important predictor. If another POC is identified as a perfect predictor, the presence of a monotone missing data pattern may be likely in which case it is recommended to exclude this POC and run the diagnostics for each POC independently.</w:t>
       </w:r>
     </w:p>
     <w:bookmarkEnd w:id="39"/>
@@ -2147,7 +2218,7 @@
         <w:t xml:space="preserve"> </w:t>
       </w:r>
       <w:r>
-        <w:t xml:space="preserve">function examines the association of the missingness indicator of the POC and the outcome under study. The function will compute both a univariate model and a model adjusted for all other covariates included in the dataset. In previous simulations, we observed characteristic patterns for univariate and adjusted associations of the missing indicator and the outcome that matched simulated missingness mechanisms</w:t>
+        <w:t xml:space="preserve">function examines the association of the missingness indicator of the POC and the outcome under study. The function will compute both a univariate model and a model adjusted for all other covariates included in the dataset. In preceding simulations, we discerned distinct patterns in both univariate and adjusted associations between the missing indicator and the outcome, closely mirroring simulated missingness mechanisms</w:t>
       </w:r>
       <w:r>
         <w:t xml:space="preserve"> </w:t>
@@ -2156,7 +2227,7 @@
         <w:t xml:space="preserve">[22]</w:t>
       </w:r>
       <w:r>
-        <w:t xml:space="preserve">. As one would expect, under a MCAR mechanism there was no difference in the outcome between patients with and without a value for the POC. Under MAR, given that missingness can be explained by observed covariates, a potential spurious association in the univariate model disappeared after adjustment. If the missingness followed any MNAR mechanism, an association was observed in both univariate and adjusted models.</w:t>
+        <w:t xml:space="preserve">. As one would expect, under a MCAR mechanism there was no difference in the outcome between patients with and without a value for the POC. Under MAR, given that missingness can be explained by observed covariates, a spurious association in the univariate model disappeared after adjustment. If the missingness followed any MNAR mechanism, an association was observed regardless of adjustment.</w:t>
       </w:r>
     </w:p>
     <w:p>
@@ -2192,7 +2263,7 @@
         <w:t xml:space="preserve"> </w:t>
       </w:r>
       <w:r>
-        <w:t xml:space="preserve">[34]</w:t>
+        <w:t xml:space="preserve">[33]</w:t>
       </w:r>
       <w:r>
         <w:t xml:space="preserve">) for continuous outcomes, logistic regression (</w:t>
@@ -2208,7 +2279,7 @@
         <w:t xml:space="preserve"> </w:t>
       </w:r>
       <w:r>
-        <w:t xml:space="preserve">[34]</w:t>
+        <w:t xml:space="preserve">[33]</w:t>
       </w:r>
       <w:r>
         <w:t xml:space="preserve">) for binary outcomes and a Cox proportional hazards model (</w:t>
@@ -2224,10 +2295,10 @@
         <w:t xml:space="preserve"> </w:t>
       </w:r>
       <w:r>
-        <w:t xml:space="preserve">[35]</w:t>
-      </w:r>
-      <w:r>
-        <w:t xml:space="preserve">) for time-to-event outcomes. Besides the specification of the regression type, the user needs to specify the name of the column that contains the outcome using the</w:t>
+        <w:t xml:space="preserve">[34]</w:t>
+      </w:r>
+      <w:r>
+        <w:t xml:space="preserve">) for time-to-event outcomes. Besides the the regression type, a user needs to specify the column name that contains the outcome using the</w:t>
       </w:r>
       <w:r>
         <w:t xml:space="preserve"> </w:t>
@@ -2604,7 +2675,7 @@
         <w:t xml:space="preserve"> </w:t>
       </w:r>
       <w:r>
-        <w:t xml:space="preserve">[36]</w:t>
+        <w:t xml:space="preserve">[35]</w:t>
       </w:r>
       <w:r>
         <w:t xml:space="preserve"> </w:t>
@@ -2651,16 +2722,7 @@
         <w:t xml:space="preserve"> </w:t>
       </w:r>
       <w:r>
-        <w:t xml:space="preserve">to streamline routine diagnostics of missing data. By cross-checking the resulting diagnostic parameters to expected estimates, based on the outlined theoretical assumptions and previous simulation results</w:t>
-      </w:r>
-      <w:r>
-        <w:t xml:space="preserve"> </w:t>
-      </w:r>
-      <w:r>
-        <w:t xml:space="preserve">[22]</w:t>
-      </w:r>
-      <w:r>
-        <w:t xml:space="preserve">, the diagnostics can provide valuable insights into underlying missingness structures and help elucidate if analytic approaches such as missing imputation analyses are viable options (example shown in</w:t>
+        <w:t xml:space="preserve">to streamline routine diagnostics of missing data. By cross-checking the resulting diagnostic parameters to expected estimates (</w:t>
       </w:r>
       <w:r>
         <w:t xml:space="preserve"> </w:t>
@@ -2674,7 +2736,13 @@
         </w:r>
       </w:hyperlink>
       <w:r>
-        <w:t xml:space="preserve">).</w:t>
+        <w:t xml:space="preserve">, [</w:t>
+      </w:r>
+      <w:r>
+        <w:t xml:space="preserve">[22]</w:t>
+      </w:r>
+      <w:r>
+        <w:t xml:space="preserve">]), the diagnostics can provide valuable insights into underlying missingness patterns and mechanisms and help elucidate if analytic approaches such as imputation analyses are viable options.</w:t>
       </w:r>
     </w:p>
     <w:p>
@@ -2699,7 +2767,16 @@
         <w:pStyle w:val="FirstParagraph"/>
       </w:pPr>
       <w:r>
-        <w:t xml:space="preserve">The smdi package is a powerful and convenient tool to implement and carry out principled missing data diagnostics in RWE studies and improve the robustness of studies involving POCs by helping elucidate if certain analytic approaches are viable options for a given dataset.</w:t>
+        <w:t xml:space="preserve">The smdi package is a powerful and convenient tool to implement and carry out principled missing data diagnostics in RWE studies and improve the robustness of studies involving POCs by helping elucidate if certain analytic approaches are viable options for a given dataset. Through its design it seamlessly integrates with other R packages commonly used for clinical reporting</w:t>
+      </w:r>
+      <w:r>
+        <w:t xml:space="preserve"> </w:t>
+      </w:r>
+      <w:r>
+        <w:t xml:space="preserve">[25,30,35–37]</w:t>
+      </w:r>
+      <w:r>
+        <w:t xml:space="preserve">.</w:t>
       </w:r>
     </w:p>
     <w:p>
@@ -2709,7 +2786,7 @@
     </w:p>
     <w:bookmarkEnd w:id="45"/>
     <w:bookmarkEnd w:id="46"/>
-    <w:bookmarkStart w:id="130" w:name="references"/>
+    <w:bookmarkStart w:id="133" w:name="references"/>
     <w:p>
       <w:pPr>
         <w:pStyle w:val="Heading1"/>
@@ -2718,7 +2795,7 @@
         <w:t xml:space="preserve">References</w:t>
       </w:r>
     </w:p>
-    <w:bookmarkStart w:id="115" w:name="refs"/>
+    <w:bookmarkStart w:id="118" w:name="refs"/>
     <w:bookmarkStart w:id="48" w:name="ref-fdaRWE2018"/>
     <w:p>
       <w:pPr>
@@ -3421,7 +3498,7 @@
       </w:r>
     </w:p>
     <w:bookmarkEnd w:id="91"/>
-    <w:bookmarkStart w:id="93" w:name="ref-naniar-2"/>
+    <w:bookmarkStart w:id="93" w:name="ref-naniar"/>
     <w:p>
       <w:pPr>
         <w:pStyle w:val="Bibliography"/>
@@ -3646,7 +3723,7 @@
       </w:r>
     </w:p>
     <w:bookmarkEnd w:id="105"/>
-    <w:bookmarkStart w:id="106" w:name="ref-naniar"/>
+    <w:bookmarkStart w:id="107" w:name="ref-randomForest"/>
     <w:p>
       <w:pPr>
         <w:pStyle w:val="Bibliography"/>
@@ -3661,42 +3738,12 @@
         <w:t xml:space="preserve">	</w:t>
       </w:r>
       <w:r>
-        <w:t xml:space="preserve">N. Tierney, D. Cook, Expanding tidy data principles to facilitate missing data exploration, visualization and assessment of imputations, 105 (2023). https://doi.org/</w:t>
-      </w:r>
-      <w:hyperlink r:id="rId92">
-        <w:r>
-          <w:rPr>
-            <w:rStyle w:val="Hyperlink"/>
-          </w:rPr>
-          <w:t xml:space="preserve">10.18637/jss.v105.i07</w:t>
-        </w:r>
-      </w:hyperlink>
-      <w:r>
-        <w:t xml:space="preserve">.</w:t>
-      </w:r>
-    </w:p>
-    <w:bookmarkEnd w:id="106"/>
-    <w:bookmarkStart w:id="108" w:name="ref-randomForest"/>
-    <w:p>
-      <w:pPr>
-        <w:pStyle w:val="Bibliography"/>
-      </w:pPr>
-      <w:r>
-        <w:t xml:space="preserve">[33]</w:t>
-      </w:r>
-      <w:r>
-        <w:t xml:space="preserve"> </w:t>
-      </w:r>
-      <w:r>
-        <w:t xml:space="preserve">	</w:t>
-      </w:r>
-      <w:r>
         <w:t xml:space="preserve">A. Liaw, M. Wiener, Classification and regression by randomForest, 2 (2002) 18–22.</w:t>
       </w:r>
       <w:r>
         <w:t xml:space="preserve"> </w:t>
       </w:r>
-      <w:hyperlink r:id="rId107">
+      <w:hyperlink r:id="rId106">
         <w:r>
           <w:rPr>
             <w:rStyle w:val="Hyperlink"/>
@@ -3708,14 +3755,14 @@
         <w:t xml:space="preserve">.</w:t>
       </w:r>
     </w:p>
-    <w:bookmarkEnd w:id="108"/>
-    <w:bookmarkStart w:id="110" w:name="ref-stats"/>
+    <w:bookmarkEnd w:id="107"/>
+    <w:bookmarkStart w:id="109" w:name="ref-stats"/>
     <w:p>
       <w:pPr>
         <w:pStyle w:val="Bibliography"/>
       </w:pPr>
       <w:r>
-        <w:t xml:space="preserve">[34]</w:t>
+        <w:t xml:space="preserve">[33]</w:t>
       </w:r>
       <w:r>
         <w:t xml:space="preserve"> </w:t>
@@ -3729,7 +3776,7 @@
       <w:r>
         <w:t xml:space="preserve"> </w:t>
       </w:r>
-      <w:hyperlink r:id="rId109">
+      <w:hyperlink r:id="rId108">
         <w:r>
           <w:rPr>
             <w:rStyle w:val="Hyperlink"/>
@@ -3741,14 +3788,14 @@
         <w:t xml:space="preserve">.</w:t>
       </w:r>
     </w:p>
-    <w:bookmarkEnd w:id="110"/>
-    <w:bookmarkStart w:id="112" w:name="ref-survival"/>
+    <w:bookmarkEnd w:id="109"/>
+    <w:bookmarkStart w:id="111" w:name="ref-survival"/>
     <w:p>
       <w:pPr>
         <w:pStyle w:val="Bibliography"/>
       </w:pPr>
       <w:r>
-        <w:t xml:space="preserve">[35]</w:t>
+        <w:t xml:space="preserve">[34]</w:t>
       </w:r>
       <w:r>
         <w:t xml:space="preserve"> </w:t>
@@ -3762,7 +3809,7 @@
       <w:r>
         <w:t xml:space="preserve"> </w:t>
       </w:r>
-      <w:hyperlink r:id="rId111">
+      <w:hyperlink r:id="rId110">
         <w:r>
           <w:rPr>
             <w:rStyle w:val="Hyperlink"/>
@@ -3774,14 +3821,14 @@
         <w:t xml:space="preserve">.</w:t>
       </w:r>
     </w:p>
-    <w:bookmarkEnd w:id="112"/>
-    <w:bookmarkStart w:id="114" w:name="ref-gt"/>
+    <w:bookmarkEnd w:id="111"/>
+    <w:bookmarkStart w:id="113" w:name="ref-gt"/>
     <w:p>
       <w:pPr>
         <w:pStyle w:val="Bibliography"/>
       </w:pPr>
       <w:r>
-        <w:t xml:space="preserve">[36]</w:t>
+        <w:t xml:space="preserve">[35]</w:t>
       </w:r>
       <w:r>
         <w:t xml:space="preserve"> </w:t>
@@ -3795,7 +3842,7 @@
       <w:r>
         <w:t xml:space="preserve"> </w:t>
       </w:r>
-      <w:hyperlink r:id="rId113">
+      <w:hyperlink r:id="rId112">
         <w:r>
           <w:rPr>
             <w:rStyle w:val="Hyperlink"/>
@@ -3807,8 +3854,77 @@
         <w:t xml:space="preserve">.</w:t>
       </w:r>
     </w:p>
-    <w:bookmarkEnd w:id="114"/>
+    <w:bookmarkEnd w:id="113"/>
+    <w:bookmarkStart w:id="115" w:name="ref-gtsummary"/>
+    <w:p>
+      <w:pPr>
+        <w:pStyle w:val="Bibliography"/>
+      </w:pPr>
+      <w:r>
+        <w:t xml:space="preserve">[36]</w:t>
+      </w:r>
+      <w:r>
+        <w:t xml:space="preserve"> </w:t>
+      </w:r>
+      <w:r>
+        <w:t xml:space="preserve">	</w:t>
+      </w:r>
+      <w:r>
+        <w:t xml:space="preserve">D.D. Sjoberg, K. Whiting, M. Curry, J.A. Lavery, J. Larmarange, Reproducible summary tables with the gtsummary package, 13 (2021) 570–580. https://doi.org/</w:t>
+      </w:r>
+      <w:hyperlink r:id="rId114">
+        <w:r>
+          <w:rPr>
+            <w:rStyle w:val="Hyperlink"/>
+          </w:rPr>
+          <w:t xml:space="preserve">10.32614/RJ-2021-053</w:t>
+        </w:r>
+      </w:hyperlink>
+      <w:r>
+        <w:t xml:space="preserve">.</w:t>
+      </w:r>
+    </w:p>
     <w:bookmarkEnd w:id="115"/>
+    <w:bookmarkStart w:id="117" w:name="ref-mice"/>
+    <w:p>
+      <w:pPr>
+        <w:pStyle w:val="Bibliography"/>
+      </w:pPr>
+      <w:r>
+        <w:t xml:space="preserve">[37]</w:t>
+      </w:r>
+      <w:r>
+        <w:t xml:space="preserve"> </w:t>
+      </w:r>
+      <w:r>
+        <w:t xml:space="preserve">	</w:t>
+      </w:r>
+      <w:r>
+        <w:t xml:space="preserve">S. van Buuren, K. Groothuis-Oudshoorn,</w:t>
+      </w:r>
+      <w:r>
+        <w:t xml:space="preserve"> </w:t>
+      </w:r>
+      <w:r>
+        <w:t xml:space="preserve">Mice</w:t>
+      </w:r>
+      <w:r>
+        <w:t xml:space="preserve">: Multivariate imputation by chained equations in r, 45 (2011) 1–67. https://doi.org/</w:t>
+      </w:r>
+      <w:hyperlink r:id="rId116">
+        <w:r>
+          <w:rPr>
+            <w:rStyle w:val="Hyperlink"/>
+          </w:rPr>
+          <w:t xml:space="preserve">10.18637/jss.v045.i03</w:t>
+        </w:r>
+      </w:hyperlink>
+      <w:r>
+        <w:t xml:space="preserve">.</w:t>
+      </w:r>
+    </w:p>
+    <w:bookmarkEnd w:id="117"/>
+    <w:bookmarkEnd w:id="118"/>
     <w:p>
       <w:r>
         <w:br w:type="page"/>
@@ -3819,7 +3935,7 @@
         <w:sectPr/>
       </w:pPr>
     </w:p>
-    <w:bookmarkStart w:id="116" w:name="tables"/>
+    <w:bookmarkStart w:id="119" w:name="tables"/>
     <w:p>
       <w:pPr>
         <w:pStyle w:val="Heading1"/>
@@ -5672,8 +5788,8 @@
         <w:br w:type="page"/>
       </w:r>
     </w:p>
-    <w:bookmarkEnd w:id="116"/>
-    <w:bookmarkStart w:id="125" w:name="figures"/>
+    <w:bookmarkEnd w:id="119"/>
+    <w:bookmarkStart w:id="132" w:name="figures"/>
     <w:p>
       <w:pPr>
         <w:pStyle w:val="Heading1"/>
@@ -5695,7 +5811,7 @@
       <w:tr>
         <w:tc>
           <w:tcPr/>
-          <w:bookmarkStart w:id="120" w:name="fig-workflow"/>
+          <w:bookmarkStart w:id="123" w:name="fig-workflow"/>
           <w:p>
             <w:pPr>
               <w:jc w:val="center"/>
@@ -5705,18 +5821,18 @@
                 <wp:inline>
                   <wp:extent cx="6537960" cy="3677602"/>
                   <wp:effectExtent b="0" l="0" r="0" t="0"/>
-                  <wp:docPr descr="" title="" id="118" name="Picture"/>
+                  <wp:docPr descr="" title="" id="121" name="Picture"/>
                   <a:graphic>
                     <a:graphicData uri="http://schemas.openxmlformats.org/drawingml/2006/picture">
                       <pic:pic>
                         <pic:nvPicPr>
-                          <pic:cNvPr descr="../figures/Figure_1_workflow.jpg" id="119" name="Picture"/>
+                          <pic:cNvPr descr="../figures/Figure_1_workflow.jpg" id="122" name="Picture"/>
                           <pic:cNvPicPr>
                             <a:picLocks noChangeArrowheads="1" noChangeAspect="1"/>
                           </pic:cNvPicPr>
                         </pic:nvPicPr>
                         <pic:blipFill>
-                          <a:blip r:embed="rId117"/>
+                          <a:blip r:embed="rId120"/>
                           <a:stretch>
                             <a:fillRect/>
                           </a:stretch>
@@ -5771,7 +5887,7 @@
               <w:t xml:space="preserve">functions and suggested workflow to conduct missing data diagnostics. *gg_miss_upset() and md.pattern() are re-exports of the naniar and mice package, respectively.</w:t>
             </w:r>
           </w:p>
-          <w:bookmarkEnd w:id="120"/>
+          <w:bookmarkEnd w:id="123"/>
         </w:tc>
       </w:tr>
     </w:tbl>
@@ -5793,7 +5909,7 @@
       <w:tr>
         <w:tc>
           <w:tcPr/>
-          <w:bookmarkStart w:id="124" w:name="fig-examples"/>
+          <w:bookmarkStart w:id="127" w:name="fig-examples"/>
           <w:p>
             <w:pPr>
               <w:jc w:val="center"/>
@@ -5803,18 +5919,18 @@
                 <wp:inline>
                   <wp:extent cx="5943600" cy="3962400"/>
                   <wp:effectExtent b="0" l="0" r="0" t="0"/>
-                  <wp:docPr descr="" title="" id="122" name="Picture"/>
+                  <wp:docPr descr="" title="" id="125" name="Picture"/>
                   <a:graphic>
                     <a:graphicData uri="http://schemas.openxmlformats.org/drawingml/2006/picture">
                       <pic:pic>
                         <pic:nvPicPr>
-                          <pic:cNvPr descr="manuscript_files/figure-docx/fig-examples-1.png" id="123" name="Picture"/>
+                          <pic:cNvPr descr="manuscript_files/figure-docx/fig-examples-1.png" id="126" name="Picture"/>
                           <pic:cNvPicPr>
                             <a:picLocks noChangeArrowheads="1" noChangeAspect="1"/>
                           </pic:cNvPicPr>
                         </pic:nvPicPr>
                         <pic:blipFill>
-                          <a:blip r:embed="rId121"/>
+                          <a:blip r:embed="rId124"/>
                           <a:stretch>
                             <a:fillRect/>
                           </a:stretch>
@@ -5854,18 +5970,10 @@
               <w:t xml:space="preserve">Figure 2: Exemplary visual outputs of the a) smdi_vis(), b) gg_miss_upset(), c) smdi_asmd() and d) smdi_rf() functions, respectively.</w:t>
             </w:r>
           </w:p>
-          <w:bookmarkEnd w:id="124"/>
+          <w:bookmarkEnd w:id="127"/>
         </w:tc>
       </w:tr>
     </w:tbl>
-    <w:p>
-      <w:pPr>
-        <w:sectPr>
-          <w:pgSz w:h="11906" w:w="16838" w:orient="landscape"/>
-        </w:sectPr>
-      </w:pPr>
-    </w:p>
-    <w:bookmarkEnd w:id="125"/>
     <w:p>
       <w:r>
         <w:br w:type="page"/>
@@ -5884,7 +5992,7 @@
       <w:tr>
         <w:tc>
           <w:tcPr/>
-          <w:bookmarkStart w:id="129" w:name="fig-results"/>
+          <w:bookmarkStart w:id="131" w:name="fig-results"/>
           <w:p>
             <w:pPr>
               <w:jc w:val="center"/>
@@ -5894,18 +6002,18 @@
                 <wp:inline>
                   <wp:extent cx="5943600" cy="2698134"/>
                   <wp:effectExtent b="0" l="0" r="0" t="0"/>
-                  <wp:docPr descr="" title="" id="127" name="Picture"/>
+                  <wp:docPr descr="" title="" id="129" name="Picture"/>
                   <a:graphic>
                     <a:graphicData uri="http://schemas.openxmlformats.org/drawingml/2006/picture">
                       <pic:pic>
                         <pic:nvPicPr>
-                          <pic:cNvPr descr="../figures/Figure_3_results.jpg" id="128" name="Picture"/>
+                          <pic:cNvPr descr="../figures/Figure_3_results.jpg" id="130" name="Picture"/>
                           <pic:cNvPicPr>
                             <a:picLocks noChangeArrowheads="1" noChangeAspect="1"/>
                           </pic:cNvPicPr>
                         </pic:nvPicPr>
                         <pic:blipFill>
-                          <a:blip r:embed="rId126"/>
+                          <a:blip r:embed="rId128"/>
                           <a:stretch>
                             <a:fillRect/>
                           </a:stretch>
@@ -5954,11 +6062,19 @@
               <w:t xml:space="preserve">.</w:t>
             </w:r>
           </w:p>
-          <w:bookmarkEnd w:id="129"/>
+          <w:bookmarkEnd w:id="131"/>
         </w:tc>
       </w:tr>
     </w:tbl>
-    <w:bookmarkEnd w:id="130"/>
+    <w:p>
+      <w:pPr>
+        <w:sectPr>
+          <w:pgSz w:h="11906" w:w="16838" w:orient="landscape"/>
+        </w:sectPr>
+      </w:pPr>
+    </w:p>
+    <w:bookmarkEnd w:id="132"/>
+    <w:bookmarkEnd w:id="133"/>
     <w:sectPr>
       <w:footerReference r:id="rId9" w:type="even"/>
       <w:footerReference r:id="rId10" w:type="default"/>

</xml_diff>

<commit_message>
shortened words to meet journal word count
</commit_message>
<xml_diff>
--- a/manuscript/manuscript.docx
+++ b/manuscript/manuscript.docx
@@ -446,7 +446,7 @@
         <w:t xml:space="preserve"> </w:t>
       </w:r>
       <w:r>
-        <w:t xml:space="preserve">2,070 words/2,000 words</w:t>
+        <w:t xml:space="preserve">2,074 words/2,000 words</w:t>
       </w:r>
     </w:p>
     <w:p>
@@ -720,7 +720,7 @@
         <w:pStyle w:val="FirstParagraph"/>
       </w:pPr>
       <w:r>
-        <w:t xml:space="preserve">147 words/150 words</w:t>
+        <w:t xml:space="preserve">145 words/150 words</w:t>
       </w:r>
     </w:p>
     <w:p>
@@ -740,7 +740,7 @@
         <w:pStyle w:val="BodyText"/>
       </w:pPr>
       <w:r>
-        <w:t xml:space="preserve">Partially observed confounder data are a major challenge for the statistical analysis of electronic health records (EHR). While analytic approaches exist (e.g., multiple imputation), assumptions on underlying missingness patterns and mechanisms have to hold. We aimed to develop a toolkit to streamline missing data diagnostics to scrutinize if certain analytic approaches are viable options.</w:t>
+        <w:t xml:space="preserve">Partially observed confounder data are a major challenge for the statistical analysis of electronic health records (EHR). While analytic approaches exist (e.g., multiple imputation), assumptions on underlying missingness patterns and mechanisms must hold. We aimed to develop a toolkit to streamline missing data diagnostics to scrutinize if certain analytic approaches are viable options.</w:t>
       </w:r>
     </w:p>
     <w:p>
@@ -760,7 +760,22 @@
         <w:pStyle w:val="BodyText"/>
       </w:pPr>
       <w:r>
-        <w:t xml:space="preserve">We developed the smdi (structural missing data investigations) R package based on results of a previous simulation study which considered structural assumptions of common missing data mechanisms in EHR.</w:t>
+        <w:t xml:space="preserve">We developed the</w:t>
+      </w:r>
+      <w:r>
+        <w:t xml:space="preserve"> </w:t>
+      </w:r>
+      <w:r>
+        <w:rPr>
+          <w:rStyle w:val="VerbatimChar"/>
+        </w:rPr>
+        <w:t xml:space="preserve">smdi</w:t>
+      </w:r>
+      <w:r>
+        <w:t xml:space="preserve"> </w:t>
+      </w:r>
+      <w:r>
+        <w:t xml:space="preserve">(structural missing data investigations) R package based on results of a previous simulation study which considered structural assumptions of common missing data mechanisms in EHR.</w:t>
       </w:r>
     </w:p>
     <w:p>
@@ -780,7 +795,16 @@
         <w:pStyle w:val="BodyText"/>
       </w:pPr>
       <w:r>
-        <w:t xml:space="preserve">smdi enables users to run principled missing data investigations on partially observed confounders and implements functions to visualize, describe and infer potential missingness patterns and mechanisms based on available data.</w:t>
+        <w:rPr>
+          <w:rStyle w:val="VerbatimChar"/>
+        </w:rPr>
+        <w:t xml:space="preserve">smdi</w:t>
+      </w:r>
+      <w:r>
+        <w:t xml:space="preserve"> </w:t>
+      </w:r>
+      <w:r>
+        <w:t xml:space="preserve">enables users to run principled missing data investigations on partially observed confounders and implements functions to visualize, describe, and infer potential missingness patterns and mechanisms based on available data.</w:t>
       </w:r>
     </w:p>
     <w:p>
@@ -800,7 +824,22 @@
         <w:pStyle w:val="BodyText"/>
       </w:pPr>
       <w:r>
-        <w:t xml:space="preserve">The smdi R package is freely available on CRAN and GitLab (</w:t>
+        <w:t xml:space="preserve">The</w:t>
+      </w:r>
+      <w:r>
+        <w:t xml:space="preserve"> </w:t>
+      </w:r>
+      <w:r>
+        <w:rPr>
+          <w:rStyle w:val="VerbatimChar"/>
+        </w:rPr>
+        <w:t xml:space="preserve">smdi</w:t>
+      </w:r>
+      <w:r>
+        <w:t xml:space="preserve"> </w:t>
+      </w:r>
+      <w:r>
+        <w:t xml:space="preserve">R package is freely available on CRAN and GitLab (</w:t>
       </w:r>
       <w:hyperlink r:id="rId24">
         <w:r>
@@ -880,7 +919,37 @@
               <w:spacing w:before="16" w:after="16"/>
             </w:pPr>
             <w:r>
-              <w:t xml:space="preserve">As opposed to clinical trials, which are designed to collect data for research purposes in a harmonized manner, real-world data are typically generated for administrative purposes (e.g., health insurance claims for billing purposes) or clinical documentation (e.g., electronic health records). Hence, confounders and prognostic factors, which need to be balanced between treatment groups in real-world evidence studies, are usually not available for all patients at all necessary time points which leads to missing data. If the underlying missingness mechanisms of such factors is not at random, e.g., patients with higher levels of a prognostic biomarker are more likely to have missing data, this can lead to bias in the resulting effect estimates for the studied treatments if common missing data analysis methods like complete case analysis or imputation are used. Hence, it is of utmost importance to investigate the potential patterns and mechanisms to know if assumptions for common analytic methods hold. Here, we present the smdi R package, which enables researchers to perform such principled missing data investigations on partially observed confounders. The smdi package implements functions to visualize and describe missing data and to infer potential missingness patterns and mechanisms based on available data.</w:t>
+              <w:t xml:space="preserve">As opposed to clinical trials, which are designed to collect data for research purposes in a harmonized manner, real-world data are typically generated for administrative purposes (e.g., health insurance claims for billing purposes) or clinical documentation (e.g., electronic health records). Hence, confounders and prognostic factors, which need to be balanced between treatment groups to infer causal treatment effects, are usually not available for all patients at all necessary time points which leads to missing data. If the underlying missingness mechanisms of such factors is not at random, e.g., patients with higher levels of a prognostic biomarker are more likely to have missing data, this can lead to bias in the resulting effect estimates for the studied treatments if common missing data analysis methods like complete case analysis or imputation are used. Hence, it is of utmost importance to investigate the potential patterns and mechanisms to know if assumptions for common analytic methods hold. Here, we present the</w:t>
+            </w:r>
+            <w:r>
+              <w:t xml:space="preserve"> </w:t>
+            </w:r>
+            <w:r>
+              <w:rPr>
+                <w:rStyle w:val="VerbatimChar"/>
+              </w:rPr>
+              <w:t xml:space="preserve">smdi</w:t>
+            </w:r>
+            <w:r>
+              <w:t xml:space="preserve"> </w:t>
+            </w:r>
+            <w:r>
+              <w:t xml:space="preserve">R package, which enables researchers to perform such principled missing data investigations on partially observed confounders. The</w:t>
+            </w:r>
+            <w:r>
+              <w:t xml:space="preserve"> </w:t>
+            </w:r>
+            <w:r>
+              <w:rPr>
+                <w:rStyle w:val="VerbatimChar"/>
+              </w:rPr>
+              <w:t xml:space="preserve">smdi</w:t>
+            </w:r>
+            <w:r>
+              <w:t xml:space="preserve"> </w:t>
+            </w:r>
+            <w:r>
+              <w:t xml:space="preserve">package implements functions to visualize and describe missing data and to infer potential missingness patterns and mechanisms based on available data.</w:t>
             </w:r>
           </w:p>
         </w:tc>
@@ -906,7 +975,7 @@
         <w:pStyle w:val="FirstParagraph"/>
       </w:pPr>
       <w:r>
-        <w:t xml:space="preserve">Electronic health records (EHR) are increasingly used to conduct real-world evidence (RWE) studies to complement evidence coming from randomized controlled trials (RCTs)</w:t>
+        <w:t xml:space="preserve">Electronic health records (EHR) are increasingly used to conduct real-world evidence (RWE) studies to complement evidence from randomized controlled trials (RCTs)</w:t>
       </w:r>
       <w:r>
         <w:t xml:space="preserve"> </w:t>
@@ -915,7 +984,7 @@
         <w:t xml:space="preserve">[1,2]</w:t>
       </w:r>
       <w:r>
-        <w:t xml:space="preserve">. Due to their detailed capture of clinical parameters such as vital signs, lab measurements, physician assessments and lifestyle factors, EHRs can significantly improve the ability to control for confounding and imbalances in prognostic factors between treatment groups, especially when linked to administrative claims databases</w:t>
+        <w:t xml:space="preserve">. Due to their detailed capture of clinical parameters, EHRs can significantly improve the ability to control for imbalances in prognostic factors between treatment groups, especially when linked to administrative claims databases</w:t>
       </w:r>
       <w:r>
         <w:t xml:space="preserve"> </w:t>
@@ -924,7 +993,7 @@
         <w:t xml:space="preserve">[3]</w:t>
       </w:r>
       <w:r>
-        <w:t xml:space="preserve">. However, such prognostic factors are often just partially observed which challenges the statistical analysis of the data and can result in severe bias when predicting or estimating treatment effects if not handled appropriately</w:t>
+        <w:t xml:space="preserve">. However, such prognostic factors are often partially observed which challenges the statistical analysis and can result in severe bias when estimating treatment effects if not handled appropriately</w:t>
       </w:r>
       <w:r>
         <w:t xml:space="preserve"> </w:t>
@@ -941,7 +1010,7 @@
         <w:pStyle w:val="BodyText"/>
       </w:pPr>
       <w:r>
-        <w:t xml:space="preserve">In order to make an informed decision about the most appropriate analytic approach, it is crucial to investigate and understand the potential patterns and mechanisms that underlie the partially observed confounder (POC) data (see definitions box)</w:t>
+        <w:t xml:space="preserve">In order to make informed decisions about the most appropriate analytic approach, it is crucial to investigate the potential patterns and mechanisms that underlie the partially observed confounder (POC) data (see definitions box)</w:t>
       </w:r>
       <w:r>
         <w:t xml:space="preserve"> </w:t>
@@ -950,7 +1019,7 @@
         <w:t xml:space="preserve">[7–9]</w:t>
       </w:r>
       <w:r>
-        <w:t xml:space="preserve">. Usually these are not known for a given RWE study but general guidance papers and frameworks have suggested various routine diagnostics to investigate missing data patterns and mechanisms. These methods comprise standard procedures such as comparing baseline characteristics and outcomes between patients with and without the POC</w:t>
+        <w:t xml:space="preserve">. Usually these are not known for a given RWE study, but guidance frameworks have suggested various routine diagnostics to investigate missing data patterns and mechanisms. These methods comprise standard procedures such as comparing baseline characteristics and outcomes between patients with and without the POC</w:t>
       </w:r>
       <w:r>
         <w:t xml:space="preserve"> </w:t>
@@ -1325,7 +1394,7 @@
                 <w:bCs/>
                 <w:b/>
               </w:rPr>
-              <w:t xml:space="preserve">MCAR</w:t>
+              <w:t xml:space="preserve">Missing completely at random (MCAR)</w:t>
             </w:r>
             <w:r>
               <w:t xml:space="preserve">: The missingness does not depend on any other observed or unobserved covariate(s).</w:t>
@@ -1343,7 +1412,7 @@
                 <w:bCs/>
                 <w:b/>
               </w:rPr>
-              <w:t xml:space="preserve">MAR</w:t>
+              <w:t xml:space="preserve">Missing at random (MAR)</w:t>
             </w:r>
             <w:r>
               <w:t xml:space="preserve">: The missingness depends and can be explained by other observed covariates.</w:t>
@@ -1361,7 +1430,7 @@
                 <w:bCs/>
                 <w:b/>
               </w:rPr>
-              <w:t xml:space="preserve">MNAR</w:t>
+              <w:t xml:space="preserve">Missing not at random (MNAR)</w:t>
             </w:r>
             <w:r>
               <w:t xml:space="preserve">: The missingness depends on unoberserved covariate(s). For example, the missingness may be explained by other covariate(s) which is/are not observed in the underlying dataset (MNAR</w:t>
@@ -1394,7 +1463,7 @@
         <w:pStyle w:val="FirstParagraph"/>
       </w:pPr>
       <w:r>
-        <w:t xml:space="preserve">In light of these limitations, we have recently developed and evaluated a principled approach combining multiple missing data diagnostics using an US EHR-claims database linkage</w:t>
+        <w:t xml:space="preserve">Given these limitations, we have recently developed and evaluated a principled approach combining multiple missing data diagnostics using an US EHR-claims database linkage</w:t>
       </w:r>
       <w:r>
         <w:t xml:space="preserve"> </w:t>
@@ -1403,7 +1472,7 @@
         <w:t xml:space="preserve">[22]</w:t>
       </w:r>
       <w:r>
-        <w:t xml:space="preserve">. The results of this large-scale study revealed that the combination of these diagnostics characterized missing data mechanisms well and provided helpful guidance for the appropriate choice of analytic methods to handle POC data (e.g., missing data imputation).</w:t>
+        <w:t xml:space="preserve">. The results of this large-scale study revealed that the combination of these diagnostics characterized missing data mechanisms well and provided helpful guidance for the appropriate choice of analytic methods to handle POC data.</w:t>
       </w:r>
     </w:p>
     <w:bookmarkEnd w:id="31"/>
@@ -1421,7 +1490,7 @@
         <w:pStyle w:val="FirstParagraph"/>
       </w:pPr>
       <w:r>
-        <w:t xml:space="preserve">To streamline and ease the implementation of these routine missing data diagnostics for POC data in RWE studies, we developed the</w:t>
+        <w:t xml:space="preserve">To streamline implementation of routine missing data diagnostics for POC data in RWE studies, we developed the</w:t>
       </w:r>
       <w:r>
         <w:t xml:space="preserve"> </w:t>
@@ -1512,7 +1581,7 @@
         <w:t xml:space="preserve">install.packages("smdi")</w:t>
       </w:r>
       <w:r>
-        <w:t xml:space="preserve">. To ensure the quality and robustness of the package, we implemented comprehensive unit tests with a coverage of 95.81% and established automated R CMD checks</w:t>
+        <w:t xml:space="preserve">. To ensure quality, we implemented comprehensive unit tests with a coverage of 95.81% and established automated R CMD checks</w:t>
       </w:r>
       <w:r>
         <w:t xml:space="preserve"> </w:t>
@@ -1524,7 +1593,7 @@
         <w:t xml:space="preserve"> </w:t>
       </w:r>
       <w:r>
-        <w:t xml:space="preserve">via continuous integration and deployment. Additional resources such as documentation and vignettes are provided on the package website under</w:t>
+        <w:t xml:space="preserve">via continuous integration and deployment. Additional resources such as documentation and vignettes are provided on the package website:</w:t>
       </w:r>
       <w:r>
         <w:t xml:space="preserve"> </w:t>
@@ -1584,7 +1653,7 @@
         <w:pStyle w:val="BodyText"/>
       </w:pPr>
       <w:r>
-        <w:t xml:space="preserve">The workflow is generally categorized into descriptives, pattern diagnostics and inferential diagnostics on potentially underlying missingness mechanisms. In this section, we cover the principles behind the main package functions, a selection of parameters a user can specify, the returned results and how these results can be interpreted. Examples are illustrated using a simulated EHR dataset that is part of the package (more details under</w:t>
+        <w:t xml:space="preserve">The workflow is generally categorized into descriptives, pattern diagnostics, and inferential diagnostics on potentially underlying missingness mechanisms. In this section, we cover the principles behind the main package functions, a selection of parameters users can specify, the returned results and how these can be interpreted. Examples are illustrated using a synthetic dataset that is part of the package and simulates an oncology cohort with a binary exposure, a time-to-event outcome and several confounders and prognostic covariates including three POCs (EGFR and PD-L1 [biomarkers] and ECOG [performance score]) following MCAR, MAR and MNAR mechanisms (more details:</w:t>
       </w:r>
       <w:r>
         <w:t xml:space="preserve"> </w:t>
@@ -1649,7 +1718,7 @@
         <w:t xml:space="preserve"> </w:t>
       </w:r>
       <w:r>
-        <w:t xml:space="preserve">parameter) as input with a format where one row represents one unique patient and the columns represent the variables relevant for the study, i.e., exposure, outcome, fully observed covariates and the POCs. Any non-informative columns, such as patient identifiers, date columns or zip codes should be dropped from the dataframe before calling the functions. Throughout all functions, the user has the option to specify a vector with the column name(s) of the POC(s) that should be investigated (</w:t>
+        <w:t xml:space="preserve">parameter) as input with a format where one row represents one unique patient and the columns represent relevant variables, i.e., exposure, outcome, fully observed covariates and the POCs. Any non-informative columns, such as patient identifiers, date columns, or zip codes should be dropped from the dataframe before calling the functions. Throughout all functions, users have the option to specify a vector with the column name(s) of the POC(s) that should be investigated (</w:t>
       </w:r>
       <w:r>
         <w:rPr>
@@ -1708,7 +1777,7 @@
         <w:t xml:space="preserve"> </w:t>
       </w:r>
       <w:r>
-        <w:t xml:space="preserve">function takes the dataframe as input and returns the amount and proportion of missing observations, which can also be stratified by a grouping variable (e.g., by an exposure or outcome variable). The</w:t>
+        <w:t xml:space="preserve">function returns the amount and proportion of missing observations, which can also be stratified by a grouping variable. The</w:t>
       </w:r>
       <w:r>
         <w:t xml:space="preserve"> </w:t>
@@ -1942,7 +2011,7 @@
         <w:t xml:space="preserve"> </w:t>
       </w:r>
       <w:r>
-        <w:t xml:space="preserve">object which displays an aggregated summary of the average or median ASMD along with a corresponding range of minimum and maximum AMSDs for each POC, respectivley. The object also returns a detailed</w:t>
+        <w:t xml:space="preserve">object which displays an aggregated summary of the average or median ASMD along with a corresponding range of minimum and maximum AMSDs for each POC, respectively. The object also returns detailed</w:t>
       </w:r>
       <w:r>
         <w:t xml:space="preserve"> </w:t>
@@ -1951,7 +2020,7 @@
         <w:t xml:space="preserve">‘</w:t>
       </w:r>
       <w:r>
-        <w:t xml:space="preserve">Table 1</w:t>
+        <w:t xml:space="preserve">Table 1’s</w:t>
       </w:r>
       <w:r>
         <w:t xml:space="preserve">’</w:t>
@@ -1960,7 +2029,19 @@
         <w:t xml:space="preserve"> </w:t>
       </w:r>
       <w:r>
-        <w:t xml:space="preserve">for each POC displaying the distributions of observed patient characteristics and resulting ASMDs between patients with and without an observed value for the POC. For a graphical visualization of this, the function returns a plot for each POC illustrating the ASMD for each compared patient characteristic (example</w:t>
+        <w:t xml:space="preserve">and plots</w:t>
+      </w:r>
+      <w:r>
+        <w:t xml:space="preserve"> </w:t>
+      </w:r>
+      <w:r>
+        <w:t xml:space="preserve">[30]</w:t>
+      </w:r>
+      <w:r>
+        <w:t xml:space="preserve"> </w:t>
+      </w:r>
+      <w:r>
+        <w:t xml:space="preserve">for each POC displaying the distributions of observed covariates and resulting ASMDs between patients with and without an observed value for the POC (example</w:t>
       </w:r>
       <w:r>
         <w:t xml:space="preserve"> </w:t>
@@ -1977,16 +2058,7 @@
         <w:t xml:space="preserve"> </w:t>
       </w:r>
       <w:r>
-        <w:t xml:space="preserve">c)</w:t>
-      </w:r>
-      <w:r>
-        <w:t xml:space="preserve"> </w:t>
-      </w:r>
-      <w:r>
-        <w:t xml:space="preserve">[30]</w:t>
-      </w:r>
-      <w:r>
-        <w:t xml:space="preserve">.</w:t>
+        <w:t xml:space="preserve">c).</w:t>
       </w:r>
     </w:p>
     <w:p>
@@ -2039,7 +2111,7 @@
         <w:t xml:space="preserve"> </w:t>
       </w:r>
       <w:r>
-        <w:t xml:space="preserve">function by examining the differences in patient characteristics as a formal statistical hypothesis test. Hotelling’s test</w:t>
+        <w:t xml:space="preserve">function by examining differences in patient characteristics as a formal statistical hypothesis test. Hotelling’s test</w:t>
       </w:r>
       <w:r>
         <w:t xml:space="preserve"> </w:t>
@@ -2105,7 +2177,7 @@
         <w:pStyle w:val="FirstParagraph"/>
       </w:pPr>
       <w:r>
-        <w:t xml:space="preserve">The group 2 diagnostics assesses the ability to predict missingness based on observed covariates via the</w:t>
+        <w:t xml:space="preserve">Group 2 diagnostics assess the ability to predict missingness based on observed covariates via the</w:t>
       </w:r>
       <w:r>
         <w:t xml:space="preserve"> </w:t>
@@ -2132,7 +2204,7 @@
         <w:t xml:space="preserve"> </w:t>
       </w:r>
       <w:r>
-        <w:t xml:space="preserve">to predict the missing indicator of each POC given observed covariates as the predictors. If the resulting area under the receiver operating characteristic curve (AUC) is meaningfully higher than 0.5, this would give some evidence for MAR being the underlying missingness mechanism. In case of values close 0.5, this would rather indicate a random prediction and translate to a potential MCAR or MNAR mechanism.</w:t>
+        <w:t xml:space="preserve">to predict the missing indicator of each POC given observed covariates as the predictors. If the resulting area under the receiver operating characteristic curve (AUC) is meaningfully higher than 0.5, this would give some evidence for MAR being the underlying missingness mechanism. In case of values close 0.5, this would indicate the model is unable to discriminate missing vs. observed values based on available data; this could be due to a mechanism that is close to MCAR or one where the missingness is associated with unmeasured data (MNAR).</w:t>
       </w:r>
     </w:p>
     <w:p>
@@ -2156,7 +2228,7 @@
         <w:t xml:space="preserve"> </w:t>
       </w:r>
       <w:r>
-        <w:t xml:space="preserve">which generically prints an overview of the AUC value of each POC. The AUC is based on the prediction made in the respective test dataset which is sampled as part of the function and for which the train-test split ratio can be chosen by the user (</w:t>
+        <w:t xml:space="preserve">which generically prints an overview of the AUC value of each POC. The AUC is based on the prediction made in the respective test dataset which is sampled as part of the function and for which the train-test split ratio can be specified (</w:t>
       </w:r>
       <w:r>
         <w:rPr>
@@ -2219,7 +2291,7 @@
         <w:pStyle w:val="FirstParagraph"/>
       </w:pPr>
       <w:r>
-        <w:t xml:space="preserve">The third group diagnostics with the</w:t>
+        <w:t xml:space="preserve">The third group of diagnostics with the</w:t>
       </w:r>
       <w:r>
         <w:t xml:space="preserve"> </w:t>
@@ -2234,7 +2306,7 @@
         <w:t xml:space="preserve"> </w:t>
       </w:r>
       <w:r>
-        <w:t xml:space="preserve">function examines the association of the missingness indicator of the POC and the outcome under study. The function will compute both a univariate model and a model adjusted for all other covariates included in the dataset. In preceding simulations, we discerned distinct patterns in both univariate and adjusted associations between the missing indicator and the outcome, closely mirroring simulated missingness mechanisms</w:t>
+        <w:t xml:space="preserve">function examines the association of the missingness indicator of the POC and the outcome under study. The function computes both a univariate model and a model adjusted for all other covariates in the dataset. In preceding simulations, we discerned distinct patterns in both univariate and adjusted associations between the missing indicator and the outcome, closely mirroring simulated missingness mechanisms</w:t>
       </w:r>
       <w:r>
         <w:t xml:space="preserve"> </w:t>
@@ -2243,7 +2315,7 @@
         <w:t xml:space="preserve">[22]</w:t>
       </w:r>
       <w:r>
-        <w:t xml:space="preserve">. As one would expect, under a MCAR mechanism there was no difference in the outcome between patients with and without a value for the POC. Under MAR, given that missingness can be explained by observed covariates, a spurious association in the univariate model disappeared after adjustment. If the missingness followed any MNAR mechanism, an association was observed regardless of adjustment.</w:t>
+        <w:t xml:space="preserve">. As expected, under a MCAR mechanism there was no difference in the outcome between patients with and without a value for the POC. Under MAR, given that missingness can be explained by observed covariates, a spurious association in the univariate model disappeared after adjustment. If the missingness followed any MNAR mechanism, an association was observed regardless of adjustment.</w:t>
       </w:r>
     </w:p>
     <w:p>
@@ -2326,7 +2398,7 @@
         <w:t xml:space="preserve"> </w:t>
       </w:r>
       <w:r>
-        <w:t xml:space="preserve">parameter), a user needs to specify the column name containing the outcome using the</w:t>
+        <w:t xml:space="preserve">parameter), users need to specify the column containing the outcome using the</w:t>
       </w:r>
       <w:r>
         <w:t xml:space="preserve"> </w:t>
@@ -2398,7 +2470,7 @@
         <w:t xml:space="preserve"> </w:t>
       </w:r>
       <w:r>
-        <w:t xml:space="preserve">function enables a user to compute all three group diagnostics with just one function call.</w:t>
+        <w:t xml:space="preserve">function enables users to compute all three group diagnostics with a single function call.</w:t>
       </w:r>
     </w:p>
     <w:p>
@@ -2460,7 +2532,7 @@
         <w:rPr>
           <w:rStyle w:val="AttributeTok"/>
         </w:rPr>
-        <w:t xml:space="preserve">covar =</w:t>
+        <w:t xml:space="preserve">model =</w:t>
       </w:r>
       <w:r>
         <w:rPr>
@@ -2470,21 +2542,15 @@
       </w:r>
       <w:r>
         <w:rPr>
-          <w:rStyle w:val="ConstantTok"/>
-        </w:rPr>
-        <w:t xml:space="preserve">NULL</w:t>
+          <w:rStyle w:val="StringTok"/>
+        </w:rPr>
+        <w:t xml:space="preserve">"cox"</w:t>
       </w:r>
       <w:r>
         <w:rPr>
           <w:rStyle w:val="NormalTok"/>
         </w:rPr>
-        <w:t xml:space="preserve">, </w:t>
-      </w:r>
-      <w:r>
-        <w:rPr>
-          <w:rStyle w:val="CommentTok"/>
-        </w:rPr>
-        <w:t xml:space="preserve"># NULL includes all covariates with at least one NA</w:t>
+        <w:t xml:space="preserve">,</w:t>
       </w:r>
       <w:r>
         <w:br/>
@@ -2499,7 +2565,7 @@
         <w:rPr>
           <w:rStyle w:val="AttributeTok"/>
         </w:rPr>
-        <w:t xml:space="preserve">model =</w:t>
+        <w:t xml:space="preserve">form_lhs =</w:t>
       </w:r>
       <w:r>
         <w:rPr>
@@ -2511,7 +2577,7 @@
         <w:rPr>
           <w:rStyle w:val="StringTok"/>
         </w:rPr>
-        <w:t xml:space="preserve">"cox"</w:t>
+        <w:t xml:space="preserve">"Surv(eventtime, status)"</w:t>
       </w:r>
       <w:r>
         <w:rPr>
@@ -2532,7 +2598,7 @@
         <w:rPr>
           <w:rStyle w:val="AttributeTok"/>
         </w:rPr>
-        <w:t xml:space="preserve">form_lhs =</w:t>
+        <w:t xml:space="preserve">n_cores =</w:t>
       </w:r>
       <w:r>
         <w:rPr>
@@ -2542,96 +2608,18 @@
       </w:r>
       <w:r>
         <w:rPr>
-          <w:rStyle w:val="StringTok"/>
-        </w:rPr>
-        <w:t xml:space="preserve">"Surv(eventtime, status)"</w:t>
+          <w:rStyle w:val="DecValTok"/>
+        </w:rPr>
+        <w:t xml:space="preserve">3</w:t>
+      </w:r>
+      <w:r>
+        <w:br/>
       </w:r>
       <w:r>
         <w:rPr>
           <w:rStyle w:val="NormalTok"/>
         </w:rPr>
-        <w:t xml:space="preserve">,</w:t>
-      </w:r>
-      <w:r>
-        <w:br/>
-      </w:r>
-      <w:r>
-        <w:rPr>
-          <w:rStyle w:val="NormalTok"/>
-        </w:rPr>
-        <w:t xml:space="preserve">  </w:t>
-      </w:r>
-      <w:r>
-        <w:rPr>
-          <w:rStyle w:val="AttributeTok"/>
-        </w:rPr>
-        <w:t xml:space="preserve">n_cores =</w:t>
-      </w:r>
-      <w:r>
-        <w:rPr>
-          <w:rStyle w:val="NormalTok"/>
-        </w:rPr>
-        <w:t xml:space="preserve"> </w:t>
-      </w:r>
-      <w:r>
-        <w:rPr>
-          <w:rStyle w:val="DecValTok"/>
-        </w:rPr>
-        <w:t xml:space="preserve">3</w:t>
-      </w:r>
-      <w:r>
-        <w:rPr>
-          <w:rStyle w:val="NormalTok"/>
-        </w:rPr>
-        <w:t xml:space="preserve"> </w:t>
-      </w:r>
-      <w:r>
-        <w:rPr>
-          <w:rStyle w:val="CommentTok"/>
-        </w:rPr>
-        <w:t xml:space="preserve"># number of cores to parallelize computations on</w:t>
-      </w:r>
-      <w:r>
-        <w:br/>
-      </w:r>
-      <w:r>
-        <w:rPr>
-          <w:rStyle w:val="NormalTok"/>
-        </w:rPr>
-        <w:t xml:space="preserve">  ) </w:t>
-      </w:r>
-      <w:r>
-        <w:rPr>
-          <w:rStyle w:val="SpecialCharTok"/>
-        </w:rPr>
-        <w:t xml:space="preserve">%&gt;%</w:t>
-      </w:r>
-      <w:r>
-        <w:rPr>
-          <w:rStyle w:val="NormalTok"/>
-        </w:rPr>
-        <w:t xml:space="preserve"> </w:t>
-      </w:r>
-      <w:r>
-        <w:br/>
-      </w:r>
-      <w:r>
-        <w:rPr>
-          <w:rStyle w:val="NormalTok"/>
-        </w:rPr>
-        <w:t xml:space="preserve">  </w:t>
-      </w:r>
-      <w:r>
-        <w:rPr>
-          <w:rStyle w:val="FunctionTok"/>
-        </w:rPr>
-        <w:t xml:space="preserve">smdi_style_gt</w:t>
-      </w:r>
-      <w:r>
-        <w:rPr>
-          <w:rStyle w:val="NormalTok"/>
-        </w:rPr>
-        <w:t xml:space="preserve">()</w:t>
+        <w:t xml:space="preserve">  )</w:t>
       </w:r>
     </w:p>
     <w:p>
@@ -2665,86 +2653,7 @@
         <w:t xml:space="preserve">Table 2</w:t>
       </w:r>
       <w:r>
-        <w:t xml:space="preserve">). The</w:t>
-      </w:r>
-      <w:r>
-        <w:t xml:space="preserve"> </w:t>
-      </w:r>
-      <w:r>
-        <w:rPr>
-          <w:rStyle w:val="VerbatimChar"/>
-        </w:rPr>
-        <w:t xml:space="preserve">smdi_style_gt()</w:t>
-      </w:r>
-      <w:r>
-        <w:t xml:space="preserve"> </w:t>
-      </w:r>
-      <w:r>
-        <w:t xml:space="preserve">function is an ancillary function that takes an object of class</w:t>
-      </w:r>
-      <w:r>
-        <w:t xml:space="preserve"> </w:t>
-      </w:r>
-      <w:r>
-        <w:rPr>
-          <w:iCs/>
-          <w:i/>
-        </w:rPr>
-        <w:t xml:space="preserve">smdi</w:t>
-      </w:r>
-      <w:r>
-        <w:t xml:space="preserve"> </w:t>
-      </w:r>
-      <w:r>
-        <w:t xml:space="preserve">and produces a formatted and publication-ready gt table</w:t>
-      </w:r>
-      <w:r>
-        <w:t xml:space="preserve"> </w:t>
-      </w:r>
-      <w:r>
-        <w:t xml:space="preserve">[35]</w:t>
-      </w:r>
-      <w:r>
-        <w:t xml:space="preserve"> </w:t>
-      </w:r>
-      <w:r>
-        <w:t xml:space="preserve">which can be seamlessly exported to different file formats (e.g., .docx, .pdf, etc.) for reports or manuscripts.</w:t>
-      </w:r>
-    </w:p>
-    <w:bookmarkEnd w:id="41"/>
-    <w:bookmarkEnd w:id="42"/>
-    <w:bookmarkEnd w:id="43"/>
-    <w:bookmarkEnd w:id="44"/>
-    <w:bookmarkStart w:id="46" w:name="discussion"/>
-    <w:p>
-      <w:pPr>
-        <w:pStyle w:val="Heading1"/>
-      </w:pPr>
-      <w:r>
-        <w:t xml:space="preserve">Discussion</w:t>
-      </w:r>
-    </w:p>
-    <w:p>
-      <w:pPr>
-        <w:pStyle w:val="FirstParagraph"/>
-      </w:pPr>
-      <w:r>
-        <w:t xml:space="preserve">Missing data are ubiquitous in EHR and may lead to bias if not handled appropriately. We developed</w:t>
-      </w:r>
-      <w:r>
-        <w:t xml:space="preserve"> </w:t>
-      </w:r>
-      <w:r>
-        <w:rPr>
-          <w:rStyle w:val="VerbatimChar"/>
-        </w:rPr>
-        <w:t xml:space="preserve">smdi</w:t>
-      </w:r>
-      <w:r>
-        <w:t xml:space="preserve"> </w:t>
-      </w:r>
-      <w:r>
-        <w:t xml:space="preserve">to streamline routine diagnostics of missing data. By cross-checking the resulting diagnostic parameters to expected estimates (</w:t>
+        <w:t xml:space="preserve">). By cross-checking all resulting diagnostic parameters to expected estimates (</w:t>
       </w:r>
       <w:hyperlink w:anchor="fig-results">
         <w:r>
@@ -2764,7 +2673,43 @@
         <w:t xml:space="preserve">[22]</w:t>
       </w:r>
       <w:r>
-        <w:t xml:space="preserve">), the diagnostics can provide valuable insights into underlying missingness patterns and mechanisms and help elucidate if analytic approaches such as imputation analyses are viable options.</w:t>
+        <w:t xml:space="preserve">), the diagnostics can provide valuable insights into underlying missingness mechanisms and thereby help elucidate if analytic approaches such as imputation analyses are viable options.</w:t>
+      </w:r>
+    </w:p>
+    <w:bookmarkEnd w:id="41"/>
+    <w:bookmarkEnd w:id="42"/>
+    <w:bookmarkEnd w:id="43"/>
+    <w:bookmarkEnd w:id="44"/>
+    <w:bookmarkStart w:id="46" w:name="discussion"/>
+    <w:p>
+      <w:pPr>
+        <w:pStyle w:val="Heading1"/>
+      </w:pPr>
+      <w:r>
+        <w:t xml:space="preserve">Discussion</w:t>
+      </w:r>
+    </w:p>
+    <w:p>
+      <w:pPr>
+        <w:pStyle w:val="FirstParagraph"/>
+      </w:pPr>
+      <w:r>
+        <w:t xml:space="preserve">Missing data are ubiquitous in EHR and may lead to bias if not handled appropriately. We developed</w:t>
+      </w:r>
+      <w:r>
+        <w:t xml:space="preserve"> </w:t>
+      </w:r>
+      <w:r>
+        <w:rPr>
+          <w:rStyle w:val="VerbatimChar"/>
+        </w:rPr>
+        <w:t xml:space="preserve">smdi</w:t>
+      </w:r>
+      <w:r>
+        <w:t xml:space="preserve"> </w:t>
+      </w:r>
+      <w:r>
+        <w:t xml:space="preserve">to streamline routine diagnostics of missing data.</w:t>
       </w:r>
     </w:p>
     <w:p>
@@ -2772,7 +2717,7 @@
         <w:pStyle w:val="BodyText"/>
       </w:pPr>
       <w:r>
-        <w:t xml:space="preserve">The package also comes with limitations, such that the true underlying missingness generating mechanism can never be inferred with absolute certainty from the observed data. Hence, it’s important to complement diagnostic results with substantive expert knowledge to factor in how covariates are measured in routine care processes and contextualize potential reasons for missingness.</w:t>
+        <w:t xml:space="preserve">The package also has limitations, such that the true underlying missingness generating mechanism can never be inferred with absolute certainty from the observed data. Hence, it’s important to complement diagnostic results with substantive expert knowledge to factor in how covariates are measured in routine care and contextualize potential reasons for missingness.</w:t>
       </w:r>
     </w:p>
     <w:bookmarkStart w:id="45" w:name="conclusions"/>
@@ -2789,7 +2734,7 @@
         <w:pStyle w:val="FirstParagraph"/>
       </w:pPr>
       <w:r>
-        <w:t xml:space="preserve">The smdi package is a powerful and convenient tool to implement and carry out principled routine missing data diagnostics in RWE studies. This will improve the robustness of studies involving POCs by helping elucidate if certain analytic approaches are viable options for a given dataset.</w:t>
+        <w:t xml:space="preserve">The smdi package is a powerful and convenient tool to implement principled routine missing data diagnostics in RWE studies. This will improve the robustness of studies involving POCs by elucidating if certain analytic approaches are viable for a given dataset.</w:t>
       </w:r>
     </w:p>
     <w:p>
@@ -2799,7 +2744,7 @@
     </w:p>
     <w:bookmarkEnd w:id="45"/>
     <w:bookmarkEnd w:id="46"/>
-    <w:bookmarkStart w:id="129" w:name="references"/>
+    <w:bookmarkStart w:id="127" w:name="references"/>
     <w:p>
       <w:pPr>
         <w:pStyle w:val="Heading1"/>
@@ -2808,7 +2753,7 @@
         <w:t xml:space="preserve">References</w:t>
       </w:r>
     </w:p>
-    <w:bookmarkStart w:id="114" w:name="refs"/>
+    <w:bookmarkStart w:id="112" w:name="refs"/>
     <w:bookmarkStart w:id="48" w:name="ref-fdaRWE2018"/>
     <w:p>
       <w:pPr>
@@ -4458,47 +4403,7 @@
       </w:hyperlink>
     </w:p>
     <w:bookmarkEnd w:id="111"/>
-    <w:bookmarkStart w:id="113" w:name="ref-gt"/>
-    <w:p>
-      <w:pPr>
-        <w:pStyle w:val="Bibliography"/>
-      </w:pPr>
-      <w:r>
-        <w:t xml:space="preserve">35</w:t>
-      </w:r>
-      <w:r>
-        <w:t xml:space="preserve"> </w:t>
-      </w:r>
-      <w:r>
-        <w:t xml:space="preserve">	</w:t>
-      </w:r>
-      <w:r>
-        <w:t xml:space="preserve">Iannone R, Cheng J, Schloerke B,</w:t>
-      </w:r>
-      <w:r>
-        <w:t xml:space="preserve"> </w:t>
-      </w:r>
-      <w:r>
-        <w:rPr>
-          <w:iCs/>
-          <w:i/>
-        </w:rPr>
-        <w:t xml:space="preserve">et al.</w:t>
-      </w:r>
-      <w:r>
-        <w:t xml:space="preserve"> Gt: Easily create presentation-ready display tables. Published Online First: 2023.</w:t>
-      </w:r>
-      <w:hyperlink r:id="rId112">
-        <w:r>
-          <w:rPr>
-            <w:rStyle w:val="Hyperlink"/>
-          </w:rPr>
-          <w:t xml:space="preserve">https://CRAN.R-project.org/package=gt</w:t>
-        </w:r>
-      </w:hyperlink>
-    </w:p>
-    <w:bookmarkEnd w:id="113"/>
-    <w:bookmarkEnd w:id="114"/>
+    <w:bookmarkEnd w:id="112"/>
     <w:p>
       <w:r>
         <w:br w:type="page"/>
@@ -4509,7 +4414,7 @@
         <w:sectPr/>
       </w:pPr>
     </w:p>
-    <w:bookmarkStart w:id="115" w:name="tables"/>
+    <w:bookmarkStart w:id="113" w:name="tables"/>
     <w:p>
       <w:pPr>
         <w:pStyle w:val="Heading1"/>
@@ -6362,8 +6267,8 @@
         <w:br w:type="page"/>
       </w:r>
     </w:p>
-    <w:bookmarkEnd w:id="115"/>
-    <w:bookmarkStart w:id="128" w:name="figures"/>
+    <w:bookmarkEnd w:id="113"/>
+    <w:bookmarkStart w:id="126" w:name="figures"/>
     <w:p>
       <w:pPr>
         <w:pStyle w:val="Heading1"/>
@@ -6385,7 +6290,7 @@
       <w:tr>
         <w:tc>
           <w:tcPr/>
-          <w:bookmarkStart w:id="119" w:name="fig-workflow"/>
+          <w:bookmarkStart w:id="117" w:name="fig-workflow"/>
           <w:p>
             <w:pPr>
               <w:jc w:val="center"/>
@@ -6395,18 +6300,18 @@
                 <wp:inline>
                   <wp:extent cx="6537960" cy="3677602"/>
                   <wp:effectExtent b="0" l="0" r="0" t="0"/>
-                  <wp:docPr descr="" title="" id="117" name="Picture"/>
+                  <wp:docPr descr="" title="" id="115" name="Picture"/>
                   <a:graphic>
                     <a:graphicData uri="http://schemas.openxmlformats.org/drawingml/2006/picture">
                       <pic:pic>
                         <pic:nvPicPr>
-                          <pic:cNvPr descr="../figures/Figure_1_workflow.jpg" id="118" name="Picture"/>
+                          <pic:cNvPr descr="../figures/Figure_1_workflow.jpg" id="116" name="Picture"/>
                           <pic:cNvPicPr>
                             <a:picLocks noChangeArrowheads="1" noChangeAspect="1"/>
                           </pic:cNvPicPr>
                         </pic:nvPicPr>
                         <pic:blipFill>
-                          <a:blip r:embed="rId116"/>
+                          <a:blip r:embed="rId114"/>
                           <a:stretch>
                             <a:fillRect/>
                           </a:stretch>
@@ -6461,7 +6366,7 @@
               <w:t xml:space="preserve">functions and suggested workflow to conduct missing data diagnostics. *gg_miss_upset() and md.pattern() are re-exports of the naniar and mice package, respectively.</w:t>
             </w:r>
           </w:p>
-          <w:bookmarkEnd w:id="119"/>
+          <w:bookmarkEnd w:id="117"/>
         </w:tc>
       </w:tr>
     </w:tbl>
@@ -6483,7 +6388,7 @@
       <w:tr>
         <w:tc>
           <w:tcPr/>
-          <w:bookmarkStart w:id="123" w:name="fig-examples"/>
+          <w:bookmarkStart w:id="121" w:name="fig-examples"/>
           <w:p>
             <w:pPr>
               <w:jc w:val="center"/>
@@ -6493,18 +6398,18 @@
                 <wp:inline>
                   <wp:extent cx="5943600" cy="3962400"/>
                   <wp:effectExtent b="0" l="0" r="0" t="0"/>
-                  <wp:docPr descr="" title="" id="121" name="Picture"/>
+                  <wp:docPr descr="" title="" id="119" name="Picture"/>
                   <a:graphic>
                     <a:graphicData uri="http://schemas.openxmlformats.org/drawingml/2006/picture">
                       <pic:pic>
                         <pic:nvPicPr>
-                          <pic:cNvPr descr="manuscript_files/figure-docx/fig-examples-1.png" id="122" name="Picture"/>
+                          <pic:cNvPr descr="manuscript_files/figure-docx/fig-examples-1.png" id="120" name="Picture"/>
                           <pic:cNvPicPr>
                             <a:picLocks noChangeArrowheads="1" noChangeAspect="1"/>
                           </pic:cNvPicPr>
                         </pic:nvPicPr>
                         <pic:blipFill>
-                          <a:blip r:embed="rId120"/>
+                          <a:blip r:embed="rId118"/>
                           <a:stretch>
                             <a:fillRect/>
                           </a:stretch>
@@ -6544,7 +6449,7 @@
               <w:t xml:space="preserve">Figure 2: Exemplary visual outputs of the a) smdi_vis(), b) gg_miss_upset(), c) smdi_asmd() and d) smdi_rf() functions, respectively.</w:t>
             </w:r>
           </w:p>
-          <w:bookmarkEnd w:id="123"/>
+          <w:bookmarkEnd w:id="121"/>
         </w:tc>
       </w:tr>
     </w:tbl>
@@ -6566,7 +6471,7 @@
       <w:tr>
         <w:tc>
           <w:tcPr/>
-          <w:bookmarkStart w:id="127" w:name="fig-results"/>
+          <w:bookmarkStart w:id="125" w:name="fig-results"/>
           <w:p>
             <w:pPr>
               <w:jc w:val="center"/>
@@ -6576,18 +6481,18 @@
                 <wp:inline>
                   <wp:extent cx="5943600" cy="2698134"/>
                   <wp:effectExtent b="0" l="0" r="0" t="0"/>
-                  <wp:docPr descr="" title="" id="125" name="Picture"/>
+                  <wp:docPr descr="" title="" id="123" name="Picture"/>
                   <a:graphic>
                     <a:graphicData uri="http://schemas.openxmlformats.org/drawingml/2006/picture">
                       <pic:pic>
                         <pic:nvPicPr>
-                          <pic:cNvPr descr="../figures/Figure_3_results.jpg" id="126" name="Picture"/>
+                          <pic:cNvPr descr="../figures/Figure_3_results.jpg" id="124" name="Picture"/>
                           <pic:cNvPicPr>
                             <a:picLocks noChangeArrowheads="1" noChangeAspect="1"/>
                           </pic:cNvPicPr>
                         </pic:nvPicPr>
                         <pic:blipFill>
-                          <a:blip r:embed="rId124"/>
+                          <a:blip r:embed="rId122"/>
                           <a:stretch>
                             <a:fillRect/>
                           </a:stretch>
@@ -6636,7 +6541,7 @@
               <w:t xml:space="preserve">.</w:t>
             </w:r>
           </w:p>
-          <w:bookmarkEnd w:id="127"/>
+          <w:bookmarkEnd w:id="125"/>
         </w:tc>
       </w:tr>
     </w:tbl>
@@ -6647,8 +6552,8 @@
         </w:sectPr>
       </w:pPr>
     </w:p>
-    <w:bookmarkEnd w:id="128"/>
-    <w:bookmarkEnd w:id="129"/>
+    <w:bookmarkEnd w:id="126"/>
+    <w:bookmarkEnd w:id="127"/>
     <w:sectPr>
       <w:footerReference r:id="rId9" w:type="even"/>
       <w:footerReference r:id="rId10" w:type="default"/>

</xml_diff>

<commit_message>
incorporated WL comments; fine-tuned FDA affiliations by specific department as per simulation manuscript comments
</commit_message>
<xml_diff>
--- a/manuscript/manuscript.docx
+++ b/manuscript/manuscript.docx
@@ -202,133 +202,165 @@
         <w:rPr>
           <w:vertAlign w:val="superscript"/>
         </w:rPr>
+        <w:t xml:space="preserve">6</w:t>
+      </w:r>
+      <w:r>
+        <w:t xml:space="preserve">, Wei Liu</w:t>
+      </w:r>
+      <w:r>
+        <w:rPr>
+          <w:vertAlign w:val="superscript"/>
+        </w:rPr>
+        <w:t xml:space="preserve">6</w:t>
+      </w:r>
+      <w:r>
+        <w:t xml:space="preserve">, Jie Li</w:t>
+      </w:r>
+      <w:r>
+        <w:rPr>
+          <w:vertAlign w:val="superscript"/>
+        </w:rPr>
+        <w:t xml:space="preserve">6</w:t>
+      </w:r>
+      <w:r>
+        <w:t xml:space="preserve">, José J. Hernández-Muñoz</w:t>
+      </w:r>
+      <w:r>
+        <w:rPr>
+          <w:vertAlign w:val="superscript"/>
+        </w:rPr>
+        <w:t xml:space="preserve">6</w:t>
+      </w:r>
+      <w:r>
+        <w:t xml:space="preserve">, Robert J. Glynn</w:t>
+      </w:r>
+      <w:r>
+        <w:rPr>
+          <w:vertAlign w:val="superscript"/>
+        </w:rPr>
+        <w:t xml:space="preserve">1</w:t>
+      </w:r>
+      <w:r>
+        <w:t xml:space="preserve">, Rishi J. Desai</w:t>
+      </w:r>
+      <w:r>
+        <w:rPr>
+          <w:vertAlign w:val="superscript"/>
+        </w:rPr>
+        <w:t xml:space="preserve">1</w:t>
+      </w:r>
+    </w:p>
+    <w:p>
+      <w:pPr>
+        <w:pStyle w:val="BodyText"/>
+      </w:pPr>
+      <w:r>
+        <w:rPr>
+          <w:u w:val="single"/>
+        </w:rPr>
+        <w:t xml:space="preserve">Author affiliations:</w:t>
+      </w:r>
+    </w:p>
+    <w:p>
+      <w:pPr>
+        <w:pStyle w:val="BodyText"/>
+      </w:pPr>
+      <w:r>
+        <w:rPr>
+          <w:vertAlign w:val="superscript"/>
+        </w:rPr>
+        <w:t xml:space="preserve">1</w:t>
+      </w:r>
+      <w:r>
+        <w:t xml:space="preserve"> </w:t>
+      </w:r>
+      <w:r>
+        <w:t xml:space="preserve">Division of Pharmacoepidemiology and Pharmacoeconomics, Department of Medicine, Brigham and Women’s Hospital, Harvard Medical School, Boston, MA</w:t>
+      </w:r>
+    </w:p>
+    <w:p>
+      <w:pPr>
+        <w:pStyle w:val="BodyText"/>
+      </w:pPr>
+      <w:r>
+        <w:rPr>
+          <w:vertAlign w:val="superscript"/>
+        </w:rPr>
+        <w:t xml:space="preserve">2</w:t>
+      </w:r>
+      <w:r>
+        <w:t xml:space="preserve"> </w:t>
+      </w:r>
+      <w:r>
+        <w:t xml:space="preserve">Department of Population Health Sciences, Duke University School of Medicine, Durham, NC</w:t>
+      </w:r>
+    </w:p>
+    <w:p>
+      <w:pPr>
+        <w:pStyle w:val="BodyText"/>
+      </w:pPr>
+      <w:r>
+        <w:rPr>
+          <w:vertAlign w:val="superscript"/>
+        </w:rPr>
+        <w:t xml:space="preserve">3</w:t>
+      </w:r>
+      <w:r>
+        <w:t xml:space="preserve"> </w:t>
+      </w:r>
+      <w:r>
+        <w:t xml:space="preserve">Biostatistics Division, Kaiser Permanente Washington Health Research Institute, Seattle, WA</w:t>
+      </w:r>
+    </w:p>
+    <w:p>
+      <w:pPr>
+        <w:pStyle w:val="BodyText"/>
+      </w:pPr>
+      <w:r>
+        <w:rPr>
+          <w:vertAlign w:val="superscript"/>
+        </w:rPr>
         <w:t xml:space="preserve">4</w:t>
       </w:r>
       <w:r>
-        <w:t xml:space="preserve">, Wei Liu</w:t>
-      </w:r>
+        <w:t xml:space="preserve"> </w:t>
+      </w:r>
+      <w:r>
+        <w:t xml:space="preserve">Office of Biostatistics, Center for Drug Evaluation and Research, US Food and Drug Administration, Silver Spring, MD</w:t>
+      </w:r>
+    </w:p>
+    <w:p>
+      <w:pPr>
+        <w:pStyle w:val="BodyText"/>
+      </w:pPr>
       <w:r>
         <w:rPr>
           <w:vertAlign w:val="superscript"/>
         </w:rPr>
-        <w:t xml:space="preserve">4</w:t>
-      </w:r>
-      <w:r>
-        <w:t xml:space="preserve">, Jie Li</w:t>
-      </w:r>
+        <w:t xml:space="preserve">5</w:t>
+      </w:r>
+      <w:r>
+        <w:t xml:space="preserve"> </w:t>
+      </w:r>
+      <w:r>
+        <w:t xml:space="preserve">Department of Population Medicine, Harvard Medical School and Harvard Pilgrim Health Care Institute, Boston, MA</w:t>
+      </w:r>
+    </w:p>
+    <w:p>
+      <w:pPr>
+        <w:pStyle w:val="BodyText"/>
+      </w:pPr>
       <w:r>
         <w:rPr>
           <w:vertAlign w:val="superscript"/>
         </w:rPr>
-        <w:t xml:space="preserve">4</w:t>
-      </w:r>
-      <w:r>
-        <w:t xml:space="preserve">, José J. Hernández-Muñoz</w:t>
-      </w:r>
-      <w:r>
-        <w:rPr>
-          <w:vertAlign w:val="superscript"/>
-        </w:rPr>
-        <w:t xml:space="preserve">4</w:t>
-      </w:r>
-      <w:r>
-        <w:t xml:space="preserve">, Robert J. Glynn</w:t>
-      </w:r>
-      <w:r>
-        <w:rPr>
-          <w:vertAlign w:val="superscript"/>
-        </w:rPr>
-        <w:t xml:space="preserve">1</w:t>
-      </w:r>
-      <w:r>
-        <w:t xml:space="preserve">, Rishi J. Desai</w:t>
-      </w:r>
-      <w:r>
-        <w:rPr>
-          <w:vertAlign w:val="superscript"/>
-        </w:rPr>
-        <w:t xml:space="preserve">1</w:t>
-      </w:r>
-    </w:p>
-    <w:p>
-      <w:pPr>
-        <w:pStyle w:val="BodyText"/>
-      </w:pPr>
-      <w:r>
-        <w:rPr>
-          <w:u w:val="single"/>
-        </w:rPr>
-        <w:t xml:space="preserve">Author affiliations:</w:t>
-      </w:r>
-    </w:p>
-    <w:p>
-      <w:pPr>
-        <w:pStyle w:val="BodyText"/>
-      </w:pPr>
-      <w:r>
-        <w:rPr>
-          <w:vertAlign w:val="superscript"/>
-        </w:rPr>
-        <w:t xml:space="preserve">1</w:t>
-      </w:r>
-      <w:r>
-        <w:t xml:space="preserve">Division of Pharmacoepidemiology and Pharmacoeconomics, Department of Medicine, Brigham and Women’s Hospital, Harvard Medical School, Boston, MA</w:t>
-      </w:r>
-    </w:p>
-    <w:p>
-      <w:pPr>
-        <w:pStyle w:val="BodyText"/>
-      </w:pPr>
-      <w:r>
-        <w:rPr>
-          <w:vertAlign w:val="superscript"/>
-        </w:rPr>
-        <w:t xml:space="preserve">2</w:t>
-      </w:r>
-      <w:r>
-        <w:t xml:space="preserve">Department of Population Health Sciences, Duke University School of Medicine, Durham, NC</w:t>
-      </w:r>
-    </w:p>
-    <w:p>
-      <w:pPr>
-        <w:pStyle w:val="BodyText"/>
-      </w:pPr>
-      <w:r>
-        <w:rPr>
-          <w:vertAlign w:val="superscript"/>
-        </w:rPr>
-        <w:t xml:space="preserve">3</w:t>
-      </w:r>
-      <w:r>
-        <w:t xml:space="preserve">Biostatistics Division, Kaiser Permanente Washington Health Research Institute, Seattle, WA</w:t>
-      </w:r>
-    </w:p>
-    <w:p>
-      <w:pPr>
-        <w:pStyle w:val="BodyText"/>
-      </w:pPr>
-      <w:r>
-        <w:rPr>
-          <w:vertAlign w:val="superscript"/>
-        </w:rPr>
-        <w:t xml:space="preserve">4</w:t>
-      </w:r>
-      <w:r>
-        <w:t xml:space="preserve">Center for Drug Evaluation and Research, Food and Drug Administration, Silver Spring, MD</w:t>
-      </w:r>
-    </w:p>
-    <w:p>
-      <w:pPr>
-        <w:pStyle w:val="BodyText"/>
-      </w:pPr>
-      <w:r>
-        <w:rPr>
-          <w:vertAlign w:val="superscript"/>
-        </w:rPr>
-        <w:t xml:space="preserve">5</w:t>
-      </w:r>
-      <w:r>
-        <w:t xml:space="preserve">Department of Population Medicine, Harvard Medical School and Harvard Pilgrim Health Care Institute, Boston, MA</w:t>
+        <w:t xml:space="preserve">6</w:t>
+      </w:r>
+      <w:r>
+        <w:t xml:space="preserve"> </w:t>
+      </w:r>
+      <w:r>
+        <w:t xml:space="preserve">Office of Surveillance and Epidemiology, Center for Drug Evaluation and Research, US Food and Drug Administration, Silver Spring, MD</w:t>
       </w:r>
     </w:p>
     <w:p>
@@ -446,7 +478,7 @@
         <w:t xml:space="preserve"> </w:t>
       </w:r>
       <w:r>
-        <w:t xml:space="preserve">1,969 words/2,000 words</w:t>
+        <w:t xml:space="preserve">1,970 words/2,000 words</w:t>
       </w:r>
     </w:p>
     <w:p>
@@ -804,7 +836,7 @@
         <w:t xml:space="preserve"> </w:t>
       </w:r>
       <w:r>
-        <w:t xml:space="preserve">enables users to run principled missing data investigations on partially observed confounders and implements functions to visualize, describe, and infer potential missingness patterns and mechanisms based on available data.</w:t>
+        <w:t xml:space="preserve">enables users to run principled missing data investigations on partially observed confounders and implement functions to visualize, describe, and infer potential missingness patterns and mechanisms based on observed data.</w:t>
       </w:r>
     </w:p>
     <w:p>
@@ -949,7 +981,7 @@
               <w:t xml:space="preserve"> </w:t>
             </w:r>
             <w:r>
-              <w:t xml:space="preserve">package implements functions to visualize and describe missing data and to infer potential missingness patterns and mechanisms based on available data.</w:t>
+              <w:t xml:space="preserve">package implements functions to visualize and describe missing data and to infer potential missingness patterns and mechanisms based on observed data.</w:t>
             </w:r>
           </w:p>
         </w:tc>
@@ -1653,7 +1685,7 @@
         <w:pStyle w:val="BodyText"/>
       </w:pPr>
       <w:r>
-        <w:t xml:space="preserve">The workflow is generally categorized into descriptives, pattern diagnostics, and inferential diagnostics on potentially underlying missingness mechanisms. In this section, we cover the principles behind the main package functions, a selection of parameters users can specify, the returned results and how these can be interpreted. Examples are illustrated using a synthetic dataset that is part of the package and simulates an oncology cohort with a binary exposure, a time-to-event outcome and several confounders and prognostic covariates including three POCs (EGFR and PD-L1 [biomarkers] and ECOG [performance score]) following MCAR, MAR and MNAR mechanisms (more details:</w:t>
+        <w:t xml:space="preserve">The workflow is generally categorized into descriptives, pattern diagnostics, and inferential diagnostics on potentially underlying missingness mechanisms. In this section, we cover the principles behind the main package functions, a selection of parameters users can specify, the returned results and how these can be interpreted. Examples are illustrated using a synthetic dataset that is part of the package and simulates an oncology cohort with a binary exposure, a time-to-event outcome and several baseline confounders and prognostic covariates including three POCs (EGFR and PD-L1 [biomarkers] and ECOG [performance score]) following MCAR, MAR and MNAR mechanisms (more details:</w:t>
       </w:r>
       <w:r>
         <w:t xml:space="preserve"> </w:t>

</xml_diff>

<commit_message>
incorporated PAS edits and comments
</commit_message>
<xml_diff>
--- a/manuscript/manuscript.docx
+++ b/manuscript/manuscript.docx
@@ -478,7 +478,7 @@
         <w:t xml:space="preserve"> </w:t>
       </w:r>
       <w:r>
-        <w:t xml:space="preserve">1,983 words/2,000 words</w:t>
+        <w:t xml:space="preserve">1,997 words/2,000 words</w:t>
       </w:r>
     </w:p>
     <w:p>
@@ -951,7 +951,7 @@
               <w:spacing w:before="16" w:after="16"/>
             </w:pPr>
             <w:r>
-              <w:t xml:space="preserve">As opposed to clinical trials, which are designed to collect data for research purposes in a harmonized manner, real-world data are typically generated for administrative (e.g., health insurance claims for billing purposes) or clinical documentation (e.g., electronic health records) purposes. Hence, confounders and prognostic factors, which need to be balanced between treatment groups to infer causal treatment effects, are often unavailable for all patients at all necessary time points, resulting in missing data. If the underlying missingness mechanisms of such factors is not at random, e.g., patients with higher levels of a prognostic biomarker are more likely to have missing data, it can introduce bias into the resulting effect estimates for the studied treatments when common missing data analysis methods like complete case analysis or imputation are applied. Therefore, it is of utmost importance to investigate potential missingness patterns and mechanisms to determine if assumptions for common analytic methods hold. Here, we present the</w:t>
+              <w:t xml:space="preserve">Contrary to clinical trials, which are designed to collect data for research purposes in a harmonized manner, real-world data are typically generated for administrative (e.g., health insurance claims for billing purposes) or clinical documentation (e.g., electronic health records) purposes. Hence, confounders and prognostic factors, which need to be balanced between treatment groups to infer causal treatment effects, are often unavailable for all patients at all necessary time points, resulting in missing data. If the underlying missingness mechanisms of such factors are not observed, for example, if patients with higher levels of a prognostic biomarker are more likely to have missing data for that biomarker, it can introduce bias into the resulting effect estimates for the studied treatments when common missing data analysis methods like complete case analysis or imputation are applied. Therefore, it is of utmost importance to investigate potential missingness patterns and mechanisms to determine if assumptions for common analytic methods hold. Here, we present the</w:t>
             </w:r>
             <w:r>
               <w:t xml:space="preserve"> </w:t>
@@ -1105,7 +1105,7 @@
         <w:t xml:space="preserve">[18]</w:t>
       </w:r>
       <w:r>
-        <w:t xml:space="preserve">. However, these methods have so far only been described and tested in isolation from each other and no principled approach exists. In addition, the practical implementation of such diagnostics is time-consuming, tedious and consequently infrequently performed</w:t>
+        <w:t xml:space="preserve">. However, these methods have so far only been described and tested in isolation from each other and no unified principled approach exists. In addition, the practical implementation of such diagnostics is time-consuming, tedious and consequently infrequently performed</w:t>
       </w:r>
       <w:r>
         <w:t xml:space="preserve"> </w:t>
@@ -1169,7 +1169,7 @@
                     <a:graphicData uri="http://schemas.openxmlformats.org/drawingml/2006/picture">
                       <pic:pic>
                         <pic:nvPicPr>
-                          <pic:cNvPr descr="/Applications/RStudio.app/Contents/Resources/app/quarto/share/formats/docx/note.png" id="28" name="Picture"/>
+                          <pic:cNvPr descr="/Applications/quarto/share/formats/docx/note.png" id="28" name="Picture"/>
                           <pic:cNvPicPr>
                             <a:picLocks noChangeArrowheads="1" noChangeAspect="1"/>
                           </pic:cNvPicPr>
@@ -2260,19 +2260,34 @@
         <w:t xml:space="preserve"> </w:t>
       </w:r>
       <w:r>
-        <w:t xml:space="preserve">which generically prints an overview of the AUC value of each POC. The AUC is based on the prediction made in the respective test dataset which is sampled as part of the function and for which the train-test split ratio can be specified (</w:t>
+        <w:t xml:space="preserve">which generically prints an overview of the AUC value of each POC. The AUC is based on the prediction made in the respective test dataset which is sampled as part of the function and for which the train-test split ratio, number of trees and CPU cores to parallelize over can be specified (</w:t>
       </w:r>
       <w:r>
         <w:rPr>
           <w:rStyle w:val="VerbatimChar"/>
         </w:rPr>
-        <w:t xml:space="preserve">train_test_ratio</w:t>
-      </w:r>
-      <w:r>
-        <w:t xml:space="preserve"> </w:t>
-      </w:r>
-      <w:r>
-        <w:t xml:space="preserve">parameter). The</w:t>
+        <w:t xml:space="preserve">train_test_ratio, ntree</w:t>
+      </w:r>
+      <w:r>
+        <w:t xml:space="preserve"> </w:t>
+      </w:r>
+      <w:r>
+        <w:t xml:space="preserve">and</w:t>
+      </w:r>
+      <w:r>
+        <w:t xml:space="preserve"> </w:t>
+      </w:r>
+      <w:r>
+        <w:rPr>
+          <w:rStyle w:val="VerbatimChar"/>
+        </w:rPr>
+        <w:t xml:space="preserve">n_cores</w:t>
+      </w:r>
+      <w:r>
+        <w:t xml:space="preserve"> </w:t>
+      </w:r>
+      <w:r>
+        <w:t xml:space="preserve">parameter, respectively). The</w:t>
       </w:r>
       <w:r>
         <w:t xml:space="preserve"> </w:t>
@@ -2766,7 +2781,22 @@
         <w:pStyle w:val="FirstParagraph"/>
       </w:pPr>
       <w:r>
-        <w:t xml:space="preserve">The smdi R package is a powerful and convenient tool to implement principled routine missing data diagnostics in RWE studies. This will improve the robustness of studies involving POCs by elucidating if certain analytic approaches are viable for a given dataset.</w:t>
+        <w:t xml:space="preserve">The</w:t>
+      </w:r>
+      <w:r>
+        <w:t xml:space="preserve"> </w:t>
+      </w:r>
+      <w:r>
+        <w:rPr>
+          <w:rStyle w:val="VerbatimChar"/>
+        </w:rPr>
+        <w:t xml:space="preserve">smdi</w:t>
+      </w:r>
+      <w:r>
+        <w:t xml:space="preserve"> </w:t>
+      </w:r>
+      <w:r>
+        <w:t xml:space="preserve">R package is a powerful and convenient tool to implement principled routine missing data diagnostics in RWE studies. This will improve the robustness of studies involving POCs by elucidating if certain analytic approaches are viable for a given dataset.</w:t>
       </w:r>
     </w:p>
     <w:p>
@@ -5527,7 +5557,21 @@
         <w:pStyle w:val="BodyText"/>
       </w:pPr>
       <w:r>
-        <w:t xml:space="preserve">Table 2: Example output of the smdi_diagnose() function applied to the examplary smdi_data dataset.</w:t>
+        <w:t xml:space="preserve">Table 2: Example output of the smdi_diagnose() function applied to the examplary smdi_data dataset. In this example, ECOG performance score (ecog_cat) shows no imbalances in patient characteristics between patient with and without an observed value (absolute standardized mean difference [ASMD] 0.029, p[Hotelling] 0.783, group 1 diagnostic). Additionally missingness cannot be predicted well (AUC = 0. 510, group 2 diagnostic) and no difference in the outcome can be observed between patients with and without ecog_cat (log HR -0.06 [95% CI -0.16; 0.03], group 3 diagnostic). Accordingly, the missingness diagnostics indicate that ECOG follows a missing completely at random missingness (MCAR) mechanism. Similarly, the EGFR (egfr_cat) and PD-L1 (pdl1_num) biomarker variables can be interpreted as following a missing at random (MAR) and missing not at random value (MNARvalue) mechanism. See also</w:t>
+      </w:r>
+      <w:r>
+        <w:t xml:space="preserve"> </w:t>
+      </w:r>
+      <w:hyperlink w:anchor="fig-results">
+        <w:r>
+          <w:rPr>
+            <w:rStyle w:val="Hyperlink"/>
+          </w:rPr>
+          <w:t xml:space="preserve">Figure 3</w:t>
+        </w:r>
+      </w:hyperlink>
+      <w:r>
+        <w:t xml:space="preserve">.</w:t>
       </w:r>
     </w:p>
     <w:tbl xmlns:w="http://schemas.openxmlformats.org/wordprocessingml/2006/main" xmlns:wp="http://schemas.openxmlformats.org/drawingml/2006/wordprocessingDrawing" xmlns:r="http://schemas.openxmlformats.org/officeDocument/2006/relationships" xmlns:w14="http://schemas.microsoft.com/office/word/2010/wordml">
@@ -6428,7 +6472,7 @@
             <w:r>
               <w:drawing>
                 <wp:inline>
-                  <wp:extent cx="5943600" cy="3962400"/>
+                  <wp:extent cx="5943600" cy="2971800"/>
                   <wp:effectExtent b="0" l="0" r="0" t="0"/>
                   <wp:docPr descr="" title="" id="119" name="Picture"/>
                   <a:graphic>
@@ -6449,7 +6493,7 @@
                         <pic:spPr bwMode="auto">
                           <a:xfrm>
                             <a:off x="0" y="0"/>
-                            <a:ext cx="5943600" cy="3962400"/>
+                            <a:ext cx="5943600" cy="2971800"/>
                           </a:xfrm>
                           <a:prstGeom prst="rect">
                             <a:avLst/>
@@ -6478,7 +6522,16 @@
               <w:pStyle w:val="ImageCaption"/>
             </w:pPr>
             <w:r>
-              <w:t xml:space="preserve">Figure 2: Exemplary visual outputs of the a) smdi_vis(), b) gg_miss_upset(), c) smdi_asmd() and d) smdi_rf() functions, respectively.</w:t>
+              <w:t xml:space="preserve">Figure 2: Exemplary visual outputs of the a) smdi_vis(), b) gg_miss_upset(), c) smdi_asmd() and d) smdi_rf() functions, respectively. Sub-figure a) displays the proportion of missing observations for each partially observed covariate stratified by exposure. The upset plot in sub-figure b) demonstrates how a monotone missingness pattern between partially observed covariates can be visually inspected using a set visualization technique</w:t>
+            </w:r>
+            <w:r>
+              <w:t xml:space="preserve"> </w:t>
+            </w:r>
+            <w:r>
+              <w:t xml:space="preserve">[26]</w:t>
+            </w:r>
+            <w:r>
+              <w:t xml:space="preserve">. Sub-figure c) illustrates absolute standardized mean differences (ASMD) in patient characteristics between patients with and without a value observed for the PD-L1 (pdl1_num) biomarker as a measure of imbalance. Sub-figure d) demonstrates the variable importance of fully observed covariates for predicting missingness in the partially oberserved ECOG performance score variable (ecog_cat).</w:t>
             </w:r>
           </w:p>
           <w:bookmarkEnd w:id="121"/>

</xml_diff>

<commit_message>
Implemented SciComms and FDA review feedback, final version for initial submission
</commit_message>
<xml_diff>
--- a/manuscript/manuscript.docx
+++ b/manuscript/manuscript.docx
@@ -667,7 +667,7 @@
         </w:r>
       </w:hyperlink>
       <w:r>
-        <w:t xml:space="preserve">. The R package presented in this study can be downloaded from CRAN via</w:t>
+        <w:t xml:space="preserve">. The R package presented in this study can be downloaded from the comprehensive R archive network (CRAN) via</w:t>
       </w:r>
       <w:r>
         <w:t xml:space="preserve"> </w:t>
@@ -1005,7 +1005,7 @@
         <w:t xml:space="preserve">[1,2]</w:t>
       </w:r>
       <w:r>
-        <w:t xml:space="preserve">. Due to their capture of clinical details, EHRs can significantly improve the ability to mitigate imbalances in prognostic factors between treatment groups, especially when linked to administrative claims databases</w:t>
+        <w:t xml:space="preserve">. Due to their capture of clinical details, EHR can significantly improve the ability to mitigate imbalances in prognostic factors between treatment groups, especially when linked to administrative claims databases</w:t>
       </w:r>
       <w:r>
         <w:t xml:space="preserve"> </w:t>
@@ -1454,7 +1454,7 @@
               <w:t xml:space="preserve">Missing not at random (MNAR)</w:t>
             </w:r>
             <w:r>
-              <w:t xml:space="preserve">: The missingness depends on unoberserved covariate(s). For example, the missingness may be explained by other covariate(s) which is/are not observed in the underlying dataset (MNAR</w:t>
+              <w:t xml:space="preserve">: The missingness depends on unobserved covariate(s). For example, the missingness may be explained by other covariate(s) which is/are not observed in the underlying dataset (MNAR</w:t>
             </w:r>
             <w:r>
               <w:rPr>
@@ -1568,7 +1568,7 @@
         <w:t xml:space="preserve"> </w:t>
       </w:r>
       <w:r>
-        <w:t xml:space="preserve">R package was written in R language (version 4.2.1). The package is available on CRAN (</w:t>
+        <w:t xml:space="preserve">R package was written in R language (version 4.2.1). The package is available on the comprehensive R archive network (</w:t>
       </w:r>
       <w:hyperlink r:id="rId32">
         <w:r>
@@ -2180,7 +2180,7 @@
         <w:t xml:space="preserve"> </w:t>
       </w:r>
       <w:r>
-        <w:t xml:space="preserve">computes a single global chi-square test statistic and p-value across all POCs with the null hypothesis that the data is (globally) MCAR.</w:t>
+        <w:t xml:space="preserve">computes a single global chi-square test statistic and p-value across all POCs with the null hypothesis that the data are (globally) MCAR.</w:t>
       </w:r>
     </w:p>
     <w:bookmarkEnd w:id="38"/>
@@ -2829,7 +2829,7 @@
         <w:t xml:space="preserve">	</w:t>
       </w:r>
       <w:r>
-        <w:t xml:space="preserve">United States Food and Drug Administration. Framework for FDA’s real world evidence program. Dec 2018. Accessed 6/30/2023.</w:t>
+        <w:t xml:space="preserve">United States Food and Drug Administration.</w:t>
       </w:r>
       <w:r>
         <w:t xml:space="preserve"> </w:t>
@@ -2839,7 +2839,7 @@
           <w:rPr>
             <w:rStyle w:val="Hyperlink"/>
           </w:rPr>
-          <w:t xml:space="preserve">https://www.fda.gov/downloads/ScienceResearch/SpecialTopics/RealWorldEvidence/UCM627769.pdf</w:t>
+          <w:t xml:space="preserve">Framework for FDA’s real world evidence program. Dec 2018. Accessed 6/30/2023.</w:t>
         </w:r>
       </w:hyperlink>
     </w:p>
@@ -2885,20 +2885,10 @@
         <w:t xml:space="preserve">npj Digital Medicine</w:t>
       </w:r>
       <w:r>
-        <w:t xml:space="preserve"> </w:t>
-      </w:r>
-      <w:r>
-        <w:t xml:space="preserve">2021;</w:t>
-      </w:r>
-      <w:r>
-        <w:rPr>
-          <w:bCs/>
-          <w:b/>
-        </w:rPr>
-        <w:t xml:space="preserve">4</w:t>
-      </w:r>
-      <w:r>
-        <w:t xml:space="preserve">. doi:</w:t>
+        <w:t xml:space="preserve">. 2021;4. doi:</w:t>
+      </w:r>
+      <w:r>
+        <w:t xml:space="preserve"> </w:t>
       </w:r>
       <w:hyperlink r:id="rId49">
         <w:r>
@@ -2938,42 +2928,32 @@
         <w:t xml:space="preserve">et al.</w:t>
       </w:r>
       <w:r>
-        <w:t xml:space="preserve"> SA27 Comparison of Comorbidity Indices Between Electronic Health Records (EHR) Derived Database and Claims Data Among Patients With Metastatic Breast Cancer.</w:t>
-      </w:r>
-      <w:r>
-        <w:t xml:space="preserve"> </w:t>
-      </w:r>
-      <w:r>
-        <w:rPr>
-          <w:iCs/>
-          <w:i/>
-        </w:rPr>
-        <w:t xml:space="preserve">Value in Health</w:t>
-      </w:r>
-      <w:r>
-        <w:t xml:space="preserve"> </w:t>
-      </w:r>
-      <w:r>
-        <w:t xml:space="preserve">2022;</w:t>
-      </w:r>
-      <w:r>
-        <w:rPr>
-          <w:bCs/>
-          <w:b/>
-        </w:rPr>
-        <w:t xml:space="preserve">25</w:t>
-      </w:r>
-      <w:r>
-        <w:t xml:space="preserve">:S488. doi:</w:t>
+        <w:t xml:space="preserve"> </w:t>
       </w:r>
       <w:hyperlink r:id="rId51">
         <w:r>
           <w:rPr>
             <w:rStyle w:val="Hyperlink"/>
           </w:rPr>
-          <w:t xml:space="preserve">10.1016/j.jval.2022.09.2421</w:t>
+          <w:t xml:space="preserve">SA27 Comparison of Comorbidity Indices Between Electronic Health Records (EHR) Derived Database and Claims Data Among Patients With Metastatic Breast Cancer</w:t>
         </w:r>
       </w:hyperlink>
+      <w:r>
+        <w:t xml:space="preserve">.</w:t>
+      </w:r>
+      <w:r>
+        <w:t xml:space="preserve"> </w:t>
+      </w:r>
+      <w:r>
+        <w:rPr>
+          <w:iCs/>
+          <w:i/>
+        </w:rPr>
+        <w:t xml:space="preserve">Value in Health</w:t>
+      </w:r>
+      <w:r>
+        <w:t xml:space="preserve">. 2022;25:S488.</w:t>
+      </w:r>
     </w:p>
     <w:bookmarkEnd w:id="52"/>
     <w:bookmarkStart w:id="54" w:name="ref-gorelick2006"/>
@@ -2991,42 +2971,35 @@
         <w:t xml:space="preserve">	</w:t>
       </w:r>
       <w:r>
-        <w:t xml:space="preserve">Gorelick MH. Bias arising from missing data in predictive models.</w:t>
-      </w:r>
-      <w:r>
-        <w:t xml:space="preserve"> </w:t>
-      </w:r>
-      <w:r>
-        <w:rPr>
-          <w:iCs/>
-          <w:i/>
-        </w:rPr>
-        <w:t xml:space="preserve">Journal of Clinical Epidemiology</w:t>
-      </w:r>
-      <w:r>
-        <w:t xml:space="preserve"> </w:t>
-      </w:r>
-      <w:r>
-        <w:t xml:space="preserve">2006;</w:t>
-      </w:r>
-      <w:r>
-        <w:rPr>
-          <w:bCs/>
-          <w:b/>
-        </w:rPr>
-        <w:t xml:space="preserve">59</w:t>
-      </w:r>
-      <w:r>
-        <w:t xml:space="preserve">:1115–23. doi:</w:t>
+        <w:t xml:space="preserve">Gorelick MH.</w:t>
+      </w:r>
+      <w:r>
+        <w:t xml:space="preserve"> </w:t>
       </w:r>
       <w:hyperlink r:id="rId53">
         <w:r>
           <w:rPr>
             <w:rStyle w:val="Hyperlink"/>
           </w:rPr>
-          <w:t xml:space="preserve">10.1016/j.jclinepi.2004.11.029</w:t>
+          <w:t xml:space="preserve">Bias arising from missing data in predictive models</w:t>
         </w:r>
       </w:hyperlink>
+      <w:r>
+        <w:t xml:space="preserve">.</w:t>
+      </w:r>
+      <w:r>
+        <w:t xml:space="preserve"> </w:t>
+      </w:r>
+      <w:r>
+        <w:rPr>
+          <w:iCs/>
+          <w:i/>
+        </w:rPr>
+        <w:t xml:space="preserve">Journal of Clinical Epidemiology</w:t>
+      </w:r>
+      <w:r>
+        <w:t xml:space="preserve">. 2006;59:1115–23.</w:t>
+      </w:r>
     </w:p>
     <w:bookmarkEnd w:id="54"/>
     <w:bookmarkStart w:id="56" w:name="ref-ayilara2019"/>
@@ -3070,20 +3043,10 @@
         <w:t xml:space="preserve">Health and Quality of Life Outcomes</w:t>
       </w:r>
       <w:r>
-        <w:t xml:space="preserve"> </w:t>
-      </w:r>
-      <w:r>
-        <w:t xml:space="preserve">2019;</w:t>
-      </w:r>
-      <w:r>
-        <w:rPr>
-          <w:bCs/>
-          <w:b/>
-        </w:rPr>
-        <w:t xml:space="preserve">17</w:t>
-      </w:r>
-      <w:r>
-        <w:t xml:space="preserve">. doi:</w:t>
+        <w:t xml:space="preserve">. 2019;17. doi:</w:t>
+      </w:r>
+      <w:r>
+        <w:t xml:space="preserve"> </w:t>
       </w:r>
       <w:hyperlink r:id="rId55">
         <w:r>
@@ -3110,42 +3073,35 @@
         <w:t xml:space="preserve">	</w:t>
       </w:r>
       <w:r>
-        <w:t xml:space="preserve">Groenwold RHH, Dekkers OM. Missing data: The impact of what is not there.</w:t>
-      </w:r>
-      <w:r>
-        <w:t xml:space="preserve"> </w:t>
-      </w:r>
-      <w:r>
-        <w:rPr>
-          <w:iCs/>
-          <w:i/>
-        </w:rPr>
-        <w:t xml:space="preserve">European Journal of Endocrinology</w:t>
-      </w:r>
-      <w:r>
-        <w:t xml:space="preserve"> </w:t>
-      </w:r>
-      <w:r>
-        <w:t xml:space="preserve">2020;</w:t>
-      </w:r>
-      <w:r>
-        <w:rPr>
-          <w:bCs/>
-          <w:b/>
-        </w:rPr>
-        <w:t xml:space="preserve">183</w:t>
-      </w:r>
-      <w:r>
-        <w:t xml:space="preserve">:E7–9. doi:</w:t>
+        <w:t xml:space="preserve">Groenwold RHH, Dekkers OM.</w:t>
+      </w:r>
+      <w:r>
+        <w:t xml:space="preserve"> </w:t>
       </w:r>
       <w:hyperlink r:id="rId57">
         <w:r>
           <w:rPr>
             <w:rStyle w:val="Hyperlink"/>
           </w:rPr>
-          <w:t xml:space="preserve">10.1530/eje-20-0732</w:t>
+          <w:t xml:space="preserve">Missing data: The impact of what is not there</w:t>
         </w:r>
       </w:hyperlink>
+      <w:r>
+        <w:t xml:space="preserve">.</w:t>
+      </w:r>
+      <w:r>
+        <w:t xml:space="preserve"> </w:t>
+      </w:r>
+      <w:r>
+        <w:rPr>
+          <w:iCs/>
+          <w:i/>
+        </w:rPr>
+        <w:t xml:space="preserve">European Journal of Endocrinology</w:t>
+      </w:r>
+      <w:r>
+        <w:t xml:space="preserve">. 2020;183:E7–9.</w:t>
+      </w:r>
     </w:p>
     <w:bookmarkEnd w:id="58"/>
     <w:bookmarkStart w:id="60" w:name="ref-vanbuuren2018"/>
@@ -3206,42 +3162,35 @@
         <w:t xml:space="preserve">	</w:t>
       </w:r>
       <w:r>
-        <w:t xml:space="preserve">RUBIN DB. Inference and missing data.</w:t>
-      </w:r>
-      <w:r>
-        <w:t xml:space="preserve"> </w:t>
-      </w:r>
-      <w:r>
-        <w:rPr>
-          <w:iCs/>
-          <w:i/>
-        </w:rPr>
-        <w:t xml:space="preserve">Biometrika</w:t>
-      </w:r>
-      <w:r>
-        <w:t xml:space="preserve"> </w:t>
-      </w:r>
-      <w:r>
-        <w:t xml:space="preserve">1976;</w:t>
-      </w:r>
-      <w:r>
-        <w:rPr>
-          <w:bCs/>
-          <w:b/>
-        </w:rPr>
-        <w:t xml:space="preserve">63</w:t>
-      </w:r>
-      <w:r>
-        <w:t xml:space="preserve">:581–92. doi:</w:t>
+        <w:t xml:space="preserve">RUBIN DB.</w:t>
+      </w:r>
+      <w:r>
+        <w:t xml:space="preserve"> </w:t>
       </w:r>
       <w:hyperlink r:id="rId61">
         <w:r>
           <w:rPr>
             <w:rStyle w:val="Hyperlink"/>
           </w:rPr>
-          <w:t xml:space="preserve">10.1093/biomet/63.3.581</w:t>
+          <w:t xml:space="preserve">Inference and missing data</w:t>
         </w:r>
       </w:hyperlink>
+      <w:r>
+        <w:t xml:space="preserve">.</w:t>
+      </w:r>
+      <w:r>
+        <w:t xml:space="preserve"> </w:t>
+      </w:r>
+      <w:r>
+        <w:rPr>
+          <w:iCs/>
+          <w:i/>
+        </w:rPr>
+        <w:t xml:space="preserve">Biometrika</w:t>
+      </w:r>
+      <w:r>
+        <w:t xml:space="preserve">. 1976;63:581–92.</w:t>
+      </w:r>
     </w:p>
     <w:bookmarkEnd w:id="62"/>
     <w:bookmarkStart w:id="63" w:name="ref-little2019"/>
@@ -3274,9 +3223,6 @@
       <w:r>
         <w:t xml:space="preserve">. John Wiley &amp; Sons 2019.</w:t>
       </w:r>
-      <w:r>
-        <w:t xml:space="preserve"> </w:t>
-      </w:r>
     </w:p>
     <w:bookmarkEnd w:id="63"/>
     <w:bookmarkStart w:id="65" w:name="ref-lee2021"/>
@@ -3307,42 +3253,32 @@
         <w:t xml:space="preserve">et al.</w:t>
       </w:r>
       <w:r>
-        <w:t xml:space="preserve"> Framework for the treatment and reporting of missing data in observational studies: The Treatment And Reporting of Missing data in Observational Studies framework.</w:t>
-      </w:r>
-      <w:r>
-        <w:t xml:space="preserve"> </w:t>
-      </w:r>
-      <w:r>
-        <w:rPr>
-          <w:iCs/>
-          <w:i/>
-        </w:rPr>
-        <w:t xml:space="preserve">Journal of Clinical Epidemiology</w:t>
-      </w:r>
-      <w:r>
-        <w:t xml:space="preserve"> </w:t>
-      </w:r>
-      <w:r>
-        <w:t xml:space="preserve">2021;</w:t>
-      </w:r>
-      <w:r>
-        <w:rPr>
-          <w:bCs/>
-          <w:b/>
-        </w:rPr>
-        <w:t xml:space="preserve">134</w:t>
-      </w:r>
-      <w:r>
-        <w:t xml:space="preserve">:79–88. doi:</w:t>
+        <w:t xml:space="preserve"> </w:t>
       </w:r>
       <w:hyperlink r:id="rId64">
         <w:r>
           <w:rPr>
             <w:rStyle w:val="Hyperlink"/>
           </w:rPr>
-          <w:t xml:space="preserve">10.1016/j.jclinepi.2021.01.008</w:t>
+          <w:t xml:space="preserve">Framework for the treatment and reporting of missing data in observational studies: The Treatment And Reporting of Missing data in Observational Studies framework</w:t>
         </w:r>
       </w:hyperlink>
+      <w:r>
+        <w:t xml:space="preserve">.</w:t>
+      </w:r>
+      <w:r>
+        <w:t xml:space="preserve"> </w:t>
+      </w:r>
+      <w:r>
+        <w:rPr>
+          <w:iCs/>
+          <w:i/>
+        </w:rPr>
+        <w:t xml:space="preserve">Journal of Clinical Epidemiology</w:t>
+      </w:r>
+      <w:r>
+        <w:t xml:space="preserve">. 2021;134:79–88.</w:t>
+      </w:r>
     </w:p>
     <w:bookmarkEnd w:id="65"/>
     <w:bookmarkStart w:id="67" w:name="ref-sondhi2023a"/>
@@ -3392,10 +3328,10 @@
         <w:t xml:space="preserve">CPT: Pharmacometrics &amp; Systems Pharmacology</w:t>
       </w:r>
       <w:r>
-        <w:t xml:space="preserve"> </w:t>
-      </w:r>
-      <w:r>
-        <w:t xml:space="preserve">Published Online First: 15 June 2023. doi:</w:t>
+        <w:t xml:space="preserve">. Published Online First: 15 June 2023. doi:</w:t>
+      </w:r>
+      <w:r>
+        <w:t xml:space="preserve"> </w:t>
       </w:r>
       <w:hyperlink r:id="rId66">
         <w:r>
@@ -3422,42 +3358,35 @@
         <w:t xml:space="preserve">	</w:t>
       </w:r>
       <w:r>
-        <w:t xml:space="preserve">Hotelling H. The Generalization of Student’s Ratio.</w:t>
-      </w:r>
-      <w:r>
-        <w:t xml:space="preserve"> </w:t>
-      </w:r>
-      <w:r>
-        <w:rPr>
-          <w:iCs/>
-          <w:i/>
-        </w:rPr>
-        <w:t xml:space="preserve">The Annals of Mathematical Statistics</w:t>
-      </w:r>
-      <w:r>
-        <w:t xml:space="preserve"> </w:t>
-      </w:r>
-      <w:r>
-        <w:t xml:space="preserve">1931;</w:t>
-      </w:r>
-      <w:r>
-        <w:rPr>
-          <w:bCs/>
-          <w:b/>
-        </w:rPr>
-        <w:t xml:space="preserve">2</w:t>
-      </w:r>
-      <w:r>
-        <w:t xml:space="preserve">:360–78. doi:</w:t>
+        <w:t xml:space="preserve">Hotelling H.</w:t>
+      </w:r>
+      <w:r>
+        <w:t xml:space="preserve"> </w:t>
       </w:r>
       <w:hyperlink r:id="rId68">
         <w:r>
           <w:rPr>
             <w:rStyle w:val="Hyperlink"/>
           </w:rPr>
-          <w:t xml:space="preserve">10.1214/aoms/1177732979</w:t>
+          <w:t xml:space="preserve">The Generalization of Student’s Ratio</w:t>
         </w:r>
       </w:hyperlink>
+      <w:r>
+        <w:t xml:space="preserve">.</w:t>
+      </w:r>
+      <w:r>
+        <w:t xml:space="preserve"> </w:t>
+      </w:r>
+      <w:r>
+        <w:rPr>
+          <w:iCs/>
+          <w:i/>
+        </w:rPr>
+        <w:t xml:space="preserve">The Annals of Mathematical Statistics</w:t>
+      </w:r>
+      <w:r>
+        <w:t xml:space="preserve">. 1931;2:360–78.</w:t>
+      </w:r>
     </w:p>
     <w:bookmarkEnd w:id="69"/>
     <w:bookmarkStart w:id="71" w:name="ref-little1988"/>
@@ -3475,42 +3404,35 @@
         <w:t xml:space="preserve">	</w:t>
       </w:r>
       <w:r>
-        <w:t xml:space="preserve">Little RJA. A Test of Missing Completely at Random for Multivariate Data with Missing Values.</w:t>
-      </w:r>
-      <w:r>
-        <w:t xml:space="preserve"> </w:t>
-      </w:r>
-      <w:r>
-        <w:rPr>
-          <w:iCs/>
-          <w:i/>
-        </w:rPr>
-        <w:t xml:space="preserve">Journal of the American Statistical Association</w:t>
-      </w:r>
-      <w:r>
-        <w:t xml:space="preserve"> </w:t>
-      </w:r>
-      <w:r>
-        <w:t xml:space="preserve">1988;</w:t>
-      </w:r>
-      <w:r>
-        <w:rPr>
-          <w:bCs/>
-          <w:b/>
-        </w:rPr>
-        <w:t xml:space="preserve">83</w:t>
-      </w:r>
-      <w:r>
-        <w:t xml:space="preserve">:1198–202. doi:</w:t>
+        <w:t xml:space="preserve">Little RJA.</w:t>
+      </w:r>
+      <w:r>
+        <w:t xml:space="preserve"> </w:t>
       </w:r>
       <w:hyperlink r:id="rId70">
         <w:r>
           <w:rPr>
             <w:rStyle w:val="Hyperlink"/>
           </w:rPr>
-          <w:t xml:space="preserve">10.1080/01621459.1988.10478722</w:t>
+          <w:t xml:space="preserve">A Test of Missing Completely at Random for Multivariate Data with Missing Values</w:t>
         </w:r>
       </w:hyperlink>
+      <w:r>
+        <w:t xml:space="preserve">.</w:t>
+      </w:r>
+      <w:r>
+        <w:t xml:space="preserve"> </w:t>
+      </w:r>
+      <w:r>
+        <w:rPr>
+          <w:iCs/>
+          <w:i/>
+        </w:rPr>
+        <w:t xml:space="preserve">Journal of the American Statistical Association</w:t>
+      </w:r>
+      <w:r>
+        <w:t xml:space="preserve">. 1988;83:1198–202.</w:t>
+      </w:r>
     </w:p>
     <w:bookmarkEnd w:id="71"/>
     <w:bookmarkStart w:id="73" w:name="ref-pedersen2017"/>
@@ -3541,42 +3463,32 @@
         <w:t xml:space="preserve">et al.</w:t>
       </w:r>
       <w:r>
-        <w:t xml:space="preserve"> Missing data and multiple imputation in clinical epidemiological research.</w:t>
-      </w:r>
-      <w:r>
-        <w:t xml:space="preserve"> </w:t>
-      </w:r>
-      <w:r>
-        <w:rPr>
-          <w:iCs/>
-          <w:i/>
-        </w:rPr>
-        <w:t xml:space="preserve">Clinical Epidemiology</w:t>
-      </w:r>
-      <w:r>
-        <w:t xml:space="preserve"> </w:t>
-      </w:r>
-      <w:r>
-        <w:t xml:space="preserve">2017;</w:t>
-      </w:r>
-      <w:r>
-        <w:rPr>
-          <w:bCs/>
-          <w:b/>
-        </w:rPr>
-        <w:t xml:space="preserve">Volume 9</w:t>
-      </w:r>
-      <w:r>
-        <w:t xml:space="preserve">:157–66. doi:</w:t>
+        <w:t xml:space="preserve"> </w:t>
       </w:r>
       <w:hyperlink r:id="rId72">
         <w:r>
           <w:rPr>
             <w:rStyle w:val="Hyperlink"/>
           </w:rPr>
-          <w:t xml:space="preserve">10.2147/clep.s129785</w:t>
+          <w:t xml:space="preserve">Missing data and multiple imputation in clinical epidemiological research</w:t>
         </w:r>
       </w:hyperlink>
+      <w:r>
+        <w:t xml:space="preserve">.</w:t>
+      </w:r>
+      <w:r>
+        <w:t xml:space="preserve"> </w:t>
+      </w:r>
+      <w:r>
+        <w:rPr>
+          <w:iCs/>
+          <w:i/>
+        </w:rPr>
+        <w:t xml:space="preserve">Clinical Epidemiology</w:t>
+      </w:r>
+      <w:r>
+        <w:t xml:space="preserve">. 2017;Volume 9:157–66.</w:t>
+      </w:r>
     </w:p>
     <w:bookmarkEnd w:id="73"/>
     <w:bookmarkStart w:id="75" w:name="ref-madley-dowd2019"/>
@@ -3607,42 +3519,32 @@
         <w:t xml:space="preserve">et al.</w:t>
       </w:r>
       <w:r>
-        <w:t xml:space="preserve"> The proportion of missing data should not be used to guide decisions on multiple imputation.</w:t>
-      </w:r>
-      <w:r>
-        <w:t xml:space="preserve"> </w:t>
-      </w:r>
-      <w:r>
-        <w:rPr>
-          <w:iCs/>
-          <w:i/>
-        </w:rPr>
-        <w:t xml:space="preserve">Journal of Clinical Epidemiology</w:t>
-      </w:r>
-      <w:r>
-        <w:t xml:space="preserve"> </w:t>
-      </w:r>
-      <w:r>
-        <w:t xml:space="preserve">2019;</w:t>
-      </w:r>
-      <w:r>
-        <w:rPr>
-          <w:bCs/>
-          <w:b/>
-        </w:rPr>
-        <w:t xml:space="preserve">110</w:t>
-      </w:r>
-      <w:r>
-        <w:t xml:space="preserve">:63–73. doi:</w:t>
+        <w:t xml:space="preserve"> </w:t>
       </w:r>
       <w:hyperlink r:id="rId74">
         <w:r>
           <w:rPr>
             <w:rStyle w:val="Hyperlink"/>
           </w:rPr>
-          <w:t xml:space="preserve">10.1016/j.jclinepi.2019.02.016</w:t>
+          <w:t xml:space="preserve">The proportion of missing data should not be used to guide decisions on multiple imputation</w:t>
         </w:r>
       </w:hyperlink>
+      <w:r>
+        <w:t xml:space="preserve">.</w:t>
+      </w:r>
+      <w:r>
+        <w:t xml:space="preserve"> </w:t>
+      </w:r>
+      <w:r>
+        <w:rPr>
+          <w:iCs/>
+          <w:i/>
+        </w:rPr>
+        <w:t xml:space="preserve">Journal of Clinical Epidemiology</w:t>
+      </w:r>
+      <w:r>
+        <w:t xml:space="preserve">. 2019;110:63–73.</w:t>
+      </w:r>
     </w:p>
     <w:bookmarkEnd w:id="75"/>
     <w:bookmarkStart w:id="77" w:name="ref-Lee2023"/>
@@ -3686,10 +3588,10 @@
         <w:t xml:space="preserve">International Journal of Epidemiology</w:t>
       </w:r>
       <w:r>
-        <w:t xml:space="preserve"> </w:t>
-      </w:r>
-      <w:r>
-        <w:t xml:space="preserve">Published Online First: 13 February 2023. doi:</w:t>
+        <w:t xml:space="preserve">. Published Online First: 13 February 2023. doi:</w:t>
+      </w:r>
+      <w:r>
+        <w:t xml:space="preserve"> </w:t>
       </w:r>
       <w:hyperlink r:id="rId76">
         <w:r>
@@ -3729,42 +3631,32 @@
         <w:t xml:space="preserve">et al.</w:t>
       </w:r>
       <w:r>
-        <w:t xml:space="preserve"> Canonical Causal Diagrams to Guide the Treatment of Missing Data in Epidemiologic Studies.</w:t>
-      </w:r>
-      <w:r>
-        <w:t xml:space="preserve"> </w:t>
-      </w:r>
-      <w:r>
-        <w:rPr>
-          <w:iCs/>
-          <w:i/>
-        </w:rPr>
-        <w:t xml:space="preserve">American Journal of Epidemiology</w:t>
-      </w:r>
-      <w:r>
-        <w:t xml:space="preserve"> </w:t>
-      </w:r>
-      <w:r>
-        <w:t xml:space="preserve">2018;</w:t>
-      </w:r>
-      <w:r>
-        <w:rPr>
-          <w:bCs/>
-          <w:b/>
-        </w:rPr>
-        <w:t xml:space="preserve">187</w:t>
-      </w:r>
-      <w:r>
-        <w:t xml:space="preserve">:2705–15. doi:</w:t>
+        <w:t xml:space="preserve"> </w:t>
       </w:r>
       <w:hyperlink r:id="rId78">
         <w:r>
           <w:rPr>
             <w:rStyle w:val="Hyperlink"/>
           </w:rPr>
-          <w:t xml:space="preserve">10.1093/aje/kwy173</w:t>
+          <w:t xml:space="preserve">Canonical Causal Diagrams to Guide the Treatment of Missing Data in Epidemiologic Studies</w:t>
         </w:r>
       </w:hyperlink>
+      <w:r>
+        <w:t xml:space="preserve">.</w:t>
+      </w:r>
+      <w:r>
+        <w:t xml:space="preserve"> </w:t>
+      </w:r>
+      <w:r>
+        <w:rPr>
+          <w:iCs/>
+          <w:i/>
+        </w:rPr>
+        <w:t xml:space="preserve">American Journal of Epidemiology</w:t>
+      </w:r>
+      <w:r>
+        <w:t xml:space="preserve">. 2018;187:2705–15.</w:t>
+      </w:r>
     </w:p>
     <w:bookmarkEnd w:id="79"/>
     <w:bookmarkStart w:id="81" w:name="ref-mohan2021"/>
@@ -3782,42 +3674,35 @@
         <w:t xml:space="preserve">	</w:t>
       </w:r>
       <w:r>
-        <w:t xml:space="preserve">Mohan K, Pearl J. Graphical Models for Processing Missing Data.</w:t>
-      </w:r>
-      <w:r>
-        <w:t xml:space="preserve"> </w:t>
-      </w:r>
-      <w:r>
-        <w:rPr>
-          <w:iCs/>
-          <w:i/>
-        </w:rPr>
-        <w:t xml:space="preserve">Journal of the American Statistical Association</w:t>
-      </w:r>
-      <w:r>
-        <w:t xml:space="preserve"> </w:t>
-      </w:r>
-      <w:r>
-        <w:t xml:space="preserve">2021;</w:t>
-      </w:r>
-      <w:r>
-        <w:rPr>
-          <w:bCs/>
-          <w:b/>
-        </w:rPr>
-        <w:t xml:space="preserve">116</w:t>
-      </w:r>
-      <w:r>
-        <w:t xml:space="preserve">:1023–37. doi:</w:t>
+        <w:t xml:space="preserve">Mohan K, Pearl J.</w:t>
+      </w:r>
+      <w:r>
+        <w:t xml:space="preserve"> </w:t>
       </w:r>
       <w:hyperlink r:id="rId80">
         <w:r>
           <w:rPr>
             <w:rStyle w:val="Hyperlink"/>
           </w:rPr>
-          <w:t xml:space="preserve">10.1080/01621459.2021.1874961</w:t>
+          <w:t xml:space="preserve">Graphical Models for Processing Missing Data</w:t>
         </w:r>
       </w:hyperlink>
+      <w:r>
+        <w:t xml:space="preserve">.</w:t>
+      </w:r>
+      <w:r>
+        <w:t xml:space="preserve"> </w:t>
+      </w:r>
+      <w:r>
+        <w:rPr>
+          <w:iCs/>
+          <w:i/>
+        </w:rPr>
+        <w:t xml:space="preserve">Journal of the American Statistical Association</w:t>
+      </w:r>
+      <w:r>
+        <w:t xml:space="preserve">. 2021;116:1023–37.</w:t>
+      </w:r>
     </w:p>
     <w:bookmarkEnd w:id="81"/>
     <w:bookmarkStart w:id="83" w:name="ref-carroll2020"/>
@@ -3848,20 +3733,10 @@
         <w:t xml:space="preserve">BMC Medical Research Methodology</w:t>
       </w:r>
       <w:r>
-        <w:t xml:space="preserve"> </w:t>
-      </w:r>
-      <w:r>
-        <w:t xml:space="preserve">2020;</w:t>
-      </w:r>
-      <w:r>
-        <w:rPr>
-          <w:bCs/>
-          <w:b/>
-        </w:rPr>
-        <w:t xml:space="preserve">20</w:t>
-      </w:r>
-      <w:r>
-        <w:t xml:space="preserve">. doi:</w:t>
+        <w:t xml:space="preserve">. 2020;20. doi:</w:t>
+      </w:r>
+      <w:r>
+        <w:t xml:space="preserve"> </w:t>
       </w:r>
       <w:hyperlink r:id="rId82">
         <w:r>
@@ -3888,42 +3763,35 @@
         <w:t xml:space="preserve">	</w:t>
       </w:r>
       <w:r>
-        <w:t xml:space="preserve">Wood AM, White IR, Thompson SG. Are missing outcome data adequately handled? A review of published randomized controlled trials in major medical journals.</w:t>
-      </w:r>
-      <w:r>
-        <w:t xml:space="preserve"> </w:t>
-      </w:r>
-      <w:r>
-        <w:rPr>
-          <w:iCs/>
-          <w:i/>
-        </w:rPr>
-        <w:t xml:space="preserve">Clinical Trials</w:t>
-      </w:r>
-      <w:r>
-        <w:t xml:space="preserve"> </w:t>
-      </w:r>
-      <w:r>
-        <w:t xml:space="preserve">2004;</w:t>
-      </w:r>
-      <w:r>
-        <w:rPr>
-          <w:bCs/>
-          <w:b/>
-        </w:rPr>
-        <w:t xml:space="preserve">1</w:t>
-      </w:r>
-      <w:r>
-        <w:t xml:space="preserve">:368–76. doi:</w:t>
+        <w:t xml:space="preserve">Wood AM, White IR, Thompson SG.</w:t>
+      </w:r>
+      <w:r>
+        <w:t xml:space="preserve"> </w:t>
       </w:r>
       <w:hyperlink r:id="rId84">
         <w:r>
           <w:rPr>
             <w:rStyle w:val="Hyperlink"/>
           </w:rPr>
-          <w:t xml:space="preserve">10.1191/1740774504cn032oa</w:t>
+          <w:t xml:space="preserve">Are missing outcome data adequately handled? A review of published randomized controlled trials in major medical journals</w:t>
         </w:r>
       </w:hyperlink>
+      <w:r>
+        <w:t xml:space="preserve">.</w:t>
+      </w:r>
+      <w:r>
+        <w:t xml:space="preserve"> </w:t>
+      </w:r>
+      <w:r>
+        <w:rPr>
+          <w:iCs/>
+          <w:i/>
+        </w:rPr>
+        <w:t xml:space="preserve">Clinical Trials</w:t>
+      </w:r>
+      <w:r>
+        <w:t xml:space="preserve">. 2004;1:368–76.</w:t>
+      </w:r>
     </w:p>
     <w:bookmarkEnd w:id="85"/>
     <w:bookmarkStart w:id="87" w:name="ref-harel2012"/>
@@ -3941,42 +3809,35 @@
         <w:t xml:space="preserve">	</w:t>
       </w:r>
       <w:r>
-        <w:t xml:space="preserve">Harel O, Pellowski J, Kalichman S. Are We Missing the Importance of Missing Values in HIV Prevention Randomized Clinical Trials? Review and Recommendations.</w:t>
-      </w:r>
-      <w:r>
-        <w:t xml:space="preserve"> </w:t>
-      </w:r>
-      <w:r>
-        <w:rPr>
-          <w:iCs/>
-          <w:i/>
-        </w:rPr>
-        <w:t xml:space="preserve">AIDS and Behavior</w:t>
-      </w:r>
-      <w:r>
-        <w:t xml:space="preserve"> </w:t>
-      </w:r>
-      <w:r>
-        <w:t xml:space="preserve">2012;</w:t>
-      </w:r>
-      <w:r>
-        <w:rPr>
-          <w:bCs/>
-          <w:b/>
-        </w:rPr>
-        <w:t xml:space="preserve">16</w:t>
-      </w:r>
-      <w:r>
-        <w:t xml:space="preserve">:1382–93. doi:</w:t>
+        <w:t xml:space="preserve">Harel O, Pellowski J, Kalichman S.</w:t>
+      </w:r>
+      <w:r>
+        <w:t xml:space="preserve"> </w:t>
       </w:r>
       <w:hyperlink r:id="rId86">
         <w:r>
           <w:rPr>
             <w:rStyle w:val="Hyperlink"/>
           </w:rPr>
-          <w:t xml:space="preserve">10.1007/s10461-011-0125-6</w:t>
+          <w:t xml:space="preserve">Are We Missing the Importance of Missing Values in HIV Prevention Randomized Clinical Trials? Review and Recommendations</w:t>
         </w:r>
       </w:hyperlink>
+      <w:r>
+        <w:t xml:space="preserve">.</w:t>
+      </w:r>
+      <w:r>
+        <w:t xml:space="preserve"> </w:t>
+      </w:r>
+      <w:r>
+        <w:rPr>
+          <w:iCs/>
+          <w:i/>
+        </w:rPr>
+        <w:t xml:space="preserve">AIDS and Behavior</w:t>
+      </w:r>
+      <w:r>
+        <w:t xml:space="preserve">. 2012;16:1382–93.</w:t>
+      </w:r>
     </w:p>
     <w:bookmarkEnd w:id="87"/>
     <w:bookmarkStart w:id="88" w:name="ref-weberpals2023"/>
@@ -4020,10 +3881,7 @@
         <w:t xml:space="preserve">Submitted</w:t>
       </w:r>
       <w:r>
-        <w:t xml:space="preserve"> </w:t>
-      </w:r>
-      <w:r>
-        <w:t xml:space="preserve">2023.</w:t>
+        <w:t xml:space="preserve">. 2023.</w:t>
       </w:r>
     </w:p>
     <w:bookmarkEnd w:id="88"/>
@@ -4042,16 +3900,22 @@
         <w:t xml:space="preserve">	</w:t>
       </w:r>
       <w:r>
-        <w:t xml:space="preserve">Weberpals J. Smdi: Perform structural missing data investigations. Published Online First: 2023.</w:t>
+        <w:t xml:space="preserve">Weberpals J.</w:t>
+      </w:r>
+      <w:r>
+        <w:t xml:space="preserve"> </w:t>
       </w:r>
       <w:hyperlink r:id="rId89">
         <w:r>
           <w:rPr>
             <w:rStyle w:val="Hyperlink"/>
           </w:rPr>
-          <w:t xml:space="preserve">https://CRAN.R-project.org/package=smdi</w:t>
+          <w:t xml:space="preserve">Smdi: Perform structural missing data investigations</w:t>
         </w:r>
       </w:hyperlink>
+      <w:r>
+        <w:t xml:space="preserve">. Published Online First: 2023.</w:t>
+      </w:r>
     </w:p>
     <w:bookmarkEnd w:id="90"/>
     <w:bookmarkStart w:id="91" w:name="ref-wickham2023r"/>
@@ -4084,9 +3948,6 @@
       <w:r>
         <w:t xml:space="preserve">. " O’Reilly Media, Inc." 2023.</w:t>
       </w:r>
-      <w:r>
-        <w:t xml:space="preserve"> </w:t>
-      </w:r>
     </w:p>
     <w:bookmarkEnd w:id="91"/>
     <w:bookmarkStart w:id="93" w:name="ref-naniar"/>
@@ -4104,17 +3965,10 @@
         <w:t xml:space="preserve">	</w:t>
       </w:r>
       <w:r>
-        <w:t xml:space="preserve">Tierney N, Cook D. Expanding tidy data principles to facilitate missing data exploration, visualization and assessment of imputations. 2023;</w:t>
-      </w:r>
-      <w:r>
-        <w:rPr>
-          <w:bCs/>
-          <w:b/>
-        </w:rPr>
-        <w:t xml:space="preserve">105</w:t>
-      </w:r>
-      <w:r>
-        <w:t xml:space="preserve">. doi:</w:t>
+        <w:t xml:space="preserve">Tierney N, Cook D. Expanding tidy data principles to facilitate missing data exploration, visualization and assessment of imputations. 2023;105. doi:</w:t>
+      </w:r>
+      <w:r>
+        <w:t xml:space="preserve"> </w:t>
       </w:r>
       <w:hyperlink r:id="rId92">
         <w:r>
@@ -4141,42 +3995,35 @@
         <w:t xml:space="preserve">	</w:t>
       </w:r>
       <w:r>
-        <w:t xml:space="preserve">Ruddle RA, Adnan M, Hall M. Using set visualisation to find and explain patterns of missing values: a case study with NHS hospital episode statistics data.</w:t>
-      </w:r>
-      <w:r>
-        <w:t xml:space="preserve"> </w:t>
-      </w:r>
-      <w:r>
-        <w:rPr>
-          <w:iCs/>
-          <w:i/>
-        </w:rPr>
-        <w:t xml:space="preserve">BMJ Open</w:t>
-      </w:r>
-      <w:r>
-        <w:t xml:space="preserve"> </w:t>
-      </w:r>
-      <w:r>
-        <w:t xml:space="preserve">2022;</w:t>
-      </w:r>
-      <w:r>
-        <w:rPr>
-          <w:bCs/>
-          <w:b/>
-        </w:rPr>
-        <w:t xml:space="preserve">12</w:t>
-      </w:r>
-      <w:r>
-        <w:t xml:space="preserve">:e064887. doi:</w:t>
+        <w:t xml:space="preserve">Ruddle RA, Adnan M, Hall M.</w:t>
+      </w:r>
+      <w:r>
+        <w:t xml:space="preserve"> </w:t>
       </w:r>
       <w:hyperlink r:id="rId94">
         <w:r>
           <w:rPr>
             <w:rStyle w:val="Hyperlink"/>
           </w:rPr>
-          <w:t xml:space="preserve">10.1136/bmjopen-2022-064887</w:t>
+          <w:t xml:space="preserve">Using set visualisation to find and explain patterns of missing values: a case study with NHS hospital episode statistics data</w:t>
         </w:r>
       </w:hyperlink>
+      <w:r>
+        <w:t xml:space="preserve">.</w:t>
+      </w:r>
+      <w:r>
+        <w:t xml:space="preserve"> </w:t>
+      </w:r>
+      <w:r>
+        <w:rPr>
+          <w:iCs/>
+          <w:i/>
+        </w:rPr>
+        <w:t xml:space="preserve">BMJ Open</w:t>
+      </w:r>
+      <w:r>
+        <w:t xml:space="preserve">. 2022;12:e064887.</w:t>
+      </w:r>
     </w:p>
     <w:bookmarkEnd w:id="95"/>
     <w:bookmarkStart w:id="97" w:name="ref-schober2019"/>
@@ -4194,42 +4041,35 @@
         <w:t xml:space="preserve">	</w:t>
       </w:r>
       <w:r>
-        <w:t xml:space="preserve">Schober P, Vetter TR. Correct Baseline Comparisons in a Randomized Trial.</w:t>
-      </w:r>
-      <w:r>
-        <w:t xml:space="preserve"> </w:t>
-      </w:r>
-      <w:r>
-        <w:rPr>
-          <w:iCs/>
-          <w:i/>
-        </w:rPr>
-        <w:t xml:space="preserve">Anesthesia &amp; Analgesia</w:t>
-      </w:r>
-      <w:r>
-        <w:t xml:space="preserve"> </w:t>
-      </w:r>
-      <w:r>
-        <w:t xml:space="preserve">2019;</w:t>
-      </w:r>
-      <w:r>
-        <w:rPr>
-          <w:bCs/>
-          <w:b/>
-        </w:rPr>
-        <w:t xml:space="preserve">129</w:t>
-      </w:r>
-      <w:r>
-        <w:t xml:space="preserve">:639. doi:</w:t>
+        <w:t xml:space="preserve">Schober P, Vetter TR.</w:t>
+      </w:r>
+      <w:r>
+        <w:t xml:space="preserve"> </w:t>
       </w:r>
       <w:hyperlink r:id="rId96">
         <w:r>
           <w:rPr>
             <w:rStyle w:val="Hyperlink"/>
           </w:rPr>
-          <w:t xml:space="preserve">10.1213/ane.0000000000004211</w:t>
+          <w:t xml:space="preserve">Correct Baseline Comparisons in a Randomized Trial</w:t>
         </w:r>
       </w:hyperlink>
+      <w:r>
+        <w:t xml:space="preserve">.</w:t>
+      </w:r>
+      <w:r>
+        <w:t xml:space="preserve"> </w:t>
+      </w:r>
+      <w:r>
+        <w:rPr>
+          <w:iCs/>
+          <w:i/>
+        </w:rPr>
+        <w:t xml:space="preserve">Anesthesia &amp; Analgesia</w:t>
+      </w:r>
+      <w:r>
+        <w:t xml:space="preserve">. 2019;129:639.</w:t>
+      </w:r>
     </w:p>
     <w:bookmarkEnd w:id="97"/>
     <w:bookmarkStart w:id="99" w:name="ref-austin2011"/>
@@ -4247,42 +4087,35 @@
         <w:t xml:space="preserve">	</w:t>
       </w:r>
       <w:r>
-        <w:t xml:space="preserve">Austin PC. An Introduction to Propensity Score Methods for Reducing the Effects of Confounding in Observational Studies.</w:t>
-      </w:r>
-      <w:r>
-        <w:t xml:space="preserve"> </w:t>
-      </w:r>
-      <w:r>
-        <w:rPr>
-          <w:iCs/>
-          <w:i/>
-        </w:rPr>
-        <w:t xml:space="preserve">Multivariate Behavioral Research</w:t>
-      </w:r>
-      <w:r>
-        <w:t xml:space="preserve"> </w:t>
-      </w:r>
-      <w:r>
-        <w:t xml:space="preserve">2011;</w:t>
-      </w:r>
-      <w:r>
-        <w:rPr>
-          <w:bCs/>
-          <w:b/>
-        </w:rPr>
-        <w:t xml:space="preserve">46</w:t>
-      </w:r>
-      <w:r>
-        <w:t xml:space="preserve">:399–424. doi:</w:t>
+        <w:t xml:space="preserve">Austin PC.</w:t>
+      </w:r>
+      <w:r>
+        <w:t xml:space="preserve"> </w:t>
       </w:r>
       <w:hyperlink r:id="rId98">
         <w:r>
           <w:rPr>
             <w:rStyle w:val="Hyperlink"/>
           </w:rPr>
-          <w:t xml:space="preserve">10.1080/00273171.2011.568786</w:t>
+          <w:t xml:space="preserve">An Introduction to Propensity Score Methods for Reducing the Effects of Confounding in Observational Studies</w:t>
         </w:r>
       </w:hyperlink>
+      <w:r>
+        <w:t xml:space="preserve">.</w:t>
+      </w:r>
+      <w:r>
+        <w:t xml:space="preserve"> </w:t>
+      </w:r>
+      <w:r>
+        <w:rPr>
+          <w:iCs/>
+          <w:i/>
+        </w:rPr>
+        <w:t xml:space="preserve">Multivariate Behavioral Research</w:t>
+      </w:r>
+      <w:r>
+        <w:t xml:space="preserve">. 2011;46:399–424.</w:t>
+      </w:r>
     </w:p>
     <w:bookmarkEnd w:id="99"/>
     <w:bookmarkStart w:id="101" w:name="ref-tableone"/>
@@ -4300,16 +4133,22 @@
         <w:t xml:space="preserve">	</w:t>
       </w:r>
       <w:r>
-        <w:t xml:space="preserve">Yoshida K, Bartel A. Tableone: Create ’table 1’ to describe baseline characteristics with or without propensity score weights. Published Online First: 2022.</w:t>
+        <w:t xml:space="preserve">Yoshida K, Bartel A.</w:t>
+      </w:r>
+      <w:r>
+        <w:t xml:space="preserve"> </w:t>
       </w:r>
       <w:hyperlink r:id="rId100">
         <w:r>
           <w:rPr>
             <w:rStyle w:val="Hyperlink"/>
           </w:rPr>
-          <w:t xml:space="preserve">https://CRAN.R-project.org/package=tableone</w:t>
+          <w:t xml:space="preserve">Tableone: Create ’table 1’ to describe baseline characteristics with or without propensity score weights</w:t>
         </w:r>
       </w:hyperlink>
+      <w:r>
+        <w:t xml:space="preserve">. Published Online First: 2022.</w:t>
+      </w:r>
     </w:p>
     <w:bookmarkEnd w:id="101"/>
     <w:bookmarkStart w:id="103" w:name="ref-ggplot2"/>
@@ -4327,16 +4166,22 @@
         <w:t xml:space="preserve">	</w:t>
       </w:r>
       <w:r>
-        <w:t xml:space="preserve">Wickham H. ggplot2: Elegant graphics for data analysis. Published Online First: 2016.</w:t>
+        <w:t xml:space="preserve">Wickham H.</w:t>
+      </w:r>
+      <w:r>
+        <w:t xml:space="preserve"> </w:t>
       </w:r>
       <w:hyperlink r:id="rId102">
         <w:r>
           <w:rPr>
             <w:rStyle w:val="Hyperlink"/>
           </w:rPr>
-          <w:t xml:space="preserve">https://ggplot2.tidyverse.org</w:t>
+          <w:t xml:space="preserve">ggplot2: Elegant graphics for data analysis</w:t>
         </w:r>
       </w:hyperlink>
+      <w:r>
+        <w:t xml:space="preserve">. Published Online First: 2016.</w:t>
+      </w:r>
     </w:p>
     <w:bookmarkEnd w:id="103"/>
     <w:bookmarkStart w:id="105" w:name="ref-Hotelling"/>
@@ -4354,22 +4199,34 @@
         <w:t xml:space="preserve">	</w:t>
       </w:r>
       <w:r>
-        <w:t xml:space="preserve">Curran J, Hersh T. Hotelling: Hotelling’s t</w:t>
-      </w:r>
-      <w:r>
-        <w:t xml:space="preserve">^</w:t>
-      </w:r>
-      <w:r>
-        <w:t xml:space="preserve">2 test and variants. Published Online First: 2021.</w:t>
+        <w:t xml:space="preserve">Curran J, Hersh T.</w:t>
+      </w:r>
+      <w:r>
+        <w:t xml:space="preserve"> </w:t>
       </w:r>
       <w:hyperlink r:id="rId104">
         <w:r>
           <w:rPr>
             <w:rStyle w:val="Hyperlink"/>
           </w:rPr>
-          <w:t xml:space="preserve">https://CRAN.R-project.org/package=Hotelling</w:t>
+          <w:t xml:space="preserve">Hotelling: Hotelling’s t</w:t>
+        </w:r>
+        <w:r>
+          <w:rPr>
+            <w:rStyle w:val="Hyperlink"/>
+          </w:rPr>
+          <w:t xml:space="preserve">^</w:t>
+        </w:r>
+        <w:r>
+          <w:rPr>
+            <w:rStyle w:val="Hyperlink"/>
+          </w:rPr>
+          <w:t xml:space="preserve">2 test and variants</w:t>
         </w:r>
       </w:hyperlink>
+      <w:r>
+        <w:t xml:space="preserve">. Published Online First: 2021.</w:t>
+      </w:r>
     </w:p>
     <w:bookmarkEnd w:id="105"/>
     <w:bookmarkStart w:id="107" w:name="ref-randomForest"/>
@@ -4387,26 +4244,22 @@
         <w:t xml:space="preserve">	</w:t>
       </w:r>
       <w:r>
-        <w:t xml:space="preserve">Liaw A, Wiener M. Classification and regression by randomForest. 2002;</w:t>
-      </w:r>
-      <w:r>
-        <w:rPr>
-          <w:bCs/>
-          <w:b/>
-        </w:rPr>
-        <w:t xml:space="preserve">2</w:t>
-      </w:r>
-      <w:r>
-        <w:t xml:space="preserve">:18–22.</w:t>
+        <w:t xml:space="preserve">Liaw A, Wiener M.</w:t>
+      </w:r>
+      <w:r>
+        <w:t xml:space="preserve"> </w:t>
       </w:r>
       <w:hyperlink r:id="rId106">
         <w:r>
           <w:rPr>
             <w:rStyle w:val="Hyperlink"/>
           </w:rPr>
-          <w:t xml:space="preserve">https://CRAN.R-project.org/doc/Rnews/</w:t>
+          <w:t xml:space="preserve">Classification and regression by randomForest</w:t>
         </w:r>
       </w:hyperlink>
+      <w:r>
+        <w:t xml:space="preserve">. 2002;2:18–22.</w:t>
+      </w:r>
     </w:p>
     <w:bookmarkEnd w:id="107"/>
     <w:bookmarkStart w:id="109" w:name="ref-breiman2001"/>
@@ -4422,42 +4275,33 @@
       </w:r>
       <w:r>
         <w:t xml:space="preserve">	</w:t>
-      </w:r>
-      <w:r>
-        <w:t xml:space="preserve">Breiman L.</w:t>
-      </w:r>
-      <w:r>
-        <w:t xml:space="preserve"> </w:t>
-      </w:r>
-      <w:r>
-        <w:rPr>
-          <w:iCs/>
-          <w:i/>
-        </w:rPr>
-        <w:t xml:space="preserve">Machine Learning</w:t>
-      </w:r>
-      <w:r>
-        <w:t xml:space="preserve"> </w:t>
-      </w:r>
-      <w:r>
-        <w:t xml:space="preserve">2001;</w:t>
-      </w:r>
-      <w:r>
-        <w:rPr>
-          <w:bCs/>
-          <w:b/>
-        </w:rPr>
-        <w:t xml:space="preserve">45</w:t>
-      </w:r>
-      <w:r>
-        <w:t xml:space="preserve">:5–32. doi:</w:t>
       </w:r>
       <w:hyperlink r:id="rId108">
         <w:r>
           <w:rPr>
             <w:rStyle w:val="Hyperlink"/>
           </w:rPr>
-          <w:t xml:space="preserve">10.1023/a:1010933404324</w:t>
+          <w:t xml:space="preserve">Breiman L.</w:t>
+        </w:r>
+        <w:r>
+          <w:rPr>
+            <w:rStyle w:val="Hyperlink"/>
+          </w:rPr>
+          <w:t xml:space="preserve"> </w:t>
+        </w:r>
+        <w:r>
+          <w:rPr>
+            <w:rStyle w:val="Hyperlink"/>
+            <w:iCs/>
+            <w:i/>
+          </w:rPr>
+          <w:t xml:space="preserve">Machine Learning</w:t>
+        </w:r>
+        <w:r>
+          <w:rPr>
+            <w:rStyle w:val="Hyperlink"/>
+          </w:rPr>
+          <w:t xml:space="preserve">. 2001;45:5–32.</w:t>
         </w:r>
       </w:hyperlink>
     </w:p>
@@ -4477,16 +4321,22 @@
         <w:t xml:space="preserve">	</w:t>
       </w:r>
       <w:r>
-        <w:t xml:space="preserve">R Core Team. R: A language and environment for statistical computing. Published Online First: 2022.</w:t>
+        <w:t xml:space="preserve">R Core Team.</w:t>
+      </w:r>
+      <w:r>
+        <w:t xml:space="preserve"> </w:t>
       </w:r>
       <w:hyperlink r:id="rId110">
         <w:r>
           <w:rPr>
             <w:rStyle w:val="Hyperlink"/>
           </w:rPr>
-          <w:t xml:space="preserve">https://www.R-project.org/</w:t>
+          <w:t xml:space="preserve">R: A language and environment for statistical computing</w:t>
         </w:r>
       </w:hyperlink>
+      <w:r>
+        <w:t xml:space="preserve">. Published Online First: 2022.</w:t>
+      </w:r>
     </w:p>
     <w:bookmarkEnd w:id="111"/>
     <w:bookmarkStart w:id="113" w:name="ref-survival"/>
@@ -4504,16 +4354,22 @@
         <w:t xml:space="preserve">	</w:t>
       </w:r>
       <w:r>
-        <w:t xml:space="preserve">Therneau TM. A package for survival analysis in r. Published Online First: 2023.</w:t>
+        <w:t xml:space="preserve">Therneau TM.</w:t>
+      </w:r>
+      <w:r>
+        <w:t xml:space="preserve"> </w:t>
       </w:r>
       <w:hyperlink r:id="rId112">
         <w:r>
           <w:rPr>
             <w:rStyle w:val="Hyperlink"/>
           </w:rPr>
-          <w:t xml:space="preserve">https://CRAN.R-project.org/package=survival</w:t>
+          <w:t xml:space="preserve">A package for survival analysis in r</w:t>
         </w:r>
       </w:hyperlink>
+      <w:r>
+        <w:t xml:space="preserve">. Published Online First: 2023.</w:t>
+      </w:r>
     </w:p>
     <w:bookmarkEnd w:id="113"/>
     <w:bookmarkEnd w:id="114"/>
@@ -5099,7 +4955,7 @@
                 <w:rFonts w:ascii="Calibri" w:hAnsi="Calibri"/>
                 <w:sz w:val="20"/>
               </w:rPr>
-              <w:t xml:space="preserve">Computes a single global chi-square test statistic across all partially observed covariates with a null hypothesis that the data is missing completely at random.</w:t>
+              <w:t xml:space="preserve">Computes a single global chi-square test statistic across all partially observed covariates with a null hypothesis that the data are missing completely at random.</w:t>
             </w:r>
           </w:p>
         </w:tc>

</xml_diff>

<commit_message>
added author degrees on title page as per journal policy
</commit_message>
<xml_diff>
--- a/manuscript/manuscript.docx
+++ b/manuscript/manuscript.docx
@@ -133,7 +133,7 @@
         <w:t xml:space="preserve">1</w:t>
       </w:r>
       <w:r>
-        <w:t xml:space="preserve">, Sudha R. Raman</w:t>
+        <w:t xml:space="preserve">, RPh, PhD, Sudha R. Raman</w:t>
       </w:r>
       <w:r>
         <w:rPr>
@@ -142,7 +142,7 @@
         <w:t xml:space="preserve">2</w:t>
       </w:r>
       <w:r>
-        <w:t xml:space="preserve">, Pamela A. Shaw</w:t>
+        <w:t xml:space="preserve">, PhD, Pamela A. Shaw</w:t>
       </w:r>
       <w:r>
         <w:rPr>
@@ -151,7 +151,7 @@
         <w:t xml:space="preserve">3</w:t>
       </w:r>
       <w:r>
-        <w:t xml:space="preserve">, Hana Lee</w:t>
+        <w:t xml:space="preserve">, PhD, MS, Hana Lee</w:t>
       </w:r>
       <w:r>
         <w:rPr>
@@ -160,7 +160,7 @@
         <w:t xml:space="preserve">4</w:t>
       </w:r>
       <w:r>
-        <w:t xml:space="preserve">, Bradley G. Hammill</w:t>
+        <w:t xml:space="preserve">, PhD, Bradley G. Hammill</w:t>
       </w:r>
       <w:r>
         <w:rPr>
@@ -169,7 +169,7 @@
         <w:t xml:space="preserve">2</w:t>
       </w:r>
       <w:r>
-        <w:t xml:space="preserve">, Sengwee Toh</w:t>
+        <w:t xml:space="preserve">, DrPH, Sengwee Toh</w:t>
       </w:r>
       <w:r>
         <w:rPr>
@@ -178,7 +178,7 @@
         <w:t xml:space="preserve">5</w:t>
       </w:r>
       <w:r>
-        <w:t xml:space="preserve">, John G. Connolly</w:t>
+        <w:t xml:space="preserve">, ScD, John G. Connolly</w:t>
       </w:r>
       <w:r>
         <w:rPr>
@@ -187,7 +187,7 @@
         <w:t xml:space="preserve">5</w:t>
       </w:r>
       <w:r>
-        <w:t xml:space="preserve">, Kimberly J. Dandreo</w:t>
+        <w:t xml:space="preserve">, ScD, Kimberly J. Dandreo</w:t>
       </w:r>
       <w:r>
         <w:rPr>
@@ -196,7 +196,7 @@
         <w:t xml:space="preserve">5</w:t>
       </w:r>
       <w:r>
-        <w:t xml:space="preserve">, Fang Tian</w:t>
+        <w:t xml:space="preserve">, MS, Fang Tian</w:t>
       </w:r>
       <w:r>
         <w:rPr>
@@ -205,7 +205,7 @@
         <w:t xml:space="preserve">6</w:t>
       </w:r>
       <w:r>
-        <w:t xml:space="preserve">, Wei Liu</w:t>
+        <w:t xml:space="preserve">, PhD, Wei Liu</w:t>
       </w:r>
       <w:r>
         <w:rPr>
@@ -214,7 +214,7 @@
         <w:t xml:space="preserve">6</w:t>
       </w:r>
       <w:r>
-        <w:t xml:space="preserve">, Jie Li</w:t>
+        <w:t xml:space="preserve">, PhD, Jie Li</w:t>
       </w:r>
       <w:r>
         <w:rPr>
@@ -223,7 +223,7 @@
         <w:t xml:space="preserve">6</w:t>
       </w:r>
       <w:r>
-        <w:t xml:space="preserve">, José J. Hernández-Muñoz</w:t>
+        <w:t xml:space="preserve">, PhD, José J. Hernández-Muñoz</w:t>
       </w:r>
       <w:r>
         <w:rPr>
@@ -232,7 +232,7 @@
         <w:t xml:space="preserve">6</w:t>
       </w:r>
       <w:r>
-        <w:t xml:space="preserve">, Robert J. Glynn</w:t>
+        <w:t xml:space="preserve">, PhD, Robert J. Glynn</w:t>
       </w:r>
       <w:r>
         <w:rPr>
@@ -241,13 +241,16 @@
         <w:t xml:space="preserve">1</w:t>
       </w:r>
       <w:r>
-        <w:t xml:space="preserve">, Rishi J. Desai</w:t>
+        <w:t xml:space="preserve">, PhD, ScD, Rishi J. Desai</w:t>
       </w:r>
       <w:r>
         <w:rPr>
           <w:vertAlign w:val="superscript"/>
         </w:rPr>
         <w:t xml:space="preserve">1</w:t>
+      </w:r>
+      <w:r>
+        <w:t xml:space="preserve">, PhD</w:t>
       </w:r>
     </w:p>
     <w:p>
@@ -1158,7 +1161,7 @@
                     <a:graphicData uri="http://schemas.openxmlformats.org/drawingml/2006/picture">
                       <pic:pic>
                         <pic:nvPicPr>
-                          <pic:cNvPr descr="/Applications/quarto/share/formats/docx/note.png" id="27" name="Picture"/>
+                          <pic:cNvPr descr="/Applications/RStudio.app/Contents/Resources/app/quarto/share/formats/docx/note.png" id="27" name="Picture"/>
                           <pic:cNvPicPr>
                             <a:picLocks noChangeArrowheads="1" noChangeAspect="1"/>
                           </pic:cNvPicPr>

</xml_diff>

<commit_message>
implemented reviewer # 1 comments
</commit_message>
<xml_diff>
--- a/manuscript/manuscript.docx
+++ b/manuscript/manuscript.docx
@@ -670,6 +670,23 @@
         </w:r>
       </w:hyperlink>
       <w:r>
+        <w:t xml:space="preserve"> </w:t>
+      </w:r>
+      <w:r>
+        <w:t xml:space="preserve">or</w:t>
+      </w:r>
+      <w:r>
+        <w:t xml:space="preserve"> </w:t>
+      </w:r>
+      <w:hyperlink r:id="rId23">
+        <w:r>
+          <w:rPr>
+            <w:rStyle w:val="Hyperlink"/>
+          </w:rPr>
+          <w:t xml:space="preserve">https://github.com/janickweberpals/smdi-manuscript</w:t>
+        </w:r>
+      </w:hyperlink>
+      <w:r>
         <w:t xml:space="preserve">. The R package presented in this study can be downloaded from the comprehensive R archive network (CRAN) via</w:t>
       </w:r>
       <w:r>
@@ -690,7 +707,7 @@
       <w:r>
         <w:t xml:space="preserve"> </w:t>
       </w:r>
-      <w:hyperlink r:id="rId23">
+      <w:hyperlink r:id="rId24">
         <w:r>
           <w:rPr>
             <w:rStyle w:val="Hyperlink"/>
@@ -741,7 +758,7 @@
         <w:br w:type="page"/>
       </w:r>
     </w:p>
-    <w:bookmarkStart w:id="24" w:name="abstract"/>
+    <w:bookmarkStart w:id="25" w:name="abstract"/>
     <w:p>
       <w:pPr>
         <w:pStyle w:val="Heading1"/>
@@ -984,8 +1001,8 @@
         <w:br w:type="page"/>
       </w:r>
     </w:p>
-    <w:bookmarkEnd w:id="24"/>
-    <w:bookmarkStart w:id="30" w:name="background-and-significance"/>
+    <w:bookmarkEnd w:id="25"/>
+    <w:bookmarkStart w:id="31" w:name="background-and-significance"/>
     <w:p>
       <w:pPr>
         <w:pStyle w:val="Heading1"/>
@@ -999,7 +1016,16 @@
         <w:pStyle w:val="FirstParagraph"/>
       </w:pPr>
       <w:r>
-        <w:t xml:space="preserve">Electronic health records (EHR) are increasingly used to generate real-world evidence (RWE) to complement data from randomized controlled trials (RCTs)</w:t>
+        <w:t xml:space="preserve">Administrative health insurance claims databases have traditionally been the foundation for pharmacoepidemiologic studies. However, a notable drawback lies in their inability to capture detailed clinical nuances. To overcome this limitation, substantial initiatives are underway, for instance in the FDA Sentinel initiative</w:t>
+      </w:r>
+      <w:r>
+        <w:t xml:space="preserve"> </w:t>
+      </w:r>
+      <w:r>
+        <w:t xml:space="preserve">[1]</w:t>
+      </w:r>
+      <w:r>
+        <w:t xml:space="preserve">, linking claims databases and electronic health records (EHR) to generate real-world evidence (RWE) and complement data from randomized controlled trials (RCTs)</w:t>
       </w:r>
       <w:r>
         <w:t xml:space="preserve"> </w:t>
@@ -1015,6 +1041,15 @@
       </w:r>
       <w:r>
         <w:t xml:space="preserve">[3]</w:t>
+      </w:r>
+      <w:r>
+        <w:t xml:space="preserve">. At the moment, substantial efforts focusing on the linkage of claims databases and EHR are underway, for instance, in the FDA Sentinel Initiative</w:t>
+      </w:r>
+      <w:r>
+        <w:t xml:space="preserve"> </w:t>
+      </w:r>
+      <w:r>
+        <w:t xml:space="preserve">[1]</w:t>
       </w:r>
       <w:r>
         <w:t xml:space="preserve">. However, such prognostic factors are often partially observed, posing a challenge to statistical analysis and potentially leading to bias in treatment effect estimates if not handled appropriately</w:t>
@@ -1156,18 +1191,18 @@
                 <wp:inline>
                   <wp:extent cx="152400" cy="152400"/>
                   <wp:effectExtent b="0" l="0" r="0" t="0"/>
-                  <wp:docPr descr="" title="" id="26" name="Picture"/>
+                  <wp:docPr descr="" title="" id="27" name="Picture"/>
                   <a:graphic>
                     <a:graphicData uri="http://schemas.openxmlformats.org/drawingml/2006/picture">
                       <pic:pic>
                         <pic:nvPicPr>
-                          <pic:cNvPr descr="/Applications/RStudio.app/Contents/Resources/app/quarto/share/formats/docx/note.png" id="27" name="Picture"/>
+                          <pic:cNvPr descr="/Applications/quarto/share/formats/docx/note.png" id="28" name="Picture"/>
                           <pic:cNvPicPr>
                             <a:picLocks noChangeArrowheads="1" noChangeAspect="1"/>
                           </pic:cNvPicPr>
                         </pic:nvPicPr>
                         <pic:blipFill>
-                          <a:blip r:embed="rId25"/>
+                          <a:blip r:embed="rId26"/>
                           <a:stretch>
                             <a:fillRect/>
                           </a:stretch>
@@ -1216,7 +1251,7 @@
               <w:bottom w:w="108" w:type="dxa"/>
             </w:tcMar>
           </w:tcPr>
-          <w:bookmarkStart w:id="28" w:name="X9f4ac6462845c16841f0a15ed4f2f9667eddde5"/>
+          <w:bookmarkStart w:id="29" w:name="X9f4ac6462845c16841f0a15ed4f2f9667eddde5"/>
           <w:p>
             <w:pPr>
               <w:pStyle w:val="Heading3"/>
@@ -1390,8 +1425,8 @@
               <w:t xml:space="preserve">.</w:t>
             </w:r>
           </w:p>
-          <w:bookmarkEnd w:id="28"/>
-          <w:bookmarkStart w:id="29" w:name="mechanisms-sondhi2023a"/>
+          <w:bookmarkEnd w:id="29"/>
+          <w:bookmarkStart w:id="30" w:name="mechanisms-sondhi2023a"/>
           <w:p>
             <w:pPr>
               <w:pStyle w:val="Heading3"/>
@@ -1481,13 +1516,13 @@
         </w:tc>
       </w:tr>
     </w:tbl>
-    <w:bookmarkEnd w:id="29"/>
+    <w:bookmarkEnd w:id="30"/>
     <w:p>
       <w:pPr>
         <w:pStyle w:val="FirstParagraph"/>
       </w:pPr>
       <w:r>
-        <w:t xml:space="preserve">Considering these limitations, we have recently developed and evaluated a principled approach combining multiple missing data diagnostics using an US EHR-claims database linkage</w:t>
+        <w:t xml:space="preserve">Considering these limitations, we have recently developed and evaluated a principled approach combining multiple missing data diagnostics</w:t>
       </w:r>
       <w:r>
         <w:t xml:space="preserve"> </w:t>
@@ -1496,11 +1531,35 @@
         <w:t xml:space="preserve">[22]</w:t>
       </w:r>
       <w:r>
+        <w:t xml:space="preserve"> </w:t>
+      </w:r>
+      <w:r>
+        <w:t xml:space="preserve">using a database linkage from the Mass General Brigham Research Patient Data Registry EHR in Boston</w:t>
+      </w:r>
+      <w:r>
+        <w:t xml:space="preserve"> </w:t>
+      </w:r>
+      <w:r>
+        <w:t xml:space="preserve">[23]</w:t>
+      </w:r>
+      <w:r>
+        <w:t xml:space="preserve"> </w:t>
+      </w:r>
+      <w:r>
+        <w:t xml:space="preserve">linked with Medicare fee-for-service claims data</w:t>
+      </w:r>
+      <w:r>
+        <w:t xml:space="preserve"> </w:t>
+      </w:r>
+      <w:r>
+        <w:t xml:space="preserve">[24]</w:t>
+      </w:r>
+      <w:r>
         <w:t xml:space="preserve">. The results of this large-scale study revealed that the combination of these diagnostics effectively identified underlying mechanisms and provided helpful guidance for the choice of appropriate analytic methods to handle POC data.</w:t>
       </w:r>
     </w:p>
-    <w:bookmarkEnd w:id="30"/>
-    <w:bookmarkStart w:id="31" w:name="objective"/>
+    <w:bookmarkEnd w:id="31"/>
+    <w:bookmarkStart w:id="32" w:name="objective"/>
     <w:p>
       <w:pPr>
         <w:pStyle w:val="Heading1"/>
@@ -1535,14 +1594,14 @@
         <w:t xml:space="preserve"> </w:t>
       </w:r>
       <w:r>
-        <w:t xml:space="preserve">[23]</w:t>
+        <w:t xml:space="preserve">[25]</w:t>
       </w:r>
       <w:r>
         <w:t xml:space="preserve">.</w:t>
       </w:r>
     </w:p>
-    <w:bookmarkEnd w:id="31"/>
-    <w:bookmarkStart w:id="35" w:name="materials-and-methods"/>
+    <w:bookmarkEnd w:id="32"/>
+    <w:bookmarkStart w:id="36" w:name="materials-and-methods"/>
     <w:p>
       <w:pPr>
         <w:pStyle w:val="Heading1"/>
@@ -1573,7 +1632,7 @@
       <w:r>
         <w:t xml:space="preserve">R package was written in R language (version 4.2.1). The package is available on the comprehensive R archive network (</w:t>
       </w:r>
-      <w:hyperlink r:id="rId32">
+      <w:hyperlink r:id="rId33">
         <w:r>
           <w:rPr>
             <w:rStyle w:val="Hyperlink"/>
@@ -1584,7 +1643,7 @@
       <w:r>
         <w:t xml:space="preserve">) and GitLab (</w:t>
       </w:r>
-      <w:hyperlink r:id="rId33">
+      <w:hyperlink r:id="rId34">
         <w:r>
           <w:rPr>
             <w:rStyle w:val="Hyperlink"/>
@@ -1611,7 +1670,7 @@
         <w:t xml:space="preserve"> </w:t>
       </w:r>
       <w:r>
-        <w:t xml:space="preserve">[24]</w:t>
+        <w:t xml:space="preserve">[26]</w:t>
       </w:r>
       <w:r>
         <w:t xml:space="preserve"> </w:t>
@@ -1622,7 +1681,7 @@
       <w:r>
         <w:t xml:space="preserve"> </w:t>
       </w:r>
-      <w:hyperlink r:id="rId34">
+      <w:hyperlink r:id="rId35">
         <w:r>
           <w:rPr>
             <w:rStyle w:val="Hyperlink"/>
@@ -1634,8 +1693,8 @@
         <w:t xml:space="preserve">.</w:t>
       </w:r>
     </w:p>
-    <w:bookmarkEnd w:id="35"/>
-    <w:bookmarkStart w:id="44" w:name="sec-results"/>
+    <w:bookmarkEnd w:id="36"/>
+    <w:bookmarkStart w:id="45" w:name="sec-results"/>
     <w:p>
       <w:pPr>
         <w:pStyle w:val="Heading1"/>
@@ -1644,7 +1703,7 @@
         <w:t xml:space="preserve">Results</w:t>
       </w:r>
     </w:p>
-    <w:bookmarkStart w:id="43" w:name="main-package-functions"/>
+    <w:bookmarkStart w:id="44" w:name="main-package-functions"/>
     <w:p>
       <w:pPr>
         <w:pStyle w:val="Heading2"/>
@@ -1677,12 +1736,12 @@
         <w:pStyle w:val="BodyText"/>
       </w:pPr>
       <w:r>
-        <w:t xml:space="preserve">The workflow is generally categorized into descriptives, pattern diagnostics, and inferential diagnostics on potentially underlying missingness mechanisms. In this section, we cover the principles behind the main package functions, a selection of parameters users can specify, the returned results and how these can be interpreted. Examples are illustrated using a synthetic dataset that is part of the package and simulates an oncology cohort with a binary exposure, a time-to-event outcome and several baseline confounders and prognostic covariates including three POCs (EGFR and PD-L1 [biomarkers] and ECOG [performance score]) following MCAR, MAR and MNAR mechanisms (more details:</w:t>
-      </w:r>
-      <w:r>
-        <w:t xml:space="preserve"> </w:t>
-      </w:r>
-      <w:hyperlink r:id="rId36">
+        <w:t xml:space="preserve">The workflow is generally categorized into descriptives, pattern diagnostics, and inferential diagnostics on potentially underlying missingness mechanisms. In this section, we cover the principles behind the main package functions, a selection of parameters users can specify, the returned results and how these can be interpreted. Examples are illustrated using a synthetic dataset that is part of the package and simulates an oncology cohort with a binary exposure, a time-to-event outcome and several baseline confounders and prognostic covariates including three POCs (EGFR and PD-L1 [biomarkers] and ECOG [performance score]) following a MAR, MNAR and MCAR mechanism, respectively (more details:</w:t>
+      </w:r>
+      <w:r>
+        <w:t xml:space="preserve"> </w:t>
+      </w:r>
+      <w:hyperlink r:id="rId37">
         <w:r>
           <w:rPr>
             <w:rStyle w:val="Hyperlink"/>
@@ -1757,7 +1816,7 @@
         <w:t xml:space="preserve">parameter). If nothing is specified, all functions automatically consider any variable in the dataframe that exhibits at least one missing value.</w:t>
       </w:r>
     </w:p>
-    <w:bookmarkStart w:id="37" w:name="descriptives-and-pattern-diagnostics"/>
+    <w:bookmarkStart w:id="38" w:name="descriptives-and-pattern-diagnostics"/>
     <w:p>
       <w:pPr>
         <w:pStyle w:val="Heading3"/>
@@ -1862,7 +1921,7 @@
         <w:t xml:space="preserve"> </w:t>
       </w:r>
       <w:r>
-        <w:t xml:space="preserve">[25]</w:t>
+        <w:t xml:space="preserve">[27]</w:t>
       </w:r>
       <w:r>
         <w:t xml:space="preserve">. This function uses a set visualization technique to visually infer potential (non-)monotone patterns based on the number of intersecting missing observations across all POCs</w:t>
@@ -1871,7 +1930,7 @@
         <w:t xml:space="preserve"> </w:t>
       </w:r>
       <w:r>
-        <w:t xml:space="preserve">[26]</w:t>
+        <w:t xml:space="preserve">[28]</w:t>
       </w:r>
       <w:r>
         <w:t xml:space="preserve">. For example, a monotone pattern could be visually evident if, for a set of two or more lab variables which are typically measured together as part of a lab panel (e.g. renal or liver panel), the missingness of one lab is indicative of the missingness in the other lab and hence all or the majority of combinations of cells are missing together (example</w:t>
@@ -1894,8 +1953,8 @@
         <w:t xml:space="preserve">b).</w:t>
       </w:r>
     </w:p>
-    <w:bookmarkEnd w:id="37"/>
-    <w:bookmarkStart w:id="42" w:name="inferential-three-group-diagnostics"/>
+    <w:bookmarkEnd w:id="38"/>
+    <w:bookmarkStart w:id="43" w:name="inferential-three-group-diagnostics"/>
     <w:p>
       <w:pPr>
         <w:pStyle w:val="Heading3"/>
@@ -1922,7 +1981,7 @@
         <w:t xml:space="preserve">).</w:t>
       </w:r>
     </w:p>
-    <w:bookmarkStart w:id="38" w:name="group-1-diagnostics"/>
+    <w:bookmarkStart w:id="39" w:name="group-1-diagnostics"/>
     <w:p>
       <w:pPr>
         <w:pStyle w:val="Heading4"/>
@@ -2016,7 +2075,7 @@
         <w:t xml:space="preserve"> </w:t>
       </w:r>
       <w:r>
-        <w:t xml:space="preserve">[27–29]</w:t>
+        <w:t xml:space="preserve">[29–31]</w:t>
       </w:r>
       <w:r>
         <w:t xml:space="preserve">. The function returns an</w:t>
@@ -2059,7 +2118,7 @@
         <w:t xml:space="preserve"> </w:t>
       </w:r>
       <w:r>
-        <w:t xml:space="preserve">[30]</w:t>
+        <w:t xml:space="preserve">[32]</w:t>
       </w:r>
       <w:r>
         <w:t xml:space="preserve"> </w:t>
@@ -2141,7 +2200,7 @@
         <w:t xml:space="preserve"> </w:t>
       </w:r>
       <w:r>
-        <w:t xml:space="preserve">[12,31]</w:t>
+        <w:t xml:space="preserve">[12,33]</w:t>
       </w:r>
       <w:r>
         <w:t xml:space="preserve"> </w:t>
@@ -2177,7 +2236,7 @@
         <w:t xml:space="preserve"> </w:t>
       </w:r>
       <w:r>
-        <w:t xml:space="preserve">[13,25]</w:t>
+        <w:t xml:space="preserve">[13,27]</w:t>
       </w:r>
       <w:r>
         <w:t xml:space="preserve"> </w:t>
@@ -2186,128 +2245,26 @@
         <w:t xml:space="preserve">computes a single global chi-square test statistic and p-value across all POCs with the null hypothesis that the data are (globally) MCAR.</w:t>
       </w:r>
     </w:p>
-    <w:bookmarkEnd w:id="38"/>
-    <w:bookmarkStart w:id="39" w:name="group-2-diagnostics"/>
-    <w:p>
-      <w:pPr>
-        <w:pStyle w:val="Heading4"/>
-      </w:pPr>
-      <w:r>
-        <w:t xml:space="preserve">Group 2 Diagnostics</w:t>
-      </w:r>
-    </w:p>
-    <w:p>
-      <w:pPr>
-        <w:pStyle w:val="FirstParagraph"/>
-      </w:pPr>
-      <w:r>
-        <w:t xml:space="preserve">Group 2 diagnostics assess the ability to predict missingness based on observed covariates via the</w:t>
-      </w:r>
-      <w:r>
-        <w:t xml:space="preserve"> </w:t>
-      </w:r>
-      <w:r>
-        <w:rPr>
-          <w:rStyle w:val="VerbatimChar"/>
-        </w:rPr>
-        <w:t xml:space="preserve">smdi_rf()</w:t>
-      </w:r>
-      <w:r>
-        <w:t xml:space="preserve"> </w:t>
-      </w:r>
-      <w:r>
-        <w:t xml:space="preserve">function. This function trains and fits a random forest classification model</w:t>
-      </w:r>
-      <w:r>
-        <w:t xml:space="preserve"> </w:t>
-      </w:r>
-      <w:r>
-        <w:t xml:space="preserve">[11,32]</w:t>
-      </w:r>
-      <w:r>
-        <w:t xml:space="preserve"> </w:t>
-      </w:r>
-      <w:r>
-        <w:t xml:space="preserve">to predict the missing indicator of each POC given exposure, outcome, follow-up time, and covariates plus missingness indicator for other POC as the predictors. If the resulting area under the receiver operating characteristic curve (AUC) is meaningfully higher than 0.5, this would give some evidence for MAR/against MCAR being the underlying missingness mechanism. In case of values close 0.5, this would indicate the model is unable to discriminate missing vs. observed values based on available data; this could be due to a mechanism that is close to MCAR or one where the missingness is associated with unmeasured data (MNAR).</w:t>
-      </w:r>
-    </w:p>
     <w:p>
       <w:pPr>
         <w:pStyle w:val="BodyText"/>
       </w:pPr>
       <w:r>
-        <w:t xml:space="preserve">The function returns an object of class</w:t>
-      </w:r>
-      <w:r>
-        <w:t xml:space="preserve"> </w:t>
-      </w:r>
-      <w:r>
-        <w:rPr>
-          <w:iCs/>
-          <w:i/>
-        </w:rPr>
-        <w:t xml:space="preserve">rf</w:t>
-      </w:r>
-      <w:r>
-        <w:t xml:space="preserve"> </w:t>
-      </w:r>
-      <w:r>
-        <w:t xml:space="preserve">which generically prints an overview of the AUC value of each POC. The AUC is based on the prediction made in the respective test dataset which is sampled as part of the function and for which the train-test split ratio, number of trees and CPU cores to parallelize over can be specified (</w:t>
-      </w:r>
-      <w:r>
-        <w:rPr>
-          <w:rStyle w:val="VerbatimChar"/>
-        </w:rPr>
-        <w:t xml:space="preserve">train_test_ratio, ntree</w:t>
-      </w:r>
-      <w:r>
-        <w:t xml:space="preserve"> </w:t>
-      </w:r>
-      <w:r>
-        <w:t xml:space="preserve">and</w:t>
-      </w:r>
-      <w:r>
-        <w:t xml:space="preserve"> </w:t>
-      </w:r>
-      <w:r>
-        <w:rPr>
-          <w:rStyle w:val="VerbatimChar"/>
-        </w:rPr>
-        <w:t xml:space="preserve">n_cores</w:t>
-      </w:r>
-      <w:r>
-        <w:t xml:space="preserve"> </w:t>
-      </w:r>
-      <w:r>
-        <w:t xml:space="preserve">parameter, respectively)</w:t>
-      </w:r>
-      <w:r>
-        <w:t xml:space="preserve"> </w:t>
-      </w:r>
-      <w:r>
-        <w:t xml:space="preserve">[32,33]</w:t>
-      </w:r>
-      <w:r>
-        <w:t xml:space="preserve">. The</w:t>
-      </w:r>
-      <w:r>
-        <w:t xml:space="preserve"> </w:t>
-      </w:r>
-      <w:r>
-        <w:rPr>
-          <w:iCs/>
-          <w:i/>
-        </w:rPr>
-        <w:t xml:space="preserve">rf</w:t>
-      </w:r>
-      <w:r>
-        <w:t xml:space="preserve"> </w:t>
-      </w:r>
-      <w:r>
-        <w:t xml:space="preserve">object further returns a graph for each POC displaying the relative importance of the predictors in the training dataset expressed as the mean decrease in accuracy (example</w:t>
-      </w:r>
-      <w:r>
-        <w:t xml:space="preserve"> </w:t>
+        <w:t xml:space="preserve">Applying group 1 diagnostics to the synthetic example dataset would indicate that the ECOG POC (median ASMD 0.03, min-max 0.00-0.07, p-value 0.78) does not show any differences in observed patient characteristics between patients with and without and observed value for ECOG which would give evidence for a MCAR mechanism (</w:t>
+      </w:r>
+      <w:hyperlink w:anchor="fig-results">
+        <w:r>
+          <w:rPr>
+            <w:rStyle w:val="Hyperlink"/>
+          </w:rPr>
+          <w:t xml:space="preserve">Figure 3</w:t>
+        </w:r>
+      </w:hyperlink>
+      <w:r>
+        <w:t xml:space="preserve"> </w:t>
+      </w:r>
+      <w:r>
+        <w:t xml:space="preserve">bottom, Group 1 diagnostics - orange boxes) . Conversely, in the case of EGFR and PD-L1, the group 1 diagnostics display larger differences and hence may rather underlie a MAR or MNAR mechanism (</w:t>
       </w:r>
       <w:hyperlink w:anchor="fig-examples">
         <w:r>
@@ -2321,387 +2278,10 @@
         <w:t xml:space="preserve"> </w:t>
       </w:r>
       <w:r>
-        <w:t xml:space="preserve">d). This metric can be valuable for interpreting and identifying strong predictors of missingness. It quantifies how much the accuracy of the prediction (i.e., the ratio of correct predictions to the total number of predictions made) would decrease if we excluded a specific predictor from the model. In case of inflated AUC values (&gt;0.9), the function prompts a message to the user reporting the most important predictor. If in such a scenario missingness in another POC is identified as a perfect predictor, the presence of a monotone missing data pattern may be likely in which case it is recommended to run the diagnostics for each POC independently rather than jointly.</w:t>
-      </w:r>
-    </w:p>
-    <w:bookmarkEnd w:id="39"/>
-    <w:bookmarkStart w:id="40" w:name="group-3-diagnostics"/>
-    <w:p>
-      <w:pPr>
-        <w:pStyle w:val="Heading4"/>
-      </w:pPr>
-      <w:r>
-        <w:t xml:space="preserve">Group 3 Diagnostics</w:t>
-      </w:r>
-    </w:p>
-    <w:p>
-      <w:pPr>
-        <w:pStyle w:val="FirstParagraph"/>
-      </w:pPr>
-      <w:r>
-        <w:t xml:space="preserve">The third group of diagnostics with the</w:t>
-      </w:r>
-      <w:r>
-        <w:t xml:space="preserve"> </w:t>
-      </w:r>
-      <w:r>
-        <w:rPr>
-          <w:rStyle w:val="VerbatimChar"/>
-        </w:rPr>
-        <w:t xml:space="preserve">smdi_outcome()</w:t>
-      </w:r>
-      <w:r>
-        <w:t xml:space="preserve"> </w:t>
-      </w:r>
-      <w:r>
-        <w:t xml:space="preserve">function examines the association of the missingness indicator of the POC and the outcome under study. The function computes both a univariate model and a model adjusted for all other covariates in the dataset. In simulations, we discerned distinct patterns in both univariate and adjusted associations between the missing indicator and the outcome, closely mirroring simulated missingness mechanisms</w:t>
-      </w:r>
-      <w:r>
-        <w:t xml:space="preserve"> </w:t>
-      </w:r>
-      <w:r>
-        <w:t xml:space="preserve">[22]</w:t>
-      </w:r>
-      <w:r>
-        <w:t xml:space="preserve">. As expected, under a MCAR mechanism there was no difference in the outcome between patients with and without a value for the POC. Under MAR, given that missingness can be sufficiently explained by observed covariates, a spurious association in the univariate model disappeared after adjustment. If the missingness followed any MNAR mechanism, an association was observed regardless of adjustment.</w:t>
-      </w:r>
-    </w:p>
-    <w:p>
-      <w:pPr>
-        <w:pStyle w:val="BodyText"/>
-      </w:pPr>
-      <w:r>
-        <w:t xml:space="preserve">Currently,</w:t>
-      </w:r>
-      <w:r>
-        <w:t xml:space="preserve"> </w:t>
-      </w:r>
-      <w:r>
-        <w:rPr>
-          <w:rStyle w:val="VerbatimChar"/>
-        </w:rPr>
-        <w:t xml:space="preserve">smdi_outcome()</w:t>
-      </w:r>
-      <w:r>
-        <w:t xml:space="preserve"> </w:t>
-      </w:r>
-      <w:r>
-        <w:t xml:space="preserve">supports three outcome regression types: linear regression (</w:t>
-      </w:r>
-      <w:r>
-        <w:rPr>
-          <w:iCs/>
-          <w:i/>
-        </w:rPr>
-        <w:t xml:space="preserve">lm</w:t>
-      </w:r>
-      <w:r>
-        <w:t xml:space="preserve"> </w:t>
-      </w:r>
-      <w:r>
-        <w:t xml:space="preserve">[34]</w:t>
-      </w:r>
-      <w:r>
-        <w:t xml:space="preserve">) for continuous outcomes, logistic regression (</w:t>
-      </w:r>
-      <w:r>
-        <w:rPr>
-          <w:iCs/>
-          <w:i/>
-        </w:rPr>
-        <w:t xml:space="preserve">glm</w:t>
-      </w:r>
-      <w:r>
-        <w:t xml:space="preserve"> </w:t>
-      </w:r>
-      <w:r>
-        <w:t xml:space="preserve">[34]</w:t>
-      </w:r>
-      <w:r>
-        <w:t xml:space="preserve">) for binary outcomes and a Cox proportional hazards model (</w:t>
-      </w:r>
-      <w:r>
-        <w:rPr>
-          <w:iCs/>
-          <w:i/>
-        </w:rPr>
-        <w:t xml:space="preserve">coxph</w:t>
-      </w:r>
-      <w:r>
-        <w:t xml:space="preserve"> </w:t>
-      </w:r>
-      <w:r>
-        <w:t xml:space="preserve">[35]</w:t>
-      </w:r>
-      <w:r>
-        <w:t xml:space="preserve">) for time-to-event outcomes. Besides the regression type (</w:t>
-      </w:r>
-      <w:r>
-        <w:rPr>
-          <w:rStyle w:val="VerbatimChar"/>
-        </w:rPr>
-        <w:t xml:space="preserve">model</w:t>
-      </w:r>
-      <w:r>
-        <w:t xml:space="preserve"> </w:t>
-      </w:r>
-      <w:r>
-        <w:t xml:space="preserve">parameter), users need to specify the column containing the outcome using the</w:t>
-      </w:r>
-      <w:r>
-        <w:t xml:space="preserve"> </w:t>
-      </w:r>
-      <w:r>
-        <w:rPr>
-          <w:rStyle w:val="VerbatimChar"/>
-        </w:rPr>
-        <w:t xml:space="preserve">form_lhs</w:t>
-      </w:r>
-      <w:r>
-        <w:t xml:space="preserve"> </w:t>
-      </w:r>
-      <w:r>
-        <w:t xml:space="preserve">parameter (e.g.,</w:t>
-      </w:r>
-      <w:r>
-        <w:t xml:space="preserve"> </w:t>
-      </w:r>
-      <w:r>
-        <w:rPr>
-          <w:rStyle w:val="VerbatimChar"/>
-        </w:rPr>
-        <w:t xml:space="preserve">Surv(eventtime, status)</w:t>
-      </w:r>
-      <w:r>
-        <w:t xml:space="preserve"> </w:t>
-      </w:r>
-      <w:r>
-        <w:t xml:space="preserve">in case of a Cox model). The function returns a table with univariate and adjusted beta coefficients and 95% confidence intervals for each POC.</w:t>
-      </w:r>
-    </w:p>
-    <w:bookmarkEnd w:id="40"/>
-    <w:bookmarkStart w:id="41" w:name="Xca156c5c40a183592e191582bcd1b77072f450a"/>
-    <w:p>
-      <w:pPr>
-        <w:pStyle w:val="Heading4"/>
-      </w:pPr>
-      <w:r>
-        <w:rPr>
-          <w:rStyle w:val="VerbatimChar"/>
-        </w:rPr>
-        <w:t xml:space="preserve">smdi_diagnose()</w:t>
-      </w:r>
-      <w:r>
-        <w:t xml:space="preserve"> </w:t>
-      </w:r>
-      <w:r>
-        <w:t xml:space="preserve">to compute all three group diagnostics</w:t>
-      </w:r>
-    </w:p>
-    <w:p>
-      <w:pPr>
-        <w:pStyle w:val="FirstParagraph"/>
-      </w:pPr>
-      <w:r>
-        <w:t xml:space="preserve">Finally, the</w:t>
-      </w:r>
-      <w:r>
-        <w:t xml:space="preserve"> </w:t>
-      </w:r>
-      <w:r>
-        <w:rPr>
-          <w:rStyle w:val="VerbatimChar"/>
-        </w:rPr>
-        <w:t xml:space="preserve">smdi_diagnose()</w:t>
-      </w:r>
-      <w:r>
-        <w:t xml:space="preserve"> </w:t>
-      </w:r>
-      <w:r>
-        <w:t xml:space="preserve">function enables users to compute all three group diagnostics with a single function call.</w:t>
-      </w:r>
-    </w:p>
-    <w:p>
-      <w:pPr>
-        <w:pStyle w:val="SourceCode"/>
-      </w:pPr>
-      <w:r>
-        <w:rPr>
-          <w:rStyle w:val="CommentTok"/>
-        </w:rPr>
-        <w:t xml:space="preserve"># minimal example of a smdi_diagnose() function call</w:t>
-      </w:r>
-      <w:r>
-        <w:br/>
-      </w:r>
-      <w:r>
-        <w:rPr>
-          <w:rStyle w:val="FunctionTok"/>
-        </w:rPr>
-        <w:t xml:space="preserve">smdi_diagnose</w:t>
-      </w:r>
-      <w:r>
-        <w:rPr>
-          <w:rStyle w:val="NormalTok"/>
-        </w:rPr>
-        <w:t xml:space="preserve">(</w:t>
-      </w:r>
-      <w:r>
-        <w:br/>
-      </w:r>
-      <w:r>
-        <w:rPr>
-          <w:rStyle w:val="NormalTok"/>
-        </w:rPr>
-        <w:t xml:space="preserve">  </w:t>
-      </w:r>
-      <w:r>
-        <w:rPr>
-          <w:rStyle w:val="AttributeTok"/>
-        </w:rPr>
-        <w:t xml:space="preserve">data =</w:t>
-      </w:r>
-      <w:r>
-        <w:rPr>
-          <w:rStyle w:val="NormalTok"/>
-        </w:rPr>
-        <w:t xml:space="preserve"> smdi_data,</w:t>
-      </w:r>
-      <w:r>
-        <w:br/>
-      </w:r>
-      <w:r>
-        <w:rPr>
-          <w:rStyle w:val="NormalTok"/>
-        </w:rPr>
-        <w:t xml:space="preserve">  </w:t>
-      </w:r>
-      <w:r>
-        <w:rPr>
-          <w:rStyle w:val="AttributeTok"/>
-        </w:rPr>
-        <w:t xml:space="preserve">model =</w:t>
-      </w:r>
-      <w:r>
-        <w:rPr>
-          <w:rStyle w:val="NormalTok"/>
-        </w:rPr>
-        <w:t xml:space="preserve"> </w:t>
-      </w:r>
-      <w:r>
-        <w:rPr>
-          <w:rStyle w:val="StringTok"/>
-        </w:rPr>
-        <w:t xml:space="preserve">"cox"</w:t>
-      </w:r>
-      <w:r>
-        <w:rPr>
-          <w:rStyle w:val="NormalTok"/>
-        </w:rPr>
-        <w:t xml:space="preserve">,</w:t>
-      </w:r>
-      <w:r>
-        <w:br/>
-      </w:r>
-      <w:r>
-        <w:rPr>
-          <w:rStyle w:val="NormalTok"/>
-        </w:rPr>
-        <w:t xml:space="preserve">  </w:t>
-      </w:r>
-      <w:r>
-        <w:rPr>
-          <w:rStyle w:val="AttributeTok"/>
-        </w:rPr>
-        <w:t xml:space="preserve">form_lhs =</w:t>
-      </w:r>
-      <w:r>
-        <w:rPr>
-          <w:rStyle w:val="NormalTok"/>
-        </w:rPr>
-        <w:t xml:space="preserve"> </w:t>
-      </w:r>
-      <w:r>
-        <w:rPr>
-          <w:rStyle w:val="StringTok"/>
-        </w:rPr>
-        <w:t xml:space="preserve">"Surv(eventtime, status)"</w:t>
-      </w:r>
-      <w:r>
-        <w:rPr>
-          <w:rStyle w:val="NormalTok"/>
-        </w:rPr>
-        <w:t xml:space="preserve">,</w:t>
-      </w:r>
-      <w:r>
-        <w:br/>
-      </w:r>
-      <w:r>
-        <w:rPr>
-          <w:rStyle w:val="NormalTok"/>
-        </w:rPr>
-        <w:t xml:space="preserve">  </w:t>
-      </w:r>
-      <w:r>
-        <w:rPr>
-          <w:rStyle w:val="AttributeTok"/>
-        </w:rPr>
-        <w:t xml:space="preserve">n_cores =</w:t>
-      </w:r>
-      <w:r>
-        <w:rPr>
-          <w:rStyle w:val="NormalTok"/>
-        </w:rPr>
-        <w:t xml:space="preserve"> </w:t>
-      </w:r>
-      <w:r>
-        <w:rPr>
-          <w:rStyle w:val="DecValTok"/>
-        </w:rPr>
-        <w:t xml:space="preserve">3</w:t>
-      </w:r>
-      <w:r>
-        <w:br/>
-      </w:r>
-      <w:r>
-        <w:rPr>
-          <w:rStyle w:val="NormalTok"/>
-        </w:rPr>
-        <w:t xml:space="preserve">  )</w:t>
-      </w:r>
-    </w:p>
-    <w:p>
-      <w:pPr>
-        <w:pStyle w:val="FirstParagraph"/>
-      </w:pPr>
-      <w:r>
-        <w:t xml:space="preserve">The function returns an object of class</w:t>
-      </w:r>
-      <w:r>
-        <w:t xml:space="preserve"> </w:t>
-      </w:r>
-      <w:r>
-        <w:rPr>
-          <w:iCs/>
-          <w:i/>
-        </w:rPr>
-        <w:t xml:space="preserve">smdi</w:t>
-      </w:r>
-      <w:r>
-        <w:t xml:space="preserve"> </w:t>
-      </w:r>
-      <w:r>
-        <w:t xml:space="preserve">containing a table with the results of all diagnostics for each specified POC and Little’s test p-value across all covariates (</w:t>
-      </w:r>
-      <w:r>
-        <w:rPr>
-          <w:bCs/>
-          <w:b/>
-        </w:rPr>
-        <w:t xml:space="preserve">Table 2</w:t>
-      </w:r>
-      <w:r>
-        <w:t xml:space="preserve">). By cross-checking all resulting diagnostic parameters to expected estimates (</w:t>
+        <w:t xml:space="preserve">c,</w:t>
+      </w:r>
+      <w:r>
+        <w:t xml:space="preserve"> </w:t>
       </w:r>
       <w:hyperlink w:anchor="fig-results">
         <w:r>
@@ -2712,9 +2292,657 @@
         </w:r>
       </w:hyperlink>
       <w:r>
+        <w:t xml:space="preserve">).</w:t>
+      </w:r>
+    </w:p>
+    <w:bookmarkEnd w:id="39"/>
+    <w:bookmarkStart w:id="40" w:name="group-2-diagnostics"/>
+    <w:p>
+      <w:pPr>
+        <w:pStyle w:val="Heading4"/>
+      </w:pPr>
+      <w:r>
+        <w:t xml:space="preserve">Group 2 Diagnostics</w:t>
+      </w:r>
+    </w:p>
+    <w:p>
+      <w:pPr>
+        <w:pStyle w:val="FirstParagraph"/>
+      </w:pPr>
+      <w:r>
+        <w:t xml:space="preserve">Group 2 diagnostics assess the ability to predict missingness based on observed covariates via the</w:t>
+      </w:r>
+      <w:r>
+        <w:t xml:space="preserve"> </w:t>
+      </w:r>
+      <w:r>
+        <w:rPr>
+          <w:rStyle w:val="VerbatimChar"/>
+        </w:rPr>
+        <w:t xml:space="preserve">smdi_rf()</w:t>
+      </w:r>
+      <w:r>
+        <w:t xml:space="preserve"> </w:t>
+      </w:r>
+      <w:r>
+        <w:t xml:space="preserve">function. This function trains and fits a random forest classification model</w:t>
+      </w:r>
+      <w:r>
+        <w:t xml:space="preserve"> </w:t>
+      </w:r>
+      <w:r>
+        <w:t xml:space="preserve">[11,34]</w:t>
+      </w:r>
+      <w:r>
+        <w:t xml:space="preserve"> </w:t>
+      </w:r>
+      <w:r>
+        <w:t xml:space="preserve">to predict the missing indicator of each POC given exposure, outcome, follow-up time, and covariates plus missingness indicator for other POC as the predictors. If the resulting area under the receiver operating characteristic curve (AUC) is meaningfully higher than 0.5, this would give some evidence for MAR/against MCAR being the underlying missingness mechanism. In case of values close 0.5, this would indicate the model is unable to discriminate missing vs. observed values based on available data; this could be due to a mechanism that is close to MCAR or one where the missingness is associated with unmeasured data (MNAR).</w:t>
+      </w:r>
+    </w:p>
+    <w:p>
+      <w:pPr>
+        <w:pStyle w:val="BodyText"/>
+      </w:pPr>
+      <w:r>
+        <w:t xml:space="preserve">The function returns an object of class</w:t>
+      </w:r>
+      <w:r>
+        <w:t xml:space="preserve"> </w:t>
+      </w:r>
+      <w:r>
+        <w:rPr>
+          <w:iCs/>
+          <w:i/>
+        </w:rPr>
+        <w:t xml:space="preserve">rf</w:t>
+      </w:r>
+      <w:r>
+        <w:t xml:space="preserve"> </w:t>
+      </w:r>
+      <w:r>
+        <w:t xml:space="preserve">which generically prints an overview of the AUC value of each POC. The AUC is based on the prediction made in the respective test dataset which is sampled as part of the function and for which the train-test split ratio, number of trees and CPU cores to parallelize over can be specified (</w:t>
+      </w:r>
+      <w:r>
+        <w:rPr>
+          <w:rStyle w:val="VerbatimChar"/>
+        </w:rPr>
+        <w:t xml:space="preserve">train_test_ratio, ntree</w:t>
+      </w:r>
+      <w:r>
+        <w:t xml:space="preserve"> </w:t>
+      </w:r>
+      <w:r>
+        <w:t xml:space="preserve">and</w:t>
+      </w:r>
+      <w:r>
+        <w:t xml:space="preserve"> </w:t>
+      </w:r>
+      <w:r>
+        <w:rPr>
+          <w:rStyle w:val="VerbatimChar"/>
+        </w:rPr>
+        <w:t xml:space="preserve">n_cores</w:t>
+      </w:r>
+      <w:r>
+        <w:t xml:space="preserve"> </w:t>
+      </w:r>
+      <w:r>
+        <w:t xml:space="preserve">parameter, respectively)</w:t>
+      </w:r>
+      <w:r>
+        <w:t xml:space="preserve"> </w:t>
+      </w:r>
+      <w:r>
+        <w:t xml:space="preserve">[34,35]</w:t>
+      </w:r>
+      <w:r>
+        <w:t xml:space="preserve">. The</w:t>
+      </w:r>
+      <w:r>
+        <w:t xml:space="preserve"> </w:t>
+      </w:r>
+      <w:r>
+        <w:rPr>
+          <w:iCs/>
+          <w:i/>
+        </w:rPr>
+        <w:t xml:space="preserve">rf</w:t>
+      </w:r>
+      <w:r>
+        <w:t xml:space="preserve"> </w:t>
+      </w:r>
+      <w:r>
+        <w:t xml:space="preserve">object further returns a graph for each POC displaying the relative importance of the predictors in the training dataset expressed as the mean decrease in accuracy (example</w:t>
+      </w:r>
+      <w:r>
+        <w:t xml:space="preserve"> </w:t>
+      </w:r>
+      <w:hyperlink w:anchor="fig-examples">
+        <w:r>
+          <w:rPr>
+            <w:rStyle w:val="Hyperlink"/>
+          </w:rPr>
+          <w:t xml:space="preserve">Figure 2</w:t>
+        </w:r>
+      </w:hyperlink>
+      <w:r>
+        <w:t xml:space="preserve"> </w:t>
+      </w:r>
+      <w:r>
+        <w:t xml:space="preserve">d). This metric can be valuable for interpreting and identifying strong predictors of missingness. It quantifies how much the accuracy of the prediction (i.e., the ratio of correct predictions to the total number of predictions made) would decrease if we excluded a specific predictor from the model. In case of inflated AUC values (&gt;0.9), the function prompts a message to the user reporting the most important predictor. If in such a scenario missingness in another POC is identified as a perfect predictor, the presence of a monotone missing data pattern may be likely in which case it is recommended to run the diagnostics for each POC independently rather than jointly.</w:t>
+      </w:r>
+    </w:p>
+    <w:p>
+      <w:pPr>
+        <w:pStyle w:val="BodyText"/>
+      </w:pPr>
+      <w:hyperlink w:anchor="fig-results">
+        <w:r>
+          <w:rPr>
+            <w:rStyle w:val="Hyperlink"/>
+          </w:rPr>
+          <w:t xml:space="preserve">Figure 3</w:t>
+        </w:r>
+      </w:hyperlink>
+      <w:r>
+        <w:t xml:space="preserve"> </w:t>
+      </w:r>
+      <w:r>
+        <w:t xml:space="preserve">(Group 2 diagnostics - blue boxes), for example, illustrates the AUC values of the output of</w:t>
+      </w:r>
+      <w:r>
+        <w:t xml:space="preserve"> </w:t>
+      </w:r>
+      <w:r>
+        <w:rPr>
+          <w:rStyle w:val="VerbatimChar"/>
+        </w:rPr>
+        <w:t xml:space="preserve">smdi_rf()</w:t>
+      </w:r>
+      <w:r>
+        <w:t xml:space="preserve"> </w:t>
+      </w:r>
+      <w:r>
+        <w:t xml:space="preserve">when applied to the synthetic example dataset. Since the missingness of the EGFR POC follows a true MAR mechanism, it shows a an AUC of 0.63 which is expectedly meaningfully higher than what is observed for ECOG (0.51) and PD-L1 (0.52) which follow a true MCAR and MNAR mechanism, respectively.</w:t>
+      </w:r>
+    </w:p>
+    <w:bookmarkEnd w:id="40"/>
+    <w:bookmarkStart w:id="41" w:name="group-3-diagnostics"/>
+    <w:p>
+      <w:pPr>
+        <w:pStyle w:val="Heading4"/>
+      </w:pPr>
+      <w:r>
+        <w:t xml:space="preserve">Group 3 Diagnostics</w:t>
+      </w:r>
+    </w:p>
+    <w:p>
+      <w:pPr>
+        <w:pStyle w:val="FirstParagraph"/>
+      </w:pPr>
+      <w:r>
+        <w:t xml:space="preserve">The third group of diagnostics with the</w:t>
+      </w:r>
+      <w:r>
+        <w:t xml:space="preserve"> </w:t>
+      </w:r>
+      <w:r>
+        <w:rPr>
+          <w:rStyle w:val="VerbatimChar"/>
+        </w:rPr>
+        <w:t xml:space="preserve">smdi_outcome()</w:t>
+      </w:r>
+      <w:r>
+        <w:t xml:space="preserve"> </w:t>
+      </w:r>
+      <w:r>
+        <w:t xml:space="preserve">function examines the association of the missingness indicator of the POC and the outcome under study. The function computes both a univariate model and a model adjusted for all other covariates in the dataset. In simulations, we discerned distinct patterns in both univariate and adjusted associations between the missing indicator and the outcome, closely mirroring simulated missingness mechanisms (</w:t>
+      </w:r>
+      <w:hyperlink w:anchor="fig-results">
+        <w:r>
+          <w:rPr>
+            <w:rStyle w:val="Hyperlink"/>
+          </w:rPr>
+          <w:t xml:space="preserve">Figure 3</w:t>
+        </w:r>
+      </w:hyperlink>
+      <w:r>
+        <w:t xml:space="preserve"> </w:t>
+      </w:r>
+      <w:r>
+        <w:t xml:space="preserve">top) [</w:t>
+      </w:r>
+      <w:r>
+        <w:t xml:space="preserve">[22]</w:t>
+      </w:r>
+      <w:r>
+        <w:t xml:space="preserve">]. As expected, under a MCAR mechanism the simulation suggested no difference in the outcome between patients with and without a value for the POC. Under MAR, given that missingness can be sufficiently explained by observed covariates, a spurious association in the univariate model disappeared after adjustment. If the missingness followed any MNAR mechanism, an association was observed regardless of adjustment.</w:t>
+      </w:r>
+    </w:p>
+    <w:p>
+      <w:pPr>
+        <w:pStyle w:val="BodyText"/>
+      </w:pPr>
+      <w:r>
+        <w:t xml:space="preserve">Currently,</w:t>
+      </w:r>
+      <w:r>
+        <w:t xml:space="preserve"> </w:t>
+      </w:r>
+      <w:r>
+        <w:rPr>
+          <w:rStyle w:val="VerbatimChar"/>
+        </w:rPr>
+        <w:t xml:space="preserve">smdi_outcome()</w:t>
+      </w:r>
+      <w:r>
+        <w:t xml:space="preserve"> </w:t>
+      </w:r>
+      <w:r>
+        <w:t xml:space="preserve">supports three outcome regression types: linear regression (</w:t>
+      </w:r>
+      <w:r>
+        <w:rPr>
+          <w:iCs/>
+          <w:i/>
+        </w:rPr>
+        <w:t xml:space="preserve">lm</w:t>
+      </w:r>
+      <w:r>
+        <w:t xml:space="preserve"> </w:t>
+      </w:r>
+      <w:r>
+        <w:t xml:space="preserve">[36]</w:t>
+      </w:r>
+      <w:r>
+        <w:t xml:space="preserve">) for continuous outcomes, logistic regression (</w:t>
+      </w:r>
+      <w:r>
+        <w:rPr>
+          <w:iCs/>
+          <w:i/>
+        </w:rPr>
+        <w:t xml:space="preserve">glm</w:t>
+      </w:r>
+      <w:r>
+        <w:t xml:space="preserve"> </w:t>
+      </w:r>
+      <w:r>
+        <w:t xml:space="preserve">[36]</w:t>
+      </w:r>
+      <w:r>
+        <w:t xml:space="preserve">) for binary outcomes and a Cox proportional hazards model (</w:t>
+      </w:r>
+      <w:r>
+        <w:rPr>
+          <w:iCs/>
+          <w:i/>
+        </w:rPr>
+        <w:t xml:space="preserve">coxph</w:t>
+      </w:r>
+      <w:r>
+        <w:t xml:space="preserve"> </w:t>
+      </w:r>
+      <w:r>
+        <w:t xml:space="preserve">[37]</w:t>
+      </w:r>
+      <w:r>
+        <w:t xml:space="preserve">) for time-to-event outcomes. Besides the regression type (</w:t>
+      </w:r>
+      <w:r>
+        <w:rPr>
+          <w:rStyle w:val="VerbatimChar"/>
+        </w:rPr>
+        <w:t xml:space="preserve">model</w:t>
+      </w:r>
+      <w:r>
+        <w:t xml:space="preserve"> </w:t>
+      </w:r>
+      <w:r>
+        <w:t xml:space="preserve">parameter), users need to specify the column containing the outcome using the</w:t>
+      </w:r>
+      <w:r>
+        <w:t xml:space="preserve"> </w:t>
+      </w:r>
+      <w:r>
+        <w:rPr>
+          <w:rStyle w:val="VerbatimChar"/>
+        </w:rPr>
+        <w:t xml:space="preserve">form_lhs</w:t>
+      </w:r>
+      <w:r>
+        <w:t xml:space="preserve"> </w:t>
+      </w:r>
+      <w:r>
+        <w:t xml:space="preserve">parameter (e.g.,</w:t>
+      </w:r>
+      <w:r>
+        <w:t xml:space="preserve"> </w:t>
+      </w:r>
+      <w:r>
+        <w:rPr>
+          <w:rStyle w:val="VerbatimChar"/>
+        </w:rPr>
+        <w:t xml:space="preserve">Surv(eventtime, status)</w:t>
+      </w:r>
+      <w:r>
+        <w:t xml:space="preserve"> </w:t>
+      </w:r>
+      <w:r>
+        <w:t xml:space="preserve">in case of a Cox model). The function returns a table with univariate and adjusted beta coefficients and 95% confidence intervals for each POC.</w:t>
+      </w:r>
+    </w:p>
+    <w:p>
+      <w:pPr>
+        <w:pStyle w:val="BodyText"/>
+      </w:pPr>
+      <w:r>
+        <w:t xml:space="preserve">Illustrating the application of</w:t>
+      </w:r>
+      <w:r>
+        <w:t xml:space="preserve"> </w:t>
+      </w:r>
+      <w:r>
+        <w:rPr>
+          <w:rStyle w:val="VerbatimChar"/>
+        </w:rPr>
+        <w:t xml:space="preserve">smdi_outcome()</w:t>
+      </w:r>
+      <w:r>
+        <w:t xml:space="preserve">with the example dataset, the derived logHR coefficients for the missingness indicators of the POCs (</w:t>
+      </w:r>
+      <w:hyperlink w:anchor="fig-results">
+        <w:r>
+          <w:rPr>
+            <w:rStyle w:val="Hyperlink"/>
+          </w:rPr>
+          <w:t xml:space="preserve">Figure 3</w:t>
+        </w:r>
+      </w:hyperlink>
+      <w:r>
+        <w:t xml:space="preserve"> </w:t>
+      </w:r>
+      <w:r>
+        <w:t xml:space="preserve">bottom, Group 3 diagnostics - green boxes) conform with the results as expected by on our simulations</w:t>
+      </w:r>
+      <w:r>
+        <w:t xml:space="preserve"> </w:t>
+      </w:r>
+      <w:r>
+        <w:t xml:space="preserve">[22]</w:t>
+      </w:r>
+      <w:r>
+        <w:t xml:space="preserve">. Here, EGFR displays no difference in the outcome after adjustment for fully observed covariates (logHR -0.01, 95% confidence intervals [CI] -0.10 to 0.09) indicating MAR, ECOG shows no difference in either unadjusted or adjusted model (logHR -0.06, -0.16 to 0.03) indicating MCAR, and PD-L1 exhibits differences in both models indicating MNAR.</w:t>
+      </w:r>
+    </w:p>
+    <w:p>
+      <w:pPr>
+        <w:pStyle w:val="BodyText"/>
+      </w:pPr>
+      <w:r>
+        <w:t xml:space="preserve">Demonstrating the utilization of smdi_outcome() using the example dataset, the derived logHR coefficients for the missingness indicators of the POCs (</w:t>
+      </w:r>
+      <w:hyperlink w:anchor="fig-results">
+        <w:r>
+          <w:rPr>
+            <w:rStyle w:val="Hyperlink"/>
+          </w:rPr>
+          <w:t xml:space="preserve">Figure 3</w:t>
+        </w:r>
+      </w:hyperlink>
+      <w:r>
+        <w:t xml:space="preserve"> </w:t>
+      </w:r>
+      <w:r>
+        <w:t xml:space="preserve">bottom, Group 3 diagnostics - green boxes) align with the anticipated outcomes from our simulations</w:t>
+      </w:r>
+      <w:r>
+        <w:t xml:space="preserve"> </w:t>
+      </w:r>
+      <w:r>
+        <w:t xml:space="preserve">[22]</w:t>
+      </w:r>
+      <w:r>
+        <w:t xml:space="preserve">. Specifically, EGFR manifests no discernible difference in the outcome after adjustment for fully observed covariates (logHR -0.01, 95% confidence intervals [CI] -0.10 to 0.09), suggesting a MAR mechanism. ECOG exhibits no distinction in either the unadjusted or adjusted model (logHR -0.06, -0.16 to 0.03), indicating MCAR. Conversely, PD-L1 showcases differences in the outcome in both models, suggesting an MNAR context.</w:t>
+      </w:r>
+    </w:p>
+    <w:bookmarkEnd w:id="41"/>
+    <w:bookmarkStart w:id="42" w:name="Xca156c5c40a183592e191582bcd1b77072f450a"/>
+    <w:p>
+      <w:pPr>
+        <w:pStyle w:val="Heading4"/>
+      </w:pPr>
+      <w:r>
+        <w:rPr>
+          <w:rStyle w:val="VerbatimChar"/>
+        </w:rPr>
+        <w:t xml:space="preserve">smdi_diagnose()</w:t>
+      </w:r>
+      <w:r>
+        <w:t xml:space="preserve"> </w:t>
+      </w:r>
+      <w:r>
+        <w:t xml:space="preserve">to compute all three group diagnostics</w:t>
+      </w:r>
+    </w:p>
+    <w:p>
+      <w:pPr>
+        <w:pStyle w:val="FirstParagraph"/>
+      </w:pPr>
+      <w:r>
+        <w:t xml:space="preserve">Finally, the</w:t>
+      </w:r>
+      <w:r>
+        <w:t xml:space="preserve"> </w:t>
+      </w:r>
+      <w:r>
+        <w:rPr>
+          <w:rStyle w:val="VerbatimChar"/>
+        </w:rPr>
+        <w:t xml:space="preserve">smdi_diagnose()</w:t>
+      </w:r>
+      <w:r>
+        <w:t xml:space="preserve"> </w:t>
+      </w:r>
+      <w:r>
+        <w:t xml:space="preserve">function enables users to compute all of the above discussed group diagnostics within a single function call.</w:t>
+      </w:r>
+    </w:p>
+    <w:p>
+      <w:pPr>
+        <w:pStyle w:val="SourceCode"/>
+      </w:pPr>
+      <w:r>
+        <w:rPr>
+          <w:rStyle w:val="CommentTok"/>
+        </w:rPr>
+        <w:t xml:space="preserve"># minimal example of a smdi_diagnose() function call</w:t>
+      </w:r>
+      <w:r>
+        <w:br/>
+      </w:r>
+      <w:r>
+        <w:rPr>
+          <w:rStyle w:val="FunctionTok"/>
+        </w:rPr>
+        <w:t xml:space="preserve">smdi_diagnose</w:t>
+      </w:r>
+      <w:r>
+        <w:rPr>
+          <w:rStyle w:val="NormalTok"/>
+        </w:rPr>
+        <w:t xml:space="preserve">(</w:t>
+      </w:r>
+      <w:r>
+        <w:br/>
+      </w:r>
+      <w:r>
+        <w:rPr>
+          <w:rStyle w:val="NormalTok"/>
+        </w:rPr>
+        <w:t xml:space="preserve">  </w:t>
+      </w:r>
+      <w:r>
+        <w:rPr>
+          <w:rStyle w:val="AttributeTok"/>
+        </w:rPr>
+        <w:t xml:space="preserve">data =</w:t>
+      </w:r>
+      <w:r>
+        <w:rPr>
+          <w:rStyle w:val="NormalTok"/>
+        </w:rPr>
+        <w:t xml:space="preserve"> smdi_data,</w:t>
+      </w:r>
+      <w:r>
+        <w:br/>
+      </w:r>
+      <w:r>
+        <w:rPr>
+          <w:rStyle w:val="NormalTok"/>
+        </w:rPr>
+        <w:t xml:space="preserve">  </w:t>
+      </w:r>
+      <w:r>
+        <w:rPr>
+          <w:rStyle w:val="AttributeTok"/>
+        </w:rPr>
+        <w:t xml:space="preserve">model =</w:t>
+      </w:r>
+      <w:r>
+        <w:rPr>
+          <w:rStyle w:val="NormalTok"/>
+        </w:rPr>
+        <w:t xml:space="preserve"> </w:t>
+      </w:r>
+      <w:r>
+        <w:rPr>
+          <w:rStyle w:val="StringTok"/>
+        </w:rPr>
+        <w:t xml:space="preserve">"cox"</w:t>
+      </w:r>
+      <w:r>
+        <w:rPr>
+          <w:rStyle w:val="NormalTok"/>
+        </w:rPr>
         <w:t xml:space="preserve">,</w:t>
       </w:r>
       <w:r>
+        <w:br/>
+      </w:r>
+      <w:r>
+        <w:rPr>
+          <w:rStyle w:val="NormalTok"/>
+        </w:rPr>
+        <w:t xml:space="preserve">  </w:t>
+      </w:r>
+      <w:r>
+        <w:rPr>
+          <w:rStyle w:val="AttributeTok"/>
+        </w:rPr>
+        <w:t xml:space="preserve">form_lhs =</w:t>
+      </w:r>
+      <w:r>
+        <w:rPr>
+          <w:rStyle w:val="NormalTok"/>
+        </w:rPr>
+        <w:t xml:space="preserve"> </w:t>
+      </w:r>
+      <w:r>
+        <w:rPr>
+          <w:rStyle w:val="StringTok"/>
+        </w:rPr>
+        <w:t xml:space="preserve">"Surv(eventtime, status)"</w:t>
+      </w:r>
+      <w:r>
+        <w:rPr>
+          <w:rStyle w:val="NormalTok"/>
+        </w:rPr>
+        <w:t xml:space="preserve">,</w:t>
+      </w:r>
+      <w:r>
+        <w:br/>
+      </w:r>
+      <w:r>
+        <w:rPr>
+          <w:rStyle w:val="NormalTok"/>
+        </w:rPr>
+        <w:t xml:space="preserve">  </w:t>
+      </w:r>
+      <w:r>
+        <w:rPr>
+          <w:rStyle w:val="AttributeTok"/>
+        </w:rPr>
+        <w:t xml:space="preserve">n_cores =</w:t>
+      </w:r>
+      <w:r>
+        <w:rPr>
+          <w:rStyle w:val="NormalTok"/>
+        </w:rPr>
+        <w:t xml:space="preserve"> </w:t>
+      </w:r>
+      <w:r>
+        <w:rPr>
+          <w:rStyle w:val="DecValTok"/>
+        </w:rPr>
+        <w:t xml:space="preserve">3</w:t>
+      </w:r>
+      <w:r>
+        <w:br/>
+      </w:r>
+      <w:r>
+        <w:rPr>
+          <w:rStyle w:val="NormalTok"/>
+        </w:rPr>
+        <w:t xml:space="preserve">  )</w:t>
+      </w:r>
+    </w:p>
+    <w:p>
+      <w:pPr>
+        <w:pStyle w:val="FirstParagraph"/>
+      </w:pPr>
+      <w:r>
+        <w:t xml:space="preserve">The function returns an object of class</w:t>
+      </w:r>
+      <w:r>
+        <w:t xml:space="preserve"> </w:t>
+      </w:r>
+      <w:r>
+        <w:rPr>
+          <w:iCs/>
+          <w:i/>
+        </w:rPr>
+        <w:t xml:space="preserve">smdi</w:t>
+      </w:r>
+      <w:r>
+        <w:t xml:space="preserve"> </w:t>
+      </w:r>
+      <w:r>
+        <w:t xml:space="preserve">containing a table with the results of all diagnostics for each specified POC and Little’s test p-value across all covariates (</w:t>
+      </w:r>
+      <w:r>
+        <w:rPr>
+          <w:bCs/>
+          <w:b/>
+        </w:rPr>
+        <w:t xml:space="preserve">Table 2</w:t>
+      </w:r>
+      <w:r>
+        <w:t xml:space="preserve">). By cross-checking all resulting diagnostic parameters to expected estimates (</w:t>
+      </w:r>
+      <w:hyperlink w:anchor="fig-results">
+        <w:r>
+          <w:rPr>
+            <w:rStyle w:val="Hyperlink"/>
+          </w:rPr>
+          <w:t xml:space="preserve">Figure 3</w:t>
+        </w:r>
+      </w:hyperlink>
+      <w:r>
+        <w:t xml:space="preserve">,</w:t>
+      </w:r>
+      <w:r>
         <w:t xml:space="preserve"> </w:t>
       </w:r>
       <w:r>
@@ -2724,11 +2952,11 @@
         <w:t xml:space="preserve">), the diagnostics can provide valuable insights into underlying missingness mechanisms and thereby help elucidate if analytic approaches such as imputation analyses are viable options.</w:t>
       </w:r>
     </w:p>
-    <w:bookmarkEnd w:id="41"/>
     <w:bookmarkEnd w:id="42"/>
     <w:bookmarkEnd w:id="43"/>
     <w:bookmarkEnd w:id="44"/>
-    <w:bookmarkStart w:id="46" w:name="discussion"/>
+    <w:bookmarkEnd w:id="45"/>
+    <w:bookmarkStart w:id="47" w:name="discussion"/>
     <w:p>
       <w:pPr>
         <w:pStyle w:val="Heading1"/>
@@ -2765,10 +2993,10 @@
         <w:pStyle w:val="BodyText"/>
       </w:pPr>
       <w:r>
-        <w:t xml:space="preserve">The package does come with certain limitations, such that the true underlying mechanism causing the missing data can never be inferred with absolute certainty from the observed data. Therefore, it’s important to complement diagnostic results with substantive expert knowledge to factor in how covariates are measured in routine care and contextualize potential reasons for missingness.</w:t>
-      </w:r>
-    </w:p>
-    <w:bookmarkStart w:id="45" w:name="conclusions"/>
+        <w:t xml:space="preserve">The package does come with certain limitations, such that the true underlying mechanism causing the missing data can never be inferred with absolute certainty from the observed data. Therefore, it’s important to complement diagnostic results with substantive expert knowledge to factor in how covariates are measured in routine care and contextualize potential reasons for missingness. This collaborative approach allows for a contextualized understanding of potential causes for missing data in EHR.</w:t>
+      </w:r>
+    </w:p>
+    <w:bookmarkStart w:id="46" w:name="conclusions"/>
     <w:p>
       <w:pPr>
         <w:pStyle w:val="Heading2"/>
@@ -2805,9 +3033,9 @@
         <w:br w:type="page"/>
       </w:r>
     </w:p>
-    <w:bookmarkEnd w:id="45"/>
     <w:bookmarkEnd w:id="46"/>
-    <w:bookmarkStart w:id="129" w:name="references"/>
+    <w:bookmarkEnd w:id="47"/>
+    <w:bookmarkStart w:id="134" w:name="references"/>
     <w:p>
       <w:pPr>
         <w:pStyle w:val="Heading1"/>
@@ -2816,8 +3044,8 @@
         <w:t xml:space="preserve">References</w:t>
       </w:r>
     </w:p>
-    <w:bookmarkStart w:id="114" w:name="refs"/>
-    <w:bookmarkStart w:id="48" w:name="ref-fdaRWE2018"/>
+    <w:bookmarkStart w:id="119" w:name="refs"/>
+    <w:bookmarkStart w:id="49" w:name="ref-Desai2021"/>
     <w:p>
       <w:pPr>
         <w:pStyle w:val="Bibliography"/>
@@ -2832,12 +3060,68 @@
         <w:t xml:space="preserve">	</w:t>
       </w:r>
       <w:r>
+        <w:t xml:space="preserve">Desai RJ, Matheny ME, Johnson K,</w:t>
+      </w:r>
+      <w:r>
+        <w:t xml:space="preserve"> </w:t>
+      </w:r>
+      <w:r>
+        <w:rPr>
+          <w:iCs/>
+          <w:i/>
+        </w:rPr>
+        <w:t xml:space="preserve">et al.</w:t>
+      </w:r>
+      <w:r>
+        <w:t xml:space="preserve"> Broadening the reach of the FDA Sentinel system: A roadmap for integrating electronic health record data in a causal analysis framework.</w:t>
+      </w:r>
+      <w:r>
+        <w:t xml:space="preserve"> </w:t>
+      </w:r>
+      <w:r>
+        <w:rPr>
+          <w:iCs/>
+          <w:i/>
+        </w:rPr>
+        <w:t xml:space="preserve">npj Digital Medicine</w:t>
+      </w:r>
+      <w:r>
+        <w:t xml:space="preserve">. 2021;4. doi:</w:t>
+      </w:r>
+      <w:r>
+        <w:t xml:space="preserve"> </w:t>
+      </w:r>
+      <w:hyperlink r:id="rId48">
+        <w:r>
+          <w:rPr>
+            <w:rStyle w:val="Hyperlink"/>
+          </w:rPr>
+          <w:t xml:space="preserve">10.1038/s41746-021-00542-0</w:t>
+        </w:r>
+      </w:hyperlink>
+    </w:p>
+    <w:bookmarkEnd w:id="49"/>
+    <w:bookmarkStart w:id="51" w:name="ref-fdaRWE2018"/>
+    <w:p>
+      <w:pPr>
+        <w:pStyle w:val="Bibliography"/>
+      </w:pPr>
+      <w:r>
+        <w:t xml:space="preserve">2</w:t>
+      </w:r>
+      <w:r>
+        <w:t xml:space="preserve"> </w:t>
+      </w:r>
+      <w:r>
+        <w:t xml:space="preserve">	</w:t>
+      </w:r>
+      <w:r>
         <w:t xml:space="preserve">United States Food and Drug Administration.</w:t>
       </w:r>
       <w:r>
         <w:t xml:space="preserve"> </w:t>
       </w:r>
-      <w:hyperlink r:id="rId47">
+      <w:hyperlink r:id="rId50">
         <w:r>
           <w:rPr>
             <w:rStyle w:val="Hyperlink"/>
@@ -2846,14 +3130,14 @@
         </w:r>
       </w:hyperlink>
     </w:p>
-    <w:bookmarkEnd w:id="48"/>
-    <w:bookmarkStart w:id="50" w:name="ref-Desai2021"/>
+    <w:bookmarkEnd w:id="51"/>
+    <w:bookmarkStart w:id="53" w:name="ref-asfaw2022"/>
     <w:p>
       <w:pPr>
         <w:pStyle w:val="Bibliography"/>
       </w:pPr>
       <w:r>
-        <w:t xml:space="preserve">2</w:t>
+        <w:t xml:space="preserve">3</w:t>
       </w:r>
       <w:r>
         <w:t xml:space="preserve"> </w:t>
@@ -2862,7 +3146,7 @@
         <w:t xml:space="preserve">	</w:t>
       </w:r>
       <w:r>
-        <w:t xml:space="preserve">Desai RJ, Matheny ME, Johnson K,</w:t>
+        <w:t xml:space="preserve">Asfaw A, Ascha M, Yerram P,</w:t>
       </w:r>
       <w:r>
         <w:t xml:space="preserve"> </w:t>
@@ -2875,65 +3159,9 @@
         <w:t xml:space="preserve">et al.</w:t>
       </w:r>
       <w:r>
-        <w:t xml:space="preserve"> Broadening the reach of the FDA Sentinel system: A roadmap for integrating electronic health record data in a causal analysis framework.</w:t>
-      </w:r>
-      <w:r>
-        <w:t xml:space="preserve"> </w:t>
-      </w:r>
-      <w:r>
-        <w:rPr>
-          <w:iCs/>
-          <w:i/>
-        </w:rPr>
-        <w:t xml:space="preserve">npj Digital Medicine</w:t>
-      </w:r>
-      <w:r>
-        <w:t xml:space="preserve">. 2021;4. doi:</w:t>
-      </w:r>
-      <w:r>
-        <w:t xml:space="preserve"> </w:t>
-      </w:r>
-      <w:hyperlink r:id="rId49">
-        <w:r>
-          <w:rPr>
-            <w:rStyle w:val="Hyperlink"/>
-          </w:rPr>
-          <w:t xml:space="preserve">10.1038/s41746-021-00542-0</w:t>
-        </w:r>
-      </w:hyperlink>
-    </w:p>
-    <w:bookmarkEnd w:id="50"/>
-    <w:bookmarkStart w:id="52" w:name="ref-asfaw2022"/>
-    <w:p>
-      <w:pPr>
-        <w:pStyle w:val="Bibliography"/>
-      </w:pPr>
-      <w:r>
-        <w:t xml:space="preserve">3</w:t>
-      </w:r>
-      <w:r>
-        <w:t xml:space="preserve"> </w:t>
-      </w:r>
-      <w:r>
-        <w:t xml:space="preserve">	</w:t>
-      </w:r>
-      <w:r>
-        <w:t xml:space="preserve">Asfaw A, Ascha M, Yerram P,</w:t>
-      </w:r>
-      <w:r>
-        <w:t xml:space="preserve"> </w:t>
-      </w:r>
-      <w:r>
-        <w:rPr>
-          <w:iCs/>
-          <w:i/>
-        </w:rPr>
-        <w:t xml:space="preserve">et al.</w:t>
-      </w:r>
-      <w:r>
-        <w:t xml:space="preserve"> </w:t>
-      </w:r>
-      <w:hyperlink r:id="rId51">
+        <w:t xml:space="preserve"> </w:t>
+      </w:r>
+      <w:hyperlink r:id="rId52">
         <w:r>
           <w:rPr>
             <w:rStyle w:val="Hyperlink"/>
@@ -2958,8 +3186,8 @@
         <w:t xml:space="preserve">. 2022;25:S488.</w:t>
       </w:r>
     </w:p>
-    <w:bookmarkEnd w:id="52"/>
-    <w:bookmarkStart w:id="54" w:name="ref-gorelick2006"/>
+    <w:bookmarkEnd w:id="53"/>
+    <w:bookmarkStart w:id="55" w:name="ref-gorelick2006"/>
     <w:p>
       <w:pPr>
         <w:pStyle w:val="Bibliography"/>
@@ -2979,7 +3207,7 @@
       <w:r>
         <w:t xml:space="preserve"> </w:t>
       </w:r>
-      <w:hyperlink r:id="rId53">
+      <w:hyperlink r:id="rId54">
         <w:r>
           <w:rPr>
             <w:rStyle w:val="Hyperlink"/>
@@ -3004,8 +3232,8 @@
         <w:t xml:space="preserve">. 2006;59:1115–23.</w:t>
       </w:r>
     </w:p>
-    <w:bookmarkEnd w:id="54"/>
-    <w:bookmarkStart w:id="56" w:name="ref-ayilara2019"/>
+    <w:bookmarkEnd w:id="55"/>
+    <w:bookmarkStart w:id="57" w:name="ref-ayilara2019"/>
     <w:p>
       <w:pPr>
         <w:pStyle w:val="Bibliography"/>
@@ -3051,7 +3279,7 @@
       <w:r>
         <w:t xml:space="preserve"> </w:t>
       </w:r>
-      <w:hyperlink r:id="rId55">
+      <w:hyperlink r:id="rId56">
         <w:r>
           <w:rPr>
             <w:rStyle w:val="Hyperlink"/>
@@ -3060,8 +3288,8 @@
         </w:r>
       </w:hyperlink>
     </w:p>
-    <w:bookmarkEnd w:id="56"/>
-    <w:bookmarkStart w:id="58" w:name="ref-groenwold2020"/>
+    <w:bookmarkEnd w:id="57"/>
+    <w:bookmarkStart w:id="59" w:name="ref-groenwold2020"/>
     <w:p>
       <w:pPr>
         <w:pStyle w:val="Bibliography"/>
@@ -3081,7 +3309,7 @@
       <w:r>
         <w:t xml:space="preserve"> </w:t>
       </w:r>
-      <w:hyperlink r:id="rId57">
+      <w:hyperlink r:id="rId58">
         <w:r>
           <w:rPr>
             <w:rStyle w:val="Hyperlink"/>
@@ -3106,8 +3334,8 @@
         <w:t xml:space="preserve">. 2020;183:E7–9.</w:t>
       </w:r>
     </w:p>
-    <w:bookmarkEnd w:id="58"/>
-    <w:bookmarkStart w:id="60" w:name="ref-vanbuuren2018"/>
+    <w:bookmarkEnd w:id="59"/>
+    <w:bookmarkStart w:id="61" w:name="ref-vanbuuren2018"/>
     <w:p>
       <w:pPr>
         <w:pStyle w:val="Bibliography"/>
@@ -3140,7 +3368,7 @@
       <w:r>
         <w:t xml:space="preserve"> </w:t>
       </w:r>
-      <w:hyperlink r:id="rId59">
+      <w:hyperlink r:id="rId60">
         <w:r>
           <w:rPr>
             <w:rStyle w:val="Hyperlink"/>
@@ -3149,8 +3377,8 @@
         </w:r>
       </w:hyperlink>
     </w:p>
-    <w:bookmarkEnd w:id="60"/>
-    <w:bookmarkStart w:id="62" w:name="ref-rubin1976"/>
+    <w:bookmarkEnd w:id="61"/>
+    <w:bookmarkStart w:id="63" w:name="ref-rubin1976"/>
     <w:p>
       <w:pPr>
         <w:pStyle w:val="Bibliography"/>
@@ -3170,7 +3398,7 @@
       <w:r>
         <w:t xml:space="preserve"> </w:t>
       </w:r>
-      <w:hyperlink r:id="rId61">
+      <w:hyperlink r:id="rId62">
         <w:r>
           <w:rPr>
             <w:rStyle w:val="Hyperlink"/>
@@ -3195,8 +3423,8 @@
         <w:t xml:space="preserve">. 1976;63:581–92.</w:t>
       </w:r>
     </w:p>
-    <w:bookmarkEnd w:id="62"/>
-    <w:bookmarkStart w:id="63" w:name="ref-little2019"/>
+    <w:bookmarkEnd w:id="63"/>
+    <w:bookmarkStart w:id="64" w:name="ref-little2019"/>
     <w:p>
       <w:pPr>
         <w:pStyle w:val="Bibliography"/>
@@ -3227,8 +3455,8 @@
         <w:t xml:space="preserve">. John Wiley &amp; Sons 2019.</w:t>
       </w:r>
     </w:p>
-    <w:bookmarkEnd w:id="63"/>
-    <w:bookmarkStart w:id="65" w:name="ref-lee2021"/>
+    <w:bookmarkEnd w:id="64"/>
+    <w:bookmarkStart w:id="66" w:name="ref-lee2021"/>
     <w:p>
       <w:pPr>
         <w:pStyle w:val="Bibliography"/>
@@ -3258,7 +3486,7 @@
       <w:r>
         <w:t xml:space="preserve"> </w:t>
       </w:r>
-      <w:hyperlink r:id="rId64">
+      <w:hyperlink r:id="rId65">
         <w:r>
           <w:rPr>
             <w:rStyle w:val="Hyperlink"/>
@@ -3283,8 +3511,8 @@
         <w:t xml:space="preserve">. 2021;134:79–88.</w:t>
       </w:r>
     </w:p>
-    <w:bookmarkEnd w:id="65"/>
-    <w:bookmarkStart w:id="67" w:name="ref-sondhi2023a"/>
+    <w:bookmarkEnd w:id="66"/>
+    <w:bookmarkStart w:id="68" w:name="ref-sondhi2023a"/>
     <w:p>
       <w:pPr>
         <w:pStyle w:val="Bibliography"/>
@@ -3336,7 +3564,7 @@
       <w:r>
         <w:t xml:space="preserve"> </w:t>
       </w:r>
-      <w:hyperlink r:id="rId66">
+      <w:hyperlink r:id="rId67">
         <w:r>
           <w:rPr>
             <w:rStyle w:val="Hyperlink"/>
@@ -3345,8 +3573,8 @@
         </w:r>
       </w:hyperlink>
     </w:p>
-    <w:bookmarkEnd w:id="67"/>
-    <w:bookmarkStart w:id="69" w:name="ref-hotelling1931"/>
+    <w:bookmarkEnd w:id="68"/>
+    <w:bookmarkStart w:id="70" w:name="ref-hotelling1931"/>
     <w:p>
       <w:pPr>
         <w:pStyle w:val="Bibliography"/>
@@ -3366,7 +3594,7 @@
       <w:r>
         <w:t xml:space="preserve"> </w:t>
       </w:r>
-      <w:hyperlink r:id="rId68">
+      <w:hyperlink r:id="rId69">
         <w:r>
           <w:rPr>
             <w:rStyle w:val="Hyperlink"/>
@@ -3391,8 +3619,8 @@
         <w:t xml:space="preserve">. 1931;2:360–78.</w:t>
       </w:r>
     </w:p>
-    <w:bookmarkEnd w:id="69"/>
-    <w:bookmarkStart w:id="71" w:name="ref-little1988"/>
+    <w:bookmarkEnd w:id="70"/>
+    <w:bookmarkStart w:id="72" w:name="ref-little1988"/>
     <w:p>
       <w:pPr>
         <w:pStyle w:val="Bibliography"/>
@@ -3412,7 +3640,7 @@
       <w:r>
         <w:t xml:space="preserve"> </w:t>
       </w:r>
-      <w:hyperlink r:id="rId70">
+      <w:hyperlink r:id="rId71">
         <w:r>
           <w:rPr>
             <w:rStyle w:val="Hyperlink"/>
@@ -3437,8 +3665,8 @@
         <w:t xml:space="preserve">. 1988;83:1198–202.</w:t>
       </w:r>
     </w:p>
-    <w:bookmarkEnd w:id="71"/>
-    <w:bookmarkStart w:id="73" w:name="ref-pedersen2017"/>
+    <w:bookmarkEnd w:id="72"/>
+    <w:bookmarkStart w:id="74" w:name="ref-pedersen2017"/>
     <w:p>
       <w:pPr>
         <w:pStyle w:val="Bibliography"/>
@@ -3468,7 +3696,7 @@
       <w:r>
         <w:t xml:space="preserve"> </w:t>
       </w:r>
-      <w:hyperlink r:id="rId72">
+      <w:hyperlink r:id="rId73">
         <w:r>
           <w:rPr>
             <w:rStyle w:val="Hyperlink"/>
@@ -3493,8 +3721,8 @@
         <w:t xml:space="preserve">. 2017;Volume 9:157–66.</w:t>
       </w:r>
     </w:p>
-    <w:bookmarkEnd w:id="73"/>
-    <w:bookmarkStart w:id="75" w:name="ref-madley-dowd2019"/>
+    <w:bookmarkEnd w:id="74"/>
+    <w:bookmarkStart w:id="76" w:name="ref-madley-dowd2019"/>
     <w:p>
       <w:pPr>
         <w:pStyle w:val="Bibliography"/>
@@ -3524,7 +3752,7 @@
       <w:r>
         <w:t xml:space="preserve"> </w:t>
       </w:r>
-      <w:hyperlink r:id="rId74">
+      <w:hyperlink r:id="rId75">
         <w:r>
           <w:rPr>
             <w:rStyle w:val="Hyperlink"/>
@@ -3549,8 +3777,8 @@
         <w:t xml:space="preserve">. 2019;110:63–73.</w:t>
       </w:r>
     </w:p>
-    <w:bookmarkEnd w:id="75"/>
-    <w:bookmarkStart w:id="77" w:name="ref-Lee2023"/>
+    <w:bookmarkEnd w:id="76"/>
+    <w:bookmarkStart w:id="78" w:name="ref-Lee2023"/>
     <w:p>
       <w:pPr>
         <w:pStyle w:val="Bibliography"/>
@@ -3596,7 +3824,7 @@
       <w:r>
         <w:t xml:space="preserve"> </w:t>
       </w:r>
-      <w:hyperlink r:id="rId76">
+      <w:hyperlink r:id="rId77">
         <w:r>
           <w:rPr>
             <w:rStyle w:val="Hyperlink"/>
@@ -3605,8 +3833,8 @@
         </w:r>
       </w:hyperlink>
     </w:p>
-    <w:bookmarkEnd w:id="77"/>
-    <w:bookmarkStart w:id="79" w:name="ref-Moreno-Betancur2018"/>
+    <w:bookmarkEnd w:id="78"/>
+    <w:bookmarkStart w:id="80" w:name="ref-Moreno-Betancur2018"/>
     <w:p>
       <w:pPr>
         <w:pStyle w:val="Bibliography"/>
@@ -3636,7 +3864,7 @@
       <w:r>
         <w:t xml:space="preserve"> </w:t>
       </w:r>
-      <w:hyperlink r:id="rId78">
+      <w:hyperlink r:id="rId79">
         <w:r>
           <w:rPr>
             <w:rStyle w:val="Hyperlink"/>
@@ -3661,8 +3889,8 @@
         <w:t xml:space="preserve">. 2018;187:2705–15.</w:t>
       </w:r>
     </w:p>
-    <w:bookmarkEnd w:id="79"/>
-    <w:bookmarkStart w:id="81" w:name="ref-mohan2021"/>
+    <w:bookmarkEnd w:id="80"/>
+    <w:bookmarkStart w:id="82" w:name="ref-mohan2021"/>
     <w:p>
       <w:pPr>
         <w:pStyle w:val="Bibliography"/>
@@ -3682,7 +3910,7 @@
       <w:r>
         <w:t xml:space="preserve"> </w:t>
       </w:r>
-      <w:hyperlink r:id="rId80">
+      <w:hyperlink r:id="rId81">
         <w:r>
           <w:rPr>
             <w:rStyle w:val="Hyperlink"/>
@@ -3707,8 +3935,8 @@
         <w:t xml:space="preserve">. 2021;116:1023–37.</w:t>
       </w:r>
     </w:p>
-    <w:bookmarkEnd w:id="81"/>
-    <w:bookmarkStart w:id="83" w:name="ref-carroll2020"/>
+    <w:bookmarkEnd w:id="82"/>
+    <w:bookmarkStart w:id="84" w:name="ref-carroll2020"/>
     <w:p>
       <w:pPr>
         <w:pStyle w:val="Bibliography"/>
@@ -3741,7 +3969,7 @@
       <w:r>
         <w:t xml:space="preserve"> </w:t>
       </w:r>
-      <w:hyperlink r:id="rId82">
+      <w:hyperlink r:id="rId83">
         <w:r>
           <w:rPr>
             <w:rStyle w:val="Hyperlink"/>
@@ -3750,8 +3978,8 @@
         </w:r>
       </w:hyperlink>
     </w:p>
-    <w:bookmarkEnd w:id="83"/>
-    <w:bookmarkStart w:id="85" w:name="ref-wood2004"/>
+    <w:bookmarkEnd w:id="84"/>
+    <w:bookmarkStart w:id="86" w:name="ref-wood2004"/>
     <w:p>
       <w:pPr>
         <w:pStyle w:val="Bibliography"/>
@@ -3771,7 +3999,7 @@
       <w:r>
         <w:t xml:space="preserve"> </w:t>
       </w:r>
-      <w:hyperlink r:id="rId84">
+      <w:hyperlink r:id="rId85">
         <w:r>
           <w:rPr>
             <w:rStyle w:val="Hyperlink"/>
@@ -3796,8 +4024,8 @@
         <w:t xml:space="preserve">. 2004;1:368–76.</w:t>
       </w:r>
     </w:p>
-    <w:bookmarkEnd w:id="85"/>
-    <w:bookmarkStart w:id="87" w:name="ref-harel2012"/>
+    <w:bookmarkEnd w:id="86"/>
+    <w:bookmarkStart w:id="88" w:name="ref-harel2012"/>
     <w:p>
       <w:pPr>
         <w:pStyle w:val="Bibliography"/>
@@ -3817,7 +4045,7 @@
       <w:r>
         <w:t xml:space="preserve"> </w:t>
       </w:r>
-      <w:hyperlink r:id="rId86">
+      <w:hyperlink r:id="rId87">
         <w:r>
           <w:rPr>
             <w:rStyle w:val="Hyperlink"/>
@@ -3842,8 +4070,8 @@
         <w:t xml:space="preserve">. 2012;16:1382–93.</w:t>
       </w:r>
     </w:p>
-    <w:bookmarkEnd w:id="87"/>
-    <w:bookmarkStart w:id="88" w:name="ref-weberpals2023"/>
+    <w:bookmarkEnd w:id="88"/>
+    <w:bookmarkStart w:id="89" w:name="ref-weberpals2023"/>
     <w:p>
       <w:pPr>
         <w:pStyle w:val="Bibliography"/>
@@ -3887,8 +4115,8 @@
         <w:t xml:space="preserve">. 2023.</w:t>
       </w:r>
     </w:p>
-    <w:bookmarkEnd w:id="88"/>
-    <w:bookmarkStart w:id="90" w:name="ref-smdi"/>
+    <w:bookmarkEnd w:id="89"/>
+    <w:bookmarkStart w:id="91" w:name="ref-nalichowski2006"/>
     <w:p>
       <w:pPr>
         <w:pStyle w:val="Bibliography"/>
@@ -3903,12 +4131,98 @@
         <w:t xml:space="preserve">	</w:t>
       </w:r>
       <w:r>
+        <w:t xml:space="preserve">Nalichowski R, Keogh D, Chueh HC,</w:t>
+      </w:r>
+      <w:r>
+        <w:t xml:space="preserve"> </w:t>
+      </w:r>
+      <w:r>
+        <w:rPr>
+          <w:iCs/>
+          <w:i/>
+        </w:rPr>
+        <w:t xml:space="preserve">et al.</w:t>
+      </w:r>
+      <w:r>
+        <w:t xml:space="preserve"> </w:t>
+      </w:r>
+      <w:hyperlink r:id="rId90">
+        <w:r>
+          <w:rPr>
+            <w:rStyle w:val="Hyperlink"/>
+          </w:rPr>
+          <w:t xml:space="preserve">Calculating the benefits of a research patient data repository</w:t>
+        </w:r>
+      </w:hyperlink>
+      <w:r>
+        <w:t xml:space="preserve">.</w:t>
+      </w:r>
+      <w:r>
+        <w:t xml:space="preserve"> </w:t>
+      </w:r>
+      <w:r>
+        <w:rPr>
+          <w:iCs/>
+          <w:i/>
+        </w:rPr>
+        <w:t xml:space="preserve">AMIA Annual Symposium Proceedings</w:t>
+      </w:r>
+      <w:r>
+        <w:t xml:space="preserve">. 2006;2006:1044.</w:t>
+      </w:r>
+    </w:p>
+    <w:bookmarkEnd w:id="91"/>
+    <w:bookmarkStart w:id="93" w:name="ref-cmsResdac"/>
+    <w:p>
+      <w:pPr>
+        <w:pStyle w:val="Bibliography"/>
+      </w:pPr>
+      <w:r>
+        <w:t xml:space="preserve">24</w:t>
+      </w:r>
+      <w:r>
+        <w:t xml:space="preserve"> </w:t>
+      </w:r>
+      <w:r>
+        <w:t xml:space="preserve">	</w:t>
+      </w:r>
+      <w:hyperlink r:id="rId92">
+        <w:r>
+          <w:rPr>
+            <w:rStyle w:val="Hyperlink"/>
+          </w:rPr>
+          <w:t xml:space="preserve">https://resdac.org/</w:t>
+        </w:r>
+      </w:hyperlink>
+      <w:r>
+        <w:t xml:space="preserve"> </w:t>
+      </w:r>
+      <w:r>
+        <w:t xml:space="preserve">(accessed 16 November 2023)</w:t>
+      </w:r>
+    </w:p>
+    <w:bookmarkEnd w:id="93"/>
+    <w:bookmarkStart w:id="95" w:name="ref-smdi"/>
+    <w:p>
+      <w:pPr>
+        <w:pStyle w:val="Bibliography"/>
+      </w:pPr>
+      <w:r>
+        <w:t xml:space="preserve">25</w:t>
+      </w:r>
+      <w:r>
+        <w:t xml:space="preserve"> </w:t>
+      </w:r>
+      <w:r>
+        <w:t xml:space="preserve">	</w:t>
+      </w:r>
+      <w:r>
         <w:t xml:space="preserve">Weberpals J.</w:t>
       </w:r>
       <w:r>
         <w:t xml:space="preserve"> </w:t>
       </w:r>
-      <w:hyperlink r:id="rId89">
+      <w:hyperlink r:id="rId94">
         <w:r>
           <w:rPr>
             <w:rStyle w:val="Hyperlink"/>
@@ -3920,14 +4234,14 @@
         <w:t xml:space="preserve">. Published Online First: 2023.</w:t>
       </w:r>
     </w:p>
-    <w:bookmarkEnd w:id="90"/>
-    <w:bookmarkStart w:id="91" w:name="ref-wickham2023r"/>
+    <w:bookmarkEnd w:id="95"/>
+    <w:bookmarkStart w:id="96" w:name="ref-wickham2023r"/>
     <w:p>
       <w:pPr>
         <w:pStyle w:val="Bibliography"/>
       </w:pPr>
       <w:r>
-        <w:t xml:space="preserve">24</w:t>
+        <w:t xml:space="preserve">26</w:t>
       </w:r>
       <w:r>
         <w:t xml:space="preserve"> </w:t>
@@ -3952,14 +4266,14 @@
         <w:t xml:space="preserve">. " O’Reilly Media, Inc." 2023.</w:t>
       </w:r>
     </w:p>
-    <w:bookmarkEnd w:id="91"/>
-    <w:bookmarkStart w:id="93" w:name="ref-naniar"/>
+    <w:bookmarkEnd w:id="96"/>
+    <w:bookmarkStart w:id="98" w:name="ref-naniar"/>
     <w:p>
       <w:pPr>
         <w:pStyle w:val="Bibliography"/>
       </w:pPr>
       <w:r>
-        <w:t xml:space="preserve">25</w:t>
+        <w:t xml:space="preserve">27</w:t>
       </w:r>
       <w:r>
         <w:t xml:space="preserve"> </w:t>
@@ -3973,7 +4287,7 @@
       <w:r>
         <w:t xml:space="preserve"> </w:t>
       </w:r>
-      <w:hyperlink r:id="rId92">
+      <w:hyperlink r:id="rId97">
         <w:r>
           <w:rPr>
             <w:rStyle w:val="Hyperlink"/>
@@ -3982,14 +4296,14 @@
         </w:r>
       </w:hyperlink>
     </w:p>
-    <w:bookmarkEnd w:id="93"/>
-    <w:bookmarkStart w:id="95" w:name="ref-ruddle2022"/>
+    <w:bookmarkEnd w:id="98"/>
+    <w:bookmarkStart w:id="100" w:name="ref-ruddle2022"/>
     <w:p>
       <w:pPr>
         <w:pStyle w:val="Bibliography"/>
       </w:pPr>
       <w:r>
-        <w:t xml:space="preserve">26</w:t>
+        <w:t xml:space="preserve">28</w:t>
       </w:r>
       <w:r>
         <w:t xml:space="preserve"> </w:t>
@@ -4003,7 +4317,7 @@
       <w:r>
         <w:t xml:space="preserve"> </w:t>
       </w:r>
-      <w:hyperlink r:id="rId94">
+      <w:hyperlink r:id="rId99">
         <w:r>
           <w:rPr>
             <w:rStyle w:val="Hyperlink"/>
@@ -4028,14 +4342,14 @@
         <w:t xml:space="preserve">. 2022;12:e064887.</w:t>
       </w:r>
     </w:p>
-    <w:bookmarkEnd w:id="95"/>
-    <w:bookmarkStart w:id="97" w:name="ref-schober2019"/>
+    <w:bookmarkEnd w:id="100"/>
+    <w:bookmarkStart w:id="102" w:name="ref-schober2019"/>
     <w:p>
       <w:pPr>
         <w:pStyle w:val="Bibliography"/>
       </w:pPr>
       <w:r>
-        <w:t xml:space="preserve">27</w:t>
+        <w:t xml:space="preserve">29</w:t>
       </w:r>
       <w:r>
         <w:t xml:space="preserve"> </w:t>
@@ -4049,7 +4363,7 @@
       <w:r>
         <w:t xml:space="preserve"> </w:t>
       </w:r>
-      <w:hyperlink r:id="rId96">
+      <w:hyperlink r:id="rId101">
         <w:r>
           <w:rPr>
             <w:rStyle w:val="Hyperlink"/>
@@ -4074,14 +4388,14 @@
         <w:t xml:space="preserve">. 2019;129:639.</w:t>
       </w:r>
     </w:p>
-    <w:bookmarkEnd w:id="97"/>
-    <w:bookmarkStart w:id="99" w:name="ref-austin2011"/>
+    <w:bookmarkEnd w:id="102"/>
+    <w:bookmarkStart w:id="104" w:name="ref-austin2011"/>
     <w:p>
       <w:pPr>
         <w:pStyle w:val="Bibliography"/>
       </w:pPr>
       <w:r>
-        <w:t xml:space="preserve">28</w:t>
+        <w:t xml:space="preserve">30</w:t>
       </w:r>
       <w:r>
         <w:t xml:space="preserve"> </w:t>
@@ -4095,7 +4409,7 @@
       <w:r>
         <w:t xml:space="preserve"> </w:t>
       </w:r>
-      <w:hyperlink r:id="rId98">
+      <w:hyperlink r:id="rId103">
         <w:r>
           <w:rPr>
             <w:rStyle w:val="Hyperlink"/>
@@ -4120,14 +4434,14 @@
         <w:t xml:space="preserve">. 2011;46:399–424.</w:t>
       </w:r>
     </w:p>
-    <w:bookmarkEnd w:id="99"/>
-    <w:bookmarkStart w:id="101" w:name="ref-tableone"/>
+    <w:bookmarkEnd w:id="104"/>
+    <w:bookmarkStart w:id="106" w:name="ref-tableone"/>
     <w:p>
       <w:pPr>
         <w:pStyle w:val="Bibliography"/>
       </w:pPr>
       <w:r>
-        <w:t xml:space="preserve">29</w:t>
+        <w:t xml:space="preserve">31</w:t>
       </w:r>
       <w:r>
         <w:t xml:space="preserve"> </w:t>
@@ -4141,7 +4455,7 @@
       <w:r>
         <w:t xml:space="preserve"> </w:t>
       </w:r>
-      <w:hyperlink r:id="rId100">
+      <w:hyperlink r:id="rId105">
         <w:r>
           <w:rPr>
             <w:rStyle w:val="Hyperlink"/>
@@ -4153,14 +4467,14 @@
         <w:t xml:space="preserve">. Published Online First: 2022.</w:t>
       </w:r>
     </w:p>
-    <w:bookmarkEnd w:id="101"/>
-    <w:bookmarkStart w:id="103" w:name="ref-ggplot2"/>
+    <w:bookmarkEnd w:id="106"/>
+    <w:bookmarkStart w:id="108" w:name="ref-ggplot2"/>
     <w:p>
       <w:pPr>
         <w:pStyle w:val="Bibliography"/>
       </w:pPr>
       <w:r>
-        <w:t xml:space="preserve">30</w:t>
+        <w:t xml:space="preserve">32</w:t>
       </w:r>
       <w:r>
         <w:t xml:space="preserve"> </w:t>
@@ -4174,7 +4488,7 @@
       <w:r>
         <w:t xml:space="preserve"> </w:t>
       </w:r>
-      <w:hyperlink r:id="rId102">
+      <w:hyperlink r:id="rId107">
         <w:r>
           <w:rPr>
             <w:rStyle w:val="Hyperlink"/>
@@ -4186,14 +4500,14 @@
         <w:t xml:space="preserve">. Published Online First: 2016.</w:t>
       </w:r>
     </w:p>
-    <w:bookmarkEnd w:id="103"/>
-    <w:bookmarkStart w:id="105" w:name="ref-Hotelling"/>
+    <w:bookmarkEnd w:id="108"/>
+    <w:bookmarkStart w:id="110" w:name="ref-Hotelling"/>
     <w:p>
       <w:pPr>
         <w:pStyle w:val="Bibliography"/>
       </w:pPr>
       <w:r>
-        <w:t xml:space="preserve">31</w:t>
+        <w:t xml:space="preserve">33</w:t>
       </w:r>
       <w:r>
         <w:t xml:space="preserve"> </w:t>
@@ -4207,7 +4521,7 @@
       <w:r>
         <w:t xml:space="preserve"> </w:t>
       </w:r>
-      <w:hyperlink r:id="rId104">
+      <w:hyperlink r:id="rId109">
         <w:r>
           <w:rPr>
             <w:rStyle w:val="Hyperlink"/>
@@ -4231,14 +4545,14 @@
         <w:t xml:space="preserve">. Published Online First: 2021.</w:t>
       </w:r>
     </w:p>
-    <w:bookmarkEnd w:id="105"/>
-    <w:bookmarkStart w:id="107" w:name="ref-randomForest"/>
+    <w:bookmarkEnd w:id="110"/>
+    <w:bookmarkStart w:id="112" w:name="ref-randomForest"/>
     <w:p>
       <w:pPr>
         <w:pStyle w:val="Bibliography"/>
       </w:pPr>
       <w:r>
-        <w:t xml:space="preserve">32</w:t>
+        <w:t xml:space="preserve">34</w:t>
       </w:r>
       <w:r>
         <w:t xml:space="preserve"> </w:t>
@@ -4252,7 +4566,7 @@
       <w:r>
         <w:t xml:space="preserve"> </w:t>
       </w:r>
-      <w:hyperlink r:id="rId106">
+      <w:hyperlink r:id="rId111">
         <w:r>
           <w:rPr>
             <w:rStyle w:val="Hyperlink"/>
@@ -4264,14 +4578,14 @@
         <w:t xml:space="preserve">. 2002;2:18–22.</w:t>
       </w:r>
     </w:p>
-    <w:bookmarkEnd w:id="107"/>
-    <w:bookmarkStart w:id="109" w:name="ref-breiman2001"/>
+    <w:bookmarkEnd w:id="112"/>
+    <w:bookmarkStart w:id="114" w:name="ref-breiman2001"/>
     <w:p>
       <w:pPr>
         <w:pStyle w:val="Bibliography"/>
       </w:pPr>
       <w:r>
-        <w:t xml:space="preserve">33</w:t>
+        <w:t xml:space="preserve">35</w:t>
       </w:r>
       <w:r>
         <w:t xml:space="preserve"> </w:t>
@@ -4279,7 +4593,7 @@
       <w:r>
         <w:t xml:space="preserve">	</w:t>
       </w:r>
-      <w:hyperlink r:id="rId108">
+      <w:hyperlink r:id="rId113">
         <w:r>
           <w:rPr>
             <w:rStyle w:val="Hyperlink"/>
@@ -4308,14 +4622,14 @@
         </w:r>
       </w:hyperlink>
     </w:p>
-    <w:bookmarkEnd w:id="109"/>
-    <w:bookmarkStart w:id="111" w:name="ref-stats"/>
+    <w:bookmarkEnd w:id="114"/>
+    <w:bookmarkStart w:id="116" w:name="ref-stats"/>
     <w:p>
       <w:pPr>
         <w:pStyle w:val="Bibliography"/>
       </w:pPr>
       <w:r>
-        <w:t xml:space="preserve">34</w:t>
+        <w:t xml:space="preserve">36</w:t>
       </w:r>
       <w:r>
         <w:t xml:space="preserve"> </w:t>
@@ -4329,7 +4643,7 @@
       <w:r>
         <w:t xml:space="preserve"> </w:t>
       </w:r>
-      <w:hyperlink r:id="rId110">
+      <w:hyperlink r:id="rId115">
         <w:r>
           <w:rPr>
             <w:rStyle w:val="Hyperlink"/>
@@ -4341,14 +4655,14 @@
         <w:t xml:space="preserve">. Published Online First: 2022.</w:t>
       </w:r>
     </w:p>
-    <w:bookmarkEnd w:id="111"/>
-    <w:bookmarkStart w:id="113" w:name="ref-survival"/>
+    <w:bookmarkEnd w:id="116"/>
+    <w:bookmarkStart w:id="118" w:name="ref-survival"/>
     <w:p>
       <w:pPr>
         <w:pStyle w:val="Bibliography"/>
       </w:pPr>
       <w:r>
-        <w:t xml:space="preserve">35</w:t>
+        <w:t xml:space="preserve">37</w:t>
       </w:r>
       <w:r>
         <w:t xml:space="preserve"> </w:t>
@@ -4362,7 +4676,7 @@
       <w:r>
         <w:t xml:space="preserve"> </w:t>
       </w:r>
-      <w:hyperlink r:id="rId112">
+      <w:hyperlink r:id="rId117">
         <w:r>
           <w:rPr>
             <w:rStyle w:val="Hyperlink"/>
@@ -4374,8 +4688,8 @@
         <w:t xml:space="preserve">. Published Online First: 2023.</w:t>
       </w:r>
     </w:p>
-    <w:bookmarkEnd w:id="113"/>
-    <w:bookmarkEnd w:id="114"/>
+    <w:bookmarkEnd w:id="118"/>
+    <w:bookmarkEnd w:id="119"/>
     <w:p>
       <w:r>
         <w:br w:type="page"/>
@@ -4386,7 +4700,7 @@
         <w:sectPr/>
       </w:pPr>
     </w:p>
-    <w:bookmarkStart w:id="115" w:name="tables"/>
+    <w:bookmarkStart w:id="120" w:name="tables"/>
     <w:p>
       <w:pPr>
         <w:pStyle w:val="Heading1"/>
@@ -6253,8 +6567,8 @@
         <w:br w:type="page"/>
       </w:r>
     </w:p>
-    <w:bookmarkEnd w:id="115"/>
-    <w:bookmarkStart w:id="128" w:name="figures"/>
+    <w:bookmarkEnd w:id="120"/>
+    <w:bookmarkStart w:id="133" w:name="figures"/>
     <w:p>
       <w:pPr>
         <w:pStyle w:val="Heading1"/>
@@ -6276,7 +6590,7 @@
       <w:tr>
         <w:tc>
           <w:tcPr/>
-          <w:bookmarkStart w:id="119" w:name="fig-workflow"/>
+          <w:bookmarkStart w:id="124" w:name="fig-workflow"/>
           <w:p>
             <w:pPr>
               <w:jc w:val="center"/>
@@ -6286,18 +6600,18 @@
                 <wp:inline>
                   <wp:extent cx="6537960" cy="3677602"/>
                   <wp:effectExtent b="0" l="0" r="0" t="0"/>
-                  <wp:docPr descr="" title="" id="117" name="Picture"/>
+                  <wp:docPr descr="" title="" id="122" name="Picture"/>
                   <a:graphic>
                     <a:graphicData uri="http://schemas.openxmlformats.org/drawingml/2006/picture">
                       <pic:pic>
                         <pic:nvPicPr>
-                          <pic:cNvPr descr="../figures/Figure_1_workflow.jpg" id="118" name="Picture"/>
+                          <pic:cNvPr descr="../figures/Figure_1_workflow.jpg" id="123" name="Picture"/>
                           <pic:cNvPicPr>
                             <a:picLocks noChangeArrowheads="1" noChangeAspect="1"/>
                           </pic:cNvPicPr>
                         </pic:nvPicPr>
                         <pic:blipFill>
-                          <a:blip r:embed="rId116"/>
+                          <a:blip r:embed="rId121"/>
                           <a:stretch>
                             <a:fillRect/>
                           </a:stretch>
@@ -6352,7 +6666,7 @@
               <w:t xml:space="preserve">functions and suggested workflow to conduct missing data diagnostics. *gg_miss_upset() and md.pattern() are re-exports of the naniar and mice package, respectively.</w:t>
             </w:r>
           </w:p>
-          <w:bookmarkEnd w:id="119"/>
+          <w:bookmarkEnd w:id="124"/>
         </w:tc>
       </w:tr>
     </w:tbl>
@@ -6374,7 +6688,7 @@
       <w:tr>
         <w:tc>
           <w:tcPr/>
-          <w:bookmarkStart w:id="123" w:name="fig-examples"/>
+          <w:bookmarkStart w:id="128" w:name="fig-examples"/>
           <w:p>
             <w:pPr>
               <w:jc w:val="center"/>
@@ -6384,18 +6698,18 @@
                 <wp:inline>
                   <wp:extent cx="5943600" cy="2971800"/>
                   <wp:effectExtent b="0" l="0" r="0" t="0"/>
-                  <wp:docPr descr="" title="" id="121" name="Picture"/>
+                  <wp:docPr descr="" title="" id="126" name="Picture"/>
                   <a:graphic>
                     <a:graphicData uri="http://schemas.openxmlformats.org/drawingml/2006/picture">
                       <pic:pic>
                         <pic:nvPicPr>
-                          <pic:cNvPr descr="manuscript_files/figure-docx/fig-examples-1.png" id="122" name="Picture"/>
+                          <pic:cNvPr descr="manuscript_files/figure-docx/fig-examples-1.png" id="127" name="Picture"/>
                           <pic:cNvPicPr>
                             <a:picLocks noChangeArrowheads="1" noChangeAspect="1"/>
                           </pic:cNvPicPr>
                         </pic:nvPicPr>
                         <pic:blipFill>
-                          <a:blip r:embed="rId120"/>
+                          <a:blip r:embed="rId125"/>
                           <a:stretch>
                             <a:fillRect/>
                           </a:stretch>
@@ -6438,13 +6752,13 @@
               <w:t xml:space="preserve"> </w:t>
             </w:r>
             <w:r>
-              <w:t xml:space="preserve">[26]</w:t>
+              <w:t xml:space="preserve">[28]</w:t>
             </w:r>
             <w:r>
               <w:t xml:space="preserve">. Sub-figure c) illustrates absolute standardized mean differences (ASMD) in patient characteristics between patients with and without a value observed for the PD-L1 (pdl1_num) biomarker as a measure of imbalance. Sub-figure d) demonstrates the variable importance of fully observed covariates for predicting missingness in the partially oberserved ECOG performance score variable (ecog_cat).</w:t>
             </w:r>
           </w:p>
-          <w:bookmarkEnd w:id="123"/>
+          <w:bookmarkEnd w:id="128"/>
         </w:tc>
       </w:tr>
     </w:tbl>
@@ -6466,7 +6780,7 @@
       <w:tr>
         <w:tc>
           <w:tcPr/>
-          <w:bookmarkStart w:id="127" w:name="fig-results"/>
+          <w:bookmarkStart w:id="132" w:name="fig-results"/>
           <w:p>
             <w:pPr>
               <w:jc w:val="center"/>
@@ -6476,18 +6790,18 @@
                 <wp:inline>
                   <wp:extent cx="5943600" cy="2698134"/>
                   <wp:effectExtent b="0" l="0" r="0" t="0"/>
-                  <wp:docPr descr="" title="" id="125" name="Picture"/>
+                  <wp:docPr descr="" title="" id="130" name="Picture"/>
                   <a:graphic>
                     <a:graphicData uri="http://schemas.openxmlformats.org/drawingml/2006/picture">
                       <pic:pic>
                         <pic:nvPicPr>
-                          <pic:cNvPr descr="../figures/Figure_3_results.jpg" id="126" name="Picture"/>
+                          <pic:cNvPr descr="../figures/Figure_3_results.jpg" id="131" name="Picture"/>
                           <pic:cNvPicPr>
                             <a:picLocks noChangeArrowheads="1" noChangeAspect="1"/>
                           </pic:cNvPicPr>
                         </pic:nvPicPr>
                         <pic:blipFill>
-                          <a:blip r:embed="rId124"/>
+                          <a:blip r:embed="rId129"/>
                           <a:stretch>
                             <a:fillRect/>
                           </a:stretch>
@@ -6536,7 +6850,7 @@
               <w:t xml:space="preserve">.</w:t>
             </w:r>
           </w:p>
-          <w:bookmarkEnd w:id="127"/>
+          <w:bookmarkEnd w:id="132"/>
         </w:tc>
       </w:tr>
     </w:tbl>
@@ -6547,8 +6861,8 @@
         </w:sectPr>
       </w:pPr>
     </w:p>
-    <w:bookmarkEnd w:id="128"/>
-    <w:bookmarkEnd w:id="129"/>
+    <w:bookmarkEnd w:id="133"/>
+    <w:bookmarkEnd w:id="134"/>
     <w:sectPr>
       <w:footerReference r:id="rId9" w:type="even"/>
       <w:footerReference r:id="rId10" w:type="default"/>

</xml_diff>

<commit_message>
finished reviewer #2 review and finalized all responses, supplement and manuscript updates.Sending revised version now to  co-author review.
</commit_message>
<xml_diff>
--- a/manuscript/manuscript.docx
+++ b/manuscript/manuscript.docx
@@ -481,7 +481,7 @@
         <w:t xml:space="preserve"> </w:t>
       </w:r>
       <w:r>
-        <w:t xml:space="preserve">2,000 words/2,000 words</w:t>
+        <w:t xml:space="preserve">2,514 words</w:t>
       </w:r>
     </w:p>
     <w:p>
@@ -500,7 +500,7 @@
         <w:t xml:space="preserve"> </w:t>
       </w:r>
       <w:r>
-        <w:t xml:space="preserve">2/2</w:t>
+        <w:t xml:space="preserve">2</w:t>
       </w:r>
     </w:p>
     <w:p>
@@ -519,7 +519,7 @@
         <w:t xml:space="preserve"> </w:t>
       </w:r>
       <w:r>
-        <w:t xml:space="preserve">3/3</w:t>
+        <w:t xml:space="preserve">3</w:t>
       </w:r>
     </w:p>
     <w:p>
@@ -538,7 +538,7 @@
         <w:t xml:space="preserve"> </w:t>
       </w:r>
       <w:r>
-        <w:t xml:space="preserve">None</w:t>
+        <w:t xml:space="preserve">Supplementary Methods</w:t>
       </w:r>
     </w:p>
     <w:p>
@@ -702,7 +702,7 @@
         <w:t xml:space="preserve"> </w:t>
       </w:r>
       <w:r>
-        <w:t xml:space="preserve">or from</w:t>
+        <w:t xml:space="preserve">(version 0.2.2 at time of manuscript submission) or from</w:t>
       </w:r>
       <w:r>
         <w:t xml:space="preserve"> </w:t>
@@ -1052,7 +1052,7 @@
         <w:t xml:space="preserve">[1]</w:t>
       </w:r>
       <w:r>
-        <w:t xml:space="preserve">. However, such prognostic factors are often partially observed, posing a challenge to statistical analysis and potentially leading to bias in treatment effect estimates if not handled appropriately</w:t>
+        <w:t xml:space="preserve">. However, prognostic factors coming from EHR are often only partially observed, posing a challenge to the statistical analysis and potentially leading to bias in treatment effect estimates if not handled appropriately</w:t>
       </w:r>
       <w:r>
         <w:t xml:space="preserve"> </w:t>
@@ -1816,6 +1816,53 @@
         <w:t xml:space="preserve">parameter). If nothing is specified, all functions automatically consider any variable in the dataframe that exhibits at least one missing value.</w:t>
       </w:r>
     </w:p>
+    <w:p>
+      <w:pPr>
+        <w:pStyle w:val="BodyText"/>
+      </w:pPr>
+      <w:r>
+        <w:t xml:space="preserve">Details on missingness assumptions, key statistical principles and further information on all functions can be found in the</w:t>
+      </w:r>
+      <w:r>
+        <w:t xml:space="preserve"> </w:t>
+      </w:r>
+      <w:r>
+        <w:rPr>
+          <w:bCs/>
+          <w:b/>
+        </w:rPr>
+        <w:t xml:space="preserve">Supplementary Methods</w:t>
+      </w:r>
+      <w:r>
+        <w:t xml:space="preserve"> </w:t>
+      </w:r>
+      <w:r>
+        <w:t xml:space="preserve">and in the documentation of each respective function which can be accessed in R by preceding the function name with a question mark, e.g.:</w:t>
+      </w:r>
+    </w:p>
+    <w:p>
+      <w:pPr>
+        <w:pStyle w:val="SourceCode"/>
+      </w:pPr>
+      <w:r>
+        <w:rPr>
+          <w:rStyle w:val="NormalTok"/>
+        </w:rPr>
+        <w:t xml:space="preserve">?</w:t>
+      </w:r>
+      <w:r>
+        <w:rPr>
+          <w:rStyle w:val="FunctionTok"/>
+        </w:rPr>
+        <w:t xml:space="preserve">smdi_diagnose</w:t>
+      </w:r>
+      <w:r>
+        <w:rPr>
+          <w:rStyle w:val="NormalTok"/>
+        </w:rPr>
+        <w:t xml:space="preserve">()</w:t>
+      </w:r>
+    </w:p>
     <w:bookmarkStart w:id="38" w:name="descriptives-and-pattern-diagnostics"/>
     <w:p>
       <w:pPr>
@@ -1950,7 +1997,31 @@
         <w:t xml:space="preserve"> </w:t>
       </w:r>
       <w:r>
-        <w:t xml:space="preserve">b).</w:t>
+        <w:t xml:space="preserve">b). The</w:t>
+      </w:r>
+      <w:r>
+        <w:t xml:space="preserve"> </w:t>
+      </w:r>
+      <w:r>
+        <w:rPr>
+          <w:rStyle w:val="VerbatimChar"/>
+        </w:rPr>
+        <w:t xml:space="preserve">md.pattern()</w:t>
+      </w:r>
+      <w:r>
+        <w:t xml:space="preserve"> </w:t>
+      </w:r>
+      <w:r>
+        <w:t xml:space="preserve">function, a re-export of the mice package</w:t>
+      </w:r>
+      <w:r>
+        <w:t xml:space="preserve"> </w:t>
+      </w:r>
+      <w:r>
+        <w:t xml:space="preserve">[29]</w:t>
+      </w:r>
+      <w:r>
+        <w:t xml:space="preserve">, provides a similar functionality and returns a matrix displaying the frequency of each observed missing data pattern.</w:t>
       </w:r>
     </w:p>
     <w:bookmarkEnd w:id="38"/>
@@ -2075,7 +2146,7 @@
         <w:t xml:space="preserve"> </w:t>
       </w:r>
       <w:r>
-        <w:t xml:space="preserve">[29–31]</w:t>
+        <w:t xml:space="preserve">[30–32]</w:t>
       </w:r>
       <w:r>
         <w:t xml:space="preserve">. The function returns an</w:t>
@@ -2118,7 +2189,7 @@
         <w:t xml:space="preserve"> </w:t>
       </w:r>
       <w:r>
-        <w:t xml:space="preserve">[32]</w:t>
+        <w:t xml:space="preserve">[33]</w:t>
       </w:r>
       <w:r>
         <w:t xml:space="preserve"> </w:t>
@@ -2200,7 +2271,7 @@
         <w:t xml:space="preserve"> </w:t>
       </w:r>
       <w:r>
-        <w:t xml:space="preserve">[12,33]</w:t>
+        <w:t xml:space="preserve">[12,34]</w:t>
       </w:r>
       <w:r>
         <w:t xml:space="preserve"> </w:t>
@@ -2331,7 +2402,7 @@
         <w:t xml:space="preserve"> </w:t>
       </w:r>
       <w:r>
-        <w:t xml:space="preserve">[11,34]</w:t>
+        <w:t xml:space="preserve">[11,35]</w:t>
       </w:r>
       <w:r>
         <w:t xml:space="preserve"> </w:t>
@@ -2394,7 +2465,7 @@
         <w:t xml:space="preserve"> </w:t>
       </w:r>
       <w:r>
-        <w:t xml:space="preserve">[34,35]</w:t>
+        <w:t xml:space="preserve">[35,36]</w:t>
       </w:r>
       <w:r>
         <w:t xml:space="preserve">. The</w:t>
@@ -2464,7 +2535,7 @@
         <w:t xml:space="preserve"> </w:t>
       </w:r>
       <w:r>
-        <w:t xml:space="preserve">when applied to the synthetic example dataset. Since the missingness of the EGFR POC follows a true MAR mechanism, it shows a an AUC of 0.63 which is expectedly meaningfully higher than what is observed for ECOG (0.51) and PD-L1 (0.52) which follow a true MCAR and MNAR mechanism, respectively.</w:t>
+        <w:t xml:space="preserve">when applied to the synthetic example dataset. Since the missingness of the EGFR POC follows a true MAR mechanism, the resulting AUC of 0.63 is expectedly meaningfully higher than what is observed for ECOG (0.51) and PD-L1 (0.52) which follow a true MCAR and MNAR mechanism, respectively.</w:t>
       </w:r>
     </w:p>
     <w:bookmarkEnd w:id="40"/>
@@ -2511,13 +2582,16 @@
         <w:t xml:space="preserve"> </w:t>
       </w:r>
       <w:r>
-        <w:t xml:space="preserve">top) [</w:t>
+        <w:t xml:space="preserve">top)</w:t>
+      </w:r>
+      <w:r>
+        <w:t xml:space="preserve"> </w:t>
       </w:r>
       <w:r>
         <w:t xml:space="preserve">[22]</w:t>
       </w:r>
       <w:r>
-        <w:t xml:space="preserve">]. As expected, under a MCAR mechanism the simulation suggested no difference in the outcome between patients with and without a value for the POC. Under MAR, given that missingness can be sufficiently explained by observed covariates, a spurious association in the univariate model disappeared after adjustment. If the missingness followed any MNAR mechanism, an association was observed regardless of adjustment.</w:t>
+        <w:t xml:space="preserve">. As expected, under a MCAR mechanism the simulation suggested no difference in the outcome between patients with and without a value for the POC. Under MAR, given that missingness can be sufficiently explained by observed covariates, a spurious association in the univariate model disappeared after adjustment. If the missingness followed any MNAR mechanism, an association was observed regardless of adjustment.</w:t>
       </w:r>
     </w:p>
     <w:p>
@@ -2525,12 +2599,6 @@
         <w:pStyle w:val="BodyText"/>
       </w:pPr>
       <w:r>
-        <w:t xml:space="preserve">Currently,</w:t>
-      </w:r>
-      <w:r>
-        <w:t xml:space="preserve"> </w:t>
-      </w:r>
-      <w:r>
         <w:rPr>
           <w:rStyle w:val="VerbatimChar"/>
         </w:rPr>
@@ -2540,7 +2608,7 @@
         <w:t xml:space="preserve"> </w:t>
       </w:r>
       <w:r>
-        <w:t xml:space="preserve">supports three outcome regression types: linear regression (</w:t>
+        <w:t xml:space="preserve">supports multiple outcome regression types including linear regression (</w:t>
       </w:r>
       <w:r>
         <w:rPr>
@@ -2553,33 +2621,33 @@
         <w:t xml:space="preserve"> </w:t>
       </w:r>
       <w:r>
-        <w:t xml:space="preserve">[36]</w:t>
-      </w:r>
-      <w:r>
-        <w:t xml:space="preserve">) for continuous outcomes, logistic regression (</w:t>
+        <w:t xml:space="preserve">[37]</w:t>
+      </w:r>
+      <w:r>
+        <w:t xml:space="preserve">) for continuous outcomes, Cox proportional hazards model (</w:t>
       </w:r>
       <w:r>
         <w:rPr>
           <w:iCs/>
           <w:i/>
         </w:rPr>
-        <w:t xml:space="preserve">glm</w:t>
-      </w:r>
-      <w:r>
-        <w:t xml:space="preserve"> </w:t>
-      </w:r>
-      <w:r>
-        <w:t xml:space="preserve">[36]</w:t>
-      </w:r>
-      <w:r>
-        <w:t xml:space="preserve">) for binary outcomes and a Cox proportional hazards model (</w:t>
+        <w:t xml:space="preserve">coxph</w:t>
+      </w:r>
+      <w:r>
+        <w:t xml:space="preserve"> </w:t>
+      </w:r>
+      <w:r>
+        <w:t xml:space="preserve">[38]</w:t>
+      </w:r>
+      <w:r>
+        <w:t xml:space="preserve">) for time-to-event outcomes, and generalized linear regression models (</w:t>
       </w:r>
       <w:r>
         <w:rPr>
           <w:iCs/>
           <w:i/>
         </w:rPr>
-        <w:t xml:space="preserve">coxph</w:t>
+        <w:t xml:space="preserve">glm</w:t>
       </w:r>
       <w:r>
         <w:t xml:space="preserve"> </w:t>
@@ -2588,19 +2656,46 @@
         <w:t xml:space="preserve">[37]</w:t>
       </w:r>
       <w:r>
-        <w:t xml:space="preserve">) for time-to-event outcomes. Besides the regression type (</w:t>
+        <w:t xml:space="preserve">) for which the family of conditional distributions of the outcome can be selected using the</w:t>
+      </w:r>
+      <w:r>
+        <w:t xml:space="preserve"> </w:t>
       </w:r>
       <w:r>
         <w:rPr>
           <w:rStyle w:val="VerbatimChar"/>
         </w:rPr>
+        <w:t xml:space="preserve">glm_family</w:t>
+      </w:r>
+      <w:r>
+        <w:t xml:space="preserve"> </w:t>
+      </w:r>
+      <w:r>
+        <w:t xml:space="preserve">parameter (the default is</w:t>
+      </w:r>
+      <w:r>
+        <w:t xml:space="preserve"> </w:t>
+      </w:r>
+      <w:r>
+        <w:rPr>
+          <w:rStyle w:val="VerbatimChar"/>
+        </w:rPr>
+        <w:t xml:space="preserve">binomial(link='logit')</w:t>
+      </w:r>
+      <w:r>
+        <w:t xml:space="preserve">). Besides the regression type (</w:t>
+      </w:r>
+      <w:r>
+        <w:rPr>
+          <w:rStyle w:val="VerbatimChar"/>
+        </w:rPr>
         <w:t xml:space="preserve">model</w:t>
       </w:r>
       <w:r>
         <w:t xml:space="preserve"> </w:t>
       </w:r>
       <w:r>
-        <w:t xml:space="preserve">parameter), users need to specify the column containing the outcome using the</w:t>
+        <w:t xml:space="preserve">parameter) and the</w:t>
       </w:r>
       <w:r>
         <w:t xml:space="preserve"> </w:t>
@@ -2609,6 +2704,21 @@
         <w:rPr>
           <w:rStyle w:val="VerbatimChar"/>
         </w:rPr>
+        <w:t xml:space="preserve">glm_family</w:t>
+      </w:r>
+      <w:r>
+        <w:t xml:space="preserve"> </w:t>
+      </w:r>
+      <w:r>
+        <w:t xml:space="preserve">(in case of a glm model), users need to specify the column containing the outcome using the</w:t>
+      </w:r>
+      <w:r>
+        <w:t xml:space="preserve"> </w:t>
+      </w:r>
+      <w:r>
+        <w:rPr>
+          <w:rStyle w:val="VerbatimChar"/>
+        </w:rPr>
         <w:t xml:space="preserve">form_lhs</w:t>
       </w:r>
       <w:r>
@@ -2638,19 +2748,7 @@
         <w:pStyle w:val="BodyText"/>
       </w:pPr>
       <w:r>
-        <w:t xml:space="preserve">Illustrating the application of</w:t>
-      </w:r>
-      <w:r>
-        <w:t xml:space="preserve"> </w:t>
-      </w:r>
-      <w:r>
-        <w:rPr>
-          <w:rStyle w:val="VerbatimChar"/>
-        </w:rPr>
-        <w:t xml:space="preserve">smdi_outcome()</w:t>
-      </w:r>
-      <w:r>
-        <w:t xml:space="preserve">with the example dataset, the derived logHR coefficients for the missingness indicators of the POCs (</w:t>
+        <w:t xml:space="preserve">Demonstrating the utilization of smdi_outcome() using the example dataset, the derived logHR coefficients for the missingness indicators of the POCs (</w:t>
       </w:r>
       <w:hyperlink w:anchor="fig-results">
         <w:r>
@@ -2664,7 +2762,7 @@
         <w:t xml:space="preserve"> </w:t>
       </w:r>
       <w:r>
-        <w:t xml:space="preserve">bottom, Group 3 diagnostics - green boxes) conform with the results as expected by on our simulations</w:t>
+        <w:t xml:space="preserve">bottom, Group 3 diagnostics - green boxes) align with the anticipated outcomes from our simulations</w:t>
       </w:r>
       <w:r>
         <w:t xml:space="preserve"> </w:t>
@@ -2673,15 +2771,232 @@
         <w:t xml:space="preserve">[22]</w:t>
       </w:r>
       <w:r>
-        <w:t xml:space="preserve">. Here, EGFR displays no difference in the outcome after adjustment for fully observed covariates (logHR -0.01, 95% confidence intervals [CI] -0.10 to 0.09) indicating MAR, ECOG shows no difference in either unadjusted or adjusted model (logHR -0.06, -0.16 to 0.03) indicating MCAR, and PD-L1 exhibits differences in both models indicating MNAR.</w:t>
-      </w:r>
-    </w:p>
-    <w:p>
-      <w:pPr>
-        <w:pStyle w:val="BodyText"/>
-      </w:pPr>
-      <w:r>
-        <w:t xml:space="preserve">Demonstrating the utilization of smdi_outcome() using the example dataset, the derived logHR coefficients for the missingness indicators of the POCs (</w:t>
+        <w:t xml:space="preserve">. Specifically, EGFR manifests no discernible difference in the outcome after adjustment for fully observed covariates (logHR -0.01, 95% confidence intervals [CI] -0.10 to 0.09), suggesting a MAR mechanism. ECOG exhibits no distinction in either the unadjusted or adjusted model (logHR -0.06, -0.16 to 0.03), indicating MCAR. Conversely, PD-L1 showcases differences in the outcome in both models, suggesting an MNAR context.</w:t>
+      </w:r>
+    </w:p>
+    <w:bookmarkEnd w:id="41"/>
+    <w:bookmarkStart w:id="42" w:name="Xca156c5c40a183592e191582bcd1b77072f450a"/>
+    <w:p>
+      <w:pPr>
+        <w:pStyle w:val="Heading4"/>
+      </w:pPr>
+      <w:r>
+        <w:rPr>
+          <w:rStyle w:val="VerbatimChar"/>
+        </w:rPr>
+        <w:t xml:space="preserve">smdi_diagnose()</w:t>
+      </w:r>
+      <w:r>
+        <w:t xml:space="preserve"> </w:t>
+      </w:r>
+      <w:r>
+        <w:t xml:space="preserve">to compute all three group diagnostics</w:t>
+      </w:r>
+    </w:p>
+    <w:p>
+      <w:pPr>
+        <w:pStyle w:val="FirstParagraph"/>
+      </w:pPr>
+      <w:r>
+        <w:t xml:space="preserve">Finally, the</w:t>
+      </w:r>
+      <w:r>
+        <w:t xml:space="preserve"> </w:t>
+      </w:r>
+      <w:r>
+        <w:rPr>
+          <w:rStyle w:val="VerbatimChar"/>
+        </w:rPr>
+        <w:t xml:space="preserve">smdi_diagnose()</w:t>
+      </w:r>
+      <w:r>
+        <w:t xml:space="preserve"> </w:t>
+      </w:r>
+      <w:r>
+        <w:t xml:space="preserve">function enables users to compute all of the above discussed group diagnostics within a single function call.</w:t>
+      </w:r>
+    </w:p>
+    <w:p>
+      <w:pPr>
+        <w:pStyle w:val="SourceCode"/>
+      </w:pPr>
+      <w:r>
+        <w:rPr>
+          <w:rStyle w:val="CommentTok"/>
+        </w:rPr>
+        <w:t xml:space="preserve"># minimal example of a smdi_diagnose() function call</w:t>
+      </w:r>
+      <w:r>
+        <w:br/>
+      </w:r>
+      <w:r>
+        <w:rPr>
+          <w:rStyle w:val="FunctionTok"/>
+        </w:rPr>
+        <w:t xml:space="preserve">smdi_diagnose</w:t>
+      </w:r>
+      <w:r>
+        <w:rPr>
+          <w:rStyle w:val="NormalTok"/>
+        </w:rPr>
+        <w:t xml:space="preserve">(</w:t>
+      </w:r>
+      <w:r>
+        <w:br/>
+      </w:r>
+      <w:r>
+        <w:rPr>
+          <w:rStyle w:val="NormalTok"/>
+        </w:rPr>
+        <w:t xml:space="preserve">  </w:t>
+      </w:r>
+      <w:r>
+        <w:rPr>
+          <w:rStyle w:val="AttributeTok"/>
+        </w:rPr>
+        <w:t xml:space="preserve">data =</w:t>
+      </w:r>
+      <w:r>
+        <w:rPr>
+          <w:rStyle w:val="NormalTok"/>
+        </w:rPr>
+        <w:t xml:space="preserve"> smdi_data,</w:t>
+      </w:r>
+      <w:r>
+        <w:br/>
+      </w:r>
+      <w:r>
+        <w:rPr>
+          <w:rStyle w:val="NormalTok"/>
+        </w:rPr>
+        <w:t xml:space="preserve">  </w:t>
+      </w:r>
+      <w:r>
+        <w:rPr>
+          <w:rStyle w:val="AttributeTok"/>
+        </w:rPr>
+        <w:t xml:space="preserve">model =</w:t>
+      </w:r>
+      <w:r>
+        <w:rPr>
+          <w:rStyle w:val="NormalTok"/>
+        </w:rPr>
+        <w:t xml:space="preserve"> </w:t>
+      </w:r>
+      <w:r>
+        <w:rPr>
+          <w:rStyle w:val="StringTok"/>
+        </w:rPr>
+        <w:t xml:space="preserve">"cox"</w:t>
+      </w:r>
+      <w:r>
+        <w:rPr>
+          <w:rStyle w:val="NormalTok"/>
+        </w:rPr>
+        <w:t xml:space="preserve">,</w:t>
+      </w:r>
+      <w:r>
+        <w:br/>
+      </w:r>
+      <w:r>
+        <w:rPr>
+          <w:rStyle w:val="NormalTok"/>
+        </w:rPr>
+        <w:t xml:space="preserve">  </w:t>
+      </w:r>
+      <w:r>
+        <w:rPr>
+          <w:rStyle w:val="AttributeTok"/>
+        </w:rPr>
+        <w:t xml:space="preserve">form_lhs =</w:t>
+      </w:r>
+      <w:r>
+        <w:rPr>
+          <w:rStyle w:val="NormalTok"/>
+        </w:rPr>
+        <w:t xml:space="preserve"> </w:t>
+      </w:r>
+      <w:r>
+        <w:rPr>
+          <w:rStyle w:val="StringTok"/>
+        </w:rPr>
+        <w:t xml:space="preserve">"Surv(eventtime, status)"</w:t>
+      </w:r>
+      <w:r>
+        <w:rPr>
+          <w:rStyle w:val="NormalTok"/>
+        </w:rPr>
+        <w:t xml:space="preserve">,</w:t>
+      </w:r>
+      <w:r>
+        <w:br/>
+      </w:r>
+      <w:r>
+        <w:rPr>
+          <w:rStyle w:val="NormalTok"/>
+        </w:rPr>
+        <w:t xml:space="preserve">  </w:t>
+      </w:r>
+      <w:r>
+        <w:rPr>
+          <w:rStyle w:val="AttributeTok"/>
+        </w:rPr>
+        <w:t xml:space="preserve">n_cores =</w:t>
+      </w:r>
+      <w:r>
+        <w:rPr>
+          <w:rStyle w:val="NormalTok"/>
+        </w:rPr>
+        <w:t xml:space="preserve"> </w:t>
+      </w:r>
+      <w:r>
+        <w:rPr>
+          <w:rStyle w:val="DecValTok"/>
+        </w:rPr>
+        <w:t xml:space="preserve">3</w:t>
+      </w:r>
+      <w:r>
+        <w:br/>
+      </w:r>
+      <w:r>
+        <w:rPr>
+          <w:rStyle w:val="NormalTok"/>
+        </w:rPr>
+        <w:t xml:space="preserve">  )</w:t>
+      </w:r>
+    </w:p>
+    <w:p>
+      <w:pPr>
+        <w:pStyle w:val="FirstParagraph"/>
+      </w:pPr>
+      <w:r>
+        <w:t xml:space="preserve">The function returns an object of class</w:t>
+      </w:r>
+      <w:r>
+        <w:t xml:space="preserve"> </w:t>
+      </w:r>
+      <w:r>
+        <w:rPr>
+          <w:iCs/>
+          <w:i/>
+        </w:rPr>
+        <w:t xml:space="preserve">smdi</w:t>
+      </w:r>
+      <w:r>
+        <w:t xml:space="preserve"> </w:t>
+      </w:r>
+      <w:r>
+        <w:t xml:space="preserve">containing a table with the results of all diagnostics for each specified POC and Little’s test p-value across all covariates (</w:t>
+      </w:r>
+      <w:r>
+        <w:rPr>
+          <w:bCs/>
+          <w:b/>
+        </w:rPr>
+        <w:t xml:space="preserve">Table 2</w:t>
+      </w:r>
+      <w:r>
+        <w:t xml:space="preserve">). By cross-checking all resulting diagnostic parameters to expected estimates as illustrated in in the above examples (</w:t>
       </w:r>
       <w:hyperlink w:anchor="fig-results">
         <w:r>
@@ -2692,10 +3007,7 @@
         </w:r>
       </w:hyperlink>
       <w:r>
-        <w:t xml:space="preserve"> </w:t>
-      </w:r>
-      <w:r>
-        <w:t xml:space="preserve">bottom, Group 3 diagnostics - green boxes) align with the anticipated outcomes from our simulations</w:t>
+        <w:t xml:space="preserve">,</w:t>
       </w:r>
       <w:r>
         <w:t xml:space="preserve"> </w:t>
@@ -2704,34 +3016,30 @@
         <w:t xml:space="preserve">[22]</w:t>
       </w:r>
       <w:r>
-        <w:t xml:space="preserve">. Specifically, EGFR manifests no discernible difference in the outcome after adjustment for fully observed covariates (logHR -0.01, 95% confidence intervals [CI] -0.10 to 0.09), suggesting a MAR mechanism. ECOG exhibits no distinction in either the unadjusted or adjusted model (logHR -0.06, -0.16 to 0.03), indicating MCAR. Conversely, PD-L1 showcases differences in the outcome in both models, suggesting an MNAR context.</w:t>
-      </w:r>
-    </w:p>
-    <w:bookmarkEnd w:id="41"/>
-    <w:bookmarkStart w:id="42" w:name="Xca156c5c40a183592e191582bcd1b77072f450a"/>
-    <w:p>
-      <w:pPr>
-        <w:pStyle w:val="Heading4"/>
-      </w:pPr>
+        <w:t xml:space="preserve">), the diagnostics can provide valuable insights into underlying missingness mechanisms and thereby help elucidate if analytic approaches such as imputation analyses are viable options.</w:t>
+      </w:r>
+    </w:p>
+    <w:p>
+      <w:pPr>
+        <w:pStyle w:val="BodyText"/>
+      </w:pPr>
+      <w:r>
+        <w:t xml:space="preserve">The</w:t>
+      </w:r>
+      <w:r>
+        <w:t xml:space="preserve"> </w:t>
+      </w:r>
       <w:r>
         <w:rPr>
           <w:rStyle w:val="VerbatimChar"/>
         </w:rPr>
-        <w:t xml:space="preserve">smdi_diagnose()</w:t>
-      </w:r>
-      <w:r>
-        <w:t xml:space="preserve"> </w:t>
-      </w:r>
-      <w:r>
-        <w:t xml:space="preserve">to compute all three group diagnostics</w:t>
-      </w:r>
-    </w:p>
-    <w:p>
-      <w:pPr>
-        <w:pStyle w:val="FirstParagraph"/>
-      </w:pPr>
-      <w:r>
-        <w:t xml:space="preserve">Finally, the</w:t>
+        <w:t xml:space="preserve">smdi_style_gt()</w:t>
+      </w:r>
+      <w:r>
+        <w:t xml:space="preserve"> </w:t>
+      </w:r>
+      <w:r>
+        <w:t xml:space="preserve">function is an ancillary function that takes an object of class</w:t>
       </w:r>
       <w:r>
         <w:t xml:space="preserve"> </w:t>
@@ -2740,216 +3048,25 @@
         <w:rPr>
           <w:rStyle w:val="VerbatimChar"/>
         </w:rPr>
-        <w:t xml:space="preserve">smdi_diagnose()</w:t>
-      </w:r>
-      <w:r>
-        <w:t xml:space="preserve"> </w:t>
-      </w:r>
-      <w:r>
-        <w:t xml:space="preserve">function enables users to compute all of the above discussed group diagnostics within a single function call.</w:t>
-      </w:r>
-    </w:p>
-    <w:p>
-      <w:pPr>
-        <w:pStyle w:val="SourceCode"/>
-      </w:pPr>
-      <w:r>
-        <w:rPr>
-          <w:rStyle w:val="CommentTok"/>
-        </w:rPr>
-        <w:t xml:space="preserve"># minimal example of a smdi_diagnose() function call</w:t>
-      </w:r>
-      <w:r>
-        <w:br/>
-      </w:r>
-      <w:r>
-        <w:rPr>
-          <w:rStyle w:val="FunctionTok"/>
-        </w:rPr>
-        <w:t xml:space="preserve">smdi_diagnose</w:t>
-      </w:r>
-      <w:r>
-        <w:rPr>
-          <w:rStyle w:val="NormalTok"/>
-        </w:rPr>
-        <w:t xml:space="preserve">(</w:t>
-      </w:r>
-      <w:r>
-        <w:br/>
-      </w:r>
-      <w:r>
-        <w:rPr>
-          <w:rStyle w:val="NormalTok"/>
-        </w:rPr>
-        <w:t xml:space="preserve">  </w:t>
-      </w:r>
-      <w:r>
-        <w:rPr>
-          <w:rStyle w:val="AttributeTok"/>
-        </w:rPr>
-        <w:t xml:space="preserve">data =</w:t>
-      </w:r>
-      <w:r>
-        <w:rPr>
-          <w:rStyle w:val="NormalTok"/>
-        </w:rPr>
-        <w:t xml:space="preserve"> smdi_data,</w:t>
-      </w:r>
-      <w:r>
-        <w:br/>
-      </w:r>
-      <w:r>
-        <w:rPr>
-          <w:rStyle w:val="NormalTok"/>
-        </w:rPr>
-        <w:t xml:space="preserve">  </w:t>
-      </w:r>
-      <w:r>
-        <w:rPr>
-          <w:rStyle w:val="AttributeTok"/>
-        </w:rPr>
-        <w:t xml:space="preserve">model =</w:t>
-      </w:r>
-      <w:r>
-        <w:rPr>
-          <w:rStyle w:val="NormalTok"/>
-        </w:rPr>
-        <w:t xml:space="preserve"> </w:t>
-      </w:r>
-      <w:r>
-        <w:rPr>
-          <w:rStyle w:val="StringTok"/>
-        </w:rPr>
-        <w:t xml:space="preserve">"cox"</w:t>
-      </w:r>
-      <w:r>
-        <w:rPr>
-          <w:rStyle w:val="NormalTok"/>
-        </w:rPr>
-        <w:t xml:space="preserve">,</w:t>
-      </w:r>
-      <w:r>
-        <w:br/>
-      </w:r>
-      <w:r>
-        <w:rPr>
-          <w:rStyle w:val="NormalTok"/>
-        </w:rPr>
-        <w:t xml:space="preserve">  </w:t>
-      </w:r>
-      <w:r>
-        <w:rPr>
-          <w:rStyle w:val="AttributeTok"/>
-        </w:rPr>
-        <w:t xml:space="preserve">form_lhs =</w:t>
-      </w:r>
-      <w:r>
-        <w:rPr>
-          <w:rStyle w:val="NormalTok"/>
-        </w:rPr>
-        <w:t xml:space="preserve"> </w:t>
-      </w:r>
-      <w:r>
-        <w:rPr>
-          <w:rStyle w:val="StringTok"/>
-        </w:rPr>
-        <w:t xml:space="preserve">"Surv(eventtime, status)"</w:t>
-      </w:r>
-      <w:r>
-        <w:rPr>
-          <w:rStyle w:val="NormalTok"/>
-        </w:rPr>
-        <w:t xml:space="preserve">,</w:t>
-      </w:r>
-      <w:r>
-        <w:br/>
-      </w:r>
-      <w:r>
-        <w:rPr>
-          <w:rStyle w:val="NormalTok"/>
-        </w:rPr>
-        <w:t xml:space="preserve">  </w:t>
-      </w:r>
-      <w:r>
-        <w:rPr>
-          <w:rStyle w:val="AttributeTok"/>
-        </w:rPr>
-        <w:t xml:space="preserve">n_cores =</w:t>
-      </w:r>
-      <w:r>
-        <w:rPr>
-          <w:rStyle w:val="NormalTok"/>
-        </w:rPr>
-        <w:t xml:space="preserve"> </w:t>
-      </w:r>
-      <w:r>
-        <w:rPr>
-          <w:rStyle w:val="DecValTok"/>
-        </w:rPr>
-        <w:t xml:space="preserve">3</w:t>
-      </w:r>
-      <w:r>
-        <w:br/>
-      </w:r>
-      <w:r>
-        <w:rPr>
-          <w:rStyle w:val="NormalTok"/>
-        </w:rPr>
-        <w:t xml:space="preserve">  )</w:t>
-      </w:r>
-    </w:p>
-    <w:p>
-      <w:pPr>
-        <w:pStyle w:val="FirstParagraph"/>
-      </w:pPr>
-      <w:r>
-        <w:t xml:space="preserve">The function returns an object of class</w:t>
-      </w:r>
-      <w:r>
-        <w:t xml:space="preserve"> </w:t>
-      </w:r>
-      <w:r>
-        <w:rPr>
-          <w:iCs/>
-          <w:i/>
-        </w:rPr>
         <w:t xml:space="preserve">smdi</w:t>
       </w:r>
       <w:r>
         <w:t xml:space="preserve"> </w:t>
       </w:r>
       <w:r>
-        <w:t xml:space="preserve">containing a table with the results of all diagnostics for each specified POC and Little’s test p-value across all covariates (</w:t>
-      </w:r>
-      <w:r>
-        <w:rPr>
-          <w:bCs/>
-          <w:b/>
-        </w:rPr>
-        <w:t xml:space="preserve">Table 2</w:t>
-      </w:r>
-      <w:r>
-        <w:t xml:space="preserve">). By cross-checking all resulting diagnostic parameters to expected estimates (</w:t>
-      </w:r>
-      <w:hyperlink w:anchor="fig-results">
-        <w:r>
-          <w:rPr>
-            <w:rStyle w:val="Hyperlink"/>
-          </w:rPr>
-          <w:t xml:space="preserve">Figure 3</w:t>
-        </w:r>
-      </w:hyperlink>
-      <w:r>
-        <w:t xml:space="preserve">,</w:t>
-      </w:r>
-      <w:r>
-        <w:t xml:space="preserve"> </w:t>
-      </w:r>
-      <w:r>
-        <w:t xml:space="preserve">[22]</w:t>
-      </w:r>
-      <w:r>
-        <w:t xml:space="preserve">), the diagnostics can provide valuable insights into underlying missingness mechanisms and thereby help elucidate if analytic approaches such as imputation analyses are viable options.</w:t>
+        <w:t xml:space="preserve">and produces a formatted and publication-ready gt table</w:t>
+      </w:r>
+      <w:r>
+        <w:t xml:space="preserve"> </w:t>
+      </w:r>
+      <w:r>
+        <w:t xml:space="preserve">[39]</w:t>
+      </w:r>
+      <w:r>
+        <w:t xml:space="preserve"> </w:t>
+      </w:r>
+      <w:r>
+        <w:t xml:space="preserve">which can be seamlessly exported to different file formats (e.g., .docx, .pdf, etc.) for reports or manuscripts.</w:t>
       </w:r>
     </w:p>
     <w:bookmarkEnd w:id="42"/>
@@ -3035,7 +3152,7 @@
     </w:p>
     <w:bookmarkEnd w:id="46"/>
     <w:bookmarkEnd w:id="47"/>
-    <w:bookmarkStart w:id="134" w:name="references"/>
+    <w:bookmarkStart w:id="138" w:name="references"/>
     <w:p>
       <w:pPr>
         <w:pStyle w:val="Heading1"/>
@@ -3044,7 +3161,7 @@
         <w:t xml:space="preserve">References</w:t>
       </w:r>
     </w:p>
-    <w:bookmarkStart w:id="119" w:name="refs"/>
+    <w:bookmarkStart w:id="123" w:name="refs"/>
     <w:bookmarkStart w:id="49" w:name="ref-Desai2021"/>
     <w:p>
       <w:pPr>
@@ -4343,7 +4460,7 @@
       </w:r>
     </w:p>
     <w:bookmarkEnd w:id="100"/>
-    <w:bookmarkStart w:id="102" w:name="ref-schober2019"/>
+    <w:bookmarkStart w:id="102" w:name="ref-mice"/>
     <w:p>
       <w:pPr>
         <w:pStyle w:val="Bibliography"/>
@@ -4358,12 +4475,51 @@
         <w:t xml:space="preserve">	</w:t>
       </w:r>
       <w:r>
+        <w:t xml:space="preserve">Buuren S van, Groothuis-Oudshoorn K.</w:t>
+      </w:r>
+      <w:r>
+        <w:t xml:space="preserve"> </w:t>
+      </w:r>
+      <w:hyperlink r:id="rId101">
+        <w:r>
+          <w:rPr>
+            <w:rStyle w:val="Hyperlink"/>
+          </w:rPr>
+          <w:t xml:space="preserve">Mice</w:t>
+        </w:r>
+        <w:r>
+          <w:rPr>
+            <w:rStyle w:val="Hyperlink"/>
+          </w:rPr>
+          <w:t xml:space="preserve">: Multivariate imputation by chained equations in r</w:t>
+        </w:r>
+      </w:hyperlink>
+      <w:r>
+        <w:t xml:space="preserve">. 2011;45:1–67.</w:t>
+      </w:r>
+    </w:p>
+    <w:bookmarkEnd w:id="102"/>
+    <w:bookmarkStart w:id="104" w:name="ref-schober2019"/>
+    <w:p>
+      <w:pPr>
+        <w:pStyle w:val="Bibliography"/>
+      </w:pPr>
+      <w:r>
+        <w:t xml:space="preserve">30</w:t>
+      </w:r>
+      <w:r>
+        <w:t xml:space="preserve"> </w:t>
+      </w:r>
+      <w:r>
+        <w:t xml:space="preserve">	</w:t>
+      </w:r>
+      <w:r>
         <w:t xml:space="preserve">Schober P, Vetter TR.</w:t>
       </w:r>
       <w:r>
         <w:t xml:space="preserve"> </w:t>
       </w:r>
-      <w:hyperlink r:id="rId101">
+      <w:hyperlink r:id="rId103">
         <w:r>
           <w:rPr>
             <w:rStyle w:val="Hyperlink"/>
@@ -4388,14 +4544,14 @@
         <w:t xml:space="preserve">. 2019;129:639.</w:t>
       </w:r>
     </w:p>
-    <w:bookmarkEnd w:id="102"/>
-    <w:bookmarkStart w:id="104" w:name="ref-austin2011"/>
+    <w:bookmarkEnd w:id="104"/>
+    <w:bookmarkStart w:id="106" w:name="ref-austin2011"/>
     <w:p>
       <w:pPr>
         <w:pStyle w:val="Bibliography"/>
       </w:pPr>
       <w:r>
-        <w:t xml:space="preserve">30</w:t>
+        <w:t xml:space="preserve">31</w:t>
       </w:r>
       <w:r>
         <w:t xml:space="preserve"> </w:t>
@@ -4409,7 +4565,7 @@
       <w:r>
         <w:t xml:space="preserve"> </w:t>
       </w:r>
-      <w:hyperlink r:id="rId103">
+      <w:hyperlink r:id="rId105">
         <w:r>
           <w:rPr>
             <w:rStyle w:val="Hyperlink"/>
@@ -4434,14 +4590,14 @@
         <w:t xml:space="preserve">. 2011;46:399–424.</w:t>
       </w:r>
     </w:p>
-    <w:bookmarkEnd w:id="104"/>
-    <w:bookmarkStart w:id="106" w:name="ref-tableone"/>
+    <w:bookmarkEnd w:id="106"/>
+    <w:bookmarkStart w:id="108" w:name="ref-tableone"/>
     <w:p>
       <w:pPr>
         <w:pStyle w:val="Bibliography"/>
       </w:pPr>
       <w:r>
-        <w:t xml:space="preserve">31</w:t>
+        <w:t xml:space="preserve">32</w:t>
       </w:r>
       <w:r>
         <w:t xml:space="preserve"> </w:t>
@@ -4455,7 +4611,7 @@
       <w:r>
         <w:t xml:space="preserve"> </w:t>
       </w:r>
-      <w:hyperlink r:id="rId105">
+      <w:hyperlink r:id="rId107">
         <w:r>
           <w:rPr>
             <w:rStyle w:val="Hyperlink"/>
@@ -4467,14 +4623,14 @@
         <w:t xml:space="preserve">. Published Online First: 2022.</w:t>
       </w:r>
     </w:p>
-    <w:bookmarkEnd w:id="106"/>
-    <w:bookmarkStart w:id="108" w:name="ref-ggplot2"/>
+    <w:bookmarkEnd w:id="108"/>
+    <w:bookmarkStart w:id="110" w:name="ref-ggplot2"/>
     <w:p>
       <w:pPr>
         <w:pStyle w:val="Bibliography"/>
       </w:pPr>
       <w:r>
-        <w:t xml:space="preserve">32</w:t>
+        <w:t xml:space="preserve">33</w:t>
       </w:r>
       <w:r>
         <w:t xml:space="preserve"> </w:t>
@@ -4488,7 +4644,7 @@
       <w:r>
         <w:t xml:space="preserve"> </w:t>
       </w:r>
-      <w:hyperlink r:id="rId107">
+      <w:hyperlink r:id="rId109">
         <w:r>
           <w:rPr>
             <w:rStyle w:val="Hyperlink"/>
@@ -4500,14 +4656,14 @@
         <w:t xml:space="preserve">. Published Online First: 2016.</w:t>
       </w:r>
     </w:p>
-    <w:bookmarkEnd w:id="108"/>
-    <w:bookmarkStart w:id="110" w:name="ref-Hotelling"/>
+    <w:bookmarkEnd w:id="110"/>
+    <w:bookmarkStart w:id="112" w:name="ref-Hotelling"/>
     <w:p>
       <w:pPr>
         <w:pStyle w:val="Bibliography"/>
       </w:pPr>
       <w:r>
-        <w:t xml:space="preserve">33</w:t>
+        <w:t xml:space="preserve">34</w:t>
       </w:r>
       <w:r>
         <w:t xml:space="preserve"> </w:t>
@@ -4521,7 +4677,7 @@
       <w:r>
         <w:t xml:space="preserve"> </w:t>
       </w:r>
-      <w:hyperlink r:id="rId109">
+      <w:hyperlink r:id="rId111">
         <w:r>
           <w:rPr>
             <w:rStyle w:val="Hyperlink"/>
@@ -4545,14 +4701,14 @@
         <w:t xml:space="preserve">. Published Online First: 2021.</w:t>
       </w:r>
     </w:p>
-    <w:bookmarkEnd w:id="110"/>
-    <w:bookmarkStart w:id="112" w:name="ref-randomForest"/>
+    <w:bookmarkEnd w:id="112"/>
+    <w:bookmarkStart w:id="114" w:name="ref-randomForest"/>
     <w:p>
       <w:pPr>
         <w:pStyle w:val="Bibliography"/>
       </w:pPr>
       <w:r>
-        <w:t xml:space="preserve">34</w:t>
+        <w:t xml:space="preserve">35</w:t>
       </w:r>
       <w:r>
         <w:t xml:space="preserve"> </w:t>
@@ -4566,7 +4722,7 @@
       <w:r>
         <w:t xml:space="preserve"> </w:t>
       </w:r>
-      <w:hyperlink r:id="rId111">
+      <w:hyperlink r:id="rId113">
         <w:r>
           <w:rPr>
             <w:rStyle w:val="Hyperlink"/>
@@ -4578,14 +4734,14 @@
         <w:t xml:space="preserve">. 2002;2:18–22.</w:t>
       </w:r>
     </w:p>
-    <w:bookmarkEnd w:id="112"/>
-    <w:bookmarkStart w:id="114" w:name="ref-breiman2001"/>
+    <w:bookmarkEnd w:id="114"/>
+    <w:bookmarkStart w:id="116" w:name="ref-breiman2001"/>
     <w:p>
       <w:pPr>
         <w:pStyle w:val="Bibliography"/>
       </w:pPr>
       <w:r>
-        <w:t xml:space="preserve">35</w:t>
+        <w:t xml:space="preserve">36</w:t>
       </w:r>
       <w:r>
         <w:t xml:space="preserve"> </w:t>
@@ -4593,7 +4749,7 @@
       <w:r>
         <w:t xml:space="preserve">	</w:t>
       </w:r>
-      <w:hyperlink r:id="rId113">
+      <w:hyperlink r:id="rId115">
         <w:r>
           <w:rPr>
             <w:rStyle w:val="Hyperlink"/>
@@ -4622,14 +4778,14 @@
         </w:r>
       </w:hyperlink>
     </w:p>
-    <w:bookmarkEnd w:id="114"/>
-    <w:bookmarkStart w:id="116" w:name="ref-stats"/>
+    <w:bookmarkEnd w:id="116"/>
+    <w:bookmarkStart w:id="118" w:name="ref-stats"/>
     <w:p>
       <w:pPr>
         <w:pStyle w:val="Bibliography"/>
       </w:pPr>
       <w:r>
-        <w:t xml:space="preserve">36</w:t>
+        <w:t xml:space="preserve">37</w:t>
       </w:r>
       <w:r>
         <w:t xml:space="preserve"> </w:t>
@@ -4643,7 +4799,7 @@
       <w:r>
         <w:t xml:space="preserve"> </w:t>
       </w:r>
-      <w:hyperlink r:id="rId115">
+      <w:hyperlink r:id="rId117">
         <w:r>
           <w:rPr>
             <w:rStyle w:val="Hyperlink"/>
@@ -4655,14 +4811,14 @@
         <w:t xml:space="preserve">. Published Online First: 2022.</w:t>
       </w:r>
     </w:p>
-    <w:bookmarkEnd w:id="116"/>
-    <w:bookmarkStart w:id="118" w:name="ref-survival"/>
+    <w:bookmarkEnd w:id="118"/>
+    <w:bookmarkStart w:id="120" w:name="ref-survival"/>
     <w:p>
       <w:pPr>
         <w:pStyle w:val="Bibliography"/>
       </w:pPr>
       <w:r>
-        <w:t xml:space="preserve">37</w:t>
+        <w:t xml:space="preserve">38</w:t>
       </w:r>
       <w:r>
         <w:t xml:space="preserve"> </w:t>
@@ -4676,7 +4832,7 @@
       <w:r>
         <w:t xml:space="preserve"> </w:t>
       </w:r>
-      <w:hyperlink r:id="rId117">
+      <w:hyperlink r:id="rId119">
         <w:r>
           <w:rPr>
             <w:rStyle w:val="Hyperlink"/>
@@ -4688,8 +4844,51 @@
         <w:t xml:space="preserve">. Published Online First: 2023.</w:t>
       </w:r>
     </w:p>
-    <w:bookmarkEnd w:id="118"/>
-    <w:bookmarkEnd w:id="119"/>
+    <w:bookmarkEnd w:id="120"/>
+    <w:bookmarkStart w:id="122" w:name="ref-gt"/>
+    <w:p>
+      <w:pPr>
+        <w:pStyle w:val="Bibliography"/>
+      </w:pPr>
+      <w:r>
+        <w:t xml:space="preserve">39</w:t>
+      </w:r>
+      <w:r>
+        <w:t xml:space="preserve"> </w:t>
+      </w:r>
+      <w:r>
+        <w:t xml:space="preserve">	</w:t>
+      </w:r>
+      <w:r>
+        <w:t xml:space="preserve">Iannone R, Cheng J, Schloerke B,</w:t>
+      </w:r>
+      <w:r>
+        <w:t xml:space="preserve"> </w:t>
+      </w:r>
+      <w:r>
+        <w:rPr>
+          <w:iCs/>
+          <w:i/>
+        </w:rPr>
+        <w:t xml:space="preserve">et al.</w:t>
+      </w:r>
+      <w:r>
+        <w:t xml:space="preserve"> </w:t>
+      </w:r>
+      <w:hyperlink r:id="rId121">
+        <w:r>
+          <w:rPr>
+            <w:rStyle w:val="Hyperlink"/>
+          </w:rPr>
+          <w:t xml:space="preserve">Gt: Easily create presentation-ready display tables</w:t>
+        </w:r>
+      </w:hyperlink>
+      <w:r>
+        <w:t xml:space="preserve">. Published Online First: 2023.</w:t>
+      </w:r>
+    </w:p>
+    <w:bookmarkEnd w:id="122"/>
+    <w:bookmarkEnd w:id="123"/>
     <w:p>
       <w:r>
         <w:br w:type="page"/>
@@ -4700,7 +4899,7 @@
         <w:sectPr/>
       </w:pPr>
     </w:p>
-    <w:bookmarkStart w:id="120" w:name="tables"/>
+    <w:bookmarkStart w:id="124" w:name="tables"/>
     <w:p>
       <w:pPr>
         <w:pStyle w:val="Heading1"/>
@@ -5509,6 +5708,27 @@
               <w:t xml:space="preserve">ggplot2 figure illustrating the variable importance for the prediction made expressed by the mean decrease in accuracy per predictor</w:t>
             </w:r>
           </w:p>
+          <w:p>
+            <w:pPr>
+              <w:pStyle w:val="ListParagraph"/>
+              <w:numPr>
+                <w:ilvl w:val="0"/>
+              </w:numPr>
+              <w:spacing w:before="0" w:after="60"/>
+              <w:keepNext/>
+              <w:jc w:val="start"/>
+            </w:pPr>
+            <w:r>
+              <w:t xml:space="preserve">- </w:t>
+            </w:r>
+            <w:r>
+              <w:rPr>
+                <w:rFonts w:ascii="Calibri" w:hAnsi="Calibri"/>
+                <w:sz w:val="20"/>
+              </w:rPr>
+              <w:t xml:space="preserve">Estimated out-of-bag (OOB) error</w:t>
+            </w:r>
+          </w:p>
         </w:tc>
         <w:tc>
           <w:tcPr>
@@ -5644,7 +5864,7 @@
                 <w:rFonts w:ascii="Calibri" w:hAnsi="Calibri"/>
                 <w:sz w:val="20"/>
               </w:rPr>
-              <w:t xml:space="preserve">Fits outcome model (linear, logistic or proportional hazards depending on the outcome under study) with the missingness indicator of the partially observed covariate(s). The estimates are computed both as a univariate model (just considering the missingness indicator) and an adjusted model with all covariates in the dataset.</w:t>
+              <w:t xml:space="preserve">Fits outcome model (linear, glm or proportional hazards depending on the outcome under study) with the missingness indicator of the partially observed covariate(s). The estimates are computed both as a univariate model (just considering the missingness indicator) and an adjusted model with all covariates in the dataset.</w:t>
             </w:r>
           </w:p>
         </w:tc>
@@ -6567,8 +6787,8 @@
         <w:br w:type="page"/>
       </w:r>
     </w:p>
-    <w:bookmarkEnd w:id="120"/>
-    <w:bookmarkStart w:id="133" w:name="figures"/>
+    <w:bookmarkEnd w:id="124"/>
+    <w:bookmarkStart w:id="137" w:name="figures"/>
     <w:p>
       <w:pPr>
         <w:pStyle w:val="Heading1"/>
@@ -6590,7 +6810,7 @@
       <w:tr>
         <w:tc>
           <w:tcPr/>
-          <w:bookmarkStart w:id="124" w:name="fig-workflow"/>
+          <w:bookmarkStart w:id="128" w:name="fig-workflow"/>
           <w:p>
             <w:pPr>
               <w:jc w:val="center"/>
@@ -6600,18 +6820,18 @@
                 <wp:inline>
                   <wp:extent cx="6537960" cy="3677602"/>
                   <wp:effectExtent b="0" l="0" r="0" t="0"/>
-                  <wp:docPr descr="" title="" id="122" name="Picture"/>
+                  <wp:docPr descr="" title="" id="126" name="Picture"/>
                   <a:graphic>
                     <a:graphicData uri="http://schemas.openxmlformats.org/drawingml/2006/picture">
                       <pic:pic>
                         <pic:nvPicPr>
-                          <pic:cNvPr descr="../figures/Figure_1_workflow.jpg" id="123" name="Picture"/>
+                          <pic:cNvPr descr="../figures/Figure_1_workflow.jpg" id="127" name="Picture"/>
                           <pic:cNvPicPr>
                             <a:picLocks noChangeArrowheads="1" noChangeAspect="1"/>
                           </pic:cNvPicPr>
                         </pic:nvPicPr>
                         <pic:blipFill>
-                          <a:blip r:embed="rId121"/>
+                          <a:blip r:embed="rId125"/>
                           <a:stretch>
                             <a:fillRect/>
                           </a:stretch>
@@ -6666,7 +6886,7 @@
               <w:t xml:space="preserve">functions and suggested workflow to conduct missing data diagnostics. *gg_miss_upset() and md.pattern() are re-exports of the naniar and mice package, respectively.</w:t>
             </w:r>
           </w:p>
-          <w:bookmarkEnd w:id="124"/>
+          <w:bookmarkEnd w:id="128"/>
         </w:tc>
       </w:tr>
     </w:tbl>
@@ -6688,7 +6908,7 @@
       <w:tr>
         <w:tc>
           <w:tcPr/>
-          <w:bookmarkStart w:id="128" w:name="fig-examples"/>
+          <w:bookmarkStart w:id="132" w:name="fig-examples"/>
           <w:p>
             <w:pPr>
               <w:jc w:val="center"/>
@@ -6698,18 +6918,18 @@
                 <wp:inline>
                   <wp:extent cx="5943600" cy="2971800"/>
                   <wp:effectExtent b="0" l="0" r="0" t="0"/>
-                  <wp:docPr descr="" title="" id="126" name="Picture"/>
+                  <wp:docPr descr="" title="" id="130" name="Picture"/>
                   <a:graphic>
                     <a:graphicData uri="http://schemas.openxmlformats.org/drawingml/2006/picture">
                       <pic:pic>
                         <pic:nvPicPr>
-                          <pic:cNvPr descr="manuscript_files/figure-docx/fig-examples-1.png" id="127" name="Picture"/>
+                          <pic:cNvPr descr="manuscript_files/figure-docx/fig-examples-1.png" id="131" name="Picture"/>
                           <pic:cNvPicPr>
                             <a:picLocks noChangeArrowheads="1" noChangeAspect="1"/>
                           </pic:cNvPicPr>
                         </pic:nvPicPr>
                         <pic:blipFill>
-                          <a:blip r:embed="rId125"/>
+                          <a:blip r:embed="rId129"/>
                           <a:stretch>
                             <a:fillRect/>
                           </a:stretch>
@@ -6758,7 +6978,7 @@
               <w:t xml:space="preserve">. Sub-figure c) illustrates absolute standardized mean differences (ASMD) in patient characteristics between patients with and without a value observed for the PD-L1 (pdl1_num) biomarker as a measure of imbalance. Sub-figure d) demonstrates the variable importance of fully observed covariates for predicting missingness in the partially oberserved ECOG performance score variable (ecog_cat).</w:t>
             </w:r>
           </w:p>
-          <w:bookmarkEnd w:id="128"/>
+          <w:bookmarkEnd w:id="132"/>
         </w:tc>
       </w:tr>
     </w:tbl>
@@ -6780,7 +7000,7 @@
       <w:tr>
         <w:tc>
           <w:tcPr/>
-          <w:bookmarkStart w:id="132" w:name="fig-results"/>
+          <w:bookmarkStart w:id="136" w:name="fig-results"/>
           <w:p>
             <w:pPr>
               <w:jc w:val="center"/>
@@ -6790,18 +7010,18 @@
                 <wp:inline>
                   <wp:extent cx="5943600" cy="2698134"/>
                   <wp:effectExtent b="0" l="0" r="0" t="0"/>
-                  <wp:docPr descr="" title="" id="130" name="Picture"/>
+                  <wp:docPr descr="" title="" id="134" name="Picture"/>
                   <a:graphic>
                     <a:graphicData uri="http://schemas.openxmlformats.org/drawingml/2006/picture">
                       <pic:pic>
                         <pic:nvPicPr>
-                          <pic:cNvPr descr="../figures/Figure_3_results.jpg" id="131" name="Picture"/>
+                          <pic:cNvPr descr="../figures/Figure_3_results.jpg" id="135" name="Picture"/>
                           <pic:cNvPicPr>
                             <a:picLocks noChangeArrowheads="1" noChangeAspect="1"/>
                           </pic:cNvPicPr>
                         </pic:nvPicPr>
                         <pic:blipFill>
-                          <a:blip r:embed="rId129"/>
+                          <a:blip r:embed="rId133"/>
                           <a:stretch>
                             <a:fillRect/>
                           </a:stretch>
@@ -6850,7 +7070,7 @@
               <w:t xml:space="preserve">.</w:t>
             </w:r>
           </w:p>
-          <w:bookmarkEnd w:id="132"/>
+          <w:bookmarkEnd w:id="136"/>
         </w:tc>
       </w:tr>
     </w:tbl>
@@ -6861,8 +7081,8 @@
         </w:sectPr>
       </w:pPr>
     </w:p>
-    <w:bookmarkEnd w:id="133"/>
-    <w:bookmarkEnd w:id="134"/>
+    <w:bookmarkEnd w:id="137"/>
+    <w:bookmarkEnd w:id="138"/>
     <w:sectPr>
       <w:footerReference r:id="rId9" w:type="even"/>
       <w:footerReference r:id="rId10" w:type="default"/>

</xml_diff>

<commit_message>
implemented wording suggested by RJD co-author review and adjusted worde count
</commit_message>
<xml_diff>
--- a/manuscript/manuscript.docx
+++ b/manuscript/manuscript.docx
@@ -481,7 +481,7 @@
         <w:t xml:space="preserve"> </w:t>
       </w:r>
       <w:r>
-        <w:t xml:space="preserve">2,514 words</w:t>
+        <w:t xml:space="preserve">2,522 words</w:t>
       </w:r>
     </w:p>
     <w:p>
@@ -3110,7 +3110,7 @@
         <w:pStyle w:val="BodyText"/>
       </w:pPr>
       <w:r>
-        <w:t xml:space="preserve">The package does come with certain limitations, such that the true underlying mechanism causing the missing data can never be inferred with absolute certainty from the observed data. Therefore, it’s important to complement diagnostic results with substantive expert knowledge to factor in how covariates are measured in routine care and contextualize potential reasons for missingness. This collaborative approach allows for a contextualized understanding of potential causes for missing data in EHR.</w:t>
+        <w:t xml:space="preserve">The package should be used with certain limitations in mind. Most importantly, the true underlying mechanism causing the missing data can never be inferred with absolute certainty from the observed data. Therefore, it is important to complement diagnostic results with substantive expert knowledge to factor in how covariates are measured in routine care, which could be system-specific, and contextualize potential reasons for missingness. This collaborative approach allows for a contextualized understanding of potential causes for missing data in EHR.</w:t>
       </w:r>
     </w:p>
     <w:bookmarkStart w:id="46" w:name="conclusions"/>
@@ -3233,7 +3233,7 @@
         <w:t xml:space="preserve">	</w:t>
       </w:r>
       <w:r>
-        <w:t xml:space="preserve">United States Food and Drug Administration.</w:t>
+        <w:t xml:space="preserve">United States Food and Drug Administration. Framework for FDA’s real world evidence program. Dec 2018. Accessed 6/30/2023.</w:t>
       </w:r>
       <w:r>
         <w:t xml:space="preserve"> </w:t>
@@ -3243,7 +3243,7 @@
           <w:rPr>
             <w:rStyle w:val="Hyperlink"/>
           </w:rPr>
-          <w:t xml:space="preserve">Framework for FDA’s real world evidence program. Dec 2018. Accessed 6/30/2023.</w:t>
+          <w:t xml:space="preserve">https://www.fda.gov/downloads/ScienceResearch/SpecialTopics/RealWorldEvidence/UCM627769.pdf</w:t>
         </w:r>
       </w:hyperlink>
     </w:p>
@@ -3510,7 +3510,7 @@
         <w:t xml:space="preserve">	</w:t>
       </w:r>
       <w:r>
-        <w:t xml:space="preserve">RUBIN DB.</w:t>
+        <w:t xml:space="preserve">Rubin DB.</w:t>
       </w:r>
       <w:r>
         <w:t xml:space="preserve"> </w:t>
@@ -4303,6 +4303,12 @@
       <w:r>
         <w:t xml:space="preserve">	</w:t>
       </w:r>
+      <w:r>
+        <w:t xml:space="preserve">CMS resdac.</w:t>
+      </w:r>
+      <w:r>
+        <w:t xml:space="preserve"> </w:t>
+      </w:r>
       <w:hyperlink r:id="rId92">
         <w:r>
           <w:rPr>
@@ -4334,7 +4340,7 @@
         <w:t xml:space="preserve">	</w:t>
       </w:r>
       <w:r>
-        <w:t xml:space="preserve">Weberpals J.</w:t>
+        <w:t xml:space="preserve">Weberpals J. Smdi: Perform structural missing data investigations. 2023.</w:t>
       </w:r>
       <w:r>
         <w:t xml:space="preserve"> </w:t>
@@ -4344,12 +4350,9 @@
           <w:rPr>
             <w:rStyle w:val="Hyperlink"/>
           </w:rPr>
-          <w:t xml:space="preserve">Smdi: Perform structural missing data investigations</w:t>
+          <w:t xml:space="preserve">https://CRAN.R-project.org/package=smdi</w:t>
         </w:r>
       </w:hyperlink>
-      <w:r>
-        <w:t xml:space="preserve">. Published Online First: 2023.</w:t>
-      </w:r>
     </w:p>
     <w:bookmarkEnd w:id="95"/>
     <w:bookmarkStart w:id="96" w:name="ref-wickham2023r"/>
@@ -4485,15 +4488,22 @@
           <w:rPr>
             <w:rStyle w:val="Hyperlink"/>
           </w:rPr>
-          <w:t xml:space="preserve">Mice</w:t>
-        </w:r>
-        <w:r>
-          <w:rPr>
-            <w:rStyle w:val="Hyperlink"/>
-          </w:rPr>
-          <w:t xml:space="preserve">: Multivariate imputation by chained equations in r</w:t>
+          <w:t xml:space="preserve">Mice: Multivariate imputation by chained equations in r</w:t>
         </w:r>
       </w:hyperlink>
+      <w:r>
+        <w:t xml:space="preserve">.</w:t>
+      </w:r>
+      <w:r>
+        <w:t xml:space="preserve"> </w:t>
+      </w:r>
+      <w:r>
+        <w:rPr>
+          <w:iCs/>
+          <w:i/>
+        </w:rPr>
+        <w:t xml:space="preserve">Journal of Statistical Software</w:t>
+      </w:r>
       <w:r>
         <w:t xml:space="preserve">. 2011;45:1–67.</w:t>
       </w:r>
@@ -4606,7 +4616,7 @@
         <w:t xml:space="preserve">	</w:t>
       </w:r>
       <w:r>
-        <w:t xml:space="preserve">Yoshida K, Bartel A.</w:t>
+        <w:t xml:space="preserve">Yoshida K, Bartel A. Tableone: Create ’table 1’ to describe baseline characteristics with or without propensity score weights. 2022.</w:t>
       </w:r>
       <w:r>
         <w:t xml:space="preserve"> </w:t>
@@ -4616,12 +4626,9 @@
           <w:rPr>
             <w:rStyle w:val="Hyperlink"/>
           </w:rPr>
-          <w:t xml:space="preserve">Tableone: Create ’table 1’ to describe baseline characteristics with or without propensity score weights</w:t>
+          <w:t xml:space="preserve">https://CRAN.R-project.org/package=tableone</w:t>
         </w:r>
       </w:hyperlink>
-      <w:r>
-        <w:t xml:space="preserve">. Published Online First: 2022.</w:t>
-      </w:r>
     </w:p>
     <w:bookmarkEnd w:id="108"/>
     <w:bookmarkStart w:id="110" w:name="ref-ggplot2"/>
@@ -4639,7 +4646,7 @@
         <w:t xml:space="preserve">	</w:t>
       </w:r>
       <w:r>
-        <w:t xml:space="preserve">Wickham H.</w:t>
+        <w:t xml:space="preserve">Wickham H. ggplot2: Elegant graphics for data analysis. 2016.</w:t>
       </w:r>
       <w:r>
         <w:t xml:space="preserve"> </w:t>
@@ -4649,12 +4656,9 @@
           <w:rPr>
             <w:rStyle w:val="Hyperlink"/>
           </w:rPr>
-          <w:t xml:space="preserve">ggplot2: Elegant graphics for data analysis</w:t>
+          <w:t xml:space="preserve">https://ggplot2.tidyverse.org</w:t>
         </w:r>
       </w:hyperlink>
-      <w:r>
-        <w:t xml:space="preserve">. Published Online First: 2016.</w:t>
-      </w:r>
     </w:p>
     <w:bookmarkEnd w:id="110"/>
     <w:bookmarkStart w:id="112" w:name="ref-Hotelling"/>
@@ -4672,7 +4676,13 @@
         <w:t xml:space="preserve">	</w:t>
       </w:r>
       <w:r>
-        <w:t xml:space="preserve">Curran J, Hersh T.</w:t>
+        <w:t xml:space="preserve">Curran J, Hersh T. Hotelling: Hotelling’s t</w:t>
+      </w:r>
+      <w:r>
+        <w:t xml:space="preserve">^</w:t>
+      </w:r>
+      <w:r>
+        <w:t xml:space="preserve">2 test and variants. 2021.</w:t>
       </w:r>
       <w:r>
         <w:t xml:space="preserve"> </w:t>
@@ -4682,24 +4692,9 @@
           <w:rPr>
             <w:rStyle w:val="Hyperlink"/>
           </w:rPr>
-          <w:t xml:space="preserve">Hotelling: Hotelling’s t</w:t>
-        </w:r>
-        <w:r>
-          <w:rPr>
-            <w:rStyle w:val="Hyperlink"/>
-          </w:rPr>
-          <w:t xml:space="preserve">^</w:t>
-        </w:r>
-        <w:r>
-          <w:rPr>
-            <w:rStyle w:val="Hyperlink"/>
-          </w:rPr>
-          <w:t xml:space="preserve">2 test and variants</w:t>
+          <w:t xml:space="preserve">https://CRAN.R-project.org/package=Hotelling</w:t>
         </w:r>
       </w:hyperlink>
-      <w:r>
-        <w:t xml:space="preserve">. Published Online First: 2021.</w:t>
-      </w:r>
     </w:p>
     <w:bookmarkEnd w:id="112"/>
     <w:bookmarkStart w:id="114" w:name="ref-randomForest"/>
@@ -4717,7 +4712,7 @@
         <w:t xml:space="preserve">	</w:t>
       </w:r>
       <w:r>
-        <w:t xml:space="preserve">Liaw A, Wiener M.</w:t>
+        <w:t xml:space="preserve">Liaw A, Wiener M. Classification and regression by randomForest. 2002;2:18–22.</w:t>
       </w:r>
       <w:r>
         <w:t xml:space="preserve"> </w:t>
@@ -4727,12 +4722,9 @@
           <w:rPr>
             <w:rStyle w:val="Hyperlink"/>
           </w:rPr>
-          <w:t xml:space="preserve">Classification and regression by randomForest</w:t>
+          <w:t xml:space="preserve">https://CRAN.R-project.org/doc/Rnews/</w:t>
         </w:r>
       </w:hyperlink>
-      <w:r>
-        <w:t xml:space="preserve">. 2002;2:18–22.</w:t>
-      </w:r>
     </w:p>
     <w:bookmarkEnd w:id="114"/>
     <w:bookmarkStart w:id="116" w:name="ref-breiman2001"/>
@@ -4748,35 +4740,37 @@
       </w:r>
       <w:r>
         <w:t xml:space="preserve">	</w:t>
+      </w:r>
+      <w:r>
+        <w:t xml:space="preserve">Breiman L.</w:t>
+      </w:r>
+      <w:r>
+        <w:t xml:space="preserve"> </w:t>
       </w:r>
       <w:hyperlink r:id="rId115">
         <w:r>
           <w:rPr>
             <w:rStyle w:val="Hyperlink"/>
           </w:rPr>
-          <w:t xml:space="preserve">Breiman L.</w:t>
-        </w:r>
-        <w:r>
-          <w:rPr>
-            <w:rStyle w:val="Hyperlink"/>
-          </w:rPr>
-          <w:t xml:space="preserve"> </w:t>
-        </w:r>
-        <w:r>
-          <w:rPr>
-            <w:rStyle w:val="Hyperlink"/>
-            <w:iCs/>
-            <w:i/>
-          </w:rPr>
-          <w:t xml:space="preserve">Machine Learning</w:t>
-        </w:r>
-        <w:r>
-          <w:rPr>
-            <w:rStyle w:val="Hyperlink"/>
-          </w:rPr>
-          <w:t xml:space="preserve">. 2001;45:5–32.</w:t>
+          <w:t xml:space="preserve">Random forests</w:t>
         </w:r>
       </w:hyperlink>
+      <w:r>
+        <w:t xml:space="preserve">.</w:t>
+      </w:r>
+      <w:r>
+        <w:t xml:space="preserve"> </w:t>
+      </w:r>
+      <w:r>
+        <w:rPr>
+          <w:iCs/>
+          <w:i/>
+        </w:rPr>
+        <w:t xml:space="preserve">Machine Learning</w:t>
+      </w:r>
+      <w:r>
+        <w:t xml:space="preserve">. 2001;45:5–32.</w:t>
+      </w:r>
     </w:p>
     <w:bookmarkEnd w:id="116"/>
     <w:bookmarkStart w:id="118" w:name="ref-stats"/>
@@ -4794,7 +4788,7 @@
         <w:t xml:space="preserve">	</w:t>
       </w:r>
       <w:r>
-        <w:t xml:space="preserve">R Core Team.</w:t>
+        <w:t xml:space="preserve">R Core Team. R: A language and environment for statistical computing. 2022.</w:t>
       </w:r>
       <w:r>
         <w:t xml:space="preserve"> </w:t>
@@ -4804,12 +4798,9 @@
           <w:rPr>
             <w:rStyle w:val="Hyperlink"/>
           </w:rPr>
-          <w:t xml:space="preserve">R: A language and environment for statistical computing</w:t>
+          <w:t xml:space="preserve">https://www.R-project.org/</w:t>
         </w:r>
       </w:hyperlink>
-      <w:r>
-        <w:t xml:space="preserve">. Published Online First: 2022.</w:t>
-      </w:r>
     </w:p>
     <w:bookmarkEnd w:id="118"/>
     <w:bookmarkStart w:id="120" w:name="ref-survival"/>
@@ -4827,7 +4818,7 @@
         <w:t xml:space="preserve">	</w:t>
       </w:r>
       <w:r>
-        <w:t xml:space="preserve">Therneau TM.</w:t>
+        <w:t xml:space="preserve">Therneau TM. A package for survival analysis in r. 2023.</w:t>
       </w:r>
       <w:r>
         <w:t xml:space="preserve"> </w:t>
@@ -4837,12 +4828,9 @@
           <w:rPr>
             <w:rStyle w:val="Hyperlink"/>
           </w:rPr>
-          <w:t xml:space="preserve">A package for survival analysis in r</w:t>
+          <w:t xml:space="preserve">https://CRAN.R-project.org/package=survival</w:t>
         </w:r>
       </w:hyperlink>
-      <w:r>
-        <w:t xml:space="preserve">. Published Online First: 2023.</w:t>
-      </w:r>
     </w:p>
     <w:bookmarkEnd w:id="120"/>
     <w:bookmarkStart w:id="122" w:name="ref-gt"/>
@@ -4871,6 +4859,9 @@
           <w:i/>
         </w:rPr>
         <w:t xml:space="preserve">et al.</w:t>
+      </w:r>
+      <w:r>
+        <w:t xml:space="preserve"> Gt: Easily create presentation-ready display tables. 2023.</w:t>
       </w:r>
       <w:r>
         <w:t xml:space="preserve"> </w:t>
@@ -4880,12 +4871,9 @@
           <w:rPr>
             <w:rStyle w:val="Hyperlink"/>
           </w:rPr>
-          <w:t xml:space="preserve">Gt: Easily create presentation-ready display tables</w:t>
+          <w:t xml:space="preserve">https://CRAN.R-project.org/package=gt</w:t>
         </w:r>
       </w:hyperlink>
-      <w:r>
-        <w:t xml:space="preserve">. Published Online First: 2023.</w:t>
-      </w:r>
     </w:p>
     <w:bookmarkEnd w:id="122"/>
     <w:bookmarkEnd w:id="123"/>

</xml_diff>

<commit_message>
addressed editorial formatting requests: moved 4 required disclosure statements immediately before the References list, converted figures to PNG instead of jpeg, added Contributorship Statement
</commit_message>
<xml_diff>
--- a/manuscript/manuscript.docx
+++ b/manuscript/manuscript.docx
@@ -577,188 +577,11 @@
       </w:r>
     </w:p>
     <w:p>
-      <w:pPr>
-        <w:pStyle w:val="BodyText"/>
-      </w:pPr>
-      <w:r>
-        <w:rPr>
-          <w:bCs/>
-          <w:b/>
-          <w:u w:val="single"/>
-        </w:rPr>
-        <w:t xml:space="preserve">Funding:</w:t>
-      </w:r>
-      <w:r>
-        <w:t xml:space="preserve"> </w:t>
-      </w:r>
-      <w:r>
-        <w:t xml:space="preserve">This project was supported by Master Agreement 75F40119D10037 from the US Food and Drug Administration (FDA).</w:t>
-      </w:r>
-    </w:p>
-    <w:p>
-      <w:pPr>
-        <w:pStyle w:val="BodyText"/>
-      </w:pPr>
-      <w:r>
-        <w:rPr>
-          <w:bCs/>
-          <w:b/>
-          <w:u w:val="single"/>
-        </w:rPr>
-        <w:t xml:space="preserve">Disclosures/COI:</w:t>
-      </w:r>
-      <w:r>
-        <w:t xml:space="preserve"> </w:t>
-      </w:r>
-      <w:r>
-        <w:t xml:space="preserve">The FDA approved the study protocol, statistical analysis plan and reviewed and approved this manuscript. Coauthors from the FDA participated in the results interpretation and in the preparation and decision to submit the manuscript for publication. The FDA had no role in data collection, management, or analysis. The views expressed are those of the authors and not necessarily those of the US FDA. Janick Weberpals reports prior employment by Hoffmann-La Roche and previously held shares in Hoffmann-La Roche. Pamela Shaw is a named inventor on a patent licensed to Novartis by the University of Pennsylvania for an unrelated project. Sengwee Toh serves as a consultant for Pfizer, Inc. and TriNetX, LLC.. Robert J Glynn has received research funding through his employer from Amarin, Kowa, Novartis, and Pfizer. Dr. Desai reports serving as Principal Investigator on investigator-initiated grants to the Brigham and Women’s Hospital from Novartis, Vertex, and Bristol-Myers-Squibb on unrelated projects. All remaining authors report no disclosures or conflicts of interest.</w:t>
-      </w:r>
-    </w:p>
-    <w:p>
-      <w:pPr>
-        <w:pStyle w:val="BodyText"/>
-      </w:pPr>
-      <w:r>
-        <w:rPr>
-          <w:bCs/>
-          <w:b/>
-          <w:u w:val="single"/>
-        </w:rPr>
-        <w:t xml:space="preserve">Analytical code and data sharing statement:</w:t>
-      </w:r>
-      <w:r>
-        <w:t xml:space="preserve"> </w:t>
-      </w:r>
-      <w:r>
-        <w:t xml:space="preserve">This manuscript was written using</w:t>
-      </w:r>
-      <w:r>
-        <w:t xml:space="preserve"> </w:t>
-      </w:r>
-      <w:r>
-        <w:rPr>
-          <w:rStyle w:val="VerbatimChar"/>
-        </w:rPr>
-        <w:t xml:space="preserve">Quarto</w:t>
-      </w:r>
-      <w:r>
-        <w:t xml:space="preserve"> </w:t>
-      </w:r>
-      <w:r>
-        <w:t xml:space="preserve">version 1.3.433 (</w:t>
-      </w:r>
-      <w:hyperlink r:id="rId21">
-        <w:r>
-          <w:rPr>
-            <w:rStyle w:val="Hyperlink"/>
-          </w:rPr>
-          <w:t xml:space="preserve">https://quarto.org/</w:t>
-        </w:r>
-      </w:hyperlink>
-      <w:r>
-        <w:t xml:space="preserve">) and R version 4.1.2. All R code, materials and depedencies can be found at</w:t>
-      </w:r>
-      <w:r>
-        <w:t xml:space="preserve"> </w:t>
-      </w:r>
-      <w:hyperlink r:id="rId22">
-        <w:r>
-          <w:rPr>
-            <w:rStyle w:val="Hyperlink"/>
-          </w:rPr>
-          <w:t xml:space="preserve">https://gitlab-scm.partners.org/drugepi/smdi-manuscript</w:t>
-        </w:r>
-      </w:hyperlink>
-      <w:r>
-        <w:t xml:space="preserve"> </w:t>
-      </w:r>
-      <w:r>
-        <w:t xml:space="preserve">or</w:t>
-      </w:r>
-      <w:r>
-        <w:t xml:space="preserve"> </w:t>
-      </w:r>
-      <w:hyperlink r:id="rId23">
-        <w:r>
-          <w:rPr>
-            <w:rStyle w:val="Hyperlink"/>
-          </w:rPr>
-          <w:t xml:space="preserve">https://github.com/janickweberpals/smdi-manuscript</w:t>
-        </w:r>
-      </w:hyperlink>
-      <w:r>
-        <w:t xml:space="preserve">. The R package presented in this study can be downloaded from the comprehensive R archive network (CRAN) via</w:t>
-      </w:r>
-      <w:r>
-        <w:t xml:space="preserve"> </w:t>
-      </w:r>
-      <w:r>
-        <w:rPr>
-          <w:rStyle w:val="VerbatimChar"/>
-        </w:rPr>
-        <w:t xml:space="preserve">install.packages("smdi")</w:t>
-      </w:r>
-      <w:r>
-        <w:t xml:space="preserve"> </w:t>
-      </w:r>
-      <w:r>
-        <w:t xml:space="preserve">(version 0.2.2 at time of manuscript submission) or from</w:t>
-      </w:r>
-      <w:r>
-        <w:t xml:space="preserve"> </w:t>
-      </w:r>
-      <w:hyperlink r:id="rId24">
-        <w:r>
-          <w:rPr>
-            <w:rStyle w:val="Hyperlink"/>
-          </w:rPr>
-          <w:t xml:space="preserve">https://janickweberpals.gitlab-pages.partners.org/smdi</w:t>
-        </w:r>
-      </w:hyperlink>
-      <w:r>
-        <w:t xml:space="preserve">.</w:t>
-      </w:r>
-    </w:p>
-    <w:p>
-      <w:pPr>
-        <w:pStyle w:val="BodyText"/>
-      </w:pPr>
-      <w:r>
-        <w:rPr>
-          <w:bCs/>
-          <w:b/>
-          <w:u w:val="single"/>
-        </w:rPr>
-        <w:t xml:space="preserve">Acknowledgments:</w:t>
-      </w:r>
-      <w:r>
-        <w:t xml:space="preserve"> </w:t>
-      </w:r>
-      <w:r>
-        <w:t xml:space="preserve">We would like to thank all beta testers and attendees of the Division of Pharmacoepidemiology and Pharmacoeconomics Methods Incubator who gave valuable feedback on early versions of the</w:t>
-      </w:r>
-      <w:r>
-        <w:t xml:space="preserve"> </w:t>
-      </w:r>
-      <w:r>
-        <w:rPr>
-          <w:rStyle w:val="VerbatimChar"/>
-        </w:rPr>
-        <w:t xml:space="preserve">smdi</w:t>
-      </w:r>
-      <w:r>
-        <w:t xml:space="preserve"> </w:t>
-      </w:r>
-      <w:r>
-        <w:t xml:space="preserve">R package.</w:t>
-      </w:r>
-    </w:p>
-    <w:p>
       <w:r>
         <w:br w:type="page"/>
       </w:r>
     </w:p>
-    <w:bookmarkStart w:id="25" w:name="abstract"/>
+    <w:bookmarkStart w:id="21" w:name="abstract"/>
     <w:p>
       <w:pPr>
         <w:pStyle w:val="Heading1"/>
@@ -1001,8 +824,8 @@
         <w:br w:type="page"/>
       </w:r>
     </w:p>
-    <w:bookmarkEnd w:id="25"/>
-    <w:bookmarkStart w:id="31" w:name="background-and-significance"/>
+    <w:bookmarkEnd w:id="21"/>
+    <w:bookmarkStart w:id="27" w:name="background-and-significance"/>
     <w:p>
       <w:pPr>
         <w:pStyle w:val="Heading1"/>
@@ -1191,18 +1014,18 @@
                 <wp:inline>
                   <wp:extent cx="152400" cy="152400"/>
                   <wp:effectExtent b="0" l="0" r="0" t="0"/>
-                  <wp:docPr descr="" title="" id="27" name="Picture"/>
+                  <wp:docPr descr="" title="" id="23" name="Picture"/>
                   <a:graphic>
                     <a:graphicData uri="http://schemas.openxmlformats.org/drawingml/2006/picture">
                       <pic:pic>
                         <pic:nvPicPr>
-                          <pic:cNvPr descr="/Applications/quarto/share/formats/docx/note.png" id="28" name="Picture"/>
+                          <pic:cNvPr descr="/Applications/quarto/share/formats/docx/note.png" id="24" name="Picture"/>
                           <pic:cNvPicPr>
                             <a:picLocks noChangeArrowheads="1" noChangeAspect="1"/>
                           </pic:cNvPicPr>
                         </pic:nvPicPr>
                         <pic:blipFill>
-                          <a:blip r:embed="rId26"/>
+                          <a:blip r:embed="rId22"/>
                           <a:stretch>
                             <a:fillRect/>
                           </a:stretch>
@@ -1251,7 +1074,7 @@
               <w:bottom w:w="108" w:type="dxa"/>
             </w:tcMar>
           </w:tcPr>
-          <w:bookmarkStart w:id="29" w:name="X9f4ac6462845c16841f0a15ed4f2f9667eddde5"/>
+          <w:bookmarkStart w:id="25" w:name="X9f4ac6462845c16841f0a15ed4f2f9667eddde5"/>
           <w:p>
             <w:pPr>
               <w:pStyle w:val="Heading3"/>
@@ -1425,8 +1248,8 @@
               <w:t xml:space="preserve">.</w:t>
             </w:r>
           </w:p>
-          <w:bookmarkEnd w:id="29"/>
-          <w:bookmarkStart w:id="30" w:name="mechanisms-sondhi2023a"/>
+          <w:bookmarkEnd w:id="25"/>
+          <w:bookmarkStart w:id="26" w:name="mechanisms-sondhi2023a"/>
           <w:p>
             <w:pPr>
               <w:pStyle w:val="Heading3"/>
@@ -1516,7 +1339,7 @@
         </w:tc>
       </w:tr>
     </w:tbl>
-    <w:bookmarkEnd w:id="30"/>
+    <w:bookmarkEnd w:id="26"/>
     <w:p>
       <w:pPr>
         <w:pStyle w:val="FirstParagraph"/>
@@ -1558,8 +1381,8 @@
         <w:t xml:space="preserve">. The results of this large-scale study revealed that the combination of these diagnostics effectively identified underlying mechanisms and provided helpful guidance for the choice of appropriate analytic methods to handle POC data.</w:t>
       </w:r>
     </w:p>
-    <w:bookmarkEnd w:id="31"/>
-    <w:bookmarkStart w:id="32" w:name="objective"/>
+    <w:bookmarkEnd w:id="27"/>
+    <w:bookmarkStart w:id="28" w:name="objective"/>
     <w:p>
       <w:pPr>
         <w:pStyle w:val="Heading1"/>
@@ -1600,8 +1423,8 @@
         <w:t xml:space="preserve">.</w:t>
       </w:r>
     </w:p>
-    <w:bookmarkEnd w:id="32"/>
-    <w:bookmarkStart w:id="36" w:name="materials-and-methods"/>
+    <w:bookmarkEnd w:id="28"/>
+    <w:bookmarkStart w:id="32" w:name="materials-and-methods"/>
     <w:p>
       <w:pPr>
         <w:pStyle w:val="Heading1"/>
@@ -1632,7 +1455,7 @@
       <w:r>
         <w:t xml:space="preserve">R package was written in R language (version 4.2.1). The package is available on the comprehensive R archive network (</w:t>
       </w:r>
-      <w:hyperlink r:id="rId33">
+      <w:hyperlink r:id="rId29">
         <w:r>
           <w:rPr>
             <w:rStyle w:val="Hyperlink"/>
@@ -1643,7 +1466,7 @@
       <w:r>
         <w:t xml:space="preserve">) and GitLab (</w:t>
       </w:r>
-      <w:hyperlink r:id="rId34">
+      <w:hyperlink r:id="rId30">
         <w:r>
           <w:rPr>
             <w:rStyle w:val="Hyperlink"/>
@@ -1681,7 +1504,7 @@
       <w:r>
         <w:t xml:space="preserve"> </w:t>
       </w:r>
-      <w:hyperlink r:id="rId35">
+      <w:hyperlink r:id="rId31">
         <w:r>
           <w:rPr>
             <w:rStyle w:val="Hyperlink"/>
@@ -1693,8 +1516,8 @@
         <w:t xml:space="preserve">.</w:t>
       </w:r>
     </w:p>
-    <w:bookmarkEnd w:id="36"/>
-    <w:bookmarkStart w:id="45" w:name="sec-results"/>
+    <w:bookmarkEnd w:id="32"/>
+    <w:bookmarkStart w:id="41" w:name="sec-results"/>
     <w:p>
       <w:pPr>
         <w:pStyle w:val="Heading1"/>
@@ -1703,7 +1526,7 @@
         <w:t xml:space="preserve">Results</w:t>
       </w:r>
     </w:p>
-    <w:bookmarkStart w:id="44" w:name="main-package-functions"/>
+    <w:bookmarkStart w:id="40" w:name="main-package-functions"/>
     <w:p>
       <w:pPr>
         <w:pStyle w:val="Heading2"/>
@@ -1741,7 +1564,7 @@
       <w:r>
         <w:t xml:space="preserve"> </w:t>
       </w:r>
-      <w:hyperlink r:id="rId37">
+      <w:hyperlink r:id="rId33">
         <w:r>
           <w:rPr>
             <w:rStyle w:val="Hyperlink"/>
@@ -1863,7 +1686,7 @@
         <w:t xml:space="preserve">()</w:t>
       </w:r>
     </w:p>
-    <w:bookmarkStart w:id="38" w:name="descriptives-and-pattern-diagnostics"/>
+    <w:bookmarkStart w:id="34" w:name="descriptives-and-pattern-diagnostics"/>
     <w:p>
       <w:pPr>
         <w:pStyle w:val="Heading3"/>
@@ -2024,8 +1847,8 @@
         <w:t xml:space="preserve">, provides a similar functionality and returns a matrix displaying the frequency of each observed missing data pattern.</w:t>
       </w:r>
     </w:p>
-    <w:bookmarkEnd w:id="38"/>
-    <w:bookmarkStart w:id="43" w:name="inferential-three-group-diagnostics"/>
+    <w:bookmarkEnd w:id="34"/>
+    <w:bookmarkStart w:id="39" w:name="inferential-three-group-diagnostics"/>
     <w:p>
       <w:pPr>
         <w:pStyle w:val="Heading3"/>
@@ -2052,7 +1875,7 @@
         <w:t xml:space="preserve">).</w:t>
       </w:r>
     </w:p>
-    <w:bookmarkStart w:id="39" w:name="group-1-diagnostics"/>
+    <w:bookmarkStart w:id="35" w:name="group-1-diagnostics"/>
     <w:p>
       <w:pPr>
         <w:pStyle w:val="Heading4"/>
@@ -2366,8 +2189,8 @@
         <w:t xml:space="preserve">).</w:t>
       </w:r>
     </w:p>
-    <w:bookmarkEnd w:id="39"/>
-    <w:bookmarkStart w:id="40" w:name="group-2-diagnostics"/>
+    <w:bookmarkEnd w:id="35"/>
+    <w:bookmarkStart w:id="36" w:name="group-2-diagnostics"/>
     <w:p>
       <w:pPr>
         <w:pStyle w:val="Heading4"/>
@@ -2538,8 +2361,8 @@
         <w:t xml:space="preserve">when applied to the synthetic example dataset. Since the missingness of the EGFR POC follows a true MAR mechanism, the resulting AUC of 0.63 is expectedly meaningfully higher than what is observed for ECOG (0.51) and PD-L1 (0.52) which follow a true MCAR and MNAR mechanism, respectively.</w:t>
       </w:r>
     </w:p>
-    <w:bookmarkEnd w:id="40"/>
-    <w:bookmarkStart w:id="41" w:name="group-3-diagnostics"/>
+    <w:bookmarkEnd w:id="36"/>
+    <w:bookmarkStart w:id="37" w:name="group-3-diagnostics"/>
     <w:p>
       <w:pPr>
         <w:pStyle w:val="Heading4"/>
@@ -2774,8 +2597,8 @@
         <w:t xml:space="preserve">. Specifically, EGFR manifests no discernible difference in the outcome after adjustment for fully observed covariates (logHR -0.01, 95% confidence intervals [CI] -0.10 to 0.09), suggesting a MAR mechanism. ECOG exhibits no distinction in either the unadjusted or adjusted model (logHR -0.06, -0.16 to 0.03), indicating MCAR. Conversely, PD-L1 showcases differences in the outcome in both models, suggesting an MNAR context.</w:t>
       </w:r>
     </w:p>
-    <w:bookmarkEnd w:id="41"/>
-    <w:bookmarkStart w:id="42" w:name="Xca156c5c40a183592e191582bcd1b77072f450a"/>
+    <w:bookmarkEnd w:id="37"/>
+    <w:bookmarkStart w:id="38" w:name="Xca156c5c40a183592e191582bcd1b77072f450a"/>
     <w:p>
       <w:pPr>
         <w:pStyle w:val="Heading4"/>
@@ -3069,10 +2892,10 @@
         <w:t xml:space="preserve">which can be seamlessly exported to different file formats (e.g., .docx, .pdf, etc.) for reports or manuscripts.</w:t>
       </w:r>
     </w:p>
-    <w:bookmarkEnd w:id="42"/>
-    <w:bookmarkEnd w:id="43"/>
-    <w:bookmarkEnd w:id="44"/>
-    <w:bookmarkEnd w:id="45"/>
+    <w:bookmarkEnd w:id="38"/>
+    <w:bookmarkEnd w:id="39"/>
+    <w:bookmarkEnd w:id="40"/>
+    <w:bookmarkEnd w:id="41"/>
     <w:bookmarkStart w:id="47" w:name="discussion"/>
     <w:p>
       <w:pPr>
@@ -3143,6 +2966,222 @@
       </w:r>
       <w:r>
         <w:t xml:space="preserve">R package is a powerful and convenient tool to implement principled routine missing data diagnostics in RWE studies. This will improve the robustness of studies involving POCs by elucidating if certain analytic approaches are viable for a given dataset.</w:t>
+      </w:r>
+    </w:p>
+    <w:p>
+      <w:r>
+        <w:br w:type="page"/>
+      </w:r>
+    </w:p>
+    <w:p>
+      <w:pPr>
+        <w:pStyle w:val="BodyText"/>
+      </w:pPr>
+      <w:r>
+        <w:rPr>
+          <w:bCs/>
+          <w:b/>
+          <w:u w:val="single"/>
+        </w:rPr>
+        <w:t xml:space="preserve">Funding Statement:</w:t>
+      </w:r>
+      <w:r>
+        <w:t xml:space="preserve"> </w:t>
+      </w:r>
+      <w:r>
+        <w:t xml:space="preserve">This project was supported by Master Agreement 75F40119D10037 from the US Food and Drug Administration (FDA).</w:t>
+      </w:r>
+    </w:p>
+    <w:p>
+      <w:pPr>
+        <w:pStyle w:val="BodyText"/>
+      </w:pPr>
+      <w:r>
+        <w:rPr>
+          <w:bCs/>
+          <w:b/>
+          <w:u w:val="single"/>
+        </w:rPr>
+        <w:t xml:space="preserve">Competing Interests Statement:</w:t>
+      </w:r>
+      <w:r>
+        <w:t xml:space="preserve"> </w:t>
+      </w:r>
+      <w:r>
+        <w:t xml:space="preserve">The FDA approved the study protocol, statistical analysis plan and reviewed and approved this manuscript. Coauthors from the FDA participated in the results interpretation and in the preparation and decision to submit the manuscript for publication. The FDA had no role in data collection, management, or analysis. The views expressed are those of the authors and not necessarily those of the US FDA. Janick Weberpals reports prior employment by Hoffmann-La Roche and previously held shares in Hoffmann-La Roche. Pamela Shaw is a named inventor on a patent licensed to Novartis by the University of Pennsylvania for an unrelated project. Sengwee Toh serves as a consultant for Pfizer, Inc. and TriNetX, LLC.. Robert J Glynn has received research funding through his employer from Amarin, Kowa, Novartis, and Pfizer. Dr. Desai reports serving as Principal Investigator on investigator-initiated grants to the Brigham and Women’s Hospital from Novartis, Vertex, and Bristol-Myers-Squibb on unrelated projects. All remaining authors report no disclosures or conflicts of interest.</w:t>
+      </w:r>
+    </w:p>
+    <w:p>
+      <w:pPr>
+        <w:pStyle w:val="BodyText"/>
+      </w:pPr>
+      <w:r>
+        <w:rPr>
+          <w:bCs/>
+          <w:b/>
+          <w:u w:val="single"/>
+        </w:rPr>
+        <w:t xml:space="preserve">Data Availability Statement:</w:t>
+      </w:r>
+      <w:r>
+        <w:t xml:space="preserve"> </w:t>
+      </w:r>
+      <w:r>
+        <w:t xml:space="preserve">The R package presented in this study and corresponding data can be downloaded from the comprehensive R archive network (CRAN) via</w:t>
+      </w:r>
+      <w:r>
+        <w:t xml:space="preserve"> </w:t>
+      </w:r>
+      <w:r>
+        <w:rPr>
+          <w:rStyle w:val="VerbatimChar"/>
+        </w:rPr>
+        <w:t xml:space="preserve">install.packages("smdi")</w:t>
+      </w:r>
+      <w:r>
+        <w:t xml:space="preserve"> </w:t>
+      </w:r>
+      <w:r>
+        <w:t xml:space="preserve">(version 0.2.2 at time of manuscript submission) or from</w:t>
+      </w:r>
+      <w:r>
+        <w:t xml:space="preserve"> </w:t>
+      </w:r>
+      <w:hyperlink r:id="rId42">
+        <w:r>
+          <w:rPr>
+            <w:rStyle w:val="Hyperlink"/>
+          </w:rPr>
+          <w:t xml:space="preserve">https://janickweberpals.gitlab-pages.partners.org/smdi</w:t>
+        </w:r>
+      </w:hyperlink>
+      <w:r>
+        <w:t xml:space="preserve">. This manuscript was written using</w:t>
+      </w:r>
+      <w:r>
+        <w:t xml:space="preserve"> </w:t>
+      </w:r>
+      <w:r>
+        <w:rPr>
+          <w:rStyle w:val="VerbatimChar"/>
+        </w:rPr>
+        <w:t xml:space="preserve">Quarto</w:t>
+      </w:r>
+      <w:r>
+        <w:t xml:space="preserve"> </w:t>
+      </w:r>
+      <w:r>
+        <w:t xml:space="preserve">version 1.3.433 (</w:t>
+      </w:r>
+      <w:hyperlink r:id="rId43">
+        <w:r>
+          <w:rPr>
+            <w:rStyle w:val="Hyperlink"/>
+          </w:rPr>
+          <w:t xml:space="preserve">https://quarto.org/</w:t>
+        </w:r>
+      </w:hyperlink>
+      <w:r>
+        <w:t xml:space="preserve">) and R version 4.1.2. All R code, materials and dependencies can be found at</w:t>
+      </w:r>
+      <w:r>
+        <w:t xml:space="preserve"> </w:t>
+      </w:r>
+      <w:hyperlink r:id="rId44">
+        <w:r>
+          <w:rPr>
+            <w:rStyle w:val="Hyperlink"/>
+          </w:rPr>
+          <w:t xml:space="preserve">https://gitlab-scm.partners.org/drugepi/smdi-manuscript</w:t>
+        </w:r>
+      </w:hyperlink>
+      <w:r>
+        <w:t xml:space="preserve"> </w:t>
+      </w:r>
+      <w:r>
+        <w:t xml:space="preserve">or</w:t>
+      </w:r>
+      <w:r>
+        <w:t xml:space="preserve"> </w:t>
+      </w:r>
+      <w:hyperlink r:id="rId45">
+        <w:r>
+          <w:rPr>
+            <w:rStyle w:val="Hyperlink"/>
+          </w:rPr>
+          <w:t xml:space="preserve">https://github.com/janickweberpals/smdi-manuscript</w:t>
+        </w:r>
+      </w:hyperlink>
+      <w:r>
+        <w:t xml:space="preserve">.</w:t>
+      </w:r>
+    </w:p>
+    <w:p>
+      <w:pPr>
+        <w:pStyle w:val="BodyText"/>
+      </w:pPr>
+      <w:r>
+        <w:rPr>
+          <w:bCs/>
+          <w:b/>
+          <w:u w:val="single"/>
+        </w:rPr>
+        <w:t xml:space="preserve">Contributorship Statement:</w:t>
+      </w:r>
+      <w:r>
+        <w:t xml:space="preserve"> </w:t>
+      </w:r>
+      <w:r>
+        <w:t xml:space="preserve">JW designed and developed the</w:t>
+      </w:r>
+      <w:r>
+        <w:t xml:space="preserve"> </w:t>
+      </w:r>
+      <w:r>
+        <w:rPr>
+          <w:rStyle w:val="VerbatimChar"/>
+        </w:rPr>
+        <w:t xml:space="preserve">smdi</w:t>
+      </w:r>
+      <w:r>
+        <w:t xml:space="preserve"> </w:t>
+      </w:r>
+      <w:r>
+        <w:t xml:space="preserve">R package and drafted the manuscript. SRR, PAS, HL, BGH, ST, JGC, KJD, FT, WL, JL, JJH, RJG, RJD contributed to the conception, design and interpretation and provided important feedback. All authors critically reviewed the manuscript for important intellectual content and approved of the final version of the manuscript.</w:t>
+      </w:r>
+    </w:p>
+    <w:p>
+      <w:pPr>
+        <w:pStyle w:val="BodyText"/>
+      </w:pPr>
+      <w:r>
+        <w:rPr>
+          <w:bCs/>
+          <w:b/>
+          <w:u w:val="single"/>
+        </w:rPr>
+        <w:t xml:space="preserve">Acknowledgments:</w:t>
+      </w:r>
+      <w:r>
+        <w:t xml:space="preserve"> </w:t>
+      </w:r>
+      <w:r>
+        <w:t xml:space="preserve">We would like to thank all beta testers and attendees of the Division of Pharmacoepidemiology and Pharmacoeconomics Methods Incubator who gave valuable feedback on early versions of the</w:t>
+      </w:r>
+      <w:r>
+        <w:t xml:space="preserve"> </w:t>
+      </w:r>
+      <w:r>
+        <w:rPr>
+          <w:rStyle w:val="VerbatimChar"/>
+        </w:rPr>
+        <w:t xml:space="preserve">smdi</w:t>
+      </w:r>
+      <w:r>
+        <w:t xml:space="preserve"> </w:t>
+      </w:r>
+      <w:r>
+        <w:t xml:space="preserve">R package.</w:t>
       </w:r>
     </w:p>
     <w:p>
@@ -6813,7 +6852,7 @@
                     <a:graphicData uri="http://schemas.openxmlformats.org/drawingml/2006/picture">
                       <pic:pic>
                         <pic:nvPicPr>
-                          <pic:cNvPr descr="../figures/Figure_1_workflow.jpg" id="127" name="Picture"/>
+                          <pic:cNvPr descr="../figures/Figure_1_workflow.png" id="127" name="Picture"/>
                           <pic:cNvPicPr>
                             <a:picLocks noChangeArrowheads="1" noChangeAspect="1"/>
                           </pic:cNvPicPr>
@@ -7003,7 +7042,7 @@
                     <a:graphicData uri="http://schemas.openxmlformats.org/drawingml/2006/picture">
                       <pic:pic>
                         <pic:nvPicPr>
-                          <pic:cNvPr descr="../figures/Figure_3_results.jpg" id="135" name="Picture"/>
+                          <pic:cNvPr descr="../figures/Figure_3_results.png" id="135" name="Picture"/>
                           <pic:cNvPicPr>
                             <a:picLocks noChangeArrowheads="1" noChangeAspect="1"/>
                           </pic:cNvPicPr>

</xml_diff>

<commit_message>
R2 addressing last minor edit requested by reviewer #1: opening statement on RWE using claims and EHR and linkages; also: upgraded to R 4.3.2
</commit_message>
<xml_diff>
--- a/manuscript/manuscript.docx
+++ b/manuscript/manuscript.docx
@@ -676,7 +676,7 @@
         <w:pStyle w:val="FirstParagraph"/>
       </w:pPr>
       <w:r>
-        <w:t>Administrative health insurance claims databases have traditionally been the foundation for pharmacoepidemiologic studies. However, a notable drawback lies in their inability to capture detailed clinical nuances. To overcome this limitation, substantial initiatives are underway, for instance in the FDA Sentinel initiative [1], linking claims databases and electronic health records (EHR) to generate real-world evidence (RWE) and complement data from randomized controlled trials (RCTs) [1,2]. Due to their capture of clinical details, EHR can significantly improve the ability to mitigate imbalances in prognostic factors between treatment groups, especially when linked to administrative claims databases [3]. At the moment, substantial efforts focusing on the linkage of claims databases and EHR are underway, for instance, in the FDA Sentinel Initiative [1]. However, prognostic factors coming from EHR are often only partially observed, posing a challenge to the statistical analysis and potentially leading to bias in treatment effect estimates if not handled appropriately [4–6].</w:t>
+        <w:t>Administrative health insurance claims databases and electronic health records (EHR) are important data modalities to generate real-world evidence (RWE) if they are found fit-for-purpose for the study question at hand. While administrative health insurance claims databases have traditionally been the backbone for the majority of pharmacoepidemiologic studies, a notable drawback lies in their inability to capture important clinical prognostic factors like vital signs and labs. To overcome this limitation, substantial initiatives are underway, for instance in the FDA Sentinel initiative [1], linking claims databases and electronic health records (EHR) to generate real-world evidence (RWE) and complement data from randomized controlled trials (RCTs) [1,2]. Due to their capture of clinical details, EHR can significantly improve the ability to mitigate imbalances in prognostic factors between treatment groups [3]. At the moment, substantial efforts focusing on the linkage of claims databases and EHR are underway, for instance, in the FDA Sentinel Initiative [1]. However, prognostic factors coming from EHR are often only partially observed, posing a challenge to the statistical analysis and potentially leading to bias in treatment effect estimates if not handled appropriately [4–6].</w:t>
       </w:r>
     </w:p>
     <w:p>
@@ -737,7 +737,7 @@
               </w:rPr>
               <w:lastRenderedPageBreak/>
               <w:drawing>
-                <wp:inline distT="0" distB="0" distL="0" distR="0" wp14:anchorId="09826A0E" wp14:editId="6B2B5D18">
+                <wp:inline distT="0" distB="0" distL="0" distR="0" wp14:anchorId="03B179EB" wp14:editId="4A9EE0F8">
                   <wp:extent cx="152400" cy="152400"/>
                   <wp:effectExtent l="0" t="0" r="0" b="0"/>
                   <wp:docPr id="23" name="Picture"/>
@@ -3655,7 +3655,7 @@
     </w:p>
     <w:tbl>
       <w:tblPr>
-        <w:tblW w:w="5000" w:type="pct"/>
+        <w:tblW w:w="0" w:type="auto"/>
         <w:jc w:val="center"/>
         <w:tblCellMar>
           <w:left w:w="60" w:type="dxa"/>
@@ -4714,7 +4714,7 @@
     </w:p>
     <w:tbl>
       <w:tblPr>
-        <w:tblW w:w="5000" w:type="pct"/>
+        <w:tblW w:w="0" w:type="auto"/>
         <w:jc w:val="center"/>
         <w:tblCellMar>
           <w:left w:w="60" w:type="dxa"/>
@@ -5386,7 +5386,21 @@
                 <w:rFonts w:ascii="Calibri" w:hAnsi="Calibri"/>
                 <w:sz w:val="20"/>
               </w:rPr>
-              <w:t>p little: &lt;.001, Abbreviations: ASMD = Median absolute standardized mean difference across all covariates, AUC = Area under the curve, beta = beta coefficient, CI = Confidence interval, max = Maximum, min = Minimum</w:t>
+              <w:t xml:space="preserve">p little: </w:t>
+            </w:r>
+            <w:r>
+              <w:rPr>
+                <w:rFonts w:ascii="Calibri" w:hAnsi="Calibri"/>
+                <w:sz w:val="20"/>
+              </w:rPr>
+              <w:t>&lt;</w:t>
+            </w:r>
+            <w:r>
+              <w:rPr>
+                <w:rFonts w:ascii="Calibri" w:hAnsi="Calibri"/>
+                <w:sz w:val="20"/>
+              </w:rPr>
+              <w:t>.001, Abbreviations: ASMD = Median absolute standardized mean difference across all covariates, AUC = Area under the curve, beta = beta coefficient, CI = Confidence interval, max = Maximum, min = Minimum</w:t>
             </w:r>
           </w:p>
         </w:tc>
@@ -5531,35 +5545,24 @@
             <w:pPr>
               <w:pStyle w:val="ImageCaption"/>
               <w:spacing w:before="200"/>
-              <w:rPr>
-                <w:i w:val="0"/>
-              </w:rPr>
             </w:pPr>
             <w:r>
               <w:rPr>
                 <w:b/>
                 <w:bCs/>
-                <w:i w:val="0"/>
               </w:rPr>
               <w:t>Figure 1</w:t>
             </w:r>
             <w:r>
-              <w:rPr>
-                <w:i w:val="0"/>
-              </w:rPr>
               <w:t xml:space="preserve">: Overview of all </w:t>
             </w:r>
             <w:r>
               <w:rPr>
                 <w:rStyle w:val="VerbatimChar"/>
-                <w:i w:val="0"/>
               </w:rPr>
               <w:t>smdi</w:t>
             </w:r>
             <w:r>
-              <w:rPr>
-                <w:i w:val="0"/>
-              </w:rPr>
               <w:t xml:space="preserve"> functions and suggested workflow to conduct missing data diagnostics. *gg_miss_upset() and md.pattern() are re-exports of the naniar and mice package, respectively.</w:t>
             </w:r>
           </w:p>
@@ -5567,7 +5570,6 @@
         <w:bookmarkEnd w:id="59"/>
       </w:tr>
     </w:tbl>
-    <w:p/>
     <w:p/>
     <w:tbl>
       <w:tblPr>
@@ -5587,82 +5589,24 @@
             <w:pPr>
               <w:pStyle w:val="ImageCaption"/>
               <w:spacing w:before="200"/>
-              <w:rPr>
-                <w:i w:val="0"/>
-              </w:rPr>
             </w:pPr>
             <w:bookmarkStart w:id="60" w:name="fig-examples"/>
             <w:r>
               <w:rPr>
                 <w:b/>
                 <w:bCs/>
-                <w:i w:val="0"/>
               </w:rPr>
               <w:t>Figure 2</w:t>
             </w:r>
             <w:r>
-              <w:rPr>
-                <w:i w:val="0"/>
-              </w:rPr>
-              <w:t>: Exemplary visual outputs of the a) smdi_vis(), b) gg_miss_upset(), c) smdi_asmd() and d) smdi_rf() functions, respectively. Sub-figure a) displays the proportion of missing observations for each partially observed covariate stratified by exposure. The upset plot in sub-figure b) demonstrates how a monotone missingness pattern between partially observed covariates can be visually inspected using a set visualization technique [28]. Sub-figure c) illustrates absolute standardized mean differences (ASMD) in patient characteristics between patients with and without a value observed for the PD-L1 (pdl1_num) biomarker as a measure of imbalance. Sub-figure d) demonstrates the variable importance of fully observed covariates for predicting missingness in the partially observed ECOG performance score variable (</w:t>
-            </w:r>
-            <w:proofErr w:type="spellStart"/>
-            <w:r>
-              <w:rPr>
-                <w:i w:val="0"/>
-              </w:rPr>
-              <w:t>ecog_cat</w:t>
-            </w:r>
-            <w:proofErr w:type="spellEnd"/>
-            <w:r>
-              <w:rPr>
-                <w:i w:val="0"/>
-              </w:rPr>
-              <w:t>).</w:t>
-            </w:r>
-          </w:p>
-          <w:p>
-            <w:pPr>
-              <w:pStyle w:val="ImageCaption"/>
-              <w:spacing w:before="200"/>
-              <w:rPr>
-                <w:i w:val="0"/>
-              </w:rPr>
-            </w:pPr>
-          </w:p>
-          <w:p>
-            <w:pPr>
-              <w:pStyle w:val="ImageCaption"/>
-              <w:spacing w:before="200"/>
-              <w:rPr>
-                <w:i w:val="0"/>
-              </w:rPr>
-            </w:pPr>
+              <w:t>: Exemplary visual outputs of the a) smdi_vis(), b) gg_miss_upset(), c) smdi_asmd() and d) smdi_rf() functions, respectively. Sub-figure a) displays the proportion of missing observations for each partially observed covariate stratified by exposure. The upset plot in sub-figure b) demonstrates how a monotone missingness pattern between partially observed covariates can be visually inspected using a set visualization technique [28]. Sub-figure c) illustrates absolute standardized mean differences (ASMD) in patient characteristics between patients with and without a value observed for the PD-L1 (pdl1_num) biomarker as a measure of imbalance. Sub-figure d) demonstrates the variable importance of fully observed covariates for predicting missingness in the partially observed ECOG performance score variable (ecog_cat).</w:t>
+            </w:r>
           </w:p>
         </w:tc>
         <w:bookmarkEnd w:id="60"/>
       </w:tr>
     </w:tbl>
-    <w:p>
-      <w:r>
-        <w:rPr>
-          <w:b/>
-          <w:bCs/>
-        </w:rPr>
-        <w:t>Figure 3</w:t>
-      </w:r>
-      <w:r>
-        <w:t xml:space="preserve">: Example of how </w:t>
-      </w:r>
-      <w:proofErr w:type="spellStart"/>
-      <w:r>
-        <w:t>smdi</w:t>
-      </w:r>
-      <w:proofErr w:type="spellEnd"/>
-      <w:r>
-        <w:t xml:space="preserve"> diagnostics can be applied to compute and compare diagnostic parameters of partially observed covariates to expected parameters of common missingness mechanisms based on a former large-scale simulation study [22].</w:t>
-      </w:r>
-    </w:p>
+    <w:p/>
     <w:tbl>
       <w:tblPr>
         <w:tblStyle w:val="Table"/>
@@ -5678,13 +5622,21 @@
             <w:tcW w:w="0" w:type="auto"/>
           </w:tcPr>
           <w:p>
-            <w:bookmarkStart w:id="61" w:name="fig-results"/>
-          </w:p>
-          <w:p>
             <w:pPr>
               <w:pStyle w:val="ImageCaption"/>
               <w:spacing w:before="200"/>
             </w:pPr>
+            <w:bookmarkStart w:id="61" w:name="fig-results"/>
+            <w:r>
+              <w:rPr>
+                <w:b/>
+                <w:bCs/>
+              </w:rPr>
+              <w:t>Figure 3</w:t>
+            </w:r>
+            <w:r>
+              <w:t>: Example of how smdi diagnostics can be applied to compute and compare diagnostic parameters of partially observed covariates to expected parameters of common missingness mechanisms based on a former large-scale simulation study [22].</w:t>
+            </w:r>
           </w:p>
         </w:tc>
         <w:bookmarkEnd w:id="61"/>
@@ -6062,7 +6014,7 @@
   <w:abstractNum w:abstractNumId="10" w15:restartNumberingAfterBreak="0">
     <w:nsid w:val="0000A990"/>
     <w:multiLevelType w:val="multilevel"/>
-    <w:tmpl w:val="441C644E"/>
+    <w:tmpl w:val="EC58AD5E"/>
     <w:lvl w:ilvl="0">
       <w:numFmt w:val="bullet"/>
       <w:lvlText w:val=" "/>
@@ -6139,7 +6091,7 @@
   <w:abstractNum w:abstractNumId="11" w15:restartNumberingAfterBreak="0">
     <w:nsid w:val="0000A991"/>
     <w:multiLevelType w:val="multilevel"/>
-    <w:tmpl w:val="BDEEE340"/>
+    <w:tmpl w:val="1252272C"/>
     <w:lvl w:ilvl="0">
       <w:numFmt w:val="bullet"/>
       <w:lvlText w:val="•"/>
@@ -7220,13 +7172,13 @@
   <w:num w:numId="301" w16cid:durableId="1482306058">
     <w:abstractNumId w:val="9"/>
   </w:num>
-  <w:num w:numId="302" w16cid:durableId="1726755706">
+  <w:num w:numId="302" w16cid:durableId="476916793">
     <w:abstractNumId w:val="10"/>
   </w:num>
-  <w:num w:numId="303" w16cid:durableId="991835579">
+  <w:num w:numId="303" w16cid:durableId="113212354">
     <w:abstractNumId w:val="11"/>
   </w:num>
-  <w:num w:numId="304" w16cid:durableId="730545275">
+  <w:num w:numId="304" w16cid:durableId="228539959">
     <w:abstractNumId w:val="11"/>
   </w:num>
 </w:numbering>

</xml_diff>